<commit_message>
Update hearing docs (#2129)
Co-authored-by: filippo-possenti-version1 <109352283+filippo-possenti-version1@users.noreply.github.com>
</commit_message>
<xml_diff>
--- a/docker/docmosis/templates/CV-UNS-HNO-ENG-01196.docx
+++ b/docker/docmosis/templates/CV-UNS-HNO-ENG-01196.docx
@@ -156,6 +156,7 @@
               </w:rPr>
               <w:t>&lt;</w:t>
             </w:r>
+            <w:proofErr w:type="spellStart"/>
             <w:r>
               <w:rPr>
                 <w:rFonts w:ascii="Arial" w:hAnsi="Arial" w:cs="Arial"/>
@@ -164,6 +165,7 @@
               </w:rPr>
               <w:t>caseNumber</w:t>
             </w:r>
+            <w:proofErr w:type="spellEnd"/>
             <w:r>
               <w:rPr>
                 <w:rFonts w:ascii="Arial" w:hAnsi="Arial" w:cs="Arial"/>
@@ -228,8 +230,27 @@
                 <w:sz w:val="24"/>
                 <w:szCs w:val="24"/>
               </w:rPr>
-              <w:t>&lt;&lt;{dateFormat(</w:t>
-            </w:r>
+              <w:t>&lt;&lt;{</w:t>
+            </w:r>
+            <w:proofErr w:type="spellStart"/>
+            <w:r>
+              <w:rPr>
+                <w:rFonts w:ascii="Arial" w:hAnsi="Arial" w:cs="Arial"/>
+                <w:sz w:val="24"/>
+                <w:szCs w:val="24"/>
+              </w:rPr>
+              <w:t>dateFormat</w:t>
+            </w:r>
+            <w:proofErr w:type="spellEnd"/>
+            <w:r>
+              <w:rPr>
+                <w:rFonts w:ascii="Arial" w:hAnsi="Arial" w:cs="Arial"/>
+                <w:sz w:val="24"/>
+                <w:szCs w:val="24"/>
+              </w:rPr>
+              <w:t>(</w:t>
+            </w:r>
+            <w:proofErr w:type="spellStart"/>
             <w:r>
               <w:rPr>
                 <w:rFonts w:ascii="Arial" w:hAnsi="Arial" w:cs="Arial"/>
@@ -238,13 +259,32 @@
               </w:rPr>
               <w:t>creationDate</w:t>
             </w:r>
-            <w:r>
-              <w:rPr>
-                <w:rFonts w:ascii="Arial" w:hAnsi="Arial" w:cs="Arial"/>
-                <w:sz w:val="24"/>
-                <w:szCs w:val="24"/>
-              </w:rPr>
-              <w:t>, ‘dd MMMM yyyy’)}&gt;&gt;</w:t>
+            <w:proofErr w:type="spellEnd"/>
+            <w:r>
+              <w:rPr>
+                <w:rFonts w:ascii="Arial" w:hAnsi="Arial" w:cs="Arial"/>
+                <w:sz w:val="24"/>
+                <w:szCs w:val="24"/>
+              </w:rPr>
+              <w:t xml:space="preserve">, ‘dd MMMM </w:t>
+            </w:r>
+            <w:proofErr w:type="spellStart"/>
+            <w:r>
+              <w:rPr>
+                <w:rFonts w:ascii="Arial" w:hAnsi="Arial" w:cs="Arial"/>
+                <w:sz w:val="24"/>
+                <w:szCs w:val="24"/>
+              </w:rPr>
+              <w:t>yyyy</w:t>
+            </w:r>
+            <w:proofErr w:type="spellEnd"/>
+            <w:r>
+              <w:rPr>
+                <w:rFonts w:ascii="Arial" w:hAnsi="Arial" w:cs="Arial"/>
+                <w:sz w:val="24"/>
+                <w:szCs w:val="24"/>
+              </w:rPr>
+              <w:t>’)}&gt;&gt;</w:t>
             </w:r>
           </w:p>
         </w:tc>
@@ -370,6 +410,7 @@
         </w:rPr>
         <w:t>&lt;</w:t>
       </w:r>
+      <w:proofErr w:type="spellStart"/>
       <w:r>
         <w:rPr>
           <w:rFonts w:ascii="Arial" w:hAnsi="Arial" w:cs="Arial"/>
@@ -388,8 +429,9 @@
           <w:sz w:val="44"/>
           <w:szCs w:val="44"/>
         </w:rPr>
-        <w:t>dditionalText&gt;</w:t>
-      </w:r>
+        <w:t>dditionalText</w:t>
+      </w:r>
+      <w:proofErr w:type="spellEnd"/>
       <w:r>
         <w:rPr>
           <w:rFonts w:ascii="Arial" w:hAnsi="Arial" w:cs="Arial"/>
@@ -400,6 +442,16 @@
         </w:rPr>
         <w:t>&gt;</w:t>
       </w:r>
+      <w:r>
+        <w:rPr>
+          <w:rFonts w:ascii="Arial" w:hAnsi="Arial" w:cs="Arial"/>
+          <w:b/>
+          <w:bCs/>
+          <w:sz w:val="44"/>
+          <w:szCs w:val="44"/>
+        </w:rPr>
+        <w:t>&gt;</w:t>
+      </w:r>
     </w:p>
     <w:p>
       <w:pPr>
@@ -433,200 +485,640 @@
           <w:szCs w:val="24"/>
         </w:rPr>
       </w:pPr>
-      <w:bookmarkStart w:id="0" w:name="_Hlk114659920"/>
-      <w:r>
-        <w:rPr>
-          <w:rFonts w:ascii="Arial" w:hAnsi="Arial" w:cs="Arial"/>
-          <w:sz w:val="24"/>
-          <w:szCs w:val="24"/>
-        </w:rPr>
-        <w:t>&lt;&lt;claimant&gt;&gt;</w:t>
-      </w:r>
-      <w:r>
-        <w:rPr>
-          <w:rFonts w:ascii="Arial" w:hAnsi="Arial" w:cs="Arial"/>
-          <w:sz w:val="24"/>
-          <w:szCs w:val="24"/>
-        </w:rPr>
-        <w:tab/>
-      </w:r>
-      <w:r>
-        <w:rPr>
-          <w:rFonts w:ascii="Arial" w:hAnsi="Arial" w:cs="Arial"/>
-          <w:sz w:val="24"/>
-          <w:szCs w:val="24"/>
-        </w:rPr>
-        <w:tab/>
-      </w:r>
-      <w:r>
-        <w:rPr>
-          <w:rFonts w:ascii="Arial" w:hAnsi="Arial" w:cs="Arial"/>
-          <w:sz w:val="24"/>
-          <w:szCs w:val="24"/>
-        </w:rPr>
-        <w:t>1</w:t>
-      </w:r>
-      <w:r>
-        <w:rPr>
-          <w:rFonts w:ascii="Arial" w:hAnsi="Arial" w:cs="Arial"/>
-          <w:sz w:val="24"/>
-          <w:szCs w:val="24"/>
-          <w:vertAlign w:val="superscript"/>
-        </w:rPr>
-        <w:t>st</w:t>
-      </w:r>
-      <w:r>
-        <w:rPr>
-          <w:rFonts w:ascii="Arial" w:hAnsi="Arial" w:cs="Arial"/>
-          <w:sz w:val="24"/>
-          <w:szCs w:val="24"/>
-        </w:rPr>
-        <w:t xml:space="preserve"> Claimant</w:t>
-      </w:r>
-      <w:r>
-        <w:rPr>
-          <w:rFonts w:ascii="Arial" w:hAnsi="Arial" w:cs="Arial"/>
-          <w:sz w:val="24"/>
-          <w:szCs w:val="24"/>
-        </w:rPr>
-        <w:tab/>
-      </w:r>
-      <w:r>
-        <w:rPr>
-          <w:rFonts w:ascii="Arial" w:hAnsi="Arial" w:cs="Arial"/>
-          <w:sz w:val="24"/>
-          <w:szCs w:val="24"/>
-        </w:rPr>
-        <w:tab/>
-      </w:r>
-      <w:r>
-        <w:rPr>
-          <w:rFonts w:ascii="Arial" w:hAnsi="Arial" w:cs="Arial"/>
-          <w:sz w:val="24"/>
-          <w:szCs w:val="24"/>
-        </w:rPr>
-        <w:t>Reference number: &lt;&lt;claimantReference&gt;&gt;</w:t>
-      </w:r>
+      <w:bookmarkStart w:id="0" w:name="_Hlk124923526"/>
     </w:p>
-    <w:p>
-      <w:pPr>
-        <w:spacing w:line="240" w:lineRule="auto"/>
-        <w:rPr>
-          <w:rFonts w:ascii="Arial" w:hAnsi="Arial" w:cs="Arial"/>
-          <w:sz w:val="24"/>
-          <w:szCs w:val="24"/>
-        </w:rPr>
-      </w:pPr>
-      <w:r>
-        <w:rPr>
-          <w:rFonts w:ascii="Arial" w:hAnsi="Arial" w:cs="Arial"/>
-          <w:sz w:val="24"/>
-          <w:szCs w:val="24"/>
-        </w:rPr>
-        <w:t>&lt;&lt;cs_claimant2exists&gt;&gt;</w:t>
-      </w:r>
-    </w:p>
-    <w:p>
-      <w:pPr>
-        <w:spacing w:line="240" w:lineRule="auto"/>
-        <w:rPr>
-          <w:rFonts w:ascii="Arial" w:hAnsi="Arial" w:cs="Arial"/>
-          <w:sz w:val="24"/>
-          <w:szCs w:val="24"/>
-        </w:rPr>
-      </w:pPr>
-      <w:r>
-        <w:rPr>
-          <w:rFonts w:ascii="Arial" w:hAnsi="Arial" w:cs="Arial"/>
-          <w:sz w:val="24"/>
-          <w:szCs w:val="24"/>
-        </w:rPr>
-        <w:t>&lt;&lt;claimant2&gt;&gt;</w:t>
-      </w:r>
-      <w:r>
-        <w:rPr>
-          <w:rFonts w:ascii="Arial" w:hAnsi="Arial" w:cs="Arial"/>
-          <w:sz w:val="24"/>
-          <w:szCs w:val="24"/>
-        </w:rPr>
-        <w:tab/>
-      </w:r>
-      <w:r>
-        <w:rPr>
-          <w:rFonts w:ascii="Arial" w:hAnsi="Arial" w:cs="Arial"/>
-          <w:sz w:val="24"/>
-          <w:szCs w:val="24"/>
-        </w:rPr>
-        <w:tab/>
-      </w:r>
-      <w:r>
-        <w:rPr>
-          <w:rFonts w:ascii="Arial" w:hAnsi="Arial" w:cs="Arial"/>
-          <w:sz w:val="24"/>
-          <w:szCs w:val="24"/>
-        </w:rPr>
-        <w:t>2</w:t>
-      </w:r>
-      <w:r>
-        <w:rPr>
-          <w:rFonts w:ascii="Arial" w:hAnsi="Arial" w:cs="Arial"/>
-          <w:sz w:val="24"/>
-          <w:szCs w:val="24"/>
-          <w:vertAlign w:val="superscript"/>
-        </w:rPr>
-        <w:t>nd</w:t>
-      </w:r>
-      <w:r>
-        <w:rPr>
-          <w:rFonts w:ascii="Arial" w:hAnsi="Arial" w:cs="Arial"/>
-          <w:sz w:val="24"/>
-          <w:szCs w:val="24"/>
-        </w:rPr>
-        <w:t xml:space="preserve"> Claimant</w:t>
-      </w:r>
-      <w:r>
-        <w:rPr>
-          <w:rFonts w:ascii="Arial" w:hAnsi="Arial" w:cs="Arial"/>
-          <w:sz w:val="24"/>
-          <w:szCs w:val="24"/>
-        </w:rPr>
-        <w:tab/>
-      </w:r>
-      <w:r>
-        <w:rPr>
-          <w:rFonts w:ascii="Arial" w:hAnsi="Arial" w:cs="Arial"/>
-          <w:sz w:val="24"/>
-          <w:szCs w:val="24"/>
-        </w:rPr>
-        <w:tab/>
-      </w:r>
-      <w:r>
-        <w:rPr>
-          <w:rFonts w:ascii="Arial" w:hAnsi="Arial" w:cs="Arial"/>
-          <w:sz w:val="24"/>
-          <w:szCs w:val="24"/>
-        </w:rPr>
-        <w:t>Reference number: &lt;&lt;claimantReference2&gt;&gt;</w:t>
-      </w:r>
-    </w:p>
-    <w:p>
-      <w:pPr>
-        <w:spacing w:line="240" w:lineRule="auto"/>
-        <w:rPr>
-          <w:rFonts w:ascii="Arial" w:hAnsi="Arial" w:cs="Arial"/>
-          <w:sz w:val="24"/>
-          <w:szCs w:val="24"/>
-        </w:rPr>
-      </w:pPr>
-      <w:r>
-        <w:rPr>
-          <w:rFonts w:ascii="Arial" w:hAnsi="Arial" w:cs="Arial"/>
-          <w:sz w:val="24"/>
-          <w:szCs w:val="24"/>
-        </w:rPr>
-        <w:t>&lt;&lt;es_claimant2exists&gt;&gt;</w:t>
-      </w:r>
-    </w:p>
+    <w:tbl>
+      <w:tblPr>
+        <w:tblStyle w:val="TableGrid"/>
+        <w:tblW w:w="0" w:type="auto"/>
+        <w:tblBorders>
+          <w:top w:val="none" w:sz="0" w:space="0" w:color="auto"/>
+          <w:left w:val="none" w:sz="0" w:space="0" w:color="auto"/>
+          <w:bottom w:val="none" w:sz="0" w:space="0" w:color="auto"/>
+          <w:right w:val="none" w:sz="0" w:space="0" w:color="auto"/>
+          <w:insideH w:val="none" w:sz="0" w:space="0" w:color="auto"/>
+          <w:insideV w:val="none" w:sz="0" w:space="0" w:color="auto"/>
+        </w:tblBorders>
+        <w:tblLook w:val="04A0" w:firstRow="1" w:lastRow="0" w:firstColumn="1" w:lastColumn="0" w:noHBand="0" w:noVBand="1"/>
+      </w:tblPr>
+      <w:tblGrid>
+        <w:gridCol w:w="3245"/>
+        <w:gridCol w:w="3245"/>
+        <w:gridCol w:w="3246"/>
+      </w:tblGrid>
+      <w:tr>
+        <w:tc>
+          <w:tcPr>
+            <w:tcW w:w="3245" w:type="dxa"/>
+          </w:tcPr>
+          <w:p>
+            <w:pPr>
+              <w:rPr>
+                <w:rFonts w:ascii="Arial" w:hAnsi="Arial" w:cs="Arial"/>
+                <w:sz w:val="24"/>
+                <w:szCs w:val="24"/>
+              </w:rPr>
+            </w:pPr>
+            <w:r>
+              <w:rPr>
+                <w:rFonts w:ascii="Arial" w:hAnsi="Arial" w:cs="Arial"/>
+                <w:sz w:val="24"/>
+                <w:szCs w:val="24"/>
+              </w:rPr>
+              <w:t>&lt;&lt;claimant&gt;&gt;</w:t>
+            </w:r>
+          </w:p>
+        </w:tc>
+        <w:tc>
+          <w:tcPr>
+            <w:tcW w:w="3245" w:type="dxa"/>
+          </w:tcPr>
+          <w:p>
+            <w:pPr>
+              <w:rPr>
+                <w:rFonts w:ascii="Arial" w:hAnsi="Arial" w:cs="Arial"/>
+                <w:sz w:val="24"/>
+                <w:szCs w:val="24"/>
+              </w:rPr>
+            </w:pPr>
+            <w:r>
+              <w:rPr>
+                <w:rFonts w:ascii="Arial" w:hAnsi="Arial" w:cs="Arial"/>
+                <w:sz w:val="24"/>
+                <w:szCs w:val="24"/>
+              </w:rPr>
+              <w:t>1</w:t>
+            </w:r>
+            <w:r>
+              <w:rPr>
+                <w:rFonts w:ascii="Arial" w:hAnsi="Arial" w:cs="Arial"/>
+                <w:sz w:val="24"/>
+                <w:szCs w:val="24"/>
+                <w:vertAlign w:val="superscript"/>
+              </w:rPr>
+              <w:t>st</w:t>
+            </w:r>
+            <w:r>
+              <w:rPr>
+                <w:rFonts w:ascii="Arial" w:hAnsi="Arial" w:cs="Arial"/>
+                <w:sz w:val="24"/>
+                <w:szCs w:val="24"/>
+              </w:rPr>
+              <w:t xml:space="preserve"> Claimant</w:t>
+            </w:r>
+            <w:r>
+              <w:rPr>
+                <w:rFonts w:ascii="Arial" w:hAnsi="Arial" w:cs="Arial"/>
+                <w:sz w:val="24"/>
+                <w:szCs w:val="24"/>
+              </w:rPr>
+              <w:tab/>
+            </w:r>
+          </w:p>
+        </w:tc>
+        <w:tc>
+          <w:tcPr>
+            <w:tcW w:w="3246" w:type="dxa"/>
+          </w:tcPr>
+          <w:p>
+            <w:pPr>
+              <w:rPr>
+                <w:rFonts w:ascii="Arial" w:hAnsi="Arial" w:cs="Arial"/>
+                <w:sz w:val="24"/>
+                <w:szCs w:val="24"/>
+              </w:rPr>
+            </w:pPr>
+            <w:r>
+              <w:rPr>
+                <w:rFonts w:ascii="Arial" w:hAnsi="Arial" w:cs="Arial"/>
+                <w:sz w:val="24"/>
+                <w:szCs w:val="24"/>
+              </w:rPr>
+              <w:t>Reference number: &lt;&lt;</w:t>
+            </w:r>
+            <w:proofErr w:type="spellStart"/>
+            <w:r>
+              <w:rPr>
+                <w:rFonts w:ascii="Arial" w:hAnsi="Arial" w:cs="Arial"/>
+                <w:sz w:val="24"/>
+                <w:szCs w:val="24"/>
+              </w:rPr>
+              <w:t>claimantReference</w:t>
+            </w:r>
+            <w:proofErr w:type="spellEnd"/>
+            <w:r>
+              <w:rPr>
+                <w:rFonts w:ascii="Arial" w:hAnsi="Arial" w:cs="Arial"/>
+                <w:sz w:val="24"/>
+                <w:szCs w:val="24"/>
+              </w:rPr>
+              <w:t>&gt;&gt;</w:t>
+            </w:r>
+          </w:p>
+        </w:tc>
+      </w:tr>
+      <w:tr>
+        <w:tc>
+          <w:tcPr>
+            <w:tcW w:w="3245" w:type="dxa"/>
+          </w:tcPr>
+          <w:p>
+            <w:pPr>
+              <w:rPr>
+                <w:rFonts w:ascii="Arial" w:hAnsi="Arial" w:cs="Arial"/>
+                <w:sz w:val="16"/>
+                <w:szCs w:val="16"/>
+              </w:rPr>
+            </w:pPr>
+            <w:r>
+              <w:rPr>
+                <w:rFonts w:ascii="Arial" w:hAnsi="Arial" w:cs="Arial"/>
+                <w:sz w:val="16"/>
+                <w:szCs w:val="16"/>
+              </w:rPr>
+              <w:t>&lt;&lt;cs_claimant2exists&gt;&gt;</w:t>
+            </w:r>
+            <w:r>
+              <w:rPr>
+                <w:rFonts w:ascii="Arial" w:hAnsi="Arial" w:cs="Arial"/>
+                <w:sz w:val="16"/>
+                <w:szCs w:val="16"/>
+              </w:rPr>
+              <w:t xml:space="preserve"> </w:t>
+            </w:r>
+            <w:r>
+              <w:rPr>
+                <w:rFonts w:ascii="Arial" w:hAnsi="Arial" w:cs="Arial"/>
+                <w:sz w:val="24"/>
+                <w:szCs w:val="24"/>
+              </w:rPr>
+              <w:t>&lt;&lt;claimant2&gt;&gt;</w:t>
+            </w:r>
+            <w:r>
+              <w:rPr>
+                <w:rFonts w:ascii="Arial" w:hAnsi="Arial" w:cs="Arial"/>
+                <w:sz w:val="24"/>
+                <w:szCs w:val="24"/>
+              </w:rPr>
+              <w:t xml:space="preserve"> </w:t>
+            </w:r>
+            <w:r>
+              <w:rPr>
+                <w:rFonts w:ascii="Arial" w:hAnsi="Arial" w:cs="Arial"/>
+                <w:sz w:val="24"/>
+                <w:szCs w:val="24"/>
+              </w:rPr>
+              <w:t>&lt;&lt;</w:t>
+            </w:r>
+            <w:proofErr w:type="spellStart"/>
+            <w:r>
+              <w:rPr>
+                <w:rFonts w:ascii="Arial" w:hAnsi="Arial" w:cs="Arial"/>
+                <w:sz w:val="24"/>
+                <w:szCs w:val="24"/>
+              </w:rPr>
+              <w:t>cs_false</w:t>
+            </w:r>
+            <w:proofErr w:type="spellEnd"/>
+            <w:r>
+              <w:rPr>
+                <w:rFonts w:ascii="Arial" w:hAnsi="Arial" w:cs="Arial"/>
+                <w:sz w:val="24"/>
+                <w:szCs w:val="24"/>
+              </w:rPr>
+              <w:t>&gt;&gt;&lt;&lt;es_&gt;&gt;</w:t>
+            </w:r>
+            <w:r>
+              <w:rPr>
+                <w:rFonts w:ascii="Arial" w:hAnsi="Arial" w:cs="Arial"/>
+                <w:sz w:val="24"/>
+                <w:szCs w:val="24"/>
+              </w:rPr>
+              <w:t xml:space="preserve"> </w:t>
+            </w:r>
+            <w:r>
+              <w:rPr>
+                <w:rFonts w:ascii="Arial" w:hAnsi="Arial" w:cs="Arial"/>
+                <w:sz w:val="16"/>
+                <w:szCs w:val="16"/>
+              </w:rPr>
+              <w:t>&lt;&lt;es_claimant2exists&gt;&gt;</w:t>
+            </w:r>
+          </w:p>
+          <w:p>
+            <w:pPr>
+              <w:rPr>
+                <w:rFonts w:ascii="Arial" w:hAnsi="Arial" w:cs="Arial"/>
+                <w:sz w:val="16"/>
+                <w:szCs w:val="16"/>
+              </w:rPr>
+            </w:pPr>
+          </w:p>
+        </w:tc>
+        <w:tc>
+          <w:tcPr>
+            <w:tcW w:w="3245" w:type="dxa"/>
+          </w:tcPr>
+          <w:p>
+            <w:pPr>
+              <w:rPr>
+                <w:rFonts w:ascii="Arial" w:hAnsi="Arial" w:cs="Arial"/>
+                <w:sz w:val="24"/>
+                <w:szCs w:val="24"/>
+              </w:rPr>
+            </w:pPr>
+            <w:r>
+              <w:rPr>
+                <w:rFonts w:ascii="Arial" w:hAnsi="Arial" w:cs="Arial"/>
+                <w:sz w:val="16"/>
+                <w:szCs w:val="16"/>
+              </w:rPr>
+              <w:t>&lt;&lt;cs_claimant2exists&gt;&gt;</w:t>
+            </w:r>
+            <w:r>
+              <w:rPr>
+                <w:rFonts w:ascii="Arial" w:hAnsi="Arial" w:cs="Arial"/>
+                <w:sz w:val="24"/>
+                <w:szCs w:val="24"/>
+              </w:rPr>
+              <w:t>2</w:t>
+            </w:r>
+            <w:r>
+              <w:rPr>
+                <w:rFonts w:ascii="Arial" w:hAnsi="Arial" w:cs="Arial"/>
+                <w:sz w:val="24"/>
+                <w:szCs w:val="24"/>
+                <w:vertAlign w:val="superscript"/>
+              </w:rPr>
+              <w:t>nd</w:t>
+            </w:r>
+            <w:r>
+              <w:rPr>
+                <w:rFonts w:ascii="Arial" w:hAnsi="Arial" w:cs="Arial"/>
+                <w:sz w:val="24"/>
+                <w:szCs w:val="24"/>
+              </w:rPr>
+              <w:t xml:space="preserve"> Claimant</w:t>
+            </w:r>
+            <w:r>
+              <w:rPr>
+                <w:rFonts w:ascii="Arial" w:hAnsi="Arial" w:cs="Arial"/>
+                <w:sz w:val="24"/>
+                <w:szCs w:val="24"/>
+              </w:rPr>
+              <w:t xml:space="preserve"> </w:t>
+            </w:r>
+            <w:r>
+              <w:rPr>
+                <w:rFonts w:ascii="Arial" w:hAnsi="Arial" w:cs="Arial"/>
+                <w:sz w:val="16"/>
+                <w:szCs w:val="16"/>
+              </w:rPr>
+              <w:t>&lt;&lt;es_claimant2exists&gt;&gt;</w:t>
+            </w:r>
+          </w:p>
+        </w:tc>
+        <w:tc>
+          <w:tcPr>
+            <w:tcW w:w="3246" w:type="dxa"/>
+          </w:tcPr>
+          <w:p>
+            <w:pPr>
+              <w:rPr>
+                <w:rFonts w:ascii="Arial" w:hAnsi="Arial" w:cs="Arial"/>
+                <w:sz w:val="24"/>
+                <w:szCs w:val="24"/>
+              </w:rPr>
+            </w:pPr>
+            <w:r>
+              <w:rPr>
+                <w:rFonts w:ascii="Arial" w:hAnsi="Arial" w:cs="Arial"/>
+                <w:sz w:val="16"/>
+                <w:szCs w:val="16"/>
+              </w:rPr>
+              <w:t>&lt;&lt;cs_claimant2exists&gt;&gt;</w:t>
+            </w:r>
+            <w:r>
+              <w:rPr>
+                <w:rFonts w:ascii="Arial" w:hAnsi="Arial" w:cs="Arial"/>
+                <w:sz w:val="16"/>
+                <w:szCs w:val="16"/>
+              </w:rPr>
+              <w:t xml:space="preserve"> </w:t>
+            </w:r>
+            <w:r>
+              <w:rPr>
+                <w:rFonts w:ascii="Arial" w:hAnsi="Arial" w:cs="Arial"/>
+                <w:sz w:val="24"/>
+                <w:szCs w:val="24"/>
+              </w:rPr>
+              <w:t>Reference number: &lt;&lt;claimantReference2&gt;&gt;</w:t>
+            </w:r>
+            <w:r>
+              <w:rPr>
+                <w:rFonts w:ascii="Arial" w:hAnsi="Arial" w:cs="Arial"/>
+                <w:sz w:val="24"/>
+                <w:szCs w:val="24"/>
+              </w:rPr>
+              <w:t xml:space="preserve"> </w:t>
+            </w:r>
+            <w:r>
+              <w:rPr>
+                <w:rFonts w:ascii="Arial" w:hAnsi="Arial" w:cs="Arial"/>
+                <w:sz w:val="16"/>
+                <w:szCs w:val="16"/>
+              </w:rPr>
+              <w:t>&lt;&lt;es_claimant2exists&gt;&gt;</w:t>
+            </w:r>
+          </w:p>
+        </w:tc>
+      </w:tr>
+      <w:tr>
+        <w:tc>
+          <w:tcPr>
+            <w:tcW w:w="3245" w:type="dxa"/>
+          </w:tcPr>
+          <w:p>
+            <w:pPr>
+              <w:rPr>
+                <w:rFonts w:ascii="Arial" w:hAnsi="Arial" w:cs="Arial"/>
+                <w:sz w:val="24"/>
+                <w:szCs w:val="24"/>
+              </w:rPr>
+            </w:pPr>
+            <w:r>
+              <w:rPr>
+                <w:rFonts w:ascii="Arial" w:hAnsi="Arial" w:cs="Arial"/>
+                <w:sz w:val="24"/>
+                <w:szCs w:val="24"/>
+              </w:rPr>
+              <w:t>&lt;&lt;defendant&gt;&gt;</w:t>
+            </w:r>
+          </w:p>
+        </w:tc>
+        <w:tc>
+          <w:tcPr>
+            <w:tcW w:w="3245" w:type="dxa"/>
+          </w:tcPr>
+          <w:p>
+            <w:pPr>
+              <w:rPr>
+                <w:rFonts w:ascii="Arial" w:hAnsi="Arial" w:cs="Arial"/>
+                <w:sz w:val="24"/>
+                <w:szCs w:val="24"/>
+              </w:rPr>
+            </w:pPr>
+            <w:r>
+              <w:rPr>
+                <w:rFonts w:ascii="Arial" w:hAnsi="Arial" w:cs="Arial"/>
+                <w:sz w:val="24"/>
+                <w:szCs w:val="24"/>
+              </w:rPr>
+              <w:t>1</w:t>
+            </w:r>
+            <w:r>
+              <w:rPr>
+                <w:rFonts w:ascii="Arial" w:hAnsi="Arial" w:cs="Arial"/>
+                <w:sz w:val="24"/>
+                <w:szCs w:val="24"/>
+                <w:vertAlign w:val="superscript"/>
+              </w:rPr>
+              <w:t>st</w:t>
+            </w:r>
+            <w:r>
+              <w:rPr>
+                <w:rFonts w:ascii="Arial" w:hAnsi="Arial" w:cs="Arial"/>
+                <w:sz w:val="24"/>
+                <w:szCs w:val="24"/>
+              </w:rPr>
+              <w:t xml:space="preserve"> Defendant</w:t>
+            </w:r>
+            <w:r>
+              <w:rPr>
+                <w:rFonts w:ascii="Arial" w:hAnsi="Arial" w:cs="Arial"/>
+                <w:sz w:val="24"/>
+                <w:szCs w:val="24"/>
+              </w:rPr>
+              <w:tab/>
+            </w:r>
+          </w:p>
+        </w:tc>
+        <w:tc>
+          <w:tcPr>
+            <w:tcW w:w="3246" w:type="dxa"/>
+          </w:tcPr>
+          <w:p>
+            <w:pPr>
+              <w:rPr>
+                <w:rFonts w:ascii="Arial" w:hAnsi="Arial" w:cs="Arial"/>
+                <w:sz w:val="24"/>
+                <w:szCs w:val="24"/>
+              </w:rPr>
+            </w:pPr>
+            <w:r>
+              <w:rPr>
+                <w:rFonts w:ascii="Arial" w:hAnsi="Arial" w:cs="Arial"/>
+                <w:sz w:val="24"/>
+                <w:szCs w:val="24"/>
+              </w:rPr>
+              <w:t>Reference number: &lt;&lt;</w:t>
+            </w:r>
+            <w:proofErr w:type="spellStart"/>
+            <w:r>
+              <w:rPr>
+                <w:rFonts w:ascii="Arial" w:hAnsi="Arial" w:cs="Arial"/>
+                <w:sz w:val="24"/>
+                <w:szCs w:val="24"/>
+              </w:rPr>
+              <w:t>defendantReference</w:t>
+            </w:r>
+            <w:proofErr w:type="spellEnd"/>
+            <w:r>
+              <w:rPr>
+                <w:rFonts w:ascii="Arial" w:hAnsi="Arial" w:cs="Arial"/>
+                <w:sz w:val="24"/>
+                <w:szCs w:val="24"/>
+              </w:rPr>
+              <w:t>&gt;&gt;</w:t>
+            </w:r>
+          </w:p>
+        </w:tc>
+      </w:tr>
+      <w:tr>
+        <w:tc>
+          <w:tcPr>
+            <w:tcW w:w="3245" w:type="dxa"/>
+          </w:tcPr>
+          <w:p>
+            <w:pPr>
+              <w:rPr>
+                <w:rFonts w:ascii="Arial" w:hAnsi="Arial" w:cs="Arial"/>
+                <w:sz w:val="24"/>
+                <w:szCs w:val="24"/>
+              </w:rPr>
+            </w:pPr>
+            <w:r>
+              <w:rPr>
+                <w:rFonts w:ascii="Arial" w:hAnsi="Arial" w:cs="Arial"/>
+                <w:sz w:val="16"/>
+                <w:szCs w:val="16"/>
+              </w:rPr>
+              <w:t>&lt;&lt;cs_defendant2exists&gt;&gt;</w:t>
+            </w:r>
+            <w:r>
+              <w:rPr>
+                <w:rFonts w:ascii="Arial" w:hAnsi="Arial" w:cs="Arial"/>
+                <w:sz w:val="16"/>
+                <w:szCs w:val="16"/>
+              </w:rPr>
+              <w:t xml:space="preserve"> </w:t>
+            </w:r>
+            <w:r>
+              <w:rPr>
+                <w:rFonts w:ascii="Arial" w:hAnsi="Arial" w:cs="Arial"/>
+                <w:sz w:val="24"/>
+                <w:szCs w:val="24"/>
+              </w:rPr>
+              <w:t>&lt;&lt;defendant2&gt;&gt;</w:t>
+            </w:r>
+            <w:r>
+              <w:rPr>
+                <w:rFonts w:ascii="Arial" w:hAnsi="Arial" w:cs="Arial"/>
+                <w:sz w:val="24"/>
+                <w:szCs w:val="24"/>
+              </w:rPr>
+              <w:t xml:space="preserve"> </w:t>
+            </w:r>
+            <w:r>
+              <w:rPr>
+                <w:rFonts w:ascii="Arial" w:hAnsi="Arial" w:cs="Arial"/>
+                <w:sz w:val="16"/>
+                <w:szCs w:val="16"/>
+              </w:rPr>
+              <w:t>&lt;&lt;es_defendant2exists&gt;&gt;</w:t>
+            </w:r>
+          </w:p>
+        </w:tc>
+        <w:tc>
+          <w:tcPr>
+            <w:tcW w:w="3245" w:type="dxa"/>
+          </w:tcPr>
+          <w:p>
+            <w:pPr>
+              <w:rPr>
+                <w:rFonts w:ascii="Arial" w:hAnsi="Arial" w:cs="Arial"/>
+                <w:sz w:val="24"/>
+                <w:szCs w:val="24"/>
+              </w:rPr>
+            </w:pPr>
+            <w:r>
+              <w:rPr>
+                <w:rFonts w:ascii="Arial" w:hAnsi="Arial" w:cs="Arial"/>
+                <w:sz w:val="16"/>
+                <w:szCs w:val="16"/>
+              </w:rPr>
+              <w:t>&lt;&lt;cs_defendant2exists&gt;&gt;</w:t>
+            </w:r>
+            <w:r>
+              <w:rPr>
+                <w:rFonts w:ascii="Arial" w:hAnsi="Arial" w:cs="Arial"/>
+                <w:sz w:val="24"/>
+                <w:szCs w:val="24"/>
+              </w:rPr>
+              <w:t>2</w:t>
+            </w:r>
+            <w:r>
+              <w:rPr>
+                <w:rFonts w:ascii="Arial" w:hAnsi="Arial" w:cs="Arial"/>
+                <w:sz w:val="24"/>
+                <w:szCs w:val="24"/>
+                <w:vertAlign w:val="superscript"/>
+              </w:rPr>
+              <w:t>nd</w:t>
+            </w:r>
+            <w:r>
+              <w:rPr>
+                <w:rFonts w:ascii="Arial" w:hAnsi="Arial" w:cs="Arial"/>
+                <w:sz w:val="24"/>
+                <w:szCs w:val="24"/>
+              </w:rPr>
+              <w:t xml:space="preserve"> Defendant</w:t>
+            </w:r>
+            <w:r>
+              <w:rPr>
+                <w:rFonts w:ascii="Arial" w:hAnsi="Arial" w:cs="Arial"/>
+                <w:sz w:val="24"/>
+                <w:szCs w:val="24"/>
+              </w:rPr>
+              <w:t xml:space="preserve"> </w:t>
+            </w:r>
+            <w:r>
+              <w:rPr>
+                <w:rFonts w:ascii="Arial" w:hAnsi="Arial" w:cs="Arial"/>
+                <w:sz w:val="16"/>
+                <w:szCs w:val="16"/>
+              </w:rPr>
+              <w:t>&lt;&lt;es_defendant2exists&gt;&gt;</w:t>
+            </w:r>
+          </w:p>
+        </w:tc>
+        <w:tc>
+          <w:tcPr>
+            <w:tcW w:w="3246" w:type="dxa"/>
+          </w:tcPr>
+          <w:p>
+            <w:pPr>
+              <w:rPr>
+                <w:rFonts w:ascii="Arial" w:hAnsi="Arial" w:cs="Arial"/>
+                <w:sz w:val="24"/>
+                <w:szCs w:val="24"/>
+              </w:rPr>
+            </w:pPr>
+            <w:r>
+              <w:rPr>
+                <w:rFonts w:ascii="Arial" w:hAnsi="Arial" w:cs="Arial"/>
+                <w:sz w:val="16"/>
+                <w:szCs w:val="16"/>
+              </w:rPr>
+              <w:t>&lt;&lt;cs_defendant2exists&gt;&gt;</w:t>
+            </w:r>
+            <w:r>
+              <w:rPr>
+                <w:rFonts w:ascii="Arial" w:hAnsi="Arial" w:cs="Arial"/>
+                <w:sz w:val="16"/>
+                <w:szCs w:val="16"/>
+              </w:rPr>
+              <w:t xml:space="preserve"> </w:t>
+            </w:r>
+            <w:r>
+              <w:rPr>
+                <w:rFonts w:ascii="Arial" w:hAnsi="Arial" w:cs="Arial"/>
+                <w:sz w:val="24"/>
+                <w:szCs w:val="24"/>
+              </w:rPr>
+              <w:t>Reference number: &lt;&lt;defendantReference2&gt;&gt;</w:t>
+            </w:r>
+            <w:r>
+              <w:rPr>
+                <w:rFonts w:ascii="Arial" w:hAnsi="Arial" w:cs="Arial"/>
+                <w:sz w:val="24"/>
+                <w:szCs w:val="24"/>
+              </w:rPr>
+              <w:t xml:space="preserve"> </w:t>
+            </w:r>
+            <w:r>
+              <w:rPr>
+                <w:rFonts w:ascii="Arial" w:hAnsi="Arial" w:cs="Arial"/>
+                <w:sz w:val="16"/>
+                <w:szCs w:val="16"/>
+              </w:rPr>
+              <w:t>&lt;&lt;es_defendant2exists&gt;&gt;</w:t>
+            </w:r>
+          </w:p>
+        </w:tc>
+      </w:tr>
+      <w:bookmarkEnd w:id="0"/>
+    </w:tbl>
     <w:p>
       <w:pPr>
         <w:pBdr>
@@ -639,213 +1131,6 @@
           <w:szCs w:val="24"/>
         </w:rPr>
       </w:pPr>
-      <w:r>
-        <w:rPr>
-          <w:rFonts w:ascii="Arial" w:hAnsi="Arial" w:cs="Arial"/>
-          <w:sz w:val="24"/>
-          <w:szCs w:val="24"/>
-        </w:rPr>
-        <w:t>&lt;&lt;defendant&gt;&gt;</w:t>
-      </w:r>
-      <w:r>
-        <w:rPr>
-          <w:rFonts w:ascii="Arial" w:hAnsi="Arial" w:cs="Arial"/>
-          <w:sz w:val="24"/>
-          <w:szCs w:val="24"/>
-        </w:rPr>
-        <w:tab/>
-      </w:r>
-      <w:r>
-        <w:rPr>
-          <w:rFonts w:ascii="Arial" w:hAnsi="Arial" w:cs="Arial"/>
-          <w:sz w:val="24"/>
-          <w:szCs w:val="24"/>
-        </w:rPr>
-        <w:tab/>
-      </w:r>
-      <w:r>
-        <w:rPr>
-          <w:rFonts w:ascii="Arial" w:hAnsi="Arial" w:cs="Arial"/>
-          <w:sz w:val="24"/>
-          <w:szCs w:val="24"/>
-        </w:rPr>
-        <w:t>1</w:t>
-      </w:r>
-      <w:r>
-        <w:rPr>
-          <w:rFonts w:ascii="Arial" w:hAnsi="Arial" w:cs="Arial"/>
-          <w:sz w:val="24"/>
-          <w:szCs w:val="24"/>
-          <w:vertAlign w:val="superscript"/>
-        </w:rPr>
-        <w:t>st</w:t>
-      </w:r>
-      <w:r>
-        <w:rPr>
-          <w:rFonts w:ascii="Arial" w:hAnsi="Arial" w:cs="Arial"/>
-          <w:sz w:val="24"/>
-          <w:szCs w:val="24"/>
-        </w:rPr>
-        <w:t xml:space="preserve"> Defendant</w:t>
-      </w:r>
-      <w:r>
-        <w:rPr>
-          <w:rFonts w:ascii="Arial" w:hAnsi="Arial" w:cs="Arial"/>
-          <w:sz w:val="24"/>
-          <w:szCs w:val="24"/>
-        </w:rPr>
-        <w:tab/>
-      </w:r>
-      <w:r>
-        <w:rPr>
-          <w:rFonts w:ascii="Arial" w:hAnsi="Arial" w:cs="Arial"/>
-          <w:sz w:val="24"/>
-          <w:szCs w:val="24"/>
-        </w:rPr>
-        <w:tab/>
-      </w:r>
-      <w:r>
-        <w:rPr>
-          <w:rFonts w:ascii="Arial" w:hAnsi="Arial" w:cs="Arial"/>
-          <w:sz w:val="24"/>
-          <w:szCs w:val="24"/>
-        </w:rPr>
-        <w:t>Reference number: &lt;&lt;defendantReference&gt;&gt;</w:t>
-      </w:r>
-    </w:p>
-    <w:p>
-      <w:pPr>
-        <w:pBdr>
-          <w:bottom w:val="single" w:sz="6" w:space="1" w:color="auto"/>
-        </w:pBdr>
-        <w:spacing w:line="240" w:lineRule="auto"/>
-        <w:rPr>
-          <w:rFonts w:ascii="Arial" w:hAnsi="Arial" w:cs="Arial"/>
-          <w:sz w:val="24"/>
-          <w:szCs w:val="24"/>
-        </w:rPr>
-      </w:pPr>
-      <w:r>
-        <w:rPr>
-          <w:rFonts w:ascii="Arial" w:hAnsi="Arial" w:cs="Arial"/>
-          <w:sz w:val="24"/>
-          <w:szCs w:val="24"/>
-        </w:rPr>
-        <w:t>&lt;&lt;cs_defendant2exists&gt;&gt;</w:t>
-      </w:r>
-    </w:p>
-    <w:p>
-      <w:pPr>
-        <w:pBdr>
-          <w:bottom w:val="single" w:sz="6" w:space="1" w:color="auto"/>
-        </w:pBdr>
-        <w:spacing w:line="240" w:lineRule="auto"/>
-        <w:rPr>
-          <w:rFonts w:ascii="Arial" w:hAnsi="Arial" w:cs="Arial"/>
-          <w:sz w:val="24"/>
-          <w:szCs w:val="24"/>
-        </w:rPr>
-      </w:pPr>
-      <w:r>
-        <w:rPr>
-          <w:rFonts w:ascii="Arial" w:hAnsi="Arial" w:cs="Arial"/>
-          <w:sz w:val="24"/>
-          <w:szCs w:val="24"/>
-        </w:rPr>
-        <w:t>&lt;&lt;defendant2&gt;&gt;</w:t>
-      </w:r>
-      <w:r>
-        <w:rPr>
-          <w:rFonts w:ascii="Arial" w:hAnsi="Arial" w:cs="Arial"/>
-          <w:sz w:val="24"/>
-          <w:szCs w:val="24"/>
-        </w:rPr>
-        <w:tab/>
-      </w:r>
-      <w:r>
-        <w:rPr>
-          <w:rFonts w:ascii="Arial" w:hAnsi="Arial" w:cs="Arial"/>
-          <w:sz w:val="24"/>
-          <w:szCs w:val="24"/>
-        </w:rPr>
-        <w:tab/>
-      </w:r>
-      <w:r>
-        <w:rPr>
-          <w:rFonts w:ascii="Arial" w:hAnsi="Arial" w:cs="Arial"/>
-          <w:sz w:val="24"/>
-          <w:szCs w:val="24"/>
-        </w:rPr>
-        <w:t>2</w:t>
-      </w:r>
-      <w:r>
-        <w:rPr>
-          <w:rFonts w:ascii="Arial" w:hAnsi="Arial" w:cs="Arial"/>
-          <w:sz w:val="24"/>
-          <w:szCs w:val="24"/>
-          <w:vertAlign w:val="superscript"/>
-        </w:rPr>
-        <w:t>nd</w:t>
-      </w:r>
-      <w:r>
-        <w:rPr>
-          <w:rFonts w:ascii="Arial" w:hAnsi="Arial" w:cs="Arial"/>
-          <w:sz w:val="24"/>
-          <w:szCs w:val="24"/>
-        </w:rPr>
-        <w:t xml:space="preserve"> Defendant</w:t>
-      </w:r>
-      <w:r>
-        <w:rPr>
-          <w:rFonts w:ascii="Arial" w:hAnsi="Arial" w:cs="Arial"/>
-          <w:sz w:val="24"/>
-          <w:szCs w:val="24"/>
-        </w:rPr>
-        <w:tab/>
-      </w:r>
-      <w:r>
-        <w:rPr>
-          <w:rFonts w:ascii="Arial" w:hAnsi="Arial" w:cs="Arial"/>
-          <w:sz w:val="24"/>
-          <w:szCs w:val="24"/>
-        </w:rPr>
-        <w:t>Reference number: &lt;&lt;defendantReference2&gt;&gt;</w:t>
-      </w:r>
-    </w:p>
-    <w:p>
-      <w:pPr>
-        <w:pBdr>
-          <w:bottom w:val="single" w:sz="6" w:space="1" w:color="auto"/>
-        </w:pBdr>
-        <w:spacing w:line="240" w:lineRule="auto"/>
-        <w:rPr>
-          <w:rFonts w:ascii="Arial" w:hAnsi="Arial" w:cs="Arial"/>
-          <w:sz w:val="24"/>
-          <w:szCs w:val="24"/>
-        </w:rPr>
-      </w:pPr>
-      <w:r>
-        <w:rPr>
-          <w:rFonts w:ascii="Arial" w:hAnsi="Arial" w:cs="Arial"/>
-          <w:sz w:val="24"/>
-          <w:szCs w:val="24"/>
-        </w:rPr>
-        <w:t>&lt;&lt;es_defendant2exists&gt;&gt;</w:t>
-      </w:r>
-      <w:bookmarkEnd w:id="0"/>
-    </w:p>
-    <w:p>
-      <w:pPr>
-        <w:pBdr>
-          <w:bottom w:val="single" w:sz="6" w:space="1" w:color="auto"/>
-        </w:pBdr>
-        <w:spacing w:line="240" w:lineRule="auto"/>
-        <w:rPr>
-          <w:rFonts w:ascii="Arial" w:hAnsi="Arial" w:cs="Arial"/>
-          <w:sz w:val="24"/>
-          <w:szCs w:val="24"/>
-        </w:rPr>
-      </w:pPr>
     </w:p>
     <w:p>
       <w:pPr>
@@ -988,7 +1273,61 @@
           <w:sz w:val="24"/>
           <w:szCs w:val="24"/>
         </w:rPr>
-        <w:t>&lt;{dateFormat(hearingDate, ‘dd MMMM yyyy’)}&gt;</w:t>
+        <w:t>&lt;{</w:t>
+      </w:r>
+      <w:proofErr w:type="spellStart"/>
+      <w:r>
+        <w:rPr>
+          <w:rFonts w:ascii="Arial" w:hAnsi="Arial" w:cs="Arial"/>
+          <w:sz w:val="24"/>
+          <w:szCs w:val="24"/>
+        </w:rPr>
+        <w:t>dateFormat</w:t>
+      </w:r>
+      <w:proofErr w:type="spellEnd"/>
+      <w:r>
+        <w:rPr>
+          <w:rFonts w:ascii="Arial" w:hAnsi="Arial" w:cs="Arial"/>
+          <w:sz w:val="24"/>
+          <w:szCs w:val="24"/>
+        </w:rPr>
+        <w:t>(</w:t>
+      </w:r>
+      <w:proofErr w:type="spellStart"/>
+      <w:r>
+        <w:rPr>
+          <w:rFonts w:ascii="Arial" w:hAnsi="Arial" w:cs="Arial"/>
+          <w:sz w:val="24"/>
+          <w:szCs w:val="24"/>
+        </w:rPr>
+        <w:t>hearingDate</w:t>
+      </w:r>
+      <w:proofErr w:type="spellEnd"/>
+      <w:r>
+        <w:rPr>
+          <w:rFonts w:ascii="Arial" w:hAnsi="Arial" w:cs="Arial"/>
+          <w:sz w:val="24"/>
+          <w:szCs w:val="24"/>
+        </w:rPr>
+        <w:t xml:space="preserve">, ‘dd MMMM </w:t>
+      </w:r>
+      <w:proofErr w:type="spellStart"/>
+      <w:r>
+        <w:rPr>
+          <w:rFonts w:ascii="Arial" w:hAnsi="Arial" w:cs="Arial"/>
+          <w:sz w:val="24"/>
+          <w:szCs w:val="24"/>
+        </w:rPr>
+        <w:t>yyyy</w:t>
+      </w:r>
+      <w:proofErr w:type="spellEnd"/>
+      <w:r>
+        <w:rPr>
+          <w:rFonts w:ascii="Arial" w:hAnsi="Arial" w:cs="Arial"/>
+          <w:sz w:val="24"/>
+          <w:szCs w:val="24"/>
+        </w:rPr>
+        <w:t>’)}&gt;</w:t>
       </w:r>
       <w:r>
         <w:rPr>
@@ -1013,7 +1352,25 @@
           <w:sz w:val="24"/>
           <w:szCs w:val="24"/>
         </w:rPr>
-        <w:t>&lt;hearingTime&gt;</w:t>
+        <w:t>&lt;</w:t>
+      </w:r>
+      <w:proofErr w:type="spellStart"/>
+      <w:r>
+        <w:rPr>
+          <w:rFonts w:ascii="Arial" w:hAnsi="Arial" w:cs="Arial"/>
+          <w:sz w:val="24"/>
+          <w:szCs w:val="24"/>
+        </w:rPr>
+        <w:t>hearingTime</w:t>
+      </w:r>
+      <w:proofErr w:type="spellEnd"/>
+      <w:r>
+        <w:rPr>
+          <w:rFonts w:ascii="Arial" w:hAnsi="Arial" w:cs="Arial"/>
+          <w:sz w:val="24"/>
+          <w:szCs w:val="24"/>
+        </w:rPr>
+        <w:t>&gt;</w:t>
       </w:r>
       <w:r>
         <w:rPr>
@@ -1065,7 +1422,25 @@
           <w:sz w:val="24"/>
           <w:szCs w:val="24"/>
         </w:rPr>
-        <w:t>&lt;hearingType&gt;</w:t>
+        <w:t>&lt;</w:t>
+      </w:r>
+      <w:proofErr w:type="spellStart"/>
+      <w:r>
+        <w:rPr>
+          <w:rFonts w:ascii="Arial" w:hAnsi="Arial" w:cs="Arial"/>
+          <w:sz w:val="24"/>
+          <w:szCs w:val="24"/>
+        </w:rPr>
+        <w:t>hearingType</w:t>
+      </w:r>
+      <w:proofErr w:type="spellEnd"/>
+      <w:r>
+        <w:rPr>
+          <w:rFonts w:ascii="Arial" w:hAnsi="Arial" w:cs="Arial"/>
+          <w:sz w:val="24"/>
+          <w:szCs w:val="24"/>
+        </w:rPr>
+        <w:t>&gt;</w:t>
       </w:r>
       <w:r>
         <w:rPr>
@@ -1149,7 +1524,25 @@
           <w:sz w:val="24"/>
           <w:szCs w:val="24"/>
         </w:rPr>
-        <w:t>&lt;hearingDuration&gt;</w:t>
+        <w:t>&lt;</w:t>
+      </w:r>
+      <w:proofErr w:type="spellStart"/>
+      <w:r>
+        <w:rPr>
+          <w:rFonts w:ascii="Arial" w:hAnsi="Arial" w:cs="Arial"/>
+          <w:sz w:val="24"/>
+          <w:szCs w:val="24"/>
+        </w:rPr>
+        <w:t>hearingDuration</w:t>
+      </w:r>
+      <w:proofErr w:type="spellEnd"/>
+      <w:r>
+        <w:rPr>
+          <w:rFonts w:ascii="Arial" w:hAnsi="Arial" w:cs="Arial"/>
+          <w:sz w:val="24"/>
+          <w:szCs w:val="24"/>
+        </w:rPr>
+        <w:t>&gt;</w:t>
       </w:r>
       <w:r>
         <w:rPr>
@@ -1195,7 +1588,25 @@
           <w:sz w:val="24"/>
           <w:szCs w:val="24"/>
         </w:rPr>
-        <w:t>&lt;additionalInfo&gt;</w:t>
+        <w:t>&lt;</w:t>
+      </w:r>
+      <w:proofErr w:type="spellStart"/>
+      <w:r>
+        <w:rPr>
+          <w:rFonts w:ascii="Arial" w:hAnsi="Arial" w:cs="Arial"/>
+          <w:sz w:val="24"/>
+          <w:szCs w:val="24"/>
+        </w:rPr>
+        <w:t>additionalInfo</w:t>
+      </w:r>
+      <w:proofErr w:type="spellEnd"/>
+      <w:r>
+        <w:rPr>
+          <w:rFonts w:ascii="Arial" w:hAnsi="Arial" w:cs="Arial"/>
+          <w:sz w:val="24"/>
+          <w:szCs w:val="24"/>
+        </w:rPr>
+        <w:t>&gt;</w:t>
       </w:r>
       <w:r>
         <w:rPr>
@@ -1233,7 +1644,6 @@
           <w:sz w:val="24"/>
           <w:szCs w:val="24"/>
         </w:rPr>
-        <w:lastRenderedPageBreak/>
         <w:t xml:space="preserve">The Hearing fee is </w:t>
       </w:r>
       <w:bookmarkStart w:id="7" w:name="_Hlk114659981"/>
@@ -1251,7 +1661,25 @@
           <w:sz w:val="24"/>
           <w:szCs w:val="24"/>
         </w:rPr>
-        <w:t>&lt;feeAmount&gt;</w:t>
+        <w:t>&lt;</w:t>
+      </w:r>
+      <w:proofErr w:type="spellStart"/>
+      <w:r>
+        <w:rPr>
+          <w:rFonts w:ascii="Arial" w:hAnsi="Arial" w:cs="Arial"/>
+          <w:sz w:val="24"/>
+          <w:szCs w:val="24"/>
+        </w:rPr>
+        <w:t>feeAmount</w:t>
+      </w:r>
+      <w:proofErr w:type="spellEnd"/>
+      <w:r>
+        <w:rPr>
+          <w:rFonts w:ascii="Arial" w:hAnsi="Arial" w:cs="Arial"/>
+          <w:sz w:val="24"/>
+          <w:szCs w:val="24"/>
+        </w:rPr>
+        <w:t>&gt;</w:t>
       </w:r>
       <w:r>
         <w:rPr>
@@ -1306,8 +1734,9 @@
           <w:sz w:val="24"/>
           <w:szCs w:val="24"/>
         </w:rPr>
-        <w:t>&lt;&lt;{dateFormat(</w:t>
-      </w:r>
+        <w:t>&lt;&lt;{</w:t>
+      </w:r>
+      <w:proofErr w:type="spellStart"/>
       <w:r>
         <w:rPr>
           <w:rFonts w:ascii="Arial" w:hAnsi="Arial" w:cs="Arial"/>
@@ -1315,8 +1744,29 @@
           <w:sz w:val="24"/>
           <w:szCs w:val="24"/>
         </w:rPr>
+        <w:t>dateFormat</w:t>
+      </w:r>
+      <w:proofErr w:type="spellEnd"/>
+      <w:r>
+        <w:rPr>
+          <w:rFonts w:ascii="Arial" w:hAnsi="Arial" w:cs="Arial"/>
+          <w:color w:val="000000" w:themeColor="text1"/>
+          <w:sz w:val="24"/>
+          <w:szCs w:val="24"/>
+        </w:rPr>
+        <w:t>(</w:t>
+      </w:r>
+      <w:proofErr w:type="spellStart"/>
+      <w:r>
+        <w:rPr>
+          <w:rFonts w:ascii="Arial" w:hAnsi="Arial" w:cs="Arial"/>
+          <w:color w:val="000000" w:themeColor="text1"/>
+          <w:sz w:val="24"/>
+          <w:szCs w:val="24"/>
+        </w:rPr>
         <w:t>hearingDueDate</w:t>
       </w:r>
+      <w:proofErr w:type="spellEnd"/>
       <w:r>
         <w:rPr>
           <w:rFonts w:ascii="Arial" w:hAnsi="Arial" w:cs="Arial"/>
@@ -1324,7 +1774,27 @@
           <w:sz w:val="24"/>
           <w:szCs w:val="24"/>
         </w:rPr>
-        <w:t>, ‘dd MMMM yyyy’)}&gt;&gt;</w:t>
+        <w:t xml:space="preserve">, ‘dd MMMM </w:t>
+      </w:r>
+      <w:proofErr w:type="spellStart"/>
+      <w:r>
+        <w:rPr>
+          <w:rFonts w:ascii="Arial" w:hAnsi="Arial" w:cs="Arial"/>
+          <w:color w:val="000000" w:themeColor="text1"/>
+          <w:sz w:val="24"/>
+          <w:szCs w:val="24"/>
+        </w:rPr>
+        <w:t>yyyy</w:t>
+      </w:r>
+      <w:proofErr w:type="spellEnd"/>
+      <w:r>
+        <w:rPr>
+          <w:rFonts w:ascii="Arial" w:hAnsi="Arial" w:cs="Arial"/>
+          <w:color w:val="000000" w:themeColor="text1"/>
+          <w:sz w:val="24"/>
+          <w:szCs w:val="24"/>
+        </w:rPr>
+        <w:t>’)}&gt;&gt;</w:t>
       </w:r>
     </w:p>
     <w:p>
@@ -1456,8 +1926,9 @@
           <w:sz w:val="24"/>
           <w:szCs w:val="24"/>
         </w:rPr>
-        <w:t>&lt;&lt;{dateFormat(</w:t>
-      </w:r>
+        <w:t>&lt;&lt;{</w:t>
+      </w:r>
+      <w:proofErr w:type="spellStart"/>
       <w:r>
         <w:rPr>
           <w:rFonts w:ascii="Arial" w:hAnsi="Arial" w:cs="Arial"/>
@@ -1465,8 +1936,29 @@
           <w:sz w:val="24"/>
           <w:szCs w:val="24"/>
         </w:rPr>
+        <w:t>dateFormat</w:t>
+      </w:r>
+      <w:proofErr w:type="spellEnd"/>
+      <w:r>
+        <w:rPr>
+          <w:rFonts w:ascii="Arial" w:hAnsi="Arial" w:cs="Arial"/>
+          <w:color w:val="000000" w:themeColor="text1"/>
+          <w:sz w:val="24"/>
+          <w:szCs w:val="24"/>
+        </w:rPr>
+        <w:t>(</w:t>
+      </w:r>
+      <w:proofErr w:type="spellStart"/>
+      <w:r>
+        <w:rPr>
+          <w:rFonts w:ascii="Arial" w:hAnsi="Arial" w:cs="Arial"/>
+          <w:color w:val="000000" w:themeColor="text1"/>
+          <w:sz w:val="24"/>
+          <w:szCs w:val="24"/>
+        </w:rPr>
         <w:t>hearingDueDate</w:t>
       </w:r>
+      <w:proofErr w:type="spellEnd"/>
       <w:r>
         <w:rPr>
           <w:rFonts w:ascii="Arial" w:hAnsi="Arial" w:cs="Arial"/>
@@ -1474,7 +1966,27 @@
           <w:sz w:val="24"/>
           <w:szCs w:val="24"/>
         </w:rPr>
-        <w:t xml:space="preserve">, ‘dd MMMM yyyy’)}&gt;&gt; </w:t>
+        <w:t xml:space="preserve">, ‘dd MMMM </w:t>
+      </w:r>
+      <w:proofErr w:type="spellStart"/>
+      <w:r>
+        <w:rPr>
+          <w:rFonts w:ascii="Arial" w:hAnsi="Arial" w:cs="Arial"/>
+          <w:color w:val="000000" w:themeColor="text1"/>
+          <w:sz w:val="24"/>
+          <w:szCs w:val="24"/>
+        </w:rPr>
+        <w:t>yyyy</w:t>
+      </w:r>
+      <w:proofErr w:type="spellEnd"/>
+      <w:r>
+        <w:rPr>
+          <w:rFonts w:ascii="Arial" w:hAnsi="Arial" w:cs="Arial"/>
+          <w:color w:val="000000" w:themeColor="text1"/>
+          <w:sz w:val="24"/>
+          <w:szCs w:val="24"/>
+        </w:rPr>
+        <w:t xml:space="preserve">’)}&gt;&gt; </w:t>
       </w:r>
       <w:r>
         <w:rPr>
@@ -1517,6 +2029,7 @@
         </w:rPr>
         <w:t>&lt;</w:t>
       </w:r>
+      <w:proofErr w:type="spellStart"/>
       <w:r>
         <w:rPr>
           <w:rFonts w:ascii="Arial" w:hAnsi="Arial" w:cs="Arial"/>
@@ -1547,6 +2060,7 @@
         </w:rPr>
         <w:t>mount</w:t>
       </w:r>
+      <w:proofErr w:type="spellEnd"/>
       <w:r>
         <w:rPr>
           <w:rFonts w:ascii="Arial" w:hAnsi="Arial" w:cs="Arial"/>
@@ -1596,7 +2110,25 @@
           <w:sz w:val="24"/>
           <w:szCs w:val="24"/>
         </w:rPr>
-        <w:t xml:space="preserve">(i.e one which provides all the required information in the manner requested) for help with fees,  then the claim will be struck out without further order, and unless the courts order otherwise, you will also be liable for the costs which the defendant has incurred. </w:t>
+        <w:t>(</w:t>
+      </w:r>
+      <w:proofErr w:type="spellStart"/>
+      <w:r>
+        <w:rPr>
+          <w:rFonts w:ascii="Arial" w:hAnsi="Arial" w:cs="Arial"/>
+          <w:sz w:val="24"/>
+          <w:szCs w:val="24"/>
+        </w:rPr>
+        <w:t>i.e</w:t>
+      </w:r>
+      <w:proofErr w:type="spellEnd"/>
+      <w:r>
+        <w:rPr>
+          <w:rFonts w:ascii="Arial" w:hAnsi="Arial" w:cs="Arial"/>
+          <w:sz w:val="24"/>
+          <w:szCs w:val="24"/>
+        </w:rPr>
+        <w:t xml:space="preserve"> one which provides all the required information in the manner requested) for help with fees,  then the claim will be struck out without further order, and unless the courts order otherwise, you will also be liable for the costs which the defendant has incurred. </w:t>
       </w:r>
     </w:p>
     <w:sectPr>

</xml_diff>

<commit_message>
CIV-000 update templates (#2843)
Co-authored-by: sankhajuria <sankhajuria@gmail.com>
</commit_message>
<xml_diff>
--- a/docker/docmosis/templates/CV-UNS-HNO-ENG-01196.docx
+++ b/docker/docmosis/templates/CV-UNS-HNO-ENG-01196.docx
@@ -1,6 +1,6 @@
 
 <file path=word/document.xml><?xml version="1.0" encoding="utf-8"?>
-<w:document xmlns:wpc="http://schemas.microsoft.com/office/word/2010/wordprocessingCanvas" xmlns:cx="http://schemas.microsoft.com/office/drawing/2014/chartex" xmlns:cx1="http://schemas.microsoft.com/office/drawing/2015/9/8/chartex" xmlns:cx2="http://schemas.microsoft.com/office/drawing/2015/10/21/chartex" xmlns:cx3="http://schemas.microsoft.com/office/drawing/2016/5/9/chartex" xmlns:cx4="http://schemas.microsoft.com/office/drawing/2016/5/10/chartex" xmlns:cx5="http://schemas.microsoft.com/office/drawing/2016/5/11/chartex" xmlns:cx6="http://schemas.microsoft.com/office/drawing/2016/5/12/chartex" xmlns:cx7="http://schemas.microsoft.com/office/drawing/2016/5/13/chartex" xmlns:cx8="http://schemas.microsoft.com/office/drawing/2016/5/14/chartex" xmlns:mc="http://schemas.openxmlformats.org/markup-compatibility/2006" xmlns:aink="http://schemas.microsoft.com/office/drawing/2016/ink" xmlns:am3d="http://schemas.microsoft.com/office/drawing/2017/model3d" xmlns:o="urn:schemas-microsoft-com:office:office" xmlns:oel="http://schemas.microsoft.com/office/2019/extlst" xmlns:r="http://schemas.openxmlformats.org/officeDocument/2006/relationships" xmlns:m="http://schemas.openxmlformats.org/officeDocument/2006/math" xmlns:v="urn:schemas-microsoft-com:vml" xmlns:wp14="http://schemas.microsoft.com/office/word/2010/wordprocessingDrawing" xmlns:wp="http://schemas.openxmlformats.org/drawingml/2006/wordprocessingDrawing" xmlns:w10="urn:schemas-microsoft-com:office:word" xmlns:w="http://schemas.openxmlformats.org/wordprocessingml/2006/main" xmlns:w14="http://schemas.microsoft.com/office/word/2010/wordml" xmlns:w15="http://schemas.microsoft.com/office/word/2012/wordml" xmlns:w16cex="http://schemas.microsoft.com/office/word/2018/wordml/cex" xmlns:w16cid="http://schemas.microsoft.com/office/word/2016/wordml/cid" xmlns:w16="http://schemas.microsoft.com/office/word/2018/wordml" xmlns:w16sdtdh="http://schemas.microsoft.com/office/word/2020/wordml/sdtdatahash" xmlns:w16se="http://schemas.microsoft.com/office/word/2015/wordml/symex" xmlns:wpg="http://schemas.microsoft.com/office/word/2010/wordprocessingGroup" xmlns:wpi="http://schemas.microsoft.com/office/word/2010/wordprocessingInk" xmlns:wne="http://schemas.microsoft.com/office/word/2006/wordml" xmlns:wps="http://schemas.microsoft.com/office/word/2010/wordprocessingShape" mc:Ignorable="w14 w15 w16se w16cid w16 w16cex w16sdtdh wp14">
+<w:document xmlns:wpc="http://schemas.microsoft.com/office/word/2010/wordprocessingCanvas" xmlns:cx="http://schemas.microsoft.com/office/drawing/2014/chartex" xmlns:cx1="http://schemas.microsoft.com/office/drawing/2015/9/8/chartex" xmlns:cx2="http://schemas.microsoft.com/office/drawing/2015/10/21/chartex" xmlns:cx3="http://schemas.microsoft.com/office/drawing/2016/5/9/chartex" xmlns:cx4="http://schemas.microsoft.com/office/drawing/2016/5/10/chartex" xmlns:cx5="http://schemas.microsoft.com/office/drawing/2016/5/11/chartex" xmlns:cx6="http://schemas.microsoft.com/office/drawing/2016/5/12/chartex" xmlns:cx7="http://schemas.microsoft.com/office/drawing/2016/5/13/chartex" xmlns:cx8="http://schemas.microsoft.com/office/drawing/2016/5/14/chartex" xmlns:mc="http://schemas.openxmlformats.org/markup-compatibility/2006" xmlns:aink="http://schemas.microsoft.com/office/drawing/2016/ink" xmlns:am3d="http://schemas.microsoft.com/office/drawing/2017/model3d" xmlns:o="urn:schemas-microsoft-com:office:office" xmlns:oel="http://schemas.microsoft.com/office/2019/extlst" xmlns:r="http://schemas.openxmlformats.org/officeDocument/2006/relationships" xmlns:m="http://schemas.openxmlformats.org/officeDocument/2006/math" xmlns:v="urn:schemas-microsoft-com:vml" xmlns:wp14="http://schemas.microsoft.com/office/word/2010/wordprocessingDrawing" xmlns:wp="http://schemas.openxmlformats.org/drawingml/2006/wordprocessingDrawing" xmlns:w10="urn:schemas-microsoft-com:office:word" xmlns:w="http://schemas.openxmlformats.org/wordprocessingml/2006/main" xmlns:w14="http://schemas.microsoft.com/office/word/2010/wordml" xmlns:w15="http://schemas.microsoft.com/office/word/2012/wordml" xmlns:w16cex="http://schemas.microsoft.com/office/word/2018/wordml/cex" xmlns:w16cid="http://schemas.microsoft.com/office/word/2016/wordml/cid" xmlns:w16="http://schemas.microsoft.com/office/word/2018/wordml" xmlns:w16du="http://schemas.microsoft.com/office/word/2023/wordml/word16du" xmlns:w16sdtdh="http://schemas.microsoft.com/office/word/2020/wordml/sdtdatahash" xmlns:w16se="http://schemas.microsoft.com/office/word/2015/wordml/symex" xmlns:wpg="http://schemas.microsoft.com/office/word/2010/wordprocessingGroup" xmlns:wpi="http://schemas.microsoft.com/office/word/2010/wordprocessingInk" xmlns:wne="http://schemas.microsoft.com/office/word/2006/wordml" xmlns:wps="http://schemas.microsoft.com/office/word/2010/wordprocessingShape" mc:Ignorable="w14 w15 w16se w16cid w16 w16cex w16sdtdh wp14">
   <w:body>
     <w:tbl>
       <w:tblPr>
@@ -156,7 +156,6 @@
               </w:rPr>
               <w:t>&lt;</w:t>
             </w:r>
-            <w:proofErr w:type="spellStart"/>
             <w:r>
               <w:rPr>
                 <w:rFonts w:ascii="Arial" w:hAnsi="Arial" w:cs="Arial"/>
@@ -165,7 +164,6 @@
               </w:rPr>
               <w:t>caseNumber</w:t>
             </w:r>
-            <w:proofErr w:type="spellEnd"/>
             <w:r>
               <w:rPr>
                 <w:rFonts w:ascii="Arial" w:hAnsi="Arial" w:cs="Arial"/>
@@ -230,27 +228,8 @@
                 <w:sz w:val="24"/>
                 <w:szCs w:val="24"/>
               </w:rPr>
-              <w:t>&lt;&lt;{</w:t>
-            </w:r>
-            <w:proofErr w:type="spellStart"/>
-            <w:r>
-              <w:rPr>
-                <w:rFonts w:ascii="Arial" w:hAnsi="Arial" w:cs="Arial"/>
-                <w:sz w:val="24"/>
-                <w:szCs w:val="24"/>
-              </w:rPr>
-              <w:t>dateFormat</w:t>
-            </w:r>
-            <w:proofErr w:type="spellEnd"/>
-            <w:r>
-              <w:rPr>
-                <w:rFonts w:ascii="Arial" w:hAnsi="Arial" w:cs="Arial"/>
-                <w:sz w:val="24"/>
-                <w:szCs w:val="24"/>
-              </w:rPr>
-              <w:t>(</w:t>
-            </w:r>
-            <w:proofErr w:type="spellStart"/>
+              <w:t>&lt;&lt;{dateFormat(</w:t>
+            </w:r>
             <w:r>
               <w:rPr>
                 <w:rFonts w:ascii="Arial" w:hAnsi="Arial" w:cs="Arial"/>
@@ -259,32 +238,13 @@
               </w:rPr>
               <w:t>creationDate</w:t>
             </w:r>
-            <w:proofErr w:type="spellEnd"/>
-            <w:r>
-              <w:rPr>
-                <w:rFonts w:ascii="Arial" w:hAnsi="Arial" w:cs="Arial"/>
-                <w:sz w:val="24"/>
-                <w:szCs w:val="24"/>
-              </w:rPr>
-              <w:t xml:space="preserve">, ‘dd MMMM </w:t>
-            </w:r>
-            <w:proofErr w:type="spellStart"/>
-            <w:r>
-              <w:rPr>
-                <w:rFonts w:ascii="Arial" w:hAnsi="Arial" w:cs="Arial"/>
-                <w:sz w:val="24"/>
-                <w:szCs w:val="24"/>
-              </w:rPr>
-              <w:t>yyyy</w:t>
-            </w:r>
-            <w:proofErr w:type="spellEnd"/>
-            <w:r>
-              <w:rPr>
-                <w:rFonts w:ascii="Arial" w:hAnsi="Arial" w:cs="Arial"/>
-                <w:sz w:val="24"/>
-                <w:szCs w:val="24"/>
-              </w:rPr>
-              <w:t>’)}&gt;&gt;</w:t>
+            <w:r>
+              <w:rPr>
+                <w:rFonts w:ascii="Arial" w:hAnsi="Arial" w:cs="Arial"/>
+                <w:sz w:val="24"/>
+                <w:szCs w:val="24"/>
+              </w:rPr>
+              <w:t>, ‘dd MMMM yyyy’)}&gt;&gt;</w:t>
             </w:r>
           </w:p>
         </w:tc>
@@ -410,7 +370,6 @@
         </w:rPr>
         <w:t>&lt;</w:t>
       </w:r>
-      <w:proofErr w:type="spellStart"/>
       <w:r>
         <w:rPr>
           <w:rFonts w:ascii="Arial" w:hAnsi="Arial" w:cs="Arial"/>
@@ -429,18 +388,7 @@
           <w:sz w:val="44"/>
           <w:szCs w:val="44"/>
         </w:rPr>
-        <w:t>dditionalText</w:t>
-      </w:r>
-      <w:proofErr w:type="spellEnd"/>
-      <w:r>
-        <w:rPr>
-          <w:rFonts w:ascii="Arial" w:hAnsi="Arial" w:cs="Arial"/>
-          <w:b/>
-          <w:bCs/>
-          <w:sz w:val="44"/>
-          <w:szCs w:val="44"/>
-        </w:rPr>
-        <w:t>&gt;</w:t>
+        <w:t>dditionalText&gt;</w:t>
       </w:r>
       <w:r>
         <w:rPr>
@@ -594,25 +542,7 @@
                 <w:sz w:val="24"/>
                 <w:szCs w:val="24"/>
               </w:rPr>
-              <w:t>Reference number: &lt;&lt;</w:t>
-            </w:r>
-            <w:proofErr w:type="spellStart"/>
-            <w:r>
-              <w:rPr>
-                <w:rFonts w:ascii="Arial" w:hAnsi="Arial" w:cs="Arial"/>
-                <w:sz w:val="24"/>
-                <w:szCs w:val="24"/>
-              </w:rPr>
-              <w:t>claimantReference</w:t>
-            </w:r>
-            <w:proofErr w:type="spellEnd"/>
-            <w:r>
-              <w:rPr>
-                <w:rFonts w:ascii="Arial" w:hAnsi="Arial" w:cs="Arial"/>
-                <w:sz w:val="24"/>
-                <w:szCs w:val="24"/>
-              </w:rPr>
-              <w:t>&gt;&gt;</w:t>
+              <w:t>Reference number: &lt;&lt;claimantReference&gt;&gt;</w:t>
             </w:r>
           </w:p>
         </w:tc>
@@ -668,33 +598,7 @@
                 <w:sz w:val="24"/>
                 <w:szCs w:val="24"/>
               </w:rPr>
-              <w:t>&lt;&lt;</w:t>
-            </w:r>
-            <w:proofErr w:type="spellStart"/>
-            <w:r>
-              <w:rPr>
-                <w:rFonts w:ascii="Arial" w:hAnsi="Arial" w:cs="Arial"/>
-                <w:sz w:val="24"/>
-                <w:szCs w:val="24"/>
-              </w:rPr>
-              <w:t>cs_false</w:t>
-            </w:r>
-            <w:proofErr w:type="spellEnd"/>
-            <w:r>
-              <w:rPr>
-                <w:rFonts w:ascii="Arial" w:hAnsi="Arial" w:cs="Arial"/>
-                <w:sz w:val="24"/>
-                <w:szCs w:val="24"/>
-              </w:rPr>
-              <w:t>&gt;&gt;&lt;&lt;es_&gt;&gt;</w:t>
-            </w:r>
-            <w:r>
-              <w:rPr>
-                <w:rFonts w:ascii="Arial" w:hAnsi="Arial" w:cs="Arial"/>
-                <w:sz w:val="24"/>
-                <w:szCs w:val="24"/>
-              </w:rPr>
-              <w:t xml:space="preserve"> </w:t>
+              <w:t xml:space="preserve">&lt;&lt;cs_false&gt;&gt;&lt;&lt;es_&gt;&gt; </w:t>
             </w:r>
             <w:r>
               <w:rPr>
@@ -921,25 +825,7 @@
                 <w:sz w:val="24"/>
                 <w:szCs w:val="24"/>
               </w:rPr>
-              <w:t>Reference number: &lt;&lt;</w:t>
-            </w:r>
-            <w:proofErr w:type="spellStart"/>
-            <w:r>
-              <w:rPr>
-                <w:rFonts w:ascii="Arial" w:hAnsi="Arial" w:cs="Arial"/>
-                <w:sz w:val="24"/>
-                <w:szCs w:val="24"/>
-              </w:rPr>
-              <w:t>defendantReference</w:t>
-            </w:r>
-            <w:proofErr w:type="spellEnd"/>
-            <w:r>
-              <w:rPr>
-                <w:rFonts w:ascii="Arial" w:hAnsi="Arial" w:cs="Arial"/>
-                <w:sz w:val="24"/>
-                <w:szCs w:val="24"/>
-              </w:rPr>
-              <w:t>&gt;&gt;</w:t>
+              <w:t>Reference number: &lt;&lt;defendantReference&gt;&gt;</w:t>
             </w:r>
           </w:p>
         </w:tc>
@@ -1273,61 +1159,7 @@
           <w:sz w:val="24"/>
           <w:szCs w:val="24"/>
         </w:rPr>
-        <w:t>&lt;{</w:t>
-      </w:r>
-      <w:proofErr w:type="spellStart"/>
-      <w:r>
-        <w:rPr>
-          <w:rFonts w:ascii="Arial" w:hAnsi="Arial" w:cs="Arial"/>
-          <w:sz w:val="24"/>
-          <w:szCs w:val="24"/>
-        </w:rPr>
-        <w:t>dateFormat</w:t>
-      </w:r>
-      <w:proofErr w:type="spellEnd"/>
-      <w:r>
-        <w:rPr>
-          <w:rFonts w:ascii="Arial" w:hAnsi="Arial" w:cs="Arial"/>
-          <w:sz w:val="24"/>
-          <w:szCs w:val="24"/>
-        </w:rPr>
-        <w:t>(</w:t>
-      </w:r>
-      <w:proofErr w:type="spellStart"/>
-      <w:r>
-        <w:rPr>
-          <w:rFonts w:ascii="Arial" w:hAnsi="Arial" w:cs="Arial"/>
-          <w:sz w:val="24"/>
-          <w:szCs w:val="24"/>
-        </w:rPr>
-        <w:t>hearingDate</w:t>
-      </w:r>
-      <w:proofErr w:type="spellEnd"/>
-      <w:r>
-        <w:rPr>
-          <w:rFonts w:ascii="Arial" w:hAnsi="Arial" w:cs="Arial"/>
-          <w:sz w:val="24"/>
-          <w:szCs w:val="24"/>
-        </w:rPr>
-        <w:t xml:space="preserve">, ‘dd MMMM </w:t>
-      </w:r>
-      <w:proofErr w:type="spellStart"/>
-      <w:r>
-        <w:rPr>
-          <w:rFonts w:ascii="Arial" w:hAnsi="Arial" w:cs="Arial"/>
-          <w:sz w:val="24"/>
-          <w:szCs w:val="24"/>
-        </w:rPr>
-        <w:t>yyyy</w:t>
-      </w:r>
-      <w:proofErr w:type="spellEnd"/>
-      <w:r>
-        <w:rPr>
-          <w:rFonts w:ascii="Arial" w:hAnsi="Arial" w:cs="Arial"/>
-          <w:sz w:val="24"/>
-          <w:szCs w:val="24"/>
-        </w:rPr>
-        <w:t>’)}&gt;</w:t>
+        <w:t>&lt;{dateFormat(hearingDate, ‘dd MMMM yyyy’)}&gt;</w:t>
       </w:r>
       <w:r>
         <w:rPr>
@@ -1352,25 +1184,7 @@
           <w:sz w:val="24"/>
           <w:szCs w:val="24"/>
         </w:rPr>
-        <w:t>&lt;</w:t>
-      </w:r>
-      <w:proofErr w:type="spellStart"/>
-      <w:r>
-        <w:rPr>
-          <w:rFonts w:ascii="Arial" w:hAnsi="Arial" w:cs="Arial"/>
-          <w:sz w:val="24"/>
-          <w:szCs w:val="24"/>
-        </w:rPr>
-        <w:t>hearingTime</w:t>
-      </w:r>
-      <w:proofErr w:type="spellEnd"/>
-      <w:r>
-        <w:rPr>
-          <w:rFonts w:ascii="Arial" w:hAnsi="Arial" w:cs="Arial"/>
-          <w:sz w:val="24"/>
-          <w:szCs w:val="24"/>
-        </w:rPr>
-        <w:t>&gt;</w:t>
+        <w:t>&lt;hearingTime&gt;</w:t>
       </w:r>
       <w:r>
         <w:rPr>
@@ -1422,25 +1236,7 @@
           <w:sz w:val="24"/>
           <w:szCs w:val="24"/>
         </w:rPr>
-        <w:t>&lt;</w:t>
-      </w:r>
-      <w:proofErr w:type="spellStart"/>
-      <w:r>
-        <w:rPr>
-          <w:rFonts w:ascii="Arial" w:hAnsi="Arial" w:cs="Arial"/>
-          <w:sz w:val="24"/>
-          <w:szCs w:val="24"/>
-        </w:rPr>
-        <w:t>hearingType</w:t>
-      </w:r>
-      <w:proofErr w:type="spellEnd"/>
-      <w:r>
-        <w:rPr>
-          <w:rFonts w:ascii="Arial" w:hAnsi="Arial" w:cs="Arial"/>
-          <w:sz w:val="24"/>
-          <w:szCs w:val="24"/>
-        </w:rPr>
-        <w:t>&gt;</w:t>
+        <w:t>&lt;hearingType&gt;</w:t>
       </w:r>
       <w:r>
         <w:rPr>
@@ -1524,25 +1320,7 @@
           <w:sz w:val="24"/>
           <w:szCs w:val="24"/>
         </w:rPr>
-        <w:t>&lt;</w:t>
-      </w:r>
-      <w:proofErr w:type="spellStart"/>
-      <w:r>
-        <w:rPr>
-          <w:rFonts w:ascii="Arial" w:hAnsi="Arial" w:cs="Arial"/>
-          <w:sz w:val="24"/>
-          <w:szCs w:val="24"/>
-        </w:rPr>
-        <w:t>hearingDuration</w:t>
-      </w:r>
-      <w:proofErr w:type="spellEnd"/>
-      <w:r>
-        <w:rPr>
-          <w:rFonts w:ascii="Arial" w:hAnsi="Arial" w:cs="Arial"/>
-          <w:sz w:val="24"/>
-          <w:szCs w:val="24"/>
-        </w:rPr>
-        <w:t>&gt;</w:t>
+        <w:t>&lt;hearingDuration&gt;</w:t>
       </w:r>
       <w:r>
         <w:rPr>
@@ -1588,25 +1366,7 @@
           <w:sz w:val="24"/>
           <w:szCs w:val="24"/>
         </w:rPr>
-        <w:t>&lt;</w:t>
-      </w:r>
-      <w:proofErr w:type="spellStart"/>
-      <w:r>
-        <w:rPr>
-          <w:rFonts w:ascii="Arial" w:hAnsi="Arial" w:cs="Arial"/>
-          <w:sz w:val="24"/>
-          <w:szCs w:val="24"/>
-        </w:rPr>
-        <w:t>additionalInfo</w:t>
-      </w:r>
-      <w:proofErr w:type="spellEnd"/>
-      <w:r>
-        <w:rPr>
-          <w:rFonts w:ascii="Arial" w:hAnsi="Arial" w:cs="Arial"/>
-          <w:sz w:val="24"/>
-          <w:szCs w:val="24"/>
-        </w:rPr>
-        <w:t>&gt;</w:t>
+        <w:t>&lt;additionalInfo&gt;</w:t>
       </w:r>
       <w:r>
         <w:rPr>
@@ -1661,25 +1421,7 @@
           <w:sz w:val="24"/>
           <w:szCs w:val="24"/>
         </w:rPr>
-        <w:t>&lt;</w:t>
-      </w:r>
-      <w:proofErr w:type="spellStart"/>
-      <w:r>
-        <w:rPr>
-          <w:rFonts w:ascii="Arial" w:hAnsi="Arial" w:cs="Arial"/>
-          <w:sz w:val="24"/>
-          <w:szCs w:val="24"/>
-        </w:rPr>
-        <w:t>feeAmount</w:t>
-      </w:r>
-      <w:proofErr w:type="spellEnd"/>
-      <w:r>
-        <w:rPr>
-          <w:rFonts w:ascii="Arial" w:hAnsi="Arial" w:cs="Arial"/>
-          <w:sz w:val="24"/>
-          <w:szCs w:val="24"/>
-        </w:rPr>
-        <w:t>&gt;</w:t>
+        <w:t>&lt;feeAmount&gt;</w:t>
       </w:r>
       <w:r>
         <w:rPr>
@@ -1734,9 +1476,8 @@
           <w:sz w:val="24"/>
           <w:szCs w:val="24"/>
         </w:rPr>
-        <w:t>&lt;&lt;{</w:t>
-      </w:r>
-      <w:proofErr w:type="spellStart"/>
+        <w:t>&lt;&lt;{dateFormat(</w:t>
+      </w:r>
       <w:r>
         <w:rPr>
           <w:rFonts w:ascii="Arial" w:hAnsi="Arial" w:cs="Arial"/>
@@ -1744,9 +1485,8 @@
           <w:sz w:val="24"/>
           <w:szCs w:val="24"/>
         </w:rPr>
-        <w:t>dateFormat</w:t>
-      </w:r>
-      <w:proofErr w:type="spellEnd"/>
+        <w:t>hearingDueDate</w:t>
+      </w:r>
       <w:r>
         <w:rPr>
           <w:rFonts w:ascii="Arial" w:hAnsi="Arial" w:cs="Arial"/>
@@ -1754,47 +1494,7 @@
           <w:sz w:val="24"/>
           <w:szCs w:val="24"/>
         </w:rPr>
-        <w:t>(</w:t>
-      </w:r>
-      <w:proofErr w:type="spellStart"/>
-      <w:r>
-        <w:rPr>
-          <w:rFonts w:ascii="Arial" w:hAnsi="Arial" w:cs="Arial"/>
-          <w:color w:val="000000" w:themeColor="text1"/>
-          <w:sz w:val="24"/>
-          <w:szCs w:val="24"/>
-        </w:rPr>
-        <w:t>hearingDueDate</w:t>
-      </w:r>
-      <w:proofErr w:type="spellEnd"/>
-      <w:r>
-        <w:rPr>
-          <w:rFonts w:ascii="Arial" w:hAnsi="Arial" w:cs="Arial"/>
-          <w:color w:val="000000" w:themeColor="text1"/>
-          <w:sz w:val="24"/>
-          <w:szCs w:val="24"/>
-        </w:rPr>
-        <w:t xml:space="preserve">, ‘dd MMMM </w:t>
-      </w:r>
-      <w:proofErr w:type="spellStart"/>
-      <w:r>
-        <w:rPr>
-          <w:rFonts w:ascii="Arial" w:hAnsi="Arial" w:cs="Arial"/>
-          <w:color w:val="000000" w:themeColor="text1"/>
-          <w:sz w:val="24"/>
-          <w:szCs w:val="24"/>
-        </w:rPr>
-        <w:t>yyyy</w:t>
-      </w:r>
-      <w:proofErr w:type="spellEnd"/>
-      <w:r>
-        <w:rPr>
-          <w:rFonts w:ascii="Arial" w:hAnsi="Arial" w:cs="Arial"/>
-          <w:color w:val="000000" w:themeColor="text1"/>
-          <w:sz w:val="24"/>
-          <w:szCs w:val="24"/>
-        </w:rPr>
-        <w:t>’)}&gt;&gt;</w:t>
+        <w:t>, ‘dd MMMM yyyy’)}&gt;&gt;</w:t>
       </w:r>
     </w:p>
     <w:p>
@@ -1926,9 +1626,8 @@
           <w:sz w:val="24"/>
           <w:szCs w:val="24"/>
         </w:rPr>
-        <w:t>&lt;&lt;{</w:t>
-      </w:r>
-      <w:proofErr w:type="spellStart"/>
+        <w:t>&lt;&lt;{dateFormat(</w:t>
+      </w:r>
       <w:r>
         <w:rPr>
           <w:rFonts w:ascii="Arial" w:hAnsi="Arial" w:cs="Arial"/>
@@ -1936,9 +1635,8 @@
           <w:sz w:val="24"/>
           <w:szCs w:val="24"/>
         </w:rPr>
-        <w:t>dateFormat</w:t>
-      </w:r>
-      <w:proofErr w:type="spellEnd"/>
+        <w:t>hearingDueDate</w:t>
+      </w:r>
       <w:r>
         <w:rPr>
           <w:rFonts w:ascii="Arial" w:hAnsi="Arial" w:cs="Arial"/>
@@ -1946,47 +1644,7 @@
           <w:sz w:val="24"/>
           <w:szCs w:val="24"/>
         </w:rPr>
-        <w:t>(</w:t>
-      </w:r>
-      <w:proofErr w:type="spellStart"/>
-      <w:r>
-        <w:rPr>
-          <w:rFonts w:ascii="Arial" w:hAnsi="Arial" w:cs="Arial"/>
-          <w:color w:val="000000" w:themeColor="text1"/>
-          <w:sz w:val="24"/>
-          <w:szCs w:val="24"/>
-        </w:rPr>
-        <w:t>hearingDueDate</w:t>
-      </w:r>
-      <w:proofErr w:type="spellEnd"/>
-      <w:r>
-        <w:rPr>
-          <w:rFonts w:ascii="Arial" w:hAnsi="Arial" w:cs="Arial"/>
-          <w:color w:val="000000" w:themeColor="text1"/>
-          <w:sz w:val="24"/>
-          <w:szCs w:val="24"/>
-        </w:rPr>
-        <w:t xml:space="preserve">, ‘dd MMMM </w:t>
-      </w:r>
-      <w:proofErr w:type="spellStart"/>
-      <w:r>
-        <w:rPr>
-          <w:rFonts w:ascii="Arial" w:hAnsi="Arial" w:cs="Arial"/>
-          <w:color w:val="000000" w:themeColor="text1"/>
-          <w:sz w:val="24"/>
-          <w:szCs w:val="24"/>
-        </w:rPr>
-        <w:t>yyyy</w:t>
-      </w:r>
-      <w:proofErr w:type="spellEnd"/>
-      <w:r>
-        <w:rPr>
-          <w:rFonts w:ascii="Arial" w:hAnsi="Arial" w:cs="Arial"/>
-          <w:color w:val="000000" w:themeColor="text1"/>
-          <w:sz w:val="24"/>
-          <w:szCs w:val="24"/>
-        </w:rPr>
-        <w:t xml:space="preserve">’)}&gt;&gt; </w:t>
+        <w:t xml:space="preserve">, ‘dd MMMM yyyy’)}&gt;&gt; </w:t>
       </w:r>
       <w:r>
         <w:rPr>
@@ -2029,7 +1687,6 @@
         </w:rPr>
         <w:t>&lt;</w:t>
       </w:r>
-      <w:proofErr w:type="spellStart"/>
       <w:r>
         <w:rPr>
           <w:rFonts w:ascii="Arial" w:hAnsi="Arial" w:cs="Arial"/>
@@ -2060,7 +1717,6 @@
         </w:rPr>
         <w:t>mount</w:t>
       </w:r>
-      <w:proofErr w:type="spellEnd"/>
       <w:r>
         <w:rPr>
           <w:rFonts w:ascii="Arial" w:hAnsi="Arial" w:cs="Arial"/>
@@ -2110,25 +1766,7 @@
           <w:sz w:val="24"/>
           <w:szCs w:val="24"/>
         </w:rPr>
-        <w:t>(</w:t>
-      </w:r>
-      <w:proofErr w:type="spellStart"/>
-      <w:r>
-        <w:rPr>
-          <w:rFonts w:ascii="Arial" w:hAnsi="Arial" w:cs="Arial"/>
-          <w:sz w:val="24"/>
-          <w:szCs w:val="24"/>
-        </w:rPr>
-        <w:t>i.e</w:t>
-      </w:r>
-      <w:proofErr w:type="spellEnd"/>
-      <w:r>
-        <w:rPr>
-          <w:rFonts w:ascii="Arial" w:hAnsi="Arial" w:cs="Arial"/>
-          <w:sz w:val="24"/>
-          <w:szCs w:val="24"/>
-        </w:rPr>
-        <w:t xml:space="preserve"> one which provides all the required information in the manner requested) for help with fees,  then the claim will be struck out without further order, and unless the courts order otherwise, you will also be liable for the costs which the defendant has incurred. </w:t>
+        <w:t xml:space="preserve">(i.e one which provides all the required information in the manner requested) for help with fees,  then the claim will be struck out without further order, and unless the courts order otherwise, you will also be liable for the costs which the defendant has incurred. </w:t>
       </w:r>
     </w:p>
     <w:sectPr>
@@ -2148,7 +1786,7 @@
 </file>
 
 <file path=word/endnotes.xml><?xml version="1.0" encoding="utf-8"?>
-<w:endnotes xmlns:wpc="http://schemas.microsoft.com/office/word/2010/wordprocessingCanvas" xmlns:cx="http://schemas.microsoft.com/office/drawing/2014/chartex" xmlns:cx1="http://schemas.microsoft.com/office/drawing/2015/9/8/chartex" xmlns:cx2="http://schemas.microsoft.com/office/drawing/2015/10/21/chartex" xmlns:cx3="http://schemas.microsoft.com/office/drawing/2016/5/9/chartex" xmlns:cx4="http://schemas.microsoft.com/office/drawing/2016/5/10/chartex" xmlns:cx5="http://schemas.microsoft.com/office/drawing/2016/5/11/chartex" xmlns:cx6="http://schemas.microsoft.com/office/drawing/2016/5/12/chartex" xmlns:cx7="http://schemas.microsoft.com/office/drawing/2016/5/13/chartex" xmlns:cx8="http://schemas.microsoft.com/office/drawing/2016/5/14/chartex" xmlns:mc="http://schemas.openxmlformats.org/markup-compatibility/2006" xmlns:aink="http://schemas.microsoft.com/office/drawing/2016/ink" xmlns:am3d="http://schemas.microsoft.com/office/drawing/2017/model3d" xmlns:o="urn:schemas-microsoft-com:office:office" xmlns:oel="http://schemas.microsoft.com/office/2019/extlst" xmlns:r="http://schemas.openxmlformats.org/officeDocument/2006/relationships" xmlns:m="http://schemas.openxmlformats.org/officeDocument/2006/math" xmlns:v="urn:schemas-microsoft-com:vml" xmlns:wp14="http://schemas.microsoft.com/office/word/2010/wordprocessingDrawing" xmlns:wp="http://schemas.openxmlformats.org/drawingml/2006/wordprocessingDrawing" xmlns:w10="urn:schemas-microsoft-com:office:word" xmlns:w="http://schemas.openxmlformats.org/wordprocessingml/2006/main" xmlns:w14="http://schemas.microsoft.com/office/word/2010/wordml" xmlns:w15="http://schemas.microsoft.com/office/word/2012/wordml" xmlns:w16cex="http://schemas.microsoft.com/office/word/2018/wordml/cex" xmlns:w16cid="http://schemas.microsoft.com/office/word/2016/wordml/cid" xmlns:w16="http://schemas.microsoft.com/office/word/2018/wordml" xmlns:w16sdtdh="http://schemas.microsoft.com/office/word/2020/wordml/sdtdatahash" xmlns:w16se="http://schemas.microsoft.com/office/word/2015/wordml/symex" xmlns:wpg="http://schemas.microsoft.com/office/word/2010/wordprocessingGroup" xmlns:wpi="http://schemas.microsoft.com/office/word/2010/wordprocessingInk" xmlns:wne="http://schemas.microsoft.com/office/word/2006/wordml" xmlns:wps="http://schemas.microsoft.com/office/word/2010/wordprocessingShape" mc:Ignorable="w14 w15 w16se w16cid w16 w16cex w16sdtdh wp14">
+<w:endnotes xmlns:wpc="http://schemas.microsoft.com/office/word/2010/wordprocessingCanvas" xmlns:cx="http://schemas.microsoft.com/office/drawing/2014/chartex" xmlns:cx1="http://schemas.microsoft.com/office/drawing/2015/9/8/chartex" xmlns:cx2="http://schemas.microsoft.com/office/drawing/2015/10/21/chartex" xmlns:cx3="http://schemas.microsoft.com/office/drawing/2016/5/9/chartex" xmlns:cx4="http://schemas.microsoft.com/office/drawing/2016/5/10/chartex" xmlns:cx5="http://schemas.microsoft.com/office/drawing/2016/5/11/chartex" xmlns:cx6="http://schemas.microsoft.com/office/drawing/2016/5/12/chartex" xmlns:cx7="http://schemas.microsoft.com/office/drawing/2016/5/13/chartex" xmlns:cx8="http://schemas.microsoft.com/office/drawing/2016/5/14/chartex" xmlns:mc="http://schemas.openxmlformats.org/markup-compatibility/2006" xmlns:aink="http://schemas.microsoft.com/office/drawing/2016/ink" xmlns:am3d="http://schemas.microsoft.com/office/drawing/2017/model3d" xmlns:o="urn:schemas-microsoft-com:office:office" xmlns:oel="http://schemas.microsoft.com/office/2019/extlst" xmlns:r="http://schemas.openxmlformats.org/officeDocument/2006/relationships" xmlns:m="http://schemas.openxmlformats.org/officeDocument/2006/math" xmlns:v="urn:schemas-microsoft-com:vml" xmlns:wp14="http://schemas.microsoft.com/office/word/2010/wordprocessingDrawing" xmlns:wp="http://schemas.openxmlformats.org/drawingml/2006/wordprocessingDrawing" xmlns:w10="urn:schemas-microsoft-com:office:word" xmlns:w="http://schemas.openxmlformats.org/wordprocessingml/2006/main" xmlns:w14="http://schemas.microsoft.com/office/word/2010/wordml" xmlns:w15="http://schemas.microsoft.com/office/word/2012/wordml" xmlns:w16cex="http://schemas.microsoft.com/office/word/2018/wordml/cex" xmlns:w16cid="http://schemas.microsoft.com/office/word/2016/wordml/cid" xmlns:w16="http://schemas.microsoft.com/office/word/2018/wordml" xmlns:w16du="http://schemas.microsoft.com/office/word/2023/wordml/word16du" xmlns:w16sdtdh="http://schemas.microsoft.com/office/word/2020/wordml/sdtdatahash" xmlns:w16se="http://schemas.microsoft.com/office/word/2015/wordml/symex" xmlns:wpg="http://schemas.microsoft.com/office/word/2010/wordprocessingGroup" xmlns:wpi="http://schemas.microsoft.com/office/word/2010/wordprocessingInk" xmlns:wne="http://schemas.microsoft.com/office/word/2006/wordml" xmlns:wps="http://schemas.microsoft.com/office/word/2010/wordprocessingShape" mc:Ignorable="w14 w15 w16se w16cid w16 w16cex w16sdtdh wp14">
   <w:endnote w:type="separator" w:id="-1">
     <w:p>
       <w:pPr>
@@ -2173,135 +1811,17 @@
 </file>
 
 <file path=word/footer1.xml><?xml version="1.0" encoding="utf-8"?>
-<w:ftr xmlns:wpc="http://schemas.microsoft.com/office/word/2010/wordprocessingCanvas" xmlns:cx="http://schemas.microsoft.com/office/drawing/2014/chartex" xmlns:cx1="http://schemas.microsoft.com/office/drawing/2015/9/8/chartex" xmlns:cx2="http://schemas.microsoft.com/office/drawing/2015/10/21/chartex" xmlns:cx3="http://schemas.microsoft.com/office/drawing/2016/5/9/chartex" xmlns:cx4="http://schemas.microsoft.com/office/drawing/2016/5/10/chartex" xmlns:cx5="http://schemas.microsoft.com/office/drawing/2016/5/11/chartex" xmlns:cx6="http://schemas.microsoft.com/office/drawing/2016/5/12/chartex" xmlns:cx7="http://schemas.microsoft.com/office/drawing/2016/5/13/chartex" xmlns:cx8="http://schemas.microsoft.com/office/drawing/2016/5/14/chartex" xmlns:mc="http://schemas.openxmlformats.org/markup-compatibility/2006" xmlns:aink="http://schemas.microsoft.com/office/drawing/2016/ink" xmlns:am3d="http://schemas.microsoft.com/office/drawing/2017/model3d" xmlns:o="urn:schemas-microsoft-com:office:office" xmlns:oel="http://schemas.microsoft.com/office/2019/extlst" xmlns:r="http://schemas.openxmlformats.org/officeDocument/2006/relationships" xmlns:m="http://schemas.openxmlformats.org/officeDocument/2006/math" xmlns:v="urn:schemas-microsoft-com:vml" xmlns:wp14="http://schemas.microsoft.com/office/word/2010/wordprocessingDrawing" xmlns:wp="http://schemas.openxmlformats.org/drawingml/2006/wordprocessingDrawing" xmlns:w10="urn:schemas-microsoft-com:office:word" xmlns:w="http://schemas.openxmlformats.org/wordprocessingml/2006/main" xmlns:w14="http://schemas.microsoft.com/office/word/2010/wordml" xmlns:w15="http://schemas.microsoft.com/office/word/2012/wordml" xmlns:w16cex="http://schemas.microsoft.com/office/word/2018/wordml/cex" xmlns:w16cid="http://schemas.microsoft.com/office/word/2016/wordml/cid" xmlns:w16="http://schemas.microsoft.com/office/word/2018/wordml" xmlns:w16sdtdh="http://schemas.microsoft.com/office/word/2020/wordml/sdtdatahash" xmlns:w16se="http://schemas.microsoft.com/office/word/2015/wordml/symex" xmlns:wpg="http://schemas.microsoft.com/office/word/2010/wordprocessingGroup" xmlns:wpi="http://schemas.microsoft.com/office/word/2010/wordprocessingInk" xmlns:wne="http://schemas.microsoft.com/office/word/2006/wordml" xmlns:wps="http://schemas.microsoft.com/office/word/2010/wordprocessingShape" mc:Ignorable="w14 w15 w16se w16cid w16 w16cex w16sdtdh wp14">
+<w:ftr xmlns:wpc="http://schemas.microsoft.com/office/word/2010/wordprocessingCanvas" xmlns:cx="http://schemas.microsoft.com/office/drawing/2014/chartex" xmlns:cx1="http://schemas.microsoft.com/office/drawing/2015/9/8/chartex" xmlns:cx2="http://schemas.microsoft.com/office/drawing/2015/10/21/chartex" xmlns:cx3="http://schemas.microsoft.com/office/drawing/2016/5/9/chartex" xmlns:cx4="http://schemas.microsoft.com/office/drawing/2016/5/10/chartex" xmlns:cx5="http://schemas.microsoft.com/office/drawing/2016/5/11/chartex" xmlns:cx6="http://schemas.microsoft.com/office/drawing/2016/5/12/chartex" xmlns:cx7="http://schemas.microsoft.com/office/drawing/2016/5/13/chartex" xmlns:cx8="http://schemas.microsoft.com/office/drawing/2016/5/14/chartex" xmlns:mc="http://schemas.openxmlformats.org/markup-compatibility/2006" xmlns:aink="http://schemas.microsoft.com/office/drawing/2016/ink" xmlns:am3d="http://schemas.microsoft.com/office/drawing/2017/model3d" xmlns:o="urn:schemas-microsoft-com:office:office" xmlns:oel="http://schemas.microsoft.com/office/2019/extlst" xmlns:r="http://schemas.openxmlformats.org/officeDocument/2006/relationships" xmlns:m="http://schemas.openxmlformats.org/officeDocument/2006/math" xmlns:v="urn:schemas-microsoft-com:vml" xmlns:wp14="http://schemas.microsoft.com/office/word/2010/wordprocessingDrawing" xmlns:wp="http://schemas.openxmlformats.org/drawingml/2006/wordprocessingDrawing" xmlns:w10="urn:schemas-microsoft-com:office:word" xmlns:w="http://schemas.openxmlformats.org/wordprocessingml/2006/main" xmlns:w14="http://schemas.microsoft.com/office/word/2010/wordml" xmlns:w15="http://schemas.microsoft.com/office/word/2012/wordml" xmlns:w16cex="http://schemas.microsoft.com/office/word/2018/wordml/cex" xmlns:w16cid="http://schemas.microsoft.com/office/word/2016/wordml/cid" xmlns:w16="http://schemas.microsoft.com/office/word/2018/wordml" xmlns:w16du="http://schemas.microsoft.com/office/word/2023/wordml/word16du" xmlns:w16sdtdh="http://schemas.microsoft.com/office/word/2020/wordml/sdtdatahash" xmlns:w16se="http://schemas.microsoft.com/office/word/2015/wordml/symex" xmlns:wpg="http://schemas.microsoft.com/office/word/2010/wordprocessingGroup" xmlns:wpi="http://schemas.microsoft.com/office/word/2010/wordprocessingInk" xmlns:wne="http://schemas.microsoft.com/office/word/2006/wordml" xmlns:wps="http://schemas.microsoft.com/office/word/2010/wordprocessingShape" mc:Ignorable="w14 w15 w16se w16cid w16 w16cex w16sdtdh wp14">
   <w:p>
     <w:pPr>
       <w:pStyle w:val="Footer"/>
     </w:pPr>
-    <w:r>
-      <w:rPr>
-        <w:noProof/>
-      </w:rPr>
-      <mc:AlternateContent>
-        <mc:Choice Requires="wps">
-          <w:drawing>
-            <wp:anchor distT="0" distB="0" distL="0" distR="0" simplePos="0" relativeHeight="251659264" behindDoc="0" locked="0" layoutInCell="1" allowOverlap="1" wp14:anchorId="75F681D2" wp14:editId="019EBED0">
-              <wp:simplePos x="635" y="635"/>
-              <wp:positionH relativeFrom="leftMargin">
-                <wp:align>left</wp:align>
-              </wp:positionH>
-              <wp:positionV relativeFrom="paragraph">
-                <wp:posOffset>635</wp:posOffset>
-              </wp:positionV>
-              <wp:extent cx="443865" cy="443865"/>
-              <wp:effectExtent l="0" t="0" r="6350" b="13970"/>
-              <wp:wrapSquare wrapText="bothSides"/>
-              <wp:docPr id="3" name="Text Box 3" descr="Classification: Controlled">
-                <a:extLst xmlns:a="http://schemas.openxmlformats.org/drawingml/2006/main">
-                  <a:ext uri="{5AE41FA2-C0FF-4470-9BD4-5FADCA87CBE2}">
-                    <aclsh:classification xmlns:aclsh="http://schemas.microsoft.com/office/drawing/2020/classificationShape" classificationOutcomeType="ftr"/>
-                  </a:ext>
-                </a:extLst>
-              </wp:docPr>
-              <wp:cNvGraphicFramePr/>
-              <a:graphic xmlns:a="http://schemas.openxmlformats.org/drawingml/2006/main">
-                <a:graphicData uri="http://schemas.microsoft.com/office/word/2010/wordprocessingShape">
-                  <wps:wsp>
-                    <wps:cNvSpPr txBox="1"/>
-                    <wps:spPr>
-                      <a:xfrm>
-                        <a:off x="0" y="0"/>
-                        <a:ext cx="443865" cy="443865"/>
-                      </a:xfrm>
-                      <a:prstGeom prst="rect">
-                        <a:avLst/>
-                      </a:prstGeom>
-                      <a:noFill/>
-                      <a:ln>
-                        <a:noFill/>
-                      </a:ln>
-                    </wps:spPr>
-                    <wps:txbx>
-                      <w:txbxContent>
-                        <w:p>
-                          <w:pPr>
-                            <w:rPr>
-                              <w:rFonts w:ascii="Calibri" w:eastAsia="Calibri" w:hAnsi="Calibri" w:cs="Calibri"/>
-                              <w:noProof/>
-                              <w:color w:val="FF0000"/>
-                              <w:sz w:val="12"/>
-                              <w:szCs w:val="12"/>
-                            </w:rPr>
-                          </w:pPr>
-                          <w:r>
-                            <w:rPr>
-                              <w:rFonts w:ascii="Calibri" w:eastAsia="Calibri" w:hAnsi="Calibri" w:cs="Calibri"/>
-                              <w:noProof/>
-                              <w:color w:val="FF0000"/>
-                              <w:sz w:val="12"/>
-                              <w:szCs w:val="12"/>
-                            </w:rPr>
-                            <w:t>Classification: Controlled</w:t>
-                          </w:r>
-                        </w:p>
-                      </w:txbxContent>
-                    </wps:txbx>
-                    <wps:bodyPr rot="0" spcFirstLastPara="0" vertOverflow="overflow" horzOverflow="overflow" vert="horz" wrap="none" lIns="63500" tIns="0" rIns="0" bIns="0" numCol="1" spcCol="0" rtlCol="0" fromWordArt="0" anchor="t" anchorCtr="0" forceAA="0" compatLnSpc="1">
-                      <a:prstTxWarp prst="textNoShape">
-                        <a:avLst/>
-                      </a:prstTxWarp>
-                      <a:spAutoFit/>
-                    </wps:bodyPr>
-                  </wps:wsp>
-                </a:graphicData>
-              </a:graphic>
-            </wp:anchor>
-          </w:drawing>
-        </mc:Choice>
-        <mc:Fallback>
-          <w:pict>
-            <v:shapetype w14:anchorId="75F681D2" id="_x0000_t202" coordsize="21600,21600" o:spt="202" path="m,l,21600r21600,l21600,xe">
-              <v:stroke joinstyle="miter"/>
-              <v:path gradientshapeok="t" o:connecttype="rect"/>
-            </v:shapetype>
-            <v:shape id="Text Box 3" o:spid="_x0000_s1026" type="#_x0000_t202" alt="Classification: Controlled" style="position:absolute;margin-left:0;margin-top:.05pt;width:34.95pt;height:34.95pt;z-index:251659264;visibility:visible;mso-wrap-style:none;mso-wrap-distance-left:0;mso-wrap-distance-top:0;mso-wrap-distance-right:0;mso-wrap-distance-bottom:0;mso-position-horizontal:left;mso-position-horizontal-relative:left-margin-area;mso-position-vertical:absolute;mso-position-vertical-relative:text;v-text-anchor:top" o:gfxdata="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" filled="f" stroked="f">
-              <v:textbox style="mso-fit-shape-to-text:t" inset="5pt,0,0,0">
-                <w:txbxContent>
-                  <w:p>
-                    <w:pPr>
-                      <w:rPr>
-                        <w:rFonts w:ascii="Calibri" w:eastAsia="Calibri" w:hAnsi="Calibri" w:cs="Calibri"/>
-                        <w:noProof/>
-                        <w:color w:val="FF0000"/>
-                        <w:sz w:val="12"/>
-                        <w:szCs w:val="12"/>
-                      </w:rPr>
-                    </w:pPr>
-                    <w:r>
-                      <w:rPr>
-                        <w:rFonts w:ascii="Calibri" w:eastAsia="Calibri" w:hAnsi="Calibri" w:cs="Calibri"/>
-                        <w:noProof/>
-                        <w:color w:val="FF0000"/>
-                        <w:sz w:val="12"/>
-                        <w:szCs w:val="12"/>
-                      </w:rPr>
-                      <w:t>Classification: Controlled</w:t>
-                    </w:r>
-                  </w:p>
-                </w:txbxContent>
-              </v:textbox>
-              <w10:wrap type="square" anchorx="margin"/>
-            </v:shape>
-          </w:pict>
-        </mc:Fallback>
-      </mc:AlternateContent>
-    </w:r>
   </w:p>
 </w:ftr>
 </file>
 
 <file path=word/footer2.xml><?xml version="1.0" encoding="utf-8"?>
-<w:ftr xmlns:wpc="http://schemas.microsoft.com/office/word/2010/wordprocessingCanvas" xmlns:cx="http://schemas.microsoft.com/office/drawing/2014/chartex" xmlns:cx1="http://schemas.microsoft.com/office/drawing/2015/9/8/chartex" xmlns:cx2="http://schemas.microsoft.com/office/drawing/2015/10/21/chartex" xmlns:cx3="http://schemas.microsoft.com/office/drawing/2016/5/9/chartex" xmlns:cx4="http://schemas.microsoft.com/office/drawing/2016/5/10/chartex" xmlns:cx5="http://schemas.microsoft.com/office/drawing/2016/5/11/chartex" xmlns:cx6="http://schemas.microsoft.com/office/drawing/2016/5/12/chartex" xmlns:cx7="http://schemas.microsoft.com/office/drawing/2016/5/13/chartex" xmlns:cx8="http://schemas.microsoft.com/office/drawing/2016/5/14/chartex" xmlns:mc="http://schemas.openxmlformats.org/markup-compatibility/2006" xmlns:aink="http://schemas.microsoft.com/office/drawing/2016/ink" xmlns:am3d="http://schemas.microsoft.com/office/drawing/2017/model3d" xmlns:o="urn:schemas-microsoft-com:office:office" xmlns:oel="http://schemas.microsoft.com/office/2019/extlst" xmlns:r="http://schemas.openxmlformats.org/officeDocument/2006/relationships" xmlns:m="http://schemas.openxmlformats.org/officeDocument/2006/math" xmlns:v="urn:schemas-microsoft-com:vml" xmlns:wp14="http://schemas.microsoft.com/office/word/2010/wordprocessingDrawing" xmlns:wp="http://schemas.openxmlformats.org/drawingml/2006/wordprocessingDrawing" xmlns:w10="urn:schemas-microsoft-com:office:word" xmlns:w="http://schemas.openxmlformats.org/wordprocessingml/2006/main" xmlns:w14="http://schemas.microsoft.com/office/word/2010/wordml" xmlns:w15="http://schemas.microsoft.com/office/word/2012/wordml" xmlns:w16cex="http://schemas.microsoft.com/office/word/2018/wordml/cex" xmlns:w16cid="http://schemas.microsoft.com/office/word/2016/wordml/cid" xmlns:w16="http://schemas.microsoft.com/office/word/2018/wordml" xmlns:w16sdtdh="http://schemas.microsoft.com/office/word/2020/wordml/sdtdatahash" xmlns:w16se="http://schemas.microsoft.com/office/word/2015/wordml/symex" xmlns:wpg="http://schemas.microsoft.com/office/word/2010/wordprocessingGroup" xmlns:wpi="http://schemas.microsoft.com/office/word/2010/wordprocessingInk" xmlns:wne="http://schemas.microsoft.com/office/word/2006/wordml" xmlns:wps="http://schemas.microsoft.com/office/word/2010/wordprocessingShape" mc:Ignorable="w14 w15 w16se w16cid w16 w16cex w16sdtdh wp14">
+<w:ftr xmlns:wpc="http://schemas.microsoft.com/office/word/2010/wordprocessingCanvas" xmlns:cx="http://schemas.microsoft.com/office/drawing/2014/chartex" xmlns:cx1="http://schemas.microsoft.com/office/drawing/2015/9/8/chartex" xmlns:cx2="http://schemas.microsoft.com/office/drawing/2015/10/21/chartex" xmlns:cx3="http://schemas.microsoft.com/office/drawing/2016/5/9/chartex" xmlns:cx4="http://schemas.microsoft.com/office/drawing/2016/5/10/chartex" xmlns:cx5="http://schemas.microsoft.com/office/drawing/2016/5/11/chartex" xmlns:cx6="http://schemas.microsoft.com/office/drawing/2016/5/12/chartex" xmlns:cx7="http://schemas.microsoft.com/office/drawing/2016/5/13/chartex" xmlns:cx8="http://schemas.microsoft.com/office/drawing/2016/5/14/chartex" xmlns:mc="http://schemas.openxmlformats.org/markup-compatibility/2006" xmlns:aink="http://schemas.microsoft.com/office/drawing/2016/ink" xmlns:am3d="http://schemas.microsoft.com/office/drawing/2017/model3d" xmlns:o="urn:schemas-microsoft-com:office:office" xmlns:oel="http://schemas.microsoft.com/office/2019/extlst" xmlns:r="http://schemas.openxmlformats.org/officeDocument/2006/relationships" xmlns:m="http://schemas.openxmlformats.org/officeDocument/2006/math" xmlns:v="urn:schemas-microsoft-com:vml" xmlns:wp14="http://schemas.microsoft.com/office/word/2010/wordprocessingDrawing" xmlns:wp="http://schemas.openxmlformats.org/drawingml/2006/wordprocessingDrawing" xmlns:w10="urn:schemas-microsoft-com:office:word" xmlns:w="http://schemas.openxmlformats.org/wordprocessingml/2006/main" xmlns:w14="http://schemas.microsoft.com/office/word/2010/wordml" xmlns:w15="http://schemas.microsoft.com/office/word/2012/wordml" xmlns:w16cex="http://schemas.microsoft.com/office/word/2018/wordml/cex" xmlns:w16cid="http://schemas.microsoft.com/office/word/2016/wordml/cid" xmlns:w16="http://schemas.microsoft.com/office/word/2018/wordml" xmlns:w16du="http://schemas.microsoft.com/office/word/2023/wordml/word16du" xmlns:w16sdtdh="http://schemas.microsoft.com/office/word/2020/wordml/sdtdatahash" xmlns:w16se="http://schemas.microsoft.com/office/word/2015/wordml/symex" xmlns:wpg="http://schemas.microsoft.com/office/word/2010/wordprocessingGroup" xmlns:wpi="http://schemas.microsoft.com/office/word/2010/wordprocessingInk" xmlns:wne="http://schemas.microsoft.com/office/word/2006/wordml" xmlns:wps="http://schemas.microsoft.com/office/word/2010/wordprocessingShape" mc:Ignorable="w14 w15 w16se w16cid w16 w16cex w16sdtdh wp14">
   <w:p>
     <w:pPr>
       <w:pStyle w:val="Footer"/>
@@ -2311,135 +1831,17 @@
 </file>
 
 <file path=word/footer3.xml><?xml version="1.0" encoding="utf-8"?>
-<w:ftr xmlns:wpc="http://schemas.microsoft.com/office/word/2010/wordprocessingCanvas" xmlns:cx="http://schemas.microsoft.com/office/drawing/2014/chartex" xmlns:cx1="http://schemas.microsoft.com/office/drawing/2015/9/8/chartex" xmlns:cx2="http://schemas.microsoft.com/office/drawing/2015/10/21/chartex" xmlns:cx3="http://schemas.microsoft.com/office/drawing/2016/5/9/chartex" xmlns:cx4="http://schemas.microsoft.com/office/drawing/2016/5/10/chartex" xmlns:cx5="http://schemas.microsoft.com/office/drawing/2016/5/11/chartex" xmlns:cx6="http://schemas.microsoft.com/office/drawing/2016/5/12/chartex" xmlns:cx7="http://schemas.microsoft.com/office/drawing/2016/5/13/chartex" xmlns:cx8="http://schemas.microsoft.com/office/drawing/2016/5/14/chartex" xmlns:mc="http://schemas.openxmlformats.org/markup-compatibility/2006" xmlns:aink="http://schemas.microsoft.com/office/drawing/2016/ink" xmlns:am3d="http://schemas.microsoft.com/office/drawing/2017/model3d" xmlns:o="urn:schemas-microsoft-com:office:office" xmlns:oel="http://schemas.microsoft.com/office/2019/extlst" xmlns:r="http://schemas.openxmlformats.org/officeDocument/2006/relationships" xmlns:m="http://schemas.openxmlformats.org/officeDocument/2006/math" xmlns:v="urn:schemas-microsoft-com:vml" xmlns:wp14="http://schemas.microsoft.com/office/word/2010/wordprocessingDrawing" xmlns:wp="http://schemas.openxmlformats.org/drawingml/2006/wordprocessingDrawing" xmlns:w10="urn:schemas-microsoft-com:office:word" xmlns:w="http://schemas.openxmlformats.org/wordprocessingml/2006/main" xmlns:w14="http://schemas.microsoft.com/office/word/2010/wordml" xmlns:w15="http://schemas.microsoft.com/office/word/2012/wordml" xmlns:w16cex="http://schemas.microsoft.com/office/word/2018/wordml/cex" xmlns:w16cid="http://schemas.microsoft.com/office/word/2016/wordml/cid" xmlns:w16="http://schemas.microsoft.com/office/word/2018/wordml" xmlns:w16sdtdh="http://schemas.microsoft.com/office/word/2020/wordml/sdtdatahash" xmlns:w16se="http://schemas.microsoft.com/office/word/2015/wordml/symex" xmlns:wpg="http://schemas.microsoft.com/office/word/2010/wordprocessingGroup" xmlns:wpi="http://schemas.microsoft.com/office/word/2010/wordprocessingInk" xmlns:wne="http://schemas.microsoft.com/office/word/2006/wordml" xmlns:wps="http://schemas.microsoft.com/office/word/2010/wordprocessingShape" mc:Ignorable="w14 w15 w16se w16cid w16 w16cex w16sdtdh wp14">
+<w:ftr xmlns:wpc="http://schemas.microsoft.com/office/word/2010/wordprocessingCanvas" xmlns:cx="http://schemas.microsoft.com/office/drawing/2014/chartex" xmlns:cx1="http://schemas.microsoft.com/office/drawing/2015/9/8/chartex" xmlns:cx2="http://schemas.microsoft.com/office/drawing/2015/10/21/chartex" xmlns:cx3="http://schemas.microsoft.com/office/drawing/2016/5/9/chartex" xmlns:cx4="http://schemas.microsoft.com/office/drawing/2016/5/10/chartex" xmlns:cx5="http://schemas.microsoft.com/office/drawing/2016/5/11/chartex" xmlns:cx6="http://schemas.microsoft.com/office/drawing/2016/5/12/chartex" xmlns:cx7="http://schemas.microsoft.com/office/drawing/2016/5/13/chartex" xmlns:cx8="http://schemas.microsoft.com/office/drawing/2016/5/14/chartex" xmlns:mc="http://schemas.openxmlformats.org/markup-compatibility/2006" xmlns:aink="http://schemas.microsoft.com/office/drawing/2016/ink" xmlns:am3d="http://schemas.microsoft.com/office/drawing/2017/model3d" xmlns:o="urn:schemas-microsoft-com:office:office" xmlns:oel="http://schemas.microsoft.com/office/2019/extlst" xmlns:r="http://schemas.openxmlformats.org/officeDocument/2006/relationships" xmlns:m="http://schemas.openxmlformats.org/officeDocument/2006/math" xmlns:v="urn:schemas-microsoft-com:vml" xmlns:wp14="http://schemas.microsoft.com/office/word/2010/wordprocessingDrawing" xmlns:wp="http://schemas.openxmlformats.org/drawingml/2006/wordprocessingDrawing" xmlns:w10="urn:schemas-microsoft-com:office:word" xmlns:w="http://schemas.openxmlformats.org/wordprocessingml/2006/main" xmlns:w14="http://schemas.microsoft.com/office/word/2010/wordml" xmlns:w15="http://schemas.microsoft.com/office/word/2012/wordml" xmlns:w16cex="http://schemas.microsoft.com/office/word/2018/wordml/cex" xmlns:w16cid="http://schemas.microsoft.com/office/word/2016/wordml/cid" xmlns:w16="http://schemas.microsoft.com/office/word/2018/wordml" xmlns:w16du="http://schemas.microsoft.com/office/word/2023/wordml/word16du" xmlns:w16sdtdh="http://schemas.microsoft.com/office/word/2020/wordml/sdtdatahash" xmlns:w16se="http://schemas.microsoft.com/office/word/2015/wordml/symex" xmlns:wpg="http://schemas.microsoft.com/office/word/2010/wordprocessingGroup" xmlns:wpi="http://schemas.microsoft.com/office/word/2010/wordprocessingInk" xmlns:wne="http://schemas.microsoft.com/office/word/2006/wordml" xmlns:wps="http://schemas.microsoft.com/office/word/2010/wordprocessingShape" mc:Ignorable="w14 w15 w16se w16cid w16 w16cex w16sdtdh wp14">
   <w:p>
     <w:pPr>
       <w:pStyle w:val="Footer"/>
     </w:pPr>
-    <w:r>
-      <w:rPr>
-        <w:noProof/>
-      </w:rPr>
-      <mc:AlternateContent>
-        <mc:Choice Requires="wps">
-          <w:drawing>
-            <wp:anchor distT="0" distB="0" distL="0" distR="0" simplePos="0" relativeHeight="251658240" behindDoc="0" locked="0" layoutInCell="1" allowOverlap="1" wp14:anchorId="6891A253" wp14:editId="573826CA">
-              <wp:simplePos x="635" y="635"/>
-              <wp:positionH relativeFrom="leftMargin">
-                <wp:align>left</wp:align>
-              </wp:positionH>
-              <wp:positionV relativeFrom="paragraph">
-                <wp:posOffset>635</wp:posOffset>
-              </wp:positionV>
-              <wp:extent cx="443865" cy="443865"/>
-              <wp:effectExtent l="0" t="0" r="6350" b="13970"/>
-              <wp:wrapSquare wrapText="bothSides"/>
-              <wp:docPr id="2" name="Text Box 2" descr="Classification: Controlled">
-                <a:extLst xmlns:a="http://schemas.openxmlformats.org/drawingml/2006/main">
-                  <a:ext uri="{5AE41FA2-C0FF-4470-9BD4-5FADCA87CBE2}">
-                    <aclsh:classification xmlns:aclsh="http://schemas.microsoft.com/office/drawing/2020/classificationShape" classificationOutcomeType="ftr"/>
-                  </a:ext>
-                </a:extLst>
-              </wp:docPr>
-              <wp:cNvGraphicFramePr/>
-              <a:graphic xmlns:a="http://schemas.openxmlformats.org/drawingml/2006/main">
-                <a:graphicData uri="http://schemas.microsoft.com/office/word/2010/wordprocessingShape">
-                  <wps:wsp>
-                    <wps:cNvSpPr txBox="1"/>
-                    <wps:spPr>
-                      <a:xfrm>
-                        <a:off x="0" y="0"/>
-                        <a:ext cx="443865" cy="443865"/>
-                      </a:xfrm>
-                      <a:prstGeom prst="rect">
-                        <a:avLst/>
-                      </a:prstGeom>
-                      <a:noFill/>
-                      <a:ln>
-                        <a:noFill/>
-                      </a:ln>
-                    </wps:spPr>
-                    <wps:txbx>
-                      <w:txbxContent>
-                        <w:p>
-                          <w:pPr>
-                            <w:rPr>
-                              <w:rFonts w:ascii="Calibri" w:eastAsia="Calibri" w:hAnsi="Calibri" w:cs="Calibri"/>
-                              <w:noProof/>
-                              <w:color w:val="FF0000"/>
-                              <w:sz w:val="12"/>
-                              <w:szCs w:val="12"/>
-                            </w:rPr>
-                          </w:pPr>
-                          <w:r>
-                            <w:rPr>
-                              <w:rFonts w:ascii="Calibri" w:eastAsia="Calibri" w:hAnsi="Calibri" w:cs="Calibri"/>
-                              <w:noProof/>
-                              <w:color w:val="FF0000"/>
-                              <w:sz w:val="12"/>
-                              <w:szCs w:val="12"/>
-                            </w:rPr>
-                            <w:t>Classification: Controlled</w:t>
-                          </w:r>
-                        </w:p>
-                      </w:txbxContent>
-                    </wps:txbx>
-                    <wps:bodyPr rot="0" spcFirstLastPara="0" vertOverflow="overflow" horzOverflow="overflow" vert="horz" wrap="none" lIns="63500" tIns="0" rIns="0" bIns="0" numCol="1" spcCol="0" rtlCol="0" fromWordArt="0" anchor="t" anchorCtr="0" forceAA="0" compatLnSpc="1">
-                      <a:prstTxWarp prst="textNoShape">
-                        <a:avLst/>
-                      </a:prstTxWarp>
-                      <a:spAutoFit/>
-                    </wps:bodyPr>
-                  </wps:wsp>
-                </a:graphicData>
-              </a:graphic>
-            </wp:anchor>
-          </w:drawing>
-        </mc:Choice>
-        <mc:Fallback>
-          <w:pict>
-            <v:shapetype w14:anchorId="6891A253" id="_x0000_t202" coordsize="21600,21600" o:spt="202" path="m,l,21600r21600,l21600,xe">
-              <v:stroke joinstyle="miter"/>
-              <v:path gradientshapeok="t" o:connecttype="rect"/>
-            </v:shapetype>
-            <v:shape id="Text Box 2" o:spid="_x0000_s1027" type="#_x0000_t202" alt="Classification: Controlled" style="position:absolute;margin-left:0;margin-top:.05pt;width:34.95pt;height:34.95pt;z-index:251658240;visibility:visible;mso-wrap-style:none;mso-wrap-distance-left:0;mso-wrap-distance-top:0;mso-wrap-distance-right:0;mso-wrap-distance-bottom:0;mso-position-horizontal:left;mso-position-horizontal-relative:left-margin-area;mso-position-vertical:absolute;mso-position-vertical-relative:text;v-text-anchor:top" o:gfxdata="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" filled="f" stroked="f">
-              <v:textbox style="mso-fit-shape-to-text:t" inset="5pt,0,0,0">
-                <w:txbxContent>
-                  <w:p>
-                    <w:pPr>
-                      <w:rPr>
-                        <w:rFonts w:ascii="Calibri" w:eastAsia="Calibri" w:hAnsi="Calibri" w:cs="Calibri"/>
-                        <w:noProof/>
-                        <w:color w:val="FF0000"/>
-                        <w:sz w:val="12"/>
-                        <w:szCs w:val="12"/>
-                      </w:rPr>
-                    </w:pPr>
-                    <w:r>
-                      <w:rPr>
-                        <w:rFonts w:ascii="Calibri" w:eastAsia="Calibri" w:hAnsi="Calibri" w:cs="Calibri"/>
-                        <w:noProof/>
-                        <w:color w:val="FF0000"/>
-                        <w:sz w:val="12"/>
-                        <w:szCs w:val="12"/>
-                      </w:rPr>
-                      <w:t>Classification: Controlled</w:t>
-                    </w:r>
-                  </w:p>
-                </w:txbxContent>
-              </v:textbox>
-              <w10:wrap type="square" anchorx="margin"/>
-            </v:shape>
-          </w:pict>
-        </mc:Fallback>
-      </mc:AlternateContent>
-    </w:r>
   </w:p>
 </w:ftr>
 </file>
 
 <file path=word/footnotes.xml><?xml version="1.0" encoding="utf-8"?>
-<w:footnotes xmlns:wpc="http://schemas.microsoft.com/office/word/2010/wordprocessingCanvas" xmlns:cx="http://schemas.microsoft.com/office/drawing/2014/chartex" xmlns:cx1="http://schemas.microsoft.com/office/drawing/2015/9/8/chartex" xmlns:cx2="http://schemas.microsoft.com/office/drawing/2015/10/21/chartex" xmlns:cx3="http://schemas.microsoft.com/office/drawing/2016/5/9/chartex" xmlns:cx4="http://schemas.microsoft.com/office/drawing/2016/5/10/chartex" xmlns:cx5="http://schemas.microsoft.com/office/drawing/2016/5/11/chartex" xmlns:cx6="http://schemas.microsoft.com/office/drawing/2016/5/12/chartex" xmlns:cx7="http://schemas.microsoft.com/office/drawing/2016/5/13/chartex" xmlns:cx8="http://schemas.microsoft.com/office/drawing/2016/5/14/chartex" xmlns:mc="http://schemas.openxmlformats.org/markup-compatibility/2006" xmlns:aink="http://schemas.microsoft.com/office/drawing/2016/ink" xmlns:am3d="http://schemas.microsoft.com/office/drawing/2017/model3d" xmlns:o="urn:schemas-microsoft-com:office:office" xmlns:oel="http://schemas.microsoft.com/office/2019/extlst" xmlns:r="http://schemas.openxmlformats.org/officeDocument/2006/relationships" xmlns:m="http://schemas.openxmlformats.org/officeDocument/2006/math" xmlns:v="urn:schemas-microsoft-com:vml" xmlns:wp14="http://schemas.microsoft.com/office/word/2010/wordprocessingDrawing" xmlns:wp="http://schemas.openxmlformats.org/drawingml/2006/wordprocessingDrawing" xmlns:w10="urn:schemas-microsoft-com:office:word" xmlns:w="http://schemas.openxmlformats.org/wordprocessingml/2006/main" xmlns:w14="http://schemas.microsoft.com/office/word/2010/wordml" xmlns:w15="http://schemas.microsoft.com/office/word/2012/wordml" xmlns:w16cex="http://schemas.microsoft.com/office/word/2018/wordml/cex" xmlns:w16cid="http://schemas.microsoft.com/office/word/2016/wordml/cid" xmlns:w16="http://schemas.microsoft.com/office/word/2018/wordml" xmlns:w16sdtdh="http://schemas.microsoft.com/office/word/2020/wordml/sdtdatahash" xmlns:w16se="http://schemas.microsoft.com/office/word/2015/wordml/symex" xmlns:wpg="http://schemas.microsoft.com/office/word/2010/wordprocessingGroup" xmlns:wpi="http://schemas.microsoft.com/office/word/2010/wordprocessingInk" xmlns:wne="http://schemas.microsoft.com/office/word/2006/wordml" xmlns:wps="http://schemas.microsoft.com/office/word/2010/wordprocessingShape" mc:Ignorable="w14 w15 w16se w16cid w16 w16cex w16sdtdh wp14">
+<w:footnotes xmlns:wpc="http://schemas.microsoft.com/office/word/2010/wordprocessingCanvas" xmlns:cx="http://schemas.microsoft.com/office/drawing/2014/chartex" xmlns:cx1="http://schemas.microsoft.com/office/drawing/2015/9/8/chartex" xmlns:cx2="http://schemas.microsoft.com/office/drawing/2015/10/21/chartex" xmlns:cx3="http://schemas.microsoft.com/office/drawing/2016/5/9/chartex" xmlns:cx4="http://schemas.microsoft.com/office/drawing/2016/5/10/chartex" xmlns:cx5="http://schemas.microsoft.com/office/drawing/2016/5/11/chartex" xmlns:cx6="http://schemas.microsoft.com/office/drawing/2016/5/12/chartex" xmlns:cx7="http://schemas.microsoft.com/office/drawing/2016/5/13/chartex" xmlns:cx8="http://schemas.microsoft.com/office/drawing/2016/5/14/chartex" xmlns:mc="http://schemas.openxmlformats.org/markup-compatibility/2006" xmlns:aink="http://schemas.microsoft.com/office/drawing/2016/ink" xmlns:am3d="http://schemas.microsoft.com/office/drawing/2017/model3d" xmlns:o="urn:schemas-microsoft-com:office:office" xmlns:oel="http://schemas.microsoft.com/office/2019/extlst" xmlns:r="http://schemas.openxmlformats.org/officeDocument/2006/relationships" xmlns:m="http://schemas.openxmlformats.org/officeDocument/2006/math" xmlns:v="urn:schemas-microsoft-com:vml" xmlns:wp14="http://schemas.microsoft.com/office/word/2010/wordprocessingDrawing" xmlns:wp="http://schemas.openxmlformats.org/drawingml/2006/wordprocessingDrawing" xmlns:w10="urn:schemas-microsoft-com:office:word" xmlns:w="http://schemas.openxmlformats.org/wordprocessingml/2006/main" xmlns:w14="http://schemas.microsoft.com/office/word/2010/wordml" xmlns:w15="http://schemas.microsoft.com/office/word/2012/wordml" xmlns:w16cex="http://schemas.microsoft.com/office/word/2018/wordml/cex" xmlns:w16cid="http://schemas.microsoft.com/office/word/2016/wordml/cid" xmlns:w16="http://schemas.microsoft.com/office/word/2018/wordml" xmlns:w16du="http://schemas.microsoft.com/office/word/2023/wordml/word16du" xmlns:w16sdtdh="http://schemas.microsoft.com/office/word/2020/wordml/sdtdatahash" xmlns:w16se="http://schemas.microsoft.com/office/word/2015/wordml/symex" xmlns:wpg="http://schemas.microsoft.com/office/word/2010/wordprocessingGroup" xmlns:wpi="http://schemas.microsoft.com/office/word/2010/wordprocessingInk" xmlns:wne="http://schemas.microsoft.com/office/word/2006/wordml" xmlns:wps="http://schemas.microsoft.com/office/word/2010/wordprocessingShape" mc:Ignorable="w14 w15 w16se w16cid w16 w16cex w16sdtdh wp14">
   <w:footnote w:type="separator" w:id="-1">
     <w:p>
       <w:pPr>
@@ -2464,7 +1866,7 @@
 </file>
 
 <file path=word/header1.xml><?xml version="1.0" encoding="utf-8"?>
-<w:hdr xmlns:wpc="http://schemas.microsoft.com/office/word/2010/wordprocessingCanvas" xmlns:cx="http://schemas.microsoft.com/office/drawing/2014/chartex" xmlns:cx1="http://schemas.microsoft.com/office/drawing/2015/9/8/chartex" xmlns:cx2="http://schemas.microsoft.com/office/drawing/2015/10/21/chartex" xmlns:cx3="http://schemas.microsoft.com/office/drawing/2016/5/9/chartex" xmlns:cx4="http://schemas.microsoft.com/office/drawing/2016/5/10/chartex" xmlns:cx5="http://schemas.microsoft.com/office/drawing/2016/5/11/chartex" xmlns:cx6="http://schemas.microsoft.com/office/drawing/2016/5/12/chartex" xmlns:cx7="http://schemas.microsoft.com/office/drawing/2016/5/13/chartex" xmlns:cx8="http://schemas.microsoft.com/office/drawing/2016/5/14/chartex" xmlns:mc="http://schemas.openxmlformats.org/markup-compatibility/2006" xmlns:aink="http://schemas.microsoft.com/office/drawing/2016/ink" xmlns:am3d="http://schemas.microsoft.com/office/drawing/2017/model3d" xmlns:o="urn:schemas-microsoft-com:office:office" xmlns:oel="http://schemas.microsoft.com/office/2019/extlst" xmlns:r="http://schemas.openxmlformats.org/officeDocument/2006/relationships" xmlns:m="http://schemas.openxmlformats.org/officeDocument/2006/math" xmlns:v="urn:schemas-microsoft-com:vml" xmlns:wp14="http://schemas.microsoft.com/office/word/2010/wordprocessingDrawing" xmlns:wp="http://schemas.openxmlformats.org/drawingml/2006/wordprocessingDrawing" xmlns:w10="urn:schemas-microsoft-com:office:word" xmlns:w="http://schemas.openxmlformats.org/wordprocessingml/2006/main" xmlns:w14="http://schemas.microsoft.com/office/word/2010/wordml" xmlns:w15="http://schemas.microsoft.com/office/word/2012/wordml" xmlns:w16cex="http://schemas.microsoft.com/office/word/2018/wordml/cex" xmlns:w16cid="http://schemas.microsoft.com/office/word/2016/wordml/cid" xmlns:w16="http://schemas.microsoft.com/office/word/2018/wordml" xmlns:w16sdtdh="http://schemas.microsoft.com/office/word/2020/wordml/sdtdatahash" xmlns:w16se="http://schemas.microsoft.com/office/word/2015/wordml/symex" xmlns:wpg="http://schemas.microsoft.com/office/word/2010/wordprocessingGroup" xmlns:wpi="http://schemas.microsoft.com/office/word/2010/wordprocessingInk" xmlns:wne="http://schemas.microsoft.com/office/word/2006/wordml" xmlns:wps="http://schemas.microsoft.com/office/word/2010/wordprocessingShape" mc:Ignorable="w14 w15 w16se w16cid w16 w16cex w16sdtdh wp14">
+<w:hdr xmlns:wpc="http://schemas.microsoft.com/office/word/2010/wordprocessingCanvas" xmlns:cx="http://schemas.microsoft.com/office/drawing/2014/chartex" xmlns:cx1="http://schemas.microsoft.com/office/drawing/2015/9/8/chartex" xmlns:cx2="http://schemas.microsoft.com/office/drawing/2015/10/21/chartex" xmlns:cx3="http://schemas.microsoft.com/office/drawing/2016/5/9/chartex" xmlns:cx4="http://schemas.microsoft.com/office/drawing/2016/5/10/chartex" xmlns:cx5="http://schemas.microsoft.com/office/drawing/2016/5/11/chartex" xmlns:cx6="http://schemas.microsoft.com/office/drawing/2016/5/12/chartex" xmlns:cx7="http://schemas.microsoft.com/office/drawing/2016/5/13/chartex" xmlns:cx8="http://schemas.microsoft.com/office/drawing/2016/5/14/chartex" xmlns:mc="http://schemas.openxmlformats.org/markup-compatibility/2006" xmlns:aink="http://schemas.microsoft.com/office/drawing/2016/ink" xmlns:am3d="http://schemas.microsoft.com/office/drawing/2017/model3d" xmlns:o="urn:schemas-microsoft-com:office:office" xmlns:oel="http://schemas.microsoft.com/office/2019/extlst" xmlns:r="http://schemas.openxmlformats.org/officeDocument/2006/relationships" xmlns:m="http://schemas.openxmlformats.org/officeDocument/2006/math" xmlns:v="urn:schemas-microsoft-com:vml" xmlns:wp14="http://schemas.microsoft.com/office/word/2010/wordprocessingDrawing" xmlns:wp="http://schemas.openxmlformats.org/drawingml/2006/wordprocessingDrawing" xmlns:w10="urn:schemas-microsoft-com:office:word" xmlns:w="http://schemas.openxmlformats.org/wordprocessingml/2006/main" xmlns:w14="http://schemas.microsoft.com/office/word/2010/wordml" xmlns:w15="http://schemas.microsoft.com/office/word/2012/wordml" xmlns:w16cex="http://schemas.microsoft.com/office/word/2018/wordml/cex" xmlns:w16cid="http://schemas.microsoft.com/office/word/2016/wordml/cid" xmlns:w16="http://schemas.microsoft.com/office/word/2018/wordml" xmlns:w16du="http://schemas.microsoft.com/office/word/2023/wordml/word16du" xmlns:w16sdtdh="http://schemas.microsoft.com/office/word/2020/wordml/sdtdatahash" xmlns:w16se="http://schemas.microsoft.com/office/word/2015/wordml/symex" xmlns:wpg="http://schemas.microsoft.com/office/word/2010/wordprocessingGroup" xmlns:wpi="http://schemas.microsoft.com/office/word/2010/wordprocessingInk" xmlns:wne="http://schemas.microsoft.com/office/word/2006/wordml" xmlns:wps="http://schemas.microsoft.com/office/word/2010/wordprocessingShape" mc:Ignorable="w14 w15 w16se w16cid w16 w16cex w16sdtdh wp14">
   <w:p>
     <w:pPr>
       <w:pStyle w:val="Header"/>
@@ -2474,7 +1876,7 @@
 </file>
 
 <file path=word/header2.xml><?xml version="1.0" encoding="utf-8"?>
-<w:hdr xmlns:wpc="http://schemas.microsoft.com/office/word/2010/wordprocessingCanvas" xmlns:cx="http://schemas.microsoft.com/office/drawing/2014/chartex" xmlns:cx1="http://schemas.microsoft.com/office/drawing/2015/9/8/chartex" xmlns:cx2="http://schemas.microsoft.com/office/drawing/2015/10/21/chartex" xmlns:cx3="http://schemas.microsoft.com/office/drawing/2016/5/9/chartex" xmlns:cx4="http://schemas.microsoft.com/office/drawing/2016/5/10/chartex" xmlns:cx5="http://schemas.microsoft.com/office/drawing/2016/5/11/chartex" xmlns:cx6="http://schemas.microsoft.com/office/drawing/2016/5/12/chartex" xmlns:cx7="http://schemas.microsoft.com/office/drawing/2016/5/13/chartex" xmlns:cx8="http://schemas.microsoft.com/office/drawing/2016/5/14/chartex" xmlns:mc="http://schemas.openxmlformats.org/markup-compatibility/2006" xmlns:aink="http://schemas.microsoft.com/office/drawing/2016/ink" xmlns:am3d="http://schemas.microsoft.com/office/drawing/2017/model3d" xmlns:o="urn:schemas-microsoft-com:office:office" xmlns:oel="http://schemas.microsoft.com/office/2019/extlst" xmlns:r="http://schemas.openxmlformats.org/officeDocument/2006/relationships" xmlns:m="http://schemas.openxmlformats.org/officeDocument/2006/math" xmlns:v="urn:schemas-microsoft-com:vml" xmlns:wp14="http://schemas.microsoft.com/office/word/2010/wordprocessingDrawing" xmlns:wp="http://schemas.openxmlformats.org/drawingml/2006/wordprocessingDrawing" xmlns:w10="urn:schemas-microsoft-com:office:word" xmlns:w="http://schemas.openxmlformats.org/wordprocessingml/2006/main" xmlns:w14="http://schemas.microsoft.com/office/word/2010/wordml" xmlns:w15="http://schemas.microsoft.com/office/word/2012/wordml" xmlns:w16cex="http://schemas.microsoft.com/office/word/2018/wordml/cex" xmlns:w16cid="http://schemas.microsoft.com/office/word/2016/wordml/cid" xmlns:w16="http://schemas.microsoft.com/office/word/2018/wordml" xmlns:w16sdtdh="http://schemas.microsoft.com/office/word/2020/wordml/sdtdatahash" xmlns:w16se="http://schemas.microsoft.com/office/word/2015/wordml/symex" xmlns:wpg="http://schemas.microsoft.com/office/word/2010/wordprocessingGroup" xmlns:wpi="http://schemas.microsoft.com/office/word/2010/wordprocessingInk" xmlns:wne="http://schemas.microsoft.com/office/word/2006/wordml" xmlns:wps="http://schemas.microsoft.com/office/word/2010/wordprocessingShape" mc:Ignorable="w14 w15 w16se w16cid w16 w16cex w16sdtdh wp14">
+<w:hdr xmlns:wpc="http://schemas.microsoft.com/office/word/2010/wordprocessingCanvas" xmlns:cx="http://schemas.microsoft.com/office/drawing/2014/chartex" xmlns:cx1="http://schemas.microsoft.com/office/drawing/2015/9/8/chartex" xmlns:cx2="http://schemas.microsoft.com/office/drawing/2015/10/21/chartex" xmlns:cx3="http://schemas.microsoft.com/office/drawing/2016/5/9/chartex" xmlns:cx4="http://schemas.microsoft.com/office/drawing/2016/5/10/chartex" xmlns:cx5="http://schemas.microsoft.com/office/drawing/2016/5/11/chartex" xmlns:cx6="http://schemas.microsoft.com/office/drawing/2016/5/12/chartex" xmlns:cx7="http://schemas.microsoft.com/office/drawing/2016/5/13/chartex" xmlns:cx8="http://schemas.microsoft.com/office/drawing/2016/5/14/chartex" xmlns:mc="http://schemas.openxmlformats.org/markup-compatibility/2006" xmlns:aink="http://schemas.microsoft.com/office/drawing/2016/ink" xmlns:am3d="http://schemas.microsoft.com/office/drawing/2017/model3d" xmlns:o="urn:schemas-microsoft-com:office:office" xmlns:oel="http://schemas.microsoft.com/office/2019/extlst" xmlns:r="http://schemas.openxmlformats.org/officeDocument/2006/relationships" xmlns:m="http://schemas.openxmlformats.org/officeDocument/2006/math" xmlns:v="urn:schemas-microsoft-com:vml" xmlns:wp14="http://schemas.microsoft.com/office/word/2010/wordprocessingDrawing" xmlns:wp="http://schemas.openxmlformats.org/drawingml/2006/wordprocessingDrawing" xmlns:w10="urn:schemas-microsoft-com:office:word" xmlns:w="http://schemas.openxmlformats.org/wordprocessingml/2006/main" xmlns:w14="http://schemas.microsoft.com/office/word/2010/wordml" xmlns:w15="http://schemas.microsoft.com/office/word/2012/wordml" xmlns:w16cex="http://schemas.microsoft.com/office/word/2018/wordml/cex" xmlns:w16cid="http://schemas.microsoft.com/office/word/2016/wordml/cid" xmlns:w16="http://schemas.microsoft.com/office/word/2018/wordml" xmlns:w16du="http://schemas.microsoft.com/office/word/2023/wordml/word16du" xmlns:w16sdtdh="http://schemas.microsoft.com/office/word/2020/wordml/sdtdatahash" xmlns:w16se="http://schemas.microsoft.com/office/word/2015/wordml/symex" xmlns:wpg="http://schemas.microsoft.com/office/word/2010/wordprocessingGroup" xmlns:wpi="http://schemas.microsoft.com/office/word/2010/wordprocessingInk" xmlns:wne="http://schemas.microsoft.com/office/word/2006/wordml" xmlns:wps="http://schemas.microsoft.com/office/word/2010/wordprocessingShape" mc:Ignorable="w14 w15 w16se w16cid w16 w16cex w16sdtdh wp14">
   <w:p>
     <w:pPr>
       <w:pStyle w:val="Header"/>
@@ -2484,7 +1886,7 @@
 </file>
 
 <file path=word/header3.xml><?xml version="1.0" encoding="utf-8"?>
-<w:hdr xmlns:wpc="http://schemas.microsoft.com/office/word/2010/wordprocessingCanvas" xmlns:cx="http://schemas.microsoft.com/office/drawing/2014/chartex" xmlns:cx1="http://schemas.microsoft.com/office/drawing/2015/9/8/chartex" xmlns:cx2="http://schemas.microsoft.com/office/drawing/2015/10/21/chartex" xmlns:cx3="http://schemas.microsoft.com/office/drawing/2016/5/9/chartex" xmlns:cx4="http://schemas.microsoft.com/office/drawing/2016/5/10/chartex" xmlns:cx5="http://schemas.microsoft.com/office/drawing/2016/5/11/chartex" xmlns:cx6="http://schemas.microsoft.com/office/drawing/2016/5/12/chartex" xmlns:cx7="http://schemas.microsoft.com/office/drawing/2016/5/13/chartex" xmlns:cx8="http://schemas.microsoft.com/office/drawing/2016/5/14/chartex" xmlns:mc="http://schemas.openxmlformats.org/markup-compatibility/2006" xmlns:aink="http://schemas.microsoft.com/office/drawing/2016/ink" xmlns:am3d="http://schemas.microsoft.com/office/drawing/2017/model3d" xmlns:o="urn:schemas-microsoft-com:office:office" xmlns:oel="http://schemas.microsoft.com/office/2019/extlst" xmlns:r="http://schemas.openxmlformats.org/officeDocument/2006/relationships" xmlns:m="http://schemas.openxmlformats.org/officeDocument/2006/math" xmlns:v="urn:schemas-microsoft-com:vml" xmlns:wp14="http://schemas.microsoft.com/office/word/2010/wordprocessingDrawing" xmlns:wp="http://schemas.openxmlformats.org/drawingml/2006/wordprocessingDrawing" xmlns:w10="urn:schemas-microsoft-com:office:word" xmlns:w="http://schemas.openxmlformats.org/wordprocessingml/2006/main" xmlns:w14="http://schemas.microsoft.com/office/word/2010/wordml" xmlns:w15="http://schemas.microsoft.com/office/word/2012/wordml" xmlns:w16cex="http://schemas.microsoft.com/office/word/2018/wordml/cex" xmlns:w16cid="http://schemas.microsoft.com/office/word/2016/wordml/cid" xmlns:w16="http://schemas.microsoft.com/office/word/2018/wordml" xmlns:w16sdtdh="http://schemas.microsoft.com/office/word/2020/wordml/sdtdatahash" xmlns:w16se="http://schemas.microsoft.com/office/word/2015/wordml/symex" xmlns:wpg="http://schemas.microsoft.com/office/word/2010/wordprocessingGroup" xmlns:wpi="http://schemas.microsoft.com/office/word/2010/wordprocessingInk" xmlns:wne="http://schemas.microsoft.com/office/word/2006/wordml" xmlns:wps="http://schemas.microsoft.com/office/word/2010/wordprocessingShape" mc:Ignorable="w14 w15 w16se w16cid w16 w16cex w16sdtdh wp14">
+<w:hdr xmlns:wpc="http://schemas.microsoft.com/office/word/2010/wordprocessingCanvas" xmlns:cx="http://schemas.microsoft.com/office/drawing/2014/chartex" xmlns:cx1="http://schemas.microsoft.com/office/drawing/2015/9/8/chartex" xmlns:cx2="http://schemas.microsoft.com/office/drawing/2015/10/21/chartex" xmlns:cx3="http://schemas.microsoft.com/office/drawing/2016/5/9/chartex" xmlns:cx4="http://schemas.microsoft.com/office/drawing/2016/5/10/chartex" xmlns:cx5="http://schemas.microsoft.com/office/drawing/2016/5/11/chartex" xmlns:cx6="http://schemas.microsoft.com/office/drawing/2016/5/12/chartex" xmlns:cx7="http://schemas.microsoft.com/office/drawing/2016/5/13/chartex" xmlns:cx8="http://schemas.microsoft.com/office/drawing/2016/5/14/chartex" xmlns:mc="http://schemas.openxmlformats.org/markup-compatibility/2006" xmlns:aink="http://schemas.microsoft.com/office/drawing/2016/ink" xmlns:am3d="http://schemas.microsoft.com/office/drawing/2017/model3d" xmlns:o="urn:schemas-microsoft-com:office:office" xmlns:oel="http://schemas.microsoft.com/office/2019/extlst" xmlns:r="http://schemas.openxmlformats.org/officeDocument/2006/relationships" xmlns:m="http://schemas.openxmlformats.org/officeDocument/2006/math" xmlns:v="urn:schemas-microsoft-com:vml" xmlns:wp14="http://schemas.microsoft.com/office/word/2010/wordprocessingDrawing" xmlns:wp="http://schemas.openxmlformats.org/drawingml/2006/wordprocessingDrawing" xmlns:w10="urn:schemas-microsoft-com:office:word" xmlns:w="http://schemas.openxmlformats.org/wordprocessingml/2006/main" xmlns:w14="http://schemas.microsoft.com/office/word/2010/wordml" xmlns:w15="http://schemas.microsoft.com/office/word/2012/wordml" xmlns:w16cex="http://schemas.microsoft.com/office/word/2018/wordml/cex" xmlns:w16cid="http://schemas.microsoft.com/office/word/2016/wordml/cid" xmlns:w16="http://schemas.microsoft.com/office/word/2018/wordml" xmlns:w16du="http://schemas.microsoft.com/office/word/2023/wordml/word16du" xmlns:w16sdtdh="http://schemas.microsoft.com/office/word/2020/wordml/sdtdatahash" xmlns:w16se="http://schemas.microsoft.com/office/word/2015/wordml/symex" xmlns:wpg="http://schemas.microsoft.com/office/word/2010/wordprocessingGroup" xmlns:wpi="http://schemas.microsoft.com/office/word/2010/wordprocessingInk" xmlns:wne="http://schemas.microsoft.com/office/word/2006/wordml" xmlns:wps="http://schemas.microsoft.com/office/word/2010/wordprocessingShape" mc:Ignorable="w14 w15 w16se w16cid w16 w16cex w16sdtdh wp14">
   <w:p>
     <w:pPr>
       <w:pStyle w:val="Header"/>
@@ -2494,7 +1896,7 @@
 </file>
 
 <file path=word/numbering.xml><?xml version="1.0" encoding="utf-8"?>
-<w:numbering xmlns:wpc="http://schemas.microsoft.com/office/word/2010/wordprocessingCanvas" xmlns:cx="http://schemas.microsoft.com/office/drawing/2014/chartex" xmlns:cx1="http://schemas.microsoft.com/office/drawing/2015/9/8/chartex" xmlns:cx2="http://schemas.microsoft.com/office/drawing/2015/10/21/chartex" xmlns:cx3="http://schemas.microsoft.com/office/drawing/2016/5/9/chartex" xmlns:cx4="http://schemas.microsoft.com/office/drawing/2016/5/10/chartex" xmlns:cx5="http://schemas.microsoft.com/office/drawing/2016/5/11/chartex" xmlns:cx6="http://schemas.microsoft.com/office/drawing/2016/5/12/chartex" xmlns:cx7="http://schemas.microsoft.com/office/drawing/2016/5/13/chartex" xmlns:cx8="http://schemas.microsoft.com/office/drawing/2016/5/14/chartex" xmlns:mc="http://schemas.openxmlformats.org/markup-compatibility/2006" xmlns:aink="http://schemas.microsoft.com/office/drawing/2016/ink" xmlns:am3d="http://schemas.microsoft.com/office/drawing/2017/model3d" xmlns:o="urn:schemas-microsoft-com:office:office" xmlns:oel="http://schemas.microsoft.com/office/2019/extlst" xmlns:r="http://schemas.openxmlformats.org/officeDocument/2006/relationships" xmlns:m="http://schemas.openxmlformats.org/officeDocument/2006/math" xmlns:v="urn:schemas-microsoft-com:vml" xmlns:wp14="http://schemas.microsoft.com/office/word/2010/wordprocessingDrawing" xmlns:wp="http://schemas.openxmlformats.org/drawingml/2006/wordprocessingDrawing" xmlns:w10="urn:schemas-microsoft-com:office:word" xmlns:w="http://schemas.openxmlformats.org/wordprocessingml/2006/main" xmlns:w14="http://schemas.microsoft.com/office/word/2010/wordml" xmlns:w15="http://schemas.microsoft.com/office/word/2012/wordml" xmlns:w16cex="http://schemas.microsoft.com/office/word/2018/wordml/cex" xmlns:w16cid="http://schemas.microsoft.com/office/word/2016/wordml/cid" xmlns:w16="http://schemas.microsoft.com/office/word/2018/wordml" xmlns:w16sdtdh="http://schemas.microsoft.com/office/word/2020/wordml/sdtdatahash" xmlns:w16se="http://schemas.microsoft.com/office/word/2015/wordml/symex" xmlns:wpg="http://schemas.microsoft.com/office/word/2010/wordprocessingGroup" xmlns:wpi="http://schemas.microsoft.com/office/word/2010/wordprocessingInk" xmlns:wne="http://schemas.microsoft.com/office/word/2006/wordml" xmlns:wps="http://schemas.microsoft.com/office/word/2010/wordprocessingShape" mc:Ignorable="w14 w15 w16se w16cid w16 w16cex w16sdtdh wp14">
+<w:numbering xmlns:wpc="http://schemas.microsoft.com/office/word/2010/wordprocessingCanvas" xmlns:cx="http://schemas.microsoft.com/office/drawing/2014/chartex" xmlns:cx1="http://schemas.microsoft.com/office/drawing/2015/9/8/chartex" xmlns:cx2="http://schemas.microsoft.com/office/drawing/2015/10/21/chartex" xmlns:cx3="http://schemas.microsoft.com/office/drawing/2016/5/9/chartex" xmlns:cx4="http://schemas.microsoft.com/office/drawing/2016/5/10/chartex" xmlns:cx5="http://schemas.microsoft.com/office/drawing/2016/5/11/chartex" xmlns:cx6="http://schemas.microsoft.com/office/drawing/2016/5/12/chartex" xmlns:cx7="http://schemas.microsoft.com/office/drawing/2016/5/13/chartex" xmlns:cx8="http://schemas.microsoft.com/office/drawing/2016/5/14/chartex" xmlns:mc="http://schemas.openxmlformats.org/markup-compatibility/2006" xmlns:aink="http://schemas.microsoft.com/office/drawing/2016/ink" xmlns:am3d="http://schemas.microsoft.com/office/drawing/2017/model3d" xmlns:o="urn:schemas-microsoft-com:office:office" xmlns:oel="http://schemas.microsoft.com/office/2019/extlst" xmlns:r="http://schemas.openxmlformats.org/officeDocument/2006/relationships" xmlns:m="http://schemas.openxmlformats.org/officeDocument/2006/math" xmlns:v="urn:schemas-microsoft-com:vml" xmlns:wp14="http://schemas.microsoft.com/office/word/2010/wordprocessingDrawing" xmlns:wp="http://schemas.openxmlformats.org/drawingml/2006/wordprocessingDrawing" xmlns:w10="urn:schemas-microsoft-com:office:word" xmlns:w="http://schemas.openxmlformats.org/wordprocessingml/2006/main" xmlns:w14="http://schemas.microsoft.com/office/word/2010/wordml" xmlns:w15="http://schemas.microsoft.com/office/word/2012/wordml" xmlns:w16cex="http://schemas.microsoft.com/office/word/2018/wordml/cex" xmlns:w16cid="http://schemas.microsoft.com/office/word/2016/wordml/cid" xmlns:w16="http://schemas.microsoft.com/office/word/2018/wordml" xmlns:w16du="http://schemas.microsoft.com/office/word/2023/wordml/word16du" xmlns:w16sdtdh="http://schemas.microsoft.com/office/word/2020/wordml/sdtdatahash" xmlns:w16se="http://schemas.microsoft.com/office/word/2015/wordml/symex" xmlns:wpg="http://schemas.microsoft.com/office/word/2010/wordprocessingGroup" xmlns:wpi="http://schemas.microsoft.com/office/word/2010/wordprocessingInk" xmlns:wne="http://schemas.microsoft.com/office/word/2006/wordml" xmlns:wps="http://schemas.microsoft.com/office/word/2010/wordprocessingShape" mc:Ignorable="w14 w15 w16se w16cid w16 w16cex w16sdtdh wp14">
   <w:abstractNum w:abstractNumId="0" w15:restartNumberingAfterBreak="0">
     <w:nsid w:val="210D2DDA"/>
     <w:multiLevelType w:val="hybridMultilevel"/>
@@ -4202,6 +3604,6 @@
 
 <file path=docMetadata/LabelInfo.xml><?xml version="1.0" encoding="utf-8"?>
 <clbl:labelList xmlns:clbl="http://schemas.microsoft.com/office/2020/mipLabelMetadata">
-  <clbl:label id="{95c71a0f-75e1-4c8f-90e2-641c9351dd98}" enabled="1" method="Standard" siteId="{3e0088dc-0629-4ae6-aa8c-813e7a296f50}" contentBits="2" removed="0"/>
+  <clbl:label id="{fa22dce2-39a9-4bf4-a557-7a50b593b56a}" enabled="1" method="Privileged" siteId="{3e0088dc-0629-4ae6-aa8c-813e7a296f50}" contentBits="0" removed="0"/>
 </clbl:labelList>
 </file>
</xml_diff>

<commit_message>
Made note change to the four manual hearing documents
</commit_message>
<xml_diff>
--- a/docker/docmosis/templates/CV-UNS-HNO-ENG-01196.docx
+++ b/docker/docmosis/templates/CV-UNS-HNO-ENG-01196.docx
@@ -1,6 +1,6 @@
 
 <file path=word/document.xml><?xml version="1.0" encoding="utf-8"?>
-<w:document xmlns:wpc="http://schemas.microsoft.com/office/word/2010/wordprocessingCanvas" xmlns:cx="http://schemas.microsoft.com/office/drawing/2014/chartex" xmlns:cx1="http://schemas.microsoft.com/office/drawing/2015/9/8/chartex" xmlns:cx2="http://schemas.microsoft.com/office/drawing/2015/10/21/chartex" xmlns:cx3="http://schemas.microsoft.com/office/drawing/2016/5/9/chartex" xmlns:cx4="http://schemas.microsoft.com/office/drawing/2016/5/10/chartex" xmlns:cx5="http://schemas.microsoft.com/office/drawing/2016/5/11/chartex" xmlns:cx6="http://schemas.microsoft.com/office/drawing/2016/5/12/chartex" xmlns:cx7="http://schemas.microsoft.com/office/drawing/2016/5/13/chartex" xmlns:cx8="http://schemas.microsoft.com/office/drawing/2016/5/14/chartex" xmlns:mc="http://schemas.openxmlformats.org/markup-compatibility/2006" xmlns:aink="http://schemas.microsoft.com/office/drawing/2016/ink" xmlns:am3d="http://schemas.microsoft.com/office/drawing/2017/model3d" xmlns:o="urn:schemas-microsoft-com:office:office" xmlns:oel="http://schemas.microsoft.com/office/2019/extlst" xmlns:r="http://schemas.openxmlformats.org/officeDocument/2006/relationships" xmlns:m="http://schemas.openxmlformats.org/officeDocument/2006/math" xmlns:v="urn:schemas-microsoft-com:vml" xmlns:wp14="http://schemas.microsoft.com/office/word/2010/wordprocessingDrawing" xmlns:wp="http://schemas.openxmlformats.org/drawingml/2006/wordprocessingDrawing" xmlns:w10="urn:schemas-microsoft-com:office:word" xmlns:w="http://schemas.openxmlformats.org/wordprocessingml/2006/main" xmlns:w14="http://schemas.microsoft.com/office/word/2010/wordml" xmlns:w15="http://schemas.microsoft.com/office/word/2012/wordml" xmlns:w16cex="http://schemas.microsoft.com/office/word/2018/wordml/cex" xmlns:w16cid="http://schemas.microsoft.com/office/word/2016/wordml/cid" xmlns:w16="http://schemas.microsoft.com/office/word/2018/wordml" xmlns:w16du="http://schemas.microsoft.com/office/word/2023/wordml/word16du" xmlns:w16sdtdh="http://schemas.microsoft.com/office/word/2020/wordml/sdtdatahash" xmlns:w16se="http://schemas.microsoft.com/office/word/2015/wordml/symex" xmlns:wpg="http://schemas.microsoft.com/office/word/2010/wordprocessingGroup" xmlns:wpi="http://schemas.microsoft.com/office/word/2010/wordprocessingInk" xmlns:wne="http://schemas.microsoft.com/office/word/2006/wordml" xmlns:wps="http://schemas.microsoft.com/office/word/2010/wordprocessingShape" mc:Ignorable="w14 w15 w16se w16cid w16 w16cex w16sdtdh wp14">
+<w:document xmlns:wpc="http://schemas.microsoft.com/office/word/2010/wordprocessingCanvas" xmlns:cx="http://schemas.microsoft.com/office/drawing/2014/chartex" xmlns:cx1="http://schemas.microsoft.com/office/drawing/2015/9/8/chartex" xmlns:cx2="http://schemas.microsoft.com/office/drawing/2015/10/21/chartex" xmlns:cx3="http://schemas.microsoft.com/office/drawing/2016/5/9/chartex" xmlns:cx4="http://schemas.microsoft.com/office/drawing/2016/5/10/chartex" xmlns:cx5="http://schemas.microsoft.com/office/drawing/2016/5/11/chartex" xmlns:cx6="http://schemas.microsoft.com/office/drawing/2016/5/12/chartex" xmlns:cx7="http://schemas.microsoft.com/office/drawing/2016/5/13/chartex" xmlns:cx8="http://schemas.microsoft.com/office/drawing/2016/5/14/chartex" xmlns:mc="http://schemas.openxmlformats.org/markup-compatibility/2006" xmlns:aink="http://schemas.microsoft.com/office/drawing/2016/ink" xmlns:am3d="http://schemas.microsoft.com/office/drawing/2017/model3d" xmlns:o="urn:schemas-microsoft-com:office:office" xmlns:oel="http://schemas.microsoft.com/office/2019/extlst" xmlns:r="http://schemas.openxmlformats.org/officeDocument/2006/relationships" xmlns:m="http://schemas.openxmlformats.org/officeDocument/2006/math" xmlns:v="urn:schemas-microsoft-com:vml" xmlns:wp14="http://schemas.microsoft.com/office/word/2010/wordprocessingDrawing" xmlns:wp="http://schemas.openxmlformats.org/drawingml/2006/wordprocessingDrawing" xmlns:w10="urn:schemas-microsoft-com:office:word" xmlns:w="http://schemas.openxmlformats.org/wordprocessingml/2006/main" xmlns:w14="http://schemas.microsoft.com/office/word/2010/wordml" xmlns:w15="http://schemas.microsoft.com/office/word/2012/wordml" xmlns:w16cex="http://schemas.microsoft.com/office/word/2018/wordml/cex" xmlns:w16cid="http://schemas.microsoft.com/office/word/2016/wordml/cid" xmlns:w16="http://schemas.microsoft.com/office/word/2018/wordml" xmlns:w16sdtdh="http://schemas.microsoft.com/office/word/2020/wordml/sdtdatahash" xmlns:w16se="http://schemas.microsoft.com/office/word/2015/wordml/symex" xmlns:wpg="http://schemas.microsoft.com/office/word/2010/wordprocessingGroup" xmlns:wpi="http://schemas.microsoft.com/office/word/2010/wordprocessingInk" xmlns:wne="http://schemas.microsoft.com/office/word/2006/wordml" xmlns:wps="http://schemas.microsoft.com/office/word/2010/wordprocessingShape" mc:Ignorable="w14 w15 w16se w16cid w16 w16cex w16sdtdh wp14">
   <w:body>
     <w:tbl>
       <w:tblPr>
@@ -156,6 +156,7 @@
               </w:rPr>
               <w:t>&lt;</w:t>
             </w:r>
+            <w:proofErr w:type="spellStart"/>
             <w:r>
               <w:rPr>
                 <w:rFonts w:ascii="Arial" w:hAnsi="Arial" w:cs="Arial"/>
@@ -164,6 +165,7 @@
               </w:rPr>
               <w:t>caseNumber</w:t>
             </w:r>
+            <w:proofErr w:type="spellEnd"/>
             <w:r>
               <w:rPr>
                 <w:rFonts w:ascii="Arial" w:hAnsi="Arial" w:cs="Arial"/>
@@ -228,8 +230,37 @@
                 <w:sz w:val="24"/>
                 <w:szCs w:val="24"/>
               </w:rPr>
-              <w:t>&lt;&lt;{dateFormat(</w:t>
-            </w:r>
+              <w:t>&lt;</w:t>
+            </w:r>
+            <w:proofErr w:type="gramStart"/>
+            <w:r>
+              <w:rPr>
+                <w:rFonts w:ascii="Arial" w:hAnsi="Arial" w:cs="Arial"/>
+                <w:sz w:val="24"/>
+                <w:szCs w:val="24"/>
+              </w:rPr>
+              <w:t>&lt;{</w:t>
+            </w:r>
+            <w:proofErr w:type="spellStart"/>
+            <w:proofErr w:type="gramEnd"/>
+            <w:r>
+              <w:rPr>
+                <w:rFonts w:ascii="Arial" w:hAnsi="Arial" w:cs="Arial"/>
+                <w:sz w:val="24"/>
+                <w:szCs w:val="24"/>
+              </w:rPr>
+              <w:t>dateFormat</w:t>
+            </w:r>
+            <w:proofErr w:type="spellEnd"/>
+            <w:r>
+              <w:rPr>
+                <w:rFonts w:ascii="Arial" w:hAnsi="Arial" w:cs="Arial"/>
+                <w:sz w:val="24"/>
+                <w:szCs w:val="24"/>
+              </w:rPr>
+              <w:t>(</w:t>
+            </w:r>
+            <w:proofErr w:type="spellStart"/>
             <w:r>
               <w:rPr>
                 <w:rFonts w:ascii="Arial" w:hAnsi="Arial" w:cs="Arial"/>
@@ -238,13 +269,32 @@
               </w:rPr>
               <w:t>creationDate</w:t>
             </w:r>
-            <w:r>
-              <w:rPr>
-                <w:rFonts w:ascii="Arial" w:hAnsi="Arial" w:cs="Arial"/>
-                <w:sz w:val="24"/>
-                <w:szCs w:val="24"/>
-              </w:rPr>
-              <w:t>, ‘dd MMMM yyyy’)}&gt;&gt;</w:t>
+            <w:proofErr w:type="spellEnd"/>
+            <w:r>
+              <w:rPr>
+                <w:rFonts w:ascii="Arial" w:hAnsi="Arial" w:cs="Arial"/>
+                <w:sz w:val="24"/>
+                <w:szCs w:val="24"/>
+              </w:rPr>
+              <w:t xml:space="preserve">, ‘dd MMMM </w:t>
+            </w:r>
+            <w:proofErr w:type="spellStart"/>
+            <w:r>
+              <w:rPr>
+                <w:rFonts w:ascii="Arial" w:hAnsi="Arial" w:cs="Arial"/>
+                <w:sz w:val="24"/>
+                <w:szCs w:val="24"/>
+              </w:rPr>
+              <w:t>yyyy</w:t>
+            </w:r>
+            <w:proofErr w:type="spellEnd"/>
+            <w:r>
+              <w:rPr>
+                <w:rFonts w:ascii="Arial" w:hAnsi="Arial" w:cs="Arial"/>
+                <w:sz w:val="24"/>
+                <w:szCs w:val="24"/>
+              </w:rPr>
+              <w:t>’)}&gt;&gt;</w:t>
             </w:r>
           </w:p>
         </w:tc>
@@ -370,6 +420,7 @@
         </w:rPr>
         <w:t>&lt;</w:t>
       </w:r>
+      <w:proofErr w:type="spellStart"/>
       <w:r>
         <w:rPr>
           <w:rFonts w:ascii="Arial" w:hAnsi="Arial" w:cs="Arial"/>
@@ -388,7 +439,18 @@
           <w:sz w:val="44"/>
           <w:szCs w:val="44"/>
         </w:rPr>
-        <w:t>dditionalText&gt;</w:t>
+        <w:t>dditionalText</w:t>
+      </w:r>
+      <w:proofErr w:type="spellEnd"/>
+      <w:r>
+        <w:rPr>
+          <w:rFonts w:ascii="Arial" w:hAnsi="Arial" w:cs="Arial"/>
+          <w:b/>
+          <w:bCs/>
+          <w:sz w:val="44"/>
+          <w:szCs w:val="44"/>
+        </w:rPr>
+        <w:t>&gt;</w:t>
       </w:r>
       <w:r>
         <w:rPr>
@@ -542,7 +604,25 @@
                 <w:sz w:val="24"/>
                 <w:szCs w:val="24"/>
               </w:rPr>
-              <w:t>Reference number: &lt;&lt;claimantReference&gt;&gt;</w:t>
+              <w:t>Reference number: &lt;&lt;</w:t>
+            </w:r>
+            <w:proofErr w:type="spellStart"/>
+            <w:r>
+              <w:rPr>
+                <w:rFonts w:ascii="Arial" w:hAnsi="Arial" w:cs="Arial"/>
+                <w:sz w:val="24"/>
+                <w:szCs w:val="24"/>
+              </w:rPr>
+              <w:t>claimantReference</w:t>
+            </w:r>
+            <w:proofErr w:type="spellEnd"/>
+            <w:r>
+              <w:rPr>
+                <w:rFonts w:ascii="Arial" w:hAnsi="Arial" w:cs="Arial"/>
+                <w:sz w:val="24"/>
+                <w:szCs w:val="24"/>
+              </w:rPr>
+              <w:t>&gt;&gt;</w:t>
             </w:r>
           </w:p>
         </w:tc>
@@ -598,7 +678,25 @@
                 <w:sz w:val="24"/>
                 <w:szCs w:val="24"/>
               </w:rPr>
-              <w:t xml:space="preserve">&lt;&lt;cs_false&gt;&gt;&lt;&lt;es_&gt;&gt; </w:t>
+              <w:t>&lt;&lt;</w:t>
+            </w:r>
+            <w:proofErr w:type="spellStart"/>
+            <w:r>
+              <w:rPr>
+                <w:rFonts w:ascii="Arial" w:hAnsi="Arial" w:cs="Arial"/>
+                <w:sz w:val="24"/>
+                <w:szCs w:val="24"/>
+              </w:rPr>
+              <w:t>cs_false</w:t>
+            </w:r>
+            <w:proofErr w:type="spellEnd"/>
+            <w:r>
+              <w:rPr>
+                <w:rFonts w:ascii="Arial" w:hAnsi="Arial" w:cs="Arial"/>
+                <w:sz w:val="24"/>
+                <w:szCs w:val="24"/>
+              </w:rPr>
+              <w:t xml:space="preserve">&gt;&gt;&lt;&lt;es_&gt;&gt; </w:t>
             </w:r>
             <w:r>
               <w:rPr>
@@ -825,7 +923,25 @@
                 <w:sz w:val="24"/>
                 <w:szCs w:val="24"/>
               </w:rPr>
-              <w:t>Reference number: &lt;&lt;defendantReference&gt;&gt;</w:t>
+              <w:t>Reference number: &lt;&lt;</w:t>
+            </w:r>
+            <w:proofErr w:type="spellStart"/>
+            <w:r>
+              <w:rPr>
+                <w:rFonts w:ascii="Arial" w:hAnsi="Arial" w:cs="Arial"/>
+                <w:sz w:val="24"/>
+                <w:szCs w:val="24"/>
+              </w:rPr>
+              <w:t>defendantReference</w:t>
+            </w:r>
+            <w:proofErr w:type="spellEnd"/>
+            <w:r>
+              <w:rPr>
+                <w:rFonts w:ascii="Arial" w:hAnsi="Arial" w:cs="Arial"/>
+                <w:sz w:val="24"/>
+                <w:szCs w:val="24"/>
+              </w:rPr>
+              <w:t>&gt;&gt;</w:t>
             </w:r>
           </w:p>
         </w:tc>
@@ -1153,13 +1269,69 @@
         </w:rPr>
         <w:t>&lt;</w:t>
       </w:r>
-      <w:r>
-        <w:rPr>
-          <w:rFonts w:ascii="Arial" w:hAnsi="Arial" w:cs="Arial"/>
-          <w:sz w:val="24"/>
-          <w:szCs w:val="24"/>
-        </w:rPr>
-        <w:t>&lt;{dateFormat(hearingDate, ‘dd MMMM yyyy’)}&gt;</w:t>
+      <w:proofErr w:type="gramStart"/>
+      <w:r>
+        <w:rPr>
+          <w:rFonts w:ascii="Arial" w:hAnsi="Arial" w:cs="Arial"/>
+          <w:sz w:val="24"/>
+          <w:szCs w:val="24"/>
+        </w:rPr>
+        <w:t>&lt;{</w:t>
+      </w:r>
+      <w:proofErr w:type="spellStart"/>
+      <w:proofErr w:type="gramEnd"/>
+      <w:r>
+        <w:rPr>
+          <w:rFonts w:ascii="Arial" w:hAnsi="Arial" w:cs="Arial"/>
+          <w:sz w:val="24"/>
+          <w:szCs w:val="24"/>
+        </w:rPr>
+        <w:t>dateFormat</w:t>
+      </w:r>
+      <w:proofErr w:type="spellEnd"/>
+      <w:r>
+        <w:rPr>
+          <w:rFonts w:ascii="Arial" w:hAnsi="Arial" w:cs="Arial"/>
+          <w:sz w:val="24"/>
+          <w:szCs w:val="24"/>
+        </w:rPr>
+        <w:t>(</w:t>
+      </w:r>
+      <w:proofErr w:type="spellStart"/>
+      <w:r>
+        <w:rPr>
+          <w:rFonts w:ascii="Arial" w:hAnsi="Arial" w:cs="Arial"/>
+          <w:sz w:val="24"/>
+          <w:szCs w:val="24"/>
+        </w:rPr>
+        <w:t>hearingDate</w:t>
+      </w:r>
+      <w:proofErr w:type="spellEnd"/>
+      <w:r>
+        <w:rPr>
+          <w:rFonts w:ascii="Arial" w:hAnsi="Arial" w:cs="Arial"/>
+          <w:sz w:val="24"/>
+          <w:szCs w:val="24"/>
+        </w:rPr>
+        <w:t xml:space="preserve">, ‘dd MMMM </w:t>
+      </w:r>
+      <w:proofErr w:type="spellStart"/>
+      <w:r>
+        <w:rPr>
+          <w:rFonts w:ascii="Arial" w:hAnsi="Arial" w:cs="Arial"/>
+          <w:sz w:val="24"/>
+          <w:szCs w:val="24"/>
+        </w:rPr>
+        <w:t>yyyy</w:t>
+      </w:r>
+      <w:proofErr w:type="spellEnd"/>
+      <w:r>
+        <w:rPr>
+          <w:rFonts w:ascii="Arial" w:hAnsi="Arial" w:cs="Arial"/>
+          <w:sz w:val="24"/>
+          <w:szCs w:val="24"/>
+        </w:rPr>
+        <w:t>’)}&gt;</w:t>
       </w:r>
       <w:r>
         <w:rPr>
@@ -1184,7 +1356,25 @@
           <w:sz w:val="24"/>
           <w:szCs w:val="24"/>
         </w:rPr>
-        <w:t>&lt;hearingTime&gt;</w:t>
+        <w:t>&lt;</w:t>
+      </w:r>
+      <w:proofErr w:type="spellStart"/>
+      <w:r>
+        <w:rPr>
+          <w:rFonts w:ascii="Arial" w:hAnsi="Arial" w:cs="Arial"/>
+          <w:sz w:val="24"/>
+          <w:szCs w:val="24"/>
+        </w:rPr>
+        <w:t>hearingTime</w:t>
+      </w:r>
+      <w:proofErr w:type="spellEnd"/>
+      <w:r>
+        <w:rPr>
+          <w:rFonts w:ascii="Arial" w:hAnsi="Arial" w:cs="Arial"/>
+          <w:sz w:val="24"/>
+          <w:szCs w:val="24"/>
+        </w:rPr>
+        <w:t>&gt;</w:t>
       </w:r>
       <w:r>
         <w:rPr>
@@ -1236,7 +1426,25 @@
           <w:sz w:val="24"/>
           <w:szCs w:val="24"/>
         </w:rPr>
-        <w:t>&lt;hearingType&gt;</w:t>
+        <w:t>&lt;</w:t>
+      </w:r>
+      <w:proofErr w:type="spellStart"/>
+      <w:r>
+        <w:rPr>
+          <w:rFonts w:ascii="Arial" w:hAnsi="Arial" w:cs="Arial"/>
+          <w:sz w:val="24"/>
+          <w:szCs w:val="24"/>
+        </w:rPr>
+        <w:t>hearingType</w:t>
+      </w:r>
+      <w:proofErr w:type="spellEnd"/>
+      <w:r>
+        <w:rPr>
+          <w:rFonts w:ascii="Arial" w:hAnsi="Arial" w:cs="Arial"/>
+          <w:sz w:val="24"/>
+          <w:szCs w:val="24"/>
+        </w:rPr>
+        <w:t>&gt;</w:t>
       </w:r>
       <w:r>
         <w:rPr>
@@ -1320,7 +1528,25 @@
           <w:sz w:val="24"/>
           <w:szCs w:val="24"/>
         </w:rPr>
-        <w:t>&lt;hearingDuration&gt;</w:t>
+        <w:t>&lt;</w:t>
+      </w:r>
+      <w:proofErr w:type="spellStart"/>
+      <w:r>
+        <w:rPr>
+          <w:rFonts w:ascii="Arial" w:hAnsi="Arial" w:cs="Arial"/>
+          <w:sz w:val="24"/>
+          <w:szCs w:val="24"/>
+        </w:rPr>
+        <w:t>hearingDuration</w:t>
+      </w:r>
+      <w:proofErr w:type="spellEnd"/>
+      <w:r>
+        <w:rPr>
+          <w:rFonts w:ascii="Arial" w:hAnsi="Arial" w:cs="Arial"/>
+          <w:sz w:val="24"/>
+          <w:szCs w:val="24"/>
+        </w:rPr>
+        <w:t>&gt;</w:t>
       </w:r>
       <w:r>
         <w:rPr>
@@ -1366,7 +1592,25 @@
           <w:sz w:val="24"/>
           <w:szCs w:val="24"/>
         </w:rPr>
-        <w:t>&lt;additionalInfo&gt;</w:t>
+        <w:t>&lt;</w:t>
+      </w:r>
+      <w:proofErr w:type="spellStart"/>
+      <w:r>
+        <w:rPr>
+          <w:rFonts w:ascii="Arial" w:hAnsi="Arial" w:cs="Arial"/>
+          <w:sz w:val="24"/>
+          <w:szCs w:val="24"/>
+        </w:rPr>
+        <w:t>additionalInfo</w:t>
+      </w:r>
+      <w:proofErr w:type="spellEnd"/>
+      <w:r>
+        <w:rPr>
+          <w:rFonts w:ascii="Arial" w:hAnsi="Arial" w:cs="Arial"/>
+          <w:sz w:val="24"/>
+          <w:szCs w:val="24"/>
+        </w:rPr>
+        <w:t>&gt;</w:t>
       </w:r>
       <w:r>
         <w:rPr>
@@ -1421,7 +1665,25 @@
           <w:sz w:val="24"/>
           <w:szCs w:val="24"/>
         </w:rPr>
-        <w:t>&lt;feeAmount&gt;</w:t>
+        <w:t>&lt;</w:t>
+      </w:r>
+      <w:proofErr w:type="spellStart"/>
+      <w:r>
+        <w:rPr>
+          <w:rFonts w:ascii="Arial" w:hAnsi="Arial" w:cs="Arial"/>
+          <w:sz w:val="24"/>
+          <w:szCs w:val="24"/>
+        </w:rPr>
+        <w:t>feeAmount</w:t>
+      </w:r>
+      <w:proofErr w:type="spellEnd"/>
+      <w:r>
+        <w:rPr>
+          <w:rFonts w:ascii="Arial" w:hAnsi="Arial" w:cs="Arial"/>
+          <w:sz w:val="24"/>
+          <w:szCs w:val="24"/>
+        </w:rPr>
+        <w:t>&gt;</w:t>
       </w:r>
       <w:r>
         <w:rPr>
@@ -1476,8 +1738,9 @@
           <w:sz w:val="24"/>
           <w:szCs w:val="24"/>
         </w:rPr>
-        <w:t>&lt;&lt;{dateFormat(</w:t>
-      </w:r>
+        <w:t>&lt;</w:t>
+      </w:r>
+      <w:proofErr w:type="gramStart"/>
       <w:r>
         <w:rPr>
           <w:rFonts w:ascii="Arial" w:hAnsi="Arial" w:cs="Arial"/>
@@ -1485,8 +1748,40 @@
           <w:sz w:val="24"/>
           <w:szCs w:val="24"/>
         </w:rPr>
+        <w:t>&lt;{</w:t>
+      </w:r>
+      <w:proofErr w:type="spellStart"/>
+      <w:proofErr w:type="gramEnd"/>
+      <w:r>
+        <w:rPr>
+          <w:rFonts w:ascii="Arial" w:hAnsi="Arial" w:cs="Arial"/>
+          <w:color w:val="000000" w:themeColor="text1"/>
+          <w:sz w:val="24"/>
+          <w:szCs w:val="24"/>
+        </w:rPr>
+        <w:t>dateFormat</w:t>
+      </w:r>
+      <w:proofErr w:type="spellEnd"/>
+      <w:r>
+        <w:rPr>
+          <w:rFonts w:ascii="Arial" w:hAnsi="Arial" w:cs="Arial"/>
+          <w:color w:val="000000" w:themeColor="text1"/>
+          <w:sz w:val="24"/>
+          <w:szCs w:val="24"/>
+        </w:rPr>
+        <w:t>(</w:t>
+      </w:r>
+      <w:proofErr w:type="spellStart"/>
+      <w:r>
+        <w:rPr>
+          <w:rFonts w:ascii="Arial" w:hAnsi="Arial" w:cs="Arial"/>
+          <w:color w:val="000000" w:themeColor="text1"/>
+          <w:sz w:val="24"/>
+          <w:szCs w:val="24"/>
+        </w:rPr>
         <w:t>hearingDueDate</w:t>
       </w:r>
+      <w:proofErr w:type="spellEnd"/>
       <w:r>
         <w:rPr>
           <w:rFonts w:ascii="Arial" w:hAnsi="Arial" w:cs="Arial"/>
@@ -1494,7 +1789,27 @@
           <w:sz w:val="24"/>
           <w:szCs w:val="24"/>
         </w:rPr>
-        <w:t>, ‘dd MMMM yyyy’)}&gt;&gt;</w:t>
+        <w:t xml:space="preserve">, ‘dd MMMM </w:t>
+      </w:r>
+      <w:proofErr w:type="spellStart"/>
+      <w:r>
+        <w:rPr>
+          <w:rFonts w:ascii="Arial" w:hAnsi="Arial" w:cs="Arial"/>
+          <w:color w:val="000000" w:themeColor="text1"/>
+          <w:sz w:val="24"/>
+          <w:szCs w:val="24"/>
+        </w:rPr>
+        <w:t>yyyy</w:t>
+      </w:r>
+      <w:proofErr w:type="spellEnd"/>
+      <w:r>
+        <w:rPr>
+          <w:rFonts w:ascii="Arial" w:hAnsi="Arial" w:cs="Arial"/>
+          <w:color w:val="000000" w:themeColor="text1"/>
+          <w:sz w:val="24"/>
+          <w:szCs w:val="24"/>
+        </w:rPr>
+        <w:t>’)}&gt;&gt;</w:t>
       </w:r>
     </w:p>
     <w:p>
@@ -1532,23 +1847,7 @@
           <w:sz w:val="24"/>
           <w:szCs w:val="24"/>
         </w:rPr>
-        <w:t xml:space="preserve">This case may be released to </w:t>
-      </w:r>
-      <w:r>
-        <w:rPr>
-          <w:rFonts w:ascii="Arial" w:hAnsi="Arial" w:cs="Arial"/>
-          <w:sz w:val="24"/>
-          <w:szCs w:val="24"/>
-        </w:rPr>
-        <w:t>a different court hearing centre</w:t>
-      </w:r>
-      <w:r>
-        <w:rPr>
-          <w:rFonts w:ascii="Arial" w:hAnsi="Arial" w:cs="Arial"/>
-          <w:sz w:val="24"/>
-          <w:szCs w:val="24"/>
-        </w:rPr>
-        <w:t>, in which case you will be notified.</w:t>
+        <w:t>Cases are listed in accordance with local hearing arrangements determined by the Judiciary and implemented by the court staff. Every effort is made to ensure that hearings start at the time specified. However, listing practices or other factors may mean that you experience a delay, an adjournment at short notice or your case may be released to a different court hearing centre, in which case you will be notified.</w:t>
       </w:r>
     </w:p>
     <w:p>
@@ -1626,8 +1925,9 @@
           <w:sz w:val="24"/>
           <w:szCs w:val="24"/>
         </w:rPr>
-        <w:t>&lt;&lt;{dateFormat(</w:t>
-      </w:r>
+        <w:t>&lt;&lt;{</w:t>
+      </w:r>
+      <w:proofErr w:type="spellStart"/>
       <w:r>
         <w:rPr>
           <w:rFonts w:ascii="Arial" w:hAnsi="Arial" w:cs="Arial"/>
@@ -1635,8 +1935,29 @@
           <w:sz w:val="24"/>
           <w:szCs w:val="24"/>
         </w:rPr>
+        <w:t>dateFormat</w:t>
+      </w:r>
+      <w:proofErr w:type="spellEnd"/>
+      <w:r>
+        <w:rPr>
+          <w:rFonts w:ascii="Arial" w:hAnsi="Arial" w:cs="Arial"/>
+          <w:color w:val="000000" w:themeColor="text1"/>
+          <w:sz w:val="24"/>
+          <w:szCs w:val="24"/>
+        </w:rPr>
+        <w:t>(</w:t>
+      </w:r>
+      <w:proofErr w:type="spellStart"/>
+      <w:r>
+        <w:rPr>
+          <w:rFonts w:ascii="Arial" w:hAnsi="Arial" w:cs="Arial"/>
+          <w:color w:val="000000" w:themeColor="text1"/>
+          <w:sz w:val="24"/>
+          <w:szCs w:val="24"/>
+        </w:rPr>
         <w:t>hearingDueDate</w:t>
       </w:r>
+      <w:proofErr w:type="spellEnd"/>
       <w:r>
         <w:rPr>
           <w:rFonts w:ascii="Arial" w:hAnsi="Arial" w:cs="Arial"/>
@@ -1644,7 +1965,27 @@
           <w:sz w:val="24"/>
           <w:szCs w:val="24"/>
         </w:rPr>
-        <w:t xml:space="preserve">, ‘dd MMMM yyyy’)}&gt;&gt; </w:t>
+        <w:t xml:space="preserve">, ‘dd MMMM </w:t>
+      </w:r>
+      <w:proofErr w:type="spellStart"/>
+      <w:r>
+        <w:rPr>
+          <w:rFonts w:ascii="Arial" w:hAnsi="Arial" w:cs="Arial"/>
+          <w:color w:val="000000" w:themeColor="text1"/>
+          <w:sz w:val="24"/>
+          <w:szCs w:val="24"/>
+        </w:rPr>
+        <w:t>yyyy</w:t>
+      </w:r>
+      <w:proofErr w:type="spellEnd"/>
+      <w:r>
+        <w:rPr>
+          <w:rFonts w:ascii="Arial" w:hAnsi="Arial" w:cs="Arial"/>
+          <w:color w:val="000000" w:themeColor="text1"/>
+          <w:sz w:val="24"/>
+          <w:szCs w:val="24"/>
+        </w:rPr>
+        <w:t xml:space="preserve">’)}&gt;&gt; </w:t>
       </w:r>
       <w:r>
         <w:rPr>
@@ -1687,6 +2028,7 @@
         </w:rPr>
         <w:t>&lt;</w:t>
       </w:r>
+      <w:proofErr w:type="spellStart"/>
       <w:r>
         <w:rPr>
           <w:rFonts w:ascii="Arial" w:hAnsi="Arial" w:cs="Arial"/>
@@ -1717,6 +2059,7 @@
         </w:rPr>
         <w:t>mount</w:t>
       </w:r>
+      <w:proofErr w:type="spellEnd"/>
       <w:r>
         <w:rPr>
           <w:rFonts w:ascii="Arial" w:hAnsi="Arial" w:cs="Arial"/>
@@ -1766,7 +2109,25 @@
           <w:sz w:val="24"/>
           <w:szCs w:val="24"/>
         </w:rPr>
-        <w:t xml:space="preserve">(i.e one which provides all the required information in the manner requested) for help with fees,  then the claim will be struck out without further order, and unless the courts order otherwise, you will also be liable for the costs which the defendant has incurred. </w:t>
+        <w:t>(</w:t>
+      </w:r>
+      <w:proofErr w:type="spellStart"/>
+      <w:r>
+        <w:rPr>
+          <w:rFonts w:ascii="Arial" w:hAnsi="Arial" w:cs="Arial"/>
+          <w:sz w:val="24"/>
+          <w:szCs w:val="24"/>
+        </w:rPr>
+        <w:t>i.e</w:t>
+      </w:r>
+      <w:proofErr w:type="spellEnd"/>
+      <w:r>
+        <w:rPr>
+          <w:rFonts w:ascii="Arial" w:hAnsi="Arial" w:cs="Arial"/>
+          <w:sz w:val="24"/>
+          <w:szCs w:val="24"/>
+        </w:rPr>
+        <w:t xml:space="preserve"> one which provides all the required information in the manner requested) for help with fees,  then the claim will be struck out without further order, and unless the courts order otherwise, you will also be liable for the costs which the defendant has incurred. </w:t>
       </w:r>
     </w:p>
     <w:sectPr>
@@ -1786,7 +2147,7 @@
 </file>
 
 <file path=word/endnotes.xml><?xml version="1.0" encoding="utf-8"?>
-<w:endnotes xmlns:wpc="http://schemas.microsoft.com/office/word/2010/wordprocessingCanvas" xmlns:cx="http://schemas.microsoft.com/office/drawing/2014/chartex" xmlns:cx1="http://schemas.microsoft.com/office/drawing/2015/9/8/chartex" xmlns:cx2="http://schemas.microsoft.com/office/drawing/2015/10/21/chartex" xmlns:cx3="http://schemas.microsoft.com/office/drawing/2016/5/9/chartex" xmlns:cx4="http://schemas.microsoft.com/office/drawing/2016/5/10/chartex" xmlns:cx5="http://schemas.microsoft.com/office/drawing/2016/5/11/chartex" xmlns:cx6="http://schemas.microsoft.com/office/drawing/2016/5/12/chartex" xmlns:cx7="http://schemas.microsoft.com/office/drawing/2016/5/13/chartex" xmlns:cx8="http://schemas.microsoft.com/office/drawing/2016/5/14/chartex" xmlns:mc="http://schemas.openxmlformats.org/markup-compatibility/2006" xmlns:aink="http://schemas.microsoft.com/office/drawing/2016/ink" xmlns:am3d="http://schemas.microsoft.com/office/drawing/2017/model3d" xmlns:o="urn:schemas-microsoft-com:office:office" xmlns:oel="http://schemas.microsoft.com/office/2019/extlst" xmlns:r="http://schemas.openxmlformats.org/officeDocument/2006/relationships" xmlns:m="http://schemas.openxmlformats.org/officeDocument/2006/math" xmlns:v="urn:schemas-microsoft-com:vml" xmlns:wp14="http://schemas.microsoft.com/office/word/2010/wordprocessingDrawing" xmlns:wp="http://schemas.openxmlformats.org/drawingml/2006/wordprocessingDrawing" xmlns:w10="urn:schemas-microsoft-com:office:word" xmlns:w="http://schemas.openxmlformats.org/wordprocessingml/2006/main" xmlns:w14="http://schemas.microsoft.com/office/word/2010/wordml" xmlns:w15="http://schemas.microsoft.com/office/word/2012/wordml" xmlns:w16cex="http://schemas.microsoft.com/office/word/2018/wordml/cex" xmlns:w16cid="http://schemas.microsoft.com/office/word/2016/wordml/cid" xmlns:w16="http://schemas.microsoft.com/office/word/2018/wordml" xmlns:w16du="http://schemas.microsoft.com/office/word/2023/wordml/word16du" xmlns:w16sdtdh="http://schemas.microsoft.com/office/word/2020/wordml/sdtdatahash" xmlns:w16se="http://schemas.microsoft.com/office/word/2015/wordml/symex" xmlns:wpg="http://schemas.microsoft.com/office/word/2010/wordprocessingGroup" xmlns:wpi="http://schemas.microsoft.com/office/word/2010/wordprocessingInk" xmlns:wne="http://schemas.microsoft.com/office/word/2006/wordml" xmlns:wps="http://schemas.microsoft.com/office/word/2010/wordprocessingShape" mc:Ignorable="w14 w15 w16se w16cid w16 w16cex w16sdtdh wp14">
+<w:endnotes xmlns:wpc="http://schemas.microsoft.com/office/word/2010/wordprocessingCanvas" xmlns:cx="http://schemas.microsoft.com/office/drawing/2014/chartex" xmlns:cx1="http://schemas.microsoft.com/office/drawing/2015/9/8/chartex" xmlns:cx2="http://schemas.microsoft.com/office/drawing/2015/10/21/chartex" xmlns:cx3="http://schemas.microsoft.com/office/drawing/2016/5/9/chartex" xmlns:cx4="http://schemas.microsoft.com/office/drawing/2016/5/10/chartex" xmlns:cx5="http://schemas.microsoft.com/office/drawing/2016/5/11/chartex" xmlns:cx6="http://schemas.microsoft.com/office/drawing/2016/5/12/chartex" xmlns:cx7="http://schemas.microsoft.com/office/drawing/2016/5/13/chartex" xmlns:cx8="http://schemas.microsoft.com/office/drawing/2016/5/14/chartex" xmlns:mc="http://schemas.openxmlformats.org/markup-compatibility/2006" xmlns:aink="http://schemas.microsoft.com/office/drawing/2016/ink" xmlns:am3d="http://schemas.microsoft.com/office/drawing/2017/model3d" xmlns:o="urn:schemas-microsoft-com:office:office" xmlns:oel="http://schemas.microsoft.com/office/2019/extlst" xmlns:r="http://schemas.openxmlformats.org/officeDocument/2006/relationships" xmlns:m="http://schemas.openxmlformats.org/officeDocument/2006/math" xmlns:v="urn:schemas-microsoft-com:vml" xmlns:wp14="http://schemas.microsoft.com/office/word/2010/wordprocessingDrawing" xmlns:wp="http://schemas.openxmlformats.org/drawingml/2006/wordprocessingDrawing" xmlns:w10="urn:schemas-microsoft-com:office:word" xmlns:w="http://schemas.openxmlformats.org/wordprocessingml/2006/main" xmlns:w14="http://schemas.microsoft.com/office/word/2010/wordml" xmlns:w15="http://schemas.microsoft.com/office/word/2012/wordml" xmlns:w16cex="http://schemas.microsoft.com/office/word/2018/wordml/cex" xmlns:w16cid="http://schemas.microsoft.com/office/word/2016/wordml/cid" xmlns:w16="http://schemas.microsoft.com/office/word/2018/wordml" xmlns:w16sdtdh="http://schemas.microsoft.com/office/word/2020/wordml/sdtdatahash" xmlns:w16se="http://schemas.microsoft.com/office/word/2015/wordml/symex" xmlns:wpg="http://schemas.microsoft.com/office/word/2010/wordprocessingGroup" xmlns:wpi="http://schemas.microsoft.com/office/word/2010/wordprocessingInk" xmlns:wne="http://schemas.microsoft.com/office/word/2006/wordml" xmlns:wps="http://schemas.microsoft.com/office/word/2010/wordprocessingShape" mc:Ignorable="w14 w15 w16se w16cid w16 w16cex w16sdtdh wp14">
   <w:endnote w:type="separator" w:id="-1">
     <w:p>
       <w:pPr>
@@ -1811,7 +2172,7 @@
 </file>
 
 <file path=word/footer1.xml><?xml version="1.0" encoding="utf-8"?>
-<w:ftr xmlns:wpc="http://schemas.microsoft.com/office/word/2010/wordprocessingCanvas" xmlns:cx="http://schemas.microsoft.com/office/drawing/2014/chartex" xmlns:cx1="http://schemas.microsoft.com/office/drawing/2015/9/8/chartex" xmlns:cx2="http://schemas.microsoft.com/office/drawing/2015/10/21/chartex" xmlns:cx3="http://schemas.microsoft.com/office/drawing/2016/5/9/chartex" xmlns:cx4="http://schemas.microsoft.com/office/drawing/2016/5/10/chartex" xmlns:cx5="http://schemas.microsoft.com/office/drawing/2016/5/11/chartex" xmlns:cx6="http://schemas.microsoft.com/office/drawing/2016/5/12/chartex" xmlns:cx7="http://schemas.microsoft.com/office/drawing/2016/5/13/chartex" xmlns:cx8="http://schemas.microsoft.com/office/drawing/2016/5/14/chartex" xmlns:mc="http://schemas.openxmlformats.org/markup-compatibility/2006" xmlns:aink="http://schemas.microsoft.com/office/drawing/2016/ink" xmlns:am3d="http://schemas.microsoft.com/office/drawing/2017/model3d" xmlns:o="urn:schemas-microsoft-com:office:office" xmlns:oel="http://schemas.microsoft.com/office/2019/extlst" xmlns:r="http://schemas.openxmlformats.org/officeDocument/2006/relationships" xmlns:m="http://schemas.openxmlformats.org/officeDocument/2006/math" xmlns:v="urn:schemas-microsoft-com:vml" xmlns:wp14="http://schemas.microsoft.com/office/word/2010/wordprocessingDrawing" xmlns:wp="http://schemas.openxmlformats.org/drawingml/2006/wordprocessingDrawing" xmlns:w10="urn:schemas-microsoft-com:office:word" xmlns:w="http://schemas.openxmlformats.org/wordprocessingml/2006/main" xmlns:w14="http://schemas.microsoft.com/office/word/2010/wordml" xmlns:w15="http://schemas.microsoft.com/office/word/2012/wordml" xmlns:w16cex="http://schemas.microsoft.com/office/word/2018/wordml/cex" xmlns:w16cid="http://schemas.microsoft.com/office/word/2016/wordml/cid" xmlns:w16="http://schemas.microsoft.com/office/word/2018/wordml" xmlns:w16du="http://schemas.microsoft.com/office/word/2023/wordml/word16du" xmlns:w16sdtdh="http://schemas.microsoft.com/office/word/2020/wordml/sdtdatahash" xmlns:w16se="http://schemas.microsoft.com/office/word/2015/wordml/symex" xmlns:wpg="http://schemas.microsoft.com/office/word/2010/wordprocessingGroup" xmlns:wpi="http://schemas.microsoft.com/office/word/2010/wordprocessingInk" xmlns:wne="http://schemas.microsoft.com/office/word/2006/wordml" xmlns:wps="http://schemas.microsoft.com/office/word/2010/wordprocessingShape" mc:Ignorable="w14 w15 w16se w16cid w16 w16cex w16sdtdh wp14">
+<w:ftr xmlns:wpc="http://schemas.microsoft.com/office/word/2010/wordprocessingCanvas" xmlns:cx="http://schemas.microsoft.com/office/drawing/2014/chartex" xmlns:cx1="http://schemas.microsoft.com/office/drawing/2015/9/8/chartex" xmlns:cx2="http://schemas.microsoft.com/office/drawing/2015/10/21/chartex" xmlns:cx3="http://schemas.microsoft.com/office/drawing/2016/5/9/chartex" xmlns:cx4="http://schemas.microsoft.com/office/drawing/2016/5/10/chartex" xmlns:cx5="http://schemas.microsoft.com/office/drawing/2016/5/11/chartex" xmlns:cx6="http://schemas.microsoft.com/office/drawing/2016/5/12/chartex" xmlns:cx7="http://schemas.microsoft.com/office/drawing/2016/5/13/chartex" xmlns:cx8="http://schemas.microsoft.com/office/drawing/2016/5/14/chartex" xmlns:mc="http://schemas.openxmlformats.org/markup-compatibility/2006" xmlns:aink="http://schemas.microsoft.com/office/drawing/2016/ink" xmlns:am3d="http://schemas.microsoft.com/office/drawing/2017/model3d" xmlns:o="urn:schemas-microsoft-com:office:office" xmlns:oel="http://schemas.microsoft.com/office/2019/extlst" xmlns:r="http://schemas.openxmlformats.org/officeDocument/2006/relationships" xmlns:m="http://schemas.openxmlformats.org/officeDocument/2006/math" xmlns:v="urn:schemas-microsoft-com:vml" xmlns:wp14="http://schemas.microsoft.com/office/word/2010/wordprocessingDrawing" xmlns:wp="http://schemas.openxmlformats.org/drawingml/2006/wordprocessingDrawing" xmlns:w10="urn:schemas-microsoft-com:office:word" xmlns:w="http://schemas.openxmlformats.org/wordprocessingml/2006/main" xmlns:w14="http://schemas.microsoft.com/office/word/2010/wordml" xmlns:w15="http://schemas.microsoft.com/office/word/2012/wordml" xmlns:w16cex="http://schemas.microsoft.com/office/word/2018/wordml/cex" xmlns:w16cid="http://schemas.microsoft.com/office/word/2016/wordml/cid" xmlns:w16="http://schemas.microsoft.com/office/word/2018/wordml" xmlns:w16sdtdh="http://schemas.microsoft.com/office/word/2020/wordml/sdtdatahash" xmlns:w16se="http://schemas.microsoft.com/office/word/2015/wordml/symex" xmlns:wpg="http://schemas.microsoft.com/office/word/2010/wordprocessingGroup" xmlns:wpi="http://schemas.microsoft.com/office/word/2010/wordprocessingInk" xmlns:wne="http://schemas.microsoft.com/office/word/2006/wordml" xmlns:wps="http://schemas.microsoft.com/office/word/2010/wordprocessingShape" mc:Ignorable="w14 w15 w16se w16cid w16 w16cex w16sdtdh wp14">
   <w:p>
     <w:pPr>
       <w:pStyle w:val="Footer"/>
@@ -1821,7 +2182,7 @@
 </file>
 
 <file path=word/footer2.xml><?xml version="1.0" encoding="utf-8"?>
-<w:ftr xmlns:wpc="http://schemas.microsoft.com/office/word/2010/wordprocessingCanvas" xmlns:cx="http://schemas.microsoft.com/office/drawing/2014/chartex" xmlns:cx1="http://schemas.microsoft.com/office/drawing/2015/9/8/chartex" xmlns:cx2="http://schemas.microsoft.com/office/drawing/2015/10/21/chartex" xmlns:cx3="http://schemas.microsoft.com/office/drawing/2016/5/9/chartex" xmlns:cx4="http://schemas.microsoft.com/office/drawing/2016/5/10/chartex" xmlns:cx5="http://schemas.microsoft.com/office/drawing/2016/5/11/chartex" xmlns:cx6="http://schemas.microsoft.com/office/drawing/2016/5/12/chartex" xmlns:cx7="http://schemas.microsoft.com/office/drawing/2016/5/13/chartex" xmlns:cx8="http://schemas.microsoft.com/office/drawing/2016/5/14/chartex" xmlns:mc="http://schemas.openxmlformats.org/markup-compatibility/2006" xmlns:aink="http://schemas.microsoft.com/office/drawing/2016/ink" xmlns:am3d="http://schemas.microsoft.com/office/drawing/2017/model3d" xmlns:o="urn:schemas-microsoft-com:office:office" xmlns:oel="http://schemas.microsoft.com/office/2019/extlst" xmlns:r="http://schemas.openxmlformats.org/officeDocument/2006/relationships" xmlns:m="http://schemas.openxmlformats.org/officeDocument/2006/math" xmlns:v="urn:schemas-microsoft-com:vml" xmlns:wp14="http://schemas.microsoft.com/office/word/2010/wordprocessingDrawing" xmlns:wp="http://schemas.openxmlformats.org/drawingml/2006/wordprocessingDrawing" xmlns:w10="urn:schemas-microsoft-com:office:word" xmlns:w="http://schemas.openxmlformats.org/wordprocessingml/2006/main" xmlns:w14="http://schemas.microsoft.com/office/word/2010/wordml" xmlns:w15="http://schemas.microsoft.com/office/word/2012/wordml" xmlns:w16cex="http://schemas.microsoft.com/office/word/2018/wordml/cex" xmlns:w16cid="http://schemas.microsoft.com/office/word/2016/wordml/cid" xmlns:w16="http://schemas.microsoft.com/office/word/2018/wordml" xmlns:w16du="http://schemas.microsoft.com/office/word/2023/wordml/word16du" xmlns:w16sdtdh="http://schemas.microsoft.com/office/word/2020/wordml/sdtdatahash" xmlns:w16se="http://schemas.microsoft.com/office/word/2015/wordml/symex" xmlns:wpg="http://schemas.microsoft.com/office/word/2010/wordprocessingGroup" xmlns:wpi="http://schemas.microsoft.com/office/word/2010/wordprocessingInk" xmlns:wne="http://schemas.microsoft.com/office/word/2006/wordml" xmlns:wps="http://schemas.microsoft.com/office/word/2010/wordprocessingShape" mc:Ignorable="w14 w15 w16se w16cid w16 w16cex w16sdtdh wp14">
+<w:ftr xmlns:wpc="http://schemas.microsoft.com/office/word/2010/wordprocessingCanvas" xmlns:cx="http://schemas.microsoft.com/office/drawing/2014/chartex" xmlns:cx1="http://schemas.microsoft.com/office/drawing/2015/9/8/chartex" xmlns:cx2="http://schemas.microsoft.com/office/drawing/2015/10/21/chartex" xmlns:cx3="http://schemas.microsoft.com/office/drawing/2016/5/9/chartex" xmlns:cx4="http://schemas.microsoft.com/office/drawing/2016/5/10/chartex" xmlns:cx5="http://schemas.microsoft.com/office/drawing/2016/5/11/chartex" xmlns:cx6="http://schemas.microsoft.com/office/drawing/2016/5/12/chartex" xmlns:cx7="http://schemas.microsoft.com/office/drawing/2016/5/13/chartex" xmlns:cx8="http://schemas.microsoft.com/office/drawing/2016/5/14/chartex" xmlns:mc="http://schemas.openxmlformats.org/markup-compatibility/2006" xmlns:aink="http://schemas.microsoft.com/office/drawing/2016/ink" xmlns:am3d="http://schemas.microsoft.com/office/drawing/2017/model3d" xmlns:o="urn:schemas-microsoft-com:office:office" xmlns:oel="http://schemas.microsoft.com/office/2019/extlst" xmlns:r="http://schemas.openxmlformats.org/officeDocument/2006/relationships" xmlns:m="http://schemas.openxmlformats.org/officeDocument/2006/math" xmlns:v="urn:schemas-microsoft-com:vml" xmlns:wp14="http://schemas.microsoft.com/office/word/2010/wordprocessingDrawing" xmlns:wp="http://schemas.openxmlformats.org/drawingml/2006/wordprocessingDrawing" xmlns:w10="urn:schemas-microsoft-com:office:word" xmlns:w="http://schemas.openxmlformats.org/wordprocessingml/2006/main" xmlns:w14="http://schemas.microsoft.com/office/word/2010/wordml" xmlns:w15="http://schemas.microsoft.com/office/word/2012/wordml" xmlns:w16cex="http://schemas.microsoft.com/office/word/2018/wordml/cex" xmlns:w16cid="http://schemas.microsoft.com/office/word/2016/wordml/cid" xmlns:w16="http://schemas.microsoft.com/office/word/2018/wordml" xmlns:w16sdtdh="http://schemas.microsoft.com/office/word/2020/wordml/sdtdatahash" xmlns:w16se="http://schemas.microsoft.com/office/word/2015/wordml/symex" xmlns:wpg="http://schemas.microsoft.com/office/word/2010/wordprocessingGroup" xmlns:wpi="http://schemas.microsoft.com/office/word/2010/wordprocessingInk" xmlns:wne="http://schemas.microsoft.com/office/word/2006/wordml" xmlns:wps="http://schemas.microsoft.com/office/word/2010/wordprocessingShape" mc:Ignorable="w14 w15 w16se w16cid w16 w16cex w16sdtdh wp14">
   <w:p>
     <w:pPr>
       <w:pStyle w:val="Footer"/>
@@ -1831,7 +2192,7 @@
 </file>
 
 <file path=word/footer3.xml><?xml version="1.0" encoding="utf-8"?>
-<w:ftr xmlns:wpc="http://schemas.microsoft.com/office/word/2010/wordprocessingCanvas" xmlns:cx="http://schemas.microsoft.com/office/drawing/2014/chartex" xmlns:cx1="http://schemas.microsoft.com/office/drawing/2015/9/8/chartex" xmlns:cx2="http://schemas.microsoft.com/office/drawing/2015/10/21/chartex" xmlns:cx3="http://schemas.microsoft.com/office/drawing/2016/5/9/chartex" xmlns:cx4="http://schemas.microsoft.com/office/drawing/2016/5/10/chartex" xmlns:cx5="http://schemas.microsoft.com/office/drawing/2016/5/11/chartex" xmlns:cx6="http://schemas.microsoft.com/office/drawing/2016/5/12/chartex" xmlns:cx7="http://schemas.microsoft.com/office/drawing/2016/5/13/chartex" xmlns:cx8="http://schemas.microsoft.com/office/drawing/2016/5/14/chartex" xmlns:mc="http://schemas.openxmlformats.org/markup-compatibility/2006" xmlns:aink="http://schemas.microsoft.com/office/drawing/2016/ink" xmlns:am3d="http://schemas.microsoft.com/office/drawing/2017/model3d" xmlns:o="urn:schemas-microsoft-com:office:office" xmlns:oel="http://schemas.microsoft.com/office/2019/extlst" xmlns:r="http://schemas.openxmlformats.org/officeDocument/2006/relationships" xmlns:m="http://schemas.openxmlformats.org/officeDocument/2006/math" xmlns:v="urn:schemas-microsoft-com:vml" xmlns:wp14="http://schemas.microsoft.com/office/word/2010/wordprocessingDrawing" xmlns:wp="http://schemas.openxmlformats.org/drawingml/2006/wordprocessingDrawing" xmlns:w10="urn:schemas-microsoft-com:office:word" xmlns:w="http://schemas.openxmlformats.org/wordprocessingml/2006/main" xmlns:w14="http://schemas.microsoft.com/office/word/2010/wordml" xmlns:w15="http://schemas.microsoft.com/office/word/2012/wordml" xmlns:w16cex="http://schemas.microsoft.com/office/word/2018/wordml/cex" xmlns:w16cid="http://schemas.microsoft.com/office/word/2016/wordml/cid" xmlns:w16="http://schemas.microsoft.com/office/word/2018/wordml" xmlns:w16du="http://schemas.microsoft.com/office/word/2023/wordml/word16du" xmlns:w16sdtdh="http://schemas.microsoft.com/office/word/2020/wordml/sdtdatahash" xmlns:w16se="http://schemas.microsoft.com/office/word/2015/wordml/symex" xmlns:wpg="http://schemas.microsoft.com/office/word/2010/wordprocessingGroup" xmlns:wpi="http://schemas.microsoft.com/office/word/2010/wordprocessingInk" xmlns:wne="http://schemas.microsoft.com/office/word/2006/wordml" xmlns:wps="http://schemas.microsoft.com/office/word/2010/wordprocessingShape" mc:Ignorable="w14 w15 w16se w16cid w16 w16cex w16sdtdh wp14">
+<w:ftr xmlns:wpc="http://schemas.microsoft.com/office/word/2010/wordprocessingCanvas" xmlns:cx="http://schemas.microsoft.com/office/drawing/2014/chartex" xmlns:cx1="http://schemas.microsoft.com/office/drawing/2015/9/8/chartex" xmlns:cx2="http://schemas.microsoft.com/office/drawing/2015/10/21/chartex" xmlns:cx3="http://schemas.microsoft.com/office/drawing/2016/5/9/chartex" xmlns:cx4="http://schemas.microsoft.com/office/drawing/2016/5/10/chartex" xmlns:cx5="http://schemas.microsoft.com/office/drawing/2016/5/11/chartex" xmlns:cx6="http://schemas.microsoft.com/office/drawing/2016/5/12/chartex" xmlns:cx7="http://schemas.microsoft.com/office/drawing/2016/5/13/chartex" xmlns:cx8="http://schemas.microsoft.com/office/drawing/2016/5/14/chartex" xmlns:mc="http://schemas.openxmlformats.org/markup-compatibility/2006" xmlns:aink="http://schemas.microsoft.com/office/drawing/2016/ink" xmlns:am3d="http://schemas.microsoft.com/office/drawing/2017/model3d" xmlns:o="urn:schemas-microsoft-com:office:office" xmlns:oel="http://schemas.microsoft.com/office/2019/extlst" xmlns:r="http://schemas.openxmlformats.org/officeDocument/2006/relationships" xmlns:m="http://schemas.openxmlformats.org/officeDocument/2006/math" xmlns:v="urn:schemas-microsoft-com:vml" xmlns:wp14="http://schemas.microsoft.com/office/word/2010/wordprocessingDrawing" xmlns:wp="http://schemas.openxmlformats.org/drawingml/2006/wordprocessingDrawing" xmlns:w10="urn:schemas-microsoft-com:office:word" xmlns:w="http://schemas.openxmlformats.org/wordprocessingml/2006/main" xmlns:w14="http://schemas.microsoft.com/office/word/2010/wordml" xmlns:w15="http://schemas.microsoft.com/office/word/2012/wordml" xmlns:w16cex="http://schemas.microsoft.com/office/word/2018/wordml/cex" xmlns:w16cid="http://schemas.microsoft.com/office/word/2016/wordml/cid" xmlns:w16="http://schemas.microsoft.com/office/word/2018/wordml" xmlns:w16sdtdh="http://schemas.microsoft.com/office/word/2020/wordml/sdtdatahash" xmlns:w16se="http://schemas.microsoft.com/office/word/2015/wordml/symex" xmlns:wpg="http://schemas.microsoft.com/office/word/2010/wordprocessingGroup" xmlns:wpi="http://schemas.microsoft.com/office/word/2010/wordprocessingInk" xmlns:wne="http://schemas.microsoft.com/office/word/2006/wordml" xmlns:wps="http://schemas.microsoft.com/office/word/2010/wordprocessingShape" mc:Ignorable="w14 w15 w16se w16cid w16 w16cex w16sdtdh wp14">
   <w:p>
     <w:pPr>
       <w:pStyle w:val="Footer"/>
@@ -1841,7 +2202,7 @@
 </file>
 
 <file path=word/footnotes.xml><?xml version="1.0" encoding="utf-8"?>
-<w:footnotes xmlns:wpc="http://schemas.microsoft.com/office/word/2010/wordprocessingCanvas" xmlns:cx="http://schemas.microsoft.com/office/drawing/2014/chartex" xmlns:cx1="http://schemas.microsoft.com/office/drawing/2015/9/8/chartex" xmlns:cx2="http://schemas.microsoft.com/office/drawing/2015/10/21/chartex" xmlns:cx3="http://schemas.microsoft.com/office/drawing/2016/5/9/chartex" xmlns:cx4="http://schemas.microsoft.com/office/drawing/2016/5/10/chartex" xmlns:cx5="http://schemas.microsoft.com/office/drawing/2016/5/11/chartex" xmlns:cx6="http://schemas.microsoft.com/office/drawing/2016/5/12/chartex" xmlns:cx7="http://schemas.microsoft.com/office/drawing/2016/5/13/chartex" xmlns:cx8="http://schemas.microsoft.com/office/drawing/2016/5/14/chartex" xmlns:mc="http://schemas.openxmlformats.org/markup-compatibility/2006" xmlns:aink="http://schemas.microsoft.com/office/drawing/2016/ink" xmlns:am3d="http://schemas.microsoft.com/office/drawing/2017/model3d" xmlns:o="urn:schemas-microsoft-com:office:office" xmlns:oel="http://schemas.microsoft.com/office/2019/extlst" xmlns:r="http://schemas.openxmlformats.org/officeDocument/2006/relationships" xmlns:m="http://schemas.openxmlformats.org/officeDocument/2006/math" xmlns:v="urn:schemas-microsoft-com:vml" xmlns:wp14="http://schemas.microsoft.com/office/word/2010/wordprocessingDrawing" xmlns:wp="http://schemas.openxmlformats.org/drawingml/2006/wordprocessingDrawing" xmlns:w10="urn:schemas-microsoft-com:office:word" xmlns:w="http://schemas.openxmlformats.org/wordprocessingml/2006/main" xmlns:w14="http://schemas.microsoft.com/office/word/2010/wordml" xmlns:w15="http://schemas.microsoft.com/office/word/2012/wordml" xmlns:w16cex="http://schemas.microsoft.com/office/word/2018/wordml/cex" xmlns:w16cid="http://schemas.microsoft.com/office/word/2016/wordml/cid" xmlns:w16="http://schemas.microsoft.com/office/word/2018/wordml" xmlns:w16du="http://schemas.microsoft.com/office/word/2023/wordml/word16du" xmlns:w16sdtdh="http://schemas.microsoft.com/office/word/2020/wordml/sdtdatahash" xmlns:w16se="http://schemas.microsoft.com/office/word/2015/wordml/symex" xmlns:wpg="http://schemas.microsoft.com/office/word/2010/wordprocessingGroup" xmlns:wpi="http://schemas.microsoft.com/office/word/2010/wordprocessingInk" xmlns:wne="http://schemas.microsoft.com/office/word/2006/wordml" xmlns:wps="http://schemas.microsoft.com/office/word/2010/wordprocessingShape" mc:Ignorable="w14 w15 w16se w16cid w16 w16cex w16sdtdh wp14">
+<w:footnotes xmlns:wpc="http://schemas.microsoft.com/office/word/2010/wordprocessingCanvas" xmlns:cx="http://schemas.microsoft.com/office/drawing/2014/chartex" xmlns:cx1="http://schemas.microsoft.com/office/drawing/2015/9/8/chartex" xmlns:cx2="http://schemas.microsoft.com/office/drawing/2015/10/21/chartex" xmlns:cx3="http://schemas.microsoft.com/office/drawing/2016/5/9/chartex" xmlns:cx4="http://schemas.microsoft.com/office/drawing/2016/5/10/chartex" xmlns:cx5="http://schemas.microsoft.com/office/drawing/2016/5/11/chartex" xmlns:cx6="http://schemas.microsoft.com/office/drawing/2016/5/12/chartex" xmlns:cx7="http://schemas.microsoft.com/office/drawing/2016/5/13/chartex" xmlns:cx8="http://schemas.microsoft.com/office/drawing/2016/5/14/chartex" xmlns:mc="http://schemas.openxmlformats.org/markup-compatibility/2006" xmlns:aink="http://schemas.microsoft.com/office/drawing/2016/ink" xmlns:am3d="http://schemas.microsoft.com/office/drawing/2017/model3d" xmlns:o="urn:schemas-microsoft-com:office:office" xmlns:oel="http://schemas.microsoft.com/office/2019/extlst" xmlns:r="http://schemas.openxmlformats.org/officeDocument/2006/relationships" xmlns:m="http://schemas.openxmlformats.org/officeDocument/2006/math" xmlns:v="urn:schemas-microsoft-com:vml" xmlns:wp14="http://schemas.microsoft.com/office/word/2010/wordprocessingDrawing" xmlns:wp="http://schemas.openxmlformats.org/drawingml/2006/wordprocessingDrawing" xmlns:w10="urn:schemas-microsoft-com:office:word" xmlns:w="http://schemas.openxmlformats.org/wordprocessingml/2006/main" xmlns:w14="http://schemas.microsoft.com/office/word/2010/wordml" xmlns:w15="http://schemas.microsoft.com/office/word/2012/wordml" xmlns:w16cex="http://schemas.microsoft.com/office/word/2018/wordml/cex" xmlns:w16cid="http://schemas.microsoft.com/office/word/2016/wordml/cid" xmlns:w16="http://schemas.microsoft.com/office/word/2018/wordml" xmlns:w16sdtdh="http://schemas.microsoft.com/office/word/2020/wordml/sdtdatahash" xmlns:w16se="http://schemas.microsoft.com/office/word/2015/wordml/symex" xmlns:wpg="http://schemas.microsoft.com/office/word/2010/wordprocessingGroup" xmlns:wpi="http://schemas.microsoft.com/office/word/2010/wordprocessingInk" xmlns:wne="http://schemas.microsoft.com/office/word/2006/wordml" xmlns:wps="http://schemas.microsoft.com/office/word/2010/wordprocessingShape" mc:Ignorable="w14 w15 w16se w16cid w16 w16cex w16sdtdh wp14">
   <w:footnote w:type="separator" w:id="-1">
     <w:p>
       <w:pPr>
@@ -1866,7 +2227,7 @@
 </file>
 
 <file path=word/header1.xml><?xml version="1.0" encoding="utf-8"?>
-<w:hdr xmlns:wpc="http://schemas.microsoft.com/office/word/2010/wordprocessingCanvas" xmlns:cx="http://schemas.microsoft.com/office/drawing/2014/chartex" xmlns:cx1="http://schemas.microsoft.com/office/drawing/2015/9/8/chartex" xmlns:cx2="http://schemas.microsoft.com/office/drawing/2015/10/21/chartex" xmlns:cx3="http://schemas.microsoft.com/office/drawing/2016/5/9/chartex" xmlns:cx4="http://schemas.microsoft.com/office/drawing/2016/5/10/chartex" xmlns:cx5="http://schemas.microsoft.com/office/drawing/2016/5/11/chartex" xmlns:cx6="http://schemas.microsoft.com/office/drawing/2016/5/12/chartex" xmlns:cx7="http://schemas.microsoft.com/office/drawing/2016/5/13/chartex" xmlns:cx8="http://schemas.microsoft.com/office/drawing/2016/5/14/chartex" xmlns:mc="http://schemas.openxmlformats.org/markup-compatibility/2006" xmlns:aink="http://schemas.microsoft.com/office/drawing/2016/ink" xmlns:am3d="http://schemas.microsoft.com/office/drawing/2017/model3d" xmlns:o="urn:schemas-microsoft-com:office:office" xmlns:oel="http://schemas.microsoft.com/office/2019/extlst" xmlns:r="http://schemas.openxmlformats.org/officeDocument/2006/relationships" xmlns:m="http://schemas.openxmlformats.org/officeDocument/2006/math" xmlns:v="urn:schemas-microsoft-com:vml" xmlns:wp14="http://schemas.microsoft.com/office/word/2010/wordprocessingDrawing" xmlns:wp="http://schemas.openxmlformats.org/drawingml/2006/wordprocessingDrawing" xmlns:w10="urn:schemas-microsoft-com:office:word" xmlns:w="http://schemas.openxmlformats.org/wordprocessingml/2006/main" xmlns:w14="http://schemas.microsoft.com/office/word/2010/wordml" xmlns:w15="http://schemas.microsoft.com/office/word/2012/wordml" xmlns:w16cex="http://schemas.microsoft.com/office/word/2018/wordml/cex" xmlns:w16cid="http://schemas.microsoft.com/office/word/2016/wordml/cid" xmlns:w16="http://schemas.microsoft.com/office/word/2018/wordml" xmlns:w16du="http://schemas.microsoft.com/office/word/2023/wordml/word16du" xmlns:w16sdtdh="http://schemas.microsoft.com/office/word/2020/wordml/sdtdatahash" xmlns:w16se="http://schemas.microsoft.com/office/word/2015/wordml/symex" xmlns:wpg="http://schemas.microsoft.com/office/word/2010/wordprocessingGroup" xmlns:wpi="http://schemas.microsoft.com/office/word/2010/wordprocessingInk" xmlns:wne="http://schemas.microsoft.com/office/word/2006/wordml" xmlns:wps="http://schemas.microsoft.com/office/word/2010/wordprocessingShape" mc:Ignorable="w14 w15 w16se w16cid w16 w16cex w16sdtdh wp14">
+<w:hdr xmlns:wpc="http://schemas.microsoft.com/office/word/2010/wordprocessingCanvas" xmlns:cx="http://schemas.microsoft.com/office/drawing/2014/chartex" xmlns:cx1="http://schemas.microsoft.com/office/drawing/2015/9/8/chartex" xmlns:cx2="http://schemas.microsoft.com/office/drawing/2015/10/21/chartex" xmlns:cx3="http://schemas.microsoft.com/office/drawing/2016/5/9/chartex" xmlns:cx4="http://schemas.microsoft.com/office/drawing/2016/5/10/chartex" xmlns:cx5="http://schemas.microsoft.com/office/drawing/2016/5/11/chartex" xmlns:cx6="http://schemas.microsoft.com/office/drawing/2016/5/12/chartex" xmlns:cx7="http://schemas.microsoft.com/office/drawing/2016/5/13/chartex" xmlns:cx8="http://schemas.microsoft.com/office/drawing/2016/5/14/chartex" xmlns:mc="http://schemas.openxmlformats.org/markup-compatibility/2006" xmlns:aink="http://schemas.microsoft.com/office/drawing/2016/ink" xmlns:am3d="http://schemas.microsoft.com/office/drawing/2017/model3d" xmlns:o="urn:schemas-microsoft-com:office:office" xmlns:oel="http://schemas.microsoft.com/office/2019/extlst" xmlns:r="http://schemas.openxmlformats.org/officeDocument/2006/relationships" xmlns:m="http://schemas.openxmlformats.org/officeDocument/2006/math" xmlns:v="urn:schemas-microsoft-com:vml" xmlns:wp14="http://schemas.microsoft.com/office/word/2010/wordprocessingDrawing" xmlns:wp="http://schemas.openxmlformats.org/drawingml/2006/wordprocessingDrawing" xmlns:w10="urn:schemas-microsoft-com:office:word" xmlns:w="http://schemas.openxmlformats.org/wordprocessingml/2006/main" xmlns:w14="http://schemas.microsoft.com/office/word/2010/wordml" xmlns:w15="http://schemas.microsoft.com/office/word/2012/wordml" xmlns:w16cex="http://schemas.microsoft.com/office/word/2018/wordml/cex" xmlns:w16cid="http://schemas.microsoft.com/office/word/2016/wordml/cid" xmlns:w16="http://schemas.microsoft.com/office/word/2018/wordml" xmlns:w16sdtdh="http://schemas.microsoft.com/office/word/2020/wordml/sdtdatahash" xmlns:w16se="http://schemas.microsoft.com/office/word/2015/wordml/symex" xmlns:wpg="http://schemas.microsoft.com/office/word/2010/wordprocessingGroup" xmlns:wpi="http://schemas.microsoft.com/office/word/2010/wordprocessingInk" xmlns:wne="http://schemas.microsoft.com/office/word/2006/wordml" xmlns:wps="http://schemas.microsoft.com/office/word/2010/wordprocessingShape" mc:Ignorable="w14 w15 w16se w16cid w16 w16cex w16sdtdh wp14">
   <w:p>
     <w:pPr>
       <w:pStyle w:val="Header"/>
@@ -1876,7 +2237,7 @@
 </file>
 
 <file path=word/header2.xml><?xml version="1.0" encoding="utf-8"?>
-<w:hdr xmlns:wpc="http://schemas.microsoft.com/office/word/2010/wordprocessingCanvas" xmlns:cx="http://schemas.microsoft.com/office/drawing/2014/chartex" xmlns:cx1="http://schemas.microsoft.com/office/drawing/2015/9/8/chartex" xmlns:cx2="http://schemas.microsoft.com/office/drawing/2015/10/21/chartex" xmlns:cx3="http://schemas.microsoft.com/office/drawing/2016/5/9/chartex" xmlns:cx4="http://schemas.microsoft.com/office/drawing/2016/5/10/chartex" xmlns:cx5="http://schemas.microsoft.com/office/drawing/2016/5/11/chartex" xmlns:cx6="http://schemas.microsoft.com/office/drawing/2016/5/12/chartex" xmlns:cx7="http://schemas.microsoft.com/office/drawing/2016/5/13/chartex" xmlns:cx8="http://schemas.microsoft.com/office/drawing/2016/5/14/chartex" xmlns:mc="http://schemas.openxmlformats.org/markup-compatibility/2006" xmlns:aink="http://schemas.microsoft.com/office/drawing/2016/ink" xmlns:am3d="http://schemas.microsoft.com/office/drawing/2017/model3d" xmlns:o="urn:schemas-microsoft-com:office:office" xmlns:oel="http://schemas.microsoft.com/office/2019/extlst" xmlns:r="http://schemas.openxmlformats.org/officeDocument/2006/relationships" xmlns:m="http://schemas.openxmlformats.org/officeDocument/2006/math" xmlns:v="urn:schemas-microsoft-com:vml" xmlns:wp14="http://schemas.microsoft.com/office/word/2010/wordprocessingDrawing" xmlns:wp="http://schemas.openxmlformats.org/drawingml/2006/wordprocessingDrawing" xmlns:w10="urn:schemas-microsoft-com:office:word" xmlns:w="http://schemas.openxmlformats.org/wordprocessingml/2006/main" xmlns:w14="http://schemas.microsoft.com/office/word/2010/wordml" xmlns:w15="http://schemas.microsoft.com/office/word/2012/wordml" xmlns:w16cex="http://schemas.microsoft.com/office/word/2018/wordml/cex" xmlns:w16cid="http://schemas.microsoft.com/office/word/2016/wordml/cid" xmlns:w16="http://schemas.microsoft.com/office/word/2018/wordml" xmlns:w16du="http://schemas.microsoft.com/office/word/2023/wordml/word16du" xmlns:w16sdtdh="http://schemas.microsoft.com/office/word/2020/wordml/sdtdatahash" xmlns:w16se="http://schemas.microsoft.com/office/word/2015/wordml/symex" xmlns:wpg="http://schemas.microsoft.com/office/word/2010/wordprocessingGroup" xmlns:wpi="http://schemas.microsoft.com/office/word/2010/wordprocessingInk" xmlns:wne="http://schemas.microsoft.com/office/word/2006/wordml" xmlns:wps="http://schemas.microsoft.com/office/word/2010/wordprocessingShape" mc:Ignorable="w14 w15 w16se w16cid w16 w16cex w16sdtdh wp14">
+<w:hdr xmlns:wpc="http://schemas.microsoft.com/office/word/2010/wordprocessingCanvas" xmlns:cx="http://schemas.microsoft.com/office/drawing/2014/chartex" xmlns:cx1="http://schemas.microsoft.com/office/drawing/2015/9/8/chartex" xmlns:cx2="http://schemas.microsoft.com/office/drawing/2015/10/21/chartex" xmlns:cx3="http://schemas.microsoft.com/office/drawing/2016/5/9/chartex" xmlns:cx4="http://schemas.microsoft.com/office/drawing/2016/5/10/chartex" xmlns:cx5="http://schemas.microsoft.com/office/drawing/2016/5/11/chartex" xmlns:cx6="http://schemas.microsoft.com/office/drawing/2016/5/12/chartex" xmlns:cx7="http://schemas.microsoft.com/office/drawing/2016/5/13/chartex" xmlns:cx8="http://schemas.microsoft.com/office/drawing/2016/5/14/chartex" xmlns:mc="http://schemas.openxmlformats.org/markup-compatibility/2006" xmlns:aink="http://schemas.microsoft.com/office/drawing/2016/ink" xmlns:am3d="http://schemas.microsoft.com/office/drawing/2017/model3d" xmlns:o="urn:schemas-microsoft-com:office:office" xmlns:oel="http://schemas.microsoft.com/office/2019/extlst" xmlns:r="http://schemas.openxmlformats.org/officeDocument/2006/relationships" xmlns:m="http://schemas.openxmlformats.org/officeDocument/2006/math" xmlns:v="urn:schemas-microsoft-com:vml" xmlns:wp14="http://schemas.microsoft.com/office/word/2010/wordprocessingDrawing" xmlns:wp="http://schemas.openxmlformats.org/drawingml/2006/wordprocessingDrawing" xmlns:w10="urn:schemas-microsoft-com:office:word" xmlns:w="http://schemas.openxmlformats.org/wordprocessingml/2006/main" xmlns:w14="http://schemas.microsoft.com/office/word/2010/wordml" xmlns:w15="http://schemas.microsoft.com/office/word/2012/wordml" xmlns:w16cex="http://schemas.microsoft.com/office/word/2018/wordml/cex" xmlns:w16cid="http://schemas.microsoft.com/office/word/2016/wordml/cid" xmlns:w16="http://schemas.microsoft.com/office/word/2018/wordml" xmlns:w16sdtdh="http://schemas.microsoft.com/office/word/2020/wordml/sdtdatahash" xmlns:w16se="http://schemas.microsoft.com/office/word/2015/wordml/symex" xmlns:wpg="http://schemas.microsoft.com/office/word/2010/wordprocessingGroup" xmlns:wpi="http://schemas.microsoft.com/office/word/2010/wordprocessingInk" xmlns:wne="http://schemas.microsoft.com/office/word/2006/wordml" xmlns:wps="http://schemas.microsoft.com/office/word/2010/wordprocessingShape" mc:Ignorable="w14 w15 w16se w16cid w16 w16cex w16sdtdh wp14">
   <w:p>
     <w:pPr>
       <w:pStyle w:val="Header"/>
@@ -1886,7 +2247,7 @@
 </file>
 
 <file path=word/header3.xml><?xml version="1.0" encoding="utf-8"?>
-<w:hdr xmlns:wpc="http://schemas.microsoft.com/office/word/2010/wordprocessingCanvas" xmlns:cx="http://schemas.microsoft.com/office/drawing/2014/chartex" xmlns:cx1="http://schemas.microsoft.com/office/drawing/2015/9/8/chartex" xmlns:cx2="http://schemas.microsoft.com/office/drawing/2015/10/21/chartex" xmlns:cx3="http://schemas.microsoft.com/office/drawing/2016/5/9/chartex" xmlns:cx4="http://schemas.microsoft.com/office/drawing/2016/5/10/chartex" xmlns:cx5="http://schemas.microsoft.com/office/drawing/2016/5/11/chartex" xmlns:cx6="http://schemas.microsoft.com/office/drawing/2016/5/12/chartex" xmlns:cx7="http://schemas.microsoft.com/office/drawing/2016/5/13/chartex" xmlns:cx8="http://schemas.microsoft.com/office/drawing/2016/5/14/chartex" xmlns:mc="http://schemas.openxmlformats.org/markup-compatibility/2006" xmlns:aink="http://schemas.microsoft.com/office/drawing/2016/ink" xmlns:am3d="http://schemas.microsoft.com/office/drawing/2017/model3d" xmlns:o="urn:schemas-microsoft-com:office:office" xmlns:oel="http://schemas.microsoft.com/office/2019/extlst" xmlns:r="http://schemas.openxmlformats.org/officeDocument/2006/relationships" xmlns:m="http://schemas.openxmlformats.org/officeDocument/2006/math" xmlns:v="urn:schemas-microsoft-com:vml" xmlns:wp14="http://schemas.microsoft.com/office/word/2010/wordprocessingDrawing" xmlns:wp="http://schemas.openxmlformats.org/drawingml/2006/wordprocessingDrawing" xmlns:w10="urn:schemas-microsoft-com:office:word" xmlns:w="http://schemas.openxmlformats.org/wordprocessingml/2006/main" xmlns:w14="http://schemas.microsoft.com/office/word/2010/wordml" xmlns:w15="http://schemas.microsoft.com/office/word/2012/wordml" xmlns:w16cex="http://schemas.microsoft.com/office/word/2018/wordml/cex" xmlns:w16cid="http://schemas.microsoft.com/office/word/2016/wordml/cid" xmlns:w16="http://schemas.microsoft.com/office/word/2018/wordml" xmlns:w16du="http://schemas.microsoft.com/office/word/2023/wordml/word16du" xmlns:w16sdtdh="http://schemas.microsoft.com/office/word/2020/wordml/sdtdatahash" xmlns:w16se="http://schemas.microsoft.com/office/word/2015/wordml/symex" xmlns:wpg="http://schemas.microsoft.com/office/word/2010/wordprocessingGroup" xmlns:wpi="http://schemas.microsoft.com/office/word/2010/wordprocessingInk" xmlns:wne="http://schemas.microsoft.com/office/word/2006/wordml" xmlns:wps="http://schemas.microsoft.com/office/word/2010/wordprocessingShape" mc:Ignorable="w14 w15 w16se w16cid w16 w16cex w16sdtdh wp14">
+<w:hdr xmlns:wpc="http://schemas.microsoft.com/office/word/2010/wordprocessingCanvas" xmlns:cx="http://schemas.microsoft.com/office/drawing/2014/chartex" xmlns:cx1="http://schemas.microsoft.com/office/drawing/2015/9/8/chartex" xmlns:cx2="http://schemas.microsoft.com/office/drawing/2015/10/21/chartex" xmlns:cx3="http://schemas.microsoft.com/office/drawing/2016/5/9/chartex" xmlns:cx4="http://schemas.microsoft.com/office/drawing/2016/5/10/chartex" xmlns:cx5="http://schemas.microsoft.com/office/drawing/2016/5/11/chartex" xmlns:cx6="http://schemas.microsoft.com/office/drawing/2016/5/12/chartex" xmlns:cx7="http://schemas.microsoft.com/office/drawing/2016/5/13/chartex" xmlns:cx8="http://schemas.microsoft.com/office/drawing/2016/5/14/chartex" xmlns:mc="http://schemas.openxmlformats.org/markup-compatibility/2006" xmlns:aink="http://schemas.microsoft.com/office/drawing/2016/ink" xmlns:am3d="http://schemas.microsoft.com/office/drawing/2017/model3d" xmlns:o="urn:schemas-microsoft-com:office:office" xmlns:oel="http://schemas.microsoft.com/office/2019/extlst" xmlns:r="http://schemas.openxmlformats.org/officeDocument/2006/relationships" xmlns:m="http://schemas.openxmlformats.org/officeDocument/2006/math" xmlns:v="urn:schemas-microsoft-com:vml" xmlns:wp14="http://schemas.microsoft.com/office/word/2010/wordprocessingDrawing" xmlns:wp="http://schemas.openxmlformats.org/drawingml/2006/wordprocessingDrawing" xmlns:w10="urn:schemas-microsoft-com:office:word" xmlns:w="http://schemas.openxmlformats.org/wordprocessingml/2006/main" xmlns:w14="http://schemas.microsoft.com/office/word/2010/wordml" xmlns:w15="http://schemas.microsoft.com/office/word/2012/wordml" xmlns:w16cex="http://schemas.microsoft.com/office/word/2018/wordml/cex" xmlns:w16cid="http://schemas.microsoft.com/office/word/2016/wordml/cid" xmlns:w16="http://schemas.microsoft.com/office/word/2018/wordml" xmlns:w16sdtdh="http://schemas.microsoft.com/office/word/2020/wordml/sdtdatahash" xmlns:w16se="http://schemas.microsoft.com/office/word/2015/wordml/symex" xmlns:wpg="http://schemas.microsoft.com/office/word/2010/wordprocessingGroup" xmlns:wpi="http://schemas.microsoft.com/office/word/2010/wordprocessingInk" xmlns:wne="http://schemas.microsoft.com/office/word/2006/wordml" xmlns:wps="http://schemas.microsoft.com/office/word/2010/wordprocessingShape" mc:Ignorable="w14 w15 w16se w16cid w16 w16cex w16sdtdh wp14">
   <w:p>
     <w:pPr>
       <w:pStyle w:val="Header"/>
@@ -1896,7 +2257,7 @@
 </file>
 
 <file path=word/numbering.xml><?xml version="1.0" encoding="utf-8"?>
-<w:numbering xmlns:wpc="http://schemas.microsoft.com/office/word/2010/wordprocessingCanvas" xmlns:cx="http://schemas.microsoft.com/office/drawing/2014/chartex" xmlns:cx1="http://schemas.microsoft.com/office/drawing/2015/9/8/chartex" xmlns:cx2="http://schemas.microsoft.com/office/drawing/2015/10/21/chartex" xmlns:cx3="http://schemas.microsoft.com/office/drawing/2016/5/9/chartex" xmlns:cx4="http://schemas.microsoft.com/office/drawing/2016/5/10/chartex" xmlns:cx5="http://schemas.microsoft.com/office/drawing/2016/5/11/chartex" xmlns:cx6="http://schemas.microsoft.com/office/drawing/2016/5/12/chartex" xmlns:cx7="http://schemas.microsoft.com/office/drawing/2016/5/13/chartex" xmlns:cx8="http://schemas.microsoft.com/office/drawing/2016/5/14/chartex" xmlns:mc="http://schemas.openxmlformats.org/markup-compatibility/2006" xmlns:aink="http://schemas.microsoft.com/office/drawing/2016/ink" xmlns:am3d="http://schemas.microsoft.com/office/drawing/2017/model3d" xmlns:o="urn:schemas-microsoft-com:office:office" xmlns:oel="http://schemas.microsoft.com/office/2019/extlst" xmlns:r="http://schemas.openxmlformats.org/officeDocument/2006/relationships" xmlns:m="http://schemas.openxmlformats.org/officeDocument/2006/math" xmlns:v="urn:schemas-microsoft-com:vml" xmlns:wp14="http://schemas.microsoft.com/office/word/2010/wordprocessingDrawing" xmlns:wp="http://schemas.openxmlformats.org/drawingml/2006/wordprocessingDrawing" xmlns:w10="urn:schemas-microsoft-com:office:word" xmlns:w="http://schemas.openxmlformats.org/wordprocessingml/2006/main" xmlns:w14="http://schemas.microsoft.com/office/word/2010/wordml" xmlns:w15="http://schemas.microsoft.com/office/word/2012/wordml" xmlns:w16cex="http://schemas.microsoft.com/office/word/2018/wordml/cex" xmlns:w16cid="http://schemas.microsoft.com/office/word/2016/wordml/cid" xmlns:w16="http://schemas.microsoft.com/office/word/2018/wordml" xmlns:w16du="http://schemas.microsoft.com/office/word/2023/wordml/word16du" xmlns:w16sdtdh="http://schemas.microsoft.com/office/word/2020/wordml/sdtdatahash" xmlns:w16se="http://schemas.microsoft.com/office/word/2015/wordml/symex" xmlns:wpg="http://schemas.microsoft.com/office/word/2010/wordprocessingGroup" xmlns:wpi="http://schemas.microsoft.com/office/word/2010/wordprocessingInk" xmlns:wne="http://schemas.microsoft.com/office/word/2006/wordml" xmlns:wps="http://schemas.microsoft.com/office/word/2010/wordprocessingShape" mc:Ignorable="w14 w15 w16se w16cid w16 w16cex w16sdtdh wp14">
+<w:numbering xmlns:wpc="http://schemas.microsoft.com/office/word/2010/wordprocessingCanvas" xmlns:cx="http://schemas.microsoft.com/office/drawing/2014/chartex" xmlns:cx1="http://schemas.microsoft.com/office/drawing/2015/9/8/chartex" xmlns:cx2="http://schemas.microsoft.com/office/drawing/2015/10/21/chartex" xmlns:cx3="http://schemas.microsoft.com/office/drawing/2016/5/9/chartex" xmlns:cx4="http://schemas.microsoft.com/office/drawing/2016/5/10/chartex" xmlns:cx5="http://schemas.microsoft.com/office/drawing/2016/5/11/chartex" xmlns:cx6="http://schemas.microsoft.com/office/drawing/2016/5/12/chartex" xmlns:cx7="http://schemas.microsoft.com/office/drawing/2016/5/13/chartex" xmlns:cx8="http://schemas.microsoft.com/office/drawing/2016/5/14/chartex" xmlns:mc="http://schemas.openxmlformats.org/markup-compatibility/2006" xmlns:aink="http://schemas.microsoft.com/office/drawing/2016/ink" xmlns:am3d="http://schemas.microsoft.com/office/drawing/2017/model3d" xmlns:o="urn:schemas-microsoft-com:office:office" xmlns:oel="http://schemas.microsoft.com/office/2019/extlst" xmlns:r="http://schemas.openxmlformats.org/officeDocument/2006/relationships" xmlns:m="http://schemas.openxmlformats.org/officeDocument/2006/math" xmlns:v="urn:schemas-microsoft-com:vml" xmlns:wp14="http://schemas.microsoft.com/office/word/2010/wordprocessingDrawing" xmlns:wp="http://schemas.openxmlformats.org/drawingml/2006/wordprocessingDrawing" xmlns:w10="urn:schemas-microsoft-com:office:word" xmlns:w="http://schemas.openxmlformats.org/wordprocessingml/2006/main" xmlns:w14="http://schemas.microsoft.com/office/word/2010/wordml" xmlns:w15="http://schemas.microsoft.com/office/word/2012/wordml" xmlns:w16cex="http://schemas.microsoft.com/office/word/2018/wordml/cex" xmlns:w16cid="http://schemas.microsoft.com/office/word/2016/wordml/cid" xmlns:w16="http://schemas.microsoft.com/office/word/2018/wordml" xmlns:w16sdtdh="http://schemas.microsoft.com/office/word/2020/wordml/sdtdatahash" xmlns:w16se="http://schemas.microsoft.com/office/word/2015/wordml/symex" xmlns:wpg="http://schemas.microsoft.com/office/word/2010/wordprocessingGroup" xmlns:wpi="http://schemas.microsoft.com/office/word/2010/wordprocessingInk" xmlns:wne="http://schemas.microsoft.com/office/word/2006/wordml" xmlns:wps="http://schemas.microsoft.com/office/word/2010/wordprocessingShape" mc:Ignorable="w14 w15 w16se w16cid w16 w16cex w16sdtdh wp14">
   <w:abstractNum w:abstractNumId="0" w15:restartNumberingAfterBreak="0">
     <w:nsid w:val="210D2DDA"/>
     <w:multiLevelType w:val="hybridMultilevel"/>

</xml_diff>

<commit_message>
made some paragraph changes
</commit_message>
<xml_diff>
--- a/docker/docmosis/templates/CV-UNS-HNO-ENG-01196.docx
+++ b/docker/docmosis/templates/CV-UNS-HNO-ENG-01196.docx
@@ -1814,44 +1814,6 @@
     </w:p>
     <w:p>
       <w:pPr>
-        <w:spacing w:after="240"/>
-        <w:rPr>
-          <w:rFonts w:ascii="Arial" w:hAnsi="Arial" w:cs="Arial"/>
-          <w:sz w:val="24"/>
-          <w:szCs w:val="24"/>
-        </w:rPr>
-      </w:pPr>
-    </w:p>
-    <w:p>
-      <w:pPr>
-        <w:spacing w:after="240"/>
-        <w:rPr>
-          <w:rFonts w:ascii="Arial" w:hAnsi="Arial" w:cs="Arial"/>
-          <w:sz w:val="24"/>
-          <w:szCs w:val="24"/>
-        </w:rPr>
-      </w:pPr>
-      <w:r>
-        <w:rPr>
-          <w:rFonts w:ascii="Arial" w:hAnsi="Arial" w:cs="Arial"/>
-          <w:b/>
-          <w:bCs/>
-          <w:sz w:val="24"/>
-          <w:szCs w:val="24"/>
-        </w:rPr>
-        <w:t xml:space="preserve">Please note: </w:t>
-      </w:r>
-      <w:r>
-        <w:rPr>
-          <w:rFonts w:ascii="Arial" w:hAnsi="Arial" w:cs="Arial"/>
-          <w:sz w:val="24"/>
-          <w:szCs w:val="24"/>
-        </w:rPr>
-        <w:t>Cases are listed in accordance with local hearing arrangements determined by the Judiciary and implemented by the court staff. Every effort is made to ensure that hearings start at the time specified. However, listing practices or other factors may mean that you experience a delay, an adjournment at short notice or your case may be released to a different court hearing centre, in which case you will be notified.</w:t>
-      </w:r>
-    </w:p>
-    <w:p>
-      <w:pPr>
         <w:tabs>
           <w:tab w:val="left" w:pos="560"/>
           <w:tab w:val="left" w:pos="1120"/>
@@ -1872,6 +1834,34 @@
         <w:spacing w:after="0" w:line="240" w:lineRule="auto"/>
         <w:rPr>
           <w:rFonts w:ascii="Arial" w:hAnsi="Arial" w:cs="Arial"/>
+          <w:color w:val="000000"/>
+          <w:sz w:val="24"/>
+          <w:szCs w:val="24"/>
+        </w:rPr>
+      </w:pPr>
+    </w:p>
+    <w:p>
+      <w:pPr>
+        <w:tabs>
+          <w:tab w:val="left" w:pos="560"/>
+          <w:tab w:val="left" w:pos="1120"/>
+          <w:tab w:val="left" w:pos="1680"/>
+          <w:tab w:val="left" w:pos="2240"/>
+          <w:tab w:val="left" w:pos="2800"/>
+          <w:tab w:val="left" w:pos="3360"/>
+          <w:tab w:val="left" w:pos="3920"/>
+          <w:tab w:val="left" w:pos="4480"/>
+          <w:tab w:val="left" w:pos="5040"/>
+          <w:tab w:val="left" w:pos="5600"/>
+          <w:tab w:val="left" w:pos="6160"/>
+          <w:tab w:val="left" w:pos="6720"/>
+        </w:tabs>
+        <w:autoSpaceDE w:val="0"/>
+        <w:autoSpaceDN w:val="0"/>
+        <w:adjustRightInd w:val="0"/>
+        <w:spacing w:after="0" w:line="240" w:lineRule="auto"/>
+        <w:rPr>
+          <w:rFonts w:ascii="Arial" w:hAnsi="Arial" w:cs="Arial"/>
           <w:sz w:val="24"/>
           <w:szCs w:val="24"/>
         </w:rPr>
@@ -2128,6 +2118,61 @@
           <w:szCs w:val="24"/>
         </w:rPr>
         <w:t xml:space="preserve"> one which provides all the required information in the manner requested) for help with fees,  then the claim will be struck out without further order, and unless the courts order otherwise, you will also be liable for the costs which the defendant has incurred. </w:t>
+      </w:r>
+    </w:p>
+    <w:p>
+      <w:pPr>
+        <w:tabs>
+          <w:tab w:val="left" w:pos="560"/>
+          <w:tab w:val="left" w:pos="1120"/>
+          <w:tab w:val="left" w:pos="1680"/>
+          <w:tab w:val="left" w:pos="2240"/>
+          <w:tab w:val="left" w:pos="2800"/>
+          <w:tab w:val="left" w:pos="3360"/>
+          <w:tab w:val="left" w:pos="3920"/>
+          <w:tab w:val="left" w:pos="4480"/>
+          <w:tab w:val="left" w:pos="5040"/>
+          <w:tab w:val="left" w:pos="5600"/>
+          <w:tab w:val="left" w:pos="6160"/>
+          <w:tab w:val="left" w:pos="6720"/>
+        </w:tabs>
+        <w:autoSpaceDE w:val="0"/>
+        <w:autoSpaceDN w:val="0"/>
+        <w:adjustRightInd w:val="0"/>
+        <w:spacing w:after="0" w:line="240" w:lineRule="auto"/>
+        <w:rPr>
+          <w:rFonts w:ascii="Arial" w:hAnsi="Arial" w:cs="Arial"/>
+          <w:sz w:val="24"/>
+          <w:szCs w:val="24"/>
+        </w:rPr>
+      </w:pPr>
+    </w:p>
+    <w:p>
+      <w:pPr>
+        <w:spacing w:after="240"/>
+        <w:rPr>
+          <w:rFonts w:ascii="Arial" w:hAnsi="Arial" w:cs="Arial"/>
+          <w:sz w:val="24"/>
+          <w:szCs w:val="24"/>
+        </w:rPr>
+      </w:pPr>
+      <w:r>
+        <w:rPr>
+          <w:rFonts w:ascii="Arial" w:hAnsi="Arial" w:cs="Arial"/>
+          <w:b/>
+          <w:bCs/>
+          <w:sz w:val="24"/>
+          <w:szCs w:val="24"/>
+        </w:rPr>
+        <w:t xml:space="preserve">Please note: </w:t>
+      </w:r>
+      <w:r>
+        <w:rPr>
+          <w:rFonts w:ascii="Arial" w:hAnsi="Arial" w:cs="Arial"/>
+          <w:sz w:val="24"/>
+          <w:szCs w:val="24"/>
+        </w:rPr>
+        <w:t>Cases are listed in accordance with local hearing arrangements determined by the Judiciary and implemented by the court staff. Every effort is made to ensure that hearings start at the time specified. However, listing practices or other factors may mean that you experience a delay, an adjournment at short notice or your case may be released to a different court hearing centre, in which case you will be notified.</w:t>
       </w:r>
     </w:p>
     <w:sectPr>

</xml_diff>

<commit_message>
CIV-10510 - Made note change to the four manual hearing documents (#3245)
* Made note change to the four manual hearing documents
* made some paragraph changes
---------

Co-authored-by: GarethLancaster <31533575+Gareth40342@users.noreply.github.com>
Co-authored-by: sherlynkhaw <sherlyn.khaw@evoco.co.uk>
</commit_message>
<xml_diff>
--- a/docker/docmosis/templates/CV-UNS-HNO-ENG-01196.docx
+++ b/docker/docmosis/templates/CV-UNS-HNO-ENG-01196.docx
@@ -1,6 +1,6 @@
 
 <file path=word/document.xml><?xml version="1.0" encoding="utf-8"?>
-<w:document xmlns:wpc="http://schemas.microsoft.com/office/word/2010/wordprocessingCanvas" xmlns:cx="http://schemas.microsoft.com/office/drawing/2014/chartex" xmlns:cx1="http://schemas.microsoft.com/office/drawing/2015/9/8/chartex" xmlns:cx2="http://schemas.microsoft.com/office/drawing/2015/10/21/chartex" xmlns:cx3="http://schemas.microsoft.com/office/drawing/2016/5/9/chartex" xmlns:cx4="http://schemas.microsoft.com/office/drawing/2016/5/10/chartex" xmlns:cx5="http://schemas.microsoft.com/office/drawing/2016/5/11/chartex" xmlns:cx6="http://schemas.microsoft.com/office/drawing/2016/5/12/chartex" xmlns:cx7="http://schemas.microsoft.com/office/drawing/2016/5/13/chartex" xmlns:cx8="http://schemas.microsoft.com/office/drawing/2016/5/14/chartex" xmlns:mc="http://schemas.openxmlformats.org/markup-compatibility/2006" xmlns:aink="http://schemas.microsoft.com/office/drawing/2016/ink" xmlns:am3d="http://schemas.microsoft.com/office/drawing/2017/model3d" xmlns:o="urn:schemas-microsoft-com:office:office" xmlns:oel="http://schemas.microsoft.com/office/2019/extlst" xmlns:r="http://schemas.openxmlformats.org/officeDocument/2006/relationships" xmlns:m="http://schemas.openxmlformats.org/officeDocument/2006/math" xmlns:v="urn:schemas-microsoft-com:vml" xmlns:wp14="http://schemas.microsoft.com/office/word/2010/wordprocessingDrawing" xmlns:wp="http://schemas.openxmlformats.org/drawingml/2006/wordprocessingDrawing" xmlns:w10="urn:schemas-microsoft-com:office:word" xmlns:w="http://schemas.openxmlformats.org/wordprocessingml/2006/main" xmlns:w14="http://schemas.microsoft.com/office/word/2010/wordml" xmlns:w15="http://schemas.microsoft.com/office/word/2012/wordml" xmlns:w16cex="http://schemas.microsoft.com/office/word/2018/wordml/cex" xmlns:w16cid="http://schemas.microsoft.com/office/word/2016/wordml/cid" xmlns:w16="http://schemas.microsoft.com/office/word/2018/wordml" xmlns:w16du="http://schemas.microsoft.com/office/word/2023/wordml/word16du" xmlns:w16sdtdh="http://schemas.microsoft.com/office/word/2020/wordml/sdtdatahash" xmlns:w16se="http://schemas.microsoft.com/office/word/2015/wordml/symex" xmlns:wpg="http://schemas.microsoft.com/office/word/2010/wordprocessingGroup" xmlns:wpi="http://schemas.microsoft.com/office/word/2010/wordprocessingInk" xmlns:wne="http://schemas.microsoft.com/office/word/2006/wordml" xmlns:wps="http://schemas.microsoft.com/office/word/2010/wordprocessingShape" mc:Ignorable="w14 w15 w16se w16cid w16 w16cex w16sdtdh wp14">
+<w:document xmlns:wpc="http://schemas.microsoft.com/office/word/2010/wordprocessingCanvas" xmlns:cx="http://schemas.microsoft.com/office/drawing/2014/chartex" xmlns:cx1="http://schemas.microsoft.com/office/drawing/2015/9/8/chartex" xmlns:cx2="http://schemas.microsoft.com/office/drawing/2015/10/21/chartex" xmlns:cx3="http://schemas.microsoft.com/office/drawing/2016/5/9/chartex" xmlns:cx4="http://schemas.microsoft.com/office/drawing/2016/5/10/chartex" xmlns:cx5="http://schemas.microsoft.com/office/drawing/2016/5/11/chartex" xmlns:cx6="http://schemas.microsoft.com/office/drawing/2016/5/12/chartex" xmlns:cx7="http://schemas.microsoft.com/office/drawing/2016/5/13/chartex" xmlns:cx8="http://schemas.microsoft.com/office/drawing/2016/5/14/chartex" xmlns:mc="http://schemas.openxmlformats.org/markup-compatibility/2006" xmlns:aink="http://schemas.microsoft.com/office/drawing/2016/ink" xmlns:am3d="http://schemas.microsoft.com/office/drawing/2017/model3d" xmlns:o="urn:schemas-microsoft-com:office:office" xmlns:oel="http://schemas.microsoft.com/office/2019/extlst" xmlns:r="http://schemas.openxmlformats.org/officeDocument/2006/relationships" xmlns:m="http://schemas.openxmlformats.org/officeDocument/2006/math" xmlns:v="urn:schemas-microsoft-com:vml" xmlns:wp14="http://schemas.microsoft.com/office/word/2010/wordprocessingDrawing" xmlns:wp="http://schemas.openxmlformats.org/drawingml/2006/wordprocessingDrawing" xmlns:w10="urn:schemas-microsoft-com:office:word" xmlns:w="http://schemas.openxmlformats.org/wordprocessingml/2006/main" xmlns:w14="http://schemas.microsoft.com/office/word/2010/wordml" xmlns:w15="http://schemas.microsoft.com/office/word/2012/wordml" xmlns:w16cex="http://schemas.microsoft.com/office/word/2018/wordml/cex" xmlns:w16cid="http://schemas.microsoft.com/office/word/2016/wordml/cid" xmlns:w16="http://schemas.microsoft.com/office/word/2018/wordml" xmlns:w16sdtdh="http://schemas.microsoft.com/office/word/2020/wordml/sdtdatahash" xmlns:w16se="http://schemas.microsoft.com/office/word/2015/wordml/symex" xmlns:wpg="http://schemas.microsoft.com/office/word/2010/wordprocessingGroup" xmlns:wpi="http://schemas.microsoft.com/office/word/2010/wordprocessingInk" xmlns:wne="http://schemas.microsoft.com/office/word/2006/wordml" xmlns:wps="http://schemas.microsoft.com/office/word/2010/wordprocessingShape" mc:Ignorable="w14 w15 w16se w16cid w16 w16cex w16sdtdh wp14">
   <w:body>
     <w:tbl>
       <w:tblPr>
@@ -156,6 +156,7 @@
               </w:rPr>
               <w:t>&lt;</w:t>
             </w:r>
+            <w:proofErr w:type="spellStart"/>
             <w:r>
               <w:rPr>
                 <w:rFonts w:ascii="Arial" w:hAnsi="Arial" w:cs="Arial"/>
@@ -164,6 +165,7 @@
               </w:rPr>
               <w:t>caseNumber</w:t>
             </w:r>
+            <w:proofErr w:type="spellEnd"/>
             <w:r>
               <w:rPr>
                 <w:rFonts w:ascii="Arial" w:hAnsi="Arial" w:cs="Arial"/>
@@ -228,8 +230,37 @@
                 <w:sz w:val="24"/>
                 <w:szCs w:val="24"/>
               </w:rPr>
-              <w:t>&lt;&lt;{dateFormat(</w:t>
-            </w:r>
+              <w:t>&lt;</w:t>
+            </w:r>
+            <w:proofErr w:type="gramStart"/>
+            <w:r>
+              <w:rPr>
+                <w:rFonts w:ascii="Arial" w:hAnsi="Arial" w:cs="Arial"/>
+                <w:sz w:val="24"/>
+                <w:szCs w:val="24"/>
+              </w:rPr>
+              <w:t>&lt;{</w:t>
+            </w:r>
+            <w:proofErr w:type="spellStart"/>
+            <w:proofErr w:type="gramEnd"/>
+            <w:r>
+              <w:rPr>
+                <w:rFonts w:ascii="Arial" w:hAnsi="Arial" w:cs="Arial"/>
+                <w:sz w:val="24"/>
+                <w:szCs w:val="24"/>
+              </w:rPr>
+              <w:t>dateFormat</w:t>
+            </w:r>
+            <w:proofErr w:type="spellEnd"/>
+            <w:r>
+              <w:rPr>
+                <w:rFonts w:ascii="Arial" w:hAnsi="Arial" w:cs="Arial"/>
+                <w:sz w:val="24"/>
+                <w:szCs w:val="24"/>
+              </w:rPr>
+              <w:t>(</w:t>
+            </w:r>
+            <w:proofErr w:type="spellStart"/>
             <w:r>
               <w:rPr>
                 <w:rFonts w:ascii="Arial" w:hAnsi="Arial" w:cs="Arial"/>
@@ -238,13 +269,32 @@
               </w:rPr>
               <w:t>creationDate</w:t>
             </w:r>
-            <w:r>
-              <w:rPr>
-                <w:rFonts w:ascii="Arial" w:hAnsi="Arial" w:cs="Arial"/>
-                <w:sz w:val="24"/>
-                <w:szCs w:val="24"/>
-              </w:rPr>
-              <w:t>, ‘dd MMMM yyyy’)}&gt;&gt;</w:t>
+            <w:proofErr w:type="spellEnd"/>
+            <w:r>
+              <w:rPr>
+                <w:rFonts w:ascii="Arial" w:hAnsi="Arial" w:cs="Arial"/>
+                <w:sz w:val="24"/>
+                <w:szCs w:val="24"/>
+              </w:rPr>
+              <w:t xml:space="preserve">, ‘dd MMMM </w:t>
+            </w:r>
+            <w:proofErr w:type="spellStart"/>
+            <w:r>
+              <w:rPr>
+                <w:rFonts w:ascii="Arial" w:hAnsi="Arial" w:cs="Arial"/>
+                <w:sz w:val="24"/>
+                <w:szCs w:val="24"/>
+              </w:rPr>
+              <w:t>yyyy</w:t>
+            </w:r>
+            <w:proofErr w:type="spellEnd"/>
+            <w:r>
+              <w:rPr>
+                <w:rFonts w:ascii="Arial" w:hAnsi="Arial" w:cs="Arial"/>
+                <w:sz w:val="24"/>
+                <w:szCs w:val="24"/>
+              </w:rPr>
+              <w:t>’)}&gt;&gt;</w:t>
             </w:r>
           </w:p>
         </w:tc>
@@ -370,6 +420,7 @@
         </w:rPr>
         <w:t>&lt;</w:t>
       </w:r>
+      <w:proofErr w:type="spellStart"/>
       <w:r>
         <w:rPr>
           <w:rFonts w:ascii="Arial" w:hAnsi="Arial" w:cs="Arial"/>
@@ -388,7 +439,18 @@
           <w:sz w:val="44"/>
           <w:szCs w:val="44"/>
         </w:rPr>
-        <w:t>dditionalText&gt;</w:t>
+        <w:t>dditionalText</w:t>
+      </w:r>
+      <w:proofErr w:type="spellEnd"/>
+      <w:r>
+        <w:rPr>
+          <w:rFonts w:ascii="Arial" w:hAnsi="Arial" w:cs="Arial"/>
+          <w:b/>
+          <w:bCs/>
+          <w:sz w:val="44"/>
+          <w:szCs w:val="44"/>
+        </w:rPr>
+        <w:t>&gt;</w:t>
       </w:r>
       <w:r>
         <w:rPr>
@@ -542,7 +604,25 @@
                 <w:sz w:val="24"/>
                 <w:szCs w:val="24"/>
               </w:rPr>
-              <w:t>Reference number: &lt;&lt;claimantReference&gt;&gt;</w:t>
+              <w:t>Reference number: &lt;&lt;</w:t>
+            </w:r>
+            <w:proofErr w:type="spellStart"/>
+            <w:r>
+              <w:rPr>
+                <w:rFonts w:ascii="Arial" w:hAnsi="Arial" w:cs="Arial"/>
+                <w:sz w:val="24"/>
+                <w:szCs w:val="24"/>
+              </w:rPr>
+              <w:t>claimantReference</w:t>
+            </w:r>
+            <w:proofErr w:type="spellEnd"/>
+            <w:r>
+              <w:rPr>
+                <w:rFonts w:ascii="Arial" w:hAnsi="Arial" w:cs="Arial"/>
+                <w:sz w:val="24"/>
+                <w:szCs w:val="24"/>
+              </w:rPr>
+              <w:t>&gt;&gt;</w:t>
             </w:r>
           </w:p>
         </w:tc>
@@ -598,7 +678,25 @@
                 <w:sz w:val="24"/>
                 <w:szCs w:val="24"/>
               </w:rPr>
-              <w:t xml:space="preserve">&lt;&lt;cs_false&gt;&gt;&lt;&lt;es_&gt;&gt; </w:t>
+              <w:t>&lt;&lt;</w:t>
+            </w:r>
+            <w:proofErr w:type="spellStart"/>
+            <w:r>
+              <w:rPr>
+                <w:rFonts w:ascii="Arial" w:hAnsi="Arial" w:cs="Arial"/>
+                <w:sz w:val="24"/>
+                <w:szCs w:val="24"/>
+              </w:rPr>
+              <w:t>cs_false</w:t>
+            </w:r>
+            <w:proofErr w:type="spellEnd"/>
+            <w:r>
+              <w:rPr>
+                <w:rFonts w:ascii="Arial" w:hAnsi="Arial" w:cs="Arial"/>
+                <w:sz w:val="24"/>
+                <w:szCs w:val="24"/>
+              </w:rPr>
+              <w:t xml:space="preserve">&gt;&gt;&lt;&lt;es_&gt;&gt; </w:t>
             </w:r>
             <w:r>
               <w:rPr>
@@ -825,7 +923,25 @@
                 <w:sz w:val="24"/>
                 <w:szCs w:val="24"/>
               </w:rPr>
-              <w:t>Reference number: &lt;&lt;defendantReference&gt;&gt;</w:t>
+              <w:t>Reference number: &lt;&lt;</w:t>
+            </w:r>
+            <w:proofErr w:type="spellStart"/>
+            <w:r>
+              <w:rPr>
+                <w:rFonts w:ascii="Arial" w:hAnsi="Arial" w:cs="Arial"/>
+                <w:sz w:val="24"/>
+                <w:szCs w:val="24"/>
+              </w:rPr>
+              <w:t>defendantReference</w:t>
+            </w:r>
+            <w:proofErr w:type="spellEnd"/>
+            <w:r>
+              <w:rPr>
+                <w:rFonts w:ascii="Arial" w:hAnsi="Arial" w:cs="Arial"/>
+                <w:sz w:val="24"/>
+                <w:szCs w:val="24"/>
+              </w:rPr>
+              <w:t>&gt;&gt;</w:t>
             </w:r>
           </w:p>
         </w:tc>
@@ -1153,13 +1269,69 @@
         </w:rPr>
         <w:t>&lt;</w:t>
       </w:r>
-      <w:r>
-        <w:rPr>
-          <w:rFonts w:ascii="Arial" w:hAnsi="Arial" w:cs="Arial"/>
-          <w:sz w:val="24"/>
-          <w:szCs w:val="24"/>
-        </w:rPr>
-        <w:t>&lt;{dateFormat(hearingDate, ‘dd MMMM yyyy’)}&gt;</w:t>
+      <w:proofErr w:type="gramStart"/>
+      <w:r>
+        <w:rPr>
+          <w:rFonts w:ascii="Arial" w:hAnsi="Arial" w:cs="Arial"/>
+          <w:sz w:val="24"/>
+          <w:szCs w:val="24"/>
+        </w:rPr>
+        <w:t>&lt;{</w:t>
+      </w:r>
+      <w:proofErr w:type="spellStart"/>
+      <w:proofErr w:type="gramEnd"/>
+      <w:r>
+        <w:rPr>
+          <w:rFonts w:ascii="Arial" w:hAnsi="Arial" w:cs="Arial"/>
+          <w:sz w:val="24"/>
+          <w:szCs w:val="24"/>
+        </w:rPr>
+        <w:t>dateFormat</w:t>
+      </w:r>
+      <w:proofErr w:type="spellEnd"/>
+      <w:r>
+        <w:rPr>
+          <w:rFonts w:ascii="Arial" w:hAnsi="Arial" w:cs="Arial"/>
+          <w:sz w:val="24"/>
+          <w:szCs w:val="24"/>
+        </w:rPr>
+        <w:t>(</w:t>
+      </w:r>
+      <w:proofErr w:type="spellStart"/>
+      <w:r>
+        <w:rPr>
+          <w:rFonts w:ascii="Arial" w:hAnsi="Arial" w:cs="Arial"/>
+          <w:sz w:val="24"/>
+          <w:szCs w:val="24"/>
+        </w:rPr>
+        <w:t>hearingDate</w:t>
+      </w:r>
+      <w:proofErr w:type="spellEnd"/>
+      <w:r>
+        <w:rPr>
+          <w:rFonts w:ascii="Arial" w:hAnsi="Arial" w:cs="Arial"/>
+          <w:sz w:val="24"/>
+          <w:szCs w:val="24"/>
+        </w:rPr>
+        <w:t xml:space="preserve">, ‘dd MMMM </w:t>
+      </w:r>
+      <w:proofErr w:type="spellStart"/>
+      <w:r>
+        <w:rPr>
+          <w:rFonts w:ascii="Arial" w:hAnsi="Arial" w:cs="Arial"/>
+          <w:sz w:val="24"/>
+          <w:szCs w:val="24"/>
+        </w:rPr>
+        <w:t>yyyy</w:t>
+      </w:r>
+      <w:proofErr w:type="spellEnd"/>
+      <w:r>
+        <w:rPr>
+          <w:rFonts w:ascii="Arial" w:hAnsi="Arial" w:cs="Arial"/>
+          <w:sz w:val="24"/>
+          <w:szCs w:val="24"/>
+        </w:rPr>
+        <w:t>’)}&gt;</w:t>
       </w:r>
       <w:r>
         <w:rPr>
@@ -1184,7 +1356,25 @@
           <w:sz w:val="24"/>
           <w:szCs w:val="24"/>
         </w:rPr>
-        <w:t>&lt;hearingTime&gt;</w:t>
+        <w:t>&lt;</w:t>
+      </w:r>
+      <w:proofErr w:type="spellStart"/>
+      <w:r>
+        <w:rPr>
+          <w:rFonts w:ascii="Arial" w:hAnsi="Arial" w:cs="Arial"/>
+          <w:sz w:val="24"/>
+          <w:szCs w:val="24"/>
+        </w:rPr>
+        <w:t>hearingTime</w:t>
+      </w:r>
+      <w:proofErr w:type="spellEnd"/>
+      <w:r>
+        <w:rPr>
+          <w:rFonts w:ascii="Arial" w:hAnsi="Arial" w:cs="Arial"/>
+          <w:sz w:val="24"/>
+          <w:szCs w:val="24"/>
+        </w:rPr>
+        <w:t>&gt;</w:t>
       </w:r>
       <w:r>
         <w:rPr>
@@ -1236,7 +1426,25 @@
           <w:sz w:val="24"/>
           <w:szCs w:val="24"/>
         </w:rPr>
-        <w:t>&lt;hearingType&gt;</w:t>
+        <w:t>&lt;</w:t>
+      </w:r>
+      <w:proofErr w:type="spellStart"/>
+      <w:r>
+        <w:rPr>
+          <w:rFonts w:ascii="Arial" w:hAnsi="Arial" w:cs="Arial"/>
+          <w:sz w:val="24"/>
+          <w:szCs w:val="24"/>
+        </w:rPr>
+        <w:t>hearingType</w:t>
+      </w:r>
+      <w:proofErr w:type="spellEnd"/>
+      <w:r>
+        <w:rPr>
+          <w:rFonts w:ascii="Arial" w:hAnsi="Arial" w:cs="Arial"/>
+          <w:sz w:val="24"/>
+          <w:szCs w:val="24"/>
+        </w:rPr>
+        <w:t>&gt;</w:t>
       </w:r>
       <w:r>
         <w:rPr>
@@ -1320,7 +1528,25 @@
           <w:sz w:val="24"/>
           <w:szCs w:val="24"/>
         </w:rPr>
-        <w:t>&lt;hearingDuration&gt;</w:t>
+        <w:t>&lt;</w:t>
+      </w:r>
+      <w:proofErr w:type="spellStart"/>
+      <w:r>
+        <w:rPr>
+          <w:rFonts w:ascii="Arial" w:hAnsi="Arial" w:cs="Arial"/>
+          <w:sz w:val="24"/>
+          <w:szCs w:val="24"/>
+        </w:rPr>
+        <w:t>hearingDuration</w:t>
+      </w:r>
+      <w:proofErr w:type="spellEnd"/>
+      <w:r>
+        <w:rPr>
+          <w:rFonts w:ascii="Arial" w:hAnsi="Arial" w:cs="Arial"/>
+          <w:sz w:val="24"/>
+          <w:szCs w:val="24"/>
+        </w:rPr>
+        <w:t>&gt;</w:t>
       </w:r>
       <w:r>
         <w:rPr>
@@ -1366,7 +1592,25 @@
           <w:sz w:val="24"/>
           <w:szCs w:val="24"/>
         </w:rPr>
-        <w:t>&lt;additionalInfo&gt;</w:t>
+        <w:t>&lt;</w:t>
+      </w:r>
+      <w:proofErr w:type="spellStart"/>
+      <w:r>
+        <w:rPr>
+          <w:rFonts w:ascii="Arial" w:hAnsi="Arial" w:cs="Arial"/>
+          <w:sz w:val="24"/>
+          <w:szCs w:val="24"/>
+        </w:rPr>
+        <w:t>additionalInfo</w:t>
+      </w:r>
+      <w:proofErr w:type="spellEnd"/>
+      <w:r>
+        <w:rPr>
+          <w:rFonts w:ascii="Arial" w:hAnsi="Arial" w:cs="Arial"/>
+          <w:sz w:val="24"/>
+          <w:szCs w:val="24"/>
+        </w:rPr>
+        <w:t>&gt;</w:t>
       </w:r>
       <w:r>
         <w:rPr>
@@ -1421,7 +1665,25 @@
           <w:sz w:val="24"/>
           <w:szCs w:val="24"/>
         </w:rPr>
-        <w:t>&lt;feeAmount&gt;</w:t>
+        <w:t>&lt;</w:t>
+      </w:r>
+      <w:proofErr w:type="spellStart"/>
+      <w:r>
+        <w:rPr>
+          <w:rFonts w:ascii="Arial" w:hAnsi="Arial" w:cs="Arial"/>
+          <w:sz w:val="24"/>
+          <w:szCs w:val="24"/>
+        </w:rPr>
+        <w:t>feeAmount</w:t>
+      </w:r>
+      <w:proofErr w:type="spellEnd"/>
+      <w:r>
+        <w:rPr>
+          <w:rFonts w:ascii="Arial" w:hAnsi="Arial" w:cs="Arial"/>
+          <w:sz w:val="24"/>
+          <w:szCs w:val="24"/>
+        </w:rPr>
+        <w:t>&gt;</w:t>
       </w:r>
       <w:r>
         <w:rPr>
@@ -1476,8 +1738,9 @@
           <w:sz w:val="24"/>
           <w:szCs w:val="24"/>
         </w:rPr>
-        <w:t>&lt;&lt;{dateFormat(</w:t>
-      </w:r>
+        <w:t>&lt;</w:t>
+      </w:r>
+      <w:proofErr w:type="gramStart"/>
       <w:r>
         <w:rPr>
           <w:rFonts w:ascii="Arial" w:hAnsi="Arial" w:cs="Arial"/>
@@ -1485,8 +1748,40 @@
           <w:sz w:val="24"/>
           <w:szCs w:val="24"/>
         </w:rPr>
+        <w:t>&lt;{</w:t>
+      </w:r>
+      <w:proofErr w:type="spellStart"/>
+      <w:proofErr w:type="gramEnd"/>
+      <w:r>
+        <w:rPr>
+          <w:rFonts w:ascii="Arial" w:hAnsi="Arial" w:cs="Arial"/>
+          <w:color w:val="000000" w:themeColor="text1"/>
+          <w:sz w:val="24"/>
+          <w:szCs w:val="24"/>
+        </w:rPr>
+        <w:t>dateFormat</w:t>
+      </w:r>
+      <w:proofErr w:type="spellEnd"/>
+      <w:r>
+        <w:rPr>
+          <w:rFonts w:ascii="Arial" w:hAnsi="Arial" w:cs="Arial"/>
+          <w:color w:val="000000" w:themeColor="text1"/>
+          <w:sz w:val="24"/>
+          <w:szCs w:val="24"/>
+        </w:rPr>
+        <w:t>(</w:t>
+      </w:r>
+      <w:proofErr w:type="spellStart"/>
+      <w:r>
+        <w:rPr>
+          <w:rFonts w:ascii="Arial" w:hAnsi="Arial" w:cs="Arial"/>
+          <w:color w:val="000000" w:themeColor="text1"/>
+          <w:sz w:val="24"/>
+          <w:szCs w:val="24"/>
+        </w:rPr>
         <w:t>hearingDueDate</w:t>
       </w:r>
+      <w:proofErr w:type="spellEnd"/>
       <w:r>
         <w:rPr>
           <w:rFonts w:ascii="Arial" w:hAnsi="Arial" w:cs="Arial"/>
@@ -1494,61 +1789,27 @@
           <w:sz w:val="24"/>
           <w:szCs w:val="24"/>
         </w:rPr>
-        <w:t>, ‘dd MMMM yyyy’)}&gt;&gt;</w:t>
-      </w:r>
-    </w:p>
-    <w:p>
-      <w:pPr>
-        <w:spacing w:after="240"/>
-        <w:rPr>
-          <w:rFonts w:ascii="Arial" w:hAnsi="Arial" w:cs="Arial"/>
-          <w:sz w:val="24"/>
-          <w:szCs w:val="24"/>
-        </w:rPr>
-      </w:pPr>
-    </w:p>
-    <w:p>
-      <w:pPr>
-        <w:spacing w:after="240"/>
-        <w:rPr>
-          <w:rFonts w:ascii="Arial" w:hAnsi="Arial" w:cs="Arial"/>
-          <w:sz w:val="24"/>
-          <w:szCs w:val="24"/>
-        </w:rPr>
-      </w:pPr>
-      <w:r>
-        <w:rPr>
-          <w:rFonts w:ascii="Arial" w:hAnsi="Arial" w:cs="Arial"/>
-          <w:b/>
-          <w:bCs/>
-          <w:sz w:val="24"/>
-          <w:szCs w:val="24"/>
-        </w:rPr>
-        <w:t xml:space="preserve">Please note: </w:t>
-      </w:r>
-      <w:r>
-        <w:rPr>
-          <w:rFonts w:ascii="Arial" w:hAnsi="Arial" w:cs="Arial"/>
-          <w:sz w:val="24"/>
-          <w:szCs w:val="24"/>
-        </w:rPr>
-        <w:t xml:space="preserve">This case may be released to </w:t>
-      </w:r>
-      <w:r>
-        <w:rPr>
-          <w:rFonts w:ascii="Arial" w:hAnsi="Arial" w:cs="Arial"/>
-          <w:sz w:val="24"/>
-          <w:szCs w:val="24"/>
-        </w:rPr>
-        <w:t>a different court hearing centre</w:t>
-      </w:r>
-      <w:r>
-        <w:rPr>
-          <w:rFonts w:ascii="Arial" w:hAnsi="Arial" w:cs="Arial"/>
-          <w:sz w:val="24"/>
-          <w:szCs w:val="24"/>
-        </w:rPr>
-        <w:t>, in which case you will be notified.</w:t>
+        <w:t xml:space="preserve">, ‘dd MMMM </w:t>
+      </w:r>
+      <w:proofErr w:type="spellStart"/>
+      <w:r>
+        <w:rPr>
+          <w:rFonts w:ascii="Arial" w:hAnsi="Arial" w:cs="Arial"/>
+          <w:color w:val="000000" w:themeColor="text1"/>
+          <w:sz w:val="24"/>
+          <w:szCs w:val="24"/>
+        </w:rPr>
+        <w:t>yyyy</w:t>
+      </w:r>
+      <w:proofErr w:type="spellEnd"/>
+      <w:r>
+        <w:rPr>
+          <w:rFonts w:ascii="Arial" w:hAnsi="Arial" w:cs="Arial"/>
+          <w:color w:val="000000" w:themeColor="text1"/>
+          <w:sz w:val="24"/>
+          <w:szCs w:val="24"/>
+        </w:rPr>
+        <w:t>’)}&gt;&gt;</w:t>
       </w:r>
     </w:p>
     <w:p>
@@ -1573,6 +1834,34 @@
         <w:spacing w:after="0" w:line="240" w:lineRule="auto"/>
         <w:rPr>
           <w:rFonts w:ascii="Arial" w:hAnsi="Arial" w:cs="Arial"/>
+          <w:color w:val="000000"/>
+          <w:sz w:val="24"/>
+          <w:szCs w:val="24"/>
+        </w:rPr>
+      </w:pPr>
+    </w:p>
+    <w:p>
+      <w:pPr>
+        <w:tabs>
+          <w:tab w:val="left" w:pos="560"/>
+          <w:tab w:val="left" w:pos="1120"/>
+          <w:tab w:val="left" w:pos="1680"/>
+          <w:tab w:val="left" w:pos="2240"/>
+          <w:tab w:val="left" w:pos="2800"/>
+          <w:tab w:val="left" w:pos="3360"/>
+          <w:tab w:val="left" w:pos="3920"/>
+          <w:tab w:val="left" w:pos="4480"/>
+          <w:tab w:val="left" w:pos="5040"/>
+          <w:tab w:val="left" w:pos="5600"/>
+          <w:tab w:val="left" w:pos="6160"/>
+          <w:tab w:val="left" w:pos="6720"/>
+        </w:tabs>
+        <w:autoSpaceDE w:val="0"/>
+        <w:autoSpaceDN w:val="0"/>
+        <w:adjustRightInd w:val="0"/>
+        <w:spacing w:after="0" w:line="240" w:lineRule="auto"/>
+        <w:rPr>
+          <w:rFonts w:ascii="Arial" w:hAnsi="Arial" w:cs="Arial"/>
           <w:sz w:val="24"/>
           <w:szCs w:val="24"/>
         </w:rPr>
@@ -1626,8 +1915,9 @@
           <w:sz w:val="24"/>
           <w:szCs w:val="24"/>
         </w:rPr>
-        <w:t>&lt;&lt;{dateFormat(</w:t>
-      </w:r>
+        <w:t>&lt;&lt;{</w:t>
+      </w:r>
+      <w:proofErr w:type="spellStart"/>
       <w:r>
         <w:rPr>
           <w:rFonts w:ascii="Arial" w:hAnsi="Arial" w:cs="Arial"/>
@@ -1635,8 +1925,29 @@
           <w:sz w:val="24"/>
           <w:szCs w:val="24"/>
         </w:rPr>
+        <w:t>dateFormat</w:t>
+      </w:r>
+      <w:proofErr w:type="spellEnd"/>
+      <w:r>
+        <w:rPr>
+          <w:rFonts w:ascii="Arial" w:hAnsi="Arial" w:cs="Arial"/>
+          <w:color w:val="000000" w:themeColor="text1"/>
+          <w:sz w:val="24"/>
+          <w:szCs w:val="24"/>
+        </w:rPr>
+        <w:t>(</w:t>
+      </w:r>
+      <w:proofErr w:type="spellStart"/>
+      <w:r>
+        <w:rPr>
+          <w:rFonts w:ascii="Arial" w:hAnsi="Arial" w:cs="Arial"/>
+          <w:color w:val="000000" w:themeColor="text1"/>
+          <w:sz w:val="24"/>
+          <w:szCs w:val="24"/>
+        </w:rPr>
         <w:t>hearingDueDate</w:t>
       </w:r>
+      <w:proofErr w:type="spellEnd"/>
       <w:r>
         <w:rPr>
           <w:rFonts w:ascii="Arial" w:hAnsi="Arial" w:cs="Arial"/>
@@ -1644,7 +1955,27 @@
           <w:sz w:val="24"/>
           <w:szCs w:val="24"/>
         </w:rPr>
-        <w:t xml:space="preserve">, ‘dd MMMM yyyy’)}&gt;&gt; </w:t>
+        <w:t xml:space="preserve">, ‘dd MMMM </w:t>
+      </w:r>
+      <w:proofErr w:type="spellStart"/>
+      <w:r>
+        <w:rPr>
+          <w:rFonts w:ascii="Arial" w:hAnsi="Arial" w:cs="Arial"/>
+          <w:color w:val="000000" w:themeColor="text1"/>
+          <w:sz w:val="24"/>
+          <w:szCs w:val="24"/>
+        </w:rPr>
+        <w:t>yyyy</w:t>
+      </w:r>
+      <w:proofErr w:type="spellEnd"/>
+      <w:r>
+        <w:rPr>
+          <w:rFonts w:ascii="Arial" w:hAnsi="Arial" w:cs="Arial"/>
+          <w:color w:val="000000" w:themeColor="text1"/>
+          <w:sz w:val="24"/>
+          <w:szCs w:val="24"/>
+        </w:rPr>
+        <w:t xml:space="preserve">’)}&gt;&gt; </w:t>
       </w:r>
       <w:r>
         <w:rPr>
@@ -1687,6 +2018,7 @@
         </w:rPr>
         <w:t>&lt;</w:t>
       </w:r>
+      <w:proofErr w:type="spellStart"/>
       <w:r>
         <w:rPr>
           <w:rFonts w:ascii="Arial" w:hAnsi="Arial" w:cs="Arial"/>
@@ -1717,6 +2049,7 @@
         </w:rPr>
         <w:t>mount</w:t>
       </w:r>
+      <w:proofErr w:type="spellEnd"/>
       <w:r>
         <w:rPr>
           <w:rFonts w:ascii="Arial" w:hAnsi="Arial" w:cs="Arial"/>
@@ -1766,7 +2099,80 @@
           <w:sz w:val="24"/>
           <w:szCs w:val="24"/>
         </w:rPr>
-        <w:t xml:space="preserve">(i.e one which provides all the required information in the manner requested) for help with fees,  then the claim will be struck out without further order, and unless the courts order otherwise, you will also be liable for the costs which the defendant has incurred. </w:t>
+        <w:t>(</w:t>
+      </w:r>
+      <w:proofErr w:type="spellStart"/>
+      <w:r>
+        <w:rPr>
+          <w:rFonts w:ascii="Arial" w:hAnsi="Arial" w:cs="Arial"/>
+          <w:sz w:val="24"/>
+          <w:szCs w:val="24"/>
+        </w:rPr>
+        <w:t>i.e</w:t>
+      </w:r>
+      <w:proofErr w:type="spellEnd"/>
+      <w:r>
+        <w:rPr>
+          <w:rFonts w:ascii="Arial" w:hAnsi="Arial" w:cs="Arial"/>
+          <w:sz w:val="24"/>
+          <w:szCs w:val="24"/>
+        </w:rPr>
+        <w:t xml:space="preserve"> one which provides all the required information in the manner requested) for help with fees,  then the claim will be struck out without further order, and unless the courts order otherwise, you will also be liable for the costs which the defendant has incurred. </w:t>
+      </w:r>
+    </w:p>
+    <w:p>
+      <w:pPr>
+        <w:tabs>
+          <w:tab w:val="left" w:pos="560"/>
+          <w:tab w:val="left" w:pos="1120"/>
+          <w:tab w:val="left" w:pos="1680"/>
+          <w:tab w:val="left" w:pos="2240"/>
+          <w:tab w:val="left" w:pos="2800"/>
+          <w:tab w:val="left" w:pos="3360"/>
+          <w:tab w:val="left" w:pos="3920"/>
+          <w:tab w:val="left" w:pos="4480"/>
+          <w:tab w:val="left" w:pos="5040"/>
+          <w:tab w:val="left" w:pos="5600"/>
+          <w:tab w:val="left" w:pos="6160"/>
+          <w:tab w:val="left" w:pos="6720"/>
+        </w:tabs>
+        <w:autoSpaceDE w:val="0"/>
+        <w:autoSpaceDN w:val="0"/>
+        <w:adjustRightInd w:val="0"/>
+        <w:spacing w:after="0" w:line="240" w:lineRule="auto"/>
+        <w:rPr>
+          <w:rFonts w:ascii="Arial" w:hAnsi="Arial" w:cs="Arial"/>
+          <w:sz w:val="24"/>
+          <w:szCs w:val="24"/>
+        </w:rPr>
+      </w:pPr>
+    </w:p>
+    <w:p>
+      <w:pPr>
+        <w:spacing w:after="240"/>
+        <w:rPr>
+          <w:rFonts w:ascii="Arial" w:hAnsi="Arial" w:cs="Arial"/>
+          <w:sz w:val="24"/>
+          <w:szCs w:val="24"/>
+        </w:rPr>
+      </w:pPr>
+      <w:r>
+        <w:rPr>
+          <w:rFonts w:ascii="Arial" w:hAnsi="Arial" w:cs="Arial"/>
+          <w:b/>
+          <w:bCs/>
+          <w:sz w:val="24"/>
+          <w:szCs w:val="24"/>
+        </w:rPr>
+        <w:t xml:space="preserve">Please note: </w:t>
+      </w:r>
+      <w:r>
+        <w:rPr>
+          <w:rFonts w:ascii="Arial" w:hAnsi="Arial" w:cs="Arial"/>
+          <w:sz w:val="24"/>
+          <w:szCs w:val="24"/>
+        </w:rPr>
+        <w:t>Cases are listed in accordance with local hearing arrangements determined by the Judiciary and implemented by the court staff. Every effort is made to ensure that hearings start at the time specified. However, listing practices or other factors may mean that you experience a delay, an adjournment at short notice or your case may be released to a different court hearing centre, in which case you will be notified.</w:t>
       </w:r>
     </w:p>
     <w:sectPr>
@@ -1786,7 +2192,7 @@
 </file>
 
 <file path=word/endnotes.xml><?xml version="1.0" encoding="utf-8"?>
-<w:endnotes xmlns:wpc="http://schemas.microsoft.com/office/word/2010/wordprocessingCanvas" xmlns:cx="http://schemas.microsoft.com/office/drawing/2014/chartex" xmlns:cx1="http://schemas.microsoft.com/office/drawing/2015/9/8/chartex" xmlns:cx2="http://schemas.microsoft.com/office/drawing/2015/10/21/chartex" xmlns:cx3="http://schemas.microsoft.com/office/drawing/2016/5/9/chartex" xmlns:cx4="http://schemas.microsoft.com/office/drawing/2016/5/10/chartex" xmlns:cx5="http://schemas.microsoft.com/office/drawing/2016/5/11/chartex" xmlns:cx6="http://schemas.microsoft.com/office/drawing/2016/5/12/chartex" xmlns:cx7="http://schemas.microsoft.com/office/drawing/2016/5/13/chartex" xmlns:cx8="http://schemas.microsoft.com/office/drawing/2016/5/14/chartex" xmlns:mc="http://schemas.openxmlformats.org/markup-compatibility/2006" xmlns:aink="http://schemas.microsoft.com/office/drawing/2016/ink" xmlns:am3d="http://schemas.microsoft.com/office/drawing/2017/model3d" xmlns:o="urn:schemas-microsoft-com:office:office" xmlns:oel="http://schemas.microsoft.com/office/2019/extlst" xmlns:r="http://schemas.openxmlformats.org/officeDocument/2006/relationships" xmlns:m="http://schemas.openxmlformats.org/officeDocument/2006/math" xmlns:v="urn:schemas-microsoft-com:vml" xmlns:wp14="http://schemas.microsoft.com/office/word/2010/wordprocessingDrawing" xmlns:wp="http://schemas.openxmlformats.org/drawingml/2006/wordprocessingDrawing" xmlns:w10="urn:schemas-microsoft-com:office:word" xmlns:w="http://schemas.openxmlformats.org/wordprocessingml/2006/main" xmlns:w14="http://schemas.microsoft.com/office/word/2010/wordml" xmlns:w15="http://schemas.microsoft.com/office/word/2012/wordml" xmlns:w16cex="http://schemas.microsoft.com/office/word/2018/wordml/cex" xmlns:w16cid="http://schemas.microsoft.com/office/word/2016/wordml/cid" xmlns:w16="http://schemas.microsoft.com/office/word/2018/wordml" xmlns:w16du="http://schemas.microsoft.com/office/word/2023/wordml/word16du" xmlns:w16sdtdh="http://schemas.microsoft.com/office/word/2020/wordml/sdtdatahash" xmlns:w16se="http://schemas.microsoft.com/office/word/2015/wordml/symex" xmlns:wpg="http://schemas.microsoft.com/office/word/2010/wordprocessingGroup" xmlns:wpi="http://schemas.microsoft.com/office/word/2010/wordprocessingInk" xmlns:wne="http://schemas.microsoft.com/office/word/2006/wordml" xmlns:wps="http://schemas.microsoft.com/office/word/2010/wordprocessingShape" mc:Ignorable="w14 w15 w16se w16cid w16 w16cex w16sdtdh wp14">
+<w:endnotes xmlns:wpc="http://schemas.microsoft.com/office/word/2010/wordprocessingCanvas" xmlns:cx="http://schemas.microsoft.com/office/drawing/2014/chartex" xmlns:cx1="http://schemas.microsoft.com/office/drawing/2015/9/8/chartex" xmlns:cx2="http://schemas.microsoft.com/office/drawing/2015/10/21/chartex" xmlns:cx3="http://schemas.microsoft.com/office/drawing/2016/5/9/chartex" xmlns:cx4="http://schemas.microsoft.com/office/drawing/2016/5/10/chartex" xmlns:cx5="http://schemas.microsoft.com/office/drawing/2016/5/11/chartex" xmlns:cx6="http://schemas.microsoft.com/office/drawing/2016/5/12/chartex" xmlns:cx7="http://schemas.microsoft.com/office/drawing/2016/5/13/chartex" xmlns:cx8="http://schemas.microsoft.com/office/drawing/2016/5/14/chartex" xmlns:mc="http://schemas.openxmlformats.org/markup-compatibility/2006" xmlns:aink="http://schemas.microsoft.com/office/drawing/2016/ink" xmlns:am3d="http://schemas.microsoft.com/office/drawing/2017/model3d" xmlns:o="urn:schemas-microsoft-com:office:office" xmlns:oel="http://schemas.microsoft.com/office/2019/extlst" xmlns:r="http://schemas.openxmlformats.org/officeDocument/2006/relationships" xmlns:m="http://schemas.openxmlformats.org/officeDocument/2006/math" xmlns:v="urn:schemas-microsoft-com:vml" xmlns:wp14="http://schemas.microsoft.com/office/word/2010/wordprocessingDrawing" xmlns:wp="http://schemas.openxmlformats.org/drawingml/2006/wordprocessingDrawing" xmlns:w10="urn:schemas-microsoft-com:office:word" xmlns:w="http://schemas.openxmlformats.org/wordprocessingml/2006/main" xmlns:w14="http://schemas.microsoft.com/office/word/2010/wordml" xmlns:w15="http://schemas.microsoft.com/office/word/2012/wordml" xmlns:w16cex="http://schemas.microsoft.com/office/word/2018/wordml/cex" xmlns:w16cid="http://schemas.microsoft.com/office/word/2016/wordml/cid" xmlns:w16="http://schemas.microsoft.com/office/word/2018/wordml" xmlns:w16sdtdh="http://schemas.microsoft.com/office/word/2020/wordml/sdtdatahash" xmlns:w16se="http://schemas.microsoft.com/office/word/2015/wordml/symex" xmlns:wpg="http://schemas.microsoft.com/office/word/2010/wordprocessingGroup" xmlns:wpi="http://schemas.microsoft.com/office/word/2010/wordprocessingInk" xmlns:wne="http://schemas.microsoft.com/office/word/2006/wordml" xmlns:wps="http://schemas.microsoft.com/office/word/2010/wordprocessingShape" mc:Ignorable="w14 w15 w16se w16cid w16 w16cex w16sdtdh wp14">
   <w:endnote w:type="separator" w:id="-1">
     <w:p>
       <w:pPr>
@@ -1811,7 +2217,7 @@
 </file>
 
 <file path=word/footer1.xml><?xml version="1.0" encoding="utf-8"?>
-<w:ftr xmlns:wpc="http://schemas.microsoft.com/office/word/2010/wordprocessingCanvas" xmlns:cx="http://schemas.microsoft.com/office/drawing/2014/chartex" xmlns:cx1="http://schemas.microsoft.com/office/drawing/2015/9/8/chartex" xmlns:cx2="http://schemas.microsoft.com/office/drawing/2015/10/21/chartex" xmlns:cx3="http://schemas.microsoft.com/office/drawing/2016/5/9/chartex" xmlns:cx4="http://schemas.microsoft.com/office/drawing/2016/5/10/chartex" xmlns:cx5="http://schemas.microsoft.com/office/drawing/2016/5/11/chartex" xmlns:cx6="http://schemas.microsoft.com/office/drawing/2016/5/12/chartex" xmlns:cx7="http://schemas.microsoft.com/office/drawing/2016/5/13/chartex" xmlns:cx8="http://schemas.microsoft.com/office/drawing/2016/5/14/chartex" xmlns:mc="http://schemas.openxmlformats.org/markup-compatibility/2006" xmlns:aink="http://schemas.microsoft.com/office/drawing/2016/ink" xmlns:am3d="http://schemas.microsoft.com/office/drawing/2017/model3d" xmlns:o="urn:schemas-microsoft-com:office:office" xmlns:oel="http://schemas.microsoft.com/office/2019/extlst" xmlns:r="http://schemas.openxmlformats.org/officeDocument/2006/relationships" xmlns:m="http://schemas.openxmlformats.org/officeDocument/2006/math" xmlns:v="urn:schemas-microsoft-com:vml" xmlns:wp14="http://schemas.microsoft.com/office/word/2010/wordprocessingDrawing" xmlns:wp="http://schemas.openxmlformats.org/drawingml/2006/wordprocessingDrawing" xmlns:w10="urn:schemas-microsoft-com:office:word" xmlns:w="http://schemas.openxmlformats.org/wordprocessingml/2006/main" xmlns:w14="http://schemas.microsoft.com/office/word/2010/wordml" xmlns:w15="http://schemas.microsoft.com/office/word/2012/wordml" xmlns:w16cex="http://schemas.microsoft.com/office/word/2018/wordml/cex" xmlns:w16cid="http://schemas.microsoft.com/office/word/2016/wordml/cid" xmlns:w16="http://schemas.microsoft.com/office/word/2018/wordml" xmlns:w16du="http://schemas.microsoft.com/office/word/2023/wordml/word16du" xmlns:w16sdtdh="http://schemas.microsoft.com/office/word/2020/wordml/sdtdatahash" xmlns:w16se="http://schemas.microsoft.com/office/word/2015/wordml/symex" xmlns:wpg="http://schemas.microsoft.com/office/word/2010/wordprocessingGroup" xmlns:wpi="http://schemas.microsoft.com/office/word/2010/wordprocessingInk" xmlns:wne="http://schemas.microsoft.com/office/word/2006/wordml" xmlns:wps="http://schemas.microsoft.com/office/word/2010/wordprocessingShape" mc:Ignorable="w14 w15 w16se w16cid w16 w16cex w16sdtdh wp14">
+<w:ftr xmlns:wpc="http://schemas.microsoft.com/office/word/2010/wordprocessingCanvas" xmlns:cx="http://schemas.microsoft.com/office/drawing/2014/chartex" xmlns:cx1="http://schemas.microsoft.com/office/drawing/2015/9/8/chartex" xmlns:cx2="http://schemas.microsoft.com/office/drawing/2015/10/21/chartex" xmlns:cx3="http://schemas.microsoft.com/office/drawing/2016/5/9/chartex" xmlns:cx4="http://schemas.microsoft.com/office/drawing/2016/5/10/chartex" xmlns:cx5="http://schemas.microsoft.com/office/drawing/2016/5/11/chartex" xmlns:cx6="http://schemas.microsoft.com/office/drawing/2016/5/12/chartex" xmlns:cx7="http://schemas.microsoft.com/office/drawing/2016/5/13/chartex" xmlns:cx8="http://schemas.microsoft.com/office/drawing/2016/5/14/chartex" xmlns:mc="http://schemas.openxmlformats.org/markup-compatibility/2006" xmlns:aink="http://schemas.microsoft.com/office/drawing/2016/ink" xmlns:am3d="http://schemas.microsoft.com/office/drawing/2017/model3d" xmlns:o="urn:schemas-microsoft-com:office:office" xmlns:oel="http://schemas.microsoft.com/office/2019/extlst" xmlns:r="http://schemas.openxmlformats.org/officeDocument/2006/relationships" xmlns:m="http://schemas.openxmlformats.org/officeDocument/2006/math" xmlns:v="urn:schemas-microsoft-com:vml" xmlns:wp14="http://schemas.microsoft.com/office/word/2010/wordprocessingDrawing" xmlns:wp="http://schemas.openxmlformats.org/drawingml/2006/wordprocessingDrawing" xmlns:w10="urn:schemas-microsoft-com:office:word" xmlns:w="http://schemas.openxmlformats.org/wordprocessingml/2006/main" xmlns:w14="http://schemas.microsoft.com/office/word/2010/wordml" xmlns:w15="http://schemas.microsoft.com/office/word/2012/wordml" xmlns:w16cex="http://schemas.microsoft.com/office/word/2018/wordml/cex" xmlns:w16cid="http://schemas.microsoft.com/office/word/2016/wordml/cid" xmlns:w16="http://schemas.microsoft.com/office/word/2018/wordml" xmlns:w16sdtdh="http://schemas.microsoft.com/office/word/2020/wordml/sdtdatahash" xmlns:w16se="http://schemas.microsoft.com/office/word/2015/wordml/symex" xmlns:wpg="http://schemas.microsoft.com/office/word/2010/wordprocessingGroup" xmlns:wpi="http://schemas.microsoft.com/office/word/2010/wordprocessingInk" xmlns:wne="http://schemas.microsoft.com/office/word/2006/wordml" xmlns:wps="http://schemas.microsoft.com/office/word/2010/wordprocessingShape" mc:Ignorable="w14 w15 w16se w16cid w16 w16cex w16sdtdh wp14">
   <w:p>
     <w:pPr>
       <w:pStyle w:val="Footer"/>
@@ -1821,7 +2227,7 @@
 </file>
 
 <file path=word/footer2.xml><?xml version="1.0" encoding="utf-8"?>
-<w:ftr xmlns:wpc="http://schemas.microsoft.com/office/word/2010/wordprocessingCanvas" xmlns:cx="http://schemas.microsoft.com/office/drawing/2014/chartex" xmlns:cx1="http://schemas.microsoft.com/office/drawing/2015/9/8/chartex" xmlns:cx2="http://schemas.microsoft.com/office/drawing/2015/10/21/chartex" xmlns:cx3="http://schemas.microsoft.com/office/drawing/2016/5/9/chartex" xmlns:cx4="http://schemas.microsoft.com/office/drawing/2016/5/10/chartex" xmlns:cx5="http://schemas.microsoft.com/office/drawing/2016/5/11/chartex" xmlns:cx6="http://schemas.microsoft.com/office/drawing/2016/5/12/chartex" xmlns:cx7="http://schemas.microsoft.com/office/drawing/2016/5/13/chartex" xmlns:cx8="http://schemas.microsoft.com/office/drawing/2016/5/14/chartex" xmlns:mc="http://schemas.openxmlformats.org/markup-compatibility/2006" xmlns:aink="http://schemas.microsoft.com/office/drawing/2016/ink" xmlns:am3d="http://schemas.microsoft.com/office/drawing/2017/model3d" xmlns:o="urn:schemas-microsoft-com:office:office" xmlns:oel="http://schemas.microsoft.com/office/2019/extlst" xmlns:r="http://schemas.openxmlformats.org/officeDocument/2006/relationships" xmlns:m="http://schemas.openxmlformats.org/officeDocument/2006/math" xmlns:v="urn:schemas-microsoft-com:vml" xmlns:wp14="http://schemas.microsoft.com/office/word/2010/wordprocessingDrawing" xmlns:wp="http://schemas.openxmlformats.org/drawingml/2006/wordprocessingDrawing" xmlns:w10="urn:schemas-microsoft-com:office:word" xmlns:w="http://schemas.openxmlformats.org/wordprocessingml/2006/main" xmlns:w14="http://schemas.microsoft.com/office/word/2010/wordml" xmlns:w15="http://schemas.microsoft.com/office/word/2012/wordml" xmlns:w16cex="http://schemas.microsoft.com/office/word/2018/wordml/cex" xmlns:w16cid="http://schemas.microsoft.com/office/word/2016/wordml/cid" xmlns:w16="http://schemas.microsoft.com/office/word/2018/wordml" xmlns:w16du="http://schemas.microsoft.com/office/word/2023/wordml/word16du" xmlns:w16sdtdh="http://schemas.microsoft.com/office/word/2020/wordml/sdtdatahash" xmlns:w16se="http://schemas.microsoft.com/office/word/2015/wordml/symex" xmlns:wpg="http://schemas.microsoft.com/office/word/2010/wordprocessingGroup" xmlns:wpi="http://schemas.microsoft.com/office/word/2010/wordprocessingInk" xmlns:wne="http://schemas.microsoft.com/office/word/2006/wordml" xmlns:wps="http://schemas.microsoft.com/office/word/2010/wordprocessingShape" mc:Ignorable="w14 w15 w16se w16cid w16 w16cex w16sdtdh wp14">
+<w:ftr xmlns:wpc="http://schemas.microsoft.com/office/word/2010/wordprocessingCanvas" xmlns:cx="http://schemas.microsoft.com/office/drawing/2014/chartex" xmlns:cx1="http://schemas.microsoft.com/office/drawing/2015/9/8/chartex" xmlns:cx2="http://schemas.microsoft.com/office/drawing/2015/10/21/chartex" xmlns:cx3="http://schemas.microsoft.com/office/drawing/2016/5/9/chartex" xmlns:cx4="http://schemas.microsoft.com/office/drawing/2016/5/10/chartex" xmlns:cx5="http://schemas.microsoft.com/office/drawing/2016/5/11/chartex" xmlns:cx6="http://schemas.microsoft.com/office/drawing/2016/5/12/chartex" xmlns:cx7="http://schemas.microsoft.com/office/drawing/2016/5/13/chartex" xmlns:cx8="http://schemas.microsoft.com/office/drawing/2016/5/14/chartex" xmlns:mc="http://schemas.openxmlformats.org/markup-compatibility/2006" xmlns:aink="http://schemas.microsoft.com/office/drawing/2016/ink" xmlns:am3d="http://schemas.microsoft.com/office/drawing/2017/model3d" xmlns:o="urn:schemas-microsoft-com:office:office" xmlns:oel="http://schemas.microsoft.com/office/2019/extlst" xmlns:r="http://schemas.openxmlformats.org/officeDocument/2006/relationships" xmlns:m="http://schemas.openxmlformats.org/officeDocument/2006/math" xmlns:v="urn:schemas-microsoft-com:vml" xmlns:wp14="http://schemas.microsoft.com/office/word/2010/wordprocessingDrawing" xmlns:wp="http://schemas.openxmlformats.org/drawingml/2006/wordprocessingDrawing" xmlns:w10="urn:schemas-microsoft-com:office:word" xmlns:w="http://schemas.openxmlformats.org/wordprocessingml/2006/main" xmlns:w14="http://schemas.microsoft.com/office/word/2010/wordml" xmlns:w15="http://schemas.microsoft.com/office/word/2012/wordml" xmlns:w16cex="http://schemas.microsoft.com/office/word/2018/wordml/cex" xmlns:w16cid="http://schemas.microsoft.com/office/word/2016/wordml/cid" xmlns:w16="http://schemas.microsoft.com/office/word/2018/wordml" xmlns:w16sdtdh="http://schemas.microsoft.com/office/word/2020/wordml/sdtdatahash" xmlns:w16se="http://schemas.microsoft.com/office/word/2015/wordml/symex" xmlns:wpg="http://schemas.microsoft.com/office/word/2010/wordprocessingGroup" xmlns:wpi="http://schemas.microsoft.com/office/word/2010/wordprocessingInk" xmlns:wne="http://schemas.microsoft.com/office/word/2006/wordml" xmlns:wps="http://schemas.microsoft.com/office/word/2010/wordprocessingShape" mc:Ignorable="w14 w15 w16se w16cid w16 w16cex w16sdtdh wp14">
   <w:p>
     <w:pPr>
       <w:pStyle w:val="Footer"/>
@@ -1831,7 +2237,7 @@
 </file>
 
 <file path=word/footer3.xml><?xml version="1.0" encoding="utf-8"?>
-<w:ftr xmlns:wpc="http://schemas.microsoft.com/office/word/2010/wordprocessingCanvas" xmlns:cx="http://schemas.microsoft.com/office/drawing/2014/chartex" xmlns:cx1="http://schemas.microsoft.com/office/drawing/2015/9/8/chartex" xmlns:cx2="http://schemas.microsoft.com/office/drawing/2015/10/21/chartex" xmlns:cx3="http://schemas.microsoft.com/office/drawing/2016/5/9/chartex" xmlns:cx4="http://schemas.microsoft.com/office/drawing/2016/5/10/chartex" xmlns:cx5="http://schemas.microsoft.com/office/drawing/2016/5/11/chartex" xmlns:cx6="http://schemas.microsoft.com/office/drawing/2016/5/12/chartex" xmlns:cx7="http://schemas.microsoft.com/office/drawing/2016/5/13/chartex" xmlns:cx8="http://schemas.microsoft.com/office/drawing/2016/5/14/chartex" xmlns:mc="http://schemas.openxmlformats.org/markup-compatibility/2006" xmlns:aink="http://schemas.microsoft.com/office/drawing/2016/ink" xmlns:am3d="http://schemas.microsoft.com/office/drawing/2017/model3d" xmlns:o="urn:schemas-microsoft-com:office:office" xmlns:oel="http://schemas.microsoft.com/office/2019/extlst" xmlns:r="http://schemas.openxmlformats.org/officeDocument/2006/relationships" xmlns:m="http://schemas.openxmlformats.org/officeDocument/2006/math" xmlns:v="urn:schemas-microsoft-com:vml" xmlns:wp14="http://schemas.microsoft.com/office/word/2010/wordprocessingDrawing" xmlns:wp="http://schemas.openxmlformats.org/drawingml/2006/wordprocessingDrawing" xmlns:w10="urn:schemas-microsoft-com:office:word" xmlns:w="http://schemas.openxmlformats.org/wordprocessingml/2006/main" xmlns:w14="http://schemas.microsoft.com/office/word/2010/wordml" xmlns:w15="http://schemas.microsoft.com/office/word/2012/wordml" xmlns:w16cex="http://schemas.microsoft.com/office/word/2018/wordml/cex" xmlns:w16cid="http://schemas.microsoft.com/office/word/2016/wordml/cid" xmlns:w16="http://schemas.microsoft.com/office/word/2018/wordml" xmlns:w16du="http://schemas.microsoft.com/office/word/2023/wordml/word16du" xmlns:w16sdtdh="http://schemas.microsoft.com/office/word/2020/wordml/sdtdatahash" xmlns:w16se="http://schemas.microsoft.com/office/word/2015/wordml/symex" xmlns:wpg="http://schemas.microsoft.com/office/word/2010/wordprocessingGroup" xmlns:wpi="http://schemas.microsoft.com/office/word/2010/wordprocessingInk" xmlns:wne="http://schemas.microsoft.com/office/word/2006/wordml" xmlns:wps="http://schemas.microsoft.com/office/word/2010/wordprocessingShape" mc:Ignorable="w14 w15 w16se w16cid w16 w16cex w16sdtdh wp14">
+<w:ftr xmlns:wpc="http://schemas.microsoft.com/office/word/2010/wordprocessingCanvas" xmlns:cx="http://schemas.microsoft.com/office/drawing/2014/chartex" xmlns:cx1="http://schemas.microsoft.com/office/drawing/2015/9/8/chartex" xmlns:cx2="http://schemas.microsoft.com/office/drawing/2015/10/21/chartex" xmlns:cx3="http://schemas.microsoft.com/office/drawing/2016/5/9/chartex" xmlns:cx4="http://schemas.microsoft.com/office/drawing/2016/5/10/chartex" xmlns:cx5="http://schemas.microsoft.com/office/drawing/2016/5/11/chartex" xmlns:cx6="http://schemas.microsoft.com/office/drawing/2016/5/12/chartex" xmlns:cx7="http://schemas.microsoft.com/office/drawing/2016/5/13/chartex" xmlns:cx8="http://schemas.microsoft.com/office/drawing/2016/5/14/chartex" xmlns:mc="http://schemas.openxmlformats.org/markup-compatibility/2006" xmlns:aink="http://schemas.microsoft.com/office/drawing/2016/ink" xmlns:am3d="http://schemas.microsoft.com/office/drawing/2017/model3d" xmlns:o="urn:schemas-microsoft-com:office:office" xmlns:oel="http://schemas.microsoft.com/office/2019/extlst" xmlns:r="http://schemas.openxmlformats.org/officeDocument/2006/relationships" xmlns:m="http://schemas.openxmlformats.org/officeDocument/2006/math" xmlns:v="urn:schemas-microsoft-com:vml" xmlns:wp14="http://schemas.microsoft.com/office/word/2010/wordprocessingDrawing" xmlns:wp="http://schemas.openxmlformats.org/drawingml/2006/wordprocessingDrawing" xmlns:w10="urn:schemas-microsoft-com:office:word" xmlns:w="http://schemas.openxmlformats.org/wordprocessingml/2006/main" xmlns:w14="http://schemas.microsoft.com/office/word/2010/wordml" xmlns:w15="http://schemas.microsoft.com/office/word/2012/wordml" xmlns:w16cex="http://schemas.microsoft.com/office/word/2018/wordml/cex" xmlns:w16cid="http://schemas.microsoft.com/office/word/2016/wordml/cid" xmlns:w16="http://schemas.microsoft.com/office/word/2018/wordml" xmlns:w16sdtdh="http://schemas.microsoft.com/office/word/2020/wordml/sdtdatahash" xmlns:w16se="http://schemas.microsoft.com/office/word/2015/wordml/symex" xmlns:wpg="http://schemas.microsoft.com/office/word/2010/wordprocessingGroup" xmlns:wpi="http://schemas.microsoft.com/office/word/2010/wordprocessingInk" xmlns:wne="http://schemas.microsoft.com/office/word/2006/wordml" xmlns:wps="http://schemas.microsoft.com/office/word/2010/wordprocessingShape" mc:Ignorable="w14 w15 w16se w16cid w16 w16cex w16sdtdh wp14">
   <w:p>
     <w:pPr>
       <w:pStyle w:val="Footer"/>
@@ -1841,7 +2247,7 @@
 </file>
 
 <file path=word/footnotes.xml><?xml version="1.0" encoding="utf-8"?>
-<w:footnotes xmlns:wpc="http://schemas.microsoft.com/office/word/2010/wordprocessingCanvas" xmlns:cx="http://schemas.microsoft.com/office/drawing/2014/chartex" xmlns:cx1="http://schemas.microsoft.com/office/drawing/2015/9/8/chartex" xmlns:cx2="http://schemas.microsoft.com/office/drawing/2015/10/21/chartex" xmlns:cx3="http://schemas.microsoft.com/office/drawing/2016/5/9/chartex" xmlns:cx4="http://schemas.microsoft.com/office/drawing/2016/5/10/chartex" xmlns:cx5="http://schemas.microsoft.com/office/drawing/2016/5/11/chartex" xmlns:cx6="http://schemas.microsoft.com/office/drawing/2016/5/12/chartex" xmlns:cx7="http://schemas.microsoft.com/office/drawing/2016/5/13/chartex" xmlns:cx8="http://schemas.microsoft.com/office/drawing/2016/5/14/chartex" xmlns:mc="http://schemas.openxmlformats.org/markup-compatibility/2006" xmlns:aink="http://schemas.microsoft.com/office/drawing/2016/ink" xmlns:am3d="http://schemas.microsoft.com/office/drawing/2017/model3d" xmlns:o="urn:schemas-microsoft-com:office:office" xmlns:oel="http://schemas.microsoft.com/office/2019/extlst" xmlns:r="http://schemas.openxmlformats.org/officeDocument/2006/relationships" xmlns:m="http://schemas.openxmlformats.org/officeDocument/2006/math" xmlns:v="urn:schemas-microsoft-com:vml" xmlns:wp14="http://schemas.microsoft.com/office/word/2010/wordprocessingDrawing" xmlns:wp="http://schemas.openxmlformats.org/drawingml/2006/wordprocessingDrawing" xmlns:w10="urn:schemas-microsoft-com:office:word" xmlns:w="http://schemas.openxmlformats.org/wordprocessingml/2006/main" xmlns:w14="http://schemas.microsoft.com/office/word/2010/wordml" xmlns:w15="http://schemas.microsoft.com/office/word/2012/wordml" xmlns:w16cex="http://schemas.microsoft.com/office/word/2018/wordml/cex" xmlns:w16cid="http://schemas.microsoft.com/office/word/2016/wordml/cid" xmlns:w16="http://schemas.microsoft.com/office/word/2018/wordml" xmlns:w16du="http://schemas.microsoft.com/office/word/2023/wordml/word16du" xmlns:w16sdtdh="http://schemas.microsoft.com/office/word/2020/wordml/sdtdatahash" xmlns:w16se="http://schemas.microsoft.com/office/word/2015/wordml/symex" xmlns:wpg="http://schemas.microsoft.com/office/word/2010/wordprocessingGroup" xmlns:wpi="http://schemas.microsoft.com/office/word/2010/wordprocessingInk" xmlns:wne="http://schemas.microsoft.com/office/word/2006/wordml" xmlns:wps="http://schemas.microsoft.com/office/word/2010/wordprocessingShape" mc:Ignorable="w14 w15 w16se w16cid w16 w16cex w16sdtdh wp14">
+<w:footnotes xmlns:wpc="http://schemas.microsoft.com/office/word/2010/wordprocessingCanvas" xmlns:cx="http://schemas.microsoft.com/office/drawing/2014/chartex" xmlns:cx1="http://schemas.microsoft.com/office/drawing/2015/9/8/chartex" xmlns:cx2="http://schemas.microsoft.com/office/drawing/2015/10/21/chartex" xmlns:cx3="http://schemas.microsoft.com/office/drawing/2016/5/9/chartex" xmlns:cx4="http://schemas.microsoft.com/office/drawing/2016/5/10/chartex" xmlns:cx5="http://schemas.microsoft.com/office/drawing/2016/5/11/chartex" xmlns:cx6="http://schemas.microsoft.com/office/drawing/2016/5/12/chartex" xmlns:cx7="http://schemas.microsoft.com/office/drawing/2016/5/13/chartex" xmlns:cx8="http://schemas.microsoft.com/office/drawing/2016/5/14/chartex" xmlns:mc="http://schemas.openxmlformats.org/markup-compatibility/2006" xmlns:aink="http://schemas.microsoft.com/office/drawing/2016/ink" xmlns:am3d="http://schemas.microsoft.com/office/drawing/2017/model3d" xmlns:o="urn:schemas-microsoft-com:office:office" xmlns:oel="http://schemas.microsoft.com/office/2019/extlst" xmlns:r="http://schemas.openxmlformats.org/officeDocument/2006/relationships" xmlns:m="http://schemas.openxmlformats.org/officeDocument/2006/math" xmlns:v="urn:schemas-microsoft-com:vml" xmlns:wp14="http://schemas.microsoft.com/office/word/2010/wordprocessingDrawing" xmlns:wp="http://schemas.openxmlformats.org/drawingml/2006/wordprocessingDrawing" xmlns:w10="urn:schemas-microsoft-com:office:word" xmlns:w="http://schemas.openxmlformats.org/wordprocessingml/2006/main" xmlns:w14="http://schemas.microsoft.com/office/word/2010/wordml" xmlns:w15="http://schemas.microsoft.com/office/word/2012/wordml" xmlns:w16cex="http://schemas.microsoft.com/office/word/2018/wordml/cex" xmlns:w16cid="http://schemas.microsoft.com/office/word/2016/wordml/cid" xmlns:w16="http://schemas.microsoft.com/office/word/2018/wordml" xmlns:w16sdtdh="http://schemas.microsoft.com/office/word/2020/wordml/sdtdatahash" xmlns:w16se="http://schemas.microsoft.com/office/word/2015/wordml/symex" xmlns:wpg="http://schemas.microsoft.com/office/word/2010/wordprocessingGroup" xmlns:wpi="http://schemas.microsoft.com/office/word/2010/wordprocessingInk" xmlns:wne="http://schemas.microsoft.com/office/word/2006/wordml" xmlns:wps="http://schemas.microsoft.com/office/word/2010/wordprocessingShape" mc:Ignorable="w14 w15 w16se w16cid w16 w16cex w16sdtdh wp14">
   <w:footnote w:type="separator" w:id="-1">
     <w:p>
       <w:pPr>
@@ -1866,7 +2272,7 @@
 </file>
 
 <file path=word/header1.xml><?xml version="1.0" encoding="utf-8"?>
-<w:hdr xmlns:wpc="http://schemas.microsoft.com/office/word/2010/wordprocessingCanvas" xmlns:cx="http://schemas.microsoft.com/office/drawing/2014/chartex" xmlns:cx1="http://schemas.microsoft.com/office/drawing/2015/9/8/chartex" xmlns:cx2="http://schemas.microsoft.com/office/drawing/2015/10/21/chartex" xmlns:cx3="http://schemas.microsoft.com/office/drawing/2016/5/9/chartex" xmlns:cx4="http://schemas.microsoft.com/office/drawing/2016/5/10/chartex" xmlns:cx5="http://schemas.microsoft.com/office/drawing/2016/5/11/chartex" xmlns:cx6="http://schemas.microsoft.com/office/drawing/2016/5/12/chartex" xmlns:cx7="http://schemas.microsoft.com/office/drawing/2016/5/13/chartex" xmlns:cx8="http://schemas.microsoft.com/office/drawing/2016/5/14/chartex" xmlns:mc="http://schemas.openxmlformats.org/markup-compatibility/2006" xmlns:aink="http://schemas.microsoft.com/office/drawing/2016/ink" xmlns:am3d="http://schemas.microsoft.com/office/drawing/2017/model3d" xmlns:o="urn:schemas-microsoft-com:office:office" xmlns:oel="http://schemas.microsoft.com/office/2019/extlst" xmlns:r="http://schemas.openxmlformats.org/officeDocument/2006/relationships" xmlns:m="http://schemas.openxmlformats.org/officeDocument/2006/math" xmlns:v="urn:schemas-microsoft-com:vml" xmlns:wp14="http://schemas.microsoft.com/office/word/2010/wordprocessingDrawing" xmlns:wp="http://schemas.openxmlformats.org/drawingml/2006/wordprocessingDrawing" xmlns:w10="urn:schemas-microsoft-com:office:word" xmlns:w="http://schemas.openxmlformats.org/wordprocessingml/2006/main" xmlns:w14="http://schemas.microsoft.com/office/word/2010/wordml" xmlns:w15="http://schemas.microsoft.com/office/word/2012/wordml" xmlns:w16cex="http://schemas.microsoft.com/office/word/2018/wordml/cex" xmlns:w16cid="http://schemas.microsoft.com/office/word/2016/wordml/cid" xmlns:w16="http://schemas.microsoft.com/office/word/2018/wordml" xmlns:w16du="http://schemas.microsoft.com/office/word/2023/wordml/word16du" xmlns:w16sdtdh="http://schemas.microsoft.com/office/word/2020/wordml/sdtdatahash" xmlns:w16se="http://schemas.microsoft.com/office/word/2015/wordml/symex" xmlns:wpg="http://schemas.microsoft.com/office/word/2010/wordprocessingGroup" xmlns:wpi="http://schemas.microsoft.com/office/word/2010/wordprocessingInk" xmlns:wne="http://schemas.microsoft.com/office/word/2006/wordml" xmlns:wps="http://schemas.microsoft.com/office/word/2010/wordprocessingShape" mc:Ignorable="w14 w15 w16se w16cid w16 w16cex w16sdtdh wp14">
+<w:hdr xmlns:wpc="http://schemas.microsoft.com/office/word/2010/wordprocessingCanvas" xmlns:cx="http://schemas.microsoft.com/office/drawing/2014/chartex" xmlns:cx1="http://schemas.microsoft.com/office/drawing/2015/9/8/chartex" xmlns:cx2="http://schemas.microsoft.com/office/drawing/2015/10/21/chartex" xmlns:cx3="http://schemas.microsoft.com/office/drawing/2016/5/9/chartex" xmlns:cx4="http://schemas.microsoft.com/office/drawing/2016/5/10/chartex" xmlns:cx5="http://schemas.microsoft.com/office/drawing/2016/5/11/chartex" xmlns:cx6="http://schemas.microsoft.com/office/drawing/2016/5/12/chartex" xmlns:cx7="http://schemas.microsoft.com/office/drawing/2016/5/13/chartex" xmlns:cx8="http://schemas.microsoft.com/office/drawing/2016/5/14/chartex" xmlns:mc="http://schemas.openxmlformats.org/markup-compatibility/2006" xmlns:aink="http://schemas.microsoft.com/office/drawing/2016/ink" xmlns:am3d="http://schemas.microsoft.com/office/drawing/2017/model3d" xmlns:o="urn:schemas-microsoft-com:office:office" xmlns:oel="http://schemas.microsoft.com/office/2019/extlst" xmlns:r="http://schemas.openxmlformats.org/officeDocument/2006/relationships" xmlns:m="http://schemas.openxmlformats.org/officeDocument/2006/math" xmlns:v="urn:schemas-microsoft-com:vml" xmlns:wp14="http://schemas.microsoft.com/office/word/2010/wordprocessingDrawing" xmlns:wp="http://schemas.openxmlformats.org/drawingml/2006/wordprocessingDrawing" xmlns:w10="urn:schemas-microsoft-com:office:word" xmlns:w="http://schemas.openxmlformats.org/wordprocessingml/2006/main" xmlns:w14="http://schemas.microsoft.com/office/word/2010/wordml" xmlns:w15="http://schemas.microsoft.com/office/word/2012/wordml" xmlns:w16cex="http://schemas.microsoft.com/office/word/2018/wordml/cex" xmlns:w16cid="http://schemas.microsoft.com/office/word/2016/wordml/cid" xmlns:w16="http://schemas.microsoft.com/office/word/2018/wordml" xmlns:w16sdtdh="http://schemas.microsoft.com/office/word/2020/wordml/sdtdatahash" xmlns:w16se="http://schemas.microsoft.com/office/word/2015/wordml/symex" xmlns:wpg="http://schemas.microsoft.com/office/word/2010/wordprocessingGroup" xmlns:wpi="http://schemas.microsoft.com/office/word/2010/wordprocessingInk" xmlns:wne="http://schemas.microsoft.com/office/word/2006/wordml" xmlns:wps="http://schemas.microsoft.com/office/word/2010/wordprocessingShape" mc:Ignorable="w14 w15 w16se w16cid w16 w16cex w16sdtdh wp14">
   <w:p>
     <w:pPr>
       <w:pStyle w:val="Header"/>
@@ -1876,7 +2282,7 @@
 </file>
 
 <file path=word/header2.xml><?xml version="1.0" encoding="utf-8"?>
-<w:hdr xmlns:wpc="http://schemas.microsoft.com/office/word/2010/wordprocessingCanvas" xmlns:cx="http://schemas.microsoft.com/office/drawing/2014/chartex" xmlns:cx1="http://schemas.microsoft.com/office/drawing/2015/9/8/chartex" xmlns:cx2="http://schemas.microsoft.com/office/drawing/2015/10/21/chartex" xmlns:cx3="http://schemas.microsoft.com/office/drawing/2016/5/9/chartex" xmlns:cx4="http://schemas.microsoft.com/office/drawing/2016/5/10/chartex" xmlns:cx5="http://schemas.microsoft.com/office/drawing/2016/5/11/chartex" xmlns:cx6="http://schemas.microsoft.com/office/drawing/2016/5/12/chartex" xmlns:cx7="http://schemas.microsoft.com/office/drawing/2016/5/13/chartex" xmlns:cx8="http://schemas.microsoft.com/office/drawing/2016/5/14/chartex" xmlns:mc="http://schemas.openxmlformats.org/markup-compatibility/2006" xmlns:aink="http://schemas.microsoft.com/office/drawing/2016/ink" xmlns:am3d="http://schemas.microsoft.com/office/drawing/2017/model3d" xmlns:o="urn:schemas-microsoft-com:office:office" xmlns:oel="http://schemas.microsoft.com/office/2019/extlst" xmlns:r="http://schemas.openxmlformats.org/officeDocument/2006/relationships" xmlns:m="http://schemas.openxmlformats.org/officeDocument/2006/math" xmlns:v="urn:schemas-microsoft-com:vml" xmlns:wp14="http://schemas.microsoft.com/office/word/2010/wordprocessingDrawing" xmlns:wp="http://schemas.openxmlformats.org/drawingml/2006/wordprocessingDrawing" xmlns:w10="urn:schemas-microsoft-com:office:word" xmlns:w="http://schemas.openxmlformats.org/wordprocessingml/2006/main" xmlns:w14="http://schemas.microsoft.com/office/word/2010/wordml" xmlns:w15="http://schemas.microsoft.com/office/word/2012/wordml" xmlns:w16cex="http://schemas.microsoft.com/office/word/2018/wordml/cex" xmlns:w16cid="http://schemas.microsoft.com/office/word/2016/wordml/cid" xmlns:w16="http://schemas.microsoft.com/office/word/2018/wordml" xmlns:w16du="http://schemas.microsoft.com/office/word/2023/wordml/word16du" xmlns:w16sdtdh="http://schemas.microsoft.com/office/word/2020/wordml/sdtdatahash" xmlns:w16se="http://schemas.microsoft.com/office/word/2015/wordml/symex" xmlns:wpg="http://schemas.microsoft.com/office/word/2010/wordprocessingGroup" xmlns:wpi="http://schemas.microsoft.com/office/word/2010/wordprocessingInk" xmlns:wne="http://schemas.microsoft.com/office/word/2006/wordml" xmlns:wps="http://schemas.microsoft.com/office/word/2010/wordprocessingShape" mc:Ignorable="w14 w15 w16se w16cid w16 w16cex w16sdtdh wp14">
+<w:hdr xmlns:wpc="http://schemas.microsoft.com/office/word/2010/wordprocessingCanvas" xmlns:cx="http://schemas.microsoft.com/office/drawing/2014/chartex" xmlns:cx1="http://schemas.microsoft.com/office/drawing/2015/9/8/chartex" xmlns:cx2="http://schemas.microsoft.com/office/drawing/2015/10/21/chartex" xmlns:cx3="http://schemas.microsoft.com/office/drawing/2016/5/9/chartex" xmlns:cx4="http://schemas.microsoft.com/office/drawing/2016/5/10/chartex" xmlns:cx5="http://schemas.microsoft.com/office/drawing/2016/5/11/chartex" xmlns:cx6="http://schemas.microsoft.com/office/drawing/2016/5/12/chartex" xmlns:cx7="http://schemas.microsoft.com/office/drawing/2016/5/13/chartex" xmlns:cx8="http://schemas.microsoft.com/office/drawing/2016/5/14/chartex" xmlns:mc="http://schemas.openxmlformats.org/markup-compatibility/2006" xmlns:aink="http://schemas.microsoft.com/office/drawing/2016/ink" xmlns:am3d="http://schemas.microsoft.com/office/drawing/2017/model3d" xmlns:o="urn:schemas-microsoft-com:office:office" xmlns:oel="http://schemas.microsoft.com/office/2019/extlst" xmlns:r="http://schemas.openxmlformats.org/officeDocument/2006/relationships" xmlns:m="http://schemas.openxmlformats.org/officeDocument/2006/math" xmlns:v="urn:schemas-microsoft-com:vml" xmlns:wp14="http://schemas.microsoft.com/office/word/2010/wordprocessingDrawing" xmlns:wp="http://schemas.openxmlformats.org/drawingml/2006/wordprocessingDrawing" xmlns:w10="urn:schemas-microsoft-com:office:word" xmlns:w="http://schemas.openxmlformats.org/wordprocessingml/2006/main" xmlns:w14="http://schemas.microsoft.com/office/word/2010/wordml" xmlns:w15="http://schemas.microsoft.com/office/word/2012/wordml" xmlns:w16cex="http://schemas.microsoft.com/office/word/2018/wordml/cex" xmlns:w16cid="http://schemas.microsoft.com/office/word/2016/wordml/cid" xmlns:w16="http://schemas.microsoft.com/office/word/2018/wordml" xmlns:w16sdtdh="http://schemas.microsoft.com/office/word/2020/wordml/sdtdatahash" xmlns:w16se="http://schemas.microsoft.com/office/word/2015/wordml/symex" xmlns:wpg="http://schemas.microsoft.com/office/word/2010/wordprocessingGroup" xmlns:wpi="http://schemas.microsoft.com/office/word/2010/wordprocessingInk" xmlns:wne="http://schemas.microsoft.com/office/word/2006/wordml" xmlns:wps="http://schemas.microsoft.com/office/word/2010/wordprocessingShape" mc:Ignorable="w14 w15 w16se w16cid w16 w16cex w16sdtdh wp14">
   <w:p>
     <w:pPr>
       <w:pStyle w:val="Header"/>
@@ -1886,7 +2292,7 @@
 </file>
 
 <file path=word/header3.xml><?xml version="1.0" encoding="utf-8"?>
-<w:hdr xmlns:wpc="http://schemas.microsoft.com/office/word/2010/wordprocessingCanvas" xmlns:cx="http://schemas.microsoft.com/office/drawing/2014/chartex" xmlns:cx1="http://schemas.microsoft.com/office/drawing/2015/9/8/chartex" xmlns:cx2="http://schemas.microsoft.com/office/drawing/2015/10/21/chartex" xmlns:cx3="http://schemas.microsoft.com/office/drawing/2016/5/9/chartex" xmlns:cx4="http://schemas.microsoft.com/office/drawing/2016/5/10/chartex" xmlns:cx5="http://schemas.microsoft.com/office/drawing/2016/5/11/chartex" xmlns:cx6="http://schemas.microsoft.com/office/drawing/2016/5/12/chartex" xmlns:cx7="http://schemas.microsoft.com/office/drawing/2016/5/13/chartex" xmlns:cx8="http://schemas.microsoft.com/office/drawing/2016/5/14/chartex" xmlns:mc="http://schemas.openxmlformats.org/markup-compatibility/2006" xmlns:aink="http://schemas.microsoft.com/office/drawing/2016/ink" xmlns:am3d="http://schemas.microsoft.com/office/drawing/2017/model3d" xmlns:o="urn:schemas-microsoft-com:office:office" xmlns:oel="http://schemas.microsoft.com/office/2019/extlst" xmlns:r="http://schemas.openxmlformats.org/officeDocument/2006/relationships" xmlns:m="http://schemas.openxmlformats.org/officeDocument/2006/math" xmlns:v="urn:schemas-microsoft-com:vml" xmlns:wp14="http://schemas.microsoft.com/office/word/2010/wordprocessingDrawing" xmlns:wp="http://schemas.openxmlformats.org/drawingml/2006/wordprocessingDrawing" xmlns:w10="urn:schemas-microsoft-com:office:word" xmlns:w="http://schemas.openxmlformats.org/wordprocessingml/2006/main" xmlns:w14="http://schemas.microsoft.com/office/word/2010/wordml" xmlns:w15="http://schemas.microsoft.com/office/word/2012/wordml" xmlns:w16cex="http://schemas.microsoft.com/office/word/2018/wordml/cex" xmlns:w16cid="http://schemas.microsoft.com/office/word/2016/wordml/cid" xmlns:w16="http://schemas.microsoft.com/office/word/2018/wordml" xmlns:w16du="http://schemas.microsoft.com/office/word/2023/wordml/word16du" xmlns:w16sdtdh="http://schemas.microsoft.com/office/word/2020/wordml/sdtdatahash" xmlns:w16se="http://schemas.microsoft.com/office/word/2015/wordml/symex" xmlns:wpg="http://schemas.microsoft.com/office/word/2010/wordprocessingGroup" xmlns:wpi="http://schemas.microsoft.com/office/word/2010/wordprocessingInk" xmlns:wne="http://schemas.microsoft.com/office/word/2006/wordml" xmlns:wps="http://schemas.microsoft.com/office/word/2010/wordprocessingShape" mc:Ignorable="w14 w15 w16se w16cid w16 w16cex w16sdtdh wp14">
+<w:hdr xmlns:wpc="http://schemas.microsoft.com/office/word/2010/wordprocessingCanvas" xmlns:cx="http://schemas.microsoft.com/office/drawing/2014/chartex" xmlns:cx1="http://schemas.microsoft.com/office/drawing/2015/9/8/chartex" xmlns:cx2="http://schemas.microsoft.com/office/drawing/2015/10/21/chartex" xmlns:cx3="http://schemas.microsoft.com/office/drawing/2016/5/9/chartex" xmlns:cx4="http://schemas.microsoft.com/office/drawing/2016/5/10/chartex" xmlns:cx5="http://schemas.microsoft.com/office/drawing/2016/5/11/chartex" xmlns:cx6="http://schemas.microsoft.com/office/drawing/2016/5/12/chartex" xmlns:cx7="http://schemas.microsoft.com/office/drawing/2016/5/13/chartex" xmlns:cx8="http://schemas.microsoft.com/office/drawing/2016/5/14/chartex" xmlns:mc="http://schemas.openxmlformats.org/markup-compatibility/2006" xmlns:aink="http://schemas.microsoft.com/office/drawing/2016/ink" xmlns:am3d="http://schemas.microsoft.com/office/drawing/2017/model3d" xmlns:o="urn:schemas-microsoft-com:office:office" xmlns:oel="http://schemas.microsoft.com/office/2019/extlst" xmlns:r="http://schemas.openxmlformats.org/officeDocument/2006/relationships" xmlns:m="http://schemas.openxmlformats.org/officeDocument/2006/math" xmlns:v="urn:schemas-microsoft-com:vml" xmlns:wp14="http://schemas.microsoft.com/office/word/2010/wordprocessingDrawing" xmlns:wp="http://schemas.openxmlformats.org/drawingml/2006/wordprocessingDrawing" xmlns:w10="urn:schemas-microsoft-com:office:word" xmlns:w="http://schemas.openxmlformats.org/wordprocessingml/2006/main" xmlns:w14="http://schemas.microsoft.com/office/word/2010/wordml" xmlns:w15="http://schemas.microsoft.com/office/word/2012/wordml" xmlns:w16cex="http://schemas.microsoft.com/office/word/2018/wordml/cex" xmlns:w16cid="http://schemas.microsoft.com/office/word/2016/wordml/cid" xmlns:w16="http://schemas.microsoft.com/office/word/2018/wordml" xmlns:w16sdtdh="http://schemas.microsoft.com/office/word/2020/wordml/sdtdatahash" xmlns:w16se="http://schemas.microsoft.com/office/word/2015/wordml/symex" xmlns:wpg="http://schemas.microsoft.com/office/word/2010/wordprocessingGroup" xmlns:wpi="http://schemas.microsoft.com/office/word/2010/wordprocessingInk" xmlns:wne="http://schemas.microsoft.com/office/word/2006/wordml" xmlns:wps="http://schemas.microsoft.com/office/word/2010/wordprocessingShape" mc:Ignorable="w14 w15 w16se w16cid w16 w16cex w16sdtdh wp14">
   <w:p>
     <w:pPr>
       <w:pStyle w:val="Header"/>
@@ -1896,7 +2302,7 @@
 </file>
 
 <file path=word/numbering.xml><?xml version="1.0" encoding="utf-8"?>
-<w:numbering xmlns:wpc="http://schemas.microsoft.com/office/word/2010/wordprocessingCanvas" xmlns:cx="http://schemas.microsoft.com/office/drawing/2014/chartex" xmlns:cx1="http://schemas.microsoft.com/office/drawing/2015/9/8/chartex" xmlns:cx2="http://schemas.microsoft.com/office/drawing/2015/10/21/chartex" xmlns:cx3="http://schemas.microsoft.com/office/drawing/2016/5/9/chartex" xmlns:cx4="http://schemas.microsoft.com/office/drawing/2016/5/10/chartex" xmlns:cx5="http://schemas.microsoft.com/office/drawing/2016/5/11/chartex" xmlns:cx6="http://schemas.microsoft.com/office/drawing/2016/5/12/chartex" xmlns:cx7="http://schemas.microsoft.com/office/drawing/2016/5/13/chartex" xmlns:cx8="http://schemas.microsoft.com/office/drawing/2016/5/14/chartex" xmlns:mc="http://schemas.openxmlformats.org/markup-compatibility/2006" xmlns:aink="http://schemas.microsoft.com/office/drawing/2016/ink" xmlns:am3d="http://schemas.microsoft.com/office/drawing/2017/model3d" xmlns:o="urn:schemas-microsoft-com:office:office" xmlns:oel="http://schemas.microsoft.com/office/2019/extlst" xmlns:r="http://schemas.openxmlformats.org/officeDocument/2006/relationships" xmlns:m="http://schemas.openxmlformats.org/officeDocument/2006/math" xmlns:v="urn:schemas-microsoft-com:vml" xmlns:wp14="http://schemas.microsoft.com/office/word/2010/wordprocessingDrawing" xmlns:wp="http://schemas.openxmlformats.org/drawingml/2006/wordprocessingDrawing" xmlns:w10="urn:schemas-microsoft-com:office:word" xmlns:w="http://schemas.openxmlformats.org/wordprocessingml/2006/main" xmlns:w14="http://schemas.microsoft.com/office/word/2010/wordml" xmlns:w15="http://schemas.microsoft.com/office/word/2012/wordml" xmlns:w16cex="http://schemas.microsoft.com/office/word/2018/wordml/cex" xmlns:w16cid="http://schemas.microsoft.com/office/word/2016/wordml/cid" xmlns:w16="http://schemas.microsoft.com/office/word/2018/wordml" xmlns:w16du="http://schemas.microsoft.com/office/word/2023/wordml/word16du" xmlns:w16sdtdh="http://schemas.microsoft.com/office/word/2020/wordml/sdtdatahash" xmlns:w16se="http://schemas.microsoft.com/office/word/2015/wordml/symex" xmlns:wpg="http://schemas.microsoft.com/office/word/2010/wordprocessingGroup" xmlns:wpi="http://schemas.microsoft.com/office/word/2010/wordprocessingInk" xmlns:wne="http://schemas.microsoft.com/office/word/2006/wordml" xmlns:wps="http://schemas.microsoft.com/office/word/2010/wordprocessingShape" mc:Ignorable="w14 w15 w16se w16cid w16 w16cex w16sdtdh wp14">
+<w:numbering xmlns:wpc="http://schemas.microsoft.com/office/word/2010/wordprocessingCanvas" xmlns:cx="http://schemas.microsoft.com/office/drawing/2014/chartex" xmlns:cx1="http://schemas.microsoft.com/office/drawing/2015/9/8/chartex" xmlns:cx2="http://schemas.microsoft.com/office/drawing/2015/10/21/chartex" xmlns:cx3="http://schemas.microsoft.com/office/drawing/2016/5/9/chartex" xmlns:cx4="http://schemas.microsoft.com/office/drawing/2016/5/10/chartex" xmlns:cx5="http://schemas.microsoft.com/office/drawing/2016/5/11/chartex" xmlns:cx6="http://schemas.microsoft.com/office/drawing/2016/5/12/chartex" xmlns:cx7="http://schemas.microsoft.com/office/drawing/2016/5/13/chartex" xmlns:cx8="http://schemas.microsoft.com/office/drawing/2016/5/14/chartex" xmlns:mc="http://schemas.openxmlformats.org/markup-compatibility/2006" xmlns:aink="http://schemas.microsoft.com/office/drawing/2016/ink" xmlns:am3d="http://schemas.microsoft.com/office/drawing/2017/model3d" xmlns:o="urn:schemas-microsoft-com:office:office" xmlns:oel="http://schemas.microsoft.com/office/2019/extlst" xmlns:r="http://schemas.openxmlformats.org/officeDocument/2006/relationships" xmlns:m="http://schemas.openxmlformats.org/officeDocument/2006/math" xmlns:v="urn:schemas-microsoft-com:vml" xmlns:wp14="http://schemas.microsoft.com/office/word/2010/wordprocessingDrawing" xmlns:wp="http://schemas.openxmlformats.org/drawingml/2006/wordprocessingDrawing" xmlns:w10="urn:schemas-microsoft-com:office:word" xmlns:w="http://schemas.openxmlformats.org/wordprocessingml/2006/main" xmlns:w14="http://schemas.microsoft.com/office/word/2010/wordml" xmlns:w15="http://schemas.microsoft.com/office/word/2012/wordml" xmlns:w16cex="http://schemas.microsoft.com/office/word/2018/wordml/cex" xmlns:w16cid="http://schemas.microsoft.com/office/word/2016/wordml/cid" xmlns:w16="http://schemas.microsoft.com/office/word/2018/wordml" xmlns:w16sdtdh="http://schemas.microsoft.com/office/word/2020/wordml/sdtdatahash" xmlns:w16se="http://schemas.microsoft.com/office/word/2015/wordml/symex" xmlns:wpg="http://schemas.microsoft.com/office/word/2010/wordprocessingGroup" xmlns:wpi="http://schemas.microsoft.com/office/word/2010/wordprocessingInk" xmlns:wne="http://schemas.microsoft.com/office/word/2006/wordml" xmlns:wps="http://schemas.microsoft.com/office/word/2010/wordprocessingShape" mc:Ignorable="w14 w15 w16se w16cid w16 w16cex w16sdtdh wp14">
   <w:abstractNum w:abstractNumId="0" w15:restartNumberingAfterBreak="0">
     <w:nsid w:val="210D2DDA"/>
     <w:multiLevelType w:val="hybridMultilevel"/>

</xml_diff>

<commit_message>
civ-11097 update to hide payment details on relisting
</commit_message>
<xml_diff>
--- a/docker/docmosis/templates/CV-UNS-HNO-ENG-01196.docx
+++ b/docker/docmosis/templates/CV-UNS-HNO-ENG-01196.docx
@@ -1,6 +1,6 @@
 
 <file path=word/document.xml><?xml version="1.0" encoding="utf-8"?>
-<w:document xmlns:wpc="http://schemas.microsoft.com/office/word/2010/wordprocessingCanvas" xmlns:cx="http://schemas.microsoft.com/office/drawing/2014/chartex" xmlns:cx1="http://schemas.microsoft.com/office/drawing/2015/9/8/chartex" xmlns:cx2="http://schemas.microsoft.com/office/drawing/2015/10/21/chartex" xmlns:cx3="http://schemas.microsoft.com/office/drawing/2016/5/9/chartex" xmlns:cx4="http://schemas.microsoft.com/office/drawing/2016/5/10/chartex" xmlns:cx5="http://schemas.microsoft.com/office/drawing/2016/5/11/chartex" xmlns:cx6="http://schemas.microsoft.com/office/drawing/2016/5/12/chartex" xmlns:cx7="http://schemas.microsoft.com/office/drawing/2016/5/13/chartex" xmlns:cx8="http://schemas.microsoft.com/office/drawing/2016/5/14/chartex" xmlns:mc="http://schemas.openxmlformats.org/markup-compatibility/2006" xmlns:aink="http://schemas.microsoft.com/office/drawing/2016/ink" xmlns:am3d="http://schemas.microsoft.com/office/drawing/2017/model3d" xmlns:o="urn:schemas-microsoft-com:office:office" xmlns:oel="http://schemas.microsoft.com/office/2019/extlst" xmlns:r="http://schemas.openxmlformats.org/officeDocument/2006/relationships" xmlns:m="http://schemas.openxmlformats.org/officeDocument/2006/math" xmlns:v="urn:schemas-microsoft-com:vml" xmlns:wp14="http://schemas.microsoft.com/office/word/2010/wordprocessingDrawing" xmlns:wp="http://schemas.openxmlformats.org/drawingml/2006/wordprocessingDrawing" xmlns:w10="urn:schemas-microsoft-com:office:word" xmlns:w="http://schemas.openxmlformats.org/wordprocessingml/2006/main" xmlns:w14="http://schemas.microsoft.com/office/word/2010/wordml" xmlns:w15="http://schemas.microsoft.com/office/word/2012/wordml" xmlns:w16cex="http://schemas.microsoft.com/office/word/2018/wordml/cex" xmlns:w16cid="http://schemas.microsoft.com/office/word/2016/wordml/cid" xmlns:w16="http://schemas.microsoft.com/office/word/2018/wordml" xmlns:w16sdtdh="http://schemas.microsoft.com/office/word/2020/wordml/sdtdatahash" xmlns:w16se="http://schemas.microsoft.com/office/word/2015/wordml/symex" xmlns:wpg="http://schemas.microsoft.com/office/word/2010/wordprocessingGroup" xmlns:wpi="http://schemas.microsoft.com/office/word/2010/wordprocessingInk" xmlns:wne="http://schemas.microsoft.com/office/word/2006/wordml" xmlns:wps="http://schemas.microsoft.com/office/word/2010/wordprocessingShape" mc:Ignorable="w14 w15 w16se w16cid w16 w16cex w16sdtdh wp14">
+<w:document xmlns:wpc="http://schemas.microsoft.com/office/word/2010/wordprocessingCanvas" xmlns:cx="http://schemas.microsoft.com/office/drawing/2014/chartex" xmlns:cx1="http://schemas.microsoft.com/office/drawing/2015/9/8/chartex" xmlns:cx2="http://schemas.microsoft.com/office/drawing/2015/10/21/chartex" xmlns:cx3="http://schemas.microsoft.com/office/drawing/2016/5/9/chartex" xmlns:cx4="http://schemas.microsoft.com/office/drawing/2016/5/10/chartex" xmlns:cx5="http://schemas.microsoft.com/office/drawing/2016/5/11/chartex" xmlns:cx6="http://schemas.microsoft.com/office/drawing/2016/5/12/chartex" xmlns:cx7="http://schemas.microsoft.com/office/drawing/2016/5/13/chartex" xmlns:cx8="http://schemas.microsoft.com/office/drawing/2016/5/14/chartex" xmlns:mc="http://schemas.openxmlformats.org/markup-compatibility/2006" xmlns:aink="http://schemas.microsoft.com/office/drawing/2016/ink" xmlns:am3d="http://schemas.microsoft.com/office/drawing/2017/model3d" xmlns:o="urn:schemas-microsoft-com:office:office" xmlns:r="http://schemas.openxmlformats.org/officeDocument/2006/relationships" xmlns:m="http://schemas.openxmlformats.org/officeDocument/2006/math" xmlns:v="urn:schemas-microsoft-com:vml" xmlns:wp14="http://schemas.microsoft.com/office/word/2010/wordprocessingDrawing" xmlns:wp="http://schemas.openxmlformats.org/drawingml/2006/wordprocessingDrawing" xmlns:w10="urn:schemas-microsoft-com:office:word" xmlns:w="http://schemas.openxmlformats.org/wordprocessingml/2006/main" xmlns:w14="http://schemas.microsoft.com/office/word/2010/wordml" xmlns:w15="http://schemas.microsoft.com/office/word/2012/wordml" xmlns:w16cex="http://schemas.microsoft.com/office/word/2018/wordml/cex" xmlns:w16cid="http://schemas.microsoft.com/office/word/2016/wordml/cid" xmlns:w16="http://schemas.microsoft.com/office/word/2018/wordml" xmlns:w16sdtdh="http://schemas.microsoft.com/office/word/2020/wordml/sdtdatahash" xmlns:w16se="http://schemas.microsoft.com/office/word/2015/wordml/symex" xmlns:wpg="http://schemas.microsoft.com/office/word/2010/wordprocessingGroup" xmlns:wpi="http://schemas.microsoft.com/office/word/2010/wordprocessingInk" xmlns:wne="http://schemas.microsoft.com/office/word/2006/wordml" xmlns:wps="http://schemas.microsoft.com/office/word/2010/wordprocessingShape" mc:Ignorable="w14 w15 w16se w16cid w16 w16cex w16sdtdh wp14">
   <w:body>
     <w:tbl>
       <w:tblPr>
@@ -1563,10 +1563,51 @@
         <w:spacing w:line="240" w:lineRule="auto"/>
         <w:rPr>
           <w:rFonts w:ascii="Arial" w:hAnsi="Arial" w:cs="Arial"/>
-          <w:sz w:val="24"/>
-          <w:szCs w:val="24"/>
-        </w:rPr>
-      </w:pPr>
+          <w:color w:val="000000" w:themeColor="text1"/>
+          <w:sz w:val="24"/>
+          <w:szCs w:val="24"/>
+        </w:rPr>
+      </w:pPr>
+      <w:bookmarkStart w:id="6" w:name="_Hlk114659973"/>
+      <w:r>
+        <w:rPr>
+          <w:rFonts w:ascii="Arial" w:hAnsi="Arial" w:cs="Arial"/>
+          <w:color w:val="000000" w:themeColor="text1"/>
+          <w:sz w:val="24"/>
+          <w:szCs w:val="24"/>
+        </w:rPr>
+        <w:t>&lt;&lt;cs_{</w:t>
+      </w:r>
+      <w:proofErr w:type="spellStart"/>
+      <w:proofErr w:type="gramStart"/>
+      <w:r>
+        <w:rPr>
+          <w:rFonts w:ascii="Arial" w:hAnsi="Arial" w:cs="Arial"/>
+          <w:sz w:val="24"/>
+          <w:szCs w:val="24"/>
+        </w:rPr>
+        <w:t>additionalInfo</w:t>
+      </w:r>
+      <w:proofErr w:type="spellEnd"/>
+      <w:r>
+        <w:rPr>
+          <w:rFonts w:ascii="Arial" w:hAnsi="Arial" w:cs="Arial"/>
+          <w:color w:val="000000" w:themeColor="text1"/>
+          <w:sz w:val="24"/>
+          <w:szCs w:val="24"/>
+        </w:rPr>
+        <w:t>!=</w:t>
+      </w:r>
+      <w:proofErr w:type="gramEnd"/>
+      <w:r>
+        <w:rPr>
+          <w:rFonts w:ascii="Arial" w:hAnsi="Arial" w:cs="Arial"/>
+          <w:color w:val="000000" w:themeColor="text1"/>
+          <w:sz w:val="24"/>
+          <w:szCs w:val="24"/>
+        </w:rPr>
+        <w:t>null}&gt;&gt;</w:t>
+      </w:r>
     </w:p>
     <w:p>
       <w:pPr>
@@ -1577,7 +1618,6 @@
           <w:szCs w:val="24"/>
         </w:rPr>
       </w:pPr>
-      <w:bookmarkStart w:id="6" w:name="_Hlk114659973"/>
       <w:r>
         <w:rPr>
           <w:rFonts w:ascii="Arial" w:hAnsi="Arial" w:cs="Arial"/>
@@ -1619,6 +1659,24 @@
           <w:szCs w:val="24"/>
         </w:rPr>
         <w:t>&gt;</w:t>
+      </w:r>
+    </w:p>
+    <w:p>
+      <w:pPr>
+        <w:spacing w:line="240" w:lineRule="auto"/>
+        <w:rPr>
+          <w:rFonts w:ascii="Arial" w:hAnsi="Arial" w:cs="Arial"/>
+          <w:sz w:val="24"/>
+          <w:szCs w:val="24"/>
+        </w:rPr>
+      </w:pPr>
+      <w:r>
+        <w:rPr>
+          <w:rFonts w:ascii="Arial" w:hAnsi="Arial" w:cs="Arial"/>
+          <w:sz w:val="24"/>
+          <w:szCs w:val="24"/>
+        </w:rPr>
+        <w:t>&lt;&lt;es_&gt;&gt;</w:t>
       </w:r>
     </w:p>
     <w:bookmarkEnd w:id="6"/>
@@ -1627,27 +1685,58 @@
         <w:spacing w:line="240" w:lineRule="auto"/>
         <w:rPr>
           <w:rFonts w:ascii="Arial" w:hAnsi="Arial" w:cs="Arial"/>
-          <w:sz w:val="24"/>
-          <w:szCs w:val="24"/>
-        </w:rPr>
-      </w:pPr>
+          <w:color w:val="000000" w:themeColor="text1"/>
+          <w:sz w:val="24"/>
+          <w:szCs w:val="24"/>
+        </w:rPr>
+      </w:pPr>
+      <w:r>
+        <w:rPr>
+          <w:rFonts w:ascii="Arial" w:hAnsi="Arial" w:cs="Arial"/>
+          <w:color w:val="000000" w:themeColor="text1"/>
+          <w:sz w:val="24"/>
+          <w:szCs w:val="24"/>
+        </w:rPr>
+        <w:t>&lt;&lt;cs_{</w:t>
+      </w:r>
+      <w:proofErr w:type="spellStart"/>
+      <w:r>
+        <w:rPr>
+          <w:rFonts w:ascii="Arial" w:hAnsi="Arial" w:cs="Arial"/>
+          <w:color w:val="000000" w:themeColor="text1"/>
+          <w:sz w:val="24"/>
+          <w:szCs w:val="24"/>
+        </w:rPr>
+        <w:t>listingOrRelisting</w:t>
+      </w:r>
+      <w:proofErr w:type="spellEnd"/>
+      <w:r>
+        <w:rPr>
+          <w:rFonts w:ascii="Arial" w:hAnsi="Arial" w:cs="Arial"/>
+          <w:color w:val="000000" w:themeColor="text1"/>
+          <w:sz w:val="24"/>
+          <w:szCs w:val="24"/>
+        </w:rPr>
+        <w:t xml:space="preserve">=’LISTING’}&gt;&gt; </w:t>
+      </w:r>
     </w:p>
     <w:p>
       <w:pPr>
         <w:spacing w:line="240" w:lineRule="auto"/>
         <w:rPr>
           <w:rFonts w:ascii="Arial" w:hAnsi="Arial" w:cs="Arial"/>
-          <w:sz w:val="24"/>
-          <w:szCs w:val="24"/>
-        </w:rPr>
-      </w:pPr>
-      <w:r>
-        <w:rPr>
-          <w:rFonts w:ascii="Arial" w:hAnsi="Arial" w:cs="Arial"/>
           <w:color w:val="000000" w:themeColor="text1"/>
           <w:sz w:val="24"/>
           <w:szCs w:val="24"/>
         </w:rPr>
+      </w:pPr>
+      <w:r>
+        <w:rPr>
+          <w:rFonts w:ascii="Arial" w:hAnsi="Arial" w:cs="Arial"/>
+          <w:color w:val="000000" w:themeColor="text1"/>
+          <w:sz w:val="24"/>
+          <w:szCs w:val="24"/>
+        </w:rPr>
         <w:t xml:space="preserve">The Hearing fee is </w:t>
       </w:r>
       <w:bookmarkStart w:id="7" w:name="_Hlk114659981"/>
@@ -1657,15 +1746,7 @@
           <w:sz w:val="24"/>
           <w:szCs w:val="24"/>
         </w:rPr>
-        <w:t>&lt;</w:t>
-      </w:r>
-      <w:r>
-        <w:rPr>
-          <w:rFonts w:ascii="Arial" w:hAnsi="Arial" w:cs="Arial"/>
-          <w:sz w:val="24"/>
-          <w:szCs w:val="24"/>
-        </w:rPr>
-        <w:t>&lt;</w:t>
+        <w:t>&lt;&lt;</w:t>
       </w:r>
       <w:proofErr w:type="spellStart"/>
       <w:r>
@@ -1683,15 +1764,7 @@
           <w:sz w:val="24"/>
           <w:szCs w:val="24"/>
         </w:rPr>
-        <w:t>&gt;</w:t>
-      </w:r>
-      <w:r>
-        <w:rPr>
-          <w:rFonts w:ascii="Arial" w:hAnsi="Arial" w:cs="Arial"/>
-          <w:sz w:val="24"/>
-          <w:szCs w:val="24"/>
-        </w:rPr>
-        <w:t>&gt;</w:t>
+        <w:t>&gt;&gt;</w:t>
       </w:r>
       <w:bookmarkEnd w:id="7"/>
     </w:p>
@@ -1717,20 +1790,11 @@
         <w:spacing w:after="0" w:line="240" w:lineRule="auto"/>
         <w:rPr>
           <w:rFonts w:ascii="Arial" w:hAnsi="Arial" w:cs="Arial"/>
-          <w:color w:val="000000"/>
-          <w:sz w:val="24"/>
-          <w:szCs w:val="24"/>
-        </w:rPr>
-      </w:pPr>
-      <w:r>
-        <w:rPr>
-          <w:rFonts w:ascii="Arial" w:hAnsi="Arial" w:cs="Arial"/>
           <w:color w:val="000000" w:themeColor="text1"/>
           <w:sz w:val="24"/>
           <w:szCs w:val="24"/>
         </w:rPr>
-        <w:t xml:space="preserve">Payable by </w:t>
-      </w:r>
+      </w:pPr>
       <w:r>
         <w:rPr>
           <w:rFonts w:ascii="Arial" w:hAnsi="Arial" w:cs="Arial"/>
@@ -1738,7 +1802,8 @@
           <w:sz w:val="24"/>
           <w:szCs w:val="24"/>
         </w:rPr>
-        <w:t>&lt;</w:t>
+        <w:lastRenderedPageBreak/>
+        <w:t>Payable by &lt;</w:t>
       </w:r>
       <w:proofErr w:type="gramStart"/>
       <w:r>
@@ -1834,11 +1899,20 @@
         <w:spacing w:after="0" w:line="240" w:lineRule="auto"/>
         <w:rPr>
           <w:rFonts w:ascii="Arial" w:hAnsi="Arial" w:cs="Arial"/>
-          <w:color w:val="000000"/>
-          <w:sz w:val="24"/>
-          <w:szCs w:val="24"/>
-        </w:rPr>
-      </w:pPr>
+          <w:color w:val="000000" w:themeColor="text1"/>
+          <w:sz w:val="24"/>
+          <w:szCs w:val="24"/>
+        </w:rPr>
+      </w:pPr>
+      <w:r>
+        <w:rPr>
+          <w:rFonts w:ascii="Arial" w:hAnsi="Arial" w:cs="Arial"/>
+          <w:color w:val="000000" w:themeColor="text1"/>
+          <w:sz w:val="24"/>
+          <w:szCs w:val="24"/>
+        </w:rPr>
+        <w:t>&lt;&lt;es_&gt;&gt;</w:t>
+      </w:r>
     </w:p>
     <w:p>
       <w:pPr>
@@ -1862,263 +1936,11 @@
         <w:spacing w:after="0" w:line="240" w:lineRule="auto"/>
         <w:rPr>
           <w:rFonts w:ascii="Arial" w:hAnsi="Arial" w:cs="Arial"/>
-          <w:sz w:val="24"/>
-          <w:szCs w:val="24"/>
-        </w:rPr>
-      </w:pPr>
-      <w:r>
-        <w:rPr>
-          <w:rFonts w:ascii="Arial" w:hAnsi="Arial" w:cs="Arial"/>
-          <w:sz w:val="24"/>
-          <w:szCs w:val="24"/>
-        </w:rPr>
-        <w:t>Unless the claimant does by</w:t>
-      </w:r>
-      <w:r>
-        <w:rPr>
-          <w:rFonts w:ascii="Arial" w:hAnsi="Arial" w:cs="Arial"/>
-          <w:sz w:val="24"/>
-          <w:szCs w:val="24"/>
-        </w:rPr>
-        <w:t xml:space="preserve"> </w:t>
-      </w:r>
-      <w:r>
-        <w:rPr>
-          <w:rFonts w:ascii="Arial" w:hAnsi="Arial" w:cs="Arial"/>
-          <w:b/>
-          <w:bCs/>
-          <w:sz w:val="24"/>
-          <w:szCs w:val="24"/>
-        </w:rPr>
-        <w:t>midnight</w:t>
-      </w:r>
-      <w:r>
-        <w:rPr>
-          <w:rFonts w:ascii="Arial" w:hAnsi="Arial" w:cs="Arial"/>
-          <w:sz w:val="24"/>
-          <w:szCs w:val="24"/>
-        </w:rPr>
-        <w:t xml:space="preserve"> </w:t>
-      </w:r>
-      <w:r>
-        <w:rPr>
-          <w:rFonts w:ascii="Arial" w:hAnsi="Arial" w:cs="Arial"/>
-          <w:sz w:val="24"/>
-          <w:szCs w:val="24"/>
-        </w:rPr>
-        <w:t xml:space="preserve">on </w:t>
-      </w:r>
-      <w:r>
-        <w:rPr>
-          <w:rFonts w:ascii="Arial" w:hAnsi="Arial" w:cs="Arial"/>
-          <w:color w:val="000000" w:themeColor="text1"/>
-          <w:sz w:val="24"/>
-          <w:szCs w:val="24"/>
-        </w:rPr>
-        <w:t>&lt;&lt;{</w:t>
-      </w:r>
-      <w:proofErr w:type="spellStart"/>
-      <w:r>
-        <w:rPr>
-          <w:rFonts w:ascii="Arial" w:hAnsi="Arial" w:cs="Arial"/>
-          <w:color w:val="000000" w:themeColor="text1"/>
-          <w:sz w:val="24"/>
-          <w:szCs w:val="24"/>
-        </w:rPr>
-        <w:t>dateFormat</w:t>
-      </w:r>
-      <w:proofErr w:type="spellEnd"/>
-      <w:r>
-        <w:rPr>
-          <w:rFonts w:ascii="Arial" w:hAnsi="Arial" w:cs="Arial"/>
-          <w:color w:val="000000" w:themeColor="text1"/>
-          <w:sz w:val="24"/>
-          <w:szCs w:val="24"/>
-        </w:rPr>
-        <w:t>(</w:t>
-      </w:r>
-      <w:proofErr w:type="spellStart"/>
-      <w:r>
-        <w:rPr>
-          <w:rFonts w:ascii="Arial" w:hAnsi="Arial" w:cs="Arial"/>
-          <w:color w:val="000000" w:themeColor="text1"/>
-          <w:sz w:val="24"/>
-          <w:szCs w:val="24"/>
-        </w:rPr>
-        <w:t>hearingDueDate</w:t>
-      </w:r>
-      <w:proofErr w:type="spellEnd"/>
-      <w:r>
-        <w:rPr>
-          <w:rFonts w:ascii="Arial" w:hAnsi="Arial" w:cs="Arial"/>
-          <w:color w:val="000000" w:themeColor="text1"/>
-          <w:sz w:val="24"/>
-          <w:szCs w:val="24"/>
-        </w:rPr>
-        <w:t xml:space="preserve">, ‘dd MMMM </w:t>
-      </w:r>
-      <w:proofErr w:type="spellStart"/>
-      <w:r>
-        <w:rPr>
-          <w:rFonts w:ascii="Arial" w:hAnsi="Arial" w:cs="Arial"/>
-          <w:color w:val="000000" w:themeColor="text1"/>
-          <w:sz w:val="24"/>
-          <w:szCs w:val="24"/>
-        </w:rPr>
-        <w:t>yyyy</w:t>
-      </w:r>
-      <w:proofErr w:type="spellEnd"/>
-      <w:r>
-        <w:rPr>
-          <w:rFonts w:ascii="Arial" w:hAnsi="Arial" w:cs="Arial"/>
-          <w:color w:val="000000" w:themeColor="text1"/>
-          <w:sz w:val="24"/>
-          <w:szCs w:val="24"/>
-        </w:rPr>
-        <w:t xml:space="preserve">’)}&gt;&gt; </w:t>
-      </w:r>
-      <w:r>
-        <w:rPr>
-          <w:rFonts w:ascii="Arial" w:hAnsi="Arial" w:cs="Arial"/>
-          <w:sz w:val="24"/>
-          <w:szCs w:val="24"/>
-        </w:rPr>
-        <w:t xml:space="preserve">pay to the court the </w:t>
-      </w:r>
-      <w:r>
-        <w:rPr>
-          <w:rFonts w:ascii="Arial" w:hAnsi="Arial" w:cs="Arial"/>
-          <w:sz w:val="24"/>
-          <w:szCs w:val="24"/>
-        </w:rPr>
-        <w:t>hearing</w:t>
-      </w:r>
-      <w:r>
-        <w:rPr>
-          <w:rFonts w:ascii="Arial" w:hAnsi="Arial" w:cs="Arial"/>
-          <w:sz w:val="24"/>
-          <w:szCs w:val="24"/>
-        </w:rPr>
-        <w:t xml:space="preserve"> fee of </w:t>
-      </w:r>
-      <w:bookmarkStart w:id="8" w:name="_Hlk114660010"/>
-      <w:r>
-        <w:rPr>
-          <w:rFonts w:ascii="Arial" w:hAnsi="Arial" w:cs="Arial"/>
-          <w:sz w:val="24"/>
-          <w:szCs w:val="24"/>
-        </w:rPr>
-        <w:t>&lt;</w:t>
-      </w:r>
-      <w:r>
-        <w:rPr>
-          <w:rFonts w:ascii="Arial" w:hAnsi="Arial" w:cs="Arial"/>
-          <w:sz w:val="24"/>
-          <w:szCs w:val="24"/>
-        </w:rPr>
-        <w:t>&lt;</w:t>
-      </w:r>
-      <w:proofErr w:type="spellStart"/>
-      <w:r>
-        <w:rPr>
-          <w:rFonts w:ascii="Arial" w:hAnsi="Arial" w:cs="Arial"/>
-          <w:b/>
-          <w:bCs/>
-          <w:sz w:val="24"/>
-          <w:szCs w:val="24"/>
-        </w:rPr>
-        <w:t>fee</w:t>
-      </w:r>
-      <w:r>
-        <w:rPr>
-          <w:rFonts w:ascii="Arial" w:hAnsi="Arial" w:cs="Arial"/>
-          <w:b/>
-          <w:bCs/>
-          <w:sz w:val="24"/>
-          <w:szCs w:val="24"/>
-        </w:rPr>
-        <w:t>A</w:t>
-      </w:r>
-      <w:r>
-        <w:rPr>
-          <w:rFonts w:ascii="Arial" w:hAnsi="Arial" w:cs="Arial"/>
-          <w:b/>
-          <w:bCs/>
-          <w:sz w:val="24"/>
-          <w:szCs w:val="24"/>
-        </w:rPr>
-        <w:t>mount</w:t>
-      </w:r>
-      <w:proofErr w:type="spellEnd"/>
-      <w:r>
-        <w:rPr>
-          <w:rFonts w:ascii="Arial" w:hAnsi="Arial" w:cs="Arial"/>
-          <w:b/>
-          <w:bCs/>
-          <w:sz w:val="24"/>
-          <w:szCs w:val="24"/>
-        </w:rPr>
-        <w:t>&gt;</w:t>
-      </w:r>
-      <w:r>
-        <w:rPr>
-          <w:rFonts w:ascii="Arial" w:hAnsi="Arial" w:cs="Arial"/>
-          <w:sz w:val="24"/>
-          <w:szCs w:val="24"/>
-        </w:rPr>
-        <w:t xml:space="preserve">&gt; </w:t>
-      </w:r>
-      <w:bookmarkEnd w:id="8"/>
-      <w:r>
-        <w:rPr>
-          <w:rFonts w:ascii="Arial" w:hAnsi="Arial" w:cs="Arial"/>
-          <w:sz w:val="24"/>
-          <w:szCs w:val="24"/>
-        </w:rPr>
-        <w:t xml:space="preserve">or </w:t>
-      </w:r>
-      <w:r>
-        <w:rPr>
-          <w:rFonts w:ascii="Arial" w:hAnsi="Arial" w:cs="Arial"/>
-          <w:sz w:val="24"/>
-          <w:szCs w:val="24"/>
-        </w:rPr>
-        <w:t>upload</w:t>
-      </w:r>
-      <w:r>
-        <w:rPr>
-          <w:rFonts w:ascii="Arial" w:hAnsi="Arial" w:cs="Arial"/>
-          <w:sz w:val="24"/>
-          <w:szCs w:val="24"/>
-        </w:rPr>
-        <w:t xml:space="preserve"> a properly completed application </w:t>
-      </w:r>
-      <w:r>
-        <w:rPr>
-          <w:rFonts w:ascii="Arial" w:hAnsi="Arial" w:cs="Arial"/>
-          <w:sz w:val="24"/>
-          <w:szCs w:val="24"/>
-        </w:rPr>
-        <w:t>(</w:t>
-      </w:r>
-      <w:proofErr w:type="spellStart"/>
-      <w:r>
-        <w:rPr>
-          <w:rFonts w:ascii="Arial" w:hAnsi="Arial" w:cs="Arial"/>
-          <w:sz w:val="24"/>
-          <w:szCs w:val="24"/>
-        </w:rPr>
-        <w:t>i.e</w:t>
-      </w:r>
-      <w:proofErr w:type="spellEnd"/>
-      <w:r>
-        <w:rPr>
-          <w:rFonts w:ascii="Arial" w:hAnsi="Arial" w:cs="Arial"/>
-          <w:sz w:val="24"/>
-          <w:szCs w:val="24"/>
-        </w:rPr>
-        <w:t xml:space="preserve"> one which provides all the required information in the manner requested) for help with fees,  then the claim will be struck out without further order, and unless the courts order otherwise, you will also be liable for the costs which the defendant has incurred. </w:t>
-      </w:r>
+          <w:color w:val="000000"/>
+          <w:sz w:val="24"/>
+          <w:szCs w:val="24"/>
+        </w:rPr>
+      </w:pPr>
     </w:p>
     <w:p>
       <w:pPr>
@@ -2146,6 +1968,286 @@
           <w:szCs w:val="24"/>
         </w:rPr>
       </w:pPr>
+      <w:r>
+        <w:rPr>
+          <w:rFonts w:ascii="Arial" w:hAnsi="Arial" w:cs="Arial"/>
+          <w:sz w:val="24"/>
+          <w:szCs w:val="24"/>
+        </w:rPr>
+        <w:t>Unless the claimant does by</w:t>
+      </w:r>
+      <w:r>
+        <w:rPr>
+          <w:rFonts w:ascii="Arial" w:hAnsi="Arial" w:cs="Arial"/>
+          <w:sz w:val="24"/>
+          <w:szCs w:val="24"/>
+        </w:rPr>
+        <w:t xml:space="preserve"> </w:t>
+      </w:r>
+      <w:r>
+        <w:rPr>
+          <w:rFonts w:ascii="Arial" w:hAnsi="Arial" w:cs="Arial"/>
+          <w:b/>
+          <w:bCs/>
+          <w:sz w:val="24"/>
+          <w:szCs w:val="24"/>
+        </w:rPr>
+        <w:t>midnight</w:t>
+      </w:r>
+      <w:r>
+        <w:rPr>
+          <w:rFonts w:ascii="Arial" w:hAnsi="Arial" w:cs="Arial"/>
+          <w:sz w:val="24"/>
+          <w:szCs w:val="24"/>
+        </w:rPr>
+        <w:t xml:space="preserve"> </w:t>
+      </w:r>
+      <w:r>
+        <w:rPr>
+          <w:rFonts w:ascii="Arial" w:hAnsi="Arial" w:cs="Arial"/>
+          <w:sz w:val="24"/>
+          <w:szCs w:val="24"/>
+        </w:rPr>
+        <w:t xml:space="preserve">on </w:t>
+      </w:r>
+      <w:r>
+        <w:rPr>
+          <w:rFonts w:ascii="Arial" w:hAnsi="Arial" w:cs="Arial"/>
+          <w:color w:val="000000" w:themeColor="text1"/>
+          <w:sz w:val="24"/>
+          <w:szCs w:val="24"/>
+        </w:rPr>
+        <w:t>&lt;&lt;{</w:t>
+      </w:r>
+      <w:proofErr w:type="spellStart"/>
+      <w:r>
+        <w:rPr>
+          <w:rFonts w:ascii="Arial" w:hAnsi="Arial" w:cs="Arial"/>
+          <w:color w:val="000000" w:themeColor="text1"/>
+          <w:sz w:val="24"/>
+          <w:szCs w:val="24"/>
+        </w:rPr>
+        <w:t>dateFormat</w:t>
+      </w:r>
+      <w:proofErr w:type="spellEnd"/>
+      <w:r>
+        <w:rPr>
+          <w:rFonts w:ascii="Arial" w:hAnsi="Arial" w:cs="Arial"/>
+          <w:color w:val="000000" w:themeColor="text1"/>
+          <w:sz w:val="24"/>
+          <w:szCs w:val="24"/>
+        </w:rPr>
+        <w:t>(</w:t>
+      </w:r>
+      <w:proofErr w:type="spellStart"/>
+      <w:r>
+        <w:rPr>
+          <w:rFonts w:ascii="Arial" w:hAnsi="Arial" w:cs="Arial"/>
+          <w:color w:val="000000" w:themeColor="text1"/>
+          <w:sz w:val="24"/>
+          <w:szCs w:val="24"/>
+        </w:rPr>
+        <w:t>hearingDueDate</w:t>
+      </w:r>
+      <w:proofErr w:type="spellEnd"/>
+      <w:r>
+        <w:rPr>
+          <w:rFonts w:ascii="Arial" w:hAnsi="Arial" w:cs="Arial"/>
+          <w:color w:val="000000" w:themeColor="text1"/>
+          <w:sz w:val="24"/>
+          <w:szCs w:val="24"/>
+        </w:rPr>
+        <w:t xml:space="preserve">, ‘dd MMMM </w:t>
+      </w:r>
+      <w:proofErr w:type="spellStart"/>
+      <w:r>
+        <w:rPr>
+          <w:rFonts w:ascii="Arial" w:hAnsi="Arial" w:cs="Arial"/>
+          <w:color w:val="000000" w:themeColor="text1"/>
+          <w:sz w:val="24"/>
+          <w:szCs w:val="24"/>
+        </w:rPr>
+        <w:t>yyyy</w:t>
+      </w:r>
+      <w:proofErr w:type="spellEnd"/>
+      <w:r>
+        <w:rPr>
+          <w:rFonts w:ascii="Arial" w:hAnsi="Arial" w:cs="Arial"/>
+          <w:color w:val="000000" w:themeColor="text1"/>
+          <w:sz w:val="24"/>
+          <w:szCs w:val="24"/>
+        </w:rPr>
+        <w:t xml:space="preserve">’)}&gt;&gt; </w:t>
+      </w:r>
+      <w:r>
+        <w:rPr>
+          <w:rFonts w:ascii="Arial" w:hAnsi="Arial" w:cs="Arial"/>
+          <w:sz w:val="24"/>
+          <w:szCs w:val="24"/>
+        </w:rPr>
+        <w:t xml:space="preserve">pay to the court the </w:t>
+      </w:r>
+      <w:r>
+        <w:rPr>
+          <w:rFonts w:ascii="Arial" w:hAnsi="Arial" w:cs="Arial"/>
+          <w:sz w:val="24"/>
+          <w:szCs w:val="24"/>
+        </w:rPr>
+        <w:t>hearing</w:t>
+      </w:r>
+      <w:r>
+        <w:rPr>
+          <w:rFonts w:ascii="Arial" w:hAnsi="Arial" w:cs="Arial"/>
+          <w:sz w:val="24"/>
+          <w:szCs w:val="24"/>
+        </w:rPr>
+        <w:t xml:space="preserve"> fee of </w:t>
+      </w:r>
+      <w:bookmarkStart w:id="8" w:name="_Hlk114660010"/>
+      <w:r>
+        <w:rPr>
+          <w:rFonts w:ascii="Arial" w:hAnsi="Arial" w:cs="Arial"/>
+          <w:sz w:val="24"/>
+          <w:szCs w:val="24"/>
+        </w:rPr>
+        <w:t>&lt;</w:t>
+      </w:r>
+      <w:r>
+        <w:rPr>
+          <w:rFonts w:ascii="Arial" w:hAnsi="Arial" w:cs="Arial"/>
+          <w:sz w:val="24"/>
+          <w:szCs w:val="24"/>
+        </w:rPr>
+        <w:t>&lt;</w:t>
+      </w:r>
+      <w:proofErr w:type="spellStart"/>
+      <w:r>
+        <w:rPr>
+          <w:rFonts w:ascii="Arial" w:hAnsi="Arial" w:cs="Arial"/>
+          <w:b/>
+          <w:bCs/>
+          <w:sz w:val="24"/>
+          <w:szCs w:val="24"/>
+        </w:rPr>
+        <w:t>fee</w:t>
+      </w:r>
+      <w:r>
+        <w:rPr>
+          <w:rFonts w:ascii="Arial" w:hAnsi="Arial" w:cs="Arial"/>
+          <w:b/>
+          <w:bCs/>
+          <w:sz w:val="24"/>
+          <w:szCs w:val="24"/>
+        </w:rPr>
+        <w:t>A</w:t>
+      </w:r>
+      <w:r>
+        <w:rPr>
+          <w:rFonts w:ascii="Arial" w:hAnsi="Arial" w:cs="Arial"/>
+          <w:b/>
+          <w:bCs/>
+          <w:sz w:val="24"/>
+          <w:szCs w:val="24"/>
+        </w:rPr>
+        <w:t>mount</w:t>
+      </w:r>
+      <w:proofErr w:type="spellEnd"/>
+      <w:r>
+        <w:rPr>
+          <w:rFonts w:ascii="Arial" w:hAnsi="Arial" w:cs="Arial"/>
+          <w:b/>
+          <w:bCs/>
+          <w:sz w:val="24"/>
+          <w:szCs w:val="24"/>
+        </w:rPr>
+        <w:t>&gt;</w:t>
+      </w:r>
+      <w:r>
+        <w:rPr>
+          <w:rFonts w:ascii="Arial" w:hAnsi="Arial" w:cs="Arial"/>
+          <w:sz w:val="24"/>
+          <w:szCs w:val="24"/>
+        </w:rPr>
+        <w:t xml:space="preserve">&gt; </w:t>
+      </w:r>
+      <w:bookmarkEnd w:id="8"/>
+      <w:r>
+        <w:rPr>
+          <w:rFonts w:ascii="Arial" w:hAnsi="Arial" w:cs="Arial"/>
+          <w:sz w:val="24"/>
+          <w:szCs w:val="24"/>
+        </w:rPr>
+        <w:t xml:space="preserve">or </w:t>
+      </w:r>
+      <w:r>
+        <w:rPr>
+          <w:rFonts w:ascii="Arial" w:hAnsi="Arial" w:cs="Arial"/>
+          <w:sz w:val="24"/>
+          <w:szCs w:val="24"/>
+        </w:rPr>
+        <w:t>upload</w:t>
+      </w:r>
+      <w:r>
+        <w:rPr>
+          <w:rFonts w:ascii="Arial" w:hAnsi="Arial" w:cs="Arial"/>
+          <w:sz w:val="24"/>
+          <w:szCs w:val="24"/>
+        </w:rPr>
+        <w:t xml:space="preserve"> a properly completed application </w:t>
+      </w:r>
+      <w:r>
+        <w:rPr>
+          <w:rFonts w:ascii="Arial" w:hAnsi="Arial" w:cs="Arial"/>
+          <w:sz w:val="24"/>
+          <w:szCs w:val="24"/>
+        </w:rPr>
+        <w:t>(</w:t>
+      </w:r>
+      <w:proofErr w:type="spellStart"/>
+      <w:r>
+        <w:rPr>
+          <w:rFonts w:ascii="Arial" w:hAnsi="Arial" w:cs="Arial"/>
+          <w:sz w:val="24"/>
+          <w:szCs w:val="24"/>
+        </w:rPr>
+        <w:t>i.e</w:t>
+      </w:r>
+      <w:proofErr w:type="spellEnd"/>
+      <w:r>
+        <w:rPr>
+          <w:rFonts w:ascii="Arial" w:hAnsi="Arial" w:cs="Arial"/>
+          <w:sz w:val="24"/>
+          <w:szCs w:val="24"/>
+        </w:rPr>
+        <w:t xml:space="preserve"> one which provides all the required information in the manner requested) for help with fees,  then the claim will be struck out without further order, and unless the courts order otherwise, you will also be liable for the costs which the defendant has incurred. </w:t>
+      </w:r>
+    </w:p>
+    <w:p>
+      <w:pPr>
+        <w:tabs>
+          <w:tab w:val="left" w:pos="560"/>
+          <w:tab w:val="left" w:pos="1120"/>
+          <w:tab w:val="left" w:pos="1680"/>
+          <w:tab w:val="left" w:pos="2240"/>
+          <w:tab w:val="left" w:pos="2800"/>
+          <w:tab w:val="left" w:pos="3360"/>
+          <w:tab w:val="left" w:pos="3920"/>
+          <w:tab w:val="left" w:pos="4480"/>
+          <w:tab w:val="left" w:pos="5040"/>
+          <w:tab w:val="left" w:pos="5600"/>
+          <w:tab w:val="left" w:pos="6160"/>
+          <w:tab w:val="left" w:pos="6720"/>
+        </w:tabs>
+        <w:autoSpaceDE w:val="0"/>
+        <w:autoSpaceDN w:val="0"/>
+        <w:adjustRightInd w:val="0"/>
+        <w:spacing w:after="0" w:line="240" w:lineRule="auto"/>
+        <w:rPr>
+          <w:rFonts w:ascii="Arial" w:hAnsi="Arial" w:cs="Arial"/>
+          <w:sz w:val="24"/>
+          <w:szCs w:val="24"/>
+        </w:rPr>
+      </w:pPr>
     </w:p>
     <w:p>
       <w:pPr>
@@ -2192,7 +2294,7 @@
 </file>
 
 <file path=word/endnotes.xml><?xml version="1.0" encoding="utf-8"?>
-<w:endnotes xmlns:wpc="http://schemas.microsoft.com/office/word/2010/wordprocessingCanvas" xmlns:cx="http://schemas.microsoft.com/office/drawing/2014/chartex" xmlns:cx1="http://schemas.microsoft.com/office/drawing/2015/9/8/chartex" xmlns:cx2="http://schemas.microsoft.com/office/drawing/2015/10/21/chartex" xmlns:cx3="http://schemas.microsoft.com/office/drawing/2016/5/9/chartex" xmlns:cx4="http://schemas.microsoft.com/office/drawing/2016/5/10/chartex" xmlns:cx5="http://schemas.microsoft.com/office/drawing/2016/5/11/chartex" xmlns:cx6="http://schemas.microsoft.com/office/drawing/2016/5/12/chartex" xmlns:cx7="http://schemas.microsoft.com/office/drawing/2016/5/13/chartex" xmlns:cx8="http://schemas.microsoft.com/office/drawing/2016/5/14/chartex" xmlns:mc="http://schemas.openxmlformats.org/markup-compatibility/2006" xmlns:aink="http://schemas.microsoft.com/office/drawing/2016/ink" xmlns:am3d="http://schemas.microsoft.com/office/drawing/2017/model3d" xmlns:o="urn:schemas-microsoft-com:office:office" xmlns:oel="http://schemas.microsoft.com/office/2019/extlst" xmlns:r="http://schemas.openxmlformats.org/officeDocument/2006/relationships" xmlns:m="http://schemas.openxmlformats.org/officeDocument/2006/math" xmlns:v="urn:schemas-microsoft-com:vml" xmlns:wp14="http://schemas.microsoft.com/office/word/2010/wordprocessingDrawing" xmlns:wp="http://schemas.openxmlformats.org/drawingml/2006/wordprocessingDrawing" xmlns:w10="urn:schemas-microsoft-com:office:word" xmlns:w="http://schemas.openxmlformats.org/wordprocessingml/2006/main" xmlns:w14="http://schemas.microsoft.com/office/word/2010/wordml" xmlns:w15="http://schemas.microsoft.com/office/word/2012/wordml" xmlns:w16cex="http://schemas.microsoft.com/office/word/2018/wordml/cex" xmlns:w16cid="http://schemas.microsoft.com/office/word/2016/wordml/cid" xmlns:w16="http://schemas.microsoft.com/office/word/2018/wordml" xmlns:w16sdtdh="http://schemas.microsoft.com/office/word/2020/wordml/sdtdatahash" xmlns:w16se="http://schemas.microsoft.com/office/word/2015/wordml/symex" xmlns:wpg="http://schemas.microsoft.com/office/word/2010/wordprocessingGroup" xmlns:wpi="http://schemas.microsoft.com/office/word/2010/wordprocessingInk" xmlns:wne="http://schemas.microsoft.com/office/word/2006/wordml" xmlns:wps="http://schemas.microsoft.com/office/word/2010/wordprocessingShape" mc:Ignorable="w14 w15 w16se w16cid w16 w16cex w16sdtdh wp14">
+<w:endnotes xmlns:wpc="http://schemas.microsoft.com/office/word/2010/wordprocessingCanvas" xmlns:cx="http://schemas.microsoft.com/office/drawing/2014/chartex" xmlns:cx1="http://schemas.microsoft.com/office/drawing/2015/9/8/chartex" xmlns:cx2="http://schemas.microsoft.com/office/drawing/2015/10/21/chartex" xmlns:cx3="http://schemas.microsoft.com/office/drawing/2016/5/9/chartex" xmlns:cx4="http://schemas.microsoft.com/office/drawing/2016/5/10/chartex" xmlns:cx5="http://schemas.microsoft.com/office/drawing/2016/5/11/chartex" xmlns:cx6="http://schemas.microsoft.com/office/drawing/2016/5/12/chartex" xmlns:cx7="http://schemas.microsoft.com/office/drawing/2016/5/13/chartex" xmlns:cx8="http://schemas.microsoft.com/office/drawing/2016/5/14/chartex" xmlns:mc="http://schemas.openxmlformats.org/markup-compatibility/2006" xmlns:aink="http://schemas.microsoft.com/office/drawing/2016/ink" xmlns:am3d="http://schemas.microsoft.com/office/drawing/2017/model3d" xmlns:o="urn:schemas-microsoft-com:office:office" xmlns:r="http://schemas.openxmlformats.org/officeDocument/2006/relationships" xmlns:m="http://schemas.openxmlformats.org/officeDocument/2006/math" xmlns:v="urn:schemas-microsoft-com:vml" xmlns:wp14="http://schemas.microsoft.com/office/word/2010/wordprocessingDrawing" xmlns:wp="http://schemas.openxmlformats.org/drawingml/2006/wordprocessingDrawing" xmlns:w10="urn:schemas-microsoft-com:office:word" xmlns:w="http://schemas.openxmlformats.org/wordprocessingml/2006/main" xmlns:w14="http://schemas.microsoft.com/office/word/2010/wordml" xmlns:w15="http://schemas.microsoft.com/office/word/2012/wordml" xmlns:w16cex="http://schemas.microsoft.com/office/word/2018/wordml/cex" xmlns:w16cid="http://schemas.microsoft.com/office/word/2016/wordml/cid" xmlns:w16="http://schemas.microsoft.com/office/word/2018/wordml" xmlns:w16sdtdh="http://schemas.microsoft.com/office/word/2020/wordml/sdtdatahash" xmlns:w16se="http://schemas.microsoft.com/office/word/2015/wordml/symex" xmlns:wpg="http://schemas.microsoft.com/office/word/2010/wordprocessingGroup" xmlns:wpi="http://schemas.microsoft.com/office/word/2010/wordprocessingInk" xmlns:wne="http://schemas.microsoft.com/office/word/2006/wordml" xmlns:wps="http://schemas.microsoft.com/office/word/2010/wordprocessingShape" mc:Ignorable="w14 w15 w16se w16cid w16 w16cex w16sdtdh wp14">
   <w:endnote w:type="separator" w:id="-1">
     <w:p>
       <w:pPr>
@@ -2217,7 +2319,7 @@
 </file>
 
 <file path=word/footer1.xml><?xml version="1.0" encoding="utf-8"?>
-<w:ftr xmlns:wpc="http://schemas.microsoft.com/office/word/2010/wordprocessingCanvas" xmlns:cx="http://schemas.microsoft.com/office/drawing/2014/chartex" xmlns:cx1="http://schemas.microsoft.com/office/drawing/2015/9/8/chartex" xmlns:cx2="http://schemas.microsoft.com/office/drawing/2015/10/21/chartex" xmlns:cx3="http://schemas.microsoft.com/office/drawing/2016/5/9/chartex" xmlns:cx4="http://schemas.microsoft.com/office/drawing/2016/5/10/chartex" xmlns:cx5="http://schemas.microsoft.com/office/drawing/2016/5/11/chartex" xmlns:cx6="http://schemas.microsoft.com/office/drawing/2016/5/12/chartex" xmlns:cx7="http://schemas.microsoft.com/office/drawing/2016/5/13/chartex" xmlns:cx8="http://schemas.microsoft.com/office/drawing/2016/5/14/chartex" xmlns:mc="http://schemas.openxmlformats.org/markup-compatibility/2006" xmlns:aink="http://schemas.microsoft.com/office/drawing/2016/ink" xmlns:am3d="http://schemas.microsoft.com/office/drawing/2017/model3d" xmlns:o="urn:schemas-microsoft-com:office:office" xmlns:oel="http://schemas.microsoft.com/office/2019/extlst" xmlns:r="http://schemas.openxmlformats.org/officeDocument/2006/relationships" xmlns:m="http://schemas.openxmlformats.org/officeDocument/2006/math" xmlns:v="urn:schemas-microsoft-com:vml" xmlns:wp14="http://schemas.microsoft.com/office/word/2010/wordprocessingDrawing" xmlns:wp="http://schemas.openxmlformats.org/drawingml/2006/wordprocessingDrawing" xmlns:w10="urn:schemas-microsoft-com:office:word" xmlns:w="http://schemas.openxmlformats.org/wordprocessingml/2006/main" xmlns:w14="http://schemas.microsoft.com/office/word/2010/wordml" xmlns:w15="http://schemas.microsoft.com/office/word/2012/wordml" xmlns:w16cex="http://schemas.microsoft.com/office/word/2018/wordml/cex" xmlns:w16cid="http://schemas.microsoft.com/office/word/2016/wordml/cid" xmlns:w16="http://schemas.microsoft.com/office/word/2018/wordml" xmlns:w16sdtdh="http://schemas.microsoft.com/office/word/2020/wordml/sdtdatahash" xmlns:w16se="http://schemas.microsoft.com/office/word/2015/wordml/symex" xmlns:wpg="http://schemas.microsoft.com/office/word/2010/wordprocessingGroup" xmlns:wpi="http://schemas.microsoft.com/office/word/2010/wordprocessingInk" xmlns:wne="http://schemas.microsoft.com/office/word/2006/wordml" xmlns:wps="http://schemas.microsoft.com/office/word/2010/wordprocessingShape" mc:Ignorable="w14 w15 w16se w16cid w16 w16cex w16sdtdh wp14">
+<w:ftr xmlns:wpc="http://schemas.microsoft.com/office/word/2010/wordprocessingCanvas" xmlns:cx="http://schemas.microsoft.com/office/drawing/2014/chartex" xmlns:cx1="http://schemas.microsoft.com/office/drawing/2015/9/8/chartex" xmlns:cx2="http://schemas.microsoft.com/office/drawing/2015/10/21/chartex" xmlns:cx3="http://schemas.microsoft.com/office/drawing/2016/5/9/chartex" xmlns:cx4="http://schemas.microsoft.com/office/drawing/2016/5/10/chartex" xmlns:cx5="http://schemas.microsoft.com/office/drawing/2016/5/11/chartex" xmlns:cx6="http://schemas.microsoft.com/office/drawing/2016/5/12/chartex" xmlns:cx7="http://schemas.microsoft.com/office/drawing/2016/5/13/chartex" xmlns:cx8="http://schemas.microsoft.com/office/drawing/2016/5/14/chartex" xmlns:mc="http://schemas.openxmlformats.org/markup-compatibility/2006" xmlns:aink="http://schemas.microsoft.com/office/drawing/2016/ink" xmlns:am3d="http://schemas.microsoft.com/office/drawing/2017/model3d" xmlns:o="urn:schemas-microsoft-com:office:office" xmlns:r="http://schemas.openxmlformats.org/officeDocument/2006/relationships" xmlns:m="http://schemas.openxmlformats.org/officeDocument/2006/math" xmlns:v="urn:schemas-microsoft-com:vml" xmlns:wp14="http://schemas.microsoft.com/office/word/2010/wordprocessingDrawing" xmlns:wp="http://schemas.openxmlformats.org/drawingml/2006/wordprocessingDrawing" xmlns:w10="urn:schemas-microsoft-com:office:word" xmlns:w="http://schemas.openxmlformats.org/wordprocessingml/2006/main" xmlns:w14="http://schemas.microsoft.com/office/word/2010/wordml" xmlns:w15="http://schemas.microsoft.com/office/word/2012/wordml" xmlns:w16cex="http://schemas.microsoft.com/office/word/2018/wordml/cex" xmlns:w16cid="http://schemas.microsoft.com/office/word/2016/wordml/cid" xmlns:w16="http://schemas.microsoft.com/office/word/2018/wordml" xmlns:w16sdtdh="http://schemas.microsoft.com/office/word/2020/wordml/sdtdatahash" xmlns:w16se="http://schemas.microsoft.com/office/word/2015/wordml/symex" xmlns:wpg="http://schemas.microsoft.com/office/word/2010/wordprocessingGroup" xmlns:wpi="http://schemas.microsoft.com/office/word/2010/wordprocessingInk" xmlns:wne="http://schemas.microsoft.com/office/word/2006/wordml" xmlns:wps="http://schemas.microsoft.com/office/word/2010/wordprocessingShape" mc:Ignorable="w14 w15 w16se w16cid w16 w16cex w16sdtdh wp14">
   <w:p>
     <w:pPr>
       <w:pStyle w:val="Footer"/>
@@ -2227,7 +2329,7 @@
 </file>
 
 <file path=word/footer2.xml><?xml version="1.0" encoding="utf-8"?>
-<w:ftr xmlns:wpc="http://schemas.microsoft.com/office/word/2010/wordprocessingCanvas" xmlns:cx="http://schemas.microsoft.com/office/drawing/2014/chartex" xmlns:cx1="http://schemas.microsoft.com/office/drawing/2015/9/8/chartex" xmlns:cx2="http://schemas.microsoft.com/office/drawing/2015/10/21/chartex" xmlns:cx3="http://schemas.microsoft.com/office/drawing/2016/5/9/chartex" xmlns:cx4="http://schemas.microsoft.com/office/drawing/2016/5/10/chartex" xmlns:cx5="http://schemas.microsoft.com/office/drawing/2016/5/11/chartex" xmlns:cx6="http://schemas.microsoft.com/office/drawing/2016/5/12/chartex" xmlns:cx7="http://schemas.microsoft.com/office/drawing/2016/5/13/chartex" xmlns:cx8="http://schemas.microsoft.com/office/drawing/2016/5/14/chartex" xmlns:mc="http://schemas.openxmlformats.org/markup-compatibility/2006" xmlns:aink="http://schemas.microsoft.com/office/drawing/2016/ink" xmlns:am3d="http://schemas.microsoft.com/office/drawing/2017/model3d" xmlns:o="urn:schemas-microsoft-com:office:office" xmlns:oel="http://schemas.microsoft.com/office/2019/extlst" xmlns:r="http://schemas.openxmlformats.org/officeDocument/2006/relationships" xmlns:m="http://schemas.openxmlformats.org/officeDocument/2006/math" xmlns:v="urn:schemas-microsoft-com:vml" xmlns:wp14="http://schemas.microsoft.com/office/word/2010/wordprocessingDrawing" xmlns:wp="http://schemas.openxmlformats.org/drawingml/2006/wordprocessingDrawing" xmlns:w10="urn:schemas-microsoft-com:office:word" xmlns:w="http://schemas.openxmlformats.org/wordprocessingml/2006/main" xmlns:w14="http://schemas.microsoft.com/office/word/2010/wordml" xmlns:w15="http://schemas.microsoft.com/office/word/2012/wordml" xmlns:w16cex="http://schemas.microsoft.com/office/word/2018/wordml/cex" xmlns:w16cid="http://schemas.microsoft.com/office/word/2016/wordml/cid" xmlns:w16="http://schemas.microsoft.com/office/word/2018/wordml" xmlns:w16sdtdh="http://schemas.microsoft.com/office/word/2020/wordml/sdtdatahash" xmlns:w16se="http://schemas.microsoft.com/office/word/2015/wordml/symex" xmlns:wpg="http://schemas.microsoft.com/office/word/2010/wordprocessingGroup" xmlns:wpi="http://schemas.microsoft.com/office/word/2010/wordprocessingInk" xmlns:wne="http://schemas.microsoft.com/office/word/2006/wordml" xmlns:wps="http://schemas.microsoft.com/office/word/2010/wordprocessingShape" mc:Ignorable="w14 w15 w16se w16cid w16 w16cex w16sdtdh wp14">
+<w:ftr xmlns:wpc="http://schemas.microsoft.com/office/word/2010/wordprocessingCanvas" xmlns:cx="http://schemas.microsoft.com/office/drawing/2014/chartex" xmlns:cx1="http://schemas.microsoft.com/office/drawing/2015/9/8/chartex" xmlns:cx2="http://schemas.microsoft.com/office/drawing/2015/10/21/chartex" xmlns:cx3="http://schemas.microsoft.com/office/drawing/2016/5/9/chartex" xmlns:cx4="http://schemas.microsoft.com/office/drawing/2016/5/10/chartex" xmlns:cx5="http://schemas.microsoft.com/office/drawing/2016/5/11/chartex" xmlns:cx6="http://schemas.microsoft.com/office/drawing/2016/5/12/chartex" xmlns:cx7="http://schemas.microsoft.com/office/drawing/2016/5/13/chartex" xmlns:cx8="http://schemas.microsoft.com/office/drawing/2016/5/14/chartex" xmlns:mc="http://schemas.openxmlformats.org/markup-compatibility/2006" xmlns:aink="http://schemas.microsoft.com/office/drawing/2016/ink" xmlns:am3d="http://schemas.microsoft.com/office/drawing/2017/model3d" xmlns:o="urn:schemas-microsoft-com:office:office" xmlns:r="http://schemas.openxmlformats.org/officeDocument/2006/relationships" xmlns:m="http://schemas.openxmlformats.org/officeDocument/2006/math" xmlns:v="urn:schemas-microsoft-com:vml" xmlns:wp14="http://schemas.microsoft.com/office/word/2010/wordprocessingDrawing" xmlns:wp="http://schemas.openxmlformats.org/drawingml/2006/wordprocessingDrawing" xmlns:w10="urn:schemas-microsoft-com:office:word" xmlns:w="http://schemas.openxmlformats.org/wordprocessingml/2006/main" xmlns:w14="http://schemas.microsoft.com/office/word/2010/wordml" xmlns:w15="http://schemas.microsoft.com/office/word/2012/wordml" xmlns:w16cex="http://schemas.microsoft.com/office/word/2018/wordml/cex" xmlns:w16cid="http://schemas.microsoft.com/office/word/2016/wordml/cid" xmlns:w16="http://schemas.microsoft.com/office/word/2018/wordml" xmlns:w16sdtdh="http://schemas.microsoft.com/office/word/2020/wordml/sdtdatahash" xmlns:w16se="http://schemas.microsoft.com/office/word/2015/wordml/symex" xmlns:wpg="http://schemas.microsoft.com/office/word/2010/wordprocessingGroup" xmlns:wpi="http://schemas.microsoft.com/office/word/2010/wordprocessingInk" xmlns:wne="http://schemas.microsoft.com/office/word/2006/wordml" xmlns:wps="http://schemas.microsoft.com/office/word/2010/wordprocessingShape" mc:Ignorable="w14 w15 w16se w16cid w16 w16cex w16sdtdh wp14">
   <w:p>
     <w:pPr>
       <w:pStyle w:val="Footer"/>
@@ -2237,7 +2339,7 @@
 </file>
 
 <file path=word/footer3.xml><?xml version="1.0" encoding="utf-8"?>
-<w:ftr xmlns:wpc="http://schemas.microsoft.com/office/word/2010/wordprocessingCanvas" xmlns:cx="http://schemas.microsoft.com/office/drawing/2014/chartex" xmlns:cx1="http://schemas.microsoft.com/office/drawing/2015/9/8/chartex" xmlns:cx2="http://schemas.microsoft.com/office/drawing/2015/10/21/chartex" xmlns:cx3="http://schemas.microsoft.com/office/drawing/2016/5/9/chartex" xmlns:cx4="http://schemas.microsoft.com/office/drawing/2016/5/10/chartex" xmlns:cx5="http://schemas.microsoft.com/office/drawing/2016/5/11/chartex" xmlns:cx6="http://schemas.microsoft.com/office/drawing/2016/5/12/chartex" xmlns:cx7="http://schemas.microsoft.com/office/drawing/2016/5/13/chartex" xmlns:cx8="http://schemas.microsoft.com/office/drawing/2016/5/14/chartex" xmlns:mc="http://schemas.openxmlformats.org/markup-compatibility/2006" xmlns:aink="http://schemas.microsoft.com/office/drawing/2016/ink" xmlns:am3d="http://schemas.microsoft.com/office/drawing/2017/model3d" xmlns:o="urn:schemas-microsoft-com:office:office" xmlns:oel="http://schemas.microsoft.com/office/2019/extlst" xmlns:r="http://schemas.openxmlformats.org/officeDocument/2006/relationships" xmlns:m="http://schemas.openxmlformats.org/officeDocument/2006/math" xmlns:v="urn:schemas-microsoft-com:vml" xmlns:wp14="http://schemas.microsoft.com/office/word/2010/wordprocessingDrawing" xmlns:wp="http://schemas.openxmlformats.org/drawingml/2006/wordprocessingDrawing" xmlns:w10="urn:schemas-microsoft-com:office:word" xmlns:w="http://schemas.openxmlformats.org/wordprocessingml/2006/main" xmlns:w14="http://schemas.microsoft.com/office/word/2010/wordml" xmlns:w15="http://schemas.microsoft.com/office/word/2012/wordml" xmlns:w16cex="http://schemas.microsoft.com/office/word/2018/wordml/cex" xmlns:w16cid="http://schemas.microsoft.com/office/word/2016/wordml/cid" xmlns:w16="http://schemas.microsoft.com/office/word/2018/wordml" xmlns:w16sdtdh="http://schemas.microsoft.com/office/word/2020/wordml/sdtdatahash" xmlns:w16se="http://schemas.microsoft.com/office/word/2015/wordml/symex" xmlns:wpg="http://schemas.microsoft.com/office/word/2010/wordprocessingGroup" xmlns:wpi="http://schemas.microsoft.com/office/word/2010/wordprocessingInk" xmlns:wne="http://schemas.microsoft.com/office/word/2006/wordml" xmlns:wps="http://schemas.microsoft.com/office/word/2010/wordprocessingShape" mc:Ignorable="w14 w15 w16se w16cid w16 w16cex w16sdtdh wp14">
+<w:ftr xmlns:wpc="http://schemas.microsoft.com/office/word/2010/wordprocessingCanvas" xmlns:cx="http://schemas.microsoft.com/office/drawing/2014/chartex" xmlns:cx1="http://schemas.microsoft.com/office/drawing/2015/9/8/chartex" xmlns:cx2="http://schemas.microsoft.com/office/drawing/2015/10/21/chartex" xmlns:cx3="http://schemas.microsoft.com/office/drawing/2016/5/9/chartex" xmlns:cx4="http://schemas.microsoft.com/office/drawing/2016/5/10/chartex" xmlns:cx5="http://schemas.microsoft.com/office/drawing/2016/5/11/chartex" xmlns:cx6="http://schemas.microsoft.com/office/drawing/2016/5/12/chartex" xmlns:cx7="http://schemas.microsoft.com/office/drawing/2016/5/13/chartex" xmlns:cx8="http://schemas.microsoft.com/office/drawing/2016/5/14/chartex" xmlns:mc="http://schemas.openxmlformats.org/markup-compatibility/2006" xmlns:aink="http://schemas.microsoft.com/office/drawing/2016/ink" xmlns:am3d="http://schemas.microsoft.com/office/drawing/2017/model3d" xmlns:o="urn:schemas-microsoft-com:office:office" xmlns:r="http://schemas.openxmlformats.org/officeDocument/2006/relationships" xmlns:m="http://schemas.openxmlformats.org/officeDocument/2006/math" xmlns:v="urn:schemas-microsoft-com:vml" xmlns:wp14="http://schemas.microsoft.com/office/word/2010/wordprocessingDrawing" xmlns:wp="http://schemas.openxmlformats.org/drawingml/2006/wordprocessingDrawing" xmlns:w10="urn:schemas-microsoft-com:office:word" xmlns:w="http://schemas.openxmlformats.org/wordprocessingml/2006/main" xmlns:w14="http://schemas.microsoft.com/office/word/2010/wordml" xmlns:w15="http://schemas.microsoft.com/office/word/2012/wordml" xmlns:w16cex="http://schemas.microsoft.com/office/word/2018/wordml/cex" xmlns:w16cid="http://schemas.microsoft.com/office/word/2016/wordml/cid" xmlns:w16="http://schemas.microsoft.com/office/word/2018/wordml" xmlns:w16sdtdh="http://schemas.microsoft.com/office/word/2020/wordml/sdtdatahash" xmlns:w16se="http://schemas.microsoft.com/office/word/2015/wordml/symex" xmlns:wpg="http://schemas.microsoft.com/office/word/2010/wordprocessingGroup" xmlns:wpi="http://schemas.microsoft.com/office/word/2010/wordprocessingInk" xmlns:wne="http://schemas.microsoft.com/office/word/2006/wordml" xmlns:wps="http://schemas.microsoft.com/office/word/2010/wordprocessingShape" mc:Ignorable="w14 w15 w16se w16cid w16 w16cex w16sdtdh wp14">
   <w:p>
     <w:pPr>
       <w:pStyle w:val="Footer"/>
@@ -2247,7 +2349,7 @@
 </file>
 
 <file path=word/footnotes.xml><?xml version="1.0" encoding="utf-8"?>
-<w:footnotes xmlns:wpc="http://schemas.microsoft.com/office/word/2010/wordprocessingCanvas" xmlns:cx="http://schemas.microsoft.com/office/drawing/2014/chartex" xmlns:cx1="http://schemas.microsoft.com/office/drawing/2015/9/8/chartex" xmlns:cx2="http://schemas.microsoft.com/office/drawing/2015/10/21/chartex" xmlns:cx3="http://schemas.microsoft.com/office/drawing/2016/5/9/chartex" xmlns:cx4="http://schemas.microsoft.com/office/drawing/2016/5/10/chartex" xmlns:cx5="http://schemas.microsoft.com/office/drawing/2016/5/11/chartex" xmlns:cx6="http://schemas.microsoft.com/office/drawing/2016/5/12/chartex" xmlns:cx7="http://schemas.microsoft.com/office/drawing/2016/5/13/chartex" xmlns:cx8="http://schemas.microsoft.com/office/drawing/2016/5/14/chartex" xmlns:mc="http://schemas.openxmlformats.org/markup-compatibility/2006" xmlns:aink="http://schemas.microsoft.com/office/drawing/2016/ink" xmlns:am3d="http://schemas.microsoft.com/office/drawing/2017/model3d" xmlns:o="urn:schemas-microsoft-com:office:office" xmlns:oel="http://schemas.microsoft.com/office/2019/extlst" xmlns:r="http://schemas.openxmlformats.org/officeDocument/2006/relationships" xmlns:m="http://schemas.openxmlformats.org/officeDocument/2006/math" xmlns:v="urn:schemas-microsoft-com:vml" xmlns:wp14="http://schemas.microsoft.com/office/word/2010/wordprocessingDrawing" xmlns:wp="http://schemas.openxmlformats.org/drawingml/2006/wordprocessingDrawing" xmlns:w10="urn:schemas-microsoft-com:office:word" xmlns:w="http://schemas.openxmlformats.org/wordprocessingml/2006/main" xmlns:w14="http://schemas.microsoft.com/office/word/2010/wordml" xmlns:w15="http://schemas.microsoft.com/office/word/2012/wordml" xmlns:w16cex="http://schemas.microsoft.com/office/word/2018/wordml/cex" xmlns:w16cid="http://schemas.microsoft.com/office/word/2016/wordml/cid" xmlns:w16="http://schemas.microsoft.com/office/word/2018/wordml" xmlns:w16sdtdh="http://schemas.microsoft.com/office/word/2020/wordml/sdtdatahash" xmlns:w16se="http://schemas.microsoft.com/office/word/2015/wordml/symex" xmlns:wpg="http://schemas.microsoft.com/office/word/2010/wordprocessingGroup" xmlns:wpi="http://schemas.microsoft.com/office/word/2010/wordprocessingInk" xmlns:wne="http://schemas.microsoft.com/office/word/2006/wordml" xmlns:wps="http://schemas.microsoft.com/office/word/2010/wordprocessingShape" mc:Ignorable="w14 w15 w16se w16cid w16 w16cex w16sdtdh wp14">
+<w:footnotes xmlns:wpc="http://schemas.microsoft.com/office/word/2010/wordprocessingCanvas" xmlns:cx="http://schemas.microsoft.com/office/drawing/2014/chartex" xmlns:cx1="http://schemas.microsoft.com/office/drawing/2015/9/8/chartex" xmlns:cx2="http://schemas.microsoft.com/office/drawing/2015/10/21/chartex" xmlns:cx3="http://schemas.microsoft.com/office/drawing/2016/5/9/chartex" xmlns:cx4="http://schemas.microsoft.com/office/drawing/2016/5/10/chartex" xmlns:cx5="http://schemas.microsoft.com/office/drawing/2016/5/11/chartex" xmlns:cx6="http://schemas.microsoft.com/office/drawing/2016/5/12/chartex" xmlns:cx7="http://schemas.microsoft.com/office/drawing/2016/5/13/chartex" xmlns:cx8="http://schemas.microsoft.com/office/drawing/2016/5/14/chartex" xmlns:mc="http://schemas.openxmlformats.org/markup-compatibility/2006" xmlns:aink="http://schemas.microsoft.com/office/drawing/2016/ink" xmlns:am3d="http://schemas.microsoft.com/office/drawing/2017/model3d" xmlns:o="urn:schemas-microsoft-com:office:office" xmlns:r="http://schemas.openxmlformats.org/officeDocument/2006/relationships" xmlns:m="http://schemas.openxmlformats.org/officeDocument/2006/math" xmlns:v="urn:schemas-microsoft-com:vml" xmlns:wp14="http://schemas.microsoft.com/office/word/2010/wordprocessingDrawing" xmlns:wp="http://schemas.openxmlformats.org/drawingml/2006/wordprocessingDrawing" xmlns:w10="urn:schemas-microsoft-com:office:word" xmlns:w="http://schemas.openxmlformats.org/wordprocessingml/2006/main" xmlns:w14="http://schemas.microsoft.com/office/word/2010/wordml" xmlns:w15="http://schemas.microsoft.com/office/word/2012/wordml" xmlns:w16cex="http://schemas.microsoft.com/office/word/2018/wordml/cex" xmlns:w16cid="http://schemas.microsoft.com/office/word/2016/wordml/cid" xmlns:w16="http://schemas.microsoft.com/office/word/2018/wordml" xmlns:w16sdtdh="http://schemas.microsoft.com/office/word/2020/wordml/sdtdatahash" xmlns:w16se="http://schemas.microsoft.com/office/word/2015/wordml/symex" xmlns:wpg="http://schemas.microsoft.com/office/word/2010/wordprocessingGroup" xmlns:wpi="http://schemas.microsoft.com/office/word/2010/wordprocessingInk" xmlns:wne="http://schemas.microsoft.com/office/word/2006/wordml" xmlns:wps="http://schemas.microsoft.com/office/word/2010/wordprocessingShape" mc:Ignorable="w14 w15 w16se w16cid w16 w16cex w16sdtdh wp14">
   <w:footnote w:type="separator" w:id="-1">
     <w:p>
       <w:pPr>
@@ -2272,7 +2374,7 @@
 </file>
 
 <file path=word/header1.xml><?xml version="1.0" encoding="utf-8"?>
-<w:hdr xmlns:wpc="http://schemas.microsoft.com/office/word/2010/wordprocessingCanvas" xmlns:cx="http://schemas.microsoft.com/office/drawing/2014/chartex" xmlns:cx1="http://schemas.microsoft.com/office/drawing/2015/9/8/chartex" xmlns:cx2="http://schemas.microsoft.com/office/drawing/2015/10/21/chartex" xmlns:cx3="http://schemas.microsoft.com/office/drawing/2016/5/9/chartex" xmlns:cx4="http://schemas.microsoft.com/office/drawing/2016/5/10/chartex" xmlns:cx5="http://schemas.microsoft.com/office/drawing/2016/5/11/chartex" xmlns:cx6="http://schemas.microsoft.com/office/drawing/2016/5/12/chartex" xmlns:cx7="http://schemas.microsoft.com/office/drawing/2016/5/13/chartex" xmlns:cx8="http://schemas.microsoft.com/office/drawing/2016/5/14/chartex" xmlns:mc="http://schemas.openxmlformats.org/markup-compatibility/2006" xmlns:aink="http://schemas.microsoft.com/office/drawing/2016/ink" xmlns:am3d="http://schemas.microsoft.com/office/drawing/2017/model3d" xmlns:o="urn:schemas-microsoft-com:office:office" xmlns:oel="http://schemas.microsoft.com/office/2019/extlst" xmlns:r="http://schemas.openxmlformats.org/officeDocument/2006/relationships" xmlns:m="http://schemas.openxmlformats.org/officeDocument/2006/math" xmlns:v="urn:schemas-microsoft-com:vml" xmlns:wp14="http://schemas.microsoft.com/office/word/2010/wordprocessingDrawing" xmlns:wp="http://schemas.openxmlformats.org/drawingml/2006/wordprocessingDrawing" xmlns:w10="urn:schemas-microsoft-com:office:word" xmlns:w="http://schemas.openxmlformats.org/wordprocessingml/2006/main" xmlns:w14="http://schemas.microsoft.com/office/word/2010/wordml" xmlns:w15="http://schemas.microsoft.com/office/word/2012/wordml" xmlns:w16cex="http://schemas.microsoft.com/office/word/2018/wordml/cex" xmlns:w16cid="http://schemas.microsoft.com/office/word/2016/wordml/cid" xmlns:w16="http://schemas.microsoft.com/office/word/2018/wordml" xmlns:w16sdtdh="http://schemas.microsoft.com/office/word/2020/wordml/sdtdatahash" xmlns:w16se="http://schemas.microsoft.com/office/word/2015/wordml/symex" xmlns:wpg="http://schemas.microsoft.com/office/word/2010/wordprocessingGroup" xmlns:wpi="http://schemas.microsoft.com/office/word/2010/wordprocessingInk" xmlns:wne="http://schemas.microsoft.com/office/word/2006/wordml" xmlns:wps="http://schemas.microsoft.com/office/word/2010/wordprocessingShape" mc:Ignorable="w14 w15 w16se w16cid w16 w16cex w16sdtdh wp14">
+<w:hdr xmlns:wpc="http://schemas.microsoft.com/office/word/2010/wordprocessingCanvas" xmlns:cx="http://schemas.microsoft.com/office/drawing/2014/chartex" xmlns:cx1="http://schemas.microsoft.com/office/drawing/2015/9/8/chartex" xmlns:cx2="http://schemas.microsoft.com/office/drawing/2015/10/21/chartex" xmlns:cx3="http://schemas.microsoft.com/office/drawing/2016/5/9/chartex" xmlns:cx4="http://schemas.microsoft.com/office/drawing/2016/5/10/chartex" xmlns:cx5="http://schemas.microsoft.com/office/drawing/2016/5/11/chartex" xmlns:cx6="http://schemas.microsoft.com/office/drawing/2016/5/12/chartex" xmlns:cx7="http://schemas.microsoft.com/office/drawing/2016/5/13/chartex" xmlns:cx8="http://schemas.microsoft.com/office/drawing/2016/5/14/chartex" xmlns:mc="http://schemas.openxmlformats.org/markup-compatibility/2006" xmlns:aink="http://schemas.microsoft.com/office/drawing/2016/ink" xmlns:am3d="http://schemas.microsoft.com/office/drawing/2017/model3d" xmlns:o="urn:schemas-microsoft-com:office:office" xmlns:r="http://schemas.openxmlformats.org/officeDocument/2006/relationships" xmlns:m="http://schemas.openxmlformats.org/officeDocument/2006/math" xmlns:v="urn:schemas-microsoft-com:vml" xmlns:wp14="http://schemas.microsoft.com/office/word/2010/wordprocessingDrawing" xmlns:wp="http://schemas.openxmlformats.org/drawingml/2006/wordprocessingDrawing" xmlns:w10="urn:schemas-microsoft-com:office:word" xmlns:w="http://schemas.openxmlformats.org/wordprocessingml/2006/main" xmlns:w14="http://schemas.microsoft.com/office/word/2010/wordml" xmlns:w15="http://schemas.microsoft.com/office/word/2012/wordml" xmlns:w16cex="http://schemas.microsoft.com/office/word/2018/wordml/cex" xmlns:w16cid="http://schemas.microsoft.com/office/word/2016/wordml/cid" xmlns:w16="http://schemas.microsoft.com/office/word/2018/wordml" xmlns:w16sdtdh="http://schemas.microsoft.com/office/word/2020/wordml/sdtdatahash" xmlns:w16se="http://schemas.microsoft.com/office/word/2015/wordml/symex" xmlns:wpg="http://schemas.microsoft.com/office/word/2010/wordprocessingGroup" xmlns:wpi="http://schemas.microsoft.com/office/word/2010/wordprocessingInk" xmlns:wne="http://schemas.microsoft.com/office/word/2006/wordml" xmlns:wps="http://schemas.microsoft.com/office/word/2010/wordprocessingShape" mc:Ignorable="w14 w15 w16se w16cid w16 w16cex w16sdtdh wp14">
   <w:p>
     <w:pPr>
       <w:pStyle w:val="Header"/>
@@ -2282,7 +2384,7 @@
 </file>
 
 <file path=word/header2.xml><?xml version="1.0" encoding="utf-8"?>
-<w:hdr xmlns:wpc="http://schemas.microsoft.com/office/word/2010/wordprocessingCanvas" xmlns:cx="http://schemas.microsoft.com/office/drawing/2014/chartex" xmlns:cx1="http://schemas.microsoft.com/office/drawing/2015/9/8/chartex" xmlns:cx2="http://schemas.microsoft.com/office/drawing/2015/10/21/chartex" xmlns:cx3="http://schemas.microsoft.com/office/drawing/2016/5/9/chartex" xmlns:cx4="http://schemas.microsoft.com/office/drawing/2016/5/10/chartex" xmlns:cx5="http://schemas.microsoft.com/office/drawing/2016/5/11/chartex" xmlns:cx6="http://schemas.microsoft.com/office/drawing/2016/5/12/chartex" xmlns:cx7="http://schemas.microsoft.com/office/drawing/2016/5/13/chartex" xmlns:cx8="http://schemas.microsoft.com/office/drawing/2016/5/14/chartex" xmlns:mc="http://schemas.openxmlformats.org/markup-compatibility/2006" xmlns:aink="http://schemas.microsoft.com/office/drawing/2016/ink" xmlns:am3d="http://schemas.microsoft.com/office/drawing/2017/model3d" xmlns:o="urn:schemas-microsoft-com:office:office" xmlns:oel="http://schemas.microsoft.com/office/2019/extlst" xmlns:r="http://schemas.openxmlformats.org/officeDocument/2006/relationships" xmlns:m="http://schemas.openxmlformats.org/officeDocument/2006/math" xmlns:v="urn:schemas-microsoft-com:vml" xmlns:wp14="http://schemas.microsoft.com/office/word/2010/wordprocessingDrawing" xmlns:wp="http://schemas.openxmlformats.org/drawingml/2006/wordprocessingDrawing" xmlns:w10="urn:schemas-microsoft-com:office:word" xmlns:w="http://schemas.openxmlformats.org/wordprocessingml/2006/main" xmlns:w14="http://schemas.microsoft.com/office/word/2010/wordml" xmlns:w15="http://schemas.microsoft.com/office/word/2012/wordml" xmlns:w16cex="http://schemas.microsoft.com/office/word/2018/wordml/cex" xmlns:w16cid="http://schemas.microsoft.com/office/word/2016/wordml/cid" xmlns:w16="http://schemas.microsoft.com/office/word/2018/wordml" xmlns:w16sdtdh="http://schemas.microsoft.com/office/word/2020/wordml/sdtdatahash" xmlns:w16se="http://schemas.microsoft.com/office/word/2015/wordml/symex" xmlns:wpg="http://schemas.microsoft.com/office/word/2010/wordprocessingGroup" xmlns:wpi="http://schemas.microsoft.com/office/word/2010/wordprocessingInk" xmlns:wne="http://schemas.microsoft.com/office/word/2006/wordml" xmlns:wps="http://schemas.microsoft.com/office/word/2010/wordprocessingShape" mc:Ignorable="w14 w15 w16se w16cid w16 w16cex w16sdtdh wp14">
+<w:hdr xmlns:wpc="http://schemas.microsoft.com/office/word/2010/wordprocessingCanvas" xmlns:cx="http://schemas.microsoft.com/office/drawing/2014/chartex" xmlns:cx1="http://schemas.microsoft.com/office/drawing/2015/9/8/chartex" xmlns:cx2="http://schemas.microsoft.com/office/drawing/2015/10/21/chartex" xmlns:cx3="http://schemas.microsoft.com/office/drawing/2016/5/9/chartex" xmlns:cx4="http://schemas.microsoft.com/office/drawing/2016/5/10/chartex" xmlns:cx5="http://schemas.microsoft.com/office/drawing/2016/5/11/chartex" xmlns:cx6="http://schemas.microsoft.com/office/drawing/2016/5/12/chartex" xmlns:cx7="http://schemas.microsoft.com/office/drawing/2016/5/13/chartex" xmlns:cx8="http://schemas.microsoft.com/office/drawing/2016/5/14/chartex" xmlns:mc="http://schemas.openxmlformats.org/markup-compatibility/2006" xmlns:aink="http://schemas.microsoft.com/office/drawing/2016/ink" xmlns:am3d="http://schemas.microsoft.com/office/drawing/2017/model3d" xmlns:o="urn:schemas-microsoft-com:office:office" xmlns:r="http://schemas.openxmlformats.org/officeDocument/2006/relationships" xmlns:m="http://schemas.openxmlformats.org/officeDocument/2006/math" xmlns:v="urn:schemas-microsoft-com:vml" xmlns:wp14="http://schemas.microsoft.com/office/word/2010/wordprocessingDrawing" xmlns:wp="http://schemas.openxmlformats.org/drawingml/2006/wordprocessingDrawing" xmlns:w10="urn:schemas-microsoft-com:office:word" xmlns:w="http://schemas.openxmlformats.org/wordprocessingml/2006/main" xmlns:w14="http://schemas.microsoft.com/office/word/2010/wordml" xmlns:w15="http://schemas.microsoft.com/office/word/2012/wordml" xmlns:w16cex="http://schemas.microsoft.com/office/word/2018/wordml/cex" xmlns:w16cid="http://schemas.microsoft.com/office/word/2016/wordml/cid" xmlns:w16="http://schemas.microsoft.com/office/word/2018/wordml" xmlns:w16sdtdh="http://schemas.microsoft.com/office/word/2020/wordml/sdtdatahash" xmlns:w16se="http://schemas.microsoft.com/office/word/2015/wordml/symex" xmlns:wpg="http://schemas.microsoft.com/office/word/2010/wordprocessingGroup" xmlns:wpi="http://schemas.microsoft.com/office/word/2010/wordprocessingInk" xmlns:wne="http://schemas.microsoft.com/office/word/2006/wordml" xmlns:wps="http://schemas.microsoft.com/office/word/2010/wordprocessingShape" mc:Ignorable="w14 w15 w16se w16cid w16 w16cex w16sdtdh wp14">
   <w:p>
     <w:pPr>
       <w:pStyle w:val="Header"/>
@@ -2292,7 +2394,7 @@
 </file>
 
 <file path=word/header3.xml><?xml version="1.0" encoding="utf-8"?>
-<w:hdr xmlns:wpc="http://schemas.microsoft.com/office/word/2010/wordprocessingCanvas" xmlns:cx="http://schemas.microsoft.com/office/drawing/2014/chartex" xmlns:cx1="http://schemas.microsoft.com/office/drawing/2015/9/8/chartex" xmlns:cx2="http://schemas.microsoft.com/office/drawing/2015/10/21/chartex" xmlns:cx3="http://schemas.microsoft.com/office/drawing/2016/5/9/chartex" xmlns:cx4="http://schemas.microsoft.com/office/drawing/2016/5/10/chartex" xmlns:cx5="http://schemas.microsoft.com/office/drawing/2016/5/11/chartex" xmlns:cx6="http://schemas.microsoft.com/office/drawing/2016/5/12/chartex" xmlns:cx7="http://schemas.microsoft.com/office/drawing/2016/5/13/chartex" xmlns:cx8="http://schemas.microsoft.com/office/drawing/2016/5/14/chartex" xmlns:mc="http://schemas.openxmlformats.org/markup-compatibility/2006" xmlns:aink="http://schemas.microsoft.com/office/drawing/2016/ink" xmlns:am3d="http://schemas.microsoft.com/office/drawing/2017/model3d" xmlns:o="urn:schemas-microsoft-com:office:office" xmlns:oel="http://schemas.microsoft.com/office/2019/extlst" xmlns:r="http://schemas.openxmlformats.org/officeDocument/2006/relationships" xmlns:m="http://schemas.openxmlformats.org/officeDocument/2006/math" xmlns:v="urn:schemas-microsoft-com:vml" xmlns:wp14="http://schemas.microsoft.com/office/word/2010/wordprocessingDrawing" xmlns:wp="http://schemas.openxmlformats.org/drawingml/2006/wordprocessingDrawing" xmlns:w10="urn:schemas-microsoft-com:office:word" xmlns:w="http://schemas.openxmlformats.org/wordprocessingml/2006/main" xmlns:w14="http://schemas.microsoft.com/office/word/2010/wordml" xmlns:w15="http://schemas.microsoft.com/office/word/2012/wordml" xmlns:w16cex="http://schemas.microsoft.com/office/word/2018/wordml/cex" xmlns:w16cid="http://schemas.microsoft.com/office/word/2016/wordml/cid" xmlns:w16="http://schemas.microsoft.com/office/word/2018/wordml" xmlns:w16sdtdh="http://schemas.microsoft.com/office/word/2020/wordml/sdtdatahash" xmlns:w16se="http://schemas.microsoft.com/office/word/2015/wordml/symex" xmlns:wpg="http://schemas.microsoft.com/office/word/2010/wordprocessingGroup" xmlns:wpi="http://schemas.microsoft.com/office/word/2010/wordprocessingInk" xmlns:wne="http://schemas.microsoft.com/office/word/2006/wordml" xmlns:wps="http://schemas.microsoft.com/office/word/2010/wordprocessingShape" mc:Ignorable="w14 w15 w16se w16cid w16 w16cex w16sdtdh wp14">
+<w:hdr xmlns:wpc="http://schemas.microsoft.com/office/word/2010/wordprocessingCanvas" xmlns:cx="http://schemas.microsoft.com/office/drawing/2014/chartex" xmlns:cx1="http://schemas.microsoft.com/office/drawing/2015/9/8/chartex" xmlns:cx2="http://schemas.microsoft.com/office/drawing/2015/10/21/chartex" xmlns:cx3="http://schemas.microsoft.com/office/drawing/2016/5/9/chartex" xmlns:cx4="http://schemas.microsoft.com/office/drawing/2016/5/10/chartex" xmlns:cx5="http://schemas.microsoft.com/office/drawing/2016/5/11/chartex" xmlns:cx6="http://schemas.microsoft.com/office/drawing/2016/5/12/chartex" xmlns:cx7="http://schemas.microsoft.com/office/drawing/2016/5/13/chartex" xmlns:cx8="http://schemas.microsoft.com/office/drawing/2016/5/14/chartex" xmlns:mc="http://schemas.openxmlformats.org/markup-compatibility/2006" xmlns:aink="http://schemas.microsoft.com/office/drawing/2016/ink" xmlns:am3d="http://schemas.microsoft.com/office/drawing/2017/model3d" xmlns:o="urn:schemas-microsoft-com:office:office" xmlns:r="http://schemas.openxmlformats.org/officeDocument/2006/relationships" xmlns:m="http://schemas.openxmlformats.org/officeDocument/2006/math" xmlns:v="urn:schemas-microsoft-com:vml" xmlns:wp14="http://schemas.microsoft.com/office/word/2010/wordprocessingDrawing" xmlns:wp="http://schemas.openxmlformats.org/drawingml/2006/wordprocessingDrawing" xmlns:w10="urn:schemas-microsoft-com:office:word" xmlns:w="http://schemas.openxmlformats.org/wordprocessingml/2006/main" xmlns:w14="http://schemas.microsoft.com/office/word/2010/wordml" xmlns:w15="http://schemas.microsoft.com/office/word/2012/wordml" xmlns:w16cex="http://schemas.microsoft.com/office/word/2018/wordml/cex" xmlns:w16cid="http://schemas.microsoft.com/office/word/2016/wordml/cid" xmlns:w16="http://schemas.microsoft.com/office/word/2018/wordml" xmlns:w16sdtdh="http://schemas.microsoft.com/office/word/2020/wordml/sdtdatahash" xmlns:w16se="http://schemas.microsoft.com/office/word/2015/wordml/symex" xmlns:wpg="http://schemas.microsoft.com/office/word/2010/wordprocessingGroup" xmlns:wpi="http://schemas.microsoft.com/office/word/2010/wordprocessingInk" xmlns:wne="http://schemas.microsoft.com/office/word/2006/wordml" xmlns:wps="http://schemas.microsoft.com/office/word/2010/wordprocessingShape" mc:Ignorable="w14 w15 w16se w16cid w16 w16cex w16sdtdh wp14">
   <w:p>
     <w:pPr>
       <w:pStyle w:val="Header"/>
@@ -2302,7 +2404,7 @@
 </file>
 
 <file path=word/numbering.xml><?xml version="1.0" encoding="utf-8"?>
-<w:numbering xmlns:wpc="http://schemas.microsoft.com/office/word/2010/wordprocessingCanvas" xmlns:cx="http://schemas.microsoft.com/office/drawing/2014/chartex" xmlns:cx1="http://schemas.microsoft.com/office/drawing/2015/9/8/chartex" xmlns:cx2="http://schemas.microsoft.com/office/drawing/2015/10/21/chartex" xmlns:cx3="http://schemas.microsoft.com/office/drawing/2016/5/9/chartex" xmlns:cx4="http://schemas.microsoft.com/office/drawing/2016/5/10/chartex" xmlns:cx5="http://schemas.microsoft.com/office/drawing/2016/5/11/chartex" xmlns:cx6="http://schemas.microsoft.com/office/drawing/2016/5/12/chartex" xmlns:cx7="http://schemas.microsoft.com/office/drawing/2016/5/13/chartex" xmlns:cx8="http://schemas.microsoft.com/office/drawing/2016/5/14/chartex" xmlns:mc="http://schemas.openxmlformats.org/markup-compatibility/2006" xmlns:aink="http://schemas.microsoft.com/office/drawing/2016/ink" xmlns:am3d="http://schemas.microsoft.com/office/drawing/2017/model3d" xmlns:o="urn:schemas-microsoft-com:office:office" xmlns:oel="http://schemas.microsoft.com/office/2019/extlst" xmlns:r="http://schemas.openxmlformats.org/officeDocument/2006/relationships" xmlns:m="http://schemas.openxmlformats.org/officeDocument/2006/math" xmlns:v="urn:schemas-microsoft-com:vml" xmlns:wp14="http://schemas.microsoft.com/office/word/2010/wordprocessingDrawing" xmlns:wp="http://schemas.openxmlformats.org/drawingml/2006/wordprocessingDrawing" xmlns:w10="urn:schemas-microsoft-com:office:word" xmlns:w="http://schemas.openxmlformats.org/wordprocessingml/2006/main" xmlns:w14="http://schemas.microsoft.com/office/word/2010/wordml" xmlns:w15="http://schemas.microsoft.com/office/word/2012/wordml" xmlns:w16cex="http://schemas.microsoft.com/office/word/2018/wordml/cex" xmlns:w16cid="http://schemas.microsoft.com/office/word/2016/wordml/cid" xmlns:w16="http://schemas.microsoft.com/office/word/2018/wordml" xmlns:w16sdtdh="http://schemas.microsoft.com/office/word/2020/wordml/sdtdatahash" xmlns:w16se="http://schemas.microsoft.com/office/word/2015/wordml/symex" xmlns:wpg="http://schemas.microsoft.com/office/word/2010/wordprocessingGroup" xmlns:wpi="http://schemas.microsoft.com/office/word/2010/wordprocessingInk" xmlns:wne="http://schemas.microsoft.com/office/word/2006/wordml" xmlns:wps="http://schemas.microsoft.com/office/word/2010/wordprocessingShape" mc:Ignorable="w14 w15 w16se w16cid w16 w16cex w16sdtdh wp14">
+<w:numbering xmlns:wpc="http://schemas.microsoft.com/office/word/2010/wordprocessingCanvas" xmlns:cx="http://schemas.microsoft.com/office/drawing/2014/chartex" xmlns:cx1="http://schemas.microsoft.com/office/drawing/2015/9/8/chartex" xmlns:cx2="http://schemas.microsoft.com/office/drawing/2015/10/21/chartex" xmlns:cx3="http://schemas.microsoft.com/office/drawing/2016/5/9/chartex" xmlns:cx4="http://schemas.microsoft.com/office/drawing/2016/5/10/chartex" xmlns:cx5="http://schemas.microsoft.com/office/drawing/2016/5/11/chartex" xmlns:cx6="http://schemas.microsoft.com/office/drawing/2016/5/12/chartex" xmlns:cx7="http://schemas.microsoft.com/office/drawing/2016/5/13/chartex" xmlns:cx8="http://schemas.microsoft.com/office/drawing/2016/5/14/chartex" xmlns:mc="http://schemas.openxmlformats.org/markup-compatibility/2006" xmlns:aink="http://schemas.microsoft.com/office/drawing/2016/ink" xmlns:am3d="http://schemas.microsoft.com/office/drawing/2017/model3d" xmlns:o="urn:schemas-microsoft-com:office:office" xmlns:r="http://schemas.openxmlformats.org/officeDocument/2006/relationships" xmlns:m="http://schemas.openxmlformats.org/officeDocument/2006/math" xmlns:v="urn:schemas-microsoft-com:vml" xmlns:wp14="http://schemas.microsoft.com/office/word/2010/wordprocessingDrawing" xmlns:wp="http://schemas.openxmlformats.org/drawingml/2006/wordprocessingDrawing" xmlns:w10="urn:schemas-microsoft-com:office:word" xmlns:w="http://schemas.openxmlformats.org/wordprocessingml/2006/main" xmlns:w14="http://schemas.microsoft.com/office/word/2010/wordml" xmlns:w15="http://schemas.microsoft.com/office/word/2012/wordml" xmlns:w16cex="http://schemas.microsoft.com/office/word/2018/wordml/cex" xmlns:w16cid="http://schemas.microsoft.com/office/word/2016/wordml/cid" xmlns:w16="http://schemas.microsoft.com/office/word/2018/wordml" xmlns:w16sdtdh="http://schemas.microsoft.com/office/word/2020/wordml/sdtdatahash" xmlns:w16se="http://schemas.microsoft.com/office/word/2015/wordml/symex" xmlns:wpg="http://schemas.microsoft.com/office/word/2010/wordprocessingGroup" xmlns:wpi="http://schemas.microsoft.com/office/word/2010/wordprocessingInk" xmlns:wne="http://schemas.microsoft.com/office/word/2006/wordml" xmlns:wps="http://schemas.microsoft.com/office/word/2010/wordprocessingShape" mc:Ignorable="w14 w15 w16se w16cid w16 w16cex w16sdtdh wp14">
   <w:abstractNum w:abstractNumId="0" w15:restartNumberingAfterBreak="0">
     <w:nsid w:val="210D2DDA"/>
     <w:multiLevelType w:val="hybridMultilevel"/>
@@ -3130,25 +3232,25 @@
       </w:rPr>
     </w:lvl>
   </w:abstractNum>
-  <w:num w:numId="1" w16cid:durableId="1147479005">
+  <w:num w:numId="1">
     <w:abstractNumId w:val="3"/>
   </w:num>
-  <w:num w:numId="2" w16cid:durableId="1770470163">
+  <w:num w:numId="2">
     <w:abstractNumId w:val="0"/>
   </w:num>
-  <w:num w:numId="3" w16cid:durableId="168254945">
+  <w:num w:numId="3">
     <w:abstractNumId w:val="4"/>
   </w:num>
-  <w:num w:numId="4" w16cid:durableId="1398166394">
+  <w:num w:numId="4">
     <w:abstractNumId w:val="6"/>
   </w:num>
-  <w:num w:numId="5" w16cid:durableId="447436431">
+  <w:num w:numId="5">
     <w:abstractNumId w:val="2"/>
   </w:num>
-  <w:num w:numId="6" w16cid:durableId="835268728">
+  <w:num w:numId="6">
     <w:abstractNumId w:val="1"/>
   </w:num>
-  <w:num w:numId="7" w16cid:durableId="808937119">
+  <w:num w:numId="7">
     <w:abstractNumId w:val="5"/>
   </w:num>
 </w:numbering>

</xml_diff>

<commit_message>
Further update to hide paragraph, if notice is relisted
</commit_message>
<xml_diff>
--- a/docker/docmosis/templates/CV-UNS-HNO-ENG-01196.docx
+++ b/docker/docmosis/templates/CV-UNS-HNO-ENG-01196.docx
@@ -230,19 +230,9 @@
                 <w:sz w:val="24"/>
                 <w:szCs w:val="24"/>
               </w:rPr>
-              <w:t>&lt;</w:t>
-            </w:r>
-            <w:proofErr w:type="gramStart"/>
-            <w:r>
-              <w:rPr>
-                <w:rFonts w:ascii="Arial" w:hAnsi="Arial" w:cs="Arial"/>
-                <w:sz w:val="24"/>
-                <w:szCs w:val="24"/>
-              </w:rPr>
-              <w:t>&lt;{</w:t>
+              <w:t>&lt;&lt;{</w:t>
             </w:r>
             <w:proofErr w:type="spellStart"/>
-            <w:proofErr w:type="gramEnd"/>
             <w:r>
               <w:rPr>
                 <w:rFonts w:ascii="Arial" w:hAnsi="Arial" w:cs="Arial"/>
@@ -1136,7 +1126,7 @@
     </w:p>
     <w:p>
       <w:pPr>
-        <w:spacing w:line="240" w:lineRule="auto"/>
+        <w:spacing w:after="0" w:line="240" w:lineRule="auto"/>
         <w:rPr>
           <w:rFonts w:ascii="Arial" w:hAnsi="Arial" w:cs="Arial"/>
           <w:color w:val="000000" w:themeColor="text1"/>
@@ -1194,9 +1184,10 @@
     </w:p>
     <w:p>
       <w:pPr>
-        <w:spacing w:line="240" w:lineRule="auto"/>
-        <w:rPr>
-          <w:rFonts w:ascii="Arial" w:hAnsi="Arial" w:cs="Arial"/>
+        <w:spacing w:after="0" w:line="240" w:lineRule="auto"/>
+        <w:rPr>
+          <w:rFonts w:ascii="Arial" w:hAnsi="Arial" w:cs="Arial"/>
+          <w:color w:val="000000" w:themeColor="text1"/>
           <w:sz w:val="24"/>
           <w:szCs w:val="24"/>
         </w:rPr>
@@ -1204,7 +1195,7 @@
     </w:p>
     <w:p>
       <w:pPr>
-        <w:spacing w:line="240" w:lineRule="auto"/>
+        <w:spacing w:after="0" w:line="240" w:lineRule="auto"/>
         <w:rPr>
           <w:rFonts w:ascii="Arial" w:hAnsi="Arial" w:cs="Arial"/>
           <w:color w:val="000000" w:themeColor="text1"/>
@@ -1242,7 +1233,7 @@
     </w:p>
     <w:p>
       <w:pPr>
-        <w:spacing w:line="240" w:lineRule="auto"/>
+        <w:spacing w:after="0" w:line="240" w:lineRule="auto"/>
         <w:rPr>
           <w:rFonts w:ascii="Arial" w:hAnsi="Arial" w:cs="Arial"/>
           <w:sz w:val="24"/>
@@ -1252,7 +1243,7 @@
     </w:p>
     <w:p>
       <w:pPr>
-        <w:spacing w:line="240" w:lineRule="auto"/>
+        <w:spacing w:after="0" w:line="240" w:lineRule="auto"/>
         <w:rPr>
           <w:rFonts w:ascii="Arial" w:hAnsi="Arial" w:cs="Arial"/>
           <w:sz w:val="24"/>
@@ -1269,7 +1260,6 @@
         </w:rPr>
         <w:t>&lt;</w:t>
       </w:r>
-      <w:proofErr w:type="gramStart"/>
       <w:r>
         <w:rPr>
           <w:rFonts w:ascii="Arial" w:hAnsi="Arial" w:cs="Arial"/>
@@ -1279,7 +1269,6 @@
         <w:t>&lt;{</w:t>
       </w:r>
       <w:proofErr w:type="spellStart"/>
-      <w:proofErr w:type="gramEnd"/>
       <w:r>
         <w:rPr>
           <w:rFonts w:ascii="Arial" w:hAnsi="Arial" w:cs="Arial"/>
@@ -1388,7 +1377,17 @@
     <w:bookmarkEnd w:id="3"/>
     <w:p>
       <w:pPr>
-        <w:spacing w:line="240" w:lineRule="auto"/>
+        <w:spacing w:after="0" w:line="240" w:lineRule="auto"/>
+        <w:rPr>
+          <w:rFonts w:ascii="Arial" w:hAnsi="Arial" w:cs="Arial"/>
+          <w:sz w:val="24"/>
+          <w:szCs w:val="24"/>
+        </w:rPr>
+      </w:pPr>
+    </w:p>
+    <w:p>
+      <w:pPr>
+        <w:spacing w:after="0" w:line="240" w:lineRule="auto"/>
         <w:rPr>
           <w:rFonts w:ascii="Arial" w:hAnsi="Arial" w:cs="Arial"/>
           <w:sz w:val="24"/>
@@ -1458,7 +1457,17 @@
     </w:p>
     <w:p>
       <w:pPr>
-        <w:spacing w:line="240" w:lineRule="auto"/>
+        <w:spacing w:after="0" w:line="240" w:lineRule="auto"/>
+        <w:rPr>
+          <w:rFonts w:ascii="Arial" w:hAnsi="Arial" w:cs="Arial"/>
+          <w:sz w:val="24"/>
+          <w:szCs w:val="24"/>
+        </w:rPr>
+      </w:pPr>
+    </w:p>
+    <w:p>
+      <w:pPr>
+        <w:spacing w:after="0" w:line="240" w:lineRule="auto"/>
         <w:rPr>
           <w:rFonts w:ascii="Arial" w:hAnsi="Arial" w:cs="Arial"/>
           <w:sz w:val="24"/>
@@ -1560,79 +1569,33 @@
     </w:p>
     <w:p>
       <w:pPr>
-        <w:spacing w:line="240" w:lineRule="auto"/>
-        <w:rPr>
-          <w:rFonts w:ascii="Arial" w:hAnsi="Arial" w:cs="Arial"/>
-          <w:color w:val="000000" w:themeColor="text1"/>
-          <w:sz w:val="24"/>
-          <w:szCs w:val="24"/>
-        </w:rPr>
-      </w:pPr>
-      <w:bookmarkStart w:id="6" w:name="_Hlk114659973"/>
-      <w:r>
-        <w:rPr>
-          <w:rFonts w:ascii="Arial" w:hAnsi="Arial" w:cs="Arial"/>
-          <w:color w:val="000000" w:themeColor="text1"/>
-          <w:sz w:val="24"/>
-          <w:szCs w:val="24"/>
-        </w:rPr>
-        <w:t>&lt;&lt;cs_{</w:t>
-      </w:r>
-      <w:proofErr w:type="spellStart"/>
-      <w:proofErr w:type="gramStart"/>
-      <w:r>
-        <w:rPr>
-          <w:rFonts w:ascii="Arial" w:hAnsi="Arial" w:cs="Arial"/>
-          <w:sz w:val="24"/>
-          <w:szCs w:val="24"/>
-        </w:rPr>
-        <w:t>additionalInfo</w:t>
-      </w:r>
-      <w:proofErr w:type="spellEnd"/>
-      <w:r>
-        <w:rPr>
-          <w:rFonts w:ascii="Arial" w:hAnsi="Arial" w:cs="Arial"/>
-          <w:color w:val="000000" w:themeColor="text1"/>
-          <w:sz w:val="24"/>
-          <w:szCs w:val="24"/>
-        </w:rPr>
-        <w:t>!=</w:t>
-      </w:r>
-      <w:proofErr w:type="gramEnd"/>
-      <w:r>
-        <w:rPr>
-          <w:rFonts w:ascii="Arial" w:hAnsi="Arial" w:cs="Arial"/>
-          <w:color w:val="000000" w:themeColor="text1"/>
-          <w:sz w:val="24"/>
-          <w:szCs w:val="24"/>
-        </w:rPr>
-        <w:t>null}&gt;&gt;</w:t>
-      </w:r>
+        <w:spacing w:after="0" w:line="240" w:lineRule="auto"/>
+        <w:rPr>
+          <w:rFonts w:ascii="Arial" w:hAnsi="Arial" w:cs="Arial"/>
+          <w:sz w:val="24"/>
+          <w:szCs w:val="24"/>
+        </w:rPr>
+      </w:pPr>
     </w:p>
     <w:p>
       <w:pPr>
-        <w:spacing w:line="240" w:lineRule="auto"/>
-        <w:rPr>
-          <w:rFonts w:ascii="Arial" w:hAnsi="Arial" w:cs="Arial"/>
-          <w:sz w:val="24"/>
-          <w:szCs w:val="24"/>
-        </w:rPr>
-      </w:pPr>
-      <w:r>
-        <w:rPr>
-          <w:rFonts w:ascii="Arial" w:hAnsi="Arial" w:cs="Arial"/>
-          <w:sz w:val="24"/>
-          <w:szCs w:val="24"/>
-        </w:rPr>
-        <w:t>&lt;</w:t>
-      </w:r>
-      <w:r>
-        <w:rPr>
-          <w:rFonts w:ascii="Arial" w:hAnsi="Arial" w:cs="Arial"/>
-          <w:sz w:val="24"/>
-          <w:szCs w:val="24"/>
-        </w:rPr>
-        <w:t>&lt;</w:t>
+        <w:spacing w:after="0" w:line="240" w:lineRule="auto"/>
+        <w:rPr>
+          <w:rFonts w:ascii="Arial" w:hAnsi="Arial" w:cs="Arial"/>
+          <w:color w:val="000000" w:themeColor="text1"/>
+          <w:sz w:val="24"/>
+          <w:szCs w:val="24"/>
+        </w:rPr>
+      </w:pPr>
+      <w:bookmarkStart w:id="6" w:name="_Hlk114659973"/>
+      <w:r>
+        <w:rPr>
+          <w:rFonts w:ascii="Arial" w:hAnsi="Arial" w:cs="Arial"/>
+          <w:color w:val="000000" w:themeColor="text1"/>
+          <w:sz w:val="24"/>
+          <w:szCs w:val="24"/>
+        </w:rPr>
+        <w:t>&lt;&lt;cs_{</w:t>
       </w:r>
       <w:proofErr w:type="spellStart"/>
       <w:r>
@@ -1647,89 +1610,103 @@
       <w:r>
         <w:rPr>
           <w:rFonts w:ascii="Arial" w:hAnsi="Arial" w:cs="Arial"/>
-          <w:sz w:val="24"/>
-          <w:szCs w:val="24"/>
-        </w:rPr>
-        <w:t>&gt;</w:t>
-      </w:r>
-      <w:r>
-        <w:rPr>
-          <w:rFonts w:ascii="Arial" w:hAnsi="Arial" w:cs="Arial"/>
-          <w:sz w:val="24"/>
-          <w:szCs w:val="24"/>
-        </w:rPr>
-        <w:t>&gt;</w:t>
+          <w:color w:val="000000" w:themeColor="text1"/>
+          <w:sz w:val="24"/>
+          <w:szCs w:val="24"/>
+        </w:rPr>
+        <w:t>!=null}&gt;&gt;</w:t>
       </w:r>
     </w:p>
     <w:p>
       <w:pPr>
-        <w:spacing w:line="240" w:lineRule="auto"/>
-        <w:rPr>
-          <w:rFonts w:ascii="Arial" w:hAnsi="Arial" w:cs="Arial"/>
-          <w:sz w:val="24"/>
-          <w:szCs w:val="24"/>
-        </w:rPr>
-      </w:pPr>
-      <w:r>
-        <w:rPr>
-          <w:rFonts w:ascii="Arial" w:hAnsi="Arial" w:cs="Arial"/>
-          <w:sz w:val="24"/>
-          <w:szCs w:val="24"/>
-        </w:rPr>
-        <w:t>&lt;&lt;es_&gt;&gt;</w:t>
-      </w:r>
-    </w:p>
-    <w:bookmarkEnd w:id="6"/>
-    <w:p>
-      <w:pPr>
-        <w:spacing w:line="240" w:lineRule="auto"/>
-        <w:rPr>
-          <w:rFonts w:ascii="Arial" w:hAnsi="Arial" w:cs="Arial"/>
-          <w:color w:val="000000" w:themeColor="text1"/>
-          <w:sz w:val="24"/>
-          <w:szCs w:val="24"/>
-        </w:rPr>
-      </w:pPr>
-      <w:r>
-        <w:rPr>
-          <w:rFonts w:ascii="Arial" w:hAnsi="Arial" w:cs="Arial"/>
-          <w:color w:val="000000" w:themeColor="text1"/>
-          <w:sz w:val="24"/>
-          <w:szCs w:val="24"/>
-        </w:rPr>
-        <w:t>&lt;&lt;cs_{</w:t>
+        <w:spacing w:after="0" w:line="240" w:lineRule="auto"/>
+        <w:rPr>
+          <w:rFonts w:ascii="Arial" w:hAnsi="Arial" w:cs="Arial"/>
+          <w:sz w:val="24"/>
+          <w:szCs w:val="24"/>
+        </w:rPr>
+      </w:pPr>
+      <w:r>
+        <w:rPr>
+          <w:rFonts w:ascii="Arial" w:hAnsi="Arial" w:cs="Arial"/>
+          <w:sz w:val="24"/>
+          <w:szCs w:val="24"/>
+        </w:rPr>
+        <w:t>&lt;</w:t>
+      </w:r>
+      <w:r>
+        <w:rPr>
+          <w:rFonts w:ascii="Arial" w:hAnsi="Arial" w:cs="Arial"/>
+          <w:sz w:val="24"/>
+          <w:szCs w:val="24"/>
+        </w:rPr>
+        <w:t>&lt;</w:t>
       </w:r>
       <w:proofErr w:type="spellStart"/>
       <w:r>
         <w:rPr>
           <w:rFonts w:ascii="Arial" w:hAnsi="Arial" w:cs="Arial"/>
-          <w:color w:val="000000" w:themeColor="text1"/>
-          <w:sz w:val="24"/>
-          <w:szCs w:val="24"/>
-        </w:rPr>
-        <w:t>listingOrRelisting</w:t>
+          <w:sz w:val="24"/>
+          <w:szCs w:val="24"/>
+        </w:rPr>
+        <w:t>additionalInfo</w:t>
       </w:r>
       <w:proofErr w:type="spellEnd"/>
       <w:r>
         <w:rPr>
           <w:rFonts w:ascii="Arial" w:hAnsi="Arial" w:cs="Arial"/>
-          <w:color w:val="000000" w:themeColor="text1"/>
-          <w:sz w:val="24"/>
-          <w:szCs w:val="24"/>
-        </w:rPr>
-        <w:t xml:space="preserve">=’LISTING’}&gt;&gt; </w:t>
+          <w:sz w:val="24"/>
+          <w:szCs w:val="24"/>
+        </w:rPr>
+        <w:t>&gt;</w:t>
+      </w:r>
+      <w:r>
+        <w:rPr>
+          <w:rFonts w:ascii="Arial" w:hAnsi="Arial" w:cs="Arial"/>
+          <w:sz w:val="24"/>
+          <w:szCs w:val="24"/>
+        </w:rPr>
+        <w:t>&gt;</w:t>
       </w:r>
     </w:p>
     <w:p>
       <w:pPr>
-        <w:spacing w:line="240" w:lineRule="auto"/>
+        <w:spacing w:after="0" w:line="240" w:lineRule="auto"/>
+        <w:rPr>
+          <w:rFonts w:ascii="Arial" w:hAnsi="Arial" w:cs="Arial"/>
+          <w:sz w:val="24"/>
+          <w:szCs w:val="24"/>
+        </w:rPr>
+      </w:pPr>
+      <w:r>
+        <w:rPr>
+          <w:rFonts w:ascii="Arial" w:hAnsi="Arial" w:cs="Arial"/>
+          <w:sz w:val="24"/>
+          <w:szCs w:val="24"/>
+        </w:rPr>
+        <w:t>&lt;&lt;es_&gt;&gt;</w:t>
+      </w:r>
+      <w:bookmarkEnd w:id="6"/>
+    </w:p>
+    <w:p>
+      <w:pPr>
+        <w:spacing w:after="0" w:line="240" w:lineRule="auto"/>
+        <w:rPr>
+          <w:rFonts w:ascii="Arial" w:hAnsi="Arial" w:cs="Arial"/>
+          <w:sz w:val="24"/>
+          <w:szCs w:val="24"/>
+        </w:rPr>
+      </w:pPr>
+      <w:r>
         <w:rPr>
           <w:rFonts w:ascii="Arial" w:hAnsi="Arial" w:cs="Arial"/>
           <w:color w:val="000000" w:themeColor="text1"/>
           <w:sz w:val="24"/>
           <w:szCs w:val="24"/>
         </w:rPr>
-      </w:pPr>
+        <w:t>&lt;&lt;cs_{</w:t>
+      </w:r>
+      <w:proofErr w:type="spellStart"/>
       <w:r>
         <w:rPr>
           <w:rFonts w:ascii="Arial" w:hAnsi="Arial" w:cs="Arial"/>
@@ -1737,6 +1714,36 @@
           <w:sz w:val="24"/>
           <w:szCs w:val="24"/>
         </w:rPr>
+        <w:t>listingOrRelisting</w:t>
+      </w:r>
+      <w:proofErr w:type="spellEnd"/>
+      <w:r>
+        <w:rPr>
+          <w:rFonts w:ascii="Arial" w:hAnsi="Arial" w:cs="Arial"/>
+          <w:color w:val="000000" w:themeColor="text1"/>
+          <w:sz w:val="24"/>
+          <w:szCs w:val="24"/>
+        </w:rPr>
+        <w:t xml:space="preserve">=’LISTING’}&gt;&gt; </w:t>
+      </w:r>
+    </w:p>
+    <w:p>
+      <w:pPr>
+        <w:spacing w:after="0" w:line="240" w:lineRule="auto"/>
+        <w:rPr>
+          <w:rFonts w:ascii="Arial" w:hAnsi="Arial" w:cs="Arial"/>
+          <w:color w:val="000000" w:themeColor="text1"/>
+          <w:sz w:val="24"/>
+          <w:szCs w:val="24"/>
+        </w:rPr>
+      </w:pPr>
+      <w:r>
+        <w:rPr>
+          <w:rFonts w:ascii="Arial" w:hAnsi="Arial" w:cs="Arial"/>
+          <w:color w:val="000000" w:themeColor="text1"/>
+          <w:sz w:val="24"/>
+          <w:szCs w:val="24"/>
+        </w:rPr>
         <w:t xml:space="preserve">The Hearing fee is </w:t>
       </w:r>
       <w:bookmarkStart w:id="7" w:name="_Hlk114659981"/>
@@ -1767,6 +1774,95 @@
         <w:t>&gt;&gt;</w:t>
       </w:r>
       <w:bookmarkEnd w:id="7"/>
+    </w:p>
+    <w:p>
+      <w:pPr>
+        <w:spacing w:after="0" w:line="240" w:lineRule="auto"/>
+        <w:rPr>
+          <w:rFonts w:ascii="Arial" w:hAnsi="Arial" w:cs="Arial"/>
+          <w:color w:val="000000" w:themeColor="text1"/>
+          <w:sz w:val="24"/>
+          <w:szCs w:val="24"/>
+        </w:rPr>
+      </w:pPr>
+      <w:r>
+        <w:rPr>
+          <w:rFonts w:ascii="Arial" w:hAnsi="Arial" w:cs="Arial"/>
+          <w:color w:val="000000" w:themeColor="text1"/>
+          <w:sz w:val="24"/>
+          <w:szCs w:val="24"/>
+        </w:rPr>
+        <w:t>Payable by &lt;&lt;{</w:t>
+      </w:r>
+      <w:proofErr w:type="spellStart"/>
+      <w:r>
+        <w:rPr>
+          <w:rFonts w:ascii="Arial" w:hAnsi="Arial" w:cs="Arial"/>
+          <w:color w:val="000000" w:themeColor="text1"/>
+          <w:sz w:val="24"/>
+          <w:szCs w:val="24"/>
+        </w:rPr>
+        <w:t>dateFormat</w:t>
+      </w:r>
+      <w:proofErr w:type="spellEnd"/>
+      <w:r>
+        <w:rPr>
+          <w:rFonts w:ascii="Arial" w:hAnsi="Arial" w:cs="Arial"/>
+          <w:color w:val="000000" w:themeColor="text1"/>
+          <w:sz w:val="24"/>
+          <w:szCs w:val="24"/>
+        </w:rPr>
+        <w:t>(</w:t>
+      </w:r>
+      <w:proofErr w:type="spellStart"/>
+      <w:r>
+        <w:rPr>
+          <w:rFonts w:ascii="Arial" w:hAnsi="Arial" w:cs="Arial"/>
+          <w:color w:val="000000" w:themeColor="text1"/>
+          <w:sz w:val="24"/>
+          <w:szCs w:val="24"/>
+        </w:rPr>
+        <w:t>hearingDueDate</w:t>
+      </w:r>
+      <w:proofErr w:type="spellEnd"/>
+      <w:r>
+        <w:rPr>
+          <w:rFonts w:ascii="Arial" w:hAnsi="Arial" w:cs="Arial"/>
+          <w:color w:val="000000" w:themeColor="text1"/>
+          <w:sz w:val="24"/>
+          <w:szCs w:val="24"/>
+        </w:rPr>
+        <w:t xml:space="preserve">, ‘dd MMMM </w:t>
+      </w:r>
+      <w:proofErr w:type="spellStart"/>
+      <w:r>
+        <w:rPr>
+          <w:rFonts w:ascii="Arial" w:hAnsi="Arial" w:cs="Arial"/>
+          <w:color w:val="000000" w:themeColor="text1"/>
+          <w:sz w:val="24"/>
+          <w:szCs w:val="24"/>
+        </w:rPr>
+        <w:t>yyyy</w:t>
+      </w:r>
+      <w:proofErr w:type="spellEnd"/>
+      <w:r>
+        <w:rPr>
+          <w:rFonts w:ascii="Arial" w:hAnsi="Arial" w:cs="Arial"/>
+          <w:color w:val="000000" w:themeColor="text1"/>
+          <w:sz w:val="24"/>
+          <w:szCs w:val="24"/>
+        </w:rPr>
+        <w:t>’)}&gt;&gt;</w:t>
+      </w:r>
+      <w:r>
+        <w:rPr>
+          <w:rFonts w:ascii="Arial" w:hAnsi="Arial" w:cs="Arial"/>
+          <w:color w:val="000000" w:themeColor="text1"/>
+          <w:sz w:val="24"/>
+          <w:szCs w:val="24"/>
+        </w:rPr>
+        <w:t>.</w:t>
+      </w:r>
     </w:p>
     <w:p>
       <w:pPr>
@@ -1790,92 +1886,11 @@
         <w:spacing w:after="0" w:line="240" w:lineRule="auto"/>
         <w:rPr>
           <w:rFonts w:ascii="Arial" w:hAnsi="Arial" w:cs="Arial"/>
-          <w:color w:val="000000" w:themeColor="text1"/>
-          <w:sz w:val="24"/>
-          <w:szCs w:val="24"/>
-        </w:rPr>
-      </w:pPr>
-      <w:r>
-        <w:rPr>
-          <w:rFonts w:ascii="Arial" w:hAnsi="Arial" w:cs="Arial"/>
-          <w:color w:val="000000" w:themeColor="text1"/>
-          <w:sz w:val="24"/>
-          <w:szCs w:val="24"/>
-        </w:rPr>
-        <w:lastRenderedPageBreak/>
-        <w:t>Payable by &lt;</w:t>
-      </w:r>
-      <w:proofErr w:type="gramStart"/>
-      <w:r>
-        <w:rPr>
-          <w:rFonts w:ascii="Arial" w:hAnsi="Arial" w:cs="Arial"/>
-          <w:color w:val="000000" w:themeColor="text1"/>
-          <w:sz w:val="24"/>
-          <w:szCs w:val="24"/>
-        </w:rPr>
-        <w:t>&lt;{</w:t>
-      </w:r>
-      <w:proofErr w:type="spellStart"/>
-      <w:proofErr w:type="gramEnd"/>
-      <w:r>
-        <w:rPr>
-          <w:rFonts w:ascii="Arial" w:hAnsi="Arial" w:cs="Arial"/>
-          <w:color w:val="000000" w:themeColor="text1"/>
-          <w:sz w:val="24"/>
-          <w:szCs w:val="24"/>
-        </w:rPr>
-        <w:t>dateFormat</w:t>
-      </w:r>
-      <w:proofErr w:type="spellEnd"/>
-      <w:r>
-        <w:rPr>
-          <w:rFonts w:ascii="Arial" w:hAnsi="Arial" w:cs="Arial"/>
-          <w:color w:val="000000" w:themeColor="text1"/>
-          <w:sz w:val="24"/>
-          <w:szCs w:val="24"/>
-        </w:rPr>
-        <w:t>(</w:t>
-      </w:r>
-      <w:proofErr w:type="spellStart"/>
-      <w:r>
-        <w:rPr>
-          <w:rFonts w:ascii="Arial" w:hAnsi="Arial" w:cs="Arial"/>
-          <w:color w:val="000000" w:themeColor="text1"/>
-          <w:sz w:val="24"/>
-          <w:szCs w:val="24"/>
-        </w:rPr>
-        <w:t>hearingDueDate</w:t>
-      </w:r>
-      <w:proofErr w:type="spellEnd"/>
-      <w:r>
-        <w:rPr>
-          <w:rFonts w:ascii="Arial" w:hAnsi="Arial" w:cs="Arial"/>
-          <w:color w:val="000000" w:themeColor="text1"/>
-          <w:sz w:val="24"/>
-          <w:szCs w:val="24"/>
-        </w:rPr>
-        <w:t xml:space="preserve">, ‘dd MMMM </w:t>
-      </w:r>
-      <w:proofErr w:type="spellStart"/>
-      <w:r>
-        <w:rPr>
-          <w:rFonts w:ascii="Arial" w:hAnsi="Arial" w:cs="Arial"/>
-          <w:color w:val="000000" w:themeColor="text1"/>
-          <w:sz w:val="24"/>
-          <w:szCs w:val="24"/>
-        </w:rPr>
-        <w:t>yyyy</w:t>
-      </w:r>
-      <w:proofErr w:type="spellEnd"/>
-      <w:r>
-        <w:rPr>
-          <w:rFonts w:ascii="Arial" w:hAnsi="Arial" w:cs="Arial"/>
-          <w:color w:val="000000" w:themeColor="text1"/>
-          <w:sz w:val="24"/>
-          <w:szCs w:val="24"/>
-        </w:rPr>
-        <w:t>’)}&gt;&gt;</w:t>
-      </w:r>
+          <w:color w:val="000000"/>
+          <w:sz w:val="24"/>
+          <w:szCs w:val="24"/>
+        </w:rPr>
+      </w:pPr>
     </w:p>
     <w:p>
       <w:pPr>
@@ -1899,11 +1914,62 @@
         <w:spacing w:after="0" w:line="240" w:lineRule="auto"/>
         <w:rPr>
           <w:rFonts w:ascii="Arial" w:hAnsi="Arial" w:cs="Arial"/>
+          <w:sz w:val="24"/>
+          <w:szCs w:val="24"/>
+        </w:rPr>
+      </w:pPr>
+      <w:r>
+        <w:rPr>
+          <w:rFonts w:ascii="Arial" w:hAnsi="Arial" w:cs="Arial"/>
+          <w:sz w:val="24"/>
+          <w:szCs w:val="24"/>
+        </w:rPr>
+        <w:t>Unless the claimant does by</w:t>
+      </w:r>
+      <w:r>
+        <w:rPr>
+          <w:rFonts w:ascii="Arial" w:hAnsi="Arial" w:cs="Arial"/>
+          <w:sz w:val="24"/>
+          <w:szCs w:val="24"/>
+        </w:rPr>
+        <w:t xml:space="preserve"> </w:t>
+      </w:r>
+      <w:r>
+        <w:rPr>
+          <w:rFonts w:ascii="Arial" w:hAnsi="Arial" w:cs="Arial"/>
+          <w:b/>
+          <w:bCs/>
+          <w:sz w:val="24"/>
+          <w:szCs w:val="24"/>
+        </w:rPr>
+        <w:t>midnight</w:t>
+      </w:r>
+      <w:r>
+        <w:rPr>
+          <w:rFonts w:ascii="Arial" w:hAnsi="Arial" w:cs="Arial"/>
+          <w:sz w:val="24"/>
+          <w:szCs w:val="24"/>
+        </w:rPr>
+        <w:t xml:space="preserve"> </w:t>
+      </w:r>
+      <w:r>
+        <w:rPr>
+          <w:rFonts w:ascii="Arial" w:hAnsi="Arial" w:cs="Arial"/>
+          <w:sz w:val="24"/>
+          <w:szCs w:val="24"/>
+        </w:rPr>
+        <w:t xml:space="preserve">on </w:t>
+      </w:r>
+      <w:r>
+        <w:rPr>
+          <w:rFonts w:ascii="Arial" w:hAnsi="Arial" w:cs="Arial"/>
           <w:color w:val="000000" w:themeColor="text1"/>
           <w:sz w:val="24"/>
           <w:szCs w:val="24"/>
         </w:rPr>
-      </w:pPr>
+        <w:t>&lt;&lt;{</w:t>
+      </w:r>
+      <w:proofErr w:type="spellStart"/>
       <w:r>
         <w:rPr>
           <w:rFonts w:ascii="Arial" w:hAnsi="Arial" w:cs="Arial"/>
@@ -1911,7 +1977,208 @@
           <w:sz w:val="24"/>
           <w:szCs w:val="24"/>
         </w:rPr>
-        <w:t>&lt;&lt;es_&gt;&gt;</w:t>
+        <w:t>dateFormat</w:t>
+      </w:r>
+      <w:proofErr w:type="spellEnd"/>
+      <w:r>
+        <w:rPr>
+          <w:rFonts w:ascii="Arial" w:hAnsi="Arial" w:cs="Arial"/>
+          <w:color w:val="000000" w:themeColor="text1"/>
+          <w:sz w:val="24"/>
+          <w:szCs w:val="24"/>
+        </w:rPr>
+        <w:t>(</w:t>
+      </w:r>
+      <w:proofErr w:type="spellStart"/>
+      <w:r>
+        <w:rPr>
+          <w:rFonts w:ascii="Arial" w:hAnsi="Arial" w:cs="Arial"/>
+          <w:color w:val="000000" w:themeColor="text1"/>
+          <w:sz w:val="24"/>
+          <w:szCs w:val="24"/>
+        </w:rPr>
+        <w:t>hearingDueDate</w:t>
+      </w:r>
+      <w:proofErr w:type="spellEnd"/>
+      <w:r>
+        <w:rPr>
+          <w:rFonts w:ascii="Arial" w:hAnsi="Arial" w:cs="Arial"/>
+          <w:color w:val="000000" w:themeColor="text1"/>
+          <w:sz w:val="24"/>
+          <w:szCs w:val="24"/>
+        </w:rPr>
+        <w:t xml:space="preserve">, ‘dd MMMM </w:t>
+      </w:r>
+      <w:proofErr w:type="spellStart"/>
+      <w:r>
+        <w:rPr>
+          <w:rFonts w:ascii="Arial" w:hAnsi="Arial" w:cs="Arial"/>
+          <w:color w:val="000000" w:themeColor="text1"/>
+          <w:sz w:val="24"/>
+          <w:szCs w:val="24"/>
+        </w:rPr>
+        <w:t>yyyy</w:t>
+      </w:r>
+      <w:proofErr w:type="spellEnd"/>
+      <w:r>
+        <w:rPr>
+          <w:rFonts w:ascii="Arial" w:hAnsi="Arial" w:cs="Arial"/>
+          <w:color w:val="000000" w:themeColor="text1"/>
+          <w:sz w:val="24"/>
+          <w:szCs w:val="24"/>
+        </w:rPr>
+        <w:t xml:space="preserve">’)}&gt;&gt; </w:t>
+      </w:r>
+      <w:r>
+        <w:rPr>
+          <w:rFonts w:ascii="Arial" w:hAnsi="Arial" w:cs="Arial"/>
+          <w:sz w:val="24"/>
+          <w:szCs w:val="24"/>
+        </w:rPr>
+        <w:t xml:space="preserve">pay to the court the </w:t>
+      </w:r>
+      <w:r>
+        <w:rPr>
+          <w:rFonts w:ascii="Arial" w:hAnsi="Arial" w:cs="Arial"/>
+          <w:sz w:val="24"/>
+          <w:szCs w:val="24"/>
+        </w:rPr>
+        <w:t>hearing</w:t>
+      </w:r>
+      <w:r>
+        <w:rPr>
+          <w:rFonts w:ascii="Arial" w:hAnsi="Arial" w:cs="Arial"/>
+          <w:sz w:val="24"/>
+          <w:szCs w:val="24"/>
+        </w:rPr>
+        <w:t xml:space="preserve"> fee of </w:t>
+      </w:r>
+      <w:bookmarkStart w:id="8" w:name="_Hlk114660010"/>
+      <w:r>
+        <w:rPr>
+          <w:rFonts w:ascii="Arial" w:hAnsi="Arial" w:cs="Arial"/>
+          <w:sz w:val="24"/>
+          <w:szCs w:val="24"/>
+        </w:rPr>
+        <w:t>&lt;</w:t>
+      </w:r>
+      <w:r>
+        <w:rPr>
+          <w:rFonts w:ascii="Arial" w:hAnsi="Arial" w:cs="Arial"/>
+          <w:sz w:val="24"/>
+          <w:szCs w:val="24"/>
+        </w:rPr>
+        <w:t>&lt;</w:t>
+      </w:r>
+      <w:proofErr w:type="spellStart"/>
+      <w:r>
+        <w:rPr>
+          <w:rFonts w:ascii="Arial" w:hAnsi="Arial" w:cs="Arial"/>
+          <w:b/>
+          <w:bCs/>
+          <w:sz w:val="24"/>
+          <w:szCs w:val="24"/>
+        </w:rPr>
+        <w:t>fee</w:t>
+      </w:r>
+      <w:r>
+        <w:rPr>
+          <w:rFonts w:ascii="Arial" w:hAnsi="Arial" w:cs="Arial"/>
+          <w:b/>
+          <w:bCs/>
+          <w:sz w:val="24"/>
+          <w:szCs w:val="24"/>
+        </w:rPr>
+        <w:t>A</w:t>
+      </w:r>
+      <w:r>
+        <w:rPr>
+          <w:rFonts w:ascii="Arial" w:hAnsi="Arial" w:cs="Arial"/>
+          <w:b/>
+          <w:bCs/>
+          <w:sz w:val="24"/>
+          <w:szCs w:val="24"/>
+        </w:rPr>
+        <w:t>mount</w:t>
+      </w:r>
+      <w:proofErr w:type="spellEnd"/>
+      <w:r>
+        <w:rPr>
+          <w:rFonts w:ascii="Arial" w:hAnsi="Arial" w:cs="Arial"/>
+          <w:b/>
+          <w:bCs/>
+          <w:sz w:val="24"/>
+          <w:szCs w:val="24"/>
+        </w:rPr>
+        <w:t>&gt;</w:t>
+      </w:r>
+      <w:r>
+        <w:rPr>
+          <w:rFonts w:ascii="Arial" w:hAnsi="Arial" w:cs="Arial"/>
+          <w:sz w:val="24"/>
+          <w:szCs w:val="24"/>
+        </w:rPr>
+        <w:t xml:space="preserve">&gt; </w:t>
+      </w:r>
+      <w:bookmarkEnd w:id="8"/>
+      <w:r>
+        <w:rPr>
+          <w:rFonts w:ascii="Arial" w:hAnsi="Arial" w:cs="Arial"/>
+          <w:sz w:val="24"/>
+          <w:szCs w:val="24"/>
+        </w:rPr>
+        <w:t xml:space="preserve">or </w:t>
+      </w:r>
+      <w:r>
+        <w:rPr>
+          <w:rFonts w:ascii="Arial" w:hAnsi="Arial" w:cs="Arial"/>
+          <w:sz w:val="24"/>
+          <w:szCs w:val="24"/>
+        </w:rPr>
+        <w:t>upload</w:t>
+      </w:r>
+      <w:r>
+        <w:rPr>
+          <w:rFonts w:ascii="Arial" w:hAnsi="Arial" w:cs="Arial"/>
+          <w:sz w:val="24"/>
+          <w:szCs w:val="24"/>
+        </w:rPr>
+        <w:t xml:space="preserve"> a properly completed application </w:t>
+      </w:r>
+      <w:r>
+        <w:rPr>
+          <w:rFonts w:ascii="Arial" w:hAnsi="Arial" w:cs="Arial"/>
+          <w:sz w:val="24"/>
+          <w:szCs w:val="24"/>
+        </w:rPr>
+        <w:t>(</w:t>
+      </w:r>
+      <w:proofErr w:type="spellStart"/>
+      <w:r>
+        <w:rPr>
+          <w:rFonts w:ascii="Arial" w:hAnsi="Arial" w:cs="Arial"/>
+          <w:sz w:val="24"/>
+          <w:szCs w:val="24"/>
+        </w:rPr>
+        <w:t>i.e</w:t>
+      </w:r>
+      <w:proofErr w:type="spellEnd"/>
+      <w:r>
+        <w:rPr>
+          <w:rFonts w:ascii="Arial" w:hAnsi="Arial" w:cs="Arial"/>
+          <w:sz w:val="24"/>
+          <w:szCs w:val="24"/>
+        </w:rPr>
+        <w:t xml:space="preserve"> one which provides all the required information in the manner </w:t>
+      </w:r>
+      <w:r>
+        <w:rPr>
+          <w:rFonts w:ascii="Arial" w:hAnsi="Arial" w:cs="Arial"/>
+          <w:sz w:val="24"/>
+          <w:szCs w:val="24"/>
+        </w:rPr>
+        <w:lastRenderedPageBreak/>
+        <w:t xml:space="preserve">requested) for help with fees,  then the claim will be struck out without further order, and unless the courts order otherwise, you will also be liable for the costs which the defendant has incurred. </w:t>
       </w:r>
     </w:p>
     <w:p>
@@ -1936,322 +2203,24 @@
         <w:spacing w:after="0" w:line="240" w:lineRule="auto"/>
         <w:rPr>
           <w:rFonts w:ascii="Arial" w:hAnsi="Arial" w:cs="Arial"/>
-          <w:color w:val="000000"/>
-          <w:sz w:val="24"/>
-          <w:szCs w:val="24"/>
-        </w:rPr>
-      </w:pPr>
+          <w:color w:val="000000" w:themeColor="text1"/>
+          <w:sz w:val="24"/>
+          <w:szCs w:val="24"/>
+        </w:rPr>
+      </w:pPr>
+      <w:r>
+        <w:rPr>
+          <w:rFonts w:ascii="Arial" w:hAnsi="Arial" w:cs="Arial"/>
+          <w:color w:val="000000" w:themeColor="text1"/>
+          <w:sz w:val="24"/>
+          <w:szCs w:val="24"/>
+        </w:rPr>
+        <w:t>&lt;&lt;es_&gt;&gt;</w:t>
+      </w:r>
     </w:p>
     <w:p>
       <w:pPr>
-        <w:tabs>
-          <w:tab w:val="left" w:pos="560"/>
-          <w:tab w:val="left" w:pos="1120"/>
-          <w:tab w:val="left" w:pos="1680"/>
-          <w:tab w:val="left" w:pos="2240"/>
-          <w:tab w:val="left" w:pos="2800"/>
-          <w:tab w:val="left" w:pos="3360"/>
-          <w:tab w:val="left" w:pos="3920"/>
-          <w:tab w:val="left" w:pos="4480"/>
-          <w:tab w:val="left" w:pos="5040"/>
-          <w:tab w:val="left" w:pos="5600"/>
-          <w:tab w:val="left" w:pos="6160"/>
-          <w:tab w:val="left" w:pos="6720"/>
-        </w:tabs>
-        <w:autoSpaceDE w:val="0"/>
-        <w:autoSpaceDN w:val="0"/>
-        <w:adjustRightInd w:val="0"/>
         <w:spacing w:after="0" w:line="240" w:lineRule="auto"/>
-        <w:rPr>
-          <w:rFonts w:ascii="Arial" w:hAnsi="Arial" w:cs="Arial"/>
-          <w:sz w:val="24"/>
-          <w:szCs w:val="24"/>
-        </w:rPr>
-      </w:pPr>
-      <w:r>
-        <w:rPr>
-          <w:rFonts w:ascii="Arial" w:hAnsi="Arial" w:cs="Arial"/>
-          <w:sz w:val="24"/>
-          <w:szCs w:val="24"/>
-        </w:rPr>
-        <w:t>Unless the claimant does by</w:t>
-      </w:r>
-      <w:r>
-        <w:rPr>
-          <w:rFonts w:ascii="Arial" w:hAnsi="Arial" w:cs="Arial"/>
-          <w:sz w:val="24"/>
-          <w:szCs w:val="24"/>
-        </w:rPr>
-        <w:t xml:space="preserve"> </w:t>
-      </w:r>
-      <w:r>
-        <w:rPr>
-          <w:rFonts w:ascii="Arial" w:hAnsi="Arial" w:cs="Arial"/>
-          <w:b/>
-          <w:bCs/>
-          <w:sz w:val="24"/>
-          <w:szCs w:val="24"/>
-        </w:rPr>
-        <w:t>midnight</w:t>
-      </w:r>
-      <w:r>
-        <w:rPr>
-          <w:rFonts w:ascii="Arial" w:hAnsi="Arial" w:cs="Arial"/>
-          <w:sz w:val="24"/>
-          <w:szCs w:val="24"/>
-        </w:rPr>
-        <w:t xml:space="preserve"> </w:t>
-      </w:r>
-      <w:r>
-        <w:rPr>
-          <w:rFonts w:ascii="Arial" w:hAnsi="Arial" w:cs="Arial"/>
-          <w:sz w:val="24"/>
-          <w:szCs w:val="24"/>
-        </w:rPr>
-        <w:t xml:space="preserve">on </w:t>
-      </w:r>
-      <w:r>
-        <w:rPr>
-          <w:rFonts w:ascii="Arial" w:hAnsi="Arial" w:cs="Arial"/>
-          <w:color w:val="000000" w:themeColor="text1"/>
-          <w:sz w:val="24"/>
-          <w:szCs w:val="24"/>
-        </w:rPr>
-        <w:t>&lt;&lt;{</w:t>
-      </w:r>
-      <w:proofErr w:type="spellStart"/>
-      <w:r>
-        <w:rPr>
-          <w:rFonts w:ascii="Arial" w:hAnsi="Arial" w:cs="Arial"/>
-          <w:color w:val="000000" w:themeColor="text1"/>
-          <w:sz w:val="24"/>
-          <w:szCs w:val="24"/>
-        </w:rPr>
-        <w:t>dateFormat</w:t>
-      </w:r>
-      <w:proofErr w:type="spellEnd"/>
-      <w:r>
-        <w:rPr>
-          <w:rFonts w:ascii="Arial" w:hAnsi="Arial" w:cs="Arial"/>
-          <w:color w:val="000000" w:themeColor="text1"/>
-          <w:sz w:val="24"/>
-          <w:szCs w:val="24"/>
-        </w:rPr>
-        <w:t>(</w:t>
-      </w:r>
-      <w:proofErr w:type="spellStart"/>
-      <w:r>
-        <w:rPr>
-          <w:rFonts w:ascii="Arial" w:hAnsi="Arial" w:cs="Arial"/>
-          <w:color w:val="000000" w:themeColor="text1"/>
-          <w:sz w:val="24"/>
-          <w:szCs w:val="24"/>
-        </w:rPr>
-        <w:t>hearingDueDate</w:t>
-      </w:r>
-      <w:proofErr w:type="spellEnd"/>
-      <w:r>
-        <w:rPr>
-          <w:rFonts w:ascii="Arial" w:hAnsi="Arial" w:cs="Arial"/>
-          <w:color w:val="000000" w:themeColor="text1"/>
-          <w:sz w:val="24"/>
-          <w:szCs w:val="24"/>
-        </w:rPr>
-        <w:t xml:space="preserve">, ‘dd MMMM </w:t>
-      </w:r>
-      <w:proofErr w:type="spellStart"/>
-      <w:r>
-        <w:rPr>
-          <w:rFonts w:ascii="Arial" w:hAnsi="Arial" w:cs="Arial"/>
-          <w:color w:val="000000" w:themeColor="text1"/>
-          <w:sz w:val="24"/>
-          <w:szCs w:val="24"/>
-        </w:rPr>
-        <w:t>yyyy</w:t>
-      </w:r>
-      <w:proofErr w:type="spellEnd"/>
-      <w:r>
-        <w:rPr>
-          <w:rFonts w:ascii="Arial" w:hAnsi="Arial" w:cs="Arial"/>
-          <w:color w:val="000000" w:themeColor="text1"/>
-          <w:sz w:val="24"/>
-          <w:szCs w:val="24"/>
-        </w:rPr>
-        <w:t xml:space="preserve">’)}&gt;&gt; </w:t>
-      </w:r>
-      <w:r>
-        <w:rPr>
-          <w:rFonts w:ascii="Arial" w:hAnsi="Arial" w:cs="Arial"/>
-          <w:sz w:val="24"/>
-          <w:szCs w:val="24"/>
-        </w:rPr>
-        <w:t xml:space="preserve">pay to the court the </w:t>
-      </w:r>
-      <w:r>
-        <w:rPr>
-          <w:rFonts w:ascii="Arial" w:hAnsi="Arial" w:cs="Arial"/>
-          <w:sz w:val="24"/>
-          <w:szCs w:val="24"/>
-        </w:rPr>
-        <w:t>hearing</w:t>
-      </w:r>
-      <w:r>
-        <w:rPr>
-          <w:rFonts w:ascii="Arial" w:hAnsi="Arial" w:cs="Arial"/>
-          <w:sz w:val="24"/>
-          <w:szCs w:val="24"/>
-        </w:rPr>
-        <w:t xml:space="preserve"> fee of </w:t>
-      </w:r>
-      <w:bookmarkStart w:id="8" w:name="_Hlk114660010"/>
-      <w:r>
-        <w:rPr>
-          <w:rFonts w:ascii="Arial" w:hAnsi="Arial" w:cs="Arial"/>
-          <w:sz w:val="24"/>
-          <w:szCs w:val="24"/>
-        </w:rPr>
-        <w:t>&lt;</w:t>
-      </w:r>
-      <w:r>
-        <w:rPr>
-          <w:rFonts w:ascii="Arial" w:hAnsi="Arial" w:cs="Arial"/>
-          <w:sz w:val="24"/>
-          <w:szCs w:val="24"/>
-        </w:rPr>
-        <w:t>&lt;</w:t>
-      </w:r>
-      <w:proofErr w:type="spellStart"/>
-      <w:r>
-        <w:rPr>
-          <w:rFonts w:ascii="Arial" w:hAnsi="Arial" w:cs="Arial"/>
-          <w:b/>
-          <w:bCs/>
-          <w:sz w:val="24"/>
-          <w:szCs w:val="24"/>
-        </w:rPr>
-        <w:t>fee</w:t>
-      </w:r>
-      <w:r>
-        <w:rPr>
-          <w:rFonts w:ascii="Arial" w:hAnsi="Arial" w:cs="Arial"/>
-          <w:b/>
-          <w:bCs/>
-          <w:sz w:val="24"/>
-          <w:szCs w:val="24"/>
-        </w:rPr>
-        <w:t>A</w:t>
-      </w:r>
-      <w:r>
-        <w:rPr>
-          <w:rFonts w:ascii="Arial" w:hAnsi="Arial" w:cs="Arial"/>
-          <w:b/>
-          <w:bCs/>
-          <w:sz w:val="24"/>
-          <w:szCs w:val="24"/>
-        </w:rPr>
-        <w:t>mount</w:t>
-      </w:r>
-      <w:proofErr w:type="spellEnd"/>
-      <w:r>
-        <w:rPr>
-          <w:rFonts w:ascii="Arial" w:hAnsi="Arial" w:cs="Arial"/>
-          <w:b/>
-          <w:bCs/>
-          <w:sz w:val="24"/>
-          <w:szCs w:val="24"/>
-        </w:rPr>
-        <w:t>&gt;</w:t>
-      </w:r>
-      <w:r>
-        <w:rPr>
-          <w:rFonts w:ascii="Arial" w:hAnsi="Arial" w:cs="Arial"/>
-          <w:sz w:val="24"/>
-          <w:szCs w:val="24"/>
-        </w:rPr>
-        <w:t xml:space="preserve">&gt; </w:t>
-      </w:r>
-      <w:bookmarkEnd w:id="8"/>
-      <w:r>
-        <w:rPr>
-          <w:rFonts w:ascii="Arial" w:hAnsi="Arial" w:cs="Arial"/>
-          <w:sz w:val="24"/>
-          <w:szCs w:val="24"/>
-        </w:rPr>
-        <w:t xml:space="preserve">or </w:t>
-      </w:r>
-      <w:r>
-        <w:rPr>
-          <w:rFonts w:ascii="Arial" w:hAnsi="Arial" w:cs="Arial"/>
-          <w:sz w:val="24"/>
-          <w:szCs w:val="24"/>
-        </w:rPr>
-        <w:t>upload</w:t>
-      </w:r>
-      <w:r>
-        <w:rPr>
-          <w:rFonts w:ascii="Arial" w:hAnsi="Arial" w:cs="Arial"/>
-          <w:sz w:val="24"/>
-          <w:szCs w:val="24"/>
-        </w:rPr>
-        <w:t xml:space="preserve"> a properly completed application </w:t>
-      </w:r>
-      <w:r>
-        <w:rPr>
-          <w:rFonts w:ascii="Arial" w:hAnsi="Arial" w:cs="Arial"/>
-          <w:sz w:val="24"/>
-          <w:szCs w:val="24"/>
-        </w:rPr>
-        <w:t>(</w:t>
-      </w:r>
-      <w:proofErr w:type="spellStart"/>
-      <w:r>
-        <w:rPr>
-          <w:rFonts w:ascii="Arial" w:hAnsi="Arial" w:cs="Arial"/>
-          <w:sz w:val="24"/>
-          <w:szCs w:val="24"/>
-        </w:rPr>
-        <w:t>i.e</w:t>
-      </w:r>
-      <w:proofErr w:type="spellEnd"/>
-      <w:r>
-        <w:rPr>
-          <w:rFonts w:ascii="Arial" w:hAnsi="Arial" w:cs="Arial"/>
-          <w:sz w:val="24"/>
-          <w:szCs w:val="24"/>
-        </w:rPr>
-        <w:t xml:space="preserve"> one which provides all the required information in the manner requested) for help with fees,  then the claim will be struck out without further order, and unless the courts order otherwise, you will also be liable for the costs which the defendant has incurred. </w:t>
-      </w:r>
-    </w:p>
-    <w:p>
-      <w:pPr>
-        <w:tabs>
-          <w:tab w:val="left" w:pos="560"/>
-          <w:tab w:val="left" w:pos="1120"/>
-          <w:tab w:val="left" w:pos="1680"/>
-          <w:tab w:val="left" w:pos="2240"/>
-          <w:tab w:val="left" w:pos="2800"/>
-          <w:tab w:val="left" w:pos="3360"/>
-          <w:tab w:val="left" w:pos="3920"/>
-          <w:tab w:val="left" w:pos="4480"/>
-          <w:tab w:val="left" w:pos="5040"/>
-          <w:tab w:val="left" w:pos="5600"/>
-          <w:tab w:val="left" w:pos="6160"/>
-          <w:tab w:val="left" w:pos="6720"/>
-        </w:tabs>
-        <w:autoSpaceDE w:val="0"/>
-        <w:autoSpaceDN w:val="0"/>
-        <w:adjustRightInd w:val="0"/>
-        <w:spacing w:after="0" w:line="240" w:lineRule="auto"/>
-        <w:rPr>
-          <w:rFonts w:ascii="Arial" w:hAnsi="Arial" w:cs="Arial"/>
-          <w:sz w:val="24"/>
-          <w:szCs w:val="24"/>
-        </w:rPr>
-      </w:pPr>
-    </w:p>
-    <w:p>
-      <w:pPr>
-        <w:spacing w:after="240"/>
         <w:rPr>
           <w:rFonts w:ascii="Arial" w:hAnsi="Arial" w:cs="Arial"/>
           <w:sz w:val="24"/>

</xml_diff>

<commit_message>
Further update to hide paragraph, if notice is relisted (#3487)
</commit_message>
<xml_diff>
--- a/docker/docmosis/templates/CV-UNS-HNO-ENG-01196.docx
+++ b/docker/docmosis/templates/CV-UNS-HNO-ENG-01196.docx
@@ -230,19 +230,9 @@
                 <w:sz w:val="24"/>
                 <w:szCs w:val="24"/>
               </w:rPr>
-              <w:t>&lt;</w:t>
-            </w:r>
-            <w:proofErr w:type="gramStart"/>
-            <w:r>
-              <w:rPr>
-                <w:rFonts w:ascii="Arial" w:hAnsi="Arial" w:cs="Arial"/>
-                <w:sz w:val="24"/>
-                <w:szCs w:val="24"/>
-              </w:rPr>
-              <w:t>&lt;{</w:t>
+              <w:t>&lt;&lt;{</w:t>
             </w:r>
             <w:proofErr w:type="spellStart"/>
-            <w:proofErr w:type="gramEnd"/>
             <w:r>
               <w:rPr>
                 <w:rFonts w:ascii="Arial" w:hAnsi="Arial" w:cs="Arial"/>
@@ -1136,7 +1126,7 @@
     </w:p>
     <w:p>
       <w:pPr>
-        <w:spacing w:line="240" w:lineRule="auto"/>
+        <w:spacing w:after="0" w:line="240" w:lineRule="auto"/>
         <w:rPr>
           <w:rFonts w:ascii="Arial" w:hAnsi="Arial" w:cs="Arial"/>
           <w:color w:val="000000" w:themeColor="text1"/>
@@ -1194,9 +1184,10 @@
     </w:p>
     <w:p>
       <w:pPr>
-        <w:spacing w:line="240" w:lineRule="auto"/>
-        <w:rPr>
-          <w:rFonts w:ascii="Arial" w:hAnsi="Arial" w:cs="Arial"/>
+        <w:spacing w:after="0" w:line="240" w:lineRule="auto"/>
+        <w:rPr>
+          <w:rFonts w:ascii="Arial" w:hAnsi="Arial" w:cs="Arial"/>
+          <w:color w:val="000000" w:themeColor="text1"/>
           <w:sz w:val="24"/>
           <w:szCs w:val="24"/>
         </w:rPr>
@@ -1204,7 +1195,7 @@
     </w:p>
     <w:p>
       <w:pPr>
-        <w:spacing w:line="240" w:lineRule="auto"/>
+        <w:spacing w:after="0" w:line="240" w:lineRule="auto"/>
         <w:rPr>
           <w:rFonts w:ascii="Arial" w:hAnsi="Arial" w:cs="Arial"/>
           <w:color w:val="000000" w:themeColor="text1"/>
@@ -1242,7 +1233,7 @@
     </w:p>
     <w:p>
       <w:pPr>
-        <w:spacing w:line="240" w:lineRule="auto"/>
+        <w:spacing w:after="0" w:line="240" w:lineRule="auto"/>
         <w:rPr>
           <w:rFonts w:ascii="Arial" w:hAnsi="Arial" w:cs="Arial"/>
           <w:sz w:val="24"/>
@@ -1252,7 +1243,7 @@
     </w:p>
     <w:p>
       <w:pPr>
-        <w:spacing w:line="240" w:lineRule="auto"/>
+        <w:spacing w:after="0" w:line="240" w:lineRule="auto"/>
         <w:rPr>
           <w:rFonts w:ascii="Arial" w:hAnsi="Arial" w:cs="Arial"/>
           <w:sz w:val="24"/>
@@ -1269,7 +1260,6 @@
         </w:rPr>
         <w:t>&lt;</w:t>
       </w:r>
-      <w:proofErr w:type="gramStart"/>
       <w:r>
         <w:rPr>
           <w:rFonts w:ascii="Arial" w:hAnsi="Arial" w:cs="Arial"/>
@@ -1279,7 +1269,6 @@
         <w:t>&lt;{</w:t>
       </w:r>
       <w:proofErr w:type="spellStart"/>
-      <w:proofErr w:type="gramEnd"/>
       <w:r>
         <w:rPr>
           <w:rFonts w:ascii="Arial" w:hAnsi="Arial" w:cs="Arial"/>
@@ -1388,7 +1377,17 @@
     <w:bookmarkEnd w:id="3"/>
     <w:p>
       <w:pPr>
-        <w:spacing w:line="240" w:lineRule="auto"/>
+        <w:spacing w:after="0" w:line="240" w:lineRule="auto"/>
+        <w:rPr>
+          <w:rFonts w:ascii="Arial" w:hAnsi="Arial" w:cs="Arial"/>
+          <w:sz w:val="24"/>
+          <w:szCs w:val="24"/>
+        </w:rPr>
+      </w:pPr>
+    </w:p>
+    <w:p>
+      <w:pPr>
+        <w:spacing w:after="0" w:line="240" w:lineRule="auto"/>
         <w:rPr>
           <w:rFonts w:ascii="Arial" w:hAnsi="Arial" w:cs="Arial"/>
           <w:sz w:val="24"/>
@@ -1458,7 +1457,17 @@
     </w:p>
     <w:p>
       <w:pPr>
-        <w:spacing w:line="240" w:lineRule="auto"/>
+        <w:spacing w:after="0" w:line="240" w:lineRule="auto"/>
+        <w:rPr>
+          <w:rFonts w:ascii="Arial" w:hAnsi="Arial" w:cs="Arial"/>
+          <w:sz w:val="24"/>
+          <w:szCs w:val="24"/>
+        </w:rPr>
+      </w:pPr>
+    </w:p>
+    <w:p>
+      <w:pPr>
+        <w:spacing w:after="0" w:line="240" w:lineRule="auto"/>
         <w:rPr>
           <w:rFonts w:ascii="Arial" w:hAnsi="Arial" w:cs="Arial"/>
           <w:sz w:val="24"/>
@@ -1560,79 +1569,33 @@
     </w:p>
     <w:p>
       <w:pPr>
-        <w:spacing w:line="240" w:lineRule="auto"/>
-        <w:rPr>
-          <w:rFonts w:ascii="Arial" w:hAnsi="Arial" w:cs="Arial"/>
-          <w:color w:val="000000" w:themeColor="text1"/>
-          <w:sz w:val="24"/>
-          <w:szCs w:val="24"/>
-        </w:rPr>
-      </w:pPr>
-      <w:bookmarkStart w:id="6" w:name="_Hlk114659973"/>
-      <w:r>
-        <w:rPr>
-          <w:rFonts w:ascii="Arial" w:hAnsi="Arial" w:cs="Arial"/>
-          <w:color w:val="000000" w:themeColor="text1"/>
-          <w:sz w:val="24"/>
-          <w:szCs w:val="24"/>
-        </w:rPr>
-        <w:t>&lt;&lt;cs_{</w:t>
-      </w:r>
-      <w:proofErr w:type="spellStart"/>
-      <w:proofErr w:type="gramStart"/>
-      <w:r>
-        <w:rPr>
-          <w:rFonts w:ascii="Arial" w:hAnsi="Arial" w:cs="Arial"/>
-          <w:sz w:val="24"/>
-          <w:szCs w:val="24"/>
-        </w:rPr>
-        <w:t>additionalInfo</w:t>
-      </w:r>
-      <w:proofErr w:type="spellEnd"/>
-      <w:r>
-        <w:rPr>
-          <w:rFonts w:ascii="Arial" w:hAnsi="Arial" w:cs="Arial"/>
-          <w:color w:val="000000" w:themeColor="text1"/>
-          <w:sz w:val="24"/>
-          <w:szCs w:val="24"/>
-        </w:rPr>
-        <w:t>!=</w:t>
-      </w:r>
-      <w:proofErr w:type="gramEnd"/>
-      <w:r>
-        <w:rPr>
-          <w:rFonts w:ascii="Arial" w:hAnsi="Arial" w:cs="Arial"/>
-          <w:color w:val="000000" w:themeColor="text1"/>
-          <w:sz w:val="24"/>
-          <w:szCs w:val="24"/>
-        </w:rPr>
-        <w:t>null}&gt;&gt;</w:t>
-      </w:r>
+        <w:spacing w:after="0" w:line="240" w:lineRule="auto"/>
+        <w:rPr>
+          <w:rFonts w:ascii="Arial" w:hAnsi="Arial" w:cs="Arial"/>
+          <w:sz w:val="24"/>
+          <w:szCs w:val="24"/>
+        </w:rPr>
+      </w:pPr>
     </w:p>
     <w:p>
       <w:pPr>
-        <w:spacing w:line="240" w:lineRule="auto"/>
-        <w:rPr>
-          <w:rFonts w:ascii="Arial" w:hAnsi="Arial" w:cs="Arial"/>
-          <w:sz w:val="24"/>
-          <w:szCs w:val="24"/>
-        </w:rPr>
-      </w:pPr>
-      <w:r>
-        <w:rPr>
-          <w:rFonts w:ascii="Arial" w:hAnsi="Arial" w:cs="Arial"/>
-          <w:sz w:val="24"/>
-          <w:szCs w:val="24"/>
-        </w:rPr>
-        <w:t>&lt;</w:t>
-      </w:r>
-      <w:r>
-        <w:rPr>
-          <w:rFonts w:ascii="Arial" w:hAnsi="Arial" w:cs="Arial"/>
-          <w:sz w:val="24"/>
-          <w:szCs w:val="24"/>
-        </w:rPr>
-        <w:t>&lt;</w:t>
+        <w:spacing w:after="0" w:line="240" w:lineRule="auto"/>
+        <w:rPr>
+          <w:rFonts w:ascii="Arial" w:hAnsi="Arial" w:cs="Arial"/>
+          <w:color w:val="000000" w:themeColor="text1"/>
+          <w:sz w:val="24"/>
+          <w:szCs w:val="24"/>
+        </w:rPr>
+      </w:pPr>
+      <w:bookmarkStart w:id="6" w:name="_Hlk114659973"/>
+      <w:r>
+        <w:rPr>
+          <w:rFonts w:ascii="Arial" w:hAnsi="Arial" w:cs="Arial"/>
+          <w:color w:val="000000" w:themeColor="text1"/>
+          <w:sz w:val="24"/>
+          <w:szCs w:val="24"/>
+        </w:rPr>
+        <w:t>&lt;&lt;cs_{</w:t>
       </w:r>
       <w:proofErr w:type="spellStart"/>
       <w:r>
@@ -1647,89 +1610,103 @@
       <w:r>
         <w:rPr>
           <w:rFonts w:ascii="Arial" w:hAnsi="Arial" w:cs="Arial"/>
-          <w:sz w:val="24"/>
-          <w:szCs w:val="24"/>
-        </w:rPr>
-        <w:t>&gt;</w:t>
-      </w:r>
-      <w:r>
-        <w:rPr>
-          <w:rFonts w:ascii="Arial" w:hAnsi="Arial" w:cs="Arial"/>
-          <w:sz w:val="24"/>
-          <w:szCs w:val="24"/>
-        </w:rPr>
-        <w:t>&gt;</w:t>
+          <w:color w:val="000000" w:themeColor="text1"/>
+          <w:sz w:val="24"/>
+          <w:szCs w:val="24"/>
+        </w:rPr>
+        <w:t>!=null}&gt;&gt;</w:t>
       </w:r>
     </w:p>
     <w:p>
       <w:pPr>
-        <w:spacing w:line="240" w:lineRule="auto"/>
-        <w:rPr>
-          <w:rFonts w:ascii="Arial" w:hAnsi="Arial" w:cs="Arial"/>
-          <w:sz w:val="24"/>
-          <w:szCs w:val="24"/>
-        </w:rPr>
-      </w:pPr>
-      <w:r>
-        <w:rPr>
-          <w:rFonts w:ascii="Arial" w:hAnsi="Arial" w:cs="Arial"/>
-          <w:sz w:val="24"/>
-          <w:szCs w:val="24"/>
-        </w:rPr>
-        <w:t>&lt;&lt;es_&gt;&gt;</w:t>
-      </w:r>
-    </w:p>
-    <w:bookmarkEnd w:id="6"/>
-    <w:p>
-      <w:pPr>
-        <w:spacing w:line="240" w:lineRule="auto"/>
-        <w:rPr>
-          <w:rFonts w:ascii="Arial" w:hAnsi="Arial" w:cs="Arial"/>
-          <w:color w:val="000000" w:themeColor="text1"/>
-          <w:sz w:val="24"/>
-          <w:szCs w:val="24"/>
-        </w:rPr>
-      </w:pPr>
-      <w:r>
-        <w:rPr>
-          <w:rFonts w:ascii="Arial" w:hAnsi="Arial" w:cs="Arial"/>
-          <w:color w:val="000000" w:themeColor="text1"/>
-          <w:sz w:val="24"/>
-          <w:szCs w:val="24"/>
-        </w:rPr>
-        <w:t>&lt;&lt;cs_{</w:t>
+        <w:spacing w:after="0" w:line="240" w:lineRule="auto"/>
+        <w:rPr>
+          <w:rFonts w:ascii="Arial" w:hAnsi="Arial" w:cs="Arial"/>
+          <w:sz w:val="24"/>
+          <w:szCs w:val="24"/>
+        </w:rPr>
+      </w:pPr>
+      <w:r>
+        <w:rPr>
+          <w:rFonts w:ascii="Arial" w:hAnsi="Arial" w:cs="Arial"/>
+          <w:sz w:val="24"/>
+          <w:szCs w:val="24"/>
+        </w:rPr>
+        <w:t>&lt;</w:t>
+      </w:r>
+      <w:r>
+        <w:rPr>
+          <w:rFonts w:ascii="Arial" w:hAnsi="Arial" w:cs="Arial"/>
+          <w:sz w:val="24"/>
+          <w:szCs w:val="24"/>
+        </w:rPr>
+        <w:t>&lt;</w:t>
       </w:r>
       <w:proofErr w:type="spellStart"/>
       <w:r>
         <w:rPr>
           <w:rFonts w:ascii="Arial" w:hAnsi="Arial" w:cs="Arial"/>
-          <w:color w:val="000000" w:themeColor="text1"/>
-          <w:sz w:val="24"/>
-          <w:szCs w:val="24"/>
-        </w:rPr>
-        <w:t>listingOrRelisting</w:t>
+          <w:sz w:val="24"/>
+          <w:szCs w:val="24"/>
+        </w:rPr>
+        <w:t>additionalInfo</w:t>
       </w:r>
       <w:proofErr w:type="spellEnd"/>
       <w:r>
         <w:rPr>
           <w:rFonts w:ascii="Arial" w:hAnsi="Arial" w:cs="Arial"/>
-          <w:color w:val="000000" w:themeColor="text1"/>
-          <w:sz w:val="24"/>
-          <w:szCs w:val="24"/>
-        </w:rPr>
-        <w:t xml:space="preserve">=’LISTING’}&gt;&gt; </w:t>
+          <w:sz w:val="24"/>
+          <w:szCs w:val="24"/>
+        </w:rPr>
+        <w:t>&gt;</w:t>
+      </w:r>
+      <w:r>
+        <w:rPr>
+          <w:rFonts w:ascii="Arial" w:hAnsi="Arial" w:cs="Arial"/>
+          <w:sz w:val="24"/>
+          <w:szCs w:val="24"/>
+        </w:rPr>
+        <w:t>&gt;</w:t>
       </w:r>
     </w:p>
     <w:p>
       <w:pPr>
-        <w:spacing w:line="240" w:lineRule="auto"/>
+        <w:spacing w:after="0" w:line="240" w:lineRule="auto"/>
+        <w:rPr>
+          <w:rFonts w:ascii="Arial" w:hAnsi="Arial" w:cs="Arial"/>
+          <w:sz w:val="24"/>
+          <w:szCs w:val="24"/>
+        </w:rPr>
+      </w:pPr>
+      <w:r>
+        <w:rPr>
+          <w:rFonts w:ascii="Arial" w:hAnsi="Arial" w:cs="Arial"/>
+          <w:sz w:val="24"/>
+          <w:szCs w:val="24"/>
+        </w:rPr>
+        <w:t>&lt;&lt;es_&gt;&gt;</w:t>
+      </w:r>
+      <w:bookmarkEnd w:id="6"/>
+    </w:p>
+    <w:p>
+      <w:pPr>
+        <w:spacing w:after="0" w:line="240" w:lineRule="auto"/>
+        <w:rPr>
+          <w:rFonts w:ascii="Arial" w:hAnsi="Arial" w:cs="Arial"/>
+          <w:sz w:val="24"/>
+          <w:szCs w:val="24"/>
+        </w:rPr>
+      </w:pPr>
+      <w:r>
         <w:rPr>
           <w:rFonts w:ascii="Arial" w:hAnsi="Arial" w:cs="Arial"/>
           <w:color w:val="000000" w:themeColor="text1"/>
           <w:sz w:val="24"/>
           <w:szCs w:val="24"/>
         </w:rPr>
-      </w:pPr>
+        <w:t>&lt;&lt;cs_{</w:t>
+      </w:r>
+      <w:proofErr w:type="spellStart"/>
       <w:r>
         <w:rPr>
           <w:rFonts w:ascii="Arial" w:hAnsi="Arial" w:cs="Arial"/>
@@ -1737,6 +1714,36 @@
           <w:sz w:val="24"/>
           <w:szCs w:val="24"/>
         </w:rPr>
+        <w:t>listingOrRelisting</w:t>
+      </w:r>
+      <w:proofErr w:type="spellEnd"/>
+      <w:r>
+        <w:rPr>
+          <w:rFonts w:ascii="Arial" w:hAnsi="Arial" w:cs="Arial"/>
+          <w:color w:val="000000" w:themeColor="text1"/>
+          <w:sz w:val="24"/>
+          <w:szCs w:val="24"/>
+        </w:rPr>
+        <w:t xml:space="preserve">=’LISTING’}&gt;&gt; </w:t>
+      </w:r>
+    </w:p>
+    <w:p>
+      <w:pPr>
+        <w:spacing w:after="0" w:line="240" w:lineRule="auto"/>
+        <w:rPr>
+          <w:rFonts w:ascii="Arial" w:hAnsi="Arial" w:cs="Arial"/>
+          <w:color w:val="000000" w:themeColor="text1"/>
+          <w:sz w:val="24"/>
+          <w:szCs w:val="24"/>
+        </w:rPr>
+      </w:pPr>
+      <w:r>
+        <w:rPr>
+          <w:rFonts w:ascii="Arial" w:hAnsi="Arial" w:cs="Arial"/>
+          <w:color w:val="000000" w:themeColor="text1"/>
+          <w:sz w:val="24"/>
+          <w:szCs w:val="24"/>
+        </w:rPr>
         <w:t xml:space="preserve">The Hearing fee is </w:t>
       </w:r>
       <w:bookmarkStart w:id="7" w:name="_Hlk114659981"/>
@@ -1767,6 +1774,95 @@
         <w:t>&gt;&gt;</w:t>
       </w:r>
       <w:bookmarkEnd w:id="7"/>
+    </w:p>
+    <w:p>
+      <w:pPr>
+        <w:spacing w:after="0" w:line="240" w:lineRule="auto"/>
+        <w:rPr>
+          <w:rFonts w:ascii="Arial" w:hAnsi="Arial" w:cs="Arial"/>
+          <w:color w:val="000000" w:themeColor="text1"/>
+          <w:sz w:val="24"/>
+          <w:szCs w:val="24"/>
+        </w:rPr>
+      </w:pPr>
+      <w:r>
+        <w:rPr>
+          <w:rFonts w:ascii="Arial" w:hAnsi="Arial" w:cs="Arial"/>
+          <w:color w:val="000000" w:themeColor="text1"/>
+          <w:sz w:val="24"/>
+          <w:szCs w:val="24"/>
+        </w:rPr>
+        <w:t>Payable by &lt;&lt;{</w:t>
+      </w:r>
+      <w:proofErr w:type="spellStart"/>
+      <w:r>
+        <w:rPr>
+          <w:rFonts w:ascii="Arial" w:hAnsi="Arial" w:cs="Arial"/>
+          <w:color w:val="000000" w:themeColor="text1"/>
+          <w:sz w:val="24"/>
+          <w:szCs w:val="24"/>
+        </w:rPr>
+        <w:t>dateFormat</w:t>
+      </w:r>
+      <w:proofErr w:type="spellEnd"/>
+      <w:r>
+        <w:rPr>
+          <w:rFonts w:ascii="Arial" w:hAnsi="Arial" w:cs="Arial"/>
+          <w:color w:val="000000" w:themeColor="text1"/>
+          <w:sz w:val="24"/>
+          <w:szCs w:val="24"/>
+        </w:rPr>
+        <w:t>(</w:t>
+      </w:r>
+      <w:proofErr w:type="spellStart"/>
+      <w:r>
+        <w:rPr>
+          <w:rFonts w:ascii="Arial" w:hAnsi="Arial" w:cs="Arial"/>
+          <w:color w:val="000000" w:themeColor="text1"/>
+          <w:sz w:val="24"/>
+          <w:szCs w:val="24"/>
+        </w:rPr>
+        <w:t>hearingDueDate</w:t>
+      </w:r>
+      <w:proofErr w:type="spellEnd"/>
+      <w:r>
+        <w:rPr>
+          <w:rFonts w:ascii="Arial" w:hAnsi="Arial" w:cs="Arial"/>
+          <w:color w:val="000000" w:themeColor="text1"/>
+          <w:sz w:val="24"/>
+          <w:szCs w:val="24"/>
+        </w:rPr>
+        <w:t xml:space="preserve">, ‘dd MMMM </w:t>
+      </w:r>
+      <w:proofErr w:type="spellStart"/>
+      <w:r>
+        <w:rPr>
+          <w:rFonts w:ascii="Arial" w:hAnsi="Arial" w:cs="Arial"/>
+          <w:color w:val="000000" w:themeColor="text1"/>
+          <w:sz w:val="24"/>
+          <w:szCs w:val="24"/>
+        </w:rPr>
+        <w:t>yyyy</w:t>
+      </w:r>
+      <w:proofErr w:type="spellEnd"/>
+      <w:r>
+        <w:rPr>
+          <w:rFonts w:ascii="Arial" w:hAnsi="Arial" w:cs="Arial"/>
+          <w:color w:val="000000" w:themeColor="text1"/>
+          <w:sz w:val="24"/>
+          <w:szCs w:val="24"/>
+        </w:rPr>
+        <w:t>’)}&gt;&gt;</w:t>
+      </w:r>
+      <w:r>
+        <w:rPr>
+          <w:rFonts w:ascii="Arial" w:hAnsi="Arial" w:cs="Arial"/>
+          <w:color w:val="000000" w:themeColor="text1"/>
+          <w:sz w:val="24"/>
+          <w:szCs w:val="24"/>
+        </w:rPr>
+        <w:t>.</w:t>
+      </w:r>
     </w:p>
     <w:p>
       <w:pPr>
@@ -1790,92 +1886,11 @@
         <w:spacing w:after="0" w:line="240" w:lineRule="auto"/>
         <w:rPr>
           <w:rFonts w:ascii="Arial" w:hAnsi="Arial" w:cs="Arial"/>
-          <w:color w:val="000000" w:themeColor="text1"/>
-          <w:sz w:val="24"/>
-          <w:szCs w:val="24"/>
-        </w:rPr>
-      </w:pPr>
-      <w:r>
-        <w:rPr>
-          <w:rFonts w:ascii="Arial" w:hAnsi="Arial" w:cs="Arial"/>
-          <w:color w:val="000000" w:themeColor="text1"/>
-          <w:sz w:val="24"/>
-          <w:szCs w:val="24"/>
-        </w:rPr>
-        <w:lastRenderedPageBreak/>
-        <w:t>Payable by &lt;</w:t>
-      </w:r>
-      <w:proofErr w:type="gramStart"/>
-      <w:r>
-        <w:rPr>
-          <w:rFonts w:ascii="Arial" w:hAnsi="Arial" w:cs="Arial"/>
-          <w:color w:val="000000" w:themeColor="text1"/>
-          <w:sz w:val="24"/>
-          <w:szCs w:val="24"/>
-        </w:rPr>
-        <w:t>&lt;{</w:t>
-      </w:r>
-      <w:proofErr w:type="spellStart"/>
-      <w:proofErr w:type="gramEnd"/>
-      <w:r>
-        <w:rPr>
-          <w:rFonts w:ascii="Arial" w:hAnsi="Arial" w:cs="Arial"/>
-          <w:color w:val="000000" w:themeColor="text1"/>
-          <w:sz w:val="24"/>
-          <w:szCs w:val="24"/>
-        </w:rPr>
-        <w:t>dateFormat</w:t>
-      </w:r>
-      <w:proofErr w:type="spellEnd"/>
-      <w:r>
-        <w:rPr>
-          <w:rFonts w:ascii="Arial" w:hAnsi="Arial" w:cs="Arial"/>
-          <w:color w:val="000000" w:themeColor="text1"/>
-          <w:sz w:val="24"/>
-          <w:szCs w:val="24"/>
-        </w:rPr>
-        <w:t>(</w:t>
-      </w:r>
-      <w:proofErr w:type="spellStart"/>
-      <w:r>
-        <w:rPr>
-          <w:rFonts w:ascii="Arial" w:hAnsi="Arial" w:cs="Arial"/>
-          <w:color w:val="000000" w:themeColor="text1"/>
-          <w:sz w:val="24"/>
-          <w:szCs w:val="24"/>
-        </w:rPr>
-        <w:t>hearingDueDate</w:t>
-      </w:r>
-      <w:proofErr w:type="spellEnd"/>
-      <w:r>
-        <w:rPr>
-          <w:rFonts w:ascii="Arial" w:hAnsi="Arial" w:cs="Arial"/>
-          <w:color w:val="000000" w:themeColor="text1"/>
-          <w:sz w:val="24"/>
-          <w:szCs w:val="24"/>
-        </w:rPr>
-        <w:t xml:space="preserve">, ‘dd MMMM </w:t>
-      </w:r>
-      <w:proofErr w:type="spellStart"/>
-      <w:r>
-        <w:rPr>
-          <w:rFonts w:ascii="Arial" w:hAnsi="Arial" w:cs="Arial"/>
-          <w:color w:val="000000" w:themeColor="text1"/>
-          <w:sz w:val="24"/>
-          <w:szCs w:val="24"/>
-        </w:rPr>
-        <w:t>yyyy</w:t>
-      </w:r>
-      <w:proofErr w:type="spellEnd"/>
-      <w:r>
-        <w:rPr>
-          <w:rFonts w:ascii="Arial" w:hAnsi="Arial" w:cs="Arial"/>
-          <w:color w:val="000000" w:themeColor="text1"/>
-          <w:sz w:val="24"/>
-          <w:szCs w:val="24"/>
-        </w:rPr>
-        <w:t>’)}&gt;&gt;</w:t>
-      </w:r>
+          <w:color w:val="000000"/>
+          <w:sz w:val="24"/>
+          <w:szCs w:val="24"/>
+        </w:rPr>
+      </w:pPr>
     </w:p>
     <w:p>
       <w:pPr>
@@ -1899,11 +1914,62 @@
         <w:spacing w:after="0" w:line="240" w:lineRule="auto"/>
         <w:rPr>
           <w:rFonts w:ascii="Arial" w:hAnsi="Arial" w:cs="Arial"/>
+          <w:sz w:val="24"/>
+          <w:szCs w:val="24"/>
+        </w:rPr>
+      </w:pPr>
+      <w:r>
+        <w:rPr>
+          <w:rFonts w:ascii="Arial" w:hAnsi="Arial" w:cs="Arial"/>
+          <w:sz w:val="24"/>
+          <w:szCs w:val="24"/>
+        </w:rPr>
+        <w:t>Unless the claimant does by</w:t>
+      </w:r>
+      <w:r>
+        <w:rPr>
+          <w:rFonts w:ascii="Arial" w:hAnsi="Arial" w:cs="Arial"/>
+          <w:sz w:val="24"/>
+          <w:szCs w:val="24"/>
+        </w:rPr>
+        <w:t xml:space="preserve"> </w:t>
+      </w:r>
+      <w:r>
+        <w:rPr>
+          <w:rFonts w:ascii="Arial" w:hAnsi="Arial" w:cs="Arial"/>
+          <w:b/>
+          <w:bCs/>
+          <w:sz w:val="24"/>
+          <w:szCs w:val="24"/>
+        </w:rPr>
+        <w:t>midnight</w:t>
+      </w:r>
+      <w:r>
+        <w:rPr>
+          <w:rFonts w:ascii="Arial" w:hAnsi="Arial" w:cs="Arial"/>
+          <w:sz w:val="24"/>
+          <w:szCs w:val="24"/>
+        </w:rPr>
+        <w:t xml:space="preserve"> </w:t>
+      </w:r>
+      <w:r>
+        <w:rPr>
+          <w:rFonts w:ascii="Arial" w:hAnsi="Arial" w:cs="Arial"/>
+          <w:sz w:val="24"/>
+          <w:szCs w:val="24"/>
+        </w:rPr>
+        <w:t xml:space="preserve">on </w:t>
+      </w:r>
+      <w:r>
+        <w:rPr>
+          <w:rFonts w:ascii="Arial" w:hAnsi="Arial" w:cs="Arial"/>
           <w:color w:val="000000" w:themeColor="text1"/>
           <w:sz w:val="24"/>
           <w:szCs w:val="24"/>
         </w:rPr>
-      </w:pPr>
+        <w:t>&lt;&lt;{</w:t>
+      </w:r>
+      <w:proofErr w:type="spellStart"/>
       <w:r>
         <w:rPr>
           <w:rFonts w:ascii="Arial" w:hAnsi="Arial" w:cs="Arial"/>
@@ -1911,7 +1977,208 @@
           <w:sz w:val="24"/>
           <w:szCs w:val="24"/>
         </w:rPr>
-        <w:t>&lt;&lt;es_&gt;&gt;</w:t>
+        <w:t>dateFormat</w:t>
+      </w:r>
+      <w:proofErr w:type="spellEnd"/>
+      <w:r>
+        <w:rPr>
+          <w:rFonts w:ascii="Arial" w:hAnsi="Arial" w:cs="Arial"/>
+          <w:color w:val="000000" w:themeColor="text1"/>
+          <w:sz w:val="24"/>
+          <w:szCs w:val="24"/>
+        </w:rPr>
+        <w:t>(</w:t>
+      </w:r>
+      <w:proofErr w:type="spellStart"/>
+      <w:r>
+        <w:rPr>
+          <w:rFonts w:ascii="Arial" w:hAnsi="Arial" w:cs="Arial"/>
+          <w:color w:val="000000" w:themeColor="text1"/>
+          <w:sz w:val="24"/>
+          <w:szCs w:val="24"/>
+        </w:rPr>
+        <w:t>hearingDueDate</w:t>
+      </w:r>
+      <w:proofErr w:type="spellEnd"/>
+      <w:r>
+        <w:rPr>
+          <w:rFonts w:ascii="Arial" w:hAnsi="Arial" w:cs="Arial"/>
+          <w:color w:val="000000" w:themeColor="text1"/>
+          <w:sz w:val="24"/>
+          <w:szCs w:val="24"/>
+        </w:rPr>
+        <w:t xml:space="preserve">, ‘dd MMMM </w:t>
+      </w:r>
+      <w:proofErr w:type="spellStart"/>
+      <w:r>
+        <w:rPr>
+          <w:rFonts w:ascii="Arial" w:hAnsi="Arial" w:cs="Arial"/>
+          <w:color w:val="000000" w:themeColor="text1"/>
+          <w:sz w:val="24"/>
+          <w:szCs w:val="24"/>
+        </w:rPr>
+        <w:t>yyyy</w:t>
+      </w:r>
+      <w:proofErr w:type="spellEnd"/>
+      <w:r>
+        <w:rPr>
+          <w:rFonts w:ascii="Arial" w:hAnsi="Arial" w:cs="Arial"/>
+          <w:color w:val="000000" w:themeColor="text1"/>
+          <w:sz w:val="24"/>
+          <w:szCs w:val="24"/>
+        </w:rPr>
+        <w:t xml:space="preserve">’)}&gt;&gt; </w:t>
+      </w:r>
+      <w:r>
+        <w:rPr>
+          <w:rFonts w:ascii="Arial" w:hAnsi="Arial" w:cs="Arial"/>
+          <w:sz w:val="24"/>
+          <w:szCs w:val="24"/>
+        </w:rPr>
+        <w:t xml:space="preserve">pay to the court the </w:t>
+      </w:r>
+      <w:r>
+        <w:rPr>
+          <w:rFonts w:ascii="Arial" w:hAnsi="Arial" w:cs="Arial"/>
+          <w:sz w:val="24"/>
+          <w:szCs w:val="24"/>
+        </w:rPr>
+        <w:t>hearing</w:t>
+      </w:r>
+      <w:r>
+        <w:rPr>
+          <w:rFonts w:ascii="Arial" w:hAnsi="Arial" w:cs="Arial"/>
+          <w:sz w:val="24"/>
+          <w:szCs w:val="24"/>
+        </w:rPr>
+        <w:t xml:space="preserve"> fee of </w:t>
+      </w:r>
+      <w:bookmarkStart w:id="8" w:name="_Hlk114660010"/>
+      <w:r>
+        <w:rPr>
+          <w:rFonts w:ascii="Arial" w:hAnsi="Arial" w:cs="Arial"/>
+          <w:sz w:val="24"/>
+          <w:szCs w:val="24"/>
+        </w:rPr>
+        <w:t>&lt;</w:t>
+      </w:r>
+      <w:r>
+        <w:rPr>
+          <w:rFonts w:ascii="Arial" w:hAnsi="Arial" w:cs="Arial"/>
+          <w:sz w:val="24"/>
+          <w:szCs w:val="24"/>
+        </w:rPr>
+        <w:t>&lt;</w:t>
+      </w:r>
+      <w:proofErr w:type="spellStart"/>
+      <w:r>
+        <w:rPr>
+          <w:rFonts w:ascii="Arial" w:hAnsi="Arial" w:cs="Arial"/>
+          <w:b/>
+          <w:bCs/>
+          <w:sz w:val="24"/>
+          <w:szCs w:val="24"/>
+        </w:rPr>
+        <w:t>fee</w:t>
+      </w:r>
+      <w:r>
+        <w:rPr>
+          <w:rFonts w:ascii="Arial" w:hAnsi="Arial" w:cs="Arial"/>
+          <w:b/>
+          <w:bCs/>
+          <w:sz w:val="24"/>
+          <w:szCs w:val="24"/>
+        </w:rPr>
+        <w:t>A</w:t>
+      </w:r>
+      <w:r>
+        <w:rPr>
+          <w:rFonts w:ascii="Arial" w:hAnsi="Arial" w:cs="Arial"/>
+          <w:b/>
+          <w:bCs/>
+          <w:sz w:val="24"/>
+          <w:szCs w:val="24"/>
+        </w:rPr>
+        <w:t>mount</w:t>
+      </w:r>
+      <w:proofErr w:type="spellEnd"/>
+      <w:r>
+        <w:rPr>
+          <w:rFonts w:ascii="Arial" w:hAnsi="Arial" w:cs="Arial"/>
+          <w:b/>
+          <w:bCs/>
+          <w:sz w:val="24"/>
+          <w:szCs w:val="24"/>
+        </w:rPr>
+        <w:t>&gt;</w:t>
+      </w:r>
+      <w:r>
+        <w:rPr>
+          <w:rFonts w:ascii="Arial" w:hAnsi="Arial" w:cs="Arial"/>
+          <w:sz w:val="24"/>
+          <w:szCs w:val="24"/>
+        </w:rPr>
+        <w:t xml:space="preserve">&gt; </w:t>
+      </w:r>
+      <w:bookmarkEnd w:id="8"/>
+      <w:r>
+        <w:rPr>
+          <w:rFonts w:ascii="Arial" w:hAnsi="Arial" w:cs="Arial"/>
+          <w:sz w:val="24"/>
+          <w:szCs w:val="24"/>
+        </w:rPr>
+        <w:t xml:space="preserve">or </w:t>
+      </w:r>
+      <w:r>
+        <w:rPr>
+          <w:rFonts w:ascii="Arial" w:hAnsi="Arial" w:cs="Arial"/>
+          <w:sz w:val="24"/>
+          <w:szCs w:val="24"/>
+        </w:rPr>
+        <w:t>upload</w:t>
+      </w:r>
+      <w:r>
+        <w:rPr>
+          <w:rFonts w:ascii="Arial" w:hAnsi="Arial" w:cs="Arial"/>
+          <w:sz w:val="24"/>
+          <w:szCs w:val="24"/>
+        </w:rPr>
+        <w:t xml:space="preserve"> a properly completed application </w:t>
+      </w:r>
+      <w:r>
+        <w:rPr>
+          <w:rFonts w:ascii="Arial" w:hAnsi="Arial" w:cs="Arial"/>
+          <w:sz w:val="24"/>
+          <w:szCs w:val="24"/>
+        </w:rPr>
+        <w:t>(</w:t>
+      </w:r>
+      <w:proofErr w:type="spellStart"/>
+      <w:r>
+        <w:rPr>
+          <w:rFonts w:ascii="Arial" w:hAnsi="Arial" w:cs="Arial"/>
+          <w:sz w:val="24"/>
+          <w:szCs w:val="24"/>
+        </w:rPr>
+        <w:t>i.e</w:t>
+      </w:r>
+      <w:proofErr w:type="spellEnd"/>
+      <w:r>
+        <w:rPr>
+          <w:rFonts w:ascii="Arial" w:hAnsi="Arial" w:cs="Arial"/>
+          <w:sz w:val="24"/>
+          <w:szCs w:val="24"/>
+        </w:rPr>
+        <w:t xml:space="preserve"> one which provides all the required information in the manner </w:t>
+      </w:r>
+      <w:r>
+        <w:rPr>
+          <w:rFonts w:ascii="Arial" w:hAnsi="Arial" w:cs="Arial"/>
+          <w:sz w:val="24"/>
+          <w:szCs w:val="24"/>
+        </w:rPr>
+        <w:lastRenderedPageBreak/>
+        <w:t xml:space="preserve">requested) for help with fees,  then the claim will be struck out without further order, and unless the courts order otherwise, you will also be liable for the costs which the defendant has incurred. </w:t>
       </w:r>
     </w:p>
     <w:p>
@@ -1936,322 +2203,24 @@
         <w:spacing w:after="0" w:line="240" w:lineRule="auto"/>
         <w:rPr>
           <w:rFonts w:ascii="Arial" w:hAnsi="Arial" w:cs="Arial"/>
-          <w:color w:val="000000"/>
-          <w:sz w:val="24"/>
-          <w:szCs w:val="24"/>
-        </w:rPr>
-      </w:pPr>
+          <w:color w:val="000000" w:themeColor="text1"/>
+          <w:sz w:val="24"/>
+          <w:szCs w:val="24"/>
+        </w:rPr>
+      </w:pPr>
+      <w:r>
+        <w:rPr>
+          <w:rFonts w:ascii="Arial" w:hAnsi="Arial" w:cs="Arial"/>
+          <w:color w:val="000000" w:themeColor="text1"/>
+          <w:sz w:val="24"/>
+          <w:szCs w:val="24"/>
+        </w:rPr>
+        <w:t>&lt;&lt;es_&gt;&gt;</w:t>
+      </w:r>
     </w:p>
     <w:p>
       <w:pPr>
-        <w:tabs>
-          <w:tab w:val="left" w:pos="560"/>
-          <w:tab w:val="left" w:pos="1120"/>
-          <w:tab w:val="left" w:pos="1680"/>
-          <w:tab w:val="left" w:pos="2240"/>
-          <w:tab w:val="left" w:pos="2800"/>
-          <w:tab w:val="left" w:pos="3360"/>
-          <w:tab w:val="left" w:pos="3920"/>
-          <w:tab w:val="left" w:pos="4480"/>
-          <w:tab w:val="left" w:pos="5040"/>
-          <w:tab w:val="left" w:pos="5600"/>
-          <w:tab w:val="left" w:pos="6160"/>
-          <w:tab w:val="left" w:pos="6720"/>
-        </w:tabs>
-        <w:autoSpaceDE w:val="0"/>
-        <w:autoSpaceDN w:val="0"/>
-        <w:adjustRightInd w:val="0"/>
         <w:spacing w:after="0" w:line="240" w:lineRule="auto"/>
-        <w:rPr>
-          <w:rFonts w:ascii="Arial" w:hAnsi="Arial" w:cs="Arial"/>
-          <w:sz w:val="24"/>
-          <w:szCs w:val="24"/>
-        </w:rPr>
-      </w:pPr>
-      <w:r>
-        <w:rPr>
-          <w:rFonts w:ascii="Arial" w:hAnsi="Arial" w:cs="Arial"/>
-          <w:sz w:val="24"/>
-          <w:szCs w:val="24"/>
-        </w:rPr>
-        <w:t>Unless the claimant does by</w:t>
-      </w:r>
-      <w:r>
-        <w:rPr>
-          <w:rFonts w:ascii="Arial" w:hAnsi="Arial" w:cs="Arial"/>
-          <w:sz w:val="24"/>
-          <w:szCs w:val="24"/>
-        </w:rPr>
-        <w:t xml:space="preserve"> </w:t>
-      </w:r>
-      <w:r>
-        <w:rPr>
-          <w:rFonts w:ascii="Arial" w:hAnsi="Arial" w:cs="Arial"/>
-          <w:b/>
-          <w:bCs/>
-          <w:sz w:val="24"/>
-          <w:szCs w:val="24"/>
-        </w:rPr>
-        <w:t>midnight</w:t>
-      </w:r>
-      <w:r>
-        <w:rPr>
-          <w:rFonts w:ascii="Arial" w:hAnsi="Arial" w:cs="Arial"/>
-          <w:sz w:val="24"/>
-          <w:szCs w:val="24"/>
-        </w:rPr>
-        <w:t xml:space="preserve"> </w:t>
-      </w:r>
-      <w:r>
-        <w:rPr>
-          <w:rFonts w:ascii="Arial" w:hAnsi="Arial" w:cs="Arial"/>
-          <w:sz w:val="24"/>
-          <w:szCs w:val="24"/>
-        </w:rPr>
-        <w:t xml:space="preserve">on </w:t>
-      </w:r>
-      <w:r>
-        <w:rPr>
-          <w:rFonts w:ascii="Arial" w:hAnsi="Arial" w:cs="Arial"/>
-          <w:color w:val="000000" w:themeColor="text1"/>
-          <w:sz w:val="24"/>
-          <w:szCs w:val="24"/>
-        </w:rPr>
-        <w:t>&lt;&lt;{</w:t>
-      </w:r>
-      <w:proofErr w:type="spellStart"/>
-      <w:r>
-        <w:rPr>
-          <w:rFonts w:ascii="Arial" w:hAnsi="Arial" w:cs="Arial"/>
-          <w:color w:val="000000" w:themeColor="text1"/>
-          <w:sz w:val="24"/>
-          <w:szCs w:val="24"/>
-        </w:rPr>
-        <w:t>dateFormat</w:t>
-      </w:r>
-      <w:proofErr w:type="spellEnd"/>
-      <w:r>
-        <w:rPr>
-          <w:rFonts w:ascii="Arial" w:hAnsi="Arial" w:cs="Arial"/>
-          <w:color w:val="000000" w:themeColor="text1"/>
-          <w:sz w:val="24"/>
-          <w:szCs w:val="24"/>
-        </w:rPr>
-        <w:t>(</w:t>
-      </w:r>
-      <w:proofErr w:type="spellStart"/>
-      <w:r>
-        <w:rPr>
-          <w:rFonts w:ascii="Arial" w:hAnsi="Arial" w:cs="Arial"/>
-          <w:color w:val="000000" w:themeColor="text1"/>
-          <w:sz w:val="24"/>
-          <w:szCs w:val="24"/>
-        </w:rPr>
-        <w:t>hearingDueDate</w:t>
-      </w:r>
-      <w:proofErr w:type="spellEnd"/>
-      <w:r>
-        <w:rPr>
-          <w:rFonts w:ascii="Arial" w:hAnsi="Arial" w:cs="Arial"/>
-          <w:color w:val="000000" w:themeColor="text1"/>
-          <w:sz w:val="24"/>
-          <w:szCs w:val="24"/>
-        </w:rPr>
-        <w:t xml:space="preserve">, ‘dd MMMM </w:t>
-      </w:r>
-      <w:proofErr w:type="spellStart"/>
-      <w:r>
-        <w:rPr>
-          <w:rFonts w:ascii="Arial" w:hAnsi="Arial" w:cs="Arial"/>
-          <w:color w:val="000000" w:themeColor="text1"/>
-          <w:sz w:val="24"/>
-          <w:szCs w:val="24"/>
-        </w:rPr>
-        <w:t>yyyy</w:t>
-      </w:r>
-      <w:proofErr w:type="spellEnd"/>
-      <w:r>
-        <w:rPr>
-          <w:rFonts w:ascii="Arial" w:hAnsi="Arial" w:cs="Arial"/>
-          <w:color w:val="000000" w:themeColor="text1"/>
-          <w:sz w:val="24"/>
-          <w:szCs w:val="24"/>
-        </w:rPr>
-        <w:t xml:space="preserve">’)}&gt;&gt; </w:t>
-      </w:r>
-      <w:r>
-        <w:rPr>
-          <w:rFonts w:ascii="Arial" w:hAnsi="Arial" w:cs="Arial"/>
-          <w:sz w:val="24"/>
-          <w:szCs w:val="24"/>
-        </w:rPr>
-        <w:t xml:space="preserve">pay to the court the </w:t>
-      </w:r>
-      <w:r>
-        <w:rPr>
-          <w:rFonts w:ascii="Arial" w:hAnsi="Arial" w:cs="Arial"/>
-          <w:sz w:val="24"/>
-          <w:szCs w:val="24"/>
-        </w:rPr>
-        <w:t>hearing</w:t>
-      </w:r>
-      <w:r>
-        <w:rPr>
-          <w:rFonts w:ascii="Arial" w:hAnsi="Arial" w:cs="Arial"/>
-          <w:sz w:val="24"/>
-          <w:szCs w:val="24"/>
-        </w:rPr>
-        <w:t xml:space="preserve"> fee of </w:t>
-      </w:r>
-      <w:bookmarkStart w:id="8" w:name="_Hlk114660010"/>
-      <w:r>
-        <w:rPr>
-          <w:rFonts w:ascii="Arial" w:hAnsi="Arial" w:cs="Arial"/>
-          <w:sz w:val="24"/>
-          <w:szCs w:val="24"/>
-        </w:rPr>
-        <w:t>&lt;</w:t>
-      </w:r>
-      <w:r>
-        <w:rPr>
-          <w:rFonts w:ascii="Arial" w:hAnsi="Arial" w:cs="Arial"/>
-          <w:sz w:val="24"/>
-          <w:szCs w:val="24"/>
-        </w:rPr>
-        <w:t>&lt;</w:t>
-      </w:r>
-      <w:proofErr w:type="spellStart"/>
-      <w:r>
-        <w:rPr>
-          <w:rFonts w:ascii="Arial" w:hAnsi="Arial" w:cs="Arial"/>
-          <w:b/>
-          <w:bCs/>
-          <w:sz w:val="24"/>
-          <w:szCs w:val="24"/>
-        </w:rPr>
-        <w:t>fee</w:t>
-      </w:r>
-      <w:r>
-        <w:rPr>
-          <w:rFonts w:ascii="Arial" w:hAnsi="Arial" w:cs="Arial"/>
-          <w:b/>
-          <w:bCs/>
-          <w:sz w:val="24"/>
-          <w:szCs w:val="24"/>
-        </w:rPr>
-        <w:t>A</w:t>
-      </w:r>
-      <w:r>
-        <w:rPr>
-          <w:rFonts w:ascii="Arial" w:hAnsi="Arial" w:cs="Arial"/>
-          <w:b/>
-          <w:bCs/>
-          <w:sz w:val="24"/>
-          <w:szCs w:val="24"/>
-        </w:rPr>
-        <w:t>mount</w:t>
-      </w:r>
-      <w:proofErr w:type="spellEnd"/>
-      <w:r>
-        <w:rPr>
-          <w:rFonts w:ascii="Arial" w:hAnsi="Arial" w:cs="Arial"/>
-          <w:b/>
-          <w:bCs/>
-          <w:sz w:val="24"/>
-          <w:szCs w:val="24"/>
-        </w:rPr>
-        <w:t>&gt;</w:t>
-      </w:r>
-      <w:r>
-        <w:rPr>
-          <w:rFonts w:ascii="Arial" w:hAnsi="Arial" w:cs="Arial"/>
-          <w:sz w:val="24"/>
-          <w:szCs w:val="24"/>
-        </w:rPr>
-        <w:t xml:space="preserve">&gt; </w:t>
-      </w:r>
-      <w:bookmarkEnd w:id="8"/>
-      <w:r>
-        <w:rPr>
-          <w:rFonts w:ascii="Arial" w:hAnsi="Arial" w:cs="Arial"/>
-          <w:sz w:val="24"/>
-          <w:szCs w:val="24"/>
-        </w:rPr>
-        <w:t xml:space="preserve">or </w:t>
-      </w:r>
-      <w:r>
-        <w:rPr>
-          <w:rFonts w:ascii="Arial" w:hAnsi="Arial" w:cs="Arial"/>
-          <w:sz w:val="24"/>
-          <w:szCs w:val="24"/>
-        </w:rPr>
-        <w:t>upload</w:t>
-      </w:r>
-      <w:r>
-        <w:rPr>
-          <w:rFonts w:ascii="Arial" w:hAnsi="Arial" w:cs="Arial"/>
-          <w:sz w:val="24"/>
-          <w:szCs w:val="24"/>
-        </w:rPr>
-        <w:t xml:space="preserve"> a properly completed application </w:t>
-      </w:r>
-      <w:r>
-        <w:rPr>
-          <w:rFonts w:ascii="Arial" w:hAnsi="Arial" w:cs="Arial"/>
-          <w:sz w:val="24"/>
-          <w:szCs w:val="24"/>
-        </w:rPr>
-        <w:t>(</w:t>
-      </w:r>
-      <w:proofErr w:type="spellStart"/>
-      <w:r>
-        <w:rPr>
-          <w:rFonts w:ascii="Arial" w:hAnsi="Arial" w:cs="Arial"/>
-          <w:sz w:val="24"/>
-          <w:szCs w:val="24"/>
-        </w:rPr>
-        <w:t>i.e</w:t>
-      </w:r>
-      <w:proofErr w:type="spellEnd"/>
-      <w:r>
-        <w:rPr>
-          <w:rFonts w:ascii="Arial" w:hAnsi="Arial" w:cs="Arial"/>
-          <w:sz w:val="24"/>
-          <w:szCs w:val="24"/>
-        </w:rPr>
-        <w:t xml:space="preserve"> one which provides all the required information in the manner requested) for help with fees,  then the claim will be struck out without further order, and unless the courts order otherwise, you will also be liable for the costs which the defendant has incurred. </w:t>
-      </w:r>
-    </w:p>
-    <w:p>
-      <w:pPr>
-        <w:tabs>
-          <w:tab w:val="left" w:pos="560"/>
-          <w:tab w:val="left" w:pos="1120"/>
-          <w:tab w:val="left" w:pos="1680"/>
-          <w:tab w:val="left" w:pos="2240"/>
-          <w:tab w:val="left" w:pos="2800"/>
-          <w:tab w:val="left" w:pos="3360"/>
-          <w:tab w:val="left" w:pos="3920"/>
-          <w:tab w:val="left" w:pos="4480"/>
-          <w:tab w:val="left" w:pos="5040"/>
-          <w:tab w:val="left" w:pos="5600"/>
-          <w:tab w:val="left" w:pos="6160"/>
-          <w:tab w:val="left" w:pos="6720"/>
-        </w:tabs>
-        <w:autoSpaceDE w:val="0"/>
-        <w:autoSpaceDN w:val="0"/>
-        <w:adjustRightInd w:val="0"/>
-        <w:spacing w:after="0" w:line="240" w:lineRule="auto"/>
-        <w:rPr>
-          <w:rFonts w:ascii="Arial" w:hAnsi="Arial" w:cs="Arial"/>
-          <w:sz w:val="24"/>
-          <w:szCs w:val="24"/>
-        </w:rPr>
-      </w:pPr>
-    </w:p>
-    <w:p>
-      <w:pPr>
-        <w:spacing w:after="240"/>
         <w:rPr>
           <w:rFonts w:ascii="Arial" w:hAnsi="Arial" w:cs="Arial"/>
           <w:sz w:val="24"/>

</xml_diff>

<commit_message>
CIV-11159 Update Hearing Notices
</commit_message>
<xml_diff>
--- a/docker/docmosis/templates/CV-UNS-HNO-ENG-01196.docx
+++ b/docker/docmosis/templates/CV-UNS-HNO-ENG-01196.docx
@@ -1,6 +1,6 @@
 
 <file path=word/document.xml><?xml version="1.0" encoding="utf-8"?>
-<w:document xmlns:wpc="http://schemas.microsoft.com/office/word/2010/wordprocessingCanvas" xmlns:cx="http://schemas.microsoft.com/office/drawing/2014/chartex" xmlns:cx1="http://schemas.microsoft.com/office/drawing/2015/9/8/chartex" xmlns:cx2="http://schemas.microsoft.com/office/drawing/2015/10/21/chartex" xmlns:cx3="http://schemas.microsoft.com/office/drawing/2016/5/9/chartex" xmlns:cx4="http://schemas.microsoft.com/office/drawing/2016/5/10/chartex" xmlns:cx5="http://schemas.microsoft.com/office/drawing/2016/5/11/chartex" xmlns:cx6="http://schemas.microsoft.com/office/drawing/2016/5/12/chartex" xmlns:cx7="http://schemas.microsoft.com/office/drawing/2016/5/13/chartex" xmlns:cx8="http://schemas.microsoft.com/office/drawing/2016/5/14/chartex" xmlns:mc="http://schemas.openxmlformats.org/markup-compatibility/2006" xmlns:aink="http://schemas.microsoft.com/office/drawing/2016/ink" xmlns:am3d="http://schemas.microsoft.com/office/drawing/2017/model3d" xmlns:o="urn:schemas-microsoft-com:office:office" xmlns:r="http://schemas.openxmlformats.org/officeDocument/2006/relationships" xmlns:m="http://schemas.openxmlformats.org/officeDocument/2006/math" xmlns:v="urn:schemas-microsoft-com:vml" xmlns:wp14="http://schemas.microsoft.com/office/word/2010/wordprocessingDrawing" xmlns:wp="http://schemas.openxmlformats.org/drawingml/2006/wordprocessingDrawing" xmlns:w10="urn:schemas-microsoft-com:office:word" xmlns:w="http://schemas.openxmlformats.org/wordprocessingml/2006/main" xmlns:w14="http://schemas.microsoft.com/office/word/2010/wordml" xmlns:w15="http://schemas.microsoft.com/office/word/2012/wordml" xmlns:w16cex="http://schemas.microsoft.com/office/word/2018/wordml/cex" xmlns:w16cid="http://schemas.microsoft.com/office/word/2016/wordml/cid" xmlns:w16="http://schemas.microsoft.com/office/word/2018/wordml" xmlns:w16sdtdh="http://schemas.microsoft.com/office/word/2020/wordml/sdtdatahash" xmlns:w16se="http://schemas.microsoft.com/office/word/2015/wordml/symex" xmlns:wpg="http://schemas.microsoft.com/office/word/2010/wordprocessingGroup" xmlns:wpi="http://schemas.microsoft.com/office/word/2010/wordprocessingInk" xmlns:wne="http://schemas.microsoft.com/office/word/2006/wordml" xmlns:wps="http://schemas.microsoft.com/office/word/2010/wordprocessingShape" mc:Ignorable="w14 w15 w16se w16cid w16 w16cex w16sdtdh wp14">
+<w:document xmlns:wpc="http://schemas.microsoft.com/office/word/2010/wordprocessingCanvas" xmlns:cx="http://schemas.microsoft.com/office/drawing/2014/chartex" xmlns:cx1="http://schemas.microsoft.com/office/drawing/2015/9/8/chartex" xmlns:cx2="http://schemas.microsoft.com/office/drawing/2015/10/21/chartex" xmlns:cx3="http://schemas.microsoft.com/office/drawing/2016/5/9/chartex" xmlns:cx4="http://schemas.microsoft.com/office/drawing/2016/5/10/chartex" xmlns:cx5="http://schemas.microsoft.com/office/drawing/2016/5/11/chartex" xmlns:cx6="http://schemas.microsoft.com/office/drawing/2016/5/12/chartex" xmlns:cx7="http://schemas.microsoft.com/office/drawing/2016/5/13/chartex" xmlns:cx8="http://schemas.microsoft.com/office/drawing/2016/5/14/chartex" xmlns:mc="http://schemas.openxmlformats.org/markup-compatibility/2006" xmlns:aink="http://schemas.microsoft.com/office/drawing/2016/ink" xmlns:am3d="http://schemas.microsoft.com/office/drawing/2017/model3d" xmlns:o="urn:schemas-microsoft-com:office:office" xmlns:oel="http://schemas.microsoft.com/office/2019/extlst" xmlns:r="http://schemas.openxmlformats.org/officeDocument/2006/relationships" xmlns:m="http://schemas.openxmlformats.org/officeDocument/2006/math" xmlns:v="urn:schemas-microsoft-com:vml" xmlns:wp14="http://schemas.microsoft.com/office/word/2010/wordprocessingDrawing" xmlns:wp="http://schemas.openxmlformats.org/drawingml/2006/wordprocessingDrawing" xmlns:w10="urn:schemas-microsoft-com:office:word" xmlns:w="http://schemas.openxmlformats.org/wordprocessingml/2006/main" xmlns:w14="http://schemas.microsoft.com/office/word/2010/wordml" xmlns:w15="http://schemas.microsoft.com/office/word/2012/wordml" xmlns:w16cex="http://schemas.microsoft.com/office/word/2018/wordml/cex" xmlns:w16cid="http://schemas.microsoft.com/office/word/2016/wordml/cid" xmlns:w16="http://schemas.microsoft.com/office/word/2018/wordml" xmlns:w16sdtdh="http://schemas.microsoft.com/office/word/2020/wordml/sdtdatahash" xmlns:w16se="http://schemas.microsoft.com/office/word/2015/wordml/symex" xmlns:wpg="http://schemas.microsoft.com/office/word/2010/wordprocessingGroup" xmlns:wpi="http://schemas.microsoft.com/office/word/2010/wordprocessingInk" xmlns:wne="http://schemas.microsoft.com/office/word/2006/wordml" xmlns:wps="http://schemas.microsoft.com/office/word/2010/wordprocessingShape" mc:Ignorable="w14 w15 w16se w16cid w16 w16cex w16sdtdh wp14">
   <w:body>
     <w:tbl>
       <w:tblPr>
@@ -230,9 +230,19 @@
                 <w:sz w:val="24"/>
                 <w:szCs w:val="24"/>
               </w:rPr>
-              <w:t>&lt;&lt;{</w:t>
+              <w:t>&lt;</w:t>
+            </w:r>
+            <w:proofErr w:type="gramStart"/>
+            <w:r>
+              <w:rPr>
+                <w:rFonts w:ascii="Arial" w:hAnsi="Arial" w:cs="Arial"/>
+                <w:sz w:val="24"/>
+                <w:szCs w:val="24"/>
+              </w:rPr>
+              <w:t>&lt;{</w:t>
             </w:r>
             <w:proofErr w:type="spellStart"/>
+            <w:proofErr w:type="gramEnd"/>
             <w:r>
               <w:rPr>
                 <w:rFonts w:ascii="Arial" w:hAnsi="Arial" w:cs="Arial"/>
@@ -1260,6 +1270,7 @@
         </w:rPr>
         <w:t>&lt;</w:t>
       </w:r>
+      <w:proofErr w:type="gramStart"/>
       <w:r>
         <w:rPr>
           <w:rFonts w:ascii="Arial" w:hAnsi="Arial" w:cs="Arial"/>
@@ -1269,6 +1280,7 @@
         <w:t>&lt;{</w:t>
       </w:r>
       <w:proofErr w:type="spellStart"/>
+      <w:proofErr w:type="gramEnd"/>
       <w:r>
         <w:rPr>
           <w:rFonts w:ascii="Arial" w:hAnsi="Arial" w:cs="Arial"/>
@@ -1598,6 +1610,7 @@
         <w:t>&lt;&lt;cs_{</w:t>
       </w:r>
       <w:proofErr w:type="spellStart"/>
+      <w:proofErr w:type="gramStart"/>
       <w:r>
         <w:rPr>
           <w:rFonts w:ascii="Arial" w:hAnsi="Arial" w:cs="Arial"/>
@@ -1614,7 +1627,17 @@
           <w:sz w:val="24"/>
           <w:szCs w:val="24"/>
         </w:rPr>
-        <w:t>!=null}&gt;&gt;</w:t>
+        <w:t>!=</w:t>
+      </w:r>
+      <w:proofErr w:type="gramEnd"/>
+      <w:r>
+        <w:rPr>
+          <w:rFonts w:ascii="Arial" w:hAnsi="Arial" w:cs="Arial"/>
+          <w:color w:val="000000" w:themeColor="text1"/>
+          <w:sz w:val="24"/>
+          <w:szCs w:val="24"/>
+        </w:rPr>
+        <w:t>null}&gt;&gt;</w:t>
       </w:r>
     </w:p>
     <w:p>
@@ -1792,9 +1815,20 @@
           <w:sz w:val="24"/>
           <w:szCs w:val="24"/>
         </w:rPr>
-        <w:t>Payable by &lt;&lt;{</w:t>
+        <w:t>Payable by &lt;</w:t>
+      </w:r>
+      <w:proofErr w:type="gramStart"/>
+      <w:r>
+        <w:rPr>
+          <w:rFonts w:ascii="Arial" w:hAnsi="Arial" w:cs="Arial"/>
+          <w:color w:val="000000" w:themeColor="text1"/>
+          <w:sz w:val="24"/>
+          <w:szCs w:val="24"/>
+        </w:rPr>
+        <w:t>&lt;{</w:t>
       </w:r>
       <w:proofErr w:type="spellStart"/>
+      <w:proofErr w:type="gramEnd"/>
       <w:r>
         <w:rPr>
           <w:rFonts w:ascii="Arial" w:hAnsi="Arial" w:cs="Arial"/>
@@ -2220,6 +2254,86 @@
     </w:p>
     <w:p>
       <w:pPr>
+        <w:tabs>
+          <w:tab w:val="left" w:pos="560"/>
+          <w:tab w:val="left" w:pos="1120"/>
+          <w:tab w:val="left" w:pos="1680"/>
+          <w:tab w:val="left" w:pos="2240"/>
+          <w:tab w:val="left" w:pos="2800"/>
+          <w:tab w:val="left" w:pos="3360"/>
+          <w:tab w:val="left" w:pos="3920"/>
+          <w:tab w:val="left" w:pos="4480"/>
+          <w:tab w:val="left" w:pos="5040"/>
+          <w:tab w:val="left" w:pos="5600"/>
+          <w:tab w:val="left" w:pos="6160"/>
+          <w:tab w:val="left" w:pos="6720"/>
+        </w:tabs>
+        <w:autoSpaceDE w:val="0"/>
+        <w:autoSpaceDN w:val="0"/>
+        <w:adjustRightInd w:val="0"/>
+        <w:spacing w:after="0" w:line="240" w:lineRule="auto"/>
+        <w:rPr>
+          <w:rFonts w:ascii="Arial" w:hAnsi="Arial" w:cs="Arial"/>
+          <w:color w:val="000000" w:themeColor="text1"/>
+          <w:sz w:val="24"/>
+          <w:szCs w:val="24"/>
+        </w:rPr>
+      </w:pPr>
+    </w:p>
+    <w:p>
+      <w:pPr>
+        <w:spacing w:after="0" w:line="240" w:lineRule="auto"/>
+        <w:rPr>
+          <w:rFonts w:ascii="Arial" w:hAnsi="Arial" w:cs="Arial"/>
+          <w:b/>
+          <w:bCs/>
+          <w:sz w:val="24"/>
+          <w:szCs w:val="24"/>
+          <w:u w:val="single"/>
+        </w:rPr>
+      </w:pPr>
+      <w:r>
+        <w:rPr>
+          <w:rFonts w:ascii="Arial" w:hAnsi="Arial" w:cs="Arial"/>
+          <w:b/>
+          <w:bCs/>
+          <w:sz w:val="24"/>
+          <w:szCs w:val="24"/>
+          <w:u w:val="single"/>
+        </w:rPr>
+        <w:t>The Claimant (or in the event they act in person and the Defendant is represented, the Defendant) must bring to court for the start of the trial a paper copy of the electronic trial bundle for use by witnesses. A failure to do so may result in the imposition of sanctions.</w:t>
+      </w:r>
+    </w:p>
+    <w:p>
+      <w:pPr>
+        <w:tabs>
+          <w:tab w:val="left" w:pos="560"/>
+          <w:tab w:val="left" w:pos="1120"/>
+          <w:tab w:val="left" w:pos="1680"/>
+          <w:tab w:val="left" w:pos="2240"/>
+          <w:tab w:val="left" w:pos="2800"/>
+          <w:tab w:val="left" w:pos="3360"/>
+          <w:tab w:val="left" w:pos="3920"/>
+          <w:tab w:val="left" w:pos="4480"/>
+          <w:tab w:val="left" w:pos="5040"/>
+          <w:tab w:val="left" w:pos="5600"/>
+          <w:tab w:val="left" w:pos="6160"/>
+          <w:tab w:val="left" w:pos="6720"/>
+        </w:tabs>
+        <w:autoSpaceDE w:val="0"/>
+        <w:autoSpaceDN w:val="0"/>
+        <w:adjustRightInd w:val="0"/>
+        <w:spacing w:after="0" w:line="240" w:lineRule="auto"/>
+        <w:rPr>
+          <w:rFonts w:ascii="Arial" w:hAnsi="Arial" w:cs="Arial"/>
+          <w:color w:val="000000" w:themeColor="text1"/>
+          <w:sz w:val="24"/>
+          <w:szCs w:val="24"/>
+        </w:rPr>
+      </w:pPr>
+    </w:p>
+    <w:p>
+      <w:pPr>
         <w:spacing w:after="0" w:line="240" w:lineRule="auto"/>
         <w:rPr>
           <w:rFonts w:ascii="Arial" w:hAnsi="Arial" w:cs="Arial"/>
@@ -2263,7 +2377,7 @@
 </file>
 
 <file path=word/endnotes.xml><?xml version="1.0" encoding="utf-8"?>
-<w:endnotes xmlns:wpc="http://schemas.microsoft.com/office/word/2010/wordprocessingCanvas" xmlns:cx="http://schemas.microsoft.com/office/drawing/2014/chartex" xmlns:cx1="http://schemas.microsoft.com/office/drawing/2015/9/8/chartex" xmlns:cx2="http://schemas.microsoft.com/office/drawing/2015/10/21/chartex" xmlns:cx3="http://schemas.microsoft.com/office/drawing/2016/5/9/chartex" xmlns:cx4="http://schemas.microsoft.com/office/drawing/2016/5/10/chartex" xmlns:cx5="http://schemas.microsoft.com/office/drawing/2016/5/11/chartex" xmlns:cx6="http://schemas.microsoft.com/office/drawing/2016/5/12/chartex" xmlns:cx7="http://schemas.microsoft.com/office/drawing/2016/5/13/chartex" xmlns:cx8="http://schemas.microsoft.com/office/drawing/2016/5/14/chartex" xmlns:mc="http://schemas.openxmlformats.org/markup-compatibility/2006" xmlns:aink="http://schemas.microsoft.com/office/drawing/2016/ink" xmlns:am3d="http://schemas.microsoft.com/office/drawing/2017/model3d" xmlns:o="urn:schemas-microsoft-com:office:office" xmlns:r="http://schemas.openxmlformats.org/officeDocument/2006/relationships" xmlns:m="http://schemas.openxmlformats.org/officeDocument/2006/math" xmlns:v="urn:schemas-microsoft-com:vml" xmlns:wp14="http://schemas.microsoft.com/office/word/2010/wordprocessingDrawing" xmlns:wp="http://schemas.openxmlformats.org/drawingml/2006/wordprocessingDrawing" xmlns:w10="urn:schemas-microsoft-com:office:word" xmlns:w="http://schemas.openxmlformats.org/wordprocessingml/2006/main" xmlns:w14="http://schemas.microsoft.com/office/word/2010/wordml" xmlns:w15="http://schemas.microsoft.com/office/word/2012/wordml" xmlns:w16cex="http://schemas.microsoft.com/office/word/2018/wordml/cex" xmlns:w16cid="http://schemas.microsoft.com/office/word/2016/wordml/cid" xmlns:w16="http://schemas.microsoft.com/office/word/2018/wordml" xmlns:w16sdtdh="http://schemas.microsoft.com/office/word/2020/wordml/sdtdatahash" xmlns:w16se="http://schemas.microsoft.com/office/word/2015/wordml/symex" xmlns:wpg="http://schemas.microsoft.com/office/word/2010/wordprocessingGroup" xmlns:wpi="http://schemas.microsoft.com/office/word/2010/wordprocessingInk" xmlns:wne="http://schemas.microsoft.com/office/word/2006/wordml" xmlns:wps="http://schemas.microsoft.com/office/word/2010/wordprocessingShape" mc:Ignorable="w14 w15 w16se w16cid w16 w16cex w16sdtdh wp14">
+<w:endnotes xmlns:wpc="http://schemas.microsoft.com/office/word/2010/wordprocessingCanvas" xmlns:cx="http://schemas.microsoft.com/office/drawing/2014/chartex" xmlns:cx1="http://schemas.microsoft.com/office/drawing/2015/9/8/chartex" xmlns:cx2="http://schemas.microsoft.com/office/drawing/2015/10/21/chartex" xmlns:cx3="http://schemas.microsoft.com/office/drawing/2016/5/9/chartex" xmlns:cx4="http://schemas.microsoft.com/office/drawing/2016/5/10/chartex" xmlns:cx5="http://schemas.microsoft.com/office/drawing/2016/5/11/chartex" xmlns:cx6="http://schemas.microsoft.com/office/drawing/2016/5/12/chartex" xmlns:cx7="http://schemas.microsoft.com/office/drawing/2016/5/13/chartex" xmlns:cx8="http://schemas.microsoft.com/office/drawing/2016/5/14/chartex" xmlns:mc="http://schemas.openxmlformats.org/markup-compatibility/2006" xmlns:aink="http://schemas.microsoft.com/office/drawing/2016/ink" xmlns:am3d="http://schemas.microsoft.com/office/drawing/2017/model3d" xmlns:o="urn:schemas-microsoft-com:office:office" xmlns:oel="http://schemas.microsoft.com/office/2019/extlst" xmlns:r="http://schemas.openxmlformats.org/officeDocument/2006/relationships" xmlns:m="http://schemas.openxmlformats.org/officeDocument/2006/math" xmlns:v="urn:schemas-microsoft-com:vml" xmlns:wp14="http://schemas.microsoft.com/office/word/2010/wordprocessingDrawing" xmlns:wp="http://schemas.openxmlformats.org/drawingml/2006/wordprocessingDrawing" xmlns:w10="urn:schemas-microsoft-com:office:word" xmlns:w="http://schemas.openxmlformats.org/wordprocessingml/2006/main" xmlns:w14="http://schemas.microsoft.com/office/word/2010/wordml" xmlns:w15="http://schemas.microsoft.com/office/word/2012/wordml" xmlns:w16cex="http://schemas.microsoft.com/office/word/2018/wordml/cex" xmlns:w16cid="http://schemas.microsoft.com/office/word/2016/wordml/cid" xmlns:w16="http://schemas.microsoft.com/office/word/2018/wordml" xmlns:w16sdtdh="http://schemas.microsoft.com/office/word/2020/wordml/sdtdatahash" xmlns:w16se="http://schemas.microsoft.com/office/word/2015/wordml/symex" xmlns:wpg="http://schemas.microsoft.com/office/word/2010/wordprocessingGroup" xmlns:wpi="http://schemas.microsoft.com/office/word/2010/wordprocessingInk" xmlns:wne="http://schemas.microsoft.com/office/word/2006/wordml" xmlns:wps="http://schemas.microsoft.com/office/word/2010/wordprocessingShape" mc:Ignorable="w14 w15 w16se w16cid w16 w16cex w16sdtdh wp14">
   <w:endnote w:type="separator" w:id="-1">
     <w:p>
       <w:pPr>
@@ -2288,7 +2402,7 @@
 </file>
 
 <file path=word/footer1.xml><?xml version="1.0" encoding="utf-8"?>
-<w:ftr xmlns:wpc="http://schemas.microsoft.com/office/word/2010/wordprocessingCanvas" xmlns:cx="http://schemas.microsoft.com/office/drawing/2014/chartex" xmlns:cx1="http://schemas.microsoft.com/office/drawing/2015/9/8/chartex" xmlns:cx2="http://schemas.microsoft.com/office/drawing/2015/10/21/chartex" xmlns:cx3="http://schemas.microsoft.com/office/drawing/2016/5/9/chartex" xmlns:cx4="http://schemas.microsoft.com/office/drawing/2016/5/10/chartex" xmlns:cx5="http://schemas.microsoft.com/office/drawing/2016/5/11/chartex" xmlns:cx6="http://schemas.microsoft.com/office/drawing/2016/5/12/chartex" xmlns:cx7="http://schemas.microsoft.com/office/drawing/2016/5/13/chartex" xmlns:cx8="http://schemas.microsoft.com/office/drawing/2016/5/14/chartex" xmlns:mc="http://schemas.openxmlformats.org/markup-compatibility/2006" xmlns:aink="http://schemas.microsoft.com/office/drawing/2016/ink" xmlns:am3d="http://schemas.microsoft.com/office/drawing/2017/model3d" xmlns:o="urn:schemas-microsoft-com:office:office" xmlns:r="http://schemas.openxmlformats.org/officeDocument/2006/relationships" xmlns:m="http://schemas.openxmlformats.org/officeDocument/2006/math" xmlns:v="urn:schemas-microsoft-com:vml" xmlns:wp14="http://schemas.microsoft.com/office/word/2010/wordprocessingDrawing" xmlns:wp="http://schemas.openxmlformats.org/drawingml/2006/wordprocessingDrawing" xmlns:w10="urn:schemas-microsoft-com:office:word" xmlns:w="http://schemas.openxmlformats.org/wordprocessingml/2006/main" xmlns:w14="http://schemas.microsoft.com/office/word/2010/wordml" xmlns:w15="http://schemas.microsoft.com/office/word/2012/wordml" xmlns:w16cex="http://schemas.microsoft.com/office/word/2018/wordml/cex" xmlns:w16cid="http://schemas.microsoft.com/office/word/2016/wordml/cid" xmlns:w16="http://schemas.microsoft.com/office/word/2018/wordml" xmlns:w16sdtdh="http://schemas.microsoft.com/office/word/2020/wordml/sdtdatahash" xmlns:w16se="http://schemas.microsoft.com/office/word/2015/wordml/symex" xmlns:wpg="http://schemas.microsoft.com/office/word/2010/wordprocessingGroup" xmlns:wpi="http://schemas.microsoft.com/office/word/2010/wordprocessingInk" xmlns:wne="http://schemas.microsoft.com/office/word/2006/wordml" xmlns:wps="http://schemas.microsoft.com/office/word/2010/wordprocessingShape" mc:Ignorable="w14 w15 w16se w16cid w16 w16cex w16sdtdh wp14">
+<w:ftr xmlns:wpc="http://schemas.microsoft.com/office/word/2010/wordprocessingCanvas" xmlns:cx="http://schemas.microsoft.com/office/drawing/2014/chartex" xmlns:cx1="http://schemas.microsoft.com/office/drawing/2015/9/8/chartex" xmlns:cx2="http://schemas.microsoft.com/office/drawing/2015/10/21/chartex" xmlns:cx3="http://schemas.microsoft.com/office/drawing/2016/5/9/chartex" xmlns:cx4="http://schemas.microsoft.com/office/drawing/2016/5/10/chartex" xmlns:cx5="http://schemas.microsoft.com/office/drawing/2016/5/11/chartex" xmlns:cx6="http://schemas.microsoft.com/office/drawing/2016/5/12/chartex" xmlns:cx7="http://schemas.microsoft.com/office/drawing/2016/5/13/chartex" xmlns:cx8="http://schemas.microsoft.com/office/drawing/2016/5/14/chartex" xmlns:mc="http://schemas.openxmlformats.org/markup-compatibility/2006" xmlns:aink="http://schemas.microsoft.com/office/drawing/2016/ink" xmlns:am3d="http://schemas.microsoft.com/office/drawing/2017/model3d" xmlns:o="urn:schemas-microsoft-com:office:office" xmlns:oel="http://schemas.microsoft.com/office/2019/extlst" xmlns:r="http://schemas.openxmlformats.org/officeDocument/2006/relationships" xmlns:m="http://schemas.openxmlformats.org/officeDocument/2006/math" xmlns:v="urn:schemas-microsoft-com:vml" xmlns:wp14="http://schemas.microsoft.com/office/word/2010/wordprocessingDrawing" xmlns:wp="http://schemas.openxmlformats.org/drawingml/2006/wordprocessingDrawing" xmlns:w10="urn:schemas-microsoft-com:office:word" xmlns:w="http://schemas.openxmlformats.org/wordprocessingml/2006/main" xmlns:w14="http://schemas.microsoft.com/office/word/2010/wordml" xmlns:w15="http://schemas.microsoft.com/office/word/2012/wordml" xmlns:w16cex="http://schemas.microsoft.com/office/word/2018/wordml/cex" xmlns:w16cid="http://schemas.microsoft.com/office/word/2016/wordml/cid" xmlns:w16="http://schemas.microsoft.com/office/word/2018/wordml" xmlns:w16sdtdh="http://schemas.microsoft.com/office/word/2020/wordml/sdtdatahash" xmlns:w16se="http://schemas.microsoft.com/office/word/2015/wordml/symex" xmlns:wpg="http://schemas.microsoft.com/office/word/2010/wordprocessingGroup" xmlns:wpi="http://schemas.microsoft.com/office/word/2010/wordprocessingInk" xmlns:wne="http://schemas.microsoft.com/office/word/2006/wordml" xmlns:wps="http://schemas.microsoft.com/office/word/2010/wordprocessingShape" mc:Ignorable="w14 w15 w16se w16cid w16 w16cex w16sdtdh wp14">
   <w:p>
     <w:pPr>
       <w:pStyle w:val="Footer"/>
@@ -2298,7 +2412,7 @@
 </file>
 
 <file path=word/footer2.xml><?xml version="1.0" encoding="utf-8"?>
-<w:ftr xmlns:wpc="http://schemas.microsoft.com/office/word/2010/wordprocessingCanvas" xmlns:cx="http://schemas.microsoft.com/office/drawing/2014/chartex" xmlns:cx1="http://schemas.microsoft.com/office/drawing/2015/9/8/chartex" xmlns:cx2="http://schemas.microsoft.com/office/drawing/2015/10/21/chartex" xmlns:cx3="http://schemas.microsoft.com/office/drawing/2016/5/9/chartex" xmlns:cx4="http://schemas.microsoft.com/office/drawing/2016/5/10/chartex" xmlns:cx5="http://schemas.microsoft.com/office/drawing/2016/5/11/chartex" xmlns:cx6="http://schemas.microsoft.com/office/drawing/2016/5/12/chartex" xmlns:cx7="http://schemas.microsoft.com/office/drawing/2016/5/13/chartex" xmlns:cx8="http://schemas.microsoft.com/office/drawing/2016/5/14/chartex" xmlns:mc="http://schemas.openxmlformats.org/markup-compatibility/2006" xmlns:aink="http://schemas.microsoft.com/office/drawing/2016/ink" xmlns:am3d="http://schemas.microsoft.com/office/drawing/2017/model3d" xmlns:o="urn:schemas-microsoft-com:office:office" xmlns:r="http://schemas.openxmlformats.org/officeDocument/2006/relationships" xmlns:m="http://schemas.openxmlformats.org/officeDocument/2006/math" xmlns:v="urn:schemas-microsoft-com:vml" xmlns:wp14="http://schemas.microsoft.com/office/word/2010/wordprocessingDrawing" xmlns:wp="http://schemas.openxmlformats.org/drawingml/2006/wordprocessingDrawing" xmlns:w10="urn:schemas-microsoft-com:office:word" xmlns:w="http://schemas.openxmlformats.org/wordprocessingml/2006/main" xmlns:w14="http://schemas.microsoft.com/office/word/2010/wordml" xmlns:w15="http://schemas.microsoft.com/office/word/2012/wordml" xmlns:w16cex="http://schemas.microsoft.com/office/word/2018/wordml/cex" xmlns:w16cid="http://schemas.microsoft.com/office/word/2016/wordml/cid" xmlns:w16="http://schemas.microsoft.com/office/word/2018/wordml" xmlns:w16sdtdh="http://schemas.microsoft.com/office/word/2020/wordml/sdtdatahash" xmlns:w16se="http://schemas.microsoft.com/office/word/2015/wordml/symex" xmlns:wpg="http://schemas.microsoft.com/office/word/2010/wordprocessingGroup" xmlns:wpi="http://schemas.microsoft.com/office/word/2010/wordprocessingInk" xmlns:wne="http://schemas.microsoft.com/office/word/2006/wordml" xmlns:wps="http://schemas.microsoft.com/office/word/2010/wordprocessingShape" mc:Ignorable="w14 w15 w16se w16cid w16 w16cex w16sdtdh wp14">
+<w:ftr xmlns:wpc="http://schemas.microsoft.com/office/word/2010/wordprocessingCanvas" xmlns:cx="http://schemas.microsoft.com/office/drawing/2014/chartex" xmlns:cx1="http://schemas.microsoft.com/office/drawing/2015/9/8/chartex" xmlns:cx2="http://schemas.microsoft.com/office/drawing/2015/10/21/chartex" xmlns:cx3="http://schemas.microsoft.com/office/drawing/2016/5/9/chartex" xmlns:cx4="http://schemas.microsoft.com/office/drawing/2016/5/10/chartex" xmlns:cx5="http://schemas.microsoft.com/office/drawing/2016/5/11/chartex" xmlns:cx6="http://schemas.microsoft.com/office/drawing/2016/5/12/chartex" xmlns:cx7="http://schemas.microsoft.com/office/drawing/2016/5/13/chartex" xmlns:cx8="http://schemas.microsoft.com/office/drawing/2016/5/14/chartex" xmlns:mc="http://schemas.openxmlformats.org/markup-compatibility/2006" xmlns:aink="http://schemas.microsoft.com/office/drawing/2016/ink" xmlns:am3d="http://schemas.microsoft.com/office/drawing/2017/model3d" xmlns:o="urn:schemas-microsoft-com:office:office" xmlns:oel="http://schemas.microsoft.com/office/2019/extlst" xmlns:r="http://schemas.openxmlformats.org/officeDocument/2006/relationships" xmlns:m="http://schemas.openxmlformats.org/officeDocument/2006/math" xmlns:v="urn:schemas-microsoft-com:vml" xmlns:wp14="http://schemas.microsoft.com/office/word/2010/wordprocessingDrawing" xmlns:wp="http://schemas.openxmlformats.org/drawingml/2006/wordprocessingDrawing" xmlns:w10="urn:schemas-microsoft-com:office:word" xmlns:w="http://schemas.openxmlformats.org/wordprocessingml/2006/main" xmlns:w14="http://schemas.microsoft.com/office/word/2010/wordml" xmlns:w15="http://schemas.microsoft.com/office/word/2012/wordml" xmlns:w16cex="http://schemas.microsoft.com/office/word/2018/wordml/cex" xmlns:w16cid="http://schemas.microsoft.com/office/word/2016/wordml/cid" xmlns:w16="http://schemas.microsoft.com/office/word/2018/wordml" xmlns:w16sdtdh="http://schemas.microsoft.com/office/word/2020/wordml/sdtdatahash" xmlns:w16se="http://schemas.microsoft.com/office/word/2015/wordml/symex" xmlns:wpg="http://schemas.microsoft.com/office/word/2010/wordprocessingGroup" xmlns:wpi="http://schemas.microsoft.com/office/word/2010/wordprocessingInk" xmlns:wne="http://schemas.microsoft.com/office/word/2006/wordml" xmlns:wps="http://schemas.microsoft.com/office/word/2010/wordprocessingShape" mc:Ignorable="w14 w15 w16se w16cid w16 w16cex w16sdtdh wp14">
   <w:p>
     <w:pPr>
       <w:pStyle w:val="Footer"/>
@@ -2308,7 +2422,7 @@
 </file>
 
 <file path=word/footer3.xml><?xml version="1.0" encoding="utf-8"?>
-<w:ftr xmlns:wpc="http://schemas.microsoft.com/office/word/2010/wordprocessingCanvas" xmlns:cx="http://schemas.microsoft.com/office/drawing/2014/chartex" xmlns:cx1="http://schemas.microsoft.com/office/drawing/2015/9/8/chartex" xmlns:cx2="http://schemas.microsoft.com/office/drawing/2015/10/21/chartex" xmlns:cx3="http://schemas.microsoft.com/office/drawing/2016/5/9/chartex" xmlns:cx4="http://schemas.microsoft.com/office/drawing/2016/5/10/chartex" xmlns:cx5="http://schemas.microsoft.com/office/drawing/2016/5/11/chartex" xmlns:cx6="http://schemas.microsoft.com/office/drawing/2016/5/12/chartex" xmlns:cx7="http://schemas.microsoft.com/office/drawing/2016/5/13/chartex" xmlns:cx8="http://schemas.microsoft.com/office/drawing/2016/5/14/chartex" xmlns:mc="http://schemas.openxmlformats.org/markup-compatibility/2006" xmlns:aink="http://schemas.microsoft.com/office/drawing/2016/ink" xmlns:am3d="http://schemas.microsoft.com/office/drawing/2017/model3d" xmlns:o="urn:schemas-microsoft-com:office:office" xmlns:r="http://schemas.openxmlformats.org/officeDocument/2006/relationships" xmlns:m="http://schemas.openxmlformats.org/officeDocument/2006/math" xmlns:v="urn:schemas-microsoft-com:vml" xmlns:wp14="http://schemas.microsoft.com/office/word/2010/wordprocessingDrawing" xmlns:wp="http://schemas.openxmlformats.org/drawingml/2006/wordprocessingDrawing" xmlns:w10="urn:schemas-microsoft-com:office:word" xmlns:w="http://schemas.openxmlformats.org/wordprocessingml/2006/main" xmlns:w14="http://schemas.microsoft.com/office/word/2010/wordml" xmlns:w15="http://schemas.microsoft.com/office/word/2012/wordml" xmlns:w16cex="http://schemas.microsoft.com/office/word/2018/wordml/cex" xmlns:w16cid="http://schemas.microsoft.com/office/word/2016/wordml/cid" xmlns:w16="http://schemas.microsoft.com/office/word/2018/wordml" xmlns:w16sdtdh="http://schemas.microsoft.com/office/word/2020/wordml/sdtdatahash" xmlns:w16se="http://schemas.microsoft.com/office/word/2015/wordml/symex" xmlns:wpg="http://schemas.microsoft.com/office/word/2010/wordprocessingGroup" xmlns:wpi="http://schemas.microsoft.com/office/word/2010/wordprocessingInk" xmlns:wne="http://schemas.microsoft.com/office/word/2006/wordml" xmlns:wps="http://schemas.microsoft.com/office/word/2010/wordprocessingShape" mc:Ignorable="w14 w15 w16se w16cid w16 w16cex w16sdtdh wp14">
+<w:ftr xmlns:wpc="http://schemas.microsoft.com/office/word/2010/wordprocessingCanvas" xmlns:cx="http://schemas.microsoft.com/office/drawing/2014/chartex" xmlns:cx1="http://schemas.microsoft.com/office/drawing/2015/9/8/chartex" xmlns:cx2="http://schemas.microsoft.com/office/drawing/2015/10/21/chartex" xmlns:cx3="http://schemas.microsoft.com/office/drawing/2016/5/9/chartex" xmlns:cx4="http://schemas.microsoft.com/office/drawing/2016/5/10/chartex" xmlns:cx5="http://schemas.microsoft.com/office/drawing/2016/5/11/chartex" xmlns:cx6="http://schemas.microsoft.com/office/drawing/2016/5/12/chartex" xmlns:cx7="http://schemas.microsoft.com/office/drawing/2016/5/13/chartex" xmlns:cx8="http://schemas.microsoft.com/office/drawing/2016/5/14/chartex" xmlns:mc="http://schemas.openxmlformats.org/markup-compatibility/2006" xmlns:aink="http://schemas.microsoft.com/office/drawing/2016/ink" xmlns:am3d="http://schemas.microsoft.com/office/drawing/2017/model3d" xmlns:o="urn:schemas-microsoft-com:office:office" xmlns:oel="http://schemas.microsoft.com/office/2019/extlst" xmlns:r="http://schemas.openxmlformats.org/officeDocument/2006/relationships" xmlns:m="http://schemas.openxmlformats.org/officeDocument/2006/math" xmlns:v="urn:schemas-microsoft-com:vml" xmlns:wp14="http://schemas.microsoft.com/office/word/2010/wordprocessingDrawing" xmlns:wp="http://schemas.openxmlformats.org/drawingml/2006/wordprocessingDrawing" xmlns:w10="urn:schemas-microsoft-com:office:word" xmlns:w="http://schemas.openxmlformats.org/wordprocessingml/2006/main" xmlns:w14="http://schemas.microsoft.com/office/word/2010/wordml" xmlns:w15="http://schemas.microsoft.com/office/word/2012/wordml" xmlns:w16cex="http://schemas.microsoft.com/office/word/2018/wordml/cex" xmlns:w16cid="http://schemas.microsoft.com/office/word/2016/wordml/cid" xmlns:w16="http://schemas.microsoft.com/office/word/2018/wordml" xmlns:w16sdtdh="http://schemas.microsoft.com/office/word/2020/wordml/sdtdatahash" xmlns:w16se="http://schemas.microsoft.com/office/word/2015/wordml/symex" xmlns:wpg="http://schemas.microsoft.com/office/word/2010/wordprocessingGroup" xmlns:wpi="http://schemas.microsoft.com/office/word/2010/wordprocessingInk" xmlns:wne="http://schemas.microsoft.com/office/word/2006/wordml" xmlns:wps="http://schemas.microsoft.com/office/word/2010/wordprocessingShape" mc:Ignorable="w14 w15 w16se w16cid w16 w16cex w16sdtdh wp14">
   <w:p>
     <w:pPr>
       <w:pStyle w:val="Footer"/>
@@ -2318,7 +2432,7 @@
 </file>
 
 <file path=word/footnotes.xml><?xml version="1.0" encoding="utf-8"?>
-<w:footnotes xmlns:wpc="http://schemas.microsoft.com/office/word/2010/wordprocessingCanvas" xmlns:cx="http://schemas.microsoft.com/office/drawing/2014/chartex" xmlns:cx1="http://schemas.microsoft.com/office/drawing/2015/9/8/chartex" xmlns:cx2="http://schemas.microsoft.com/office/drawing/2015/10/21/chartex" xmlns:cx3="http://schemas.microsoft.com/office/drawing/2016/5/9/chartex" xmlns:cx4="http://schemas.microsoft.com/office/drawing/2016/5/10/chartex" xmlns:cx5="http://schemas.microsoft.com/office/drawing/2016/5/11/chartex" xmlns:cx6="http://schemas.microsoft.com/office/drawing/2016/5/12/chartex" xmlns:cx7="http://schemas.microsoft.com/office/drawing/2016/5/13/chartex" xmlns:cx8="http://schemas.microsoft.com/office/drawing/2016/5/14/chartex" xmlns:mc="http://schemas.openxmlformats.org/markup-compatibility/2006" xmlns:aink="http://schemas.microsoft.com/office/drawing/2016/ink" xmlns:am3d="http://schemas.microsoft.com/office/drawing/2017/model3d" xmlns:o="urn:schemas-microsoft-com:office:office" xmlns:r="http://schemas.openxmlformats.org/officeDocument/2006/relationships" xmlns:m="http://schemas.openxmlformats.org/officeDocument/2006/math" xmlns:v="urn:schemas-microsoft-com:vml" xmlns:wp14="http://schemas.microsoft.com/office/word/2010/wordprocessingDrawing" xmlns:wp="http://schemas.openxmlformats.org/drawingml/2006/wordprocessingDrawing" xmlns:w10="urn:schemas-microsoft-com:office:word" xmlns:w="http://schemas.openxmlformats.org/wordprocessingml/2006/main" xmlns:w14="http://schemas.microsoft.com/office/word/2010/wordml" xmlns:w15="http://schemas.microsoft.com/office/word/2012/wordml" xmlns:w16cex="http://schemas.microsoft.com/office/word/2018/wordml/cex" xmlns:w16cid="http://schemas.microsoft.com/office/word/2016/wordml/cid" xmlns:w16="http://schemas.microsoft.com/office/word/2018/wordml" xmlns:w16sdtdh="http://schemas.microsoft.com/office/word/2020/wordml/sdtdatahash" xmlns:w16se="http://schemas.microsoft.com/office/word/2015/wordml/symex" xmlns:wpg="http://schemas.microsoft.com/office/word/2010/wordprocessingGroup" xmlns:wpi="http://schemas.microsoft.com/office/word/2010/wordprocessingInk" xmlns:wne="http://schemas.microsoft.com/office/word/2006/wordml" xmlns:wps="http://schemas.microsoft.com/office/word/2010/wordprocessingShape" mc:Ignorable="w14 w15 w16se w16cid w16 w16cex w16sdtdh wp14">
+<w:footnotes xmlns:wpc="http://schemas.microsoft.com/office/word/2010/wordprocessingCanvas" xmlns:cx="http://schemas.microsoft.com/office/drawing/2014/chartex" xmlns:cx1="http://schemas.microsoft.com/office/drawing/2015/9/8/chartex" xmlns:cx2="http://schemas.microsoft.com/office/drawing/2015/10/21/chartex" xmlns:cx3="http://schemas.microsoft.com/office/drawing/2016/5/9/chartex" xmlns:cx4="http://schemas.microsoft.com/office/drawing/2016/5/10/chartex" xmlns:cx5="http://schemas.microsoft.com/office/drawing/2016/5/11/chartex" xmlns:cx6="http://schemas.microsoft.com/office/drawing/2016/5/12/chartex" xmlns:cx7="http://schemas.microsoft.com/office/drawing/2016/5/13/chartex" xmlns:cx8="http://schemas.microsoft.com/office/drawing/2016/5/14/chartex" xmlns:mc="http://schemas.openxmlformats.org/markup-compatibility/2006" xmlns:aink="http://schemas.microsoft.com/office/drawing/2016/ink" xmlns:am3d="http://schemas.microsoft.com/office/drawing/2017/model3d" xmlns:o="urn:schemas-microsoft-com:office:office" xmlns:oel="http://schemas.microsoft.com/office/2019/extlst" xmlns:r="http://schemas.openxmlformats.org/officeDocument/2006/relationships" xmlns:m="http://schemas.openxmlformats.org/officeDocument/2006/math" xmlns:v="urn:schemas-microsoft-com:vml" xmlns:wp14="http://schemas.microsoft.com/office/word/2010/wordprocessingDrawing" xmlns:wp="http://schemas.openxmlformats.org/drawingml/2006/wordprocessingDrawing" xmlns:w10="urn:schemas-microsoft-com:office:word" xmlns:w="http://schemas.openxmlformats.org/wordprocessingml/2006/main" xmlns:w14="http://schemas.microsoft.com/office/word/2010/wordml" xmlns:w15="http://schemas.microsoft.com/office/word/2012/wordml" xmlns:w16cex="http://schemas.microsoft.com/office/word/2018/wordml/cex" xmlns:w16cid="http://schemas.microsoft.com/office/word/2016/wordml/cid" xmlns:w16="http://schemas.microsoft.com/office/word/2018/wordml" xmlns:w16sdtdh="http://schemas.microsoft.com/office/word/2020/wordml/sdtdatahash" xmlns:w16se="http://schemas.microsoft.com/office/word/2015/wordml/symex" xmlns:wpg="http://schemas.microsoft.com/office/word/2010/wordprocessingGroup" xmlns:wpi="http://schemas.microsoft.com/office/word/2010/wordprocessingInk" xmlns:wne="http://schemas.microsoft.com/office/word/2006/wordml" xmlns:wps="http://schemas.microsoft.com/office/word/2010/wordprocessingShape" mc:Ignorable="w14 w15 w16se w16cid w16 w16cex w16sdtdh wp14">
   <w:footnote w:type="separator" w:id="-1">
     <w:p>
       <w:pPr>
@@ -2343,7 +2457,7 @@
 </file>
 
 <file path=word/header1.xml><?xml version="1.0" encoding="utf-8"?>
-<w:hdr xmlns:wpc="http://schemas.microsoft.com/office/word/2010/wordprocessingCanvas" xmlns:cx="http://schemas.microsoft.com/office/drawing/2014/chartex" xmlns:cx1="http://schemas.microsoft.com/office/drawing/2015/9/8/chartex" xmlns:cx2="http://schemas.microsoft.com/office/drawing/2015/10/21/chartex" xmlns:cx3="http://schemas.microsoft.com/office/drawing/2016/5/9/chartex" xmlns:cx4="http://schemas.microsoft.com/office/drawing/2016/5/10/chartex" xmlns:cx5="http://schemas.microsoft.com/office/drawing/2016/5/11/chartex" xmlns:cx6="http://schemas.microsoft.com/office/drawing/2016/5/12/chartex" xmlns:cx7="http://schemas.microsoft.com/office/drawing/2016/5/13/chartex" xmlns:cx8="http://schemas.microsoft.com/office/drawing/2016/5/14/chartex" xmlns:mc="http://schemas.openxmlformats.org/markup-compatibility/2006" xmlns:aink="http://schemas.microsoft.com/office/drawing/2016/ink" xmlns:am3d="http://schemas.microsoft.com/office/drawing/2017/model3d" xmlns:o="urn:schemas-microsoft-com:office:office" xmlns:r="http://schemas.openxmlformats.org/officeDocument/2006/relationships" xmlns:m="http://schemas.openxmlformats.org/officeDocument/2006/math" xmlns:v="urn:schemas-microsoft-com:vml" xmlns:wp14="http://schemas.microsoft.com/office/word/2010/wordprocessingDrawing" xmlns:wp="http://schemas.openxmlformats.org/drawingml/2006/wordprocessingDrawing" xmlns:w10="urn:schemas-microsoft-com:office:word" xmlns:w="http://schemas.openxmlformats.org/wordprocessingml/2006/main" xmlns:w14="http://schemas.microsoft.com/office/word/2010/wordml" xmlns:w15="http://schemas.microsoft.com/office/word/2012/wordml" xmlns:w16cex="http://schemas.microsoft.com/office/word/2018/wordml/cex" xmlns:w16cid="http://schemas.microsoft.com/office/word/2016/wordml/cid" xmlns:w16="http://schemas.microsoft.com/office/word/2018/wordml" xmlns:w16sdtdh="http://schemas.microsoft.com/office/word/2020/wordml/sdtdatahash" xmlns:w16se="http://schemas.microsoft.com/office/word/2015/wordml/symex" xmlns:wpg="http://schemas.microsoft.com/office/word/2010/wordprocessingGroup" xmlns:wpi="http://schemas.microsoft.com/office/word/2010/wordprocessingInk" xmlns:wne="http://schemas.microsoft.com/office/word/2006/wordml" xmlns:wps="http://schemas.microsoft.com/office/word/2010/wordprocessingShape" mc:Ignorable="w14 w15 w16se w16cid w16 w16cex w16sdtdh wp14">
+<w:hdr xmlns:wpc="http://schemas.microsoft.com/office/word/2010/wordprocessingCanvas" xmlns:cx="http://schemas.microsoft.com/office/drawing/2014/chartex" xmlns:cx1="http://schemas.microsoft.com/office/drawing/2015/9/8/chartex" xmlns:cx2="http://schemas.microsoft.com/office/drawing/2015/10/21/chartex" xmlns:cx3="http://schemas.microsoft.com/office/drawing/2016/5/9/chartex" xmlns:cx4="http://schemas.microsoft.com/office/drawing/2016/5/10/chartex" xmlns:cx5="http://schemas.microsoft.com/office/drawing/2016/5/11/chartex" xmlns:cx6="http://schemas.microsoft.com/office/drawing/2016/5/12/chartex" xmlns:cx7="http://schemas.microsoft.com/office/drawing/2016/5/13/chartex" xmlns:cx8="http://schemas.microsoft.com/office/drawing/2016/5/14/chartex" xmlns:mc="http://schemas.openxmlformats.org/markup-compatibility/2006" xmlns:aink="http://schemas.microsoft.com/office/drawing/2016/ink" xmlns:am3d="http://schemas.microsoft.com/office/drawing/2017/model3d" xmlns:o="urn:schemas-microsoft-com:office:office" xmlns:oel="http://schemas.microsoft.com/office/2019/extlst" xmlns:r="http://schemas.openxmlformats.org/officeDocument/2006/relationships" xmlns:m="http://schemas.openxmlformats.org/officeDocument/2006/math" xmlns:v="urn:schemas-microsoft-com:vml" xmlns:wp14="http://schemas.microsoft.com/office/word/2010/wordprocessingDrawing" xmlns:wp="http://schemas.openxmlformats.org/drawingml/2006/wordprocessingDrawing" xmlns:w10="urn:schemas-microsoft-com:office:word" xmlns:w="http://schemas.openxmlformats.org/wordprocessingml/2006/main" xmlns:w14="http://schemas.microsoft.com/office/word/2010/wordml" xmlns:w15="http://schemas.microsoft.com/office/word/2012/wordml" xmlns:w16cex="http://schemas.microsoft.com/office/word/2018/wordml/cex" xmlns:w16cid="http://schemas.microsoft.com/office/word/2016/wordml/cid" xmlns:w16="http://schemas.microsoft.com/office/word/2018/wordml" xmlns:w16sdtdh="http://schemas.microsoft.com/office/word/2020/wordml/sdtdatahash" xmlns:w16se="http://schemas.microsoft.com/office/word/2015/wordml/symex" xmlns:wpg="http://schemas.microsoft.com/office/word/2010/wordprocessingGroup" xmlns:wpi="http://schemas.microsoft.com/office/word/2010/wordprocessingInk" xmlns:wne="http://schemas.microsoft.com/office/word/2006/wordml" xmlns:wps="http://schemas.microsoft.com/office/word/2010/wordprocessingShape" mc:Ignorable="w14 w15 w16se w16cid w16 w16cex w16sdtdh wp14">
   <w:p>
     <w:pPr>
       <w:pStyle w:val="Header"/>
@@ -2353,7 +2467,7 @@
 </file>
 
 <file path=word/header2.xml><?xml version="1.0" encoding="utf-8"?>
-<w:hdr xmlns:wpc="http://schemas.microsoft.com/office/word/2010/wordprocessingCanvas" xmlns:cx="http://schemas.microsoft.com/office/drawing/2014/chartex" xmlns:cx1="http://schemas.microsoft.com/office/drawing/2015/9/8/chartex" xmlns:cx2="http://schemas.microsoft.com/office/drawing/2015/10/21/chartex" xmlns:cx3="http://schemas.microsoft.com/office/drawing/2016/5/9/chartex" xmlns:cx4="http://schemas.microsoft.com/office/drawing/2016/5/10/chartex" xmlns:cx5="http://schemas.microsoft.com/office/drawing/2016/5/11/chartex" xmlns:cx6="http://schemas.microsoft.com/office/drawing/2016/5/12/chartex" xmlns:cx7="http://schemas.microsoft.com/office/drawing/2016/5/13/chartex" xmlns:cx8="http://schemas.microsoft.com/office/drawing/2016/5/14/chartex" xmlns:mc="http://schemas.openxmlformats.org/markup-compatibility/2006" xmlns:aink="http://schemas.microsoft.com/office/drawing/2016/ink" xmlns:am3d="http://schemas.microsoft.com/office/drawing/2017/model3d" xmlns:o="urn:schemas-microsoft-com:office:office" xmlns:r="http://schemas.openxmlformats.org/officeDocument/2006/relationships" xmlns:m="http://schemas.openxmlformats.org/officeDocument/2006/math" xmlns:v="urn:schemas-microsoft-com:vml" xmlns:wp14="http://schemas.microsoft.com/office/word/2010/wordprocessingDrawing" xmlns:wp="http://schemas.openxmlformats.org/drawingml/2006/wordprocessingDrawing" xmlns:w10="urn:schemas-microsoft-com:office:word" xmlns:w="http://schemas.openxmlformats.org/wordprocessingml/2006/main" xmlns:w14="http://schemas.microsoft.com/office/word/2010/wordml" xmlns:w15="http://schemas.microsoft.com/office/word/2012/wordml" xmlns:w16cex="http://schemas.microsoft.com/office/word/2018/wordml/cex" xmlns:w16cid="http://schemas.microsoft.com/office/word/2016/wordml/cid" xmlns:w16="http://schemas.microsoft.com/office/word/2018/wordml" xmlns:w16sdtdh="http://schemas.microsoft.com/office/word/2020/wordml/sdtdatahash" xmlns:w16se="http://schemas.microsoft.com/office/word/2015/wordml/symex" xmlns:wpg="http://schemas.microsoft.com/office/word/2010/wordprocessingGroup" xmlns:wpi="http://schemas.microsoft.com/office/word/2010/wordprocessingInk" xmlns:wne="http://schemas.microsoft.com/office/word/2006/wordml" xmlns:wps="http://schemas.microsoft.com/office/word/2010/wordprocessingShape" mc:Ignorable="w14 w15 w16se w16cid w16 w16cex w16sdtdh wp14">
+<w:hdr xmlns:wpc="http://schemas.microsoft.com/office/word/2010/wordprocessingCanvas" xmlns:cx="http://schemas.microsoft.com/office/drawing/2014/chartex" xmlns:cx1="http://schemas.microsoft.com/office/drawing/2015/9/8/chartex" xmlns:cx2="http://schemas.microsoft.com/office/drawing/2015/10/21/chartex" xmlns:cx3="http://schemas.microsoft.com/office/drawing/2016/5/9/chartex" xmlns:cx4="http://schemas.microsoft.com/office/drawing/2016/5/10/chartex" xmlns:cx5="http://schemas.microsoft.com/office/drawing/2016/5/11/chartex" xmlns:cx6="http://schemas.microsoft.com/office/drawing/2016/5/12/chartex" xmlns:cx7="http://schemas.microsoft.com/office/drawing/2016/5/13/chartex" xmlns:cx8="http://schemas.microsoft.com/office/drawing/2016/5/14/chartex" xmlns:mc="http://schemas.openxmlformats.org/markup-compatibility/2006" xmlns:aink="http://schemas.microsoft.com/office/drawing/2016/ink" xmlns:am3d="http://schemas.microsoft.com/office/drawing/2017/model3d" xmlns:o="urn:schemas-microsoft-com:office:office" xmlns:oel="http://schemas.microsoft.com/office/2019/extlst" xmlns:r="http://schemas.openxmlformats.org/officeDocument/2006/relationships" xmlns:m="http://schemas.openxmlformats.org/officeDocument/2006/math" xmlns:v="urn:schemas-microsoft-com:vml" xmlns:wp14="http://schemas.microsoft.com/office/word/2010/wordprocessingDrawing" xmlns:wp="http://schemas.openxmlformats.org/drawingml/2006/wordprocessingDrawing" xmlns:w10="urn:schemas-microsoft-com:office:word" xmlns:w="http://schemas.openxmlformats.org/wordprocessingml/2006/main" xmlns:w14="http://schemas.microsoft.com/office/word/2010/wordml" xmlns:w15="http://schemas.microsoft.com/office/word/2012/wordml" xmlns:w16cex="http://schemas.microsoft.com/office/word/2018/wordml/cex" xmlns:w16cid="http://schemas.microsoft.com/office/word/2016/wordml/cid" xmlns:w16="http://schemas.microsoft.com/office/word/2018/wordml" xmlns:w16sdtdh="http://schemas.microsoft.com/office/word/2020/wordml/sdtdatahash" xmlns:w16se="http://schemas.microsoft.com/office/word/2015/wordml/symex" xmlns:wpg="http://schemas.microsoft.com/office/word/2010/wordprocessingGroup" xmlns:wpi="http://schemas.microsoft.com/office/word/2010/wordprocessingInk" xmlns:wne="http://schemas.microsoft.com/office/word/2006/wordml" xmlns:wps="http://schemas.microsoft.com/office/word/2010/wordprocessingShape" mc:Ignorable="w14 w15 w16se w16cid w16 w16cex w16sdtdh wp14">
   <w:p>
     <w:pPr>
       <w:pStyle w:val="Header"/>
@@ -2363,7 +2477,7 @@
 </file>
 
 <file path=word/header3.xml><?xml version="1.0" encoding="utf-8"?>
-<w:hdr xmlns:wpc="http://schemas.microsoft.com/office/word/2010/wordprocessingCanvas" xmlns:cx="http://schemas.microsoft.com/office/drawing/2014/chartex" xmlns:cx1="http://schemas.microsoft.com/office/drawing/2015/9/8/chartex" xmlns:cx2="http://schemas.microsoft.com/office/drawing/2015/10/21/chartex" xmlns:cx3="http://schemas.microsoft.com/office/drawing/2016/5/9/chartex" xmlns:cx4="http://schemas.microsoft.com/office/drawing/2016/5/10/chartex" xmlns:cx5="http://schemas.microsoft.com/office/drawing/2016/5/11/chartex" xmlns:cx6="http://schemas.microsoft.com/office/drawing/2016/5/12/chartex" xmlns:cx7="http://schemas.microsoft.com/office/drawing/2016/5/13/chartex" xmlns:cx8="http://schemas.microsoft.com/office/drawing/2016/5/14/chartex" xmlns:mc="http://schemas.openxmlformats.org/markup-compatibility/2006" xmlns:aink="http://schemas.microsoft.com/office/drawing/2016/ink" xmlns:am3d="http://schemas.microsoft.com/office/drawing/2017/model3d" xmlns:o="urn:schemas-microsoft-com:office:office" xmlns:r="http://schemas.openxmlformats.org/officeDocument/2006/relationships" xmlns:m="http://schemas.openxmlformats.org/officeDocument/2006/math" xmlns:v="urn:schemas-microsoft-com:vml" xmlns:wp14="http://schemas.microsoft.com/office/word/2010/wordprocessingDrawing" xmlns:wp="http://schemas.openxmlformats.org/drawingml/2006/wordprocessingDrawing" xmlns:w10="urn:schemas-microsoft-com:office:word" xmlns:w="http://schemas.openxmlformats.org/wordprocessingml/2006/main" xmlns:w14="http://schemas.microsoft.com/office/word/2010/wordml" xmlns:w15="http://schemas.microsoft.com/office/word/2012/wordml" xmlns:w16cex="http://schemas.microsoft.com/office/word/2018/wordml/cex" xmlns:w16cid="http://schemas.microsoft.com/office/word/2016/wordml/cid" xmlns:w16="http://schemas.microsoft.com/office/word/2018/wordml" xmlns:w16sdtdh="http://schemas.microsoft.com/office/word/2020/wordml/sdtdatahash" xmlns:w16se="http://schemas.microsoft.com/office/word/2015/wordml/symex" xmlns:wpg="http://schemas.microsoft.com/office/word/2010/wordprocessingGroup" xmlns:wpi="http://schemas.microsoft.com/office/word/2010/wordprocessingInk" xmlns:wne="http://schemas.microsoft.com/office/word/2006/wordml" xmlns:wps="http://schemas.microsoft.com/office/word/2010/wordprocessingShape" mc:Ignorable="w14 w15 w16se w16cid w16 w16cex w16sdtdh wp14">
+<w:hdr xmlns:wpc="http://schemas.microsoft.com/office/word/2010/wordprocessingCanvas" xmlns:cx="http://schemas.microsoft.com/office/drawing/2014/chartex" xmlns:cx1="http://schemas.microsoft.com/office/drawing/2015/9/8/chartex" xmlns:cx2="http://schemas.microsoft.com/office/drawing/2015/10/21/chartex" xmlns:cx3="http://schemas.microsoft.com/office/drawing/2016/5/9/chartex" xmlns:cx4="http://schemas.microsoft.com/office/drawing/2016/5/10/chartex" xmlns:cx5="http://schemas.microsoft.com/office/drawing/2016/5/11/chartex" xmlns:cx6="http://schemas.microsoft.com/office/drawing/2016/5/12/chartex" xmlns:cx7="http://schemas.microsoft.com/office/drawing/2016/5/13/chartex" xmlns:cx8="http://schemas.microsoft.com/office/drawing/2016/5/14/chartex" xmlns:mc="http://schemas.openxmlformats.org/markup-compatibility/2006" xmlns:aink="http://schemas.microsoft.com/office/drawing/2016/ink" xmlns:am3d="http://schemas.microsoft.com/office/drawing/2017/model3d" xmlns:o="urn:schemas-microsoft-com:office:office" xmlns:oel="http://schemas.microsoft.com/office/2019/extlst" xmlns:r="http://schemas.openxmlformats.org/officeDocument/2006/relationships" xmlns:m="http://schemas.openxmlformats.org/officeDocument/2006/math" xmlns:v="urn:schemas-microsoft-com:vml" xmlns:wp14="http://schemas.microsoft.com/office/word/2010/wordprocessingDrawing" xmlns:wp="http://schemas.openxmlformats.org/drawingml/2006/wordprocessingDrawing" xmlns:w10="urn:schemas-microsoft-com:office:word" xmlns:w="http://schemas.openxmlformats.org/wordprocessingml/2006/main" xmlns:w14="http://schemas.microsoft.com/office/word/2010/wordml" xmlns:w15="http://schemas.microsoft.com/office/word/2012/wordml" xmlns:w16cex="http://schemas.microsoft.com/office/word/2018/wordml/cex" xmlns:w16cid="http://schemas.microsoft.com/office/word/2016/wordml/cid" xmlns:w16="http://schemas.microsoft.com/office/word/2018/wordml" xmlns:w16sdtdh="http://schemas.microsoft.com/office/word/2020/wordml/sdtdatahash" xmlns:w16se="http://schemas.microsoft.com/office/word/2015/wordml/symex" xmlns:wpg="http://schemas.microsoft.com/office/word/2010/wordprocessingGroup" xmlns:wpi="http://schemas.microsoft.com/office/word/2010/wordprocessingInk" xmlns:wne="http://schemas.microsoft.com/office/word/2006/wordml" xmlns:wps="http://schemas.microsoft.com/office/word/2010/wordprocessingShape" mc:Ignorable="w14 w15 w16se w16cid w16 w16cex w16sdtdh wp14">
   <w:p>
     <w:pPr>
       <w:pStyle w:val="Header"/>
@@ -2373,7 +2487,7 @@
 </file>
 
 <file path=word/numbering.xml><?xml version="1.0" encoding="utf-8"?>
-<w:numbering xmlns:wpc="http://schemas.microsoft.com/office/word/2010/wordprocessingCanvas" xmlns:cx="http://schemas.microsoft.com/office/drawing/2014/chartex" xmlns:cx1="http://schemas.microsoft.com/office/drawing/2015/9/8/chartex" xmlns:cx2="http://schemas.microsoft.com/office/drawing/2015/10/21/chartex" xmlns:cx3="http://schemas.microsoft.com/office/drawing/2016/5/9/chartex" xmlns:cx4="http://schemas.microsoft.com/office/drawing/2016/5/10/chartex" xmlns:cx5="http://schemas.microsoft.com/office/drawing/2016/5/11/chartex" xmlns:cx6="http://schemas.microsoft.com/office/drawing/2016/5/12/chartex" xmlns:cx7="http://schemas.microsoft.com/office/drawing/2016/5/13/chartex" xmlns:cx8="http://schemas.microsoft.com/office/drawing/2016/5/14/chartex" xmlns:mc="http://schemas.openxmlformats.org/markup-compatibility/2006" xmlns:aink="http://schemas.microsoft.com/office/drawing/2016/ink" xmlns:am3d="http://schemas.microsoft.com/office/drawing/2017/model3d" xmlns:o="urn:schemas-microsoft-com:office:office" xmlns:r="http://schemas.openxmlformats.org/officeDocument/2006/relationships" xmlns:m="http://schemas.openxmlformats.org/officeDocument/2006/math" xmlns:v="urn:schemas-microsoft-com:vml" xmlns:wp14="http://schemas.microsoft.com/office/word/2010/wordprocessingDrawing" xmlns:wp="http://schemas.openxmlformats.org/drawingml/2006/wordprocessingDrawing" xmlns:w10="urn:schemas-microsoft-com:office:word" xmlns:w="http://schemas.openxmlformats.org/wordprocessingml/2006/main" xmlns:w14="http://schemas.microsoft.com/office/word/2010/wordml" xmlns:w15="http://schemas.microsoft.com/office/word/2012/wordml" xmlns:w16cex="http://schemas.microsoft.com/office/word/2018/wordml/cex" xmlns:w16cid="http://schemas.microsoft.com/office/word/2016/wordml/cid" xmlns:w16="http://schemas.microsoft.com/office/word/2018/wordml" xmlns:w16sdtdh="http://schemas.microsoft.com/office/word/2020/wordml/sdtdatahash" xmlns:w16se="http://schemas.microsoft.com/office/word/2015/wordml/symex" xmlns:wpg="http://schemas.microsoft.com/office/word/2010/wordprocessingGroup" xmlns:wpi="http://schemas.microsoft.com/office/word/2010/wordprocessingInk" xmlns:wne="http://schemas.microsoft.com/office/word/2006/wordml" xmlns:wps="http://schemas.microsoft.com/office/word/2010/wordprocessingShape" mc:Ignorable="w14 w15 w16se w16cid w16 w16cex w16sdtdh wp14">
+<w:numbering xmlns:wpc="http://schemas.microsoft.com/office/word/2010/wordprocessingCanvas" xmlns:cx="http://schemas.microsoft.com/office/drawing/2014/chartex" xmlns:cx1="http://schemas.microsoft.com/office/drawing/2015/9/8/chartex" xmlns:cx2="http://schemas.microsoft.com/office/drawing/2015/10/21/chartex" xmlns:cx3="http://schemas.microsoft.com/office/drawing/2016/5/9/chartex" xmlns:cx4="http://schemas.microsoft.com/office/drawing/2016/5/10/chartex" xmlns:cx5="http://schemas.microsoft.com/office/drawing/2016/5/11/chartex" xmlns:cx6="http://schemas.microsoft.com/office/drawing/2016/5/12/chartex" xmlns:cx7="http://schemas.microsoft.com/office/drawing/2016/5/13/chartex" xmlns:cx8="http://schemas.microsoft.com/office/drawing/2016/5/14/chartex" xmlns:mc="http://schemas.openxmlformats.org/markup-compatibility/2006" xmlns:aink="http://schemas.microsoft.com/office/drawing/2016/ink" xmlns:am3d="http://schemas.microsoft.com/office/drawing/2017/model3d" xmlns:o="urn:schemas-microsoft-com:office:office" xmlns:oel="http://schemas.microsoft.com/office/2019/extlst" xmlns:r="http://schemas.openxmlformats.org/officeDocument/2006/relationships" xmlns:m="http://schemas.openxmlformats.org/officeDocument/2006/math" xmlns:v="urn:schemas-microsoft-com:vml" xmlns:wp14="http://schemas.microsoft.com/office/word/2010/wordprocessingDrawing" xmlns:wp="http://schemas.openxmlformats.org/drawingml/2006/wordprocessingDrawing" xmlns:w10="urn:schemas-microsoft-com:office:word" xmlns:w="http://schemas.openxmlformats.org/wordprocessingml/2006/main" xmlns:w14="http://schemas.microsoft.com/office/word/2010/wordml" xmlns:w15="http://schemas.microsoft.com/office/word/2012/wordml" xmlns:w16cex="http://schemas.microsoft.com/office/word/2018/wordml/cex" xmlns:w16cid="http://schemas.microsoft.com/office/word/2016/wordml/cid" xmlns:w16="http://schemas.microsoft.com/office/word/2018/wordml" xmlns:w16sdtdh="http://schemas.microsoft.com/office/word/2020/wordml/sdtdatahash" xmlns:w16se="http://schemas.microsoft.com/office/word/2015/wordml/symex" xmlns:wpg="http://schemas.microsoft.com/office/word/2010/wordprocessingGroup" xmlns:wpi="http://schemas.microsoft.com/office/word/2010/wordprocessingInk" xmlns:wne="http://schemas.microsoft.com/office/word/2006/wordml" xmlns:wps="http://schemas.microsoft.com/office/word/2010/wordprocessingShape" mc:Ignorable="w14 w15 w16se w16cid w16 w16cex w16sdtdh wp14">
   <w:abstractNum w:abstractNumId="0" w15:restartNumberingAfterBreak="0">
     <w:nsid w:val="210D2DDA"/>
     <w:multiLevelType w:val="hybridMultilevel"/>
@@ -3201,25 +3315,25 @@
       </w:rPr>
     </w:lvl>
   </w:abstractNum>
-  <w:num w:numId="1">
+  <w:num w:numId="1" w16cid:durableId="1352796737">
     <w:abstractNumId w:val="3"/>
   </w:num>
-  <w:num w:numId="2">
+  <w:num w:numId="2" w16cid:durableId="969940907">
     <w:abstractNumId w:val="0"/>
   </w:num>
-  <w:num w:numId="3">
+  <w:num w:numId="3" w16cid:durableId="270934587">
     <w:abstractNumId w:val="4"/>
   </w:num>
-  <w:num w:numId="4">
+  <w:num w:numId="4" w16cid:durableId="1186016233">
     <w:abstractNumId w:val="6"/>
   </w:num>
-  <w:num w:numId="5">
+  <w:num w:numId="5" w16cid:durableId="768281475">
     <w:abstractNumId w:val="2"/>
   </w:num>
-  <w:num w:numId="6">
+  <w:num w:numId="6" w16cid:durableId="1957445120">
     <w:abstractNumId w:val="1"/>
   </w:num>
-  <w:num w:numId="7">
+  <w:num w:numId="7" w16cid:durableId="1489982588">
     <w:abstractNumId w:val="5"/>
   </w:num>
 </w:numbering>

</xml_diff>

<commit_message>
adding changes to new docmosis templates, adding toggle to manual ahn
</commit_message>
<xml_diff>
--- a/docker/docmosis/templates/CV-UNS-HNO-ENG-01196.docx
+++ b/docker/docmosis/templates/CV-UNS-HNO-ENG-01196.docx
@@ -230,19 +230,9 @@
                 <w:sz w:val="24"/>
                 <w:szCs w:val="24"/>
               </w:rPr>
-              <w:t>&lt;</w:t>
-            </w:r>
-            <w:proofErr w:type="gramStart"/>
-            <w:r>
-              <w:rPr>
-                <w:rFonts w:ascii="Arial" w:hAnsi="Arial" w:cs="Arial"/>
-                <w:sz w:val="24"/>
-                <w:szCs w:val="24"/>
-              </w:rPr>
-              <w:t>&lt;{</w:t>
+              <w:t>&lt;&lt;{</w:t>
             </w:r>
             <w:proofErr w:type="spellStart"/>
-            <w:proofErr w:type="gramEnd"/>
             <w:r>
               <w:rPr>
                 <w:rFonts w:ascii="Arial" w:hAnsi="Arial" w:cs="Arial"/>
@@ -1270,7 +1260,6 @@
         </w:rPr>
         <w:t>&lt;</w:t>
       </w:r>
-      <w:proofErr w:type="gramStart"/>
       <w:r>
         <w:rPr>
           <w:rFonts w:ascii="Arial" w:hAnsi="Arial" w:cs="Arial"/>
@@ -1280,7 +1269,6 @@
         <w:t>&lt;{</w:t>
       </w:r>
       <w:proofErr w:type="spellStart"/>
-      <w:proofErr w:type="gramEnd"/>
       <w:r>
         <w:rPr>
           <w:rFonts w:ascii="Arial" w:hAnsi="Arial" w:cs="Arial"/>
@@ -1610,7 +1598,6 @@
         <w:t>&lt;&lt;cs_{</w:t>
       </w:r>
       <w:proofErr w:type="spellStart"/>
-      <w:proofErr w:type="gramStart"/>
       <w:r>
         <w:rPr>
           <w:rFonts w:ascii="Arial" w:hAnsi="Arial" w:cs="Arial"/>
@@ -1627,17 +1614,7 @@
           <w:sz w:val="24"/>
           <w:szCs w:val="24"/>
         </w:rPr>
-        <w:t>!=</w:t>
-      </w:r>
-      <w:proofErr w:type="gramEnd"/>
-      <w:r>
-        <w:rPr>
-          <w:rFonts w:ascii="Arial" w:hAnsi="Arial" w:cs="Arial"/>
-          <w:color w:val="000000" w:themeColor="text1"/>
-          <w:sz w:val="24"/>
-          <w:szCs w:val="24"/>
-        </w:rPr>
-        <w:t>null}&gt;&gt;</w:t>
+        <w:t>!=null}&gt;&gt;</w:t>
       </w:r>
     </w:p>
     <w:p>
@@ -1815,20 +1792,9 @@
           <w:sz w:val="24"/>
           <w:szCs w:val="24"/>
         </w:rPr>
-        <w:t>Payable by &lt;</w:t>
-      </w:r>
-      <w:proofErr w:type="gramStart"/>
-      <w:r>
-        <w:rPr>
-          <w:rFonts w:ascii="Arial" w:hAnsi="Arial" w:cs="Arial"/>
-          <w:color w:val="000000" w:themeColor="text1"/>
-          <w:sz w:val="24"/>
-          <w:szCs w:val="24"/>
-        </w:rPr>
-        <w:t>&lt;{</w:t>
+        <w:t>Payable by &lt;&lt;{</w:t>
       </w:r>
       <w:proofErr w:type="spellStart"/>
-      <w:proofErr w:type="gramEnd"/>
       <w:r>
         <w:rPr>
           <w:rFonts w:ascii="Arial" w:hAnsi="Arial" w:cs="Arial"/>
@@ -2250,58 +2216,6 @@
           <w:szCs w:val="24"/>
         </w:rPr>
         <w:t>&lt;&lt;es_&gt;&gt;</w:t>
-      </w:r>
-    </w:p>
-    <w:p>
-      <w:pPr>
-        <w:tabs>
-          <w:tab w:val="left" w:pos="560"/>
-          <w:tab w:val="left" w:pos="1120"/>
-          <w:tab w:val="left" w:pos="1680"/>
-          <w:tab w:val="left" w:pos="2240"/>
-          <w:tab w:val="left" w:pos="2800"/>
-          <w:tab w:val="left" w:pos="3360"/>
-          <w:tab w:val="left" w:pos="3920"/>
-          <w:tab w:val="left" w:pos="4480"/>
-          <w:tab w:val="left" w:pos="5040"/>
-          <w:tab w:val="left" w:pos="5600"/>
-          <w:tab w:val="left" w:pos="6160"/>
-          <w:tab w:val="left" w:pos="6720"/>
-        </w:tabs>
-        <w:autoSpaceDE w:val="0"/>
-        <w:autoSpaceDN w:val="0"/>
-        <w:adjustRightInd w:val="0"/>
-        <w:spacing w:after="0" w:line="240" w:lineRule="auto"/>
-        <w:rPr>
-          <w:rFonts w:ascii="Arial" w:hAnsi="Arial" w:cs="Arial"/>
-          <w:color w:val="000000" w:themeColor="text1"/>
-          <w:sz w:val="24"/>
-          <w:szCs w:val="24"/>
-        </w:rPr>
-      </w:pPr>
-    </w:p>
-    <w:p>
-      <w:pPr>
-        <w:spacing w:after="0" w:line="240" w:lineRule="auto"/>
-        <w:rPr>
-          <w:rFonts w:ascii="Arial" w:hAnsi="Arial" w:cs="Arial"/>
-          <w:b/>
-          <w:bCs/>
-          <w:sz w:val="24"/>
-          <w:szCs w:val="24"/>
-          <w:u w:val="single"/>
-        </w:rPr>
-      </w:pPr>
-      <w:r>
-        <w:rPr>
-          <w:rFonts w:ascii="Arial" w:hAnsi="Arial" w:cs="Arial"/>
-          <w:b/>
-          <w:bCs/>
-          <w:sz w:val="24"/>
-          <w:szCs w:val="24"/>
-          <w:u w:val="single"/>
-        </w:rPr>
-        <w:t>The Claimant (or in the event they act in person and the Defendant is represented, the Defendant) must bring to court for the start of the trial a paper copy of the electronic trial bundle for use by witnesses. A failure to do so may result in the imposition of sanctions.</w:t>
       </w:r>
     </w:p>
     <w:p>

</xml_diff>

<commit_message>
reverting original templates to master
</commit_message>
<xml_diff>
--- a/docker/docmosis/templates/CV-UNS-HNO-ENG-01196.docx
+++ b/docker/docmosis/templates/CV-UNS-HNO-ENG-01196.docx
@@ -1,6 +1,6 @@
 
 <file path=word/document.xml><?xml version="1.0" encoding="utf-8"?>
-<w:document xmlns:wpc="http://schemas.microsoft.com/office/word/2010/wordprocessingCanvas" xmlns:cx="http://schemas.microsoft.com/office/drawing/2014/chartex" xmlns:cx1="http://schemas.microsoft.com/office/drawing/2015/9/8/chartex" xmlns:cx2="http://schemas.microsoft.com/office/drawing/2015/10/21/chartex" xmlns:cx3="http://schemas.microsoft.com/office/drawing/2016/5/9/chartex" xmlns:cx4="http://schemas.microsoft.com/office/drawing/2016/5/10/chartex" xmlns:cx5="http://schemas.microsoft.com/office/drawing/2016/5/11/chartex" xmlns:cx6="http://schemas.microsoft.com/office/drawing/2016/5/12/chartex" xmlns:cx7="http://schemas.microsoft.com/office/drawing/2016/5/13/chartex" xmlns:cx8="http://schemas.microsoft.com/office/drawing/2016/5/14/chartex" xmlns:mc="http://schemas.openxmlformats.org/markup-compatibility/2006" xmlns:aink="http://schemas.microsoft.com/office/drawing/2016/ink" xmlns:am3d="http://schemas.microsoft.com/office/drawing/2017/model3d" xmlns:o="urn:schemas-microsoft-com:office:office" xmlns:oel="http://schemas.microsoft.com/office/2019/extlst" xmlns:r="http://schemas.openxmlformats.org/officeDocument/2006/relationships" xmlns:m="http://schemas.openxmlformats.org/officeDocument/2006/math" xmlns:v="urn:schemas-microsoft-com:vml" xmlns:wp14="http://schemas.microsoft.com/office/word/2010/wordprocessingDrawing" xmlns:wp="http://schemas.openxmlformats.org/drawingml/2006/wordprocessingDrawing" xmlns:w10="urn:schemas-microsoft-com:office:word" xmlns:w="http://schemas.openxmlformats.org/wordprocessingml/2006/main" xmlns:w14="http://schemas.microsoft.com/office/word/2010/wordml" xmlns:w15="http://schemas.microsoft.com/office/word/2012/wordml" xmlns:w16cex="http://schemas.microsoft.com/office/word/2018/wordml/cex" xmlns:w16cid="http://schemas.microsoft.com/office/word/2016/wordml/cid" xmlns:w16="http://schemas.microsoft.com/office/word/2018/wordml" xmlns:w16sdtdh="http://schemas.microsoft.com/office/word/2020/wordml/sdtdatahash" xmlns:w16se="http://schemas.microsoft.com/office/word/2015/wordml/symex" xmlns:wpg="http://schemas.microsoft.com/office/word/2010/wordprocessingGroup" xmlns:wpi="http://schemas.microsoft.com/office/word/2010/wordprocessingInk" xmlns:wne="http://schemas.microsoft.com/office/word/2006/wordml" xmlns:wps="http://schemas.microsoft.com/office/word/2010/wordprocessingShape" mc:Ignorable="w14 w15 w16se w16cid w16 w16cex w16sdtdh wp14">
+<w:document xmlns:wpc="http://schemas.microsoft.com/office/word/2010/wordprocessingCanvas" xmlns:cx="http://schemas.microsoft.com/office/drawing/2014/chartex" xmlns:cx1="http://schemas.microsoft.com/office/drawing/2015/9/8/chartex" xmlns:cx2="http://schemas.microsoft.com/office/drawing/2015/10/21/chartex" xmlns:cx3="http://schemas.microsoft.com/office/drawing/2016/5/9/chartex" xmlns:cx4="http://schemas.microsoft.com/office/drawing/2016/5/10/chartex" xmlns:cx5="http://schemas.microsoft.com/office/drawing/2016/5/11/chartex" xmlns:cx6="http://schemas.microsoft.com/office/drawing/2016/5/12/chartex" xmlns:cx7="http://schemas.microsoft.com/office/drawing/2016/5/13/chartex" xmlns:cx8="http://schemas.microsoft.com/office/drawing/2016/5/14/chartex" xmlns:mc="http://schemas.openxmlformats.org/markup-compatibility/2006" xmlns:aink="http://schemas.microsoft.com/office/drawing/2016/ink" xmlns:am3d="http://schemas.microsoft.com/office/drawing/2017/model3d" xmlns:o="urn:schemas-microsoft-com:office:office" xmlns:r="http://schemas.openxmlformats.org/officeDocument/2006/relationships" xmlns:m="http://schemas.openxmlformats.org/officeDocument/2006/math" xmlns:v="urn:schemas-microsoft-com:vml" xmlns:wp14="http://schemas.microsoft.com/office/word/2010/wordprocessingDrawing" xmlns:wp="http://schemas.openxmlformats.org/drawingml/2006/wordprocessingDrawing" xmlns:w10="urn:schemas-microsoft-com:office:word" xmlns:w="http://schemas.openxmlformats.org/wordprocessingml/2006/main" xmlns:w14="http://schemas.microsoft.com/office/word/2010/wordml" xmlns:w15="http://schemas.microsoft.com/office/word/2012/wordml" xmlns:w16cex="http://schemas.microsoft.com/office/word/2018/wordml/cex" xmlns:w16cid="http://schemas.microsoft.com/office/word/2016/wordml/cid" xmlns:w16="http://schemas.microsoft.com/office/word/2018/wordml" xmlns:w16sdtdh="http://schemas.microsoft.com/office/word/2020/wordml/sdtdatahash" xmlns:w16se="http://schemas.microsoft.com/office/word/2015/wordml/symex" xmlns:wpg="http://schemas.microsoft.com/office/word/2010/wordprocessingGroup" xmlns:wpi="http://schemas.microsoft.com/office/word/2010/wordprocessingInk" xmlns:wne="http://schemas.microsoft.com/office/word/2006/wordml" xmlns:wps="http://schemas.microsoft.com/office/word/2010/wordprocessingShape" mc:Ignorable="w14 w15 w16se w16cid w16 w16cex w16sdtdh wp14">
   <w:body>
     <w:tbl>
       <w:tblPr>
@@ -2220,34 +2220,6 @@
     </w:p>
     <w:p>
       <w:pPr>
-        <w:tabs>
-          <w:tab w:val="left" w:pos="560"/>
-          <w:tab w:val="left" w:pos="1120"/>
-          <w:tab w:val="left" w:pos="1680"/>
-          <w:tab w:val="left" w:pos="2240"/>
-          <w:tab w:val="left" w:pos="2800"/>
-          <w:tab w:val="left" w:pos="3360"/>
-          <w:tab w:val="left" w:pos="3920"/>
-          <w:tab w:val="left" w:pos="4480"/>
-          <w:tab w:val="left" w:pos="5040"/>
-          <w:tab w:val="left" w:pos="5600"/>
-          <w:tab w:val="left" w:pos="6160"/>
-          <w:tab w:val="left" w:pos="6720"/>
-        </w:tabs>
-        <w:autoSpaceDE w:val="0"/>
-        <w:autoSpaceDN w:val="0"/>
-        <w:adjustRightInd w:val="0"/>
-        <w:spacing w:after="0" w:line="240" w:lineRule="auto"/>
-        <w:rPr>
-          <w:rFonts w:ascii="Arial" w:hAnsi="Arial" w:cs="Arial"/>
-          <w:color w:val="000000" w:themeColor="text1"/>
-          <w:sz w:val="24"/>
-          <w:szCs w:val="24"/>
-        </w:rPr>
-      </w:pPr>
-    </w:p>
-    <w:p>
-      <w:pPr>
         <w:spacing w:after="0" w:line="240" w:lineRule="auto"/>
         <w:rPr>
           <w:rFonts w:ascii="Arial" w:hAnsi="Arial" w:cs="Arial"/>
@@ -2291,7 +2263,7 @@
 </file>
 
 <file path=word/endnotes.xml><?xml version="1.0" encoding="utf-8"?>
-<w:endnotes xmlns:wpc="http://schemas.microsoft.com/office/word/2010/wordprocessingCanvas" xmlns:cx="http://schemas.microsoft.com/office/drawing/2014/chartex" xmlns:cx1="http://schemas.microsoft.com/office/drawing/2015/9/8/chartex" xmlns:cx2="http://schemas.microsoft.com/office/drawing/2015/10/21/chartex" xmlns:cx3="http://schemas.microsoft.com/office/drawing/2016/5/9/chartex" xmlns:cx4="http://schemas.microsoft.com/office/drawing/2016/5/10/chartex" xmlns:cx5="http://schemas.microsoft.com/office/drawing/2016/5/11/chartex" xmlns:cx6="http://schemas.microsoft.com/office/drawing/2016/5/12/chartex" xmlns:cx7="http://schemas.microsoft.com/office/drawing/2016/5/13/chartex" xmlns:cx8="http://schemas.microsoft.com/office/drawing/2016/5/14/chartex" xmlns:mc="http://schemas.openxmlformats.org/markup-compatibility/2006" xmlns:aink="http://schemas.microsoft.com/office/drawing/2016/ink" xmlns:am3d="http://schemas.microsoft.com/office/drawing/2017/model3d" xmlns:o="urn:schemas-microsoft-com:office:office" xmlns:oel="http://schemas.microsoft.com/office/2019/extlst" xmlns:r="http://schemas.openxmlformats.org/officeDocument/2006/relationships" xmlns:m="http://schemas.openxmlformats.org/officeDocument/2006/math" xmlns:v="urn:schemas-microsoft-com:vml" xmlns:wp14="http://schemas.microsoft.com/office/word/2010/wordprocessingDrawing" xmlns:wp="http://schemas.openxmlformats.org/drawingml/2006/wordprocessingDrawing" xmlns:w10="urn:schemas-microsoft-com:office:word" xmlns:w="http://schemas.openxmlformats.org/wordprocessingml/2006/main" xmlns:w14="http://schemas.microsoft.com/office/word/2010/wordml" xmlns:w15="http://schemas.microsoft.com/office/word/2012/wordml" xmlns:w16cex="http://schemas.microsoft.com/office/word/2018/wordml/cex" xmlns:w16cid="http://schemas.microsoft.com/office/word/2016/wordml/cid" xmlns:w16="http://schemas.microsoft.com/office/word/2018/wordml" xmlns:w16sdtdh="http://schemas.microsoft.com/office/word/2020/wordml/sdtdatahash" xmlns:w16se="http://schemas.microsoft.com/office/word/2015/wordml/symex" xmlns:wpg="http://schemas.microsoft.com/office/word/2010/wordprocessingGroup" xmlns:wpi="http://schemas.microsoft.com/office/word/2010/wordprocessingInk" xmlns:wne="http://schemas.microsoft.com/office/word/2006/wordml" xmlns:wps="http://schemas.microsoft.com/office/word/2010/wordprocessingShape" mc:Ignorable="w14 w15 w16se w16cid w16 w16cex w16sdtdh wp14">
+<w:endnotes xmlns:wpc="http://schemas.microsoft.com/office/word/2010/wordprocessingCanvas" xmlns:cx="http://schemas.microsoft.com/office/drawing/2014/chartex" xmlns:cx1="http://schemas.microsoft.com/office/drawing/2015/9/8/chartex" xmlns:cx2="http://schemas.microsoft.com/office/drawing/2015/10/21/chartex" xmlns:cx3="http://schemas.microsoft.com/office/drawing/2016/5/9/chartex" xmlns:cx4="http://schemas.microsoft.com/office/drawing/2016/5/10/chartex" xmlns:cx5="http://schemas.microsoft.com/office/drawing/2016/5/11/chartex" xmlns:cx6="http://schemas.microsoft.com/office/drawing/2016/5/12/chartex" xmlns:cx7="http://schemas.microsoft.com/office/drawing/2016/5/13/chartex" xmlns:cx8="http://schemas.microsoft.com/office/drawing/2016/5/14/chartex" xmlns:mc="http://schemas.openxmlformats.org/markup-compatibility/2006" xmlns:aink="http://schemas.microsoft.com/office/drawing/2016/ink" xmlns:am3d="http://schemas.microsoft.com/office/drawing/2017/model3d" xmlns:o="urn:schemas-microsoft-com:office:office" xmlns:r="http://schemas.openxmlformats.org/officeDocument/2006/relationships" xmlns:m="http://schemas.openxmlformats.org/officeDocument/2006/math" xmlns:v="urn:schemas-microsoft-com:vml" xmlns:wp14="http://schemas.microsoft.com/office/word/2010/wordprocessingDrawing" xmlns:wp="http://schemas.openxmlformats.org/drawingml/2006/wordprocessingDrawing" xmlns:w10="urn:schemas-microsoft-com:office:word" xmlns:w="http://schemas.openxmlformats.org/wordprocessingml/2006/main" xmlns:w14="http://schemas.microsoft.com/office/word/2010/wordml" xmlns:w15="http://schemas.microsoft.com/office/word/2012/wordml" xmlns:w16cex="http://schemas.microsoft.com/office/word/2018/wordml/cex" xmlns:w16cid="http://schemas.microsoft.com/office/word/2016/wordml/cid" xmlns:w16="http://schemas.microsoft.com/office/word/2018/wordml" xmlns:w16sdtdh="http://schemas.microsoft.com/office/word/2020/wordml/sdtdatahash" xmlns:w16se="http://schemas.microsoft.com/office/word/2015/wordml/symex" xmlns:wpg="http://schemas.microsoft.com/office/word/2010/wordprocessingGroup" xmlns:wpi="http://schemas.microsoft.com/office/word/2010/wordprocessingInk" xmlns:wne="http://schemas.microsoft.com/office/word/2006/wordml" xmlns:wps="http://schemas.microsoft.com/office/word/2010/wordprocessingShape" mc:Ignorable="w14 w15 w16se w16cid w16 w16cex w16sdtdh wp14">
   <w:endnote w:type="separator" w:id="-1">
     <w:p>
       <w:pPr>
@@ -2316,7 +2288,7 @@
 </file>
 
 <file path=word/footer1.xml><?xml version="1.0" encoding="utf-8"?>
-<w:ftr xmlns:wpc="http://schemas.microsoft.com/office/word/2010/wordprocessingCanvas" xmlns:cx="http://schemas.microsoft.com/office/drawing/2014/chartex" xmlns:cx1="http://schemas.microsoft.com/office/drawing/2015/9/8/chartex" xmlns:cx2="http://schemas.microsoft.com/office/drawing/2015/10/21/chartex" xmlns:cx3="http://schemas.microsoft.com/office/drawing/2016/5/9/chartex" xmlns:cx4="http://schemas.microsoft.com/office/drawing/2016/5/10/chartex" xmlns:cx5="http://schemas.microsoft.com/office/drawing/2016/5/11/chartex" xmlns:cx6="http://schemas.microsoft.com/office/drawing/2016/5/12/chartex" xmlns:cx7="http://schemas.microsoft.com/office/drawing/2016/5/13/chartex" xmlns:cx8="http://schemas.microsoft.com/office/drawing/2016/5/14/chartex" xmlns:mc="http://schemas.openxmlformats.org/markup-compatibility/2006" xmlns:aink="http://schemas.microsoft.com/office/drawing/2016/ink" xmlns:am3d="http://schemas.microsoft.com/office/drawing/2017/model3d" xmlns:o="urn:schemas-microsoft-com:office:office" xmlns:oel="http://schemas.microsoft.com/office/2019/extlst" xmlns:r="http://schemas.openxmlformats.org/officeDocument/2006/relationships" xmlns:m="http://schemas.openxmlformats.org/officeDocument/2006/math" xmlns:v="urn:schemas-microsoft-com:vml" xmlns:wp14="http://schemas.microsoft.com/office/word/2010/wordprocessingDrawing" xmlns:wp="http://schemas.openxmlformats.org/drawingml/2006/wordprocessingDrawing" xmlns:w10="urn:schemas-microsoft-com:office:word" xmlns:w="http://schemas.openxmlformats.org/wordprocessingml/2006/main" xmlns:w14="http://schemas.microsoft.com/office/word/2010/wordml" xmlns:w15="http://schemas.microsoft.com/office/word/2012/wordml" xmlns:w16cex="http://schemas.microsoft.com/office/word/2018/wordml/cex" xmlns:w16cid="http://schemas.microsoft.com/office/word/2016/wordml/cid" xmlns:w16="http://schemas.microsoft.com/office/word/2018/wordml" xmlns:w16sdtdh="http://schemas.microsoft.com/office/word/2020/wordml/sdtdatahash" xmlns:w16se="http://schemas.microsoft.com/office/word/2015/wordml/symex" xmlns:wpg="http://schemas.microsoft.com/office/word/2010/wordprocessingGroup" xmlns:wpi="http://schemas.microsoft.com/office/word/2010/wordprocessingInk" xmlns:wne="http://schemas.microsoft.com/office/word/2006/wordml" xmlns:wps="http://schemas.microsoft.com/office/word/2010/wordprocessingShape" mc:Ignorable="w14 w15 w16se w16cid w16 w16cex w16sdtdh wp14">
+<w:ftr xmlns:wpc="http://schemas.microsoft.com/office/word/2010/wordprocessingCanvas" xmlns:cx="http://schemas.microsoft.com/office/drawing/2014/chartex" xmlns:cx1="http://schemas.microsoft.com/office/drawing/2015/9/8/chartex" xmlns:cx2="http://schemas.microsoft.com/office/drawing/2015/10/21/chartex" xmlns:cx3="http://schemas.microsoft.com/office/drawing/2016/5/9/chartex" xmlns:cx4="http://schemas.microsoft.com/office/drawing/2016/5/10/chartex" xmlns:cx5="http://schemas.microsoft.com/office/drawing/2016/5/11/chartex" xmlns:cx6="http://schemas.microsoft.com/office/drawing/2016/5/12/chartex" xmlns:cx7="http://schemas.microsoft.com/office/drawing/2016/5/13/chartex" xmlns:cx8="http://schemas.microsoft.com/office/drawing/2016/5/14/chartex" xmlns:mc="http://schemas.openxmlformats.org/markup-compatibility/2006" xmlns:aink="http://schemas.microsoft.com/office/drawing/2016/ink" xmlns:am3d="http://schemas.microsoft.com/office/drawing/2017/model3d" xmlns:o="urn:schemas-microsoft-com:office:office" xmlns:r="http://schemas.openxmlformats.org/officeDocument/2006/relationships" xmlns:m="http://schemas.openxmlformats.org/officeDocument/2006/math" xmlns:v="urn:schemas-microsoft-com:vml" xmlns:wp14="http://schemas.microsoft.com/office/word/2010/wordprocessingDrawing" xmlns:wp="http://schemas.openxmlformats.org/drawingml/2006/wordprocessingDrawing" xmlns:w10="urn:schemas-microsoft-com:office:word" xmlns:w="http://schemas.openxmlformats.org/wordprocessingml/2006/main" xmlns:w14="http://schemas.microsoft.com/office/word/2010/wordml" xmlns:w15="http://schemas.microsoft.com/office/word/2012/wordml" xmlns:w16cex="http://schemas.microsoft.com/office/word/2018/wordml/cex" xmlns:w16cid="http://schemas.microsoft.com/office/word/2016/wordml/cid" xmlns:w16="http://schemas.microsoft.com/office/word/2018/wordml" xmlns:w16sdtdh="http://schemas.microsoft.com/office/word/2020/wordml/sdtdatahash" xmlns:w16se="http://schemas.microsoft.com/office/word/2015/wordml/symex" xmlns:wpg="http://schemas.microsoft.com/office/word/2010/wordprocessingGroup" xmlns:wpi="http://schemas.microsoft.com/office/word/2010/wordprocessingInk" xmlns:wne="http://schemas.microsoft.com/office/word/2006/wordml" xmlns:wps="http://schemas.microsoft.com/office/word/2010/wordprocessingShape" mc:Ignorable="w14 w15 w16se w16cid w16 w16cex w16sdtdh wp14">
   <w:p>
     <w:pPr>
       <w:pStyle w:val="Footer"/>
@@ -2326,7 +2298,7 @@
 </file>
 
 <file path=word/footer2.xml><?xml version="1.0" encoding="utf-8"?>
-<w:ftr xmlns:wpc="http://schemas.microsoft.com/office/word/2010/wordprocessingCanvas" xmlns:cx="http://schemas.microsoft.com/office/drawing/2014/chartex" xmlns:cx1="http://schemas.microsoft.com/office/drawing/2015/9/8/chartex" xmlns:cx2="http://schemas.microsoft.com/office/drawing/2015/10/21/chartex" xmlns:cx3="http://schemas.microsoft.com/office/drawing/2016/5/9/chartex" xmlns:cx4="http://schemas.microsoft.com/office/drawing/2016/5/10/chartex" xmlns:cx5="http://schemas.microsoft.com/office/drawing/2016/5/11/chartex" xmlns:cx6="http://schemas.microsoft.com/office/drawing/2016/5/12/chartex" xmlns:cx7="http://schemas.microsoft.com/office/drawing/2016/5/13/chartex" xmlns:cx8="http://schemas.microsoft.com/office/drawing/2016/5/14/chartex" xmlns:mc="http://schemas.openxmlformats.org/markup-compatibility/2006" xmlns:aink="http://schemas.microsoft.com/office/drawing/2016/ink" xmlns:am3d="http://schemas.microsoft.com/office/drawing/2017/model3d" xmlns:o="urn:schemas-microsoft-com:office:office" xmlns:oel="http://schemas.microsoft.com/office/2019/extlst" xmlns:r="http://schemas.openxmlformats.org/officeDocument/2006/relationships" xmlns:m="http://schemas.openxmlformats.org/officeDocument/2006/math" xmlns:v="urn:schemas-microsoft-com:vml" xmlns:wp14="http://schemas.microsoft.com/office/word/2010/wordprocessingDrawing" xmlns:wp="http://schemas.openxmlformats.org/drawingml/2006/wordprocessingDrawing" xmlns:w10="urn:schemas-microsoft-com:office:word" xmlns:w="http://schemas.openxmlformats.org/wordprocessingml/2006/main" xmlns:w14="http://schemas.microsoft.com/office/word/2010/wordml" xmlns:w15="http://schemas.microsoft.com/office/word/2012/wordml" xmlns:w16cex="http://schemas.microsoft.com/office/word/2018/wordml/cex" xmlns:w16cid="http://schemas.microsoft.com/office/word/2016/wordml/cid" xmlns:w16="http://schemas.microsoft.com/office/word/2018/wordml" xmlns:w16sdtdh="http://schemas.microsoft.com/office/word/2020/wordml/sdtdatahash" xmlns:w16se="http://schemas.microsoft.com/office/word/2015/wordml/symex" xmlns:wpg="http://schemas.microsoft.com/office/word/2010/wordprocessingGroup" xmlns:wpi="http://schemas.microsoft.com/office/word/2010/wordprocessingInk" xmlns:wne="http://schemas.microsoft.com/office/word/2006/wordml" xmlns:wps="http://schemas.microsoft.com/office/word/2010/wordprocessingShape" mc:Ignorable="w14 w15 w16se w16cid w16 w16cex w16sdtdh wp14">
+<w:ftr xmlns:wpc="http://schemas.microsoft.com/office/word/2010/wordprocessingCanvas" xmlns:cx="http://schemas.microsoft.com/office/drawing/2014/chartex" xmlns:cx1="http://schemas.microsoft.com/office/drawing/2015/9/8/chartex" xmlns:cx2="http://schemas.microsoft.com/office/drawing/2015/10/21/chartex" xmlns:cx3="http://schemas.microsoft.com/office/drawing/2016/5/9/chartex" xmlns:cx4="http://schemas.microsoft.com/office/drawing/2016/5/10/chartex" xmlns:cx5="http://schemas.microsoft.com/office/drawing/2016/5/11/chartex" xmlns:cx6="http://schemas.microsoft.com/office/drawing/2016/5/12/chartex" xmlns:cx7="http://schemas.microsoft.com/office/drawing/2016/5/13/chartex" xmlns:cx8="http://schemas.microsoft.com/office/drawing/2016/5/14/chartex" xmlns:mc="http://schemas.openxmlformats.org/markup-compatibility/2006" xmlns:aink="http://schemas.microsoft.com/office/drawing/2016/ink" xmlns:am3d="http://schemas.microsoft.com/office/drawing/2017/model3d" xmlns:o="urn:schemas-microsoft-com:office:office" xmlns:r="http://schemas.openxmlformats.org/officeDocument/2006/relationships" xmlns:m="http://schemas.openxmlformats.org/officeDocument/2006/math" xmlns:v="urn:schemas-microsoft-com:vml" xmlns:wp14="http://schemas.microsoft.com/office/word/2010/wordprocessingDrawing" xmlns:wp="http://schemas.openxmlformats.org/drawingml/2006/wordprocessingDrawing" xmlns:w10="urn:schemas-microsoft-com:office:word" xmlns:w="http://schemas.openxmlformats.org/wordprocessingml/2006/main" xmlns:w14="http://schemas.microsoft.com/office/word/2010/wordml" xmlns:w15="http://schemas.microsoft.com/office/word/2012/wordml" xmlns:w16cex="http://schemas.microsoft.com/office/word/2018/wordml/cex" xmlns:w16cid="http://schemas.microsoft.com/office/word/2016/wordml/cid" xmlns:w16="http://schemas.microsoft.com/office/word/2018/wordml" xmlns:w16sdtdh="http://schemas.microsoft.com/office/word/2020/wordml/sdtdatahash" xmlns:w16se="http://schemas.microsoft.com/office/word/2015/wordml/symex" xmlns:wpg="http://schemas.microsoft.com/office/word/2010/wordprocessingGroup" xmlns:wpi="http://schemas.microsoft.com/office/word/2010/wordprocessingInk" xmlns:wne="http://schemas.microsoft.com/office/word/2006/wordml" xmlns:wps="http://schemas.microsoft.com/office/word/2010/wordprocessingShape" mc:Ignorable="w14 w15 w16se w16cid w16 w16cex w16sdtdh wp14">
   <w:p>
     <w:pPr>
       <w:pStyle w:val="Footer"/>
@@ -2336,7 +2308,7 @@
 </file>
 
 <file path=word/footer3.xml><?xml version="1.0" encoding="utf-8"?>
-<w:ftr xmlns:wpc="http://schemas.microsoft.com/office/word/2010/wordprocessingCanvas" xmlns:cx="http://schemas.microsoft.com/office/drawing/2014/chartex" xmlns:cx1="http://schemas.microsoft.com/office/drawing/2015/9/8/chartex" xmlns:cx2="http://schemas.microsoft.com/office/drawing/2015/10/21/chartex" xmlns:cx3="http://schemas.microsoft.com/office/drawing/2016/5/9/chartex" xmlns:cx4="http://schemas.microsoft.com/office/drawing/2016/5/10/chartex" xmlns:cx5="http://schemas.microsoft.com/office/drawing/2016/5/11/chartex" xmlns:cx6="http://schemas.microsoft.com/office/drawing/2016/5/12/chartex" xmlns:cx7="http://schemas.microsoft.com/office/drawing/2016/5/13/chartex" xmlns:cx8="http://schemas.microsoft.com/office/drawing/2016/5/14/chartex" xmlns:mc="http://schemas.openxmlformats.org/markup-compatibility/2006" xmlns:aink="http://schemas.microsoft.com/office/drawing/2016/ink" xmlns:am3d="http://schemas.microsoft.com/office/drawing/2017/model3d" xmlns:o="urn:schemas-microsoft-com:office:office" xmlns:oel="http://schemas.microsoft.com/office/2019/extlst" xmlns:r="http://schemas.openxmlformats.org/officeDocument/2006/relationships" xmlns:m="http://schemas.openxmlformats.org/officeDocument/2006/math" xmlns:v="urn:schemas-microsoft-com:vml" xmlns:wp14="http://schemas.microsoft.com/office/word/2010/wordprocessingDrawing" xmlns:wp="http://schemas.openxmlformats.org/drawingml/2006/wordprocessingDrawing" xmlns:w10="urn:schemas-microsoft-com:office:word" xmlns:w="http://schemas.openxmlformats.org/wordprocessingml/2006/main" xmlns:w14="http://schemas.microsoft.com/office/word/2010/wordml" xmlns:w15="http://schemas.microsoft.com/office/word/2012/wordml" xmlns:w16cex="http://schemas.microsoft.com/office/word/2018/wordml/cex" xmlns:w16cid="http://schemas.microsoft.com/office/word/2016/wordml/cid" xmlns:w16="http://schemas.microsoft.com/office/word/2018/wordml" xmlns:w16sdtdh="http://schemas.microsoft.com/office/word/2020/wordml/sdtdatahash" xmlns:w16se="http://schemas.microsoft.com/office/word/2015/wordml/symex" xmlns:wpg="http://schemas.microsoft.com/office/word/2010/wordprocessingGroup" xmlns:wpi="http://schemas.microsoft.com/office/word/2010/wordprocessingInk" xmlns:wne="http://schemas.microsoft.com/office/word/2006/wordml" xmlns:wps="http://schemas.microsoft.com/office/word/2010/wordprocessingShape" mc:Ignorable="w14 w15 w16se w16cid w16 w16cex w16sdtdh wp14">
+<w:ftr xmlns:wpc="http://schemas.microsoft.com/office/word/2010/wordprocessingCanvas" xmlns:cx="http://schemas.microsoft.com/office/drawing/2014/chartex" xmlns:cx1="http://schemas.microsoft.com/office/drawing/2015/9/8/chartex" xmlns:cx2="http://schemas.microsoft.com/office/drawing/2015/10/21/chartex" xmlns:cx3="http://schemas.microsoft.com/office/drawing/2016/5/9/chartex" xmlns:cx4="http://schemas.microsoft.com/office/drawing/2016/5/10/chartex" xmlns:cx5="http://schemas.microsoft.com/office/drawing/2016/5/11/chartex" xmlns:cx6="http://schemas.microsoft.com/office/drawing/2016/5/12/chartex" xmlns:cx7="http://schemas.microsoft.com/office/drawing/2016/5/13/chartex" xmlns:cx8="http://schemas.microsoft.com/office/drawing/2016/5/14/chartex" xmlns:mc="http://schemas.openxmlformats.org/markup-compatibility/2006" xmlns:aink="http://schemas.microsoft.com/office/drawing/2016/ink" xmlns:am3d="http://schemas.microsoft.com/office/drawing/2017/model3d" xmlns:o="urn:schemas-microsoft-com:office:office" xmlns:r="http://schemas.openxmlformats.org/officeDocument/2006/relationships" xmlns:m="http://schemas.openxmlformats.org/officeDocument/2006/math" xmlns:v="urn:schemas-microsoft-com:vml" xmlns:wp14="http://schemas.microsoft.com/office/word/2010/wordprocessingDrawing" xmlns:wp="http://schemas.openxmlformats.org/drawingml/2006/wordprocessingDrawing" xmlns:w10="urn:schemas-microsoft-com:office:word" xmlns:w="http://schemas.openxmlformats.org/wordprocessingml/2006/main" xmlns:w14="http://schemas.microsoft.com/office/word/2010/wordml" xmlns:w15="http://schemas.microsoft.com/office/word/2012/wordml" xmlns:w16cex="http://schemas.microsoft.com/office/word/2018/wordml/cex" xmlns:w16cid="http://schemas.microsoft.com/office/word/2016/wordml/cid" xmlns:w16="http://schemas.microsoft.com/office/word/2018/wordml" xmlns:w16sdtdh="http://schemas.microsoft.com/office/word/2020/wordml/sdtdatahash" xmlns:w16se="http://schemas.microsoft.com/office/word/2015/wordml/symex" xmlns:wpg="http://schemas.microsoft.com/office/word/2010/wordprocessingGroup" xmlns:wpi="http://schemas.microsoft.com/office/word/2010/wordprocessingInk" xmlns:wne="http://schemas.microsoft.com/office/word/2006/wordml" xmlns:wps="http://schemas.microsoft.com/office/word/2010/wordprocessingShape" mc:Ignorable="w14 w15 w16se w16cid w16 w16cex w16sdtdh wp14">
   <w:p>
     <w:pPr>
       <w:pStyle w:val="Footer"/>
@@ -2346,7 +2318,7 @@
 </file>
 
 <file path=word/footnotes.xml><?xml version="1.0" encoding="utf-8"?>
-<w:footnotes xmlns:wpc="http://schemas.microsoft.com/office/word/2010/wordprocessingCanvas" xmlns:cx="http://schemas.microsoft.com/office/drawing/2014/chartex" xmlns:cx1="http://schemas.microsoft.com/office/drawing/2015/9/8/chartex" xmlns:cx2="http://schemas.microsoft.com/office/drawing/2015/10/21/chartex" xmlns:cx3="http://schemas.microsoft.com/office/drawing/2016/5/9/chartex" xmlns:cx4="http://schemas.microsoft.com/office/drawing/2016/5/10/chartex" xmlns:cx5="http://schemas.microsoft.com/office/drawing/2016/5/11/chartex" xmlns:cx6="http://schemas.microsoft.com/office/drawing/2016/5/12/chartex" xmlns:cx7="http://schemas.microsoft.com/office/drawing/2016/5/13/chartex" xmlns:cx8="http://schemas.microsoft.com/office/drawing/2016/5/14/chartex" xmlns:mc="http://schemas.openxmlformats.org/markup-compatibility/2006" xmlns:aink="http://schemas.microsoft.com/office/drawing/2016/ink" xmlns:am3d="http://schemas.microsoft.com/office/drawing/2017/model3d" xmlns:o="urn:schemas-microsoft-com:office:office" xmlns:oel="http://schemas.microsoft.com/office/2019/extlst" xmlns:r="http://schemas.openxmlformats.org/officeDocument/2006/relationships" xmlns:m="http://schemas.openxmlformats.org/officeDocument/2006/math" xmlns:v="urn:schemas-microsoft-com:vml" xmlns:wp14="http://schemas.microsoft.com/office/word/2010/wordprocessingDrawing" xmlns:wp="http://schemas.openxmlformats.org/drawingml/2006/wordprocessingDrawing" xmlns:w10="urn:schemas-microsoft-com:office:word" xmlns:w="http://schemas.openxmlformats.org/wordprocessingml/2006/main" xmlns:w14="http://schemas.microsoft.com/office/word/2010/wordml" xmlns:w15="http://schemas.microsoft.com/office/word/2012/wordml" xmlns:w16cex="http://schemas.microsoft.com/office/word/2018/wordml/cex" xmlns:w16cid="http://schemas.microsoft.com/office/word/2016/wordml/cid" xmlns:w16="http://schemas.microsoft.com/office/word/2018/wordml" xmlns:w16sdtdh="http://schemas.microsoft.com/office/word/2020/wordml/sdtdatahash" xmlns:w16se="http://schemas.microsoft.com/office/word/2015/wordml/symex" xmlns:wpg="http://schemas.microsoft.com/office/word/2010/wordprocessingGroup" xmlns:wpi="http://schemas.microsoft.com/office/word/2010/wordprocessingInk" xmlns:wne="http://schemas.microsoft.com/office/word/2006/wordml" xmlns:wps="http://schemas.microsoft.com/office/word/2010/wordprocessingShape" mc:Ignorable="w14 w15 w16se w16cid w16 w16cex w16sdtdh wp14">
+<w:footnotes xmlns:wpc="http://schemas.microsoft.com/office/word/2010/wordprocessingCanvas" xmlns:cx="http://schemas.microsoft.com/office/drawing/2014/chartex" xmlns:cx1="http://schemas.microsoft.com/office/drawing/2015/9/8/chartex" xmlns:cx2="http://schemas.microsoft.com/office/drawing/2015/10/21/chartex" xmlns:cx3="http://schemas.microsoft.com/office/drawing/2016/5/9/chartex" xmlns:cx4="http://schemas.microsoft.com/office/drawing/2016/5/10/chartex" xmlns:cx5="http://schemas.microsoft.com/office/drawing/2016/5/11/chartex" xmlns:cx6="http://schemas.microsoft.com/office/drawing/2016/5/12/chartex" xmlns:cx7="http://schemas.microsoft.com/office/drawing/2016/5/13/chartex" xmlns:cx8="http://schemas.microsoft.com/office/drawing/2016/5/14/chartex" xmlns:mc="http://schemas.openxmlformats.org/markup-compatibility/2006" xmlns:aink="http://schemas.microsoft.com/office/drawing/2016/ink" xmlns:am3d="http://schemas.microsoft.com/office/drawing/2017/model3d" xmlns:o="urn:schemas-microsoft-com:office:office" xmlns:r="http://schemas.openxmlformats.org/officeDocument/2006/relationships" xmlns:m="http://schemas.openxmlformats.org/officeDocument/2006/math" xmlns:v="urn:schemas-microsoft-com:vml" xmlns:wp14="http://schemas.microsoft.com/office/word/2010/wordprocessingDrawing" xmlns:wp="http://schemas.openxmlformats.org/drawingml/2006/wordprocessingDrawing" xmlns:w10="urn:schemas-microsoft-com:office:word" xmlns:w="http://schemas.openxmlformats.org/wordprocessingml/2006/main" xmlns:w14="http://schemas.microsoft.com/office/word/2010/wordml" xmlns:w15="http://schemas.microsoft.com/office/word/2012/wordml" xmlns:w16cex="http://schemas.microsoft.com/office/word/2018/wordml/cex" xmlns:w16cid="http://schemas.microsoft.com/office/word/2016/wordml/cid" xmlns:w16="http://schemas.microsoft.com/office/word/2018/wordml" xmlns:w16sdtdh="http://schemas.microsoft.com/office/word/2020/wordml/sdtdatahash" xmlns:w16se="http://schemas.microsoft.com/office/word/2015/wordml/symex" xmlns:wpg="http://schemas.microsoft.com/office/word/2010/wordprocessingGroup" xmlns:wpi="http://schemas.microsoft.com/office/word/2010/wordprocessingInk" xmlns:wne="http://schemas.microsoft.com/office/word/2006/wordml" xmlns:wps="http://schemas.microsoft.com/office/word/2010/wordprocessingShape" mc:Ignorable="w14 w15 w16se w16cid w16 w16cex w16sdtdh wp14">
   <w:footnote w:type="separator" w:id="-1">
     <w:p>
       <w:pPr>
@@ -2371,7 +2343,7 @@
 </file>
 
 <file path=word/header1.xml><?xml version="1.0" encoding="utf-8"?>
-<w:hdr xmlns:wpc="http://schemas.microsoft.com/office/word/2010/wordprocessingCanvas" xmlns:cx="http://schemas.microsoft.com/office/drawing/2014/chartex" xmlns:cx1="http://schemas.microsoft.com/office/drawing/2015/9/8/chartex" xmlns:cx2="http://schemas.microsoft.com/office/drawing/2015/10/21/chartex" xmlns:cx3="http://schemas.microsoft.com/office/drawing/2016/5/9/chartex" xmlns:cx4="http://schemas.microsoft.com/office/drawing/2016/5/10/chartex" xmlns:cx5="http://schemas.microsoft.com/office/drawing/2016/5/11/chartex" xmlns:cx6="http://schemas.microsoft.com/office/drawing/2016/5/12/chartex" xmlns:cx7="http://schemas.microsoft.com/office/drawing/2016/5/13/chartex" xmlns:cx8="http://schemas.microsoft.com/office/drawing/2016/5/14/chartex" xmlns:mc="http://schemas.openxmlformats.org/markup-compatibility/2006" xmlns:aink="http://schemas.microsoft.com/office/drawing/2016/ink" xmlns:am3d="http://schemas.microsoft.com/office/drawing/2017/model3d" xmlns:o="urn:schemas-microsoft-com:office:office" xmlns:oel="http://schemas.microsoft.com/office/2019/extlst" xmlns:r="http://schemas.openxmlformats.org/officeDocument/2006/relationships" xmlns:m="http://schemas.openxmlformats.org/officeDocument/2006/math" xmlns:v="urn:schemas-microsoft-com:vml" xmlns:wp14="http://schemas.microsoft.com/office/word/2010/wordprocessingDrawing" xmlns:wp="http://schemas.openxmlformats.org/drawingml/2006/wordprocessingDrawing" xmlns:w10="urn:schemas-microsoft-com:office:word" xmlns:w="http://schemas.openxmlformats.org/wordprocessingml/2006/main" xmlns:w14="http://schemas.microsoft.com/office/word/2010/wordml" xmlns:w15="http://schemas.microsoft.com/office/word/2012/wordml" xmlns:w16cex="http://schemas.microsoft.com/office/word/2018/wordml/cex" xmlns:w16cid="http://schemas.microsoft.com/office/word/2016/wordml/cid" xmlns:w16="http://schemas.microsoft.com/office/word/2018/wordml" xmlns:w16sdtdh="http://schemas.microsoft.com/office/word/2020/wordml/sdtdatahash" xmlns:w16se="http://schemas.microsoft.com/office/word/2015/wordml/symex" xmlns:wpg="http://schemas.microsoft.com/office/word/2010/wordprocessingGroup" xmlns:wpi="http://schemas.microsoft.com/office/word/2010/wordprocessingInk" xmlns:wne="http://schemas.microsoft.com/office/word/2006/wordml" xmlns:wps="http://schemas.microsoft.com/office/word/2010/wordprocessingShape" mc:Ignorable="w14 w15 w16se w16cid w16 w16cex w16sdtdh wp14">
+<w:hdr xmlns:wpc="http://schemas.microsoft.com/office/word/2010/wordprocessingCanvas" xmlns:cx="http://schemas.microsoft.com/office/drawing/2014/chartex" xmlns:cx1="http://schemas.microsoft.com/office/drawing/2015/9/8/chartex" xmlns:cx2="http://schemas.microsoft.com/office/drawing/2015/10/21/chartex" xmlns:cx3="http://schemas.microsoft.com/office/drawing/2016/5/9/chartex" xmlns:cx4="http://schemas.microsoft.com/office/drawing/2016/5/10/chartex" xmlns:cx5="http://schemas.microsoft.com/office/drawing/2016/5/11/chartex" xmlns:cx6="http://schemas.microsoft.com/office/drawing/2016/5/12/chartex" xmlns:cx7="http://schemas.microsoft.com/office/drawing/2016/5/13/chartex" xmlns:cx8="http://schemas.microsoft.com/office/drawing/2016/5/14/chartex" xmlns:mc="http://schemas.openxmlformats.org/markup-compatibility/2006" xmlns:aink="http://schemas.microsoft.com/office/drawing/2016/ink" xmlns:am3d="http://schemas.microsoft.com/office/drawing/2017/model3d" xmlns:o="urn:schemas-microsoft-com:office:office" xmlns:r="http://schemas.openxmlformats.org/officeDocument/2006/relationships" xmlns:m="http://schemas.openxmlformats.org/officeDocument/2006/math" xmlns:v="urn:schemas-microsoft-com:vml" xmlns:wp14="http://schemas.microsoft.com/office/word/2010/wordprocessingDrawing" xmlns:wp="http://schemas.openxmlformats.org/drawingml/2006/wordprocessingDrawing" xmlns:w10="urn:schemas-microsoft-com:office:word" xmlns:w="http://schemas.openxmlformats.org/wordprocessingml/2006/main" xmlns:w14="http://schemas.microsoft.com/office/word/2010/wordml" xmlns:w15="http://schemas.microsoft.com/office/word/2012/wordml" xmlns:w16cex="http://schemas.microsoft.com/office/word/2018/wordml/cex" xmlns:w16cid="http://schemas.microsoft.com/office/word/2016/wordml/cid" xmlns:w16="http://schemas.microsoft.com/office/word/2018/wordml" xmlns:w16sdtdh="http://schemas.microsoft.com/office/word/2020/wordml/sdtdatahash" xmlns:w16se="http://schemas.microsoft.com/office/word/2015/wordml/symex" xmlns:wpg="http://schemas.microsoft.com/office/word/2010/wordprocessingGroup" xmlns:wpi="http://schemas.microsoft.com/office/word/2010/wordprocessingInk" xmlns:wne="http://schemas.microsoft.com/office/word/2006/wordml" xmlns:wps="http://schemas.microsoft.com/office/word/2010/wordprocessingShape" mc:Ignorable="w14 w15 w16se w16cid w16 w16cex w16sdtdh wp14">
   <w:p>
     <w:pPr>
       <w:pStyle w:val="Header"/>
@@ -2381,7 +2353,7 @@
 </file>
 
 <file path=word/header2.xml><?xml version="1.0" encoding="utf-8"?>
-<w:hdr xmlns:wpc="http://schemas.microsoft.com/office/word/2010/wordprocessingCanvas" xmlns:cx="http://schemas.microsoft.com/office/drawing/2014/chartex" xmlns:cx1="http://schemas.microsoft.com/office/drawing/2015/9/8/chartex" xmlns:cx2="http://schemas.microsoft.com/office/drawing/2015/10/21/chartex" xmlns:cx3="http://schemas.microsoft.com/office/drawing/2016/5/9/chartex" xmlns:cx4="http://schemas.microsoft.com/office/drawing/2016/5/10/chartex" xmlns:cx5="http://schemas.microsoft.com/office/drawing/2016/5/11/chartex" xmlns:cx6="http://schemas.microsoft.com/office/drawing/2016/5/12/chartex" xmlns:cx7="http://schemas.microsoft.com/office/drawing/2016/5/13/chartex" xmlns:cx8="http://schemas.microsoft.com/office/drawing/2016/5/14/chartex" xmlns:mc="http://schemas.openxmlformats.org/markup-compatibility/2006" xmlns:aink="http://schemas.microsoft.com/office/drawing/2016/ink" xmlns:am3d="http://schemas.microsoft.com/office/drawing/2017/model3d" xmlns:o="urn:schemas-microsoft-com:office:office" xmlns:oel="http://schemas.microsoft.com/office/2019/extlst" xmlns:r="http://schemas.openxmlformats.org/officeDocument/2006/relationships" xmlns:m="http://schemas.openxmlformats.org/officeDocument/2006/math" xmlns:v="urn:schemas-microsoft-com:vml" xmlns:wp14="http://schemas.microsoft.com/office/word/2010/wordprocessingDrawing" xmlns:wp="http://schemas.openxmlformats.org/drawingml/2006/wordprocessingDrawing" xmlns:w10="urn:schemas-microsoft-com:office:word" xmlns:w="http://schemas.openxmlformats.org/wordprocessingml/2006/main" xmlns:w14="http://schemas.microsoft.com/office/word/2010/wordml" xmlns:w15="http://schemas.microsoft.com/office/word/2012/wordml" xmlns:w16cex="http://schemas.microsoft.com/office/word/2018/wordml/cex" xmlns:w16cid="http://schemas.microsoft.com/office/word/2016/wordml/cid" xmlns:w16="http://schemas.microsoft.com/office/word/2018/wordml" xmlns:w16sdtdh="http://schemas.microsoft.com/office/word/2020/wordml/sdtdatahash" xmlns:w16se="http://schemas.microsoft.com/office/word/2015/wordml/symex" xmlns:wpg="http://schemas.microsoft.com/office/word/2010/wordprocessingGroup" xmlns:wpi="http://schemas.microsoft.com/office/word/2010/wordprocessingInk" xmlns:wne="http://schemas.microsoft.com/office/word/2006/wordml" xmlns:wps="http://schemas.microsoft.com/office/word/2010/wordprocessingShape" mc:Ignorable="w14 w15 w16se w16cid w16 w16cex w16sdtdh wp14">
+<w:hdr xmlns:wpc="http://schemas.microsoft.com/office/word/2010/wordprocessingCanvas" xmlns:cx="http://schemas.microsoft.com/office/drawing/2014/chartex" xmlns:cx1="http://schemas.microsoft.com/office/drawing/2015/9/8/chartex" xmlns:cx2="http://schemas.microsoft.com/office/drawing/2015/10/21/chartex" xmlns:cx3="http://schemas.microsoft.com/office/drawing/2016/5/9/chartex" xmlns:cx4="http://schemas.microsoft.com/office/drawing/2016/5/10/chartex" xmlns:cx5="http://schemas.microsoft.com/office/drawing/2016/5/11/chartex" xmlns:cx6="http://schemas.microsoft.com/office/drawing/2016/5/12/chartex" xmlns:cx7="http://schemas.microsoft.com/office/drawing/2016/5/13/chartex" xmlns:cx8="http://schemas.microsoft.com/office/drawing/2016/5/14/chartex" xmlns:mc="http://schemas.openxmlformats.org/markup-compatibility/2006" xmlns:aink="http://schemas.microsoft.com/office/drawing/2016/ink" xmlns:am3d="http://schemas.microsoft.com/office/drawing/2017/model3d" xmlns:o="urn:schemas-microsoft-com:office:office" xmlns:r="http://schemas.openxmlformats.org/officeDocument/2006/relationships" xmlns:m="http://schemas.openxmlformats.org/officeDocument/2006/math" xmlns:v="urn:schemas-microsoft-com:vml" xmlns:wp14="http://schemas.microsoft.com/office/word/2010/wordprocessingDrawing" xmlns:wp="http://schemas.openxmlformats.org/drawingml/2006/wordprocessingDrawing" xmlns:w10="urn:schemas-microsoft-com:office:word" xmlns:w="http://schemas.openxmlformats.org/wordprocessingml/2006/main" xmlns:w14="http://schemas.microsoft.com/office/word/2010/wordml" xmlns:w15="http://schemas.microsoft.com/office/word/2012/wordml" xmlns:w16cex="http://schemas.microsoft.com/office/word/2018/wordml/cex" xmlns:w16cid="http://schemas.microsoft.com/office/word/2016/wordml/cid" xmlns:w16="http://schemas.microsoft.com/office/word/2018/wordml" xmlns:w16sdtdh="http://schemas.microsoft.com/office/word/2020/wordml/sdtdatahash" xmlns:w16se="http://schemas.microsoft.com/office/word/2015/wordml/symex" xmlns:wpg="http://schemas.microsoft.com/office/word/2010/wordprocessingGroup" xmlns:wpi="http://schemas.microsoft.com/office/word/2010/wordprocessingInk" xmlns:wne="http://schemas.microsoft.com/office/word/2006/wordml" xmlns:wps="http://schemas.microsoft.com/office/word/2010/wordprocessingShape" mc:Ignorable="w14 w15 w16se w16cid w16 w16cex w16sdtdh wp14">
   <w:p>
     <w:pPr>
       <w:pStyle w:val="Header"/>
@@ -2391,7 +2363,7 @@
 </file>
 
 <file path=word/header3.xml><?xml version="1.0" encoding="utf-8"?>
-<w:hdr xmlns:wpc="http://schemas.microsoft.com/office/word/2010/wordprocessingCanvas" xmlns:cx="http://schemas.microsoft.com/office/drawing/2014/chartex" xmlns:cx1="http://schemas.microsoft.com/office/drawing/2015/9/8/chartex" xmlns:cx2="http://schemas.microsoft.com/office/drawing/2015/10/21/chartex" xmlns:cx3="http://schemas.microsoft.com/office/drawing/2016/5/9/chartex" xmlns:cx4="http://schemas.microsoft.com/office/drawing/2016/5/10/chartex" xmlns:cx5="http://schemas.microsoft.com/office/drawing/2016/5/11/chartex" xmlns:cx6="http://schemas.microsoft.com/office/drawing/2016/5/12/chartex" xmlns:cx7="http://schemas.microsoft.com/office/drawing/2016/5/13/chartex" xmlns:cx8="http://schemas.microsoft.com/office/drawing/2016/5/14/chartex" xmlns:mc="http://schemas.openxmlformats.org/markup-compatibility/2006" xmlns:aink="http://schemas.microsoft.com/office/drawing/2016/ink" xmlns:am3d="http://schemas.microsoft.com/office/drawing/2017/model3d" xmlns:o="urn:schemas-microsoft-com:office:office" xmlns:oel="http://schemas.microsoft.com/office/2019/extlst" xmlns:r="http://schemas.openxmlformats.org/officeDocument/2006/relationships" xmlns:m="http://schemas.openxmlformats.org/officeDocument/2006/math" xmlns:v="urn:schemas-microsoft-com:vml" xmlns:wp14="http://schemas.microsoft.com/office/word/2010/wordprocessingDrawing" xmlns:wp="http://schemas.openxmlformats.org/drawingml/2006/wordprocessingDrawing" xmlns:w10="urn:schemas-microsoft-com:office:word" xmlns:w="http://schemas.openxmlformats.org/wordprocessingml/2006/main" xmlns:w14="http://schemas.microsoft.com/office/word/2010/wordml" xmlns:w15="http://schemas.microsoft.com/office/word/2012/wordml" xmlns:w16cex="http://schemas.microsoft.com/office/word/2018/wordml/cex" xmlns:w16cid="http://schemas.microsoft.com/office/word/2016/wordml/cid" xmlns:w16="http://schemas.microsoft.com/office/word/2018/wordml" xmlns:w16sdtdh="http://schemas.microsoft.com/office/word/2020/wordml/sdtdatahash" xmlns:w16se="http://schemas.microsoft.com/office/word/2015/wordml/symex" xmlns:wpg="http://schemas.microsoft.com/office/word/2010/wordprocessingGroup" xmlns:wpi="http://schemas.microsoft.com/office/word/2010/wordprocessingInk" xmlns:wne="http://schemas.microsoft.com/office/word/2006/wordml" xmlns:wps="http://schemas.microsoft.com/office/word/2010/wordprocessingShape" mc:Ignorable="w14 w15 w16se w16cid w16 w16cex w16sdtdh wp14">
+<w:hdr xmlns:wpc="http://schemas.microsoft.com/office/word/2010/wordprocessingCanvas" xmlns:cx="http://schemas.microsoft.com/office/drawing/2014/chartex" xmlns:cx1="http://schemas.microsoft.com/office/drawing/2015/9/8/chartex" xmlns:cx2="http://schemas.microsoft.com/office/drawing/2015/10/21/chartex" xmlns:cx3="http://schemas.microsoft.com/office/drawing/2016/5/9/chartex" xmlns:cx4="http://schemas.microsoft.com/office/drawing/2016/5/10/chartex" xmlns:cx5="http://schemas.microsoft.com/office/drawing/2016/5/11/chartex" xmlns:cx6="http://schemas.microsoft.com/office/drawing/2016/5/12/chartex" xmlns:cx7="http://schemas.microsoft.com/office/drawing/2016/5/13/chartex" xmlns:cx8="http://schemas.microsoft.com/office/drawing/2016/5/14/chartex" xmlns:mc="http://schemas.openxmlformats.org/markup-compatibility/2006" xmlns:aink="http://schemas.microsoft.com/office/drawing/2016/ink" xmlns:am3d="http://schemas.microsoft.com/office/drawing/2017/model3d" xmlns:o="urn:schemas-microsoft-com:office:office" xmlns:r="http://schemas.openxmlformats.org/officeDocument/2006/relationships" xmlns:m="http://schemas.openxmlformats.org/officeDocument/2006/math" xmlns:v="urn:schemas-microsoft-com:vml" xmlns:wp14="http://schemas.microsoft.com/office/word/2010/wordprocessingDrawing" xmlns:wp="http://schemas.openxmlformats.org/drawingml/2006/wordprocessingDrawing" xmlns:w10="urn:schemas-microsoft-com:office:word" xmlns:w="http://schemas.openxmlformats.org/wordprocessingml/2006/main" xmlns:w14="http://schemas.microsoft.com/office/word/2010/wordml" xmlns:w15="http://schemas.microsoft.com/office/word/2012/wordml" xmlns:w16cex="http://schemas.microsoft.com/office/word/2018/wordml/cex" xmlns:w16cid="http://schemas.microsoft.com/office/word/2016/wordml/cid" xmlns:w16="http://schemas.microsoft.com/office/word/2018/wordml" xmlns:w16sdtdh="http://schemas.microsoft.com/office/word/2020/wordml/sdtdatahash" xmlns:w16se="http://schemas.microsoft.com/office/word/2015/wordml/symex" xmlns:wpg="http://schemas.microsoft.com/office/word/2010/wordprocessingGroup" xmlns:wpi="http://schemas.microsoft.com/office/word/2010/wordprocessingInk" xmlns:wne="http://schemas.microsoft.com/office/word/2006/wordml" xmlns:wps="http://schemas.microsoft.com/office/word/2010/wordprocessingShape" mc:Ignorable="w14 w15 w16se w16cid w16 w16cex w16sdtdh wp14">
   <w:p>
     <w:pPr>
       <w:pStyle w:val="Header"/>
@@ -2401,7 +2373,7 @@
 </file>
 
 <file path=word/numbering.xml><?xml version="1.0" encoding="utf-8"?>
-<w:numbering xmlns:wpc="http://schemas.microsoft.com/office/word/2010/wordprocessingCanvas" xmlns:cx="http://schemas.microsoft.com/office/drawing/2014/chartex" xmlns:cx1="http://schemas.microsoft.com/office/drawing/2015/9/8/chartex" xmlns:cx2="http://schemas.microsoft.com/office/drawing/2015/10/21/chartex" xmlns:cx3="http://schemas.microsoft.com/office/drawing/2016/5/9/chartex" xmlns:cx4="http://schemas.microsoft.com/office/drawing/2016/5/10/chartex" xmlns:cx5="http://schemas.microsoft.com/office/drawing/2016/5/11/chartex" xmlns:cx6="http://schemas.microsoft.com/office/drawing/2016/5/12/chartex" xmlns:cx7="http://schemas.microsoft.com/office/drawing/2016/5/13/chartex" xmlns:cx8="http://schemas.microsoft.com/office/drawing/2016/5/14/chartex" xmlns:mc="http://schemas.openxmlformats.org/markup-compatibility/2006" xmlns:aink="http://schemas.microsoft.com/office/drawing/2016/ink" xmlns:am3d="http://schemas.microsoft.com/office/drawing/2017/model3d" xmlns:o="urn:schemas-microsoft-com:office:office" xmlns:oel="http://schemas.microsoft.com/office/2019/extlst" xmlns:r="http://schemas.openxmlformats.org/officeDocument/2006/relationships" xmlns:m="http://schemas.openxmlformats.org/officeDocument/2006/math" xmlns:v="urn:schemas-microsoft-com:vml" xmlns:wp14="http://schemas.microsoft.com/office/word/2010/wordprocessingDrawing" xmlns:wp="http://schemas.openxmlformats.org/drawingml/2006/wordprocessingDrawing" xmlns:w10="urn:schemas-microsoft-com:office:word" xmlns:w="http://schemas.openxmlformats.org/wordprocessingml/2006/main" xmlns:w14="http://schemas.microsoft.com/office/word/2010/wordml" xmlns:w15="http://schemas.microsoft.com/office/word/2012/wordml" xmlns:w16cex="http://schemas.microsoft.com/office/word/2018/wordml/cex" xmlns:w16cid="http://schemas.microsoft.com/office/word/2016/wordml/cid" xmlns:w16="http://schemas.microsoft.com/office/word/2018/wordml" xmlns:w16sdtdh="http://schemas.microsoft.com/office/word/2020/wordml/sdtdatahash" xmlns:w16se="http://schemas.microsoft.com/office/word/2015/wordml/symex" xmlns:wpg="http://schemas.microsoft.com/office/word/2010/wordprocessingGroup" xmlns:wpi="http://schemas.microsoft.com/office/word/2010/wordprocessingInk" xmlns:wne="http://schemas.microsoft.com/office/word/2006/wordml" xmlns:wps="http://schemas.microsoft.com/office/word/2010/wordprocessingShape" mc:Ignorable="w14 w15 w16se w16cid w16 w16cex w16sdtdh wp14">
+<w:numbering xmlns:wpc="http://schemas.microsoft.com/office/word/2010/wordprocessingCanvas" xmlns:cx="http://schemas.microsoft.com/office/drawing/2014/chartex" xmlns:cx1="http://schemas.microsoft.com/office/drawing/2015/9/8/chartex" xmlns:cx2="http://schemas.microsoft.com/office/drawing/2015/10/21/chartex" xmlns:cx3="http://schemas.microsoft.com/office/drawing/2016/5/9/chartex" xmlns:cx4="http://schemas.microsoft.com/office/drawing/2016/5/10/chartex" xmlns:cx5="http://schemas.microsoft.com/office/drawing/2016/5/11/chartex" xmlns:cx6="http://schemas.microsoft.com/office/drawing/2016/5/12/chartex" xmlns:cx7="http://schemas.microsoft.com/office/drawing/2016/5/13/chartex" xmlns:cx8="http://schemas.microsoft.com/office/drawing/2016/5/14/chartex" xmlns:mc="http://schemas.openxmlformats.org/markup-compatibility/2006" xmlns:aink="http://schemas.microsoft.com/office/drawing/2016/ink" xmlns:am3d="http://schemas.microsoft.com/office/drawing/2017/model3d" xmlns:o="urn:schemas-microsoft-com:office:office" xmlns:r="http://schemas.openxmlformats.org/officeDocument/2006/relationships" xmlns:m="http://schemas.openxmlformats.org/officeDocument/2006/math" xmlns:v="urn:schemas-microsoft-com:vml" xmlns:wp14="http://schemas.microsoft.com/office/word/2010/wordprocessingDrawing" xmlns:wp="http://schemas.openxmlformats.org/drawingml/2006/wordprocessingDrawing" xmlns:w10="urn:schemas-microsoft-com:office:word" xmlns:w="http://schemas.openxmlformats.org/wordprocessingml/2006/main" xmlns:w14="http://schemas.microsoft.com/office/word/2010/wordml" xmlns:w15="http://schemas.microsoft.com/office/word/2012/wordml" xmlns:w16cex="http://schemas.microsoft.com/office/word/2018/wordml/cex" xmlns:w16cid="http://schemas.microsoft.com/office/word/2016/wordml/cid" xmlns:w16="http://schemas.microsoft.com/office/word/2018/wordml" xmlns:w16sdtdh="http://schemas.microsoft.com/office/word/2020/wordml/sdtdatahash" xmlns:w16se="http://schemas.microsoft.com/office/word/2015/wordml/symex" xmlns:wpg="http://schemas.microsoft.com/office/word/2010/wordprocessingGroup" xmlns:wpi="http://schemas.microsoft.com/office/word/2010/wordprocessingInk" xmlns:wne="http://schemas.microsoft.com/office/word/2006/wordml" xmlns:wps="http://schemas.microsoft.com/office/word/2010/wordprocessingShape" mc:Ignorable="w14 w15 w16se w16cid w16 w16cex w16sdtdh wp14">
   <w:abstractNum w:abstractNumId="0" w15:restartNumberingAfterBreak="0">
     <w:nsid w:val="210D2DDA"/>
     <w:multiLevelType w:val="hybridMultilevel"/>
@@ -3229,25 +3201,25 @@
       </w:rPr>
     </w:lvl>
   </w:abstractNum>
-  <w:num w:numId="1" w16cid:durableId="1352796737">
+  <w:num w:numId="1">
     <w:abstractNumId w:val="3"/>
   </w:num>
-  <w:num w:numId="2" w16cid:durableId="969940907">
+  <w:num w:numId="2">
     <w:abstractNumId w:val="0"/>
   </w:num>
-  <w:num w:numId="3" w16cid:durableId="270934587">
+  <w:num w:numId="3">
     <w:abstractNumId w:val="4"/>
   </w:num>
-  <w:num w:numId="4" w16cid:durableId="1186016233">
+  <w:num w:numId="4">
     <w:abstractNumId w:val="6"/>
   </w:num>
-  <w:num w:numId="5" w16cid:durableId="768281475">
+  <w:num w:numId="5">
     <w:abstractNumId w:val="2"/>
   </w:num>
-  <w:num w:numId="6" w16cid:durableId="1957445120">
+  <w:num w:numId="6">
     <w:abstractNumId w:val="1"/>
   </w:num>
-  <w:num w:numId="7" w16cid:durableId="1489982588">
+  <w:num w:numId="7">
     <w:abstractNumId w:val="5"/>
   </w:num>
 </w:numbering>

</xml_diff>

<commit_message>
updated court string on document header to use court name/site name
</commit_message>
<xml_diff>
--- a/docker/docmosis/templates/CV-UNS-HNO-ENG-01196.docx
+++ b/docker/docmosis/templates/CV-UNS-HNO-ENG-01196.docx
@@ -59,6 +59,7 @@
               </w:rPr>
               <w:t>&lt;</w:t>
             </w:r>
+            <w:proofErr w:type="spellStart"/>
             <w:r>
               <w:rPr>
                 <w:rFonts w:ascii="Arial" w:hAnsi="Arial" w:cs="Arial"/>
@@ -69,6 +70,17 @@
               </w:rPr>
               <w:t>court</w:t>
             </w:r>
+            <w:r>
+              <w:rPr>
+                <w:rFonts w:ascii="Arial" w:hAnsi="Arial" w:cs="Arial"/>
+                <w:b/>
+                <w:bCs/>
+                <w:sz w:val="24"/>
+                <w:szCs w:val="24"/>
+              </w:rPr>
+              <w:t>Name</w:t>
+            </w:r>
+            <w:proofErr w:type="spellEnd"/>
             <w:r>
               <w:rPr>
                 <w:rFonts w:ascii="Arial" w:hAnsi="Arial" w:cs="Arial"/>
@@ -230,9 +242,19 @@
                 <w:sz w:val="24"/>
                 <w:szCs w:val="24"/>
               </w:rPr>
-              <w:t>&lt;&lt;{</w:t>
+              <w:t>&lt;</w:t>
+            </w:r>
+            <w:proofErr w:type="gramStart"/>
+            <w:r>
+              <w:rPr>
+                <w:rFonts w:ascii="Arial" w:hAnsi="Arial" w:cs="Arial"/>
+                <w:sz w:val="24"/>
+                <w:szCs w:val="24"/>
+              </w:rPr>
+              <w:t>&lt;{</w:t>
             </w:r>
             <w:proofErr w:type="spellStart"/>
+            <w:proofErr w:type="gramEnd"/>
             <w:r>
               <w:rPr>
                 <w:rFonts w:ascii="Arial" w:hAnsi="Arial" w:cs="Arial"/>
@@ -1260,6 +1282,7 @@
         </w:rPr>
         <w:t>&lt;</w:t>
       </w:r>
+      <w:proofErr w:type="gramStart"/>
       <w:r>
         <w:rPr>
           <w:rFonts w:ascii="Arial" w:hAnsi="Arial" w:cs="Arial"/>
@@ -1269,6 +1292,7 @@
         <w:t>&lt;{</w:t>
       </w:r>
       <w:proofErr w:type="spellStart"/>
+      <w:proofErr w:type="gramEnd"/>
       <w:r>
         <w:rPr>
           <w:rFonts w:ascii="Arial" w:hAnsi="Arial" w:cs="Arial"/>
@@ -1598,6 +1622,7 @@
         <w:t>&lt;&lt;cs_{</w:t>
       </w:r>
       <w:proofErr w:type="spellStart"/>
+      <w:proofErr w:type="gramStart"/>
       <w:r>
         <w:rPr>
           <w:rFonts w:ascii="Arial" w:hAnsi="Arial" w:cs="Arial"/>
@@ -1614,7 +1639,17 @@
           <w:sz w:val="24"/>
           <w:szCs w:val="24"/>
         </w:rPr>
-        <w:t>!=null}&gt;&gt;</w:t>
+        <w:t>!=</w:t>
+      </w:r>
+      <w:proofErr w:type="gramEnd"/>
+      <w:r>
+        <w:rPr>
+          <w:rFonts w:ascii="Arial" w:hAnsi="Arial" w:cs="Arial"/>
+          <w:color w:val="000000" w:themeColor="text1"/>
+          <w:sz w:val="24"/>
+          <w:szCs w:val="24"/>
+        </w:rPr>
+        <w:t>null}&gt;&gt;</w:t>
       </w:r>
     </w:p>
     <w:p>
@@ -1792,9 +1827,20 @@
           <w:sz w:val="24"/>
           <w:szCs w:val="24"/>
         </w:rPr>
-        <w:t>Payable by &lt;&lt;{</w:t>
+        <w:t>Payable by &lt;</w:t>
+      </w:r>
+      <w:proofErr w:type="gramStart"/>
+      <w:r>
+        <w:rPr>
+          <w:rFonts w:ascii="Arial" w:hAnsi="Arial" w:cs="Arial"/>
+          <w:color w:val="000000" w:themeColor="text1"/>
+          <w:sz w:val="24"/>
+          <w:szCs w:val="24"/>
+        </w:rPr>
+        <w:t>&lt;{</w:t>
       </w:r>
       <w:proofErr w:type="spellStart"/>
+      <w:proofErr w:type="gramEnd"/>
       <w:r>
         <w:rPr>
           <w:rFonts w:ascii="Arial" w:hAnsi="Arial" w:cs="Arial"/>

</xml_diff>

<commit_message>
updated court string on document header to use court name/site name (#3603)
</commit_message>
<xml_diff>
--- a/docker/docmosis/templates/CV-UNS-HNO-ENG-01196.docx
+++ b/docker/docmosis/templates/CV-UNS-HNO-ENG-01196.docx
@@ -59,6 +59,7 @@
               </w:rPr>
               <w:t>&lt;</w:t>
             </w:r>
+            <w:proofErr w:type="spellStart"/>
             <w:r>
               <w:rPr>
                 <w:rFonts w:ascii="Arial" w:hAnsi="Arial" w:cs="Arial"/>
@@ -69,6 +70,17 @@
               </w:rPr>
               <w:t>court</w:t>
             </w:r>
+            <w:r>
+              <w:rPr>
+                <w:rFonts w:ascii="Arial" w:hAnsi="Arial" w:cs="Arial"/>
+                <w:b/>
+                <w:bCs/>
+                <w:sz w:val="24"/>
+                <w:szCs w:val="24"/>
+              </w:rPr>
+              <w:t>Name</w:t>
+            </w:r>
+            <w:proofErr w:type="spellEnd"/>
             <w:r>
               <w:rPr>
                 <w:rFonts w:ascii="Arial" w:hAnsi="Arial" w:cs="Arial"/>
@@ -230,9 +242,19 @@
                 <w:sz w:val="24"/>
                 <w:szCs w:val="24"/>
               </w:rPr>
-              <w:t>&lt;&lt;{</w:t>
+              <w:t>&lt;</w:t>
+            </w:r>
+            <w:proofErr w:type="gramStart"/>
+            <w:r>
+              <w:rPr>
+                <w:rFonts w:ascii="Arial" w:hAnsi="Arial" w:cs="Arial"/>
+                <w:sz w:val="24"/>
+                <w:szCs w:val="24"/>
+              </w:rPr>
+              <w:t>&lt;{</w:t>
             </w:r>
             <w:proofErr w:type="spellStart"/>
+            <w:proofErr w:type="gramEnd"/>
             <w:r>
               <w:rPr>
                 <w:rFonts w:ascii="Arial" w:hAnsi="Arial" w:cs="Arial"/>
@@ -1260,6 +1282,7 @@
         </w:rPr>
         <w:t>&lt;</w:t>
       </w:r>
+      <w:proofErr w:type="gramStart"/>
       <w:r>
         <w:rPr>
           <w:rFonts w:ascii="Arial" w:hAnsi="Arial" w:cs="Arial"/>
@@ -1269,6 +1292,7 @@
         <w:t>&lt;{</w:t>
       </w:r>
       <w:proofErr w:type="spellStart"/>
+      <w:proofErr w:type="gramEnd"/>
       <w:r>
         <w:rPr>
           <w:rFonts w:ascii="Arial" w:hAnsi="Arial" w:cs="Arial"/>
@@ -1598,6 +1622,7 @@
         <w:t>&lt;&lt;cs_{</w:t>
       </w:r>
       <w:proofErr w:type="spellStart"/>
+      <w:proofErr w:type="gramStart"/>
       <w:r>
         <w:rPr>
           <w:rFonts w:ascii="Arial" w:hAnsi="Arial" w:cs="Arial"/>
@@ -1614,7 +1639,17 @@
           <w:sz w:val="24"/>
           <w:szCs w:val="24"/>
         </w:rPr>
-        <w:t>!=null}&gt;&gt;</w:t>
+        <w:t>!=</w:t>
+      </w:r>
+      <w:proofErr w:type="gramEnd"/>
+      <w:r>
+        <w:rPr>
+          <w:rFonts w:ascii="Arial" w:hAnsi="Arial" w:cs="Arial"/>
+          <w:color w:val="000000" w:themeColor="text1"/>
+          <w:sz w:val="24"/>
+          <w:szCs w:val="24"/>
+        </w:rPr>
+        <w:t>null}&gt;&gt;</w:t>
       </w:r>
     </w:p>
     <w:p>
@@ -1792,9 +1827,20 @@
           <w:sz w:val="24"/>
           <w:szCs w:val="24"/>
         </w:rPr>
-        <w:t>Payable by &lt;&lt;{</w:t>
+        <w:t>Payable by &lt;</w:t>
+      </w:r>
+      <w:proofErr w:type="gramStart"/>
+      <w:r>
+        <w:rPr>
+          <w:rFonts w:ascii="Arial" w:hAnsi="Arial" w:cs="Arial"/>
+          <w:color w:val="000000" w:themeColor="text1"/>
+          <w:sz w:val="24"/>
+          <w:szCs w:val="24"/>
+        </w:rPr>
+        <w:t>&lt;{</w:t>
       </w:r>
       <w:proofErr w:type="spellStart"/>
+      <w:proofErr w:type="gramEnd"/>
       <w:r>
         <w:rPr>
           <w:rFonts w:ascii="Arial" w:hAnsi="Arial" w:cs="Arial"/>

</xml_diff>

<commit_message>
updated classification on hearing notice
</commit_message>
<xml_diff>
--- a/docker/docmosis/templates/CV-UNS-HNO-ENG-01196.docx
+++ b/docker/docmosis/templates/CV-UNS-HNO-ENG-01196.docx
@@ -2293,12 +2293,6 @@
       </w:r>
     </w:p>
     <w:sectPr>
-      <w:headerReference w:type="even" r:id="rId9"/>
-      <w:headerReference w:type="default" r:id="rId10"/>
-      <w:footerReference w:type="even" r:id="rId11"/>
-      <w:footerReference w:type="default" r:id="rId12"/>
-      <w:headerReference w:type="first" r:id="rId13"/>
-      <w:footerReference w:type="first" r:id="rId14"/>
       <w:pgSz w:w="11906" w:h="16838"/>
       <w:pgMar w:top="1440" w:right="1080" w:bottom="1440" w:left="1080" w:header="708" w:footer="708" w:gutter="0"/>
       <w:cols w:space="708"/>
@@ -2333,36 +2327,6 @@
 </w:endnotes>
 </file>
 
-<file path=word/footer1.xml><?xml version="1.0" encoding="utf-8"?>
-<w:ftr xmlns:wpc="http://schemas.microsoft.com/office/word/2010/wordprocessingCanvas" xmlns:cx="http://schemas.microsoft.com/office/drawing/2014/chartex" xmlns:cx1="http://schemas.microsoft.com/office/drawing/2015/9/8/chartex" xmlns:cx2="http://schemas.microsoft.com/office/drawing/2015/10/21/chartex" xmlns:cx3="http://schemas.microsoft.com/office/drawing/2016/5/9/chartex" xmlns:cx4="http://schemas.microsoft.com/office/drawing/2016/5/10/chartex" xmlns:cx5="http://schemas.microsoft.com/office/drawing/2016/5/11/chartex" xmlns:cx6="http://schemas.microsoft.com/office/drawing/2016/5/12/chartex" xmlns:cx7="http://schemas.microsoft.com/office/drawing/2016/5/13/chartex" xmlns:cx8="http://schemas.microsoft.com/office/drawing/2016/5/14/chartex" xmlns:mc="http://schemas.openxmlformats.org/markup-compatibility/2006" xmlns:aink="http://schemas.microsoft.com/office/drawing/2016/ink" xmlns:am3d="http://schemas.microsoft.com/office/drawing/2017/model3d" xmlns:o="urn:schemas-microsoft-com:office:office" xmlns:r="http://schemas.openxmlformats.org/officeDocument/2006/relationships" xmlns:m="http://schemas.openxmlformats.org/officeDocument/2006/math" xmlns:v="urn:schemas-microsoft-com:vml" xmlns:wp14="http://schemas.microsoft.com/office/word/2010/wordprocessingDrawing" xmlns:wp="http://schemas.openxmlformats.org/drawingml/2006/wordprocessingDrawing" xmlns:w10="urn:schemas-microsoft-com:office:word" xmlns:w="http://schemas.openxmlformats.org/wordprocessingml/2006/main" xmlns:w14="http://schemas.microsoft.com/office/word/2010/wordml" xmlns:w15="http://schemas.microsoft.com/office/word/2012/wordml" xmlns:w16cex="http://schemas.microsoft.com/office/word/2018/wordml/cex" xmlns:w16cid="http://schemas.microsoft.com/office/word/2016/wordml/cid" xmlns:w16="http://schemas.microsoft.com/office/word/2018/wordml" xmlns:w16sdtdh="http://schemas.microsoft.com/office/word/2020/wordml/sdtdatahash" xmlns:w16se="http://schemas.microsoft.com/office/word/2015/wordml/symex" xmlns:wpg="http://schemas.microsoft.com/office/word/2010/wordprocessingGroup" xmlns:wpi="http://schemas.microsoft.com/office/word/2010/wordprocessingInk" xmlns:wne="http://schemas.microsoft.com/office/word/2006/wordml" xmlns:wps="http://schemas.microsoft.com/office/word/2010/wordprocessingShape" mc:Ignorable="w14 w15 w16se w16cid w16 w16cex w16sdtdh wp14">
-  <w:p>
-    <w:pPr>
-      <w:pStyle w:val="Footer"/>
-    </w:pPr>
-  </w:p>
-</w:ftr>
-</file>
-
-<file path=word/footer2.xml><?xml version="1.0" encoding="utf-8"?>
-<w:ftr xmlns:wpc="http://schemas.microsoft.com/office/word/2010/wordprocessingCanvas" xmlns:cx="http://schemas.microsoft.com/office/drawing/2014/chartex" xmlns:cx1="http://schemas.microsoft.com/office/drawing/2015/9/8/chartex" xmlns:cx2="http://schemas.microsoft.com/office/drawing/2015/10/21/chartex" xmlns:cx3="http://schemas.microsoft.com/office/drawing/2016/5/9/chartex" xmlns:cx4="http://schemas.microsoft.com/office/drawing/2016/5/10/chartex" xmlns:cx5="http://schemas.microsoft.com/office/drawing/2016/5/11/chartex" xmlns:cx6="http://schemas.microsoft.com/office/drawing/2016/5/12/chartex" xmlns:cx7="http://schemas.microsoft.com/office/drawing/2016/5/13/chartex" xmlns:cx8="http://schemas.microsoft.com/office/drawing/2016/5/14/chartex" xmlns:mc="http://schemas.openxmlformats.org/markup-compatibility/2006" xmlns:aink="http://schemas.microsoft.com/office/drawing/2016/ink" xmlns:am3d="http://schemas.microsoft.com/office/drawing/2017/model3d" xmlns:o="urn:schemas-microsoft-com:office:office" xmlns:r="http://schemas.openxmlformats.org/officeDocument/2006/relationships" xmlns:m="http://schemas.openxmlformats.org/officeDocument/2006/math" xmlns:v="urn:schemas-microsoft-com:vml" xmlns:wp14="http://schemas.microsoft.com/office/word/2010/wordprocessingDrawing" xmlns:wp="http://schemas.openxmlformats.org/drawingml/2006/wordprocessingDrawing" xmlns:w10="urn:schemas-microsoft-com:office:word" xmlns:w="http://schemas.openxmlformats.org/wordprocessingml/2006/main" xmlns:w14="http://schemas.microsoft.com/office/word/2010/wordml" xmlns:w15="http://schemas.microsoft.com/office/word/2012/wordml" xmlns:w16cex="http://schemas.microsoft.com/office/word/2018/wordml/cex" xmlns:w16cid="http://schemas.microsoft.com/office/word/2016/wordml/cid" xmlns:w16="http://schemas.microsoft.com/office/word/2018/wordml" xmlns:w16sdtdh="http://schemas.microsoft.com/office/word/2020/wordml/sdtdatahash" xmlns:w16se="http://schemas.microsoft.com/office/word/2015/wordml/symex" xmlns:wpg="http://schemas.microsoft.com/office/word/2010/wordprocessingGroup" xmlns:wpi="http://schemas.microsoft.com/office/word/2010/wordprocessingInk" xmlns:wne="http://schemas.microsoft.com/office/word/2006/wordml" xmlns:wps="http://schemas.microsoft.com/office/word/2010/wordprocessingShape" mc:Ignorable="w14 w15 w16se w16cid w16 w16cex w16sdtdh wp14">
-  <w:p>
-    <w:pPr>
-      <w:pStyle w:val="Footer"/>
-    </w:pPr>
-  </w:p>
-</w:ftr>
-</file>
-
-<file path=word/footer3.xml><?xml version="1.0" encoding="utf-8"?>
-<w:ftr xmlns:wpc="http://schemas.microsoft.com/office/word/2010/wordprocessingCanvas" xmlns:cx="http://schemas.microsoft.com/office/drawing/2014/chartex" xmlns:cx1="http://schemas.microsoft.com/office/drawing/2015/9/8/chartex" xmlns:cx2="http://schemas.microsoft.com/office/drawing/2015/10/21/chartex" xmlns:cx3="http://schemas.microsoft.com/office/drawing/2016/5/9/chartex" xmlns:cx4="http://schemas.microsoft.com/office/drawing/2016/5/10/chartex" xmlns:cx5="http://schemas.microsoft.com/office/drawing/2016/5/11/chartex" xmlns:cx6="http://schemas.microsoft.com/office/drawing/2016/5/12/chartex" xmlns:cx7="http://schemas.microsoft.com/office/drawing/2016/5/13/chartex" xmlns:cx8="http://schemas.microsoft.com/office/drawing/2016/5/14/chartex" xmlns:mc="http://schemas.openxmlformats.org/markup-compatibility/2006" xmlns:aink="http://schemas.microsoft.com/office/drawing/2016/ink" xmlns:am3d="http://schemas.microsoft.com/office/drawing/2017/model3d" xmlns:o="urn:schemas-microsoft-com:office:office" xmlns:r="http://schemas.openxmlformats.org/officeDocument/2006/relationships" xmlns:m="http://schemas.openxmlformats.org/officeDocument/2006/math" xmlns:v="urn:schemas-microsoft-com:vml" xmlns:wp14="http://schemas.microsoft.com/office/word/2010/wordprocessingDrawing" xmlns:wp="http://schemas.openxmlformats.org/drawingml/2006/wordprocessingDrawing" xmlns:w10="urn:schemas-microsoft-com:office:word" xmlns:w="http://schemas.openxmlformats.org/wordprocessingml/2006/main" xmlns:w14="http://schemas.microsoft.com/office/word/2010/wordml" xmlns:w15="http://schemas.microsoft.com/office/word/2012/wordml" xmlns:w16cex="http://schemas.microsoft.com/office/word/2018/wordml/cex" xmlns:w16cid="http://schemas.microsoft.com/office/word/2016/wordml/cid" xmlns:w16="http://schemas.microsoft.com/office/word/2018/wordml" xmlns:w16sdtdh="http://schemas.microsoft.com/office/word/2020/wordml/sdtdatahash" xmlns:w16se="http://schemas.microsoft.com/office/word/2015/wordml/symex" xmlns:wpg="http://schemas.microsoft.com/office/word/2010/wordprocessingGroup" xmlns:wpi="http://schemas.microsoft.com/office/word/2010/wordprocessingInk" xmlns:wne="http://schemas.microsoft.com/office/word/2006/wordml" xmlns:wps="http://schemas.microsoft.com/office/word/2010/wordprocessingShape" mc:Ignorable="w14 w15 w16se w16cid w16 w16cex w16sdtdh wp14">
-  <w:p>
-    <w:pPr>
-      <w:pStyle w:val="Footer"/>
-    </w:pPr>
-  </w:p>
-</w:ftr>
-</file>
-
 <file path=word/footnotes.xml><?xml version="1.0" encoding="utf-8"?>
 <w:footnotes xmlns:wpc="http://schemas.microsoft.com/office/word/2010/wordprocessingCanvas" xmlns:cx="http://schemas.microsoft.com/office/drawing/2014/chartex" xmlns:cx1="http://schemas.microsoft.com/office/drawing/2015/9/8/chartex" xmlns:cx2="http://schemas.microsoft.com/office/drawing/2015/10/21/chartex" xmlns:cx3="http://schemas.microsoft.com/office/drawing/2016/5/9/chartex" xmlns:cx4="http://schemas.microsoft.com/office/drawing/2016/5/10/chartex" xmlns:cx5="http://schemas.microsoft.com/office/drawing/2016/5/11/chartex" xmlns:cx6="http://schemas.microsoft.com/office/drawing/2016/5/12/chartex" xmlns:cx7="http://schemas.microsoft.com/office/drawing/2016/5/13/chartex" xmlns:cx8="http://schemas.microsoft.com/office/drawing/2016/5/14/chartex" xmlns:mc="http://schemas.openxmlformats.org/markup-compatibility/2006" xmlns:aink="http://schemas.microsoft.com/office/drawing/2016/ink" xmlns:am3d="http://schemas.microsoft.com/office/drawing/2017/model3d" xmlns:o="urn:schemas-microsoft-com:office:office" xmlns:r="http://schemas.openxmlformats.org/officeDocument/2006/relationships" xmlns:m="http://schemas.openxmlformats.org/officeDocument/2006/math" xmlns:v="urn:schemas-microsoft-com:vml" xmlns:wp14="http://schemas.microsoft.com/office/word/2010/wordprocessingDrawing" xmlns:wp="http://schemas.openxmlformats.org/drawingml/2006/wordprocessingDrawing" xmlns:w10="urn:schemas-microsoft-com:office:word" xmlns:w="http://schemas.openxmlformats.org/wordprocessingml/2006/main" xmlns:w14="http://schemas.microsoft.com/office/word/2010/wordml" xmlns:w15="http://schemas.microsoft.com/office/word/2012/wordml" xmlns:w16cex="http://schemas.microsoft.com/office/word/2018/wordml/cex" xmlns:w16cid="http://schemas.microsoft.com/office/word/2016/wordml/cid" xmlns:w16="http://schemas.microsoft.com/office/word/2018/wordml" xmlns:w16sdtdh="http://schemas.microsoft.com/office/word/2020/wordml/sdtdatahash" xmlns:w16se="http://schemas.microsoft.com/office/word/2015/wordml/symex" xmlns:wpg="http://schemas.microsoft.com/office/word/2010/wordprocessingGroup" xmlns:wpi="http://schemas.microsoft.com/office/word/2010/wordprocessingInk" xmlns:wne="http://schemas.microsoft.com/office/word/2006/wordml" xmlns:wps="http://schemas.microsoft.com/office/word/2010/wordprocessingShape" mc:Ignorable="w14 w15 w16se w16cid w16 w16cex w16sdtdh wp14">
   <w:footnote w:type="separator" w:id="-1">
@@ -2386,36 +2350,6 @@
     </w:p>
   </w:footnote>
 </w:footnotes>
-</file>
-
-<file path=word/header1.xml><?xml version="1.0" encoding="utf-8"?>
-<w:hdr xmlns:wpc="http://schemas.microsoft.com/office/word/2010/wordprocessingCanvas" xmlns:cx="http://schemas.microsoft.com/office/drawing/2014/chartex" xmlns:cx1="http://schemas.microsoft.com/office/drawing/2015/9/8/chartex" xmlns:cx2="http://schemas.microsoft.com/office/drawing/2015/10/21/chartex" xmlns:cx3="http://schemas.microsoft.com/office/drawing/2016/5/9/chartex" xmlns:cx4="http://schemas.microsoft.com/office/drawing/2016/5/10/chartex" xmlns:cx5="http://schemas.microsoft.com/office/drawing/2016/5/11/chartex" xmlns:cx6="http://schemas.microsoft.com/office/drawing/2016/5/12/chartex" xmlns:cx7="http://schemas.microsoft.com/office/drawing/2016/5/13/chartex" xmlns:cx8="http://schemas.microsoft.com/office/drawing/2016/5/14/chartex" xmlns:mc="http://schemas.openxmlformats.org/markup-compatibility/2006" xmlns:aink="http://schemas.microsoft.com/office/drawing/2016/ink" xmlns:am3d="http://schemas.microsoft.com/office/drawing/2017/model3d" xmlns:o="urn:schemas-microsoft-com:office:office" xmlns:r="http://schemas.openxmlformats.org/officeDocument/2006/relationships" xmlns:m="http://schemas.openxmlformats.org/officeDocument/2006/math" xmlns:v="urn:schemas-microsoft-com:vml" xmlns:wp14="http://schemas.microsoft.com/office/word/2010/wordprocessingDrawing" xmlns:wp="http://schemas.openxmlformats.org/drawingml/2006/wordprocessingDrawing" xmlns:w10="urn:schemas-microsoft-com:office:word" xmlns:w="http://schemas.openxmlformats.org/wordprocessingml/2006/main" xmlns:w14="http://schemas.microsoft.com/office/word/2010/wordml" xmlns:w15="http://schemas.microsoft.com/office/word/2012/wordml" xmlns:w16cex="http://schemas.microsoft.com/office/word/2018/wordml/cex" xmlns:w16cid="http://schemas.microsoft.com/office/word/2016/wordml/cid" xmlns:w16="http://schemas.microsoft.com/office/word/2018/wordml" xmlns:w16sdtdh="http://schemas.microsoft.com/office/word/2020/wordml/sdtdatahash" xmlns:w16se="http://schemas.microsoft.com/office/word/2015/wordml/symex" xmlns:wpg="http://schemas.microsoft.com/office/word/2010/wordprocessingGroup" xmlns:wpi="http://schemas.microsoft.com/office/word/2010/wordprocessingInk" xmlns:wne="http://schemas.microsoft.com/office/word/2006/wordml" xmlns:wps="http://schemas.microsoft.com/office/word/2010/wordprocessingShape" mc:Ignorable="w14 w15 w16se w16cid w16 w16cex w16sdtdh wp14">
-  <w:p>
-    <w:pPr>
-      <w:pStyle w:val="Header"/>
-    </w:pPr>
-  </w:p>
-</w:hdr>
-</file>
-
-<file path=word/header2.xml><?xml version="1.0" encoding="utf-8"?>
-<w:hdr xmlns:wpc="http://schemas.microsoft.com/office/word/2010/wordprocessingCanvas" xmlns:cx="http://schemas.microsoft.com/office/drawing/2014/chartex" xmlns:cx1="http://schemas.microsoft.com/office/drawing/2015/9/8/chartex" xmlns:cx2="http://schemas.microsoft.com/office/drawing/2015/10/21/chartex" xmlns:cx3="http://schemas.microsoft.com/office/drawing/2016/5/9/chartex" xmlns:cx4="http://schemas.microsoft.com/office/drawing/2016/5/10/chartex" xmlns:cx5="http://schemas.microsoft.com/office/drawing/2016/5/11/chartex" xmlns:cx6="http://schemas.microsoft.com/office/drawing/2016/5/12/chartex" xmlns:cx7="http://schemas.microsoft.com/office/drawing/2016/5/13/chartex" xmlns:cx8="http://schemas.microsoft.com/office/drawing/2016/5/14/chartex" xmlns:mc="http://schemas.openxmlformats.org/markup-compatibility/2006" xmlns:aink="http://schemas.microsoft.com/office/drawing/2016/ink" xmlns:am3d="http://schemas.microsoft.com/office/drawing/2017/model3d" xmlns:o="urn:schemas-microsoft-com:office:office" xmlns:r="http://schemas.openxmlformats.org/officeDocument/2006/relationships" xmlns:m="http://schemas.openxmlformats.org/officeDocument/2006/math" xmlns:v="urn:schemas-microsoft-com:vml" xmlns:wp14="http://schemas.microsoft.com/office/word/2010/wordprocessingDrawing" xmlns:wp="http://schemas.openxmlformats.org/drawingml/2006/wordprocessingDrawing" xmlns:w10="urn:schemas-microsoft-com:office:word" xmlns:w="http://schemas.openxmlformats.org/wordprocessingml/2006/main" xmlns:w14="http://schemas.microsoft.com/office/word/2010/wordml" xmlns:w15="http://schemas.microsoft.com/office/word/2012/wordml" xmlns:w16cex="http://schemas.microsoft.com/office/word/2018/wordml/cex" xmlns:w16cid="http://schemas.microsoft.com/office/word/2016/wordml/cid" xmlns:w16="http://schemas.microsoft.com/office/word/2018/wordml" xmlns:w16sdtdh="http://schemas.microsoft.com/office/word/2020/wordml/sdtdatahash" xmlns:w16se="http://schemas.microsoft.com/office/word/2015/wordml/symex" xmlns:wpg="http://schemas.microsoft.com/office/word/2010/wordprocessingGroup" xmlns:wpi="http://schemas.microsoft.com/office/word/2010/wordprocessingInk" xmlns:wne="http://schemas.microsoft.com/office/word/2006/wordml" xmlns:wps="http://schemas.microsoft.com/office/word/2010/wordprocessingShape" mc:Ignorable="w14 w15 w16se w16cid w16 w16cex w16sdtdh wp14">
-  <w:p>
-    <w:pPr>
-      <w:pStyle w:val="Header"/>
-    </w:pPr>
-  </w:p>
-</w:hdr>
-</file>
-
-<file path=word/header3.xml><?xml version="1.0" encoding="utf-8"?>
-<w:hdr xmlns:wpc="http://schemas.microsoft.com/office/word/2010/wordprocessingCanvas" xmlns:cx="http://schemas.microsoft.com/office/drawing/2014/chartex" xmlns:cx1="http://schemas.microsoft.com/office/drawing/2015/9/8/chartex" xmlns:cx2="http://schemas.microsoft.com/office/drawing/2015/10/21/chartex" xmlns:cx3="http://schemas.microsoft.com/office/drawing/2016/5/9/chartex" xmlns:cx4="http://schemas.microsoft.com/office/drawing/2016/5/10/chartex" xmlns:cx5="http://schemas.microsoft.com/office/drawing/2016/5/11/chartex" xmlns:cx6="http://schemas.microsoft.com/office/drawing/2016/5/12/chartex" xmlns:cx7="http://schemas.microsoft.com/office/drawing/2016/5/13/chartex" xmlns:cx8="http://schemas.microsoft.com/office/drawing/2016/5/14/chartex" xmlns:mc="http://schemas.openxmlformats.org/markup-compatibility/2006" xmlns:aink="http://schemas.microsoft.com/office/drawing/2016/ink" xmlns:am3d="http://schemas.microsoft.com/office/drawing/2017/model3d" xmlns:o="urn:schemas-microsoft-com:office:office" xmlns:r="http://schemas.openxmlformats.org/officeDocument/2006/relationships" xmlns:m="http://schemas.openxmlformats.org/officeDocument/2006/math" xmlns:v="urn:schemas-microsoft-com:vml" xmlns:wp14="http://schemas.microsoft.com/office/word/2010/wordprocessingDrawing" xmlns:wp="http://schemas.openxmlformats.org/drawingml/2006/wordprocessingDrawing" xmlns:w10="urn:schemas-microsoft-com:office:word" xmlns:w="http://schemas.openxmlformats.org/wordprocessingml/2006/main" xmlns:w14="http://schemas.microsoft.com/office/word/2010/wordml" xmlns:w15="http://schemas.microsoft.com/office/word/2012/wordml" xmlns:w16cex="http://schemas.microsoft.com/office/word/2018/wordml/cex" xmlns:w16cid="http://schemas.microsoft.com/office/word/2016/wordml/cid" xmlns:w16="http://schemas.microsoft.com/office/word/2018/wordml" xmlns:w16sdtdh="http://schemas.microsoft.com/office/word/2020/wordml/sdtdatahash" xmlns:w16se="http://schemas.microsoft.com/office/word/2015/wordml/symex" xmlns:wpg="http://schemas.microsoft.com/office/word/2010/wordprocessingGroup" xmlns:wpi="http://schemas.microsoft.com/office/word/2010/wordprocessingInk" xmlns:wne="http://schemas.microsoft.com/office/word/2006/wordml" xmlns:wps="http://schemas.microsoft.com/office/word/2010/wordprocessingShape" mc:Ignorable="w14 w15 w16se w16cid w16 w16cex w16sdtdh wp14">
-  <w:p>
-    <w:pPr>
-      <w:pStyle w:val="Header"/>
-    </w:pPr>
-  </w:p>
-</w:hdr>
 </file>
 
 <file path=word/numbering.xml><?xml version="1.0" encoding="utf-8"?>

</xml_diff>

<commit_message>
updated classification on hearing notice (#3613)
</commit_message>
<xml_diff>
--- a/docker/docmosis/templates/CV-UNS-HNO-ENG-01196.docx
+++ b/docker/docmosis/templates/CV-UNS-HNO-ENG-01196.docx
@@ -2293,12 +2293,6 @@
       </w:r>
     </w:p>
     <w:sectPr>
-      <w:headerReference w:type="even" r:id="rId9"/>
-      <w:headerReference w:type="default" r:id="rId10"/>
-      <w:footerReference w:type="even" r:id="rId11"/>
-      <w:footerReference w:type="default" r:id="rId12"/>
-      <w:headerReference w:type="first" r:id="rId13"/>
-      <w:footerReference w:type="first" r:id="rId14"/>
       <w:pgSz w:w="11906" w:h="16838"/>
       <w:pgMar w:top="1440" w:right="1080" w:bottom="1440" w:left="1080" w:header="708" w:footer="708" w:gutter="0"/>
       <w:cols w:space="708"/>
@@ -2333,36 +2327,6 @@
 </w:endnotes>
 </file>
 
-<file path=word/footer1.xml><?xml version="1.0" encoding="utf-8"?>
-<w:ftr xmlns:wpc="http://schemas.microsoft.com/office/word/2010/wordprocessingCanvas" xmlns:cx="http://schemas.microsoft.com/office/drawing/2014/chartex" xmlns:cx1="http://schemas.microsoft.com/office/drawing/2015/9/8/chartex" xmlns:cx2="http://schemas.microsoft.com/office/drawing/2015/10/21/chartex" xmlns:cx3="http://schemas.microsoft.com/office/drawing/2016/5/9/chartex" xmlns:cx4="http://schemas.microsoft.com/office/drawing/2016/5/10/chartex" xmlns:cx5="http://schemas.microsoft.com/office/drawing/2016/5/11/chartex" xmlns:cx6="http://schemas.microsoft.com/office/drawing/2016/5/12/chartex" xmlns:cx7="http://schemas.microsoft.com/office/drawing/2016/5/13/chartex" xmlns:cx8="http://schemas.microsoft.com/office/drawing/2016/5/14/chartex" xmlns:mc="http://schemas.openxmlformats.org/markup-compatibility/2006" xmlns:aink="http://schemas.microsoft.com/office/drawing/2016/ink" xmlns:am3d="http://schemas.microsoft.com/office/drawing/2017/model3d" xmlns:o="urn:schemas-microsoft-com:office:office" xmlns:r="http://schemas.openxmlformats.org/officeDocument/2006/relationships" xmlns:m="http://schemas.openxmlformats.org/officeDocument/2006/math" xmlns:v="urn:schemas-microsoft-com:vml" xmlns:wp14="http://schemas.microsoft.com/office/word/2010/wordprocessingDrawing" xmlns:wp="http://schemas.openxmlformats.org/drawingml/2006/wordprocessingDrawing" xmlns:w10="urn:schemas-microsoft-com:office:word" xmlns:w="http://schemas.openxmlformats.org/wordprocessingml/2006/main" xmlns:w14="http://schemas.microsoft.com/office/word/2010/wordml" xmlns:w15="http://schemas.microsoft.com/office/word/2012/wordml" xmlns:w16cex="http://schemas.microsoft.com/office/word/2018/wordml/cex" xmlns:w16cid="http://schemas.microsoft.com/office/word/2016/wordml/cid" xmlns:w16="http://schemas.microsoft.com/office/word/2018/wordml" xmlns:w16sdtdh="http://schemas.microsoft.com/office/word/2020/wordml/sdtdatahash" xmlns:w16se="http://schemas.microsoft.com/office/word/2015/wordml/symex" xmlns:wpg="http://schemas.microsoft.com/office/word/2010/wordprocessingGroup" xmlns:wpi="http://schemas.microsoft.com/office/word/2010/wordprocessingInk" xmlns:wne="http://schemas.microsoft.com/office/word/2006/wordml" xmlns:wps="http://schemas.microsoft.com/office/word/2010/wordprocessingShape" mc:Ignorable="w14 w15 w16se w16cid w16 w16cex w16sdtdh wp14">
-  <w:p>
-    <w:pPr>
-      <w:pStyle w:val="Footer"/>
-    </w:pPr>
-  </w:p>
-</w:ftr>
-</file>
-
-<file path=word/footer2.xml><?xml version="1.0" encoding="utf-8"?>
-<w:ftr xmlns:wpc="http://schemas.microsoft.com/office/word/2010/wordprocessingCanvas" xmlns:cx="http://schemas.microsoft.com/office/drawing/2014/chartex" xmlns:cx1="http://schemas.microsoft.com/office/drawing/2015/9/8/chartex" xmlns:cx2="http://schemas.microsoft.com/office/drawing/2015/10/21/chartex" xmlns:cx3="http://schemas.microsoft.com/office/drawing/2016/5/9/chartex" xmlns:cx4="http://schemas.microsoft.com/office/drawing/2016/5/10/chartex" xmlns:cx5="http://schemas.microsoft.com/office/drawing/2016/5/11/chartex" xmlns:cx6="http://schemas.microsoft.com/office/drawing/2016/5/12/chartex" xmlns:cx7="http://schemas.microsoft.com/office/drawing/2016/5/13/chartex" xmlns:cx8="http://schemas.microsoft.com/office/drawing/2016/5/14/chartex" xmlns:mc="http://schemas.openxmlformats.org/markup-compatibility/2006" xmlns:aink="http://schemas.microsoft.com/office/drawing/2016/ink" xmlns:am3d="http://schemas.microsoft.com/office/drawing/2017/model3d" xmlns:o="urn:schemas-microsoft-com:office:office" xmlns:r="http://schemas.openxmlformats.org/officeDocument/2006/relationships" xmlns:m="http://schemas.openxmlformats.org/officeDocument/2006/math" xmlns:v="urn:schemas-microsoft-com:vml" xmlns:wp14="http://schemas.microsoft.com/office/word/2010/wordprocessingDrawing" xmlns:wp="http://schemas.openxmlformats.org/drawingml/2006/wordprocessingDrawing" xmlns:w10="urn:schemas-microsoft-com:office:word" xmlns:w="http://schemas.openxmlformats.org/wordprocessingml/2006/main" xmlns:w14="http://schemas.microsoft.com/office/word/2010/wordml" xmlns:w15="http://schemas.microsoft.com/office/word/2012/wordml" xmlns:w16cex="http://schemas.microsoft.com/office/word/2018/wordml/cex" xmlns:w16cid="http://schemas.microsoft.com/office/word/2016/wordml/cid" xmlns:w16="http://schemas.microsoft.com/office/word/2018/wordml" xmlns:w16sdtdh="http://schemas.microsoft.com/office/word/2020/wordml/sdtdatahash" xmlns:w16se="http://schemas.microsoft.com/office/word/2015/wordml/symex" xmlns:wpg="http://schemas.microsoft.com/office/word/2010/wordprocessingGroup" xmlns:wpi="http://schemas.microsoft.com/office/word/2010/wordprocessingInk" xmlns:wne="http://schemas.microsoft.com/office/word/2006/wordml" xmlns:wps="http://schemas.microsoft.com/office/word/2010/wordprocessingShape" mc:Ignorable="w14 w15 w16se w16cid w16 w16cex w16sdtdh wp14">
-  <w:p>
-    <w:pPr>
-      <w:pStyle w:val="Footer"/>
-    </w:pPr>
-  </w:p>
-</w:ftr>
-</file>
-
-<file path=word/footer3.xml><?xml version="1.0" encoding="utf-8"?>
-<w:ftr xmlns:wpc="http://schemas.microsoft.com/office/word/2010/wordprocessingCanvas" xmlns:cx="http://schemas.microsoft.com/office/drawing/2014/chartex" xmlns:cx1="http://schemas.microsoft.com/office/drawing/2015/9/8/chartex" xmlns:cx2="http://schemas.microsoft.com/office/drawing/2015/10/21/chartex" xmlns:cx3="http://schemas.microsoft.com/office/drawing/2016/5/9/chartex" xmlns:cx4="http://schemas.microsoft.com/office/drawing/2016/5/10/chartex" xmlns:cx5="http://schemas.microsoft.com/office/drawing/2016/5/11/chartex" xmlns:cx6="http://schemas.microsoft.com/office/drawing/2016/5/12/chartex" xmlns:cx7="http://schemas.microsoft.com/office/drawing/2016/5/13/chartex" xmlns:cx8="http://schemas.microsoft.com/office/drawing/2016/5/14/chartex" xmlns:mc="http://schemas.openxmlformats.org/markup-compatibility/2006" xmlns:aink="http://schemas.microsoft.com/office/drawing/2016/ink" xmlns:am3d="http://schemas.microsoft.com/office/drawing/2017/model3d" xmlns:o="urn:schemas-microsoft-com:office:office" xmlns:r="http://schemas.openxmlformats.org/officeDocument/2006/relationships" xmlns:m="http://schemas.openxmlformats.org/officeDocument/2006/math" xmlns:v="urn:schemas-microsoft-com:vml" xmlns:wp14="http://schemas.microsoft.com/office/word/2010/wordprocessingDrawing" xmlns:wp="http://schemas.openxmlformats.org/drawingml/2006/wordprocessingDrawing" xmlns:w10="urn:schemas-microsoft-com:office:word" xmlns:w="http://schemas.openxmlformats.org/wordprocessingml/2006/main" xmlns:w14="http://schemas.microsoft.com/office/word/2010/wordml" xmlns:w15="http://schemas.microsoft.com/office/word/2012/wordml" xmlns:w16cex="http://schemas.microsoft.com/office/word/2018/wordml/cex" xmlns:w16cid="http://schemas.microsoft.com/office/word/2016/wordml/cid" xmlns:w16="http://schemas.microsoft.com/office/word/2018/wordml" xmlns:w16sdtdh="http://schemas.microsoft.com/office/word/2020/wordml/sdtdatahash" xmlns:w16se="http://schemas.microsoft.com/office/word/2015/wordml/symex" xmlns:wpg="http://schemas.microsoft.com/office/word/2010/wordprocessingGroup" xmlns:wpi="http://schemas.microsoft.com/office/word/2010/wordprocessingInk" xmlns:wne="http://schemas.microsoft.com/office/word/2006/wordml" xmlns:wps="http://schemas.microsoft.com/office/word/2010/wordprocessingShape" mc:Ignorable="w14 w15 w16se w16cid w16 w16cex w16sdtdh wp14">
-  <w:p>
-    <w:pPr>
-      <w:pStyle w:val="Footer"/>
-    </w:pPr>
-  </w:p>
-</w:ftr>
-</file>
-
 <file path=word/footnotes.xml><?xml version="1.0" encoding="utf-8"?>
 <w:footnotes xmlns:wpc="http://schemas.microsoft.com/office/word/2010/wordprocessingCanvas" xmlns:cx="http://schemas.microsoft.com/office/drawing/2014/chartex" xmlns:cx1="http://schemas.microsoft.com/office/drawing/2015/9/8/chartex" xmlns:cx2="http://schemas.microsoft.com/office/drawing/2015/10/21/chartex" xmlns:cx3="http://schemas.microsoft.com/office/drawing/2016/5/9/chartex" xmlns:cx4="http://schemas.microsoft.com/office/drawing/2016/5/10/chartex" xmlns:cx5="http://schemas.microsoft.com/office/drawing/2016/5/11/chartex" xmlns:cx6="http://schemas.microsoft.com/office/drawing/2016/5/12/chartex" xmlns:cx7="http://schemas.microsoft.com/office/drawing/2016/5/13/chartex" xmlns:cx8="http://schemas.microsoft.com/office/drawing/2016/5/14/chartex" xmlns:mc="http://schemas.openxmlformats.org/markup-compatibility/2006" xmlns:aink="http://schemas.microsoft.com/office/drawing/2016/ink" xmlns:am3d="http://schemas.microsoft.com/office/drawing/2017/model3d" xmlns:o="urn:schemas-microsoft-com:office:office" xmlns:r="http://schemas.openxmlformats.org/officeDocument/2006/relationships" xmlns:m="http://schemas.openxmlformats.org/officeDocument/2006/math" xmlns:v="urn:schemas-microsoft-com:vml" xmlns:wp14="http://schemas.microsoft.com/office/word/2010/wordprocessingDrawing" xmlns:wp="http://schemas.openxmlformats.org/drawingml/2006/wordprocessingDrawing" xmlns:w10="urn:schemas-microsoft-com:office:word" xmlns:w="http://schemas.openxmlformats.org/wordprocessingml/2006/main" xmlns:w14="http://schemas.microsoft.com/office/word/2010/wordml" xmlns:w15="http://schemas.microsoft.com/office/word/2012/wordml" xmlns:w16cex="http://schemas.microsoft.com/office/word/2018/wordml/cex" xmlns:w16cid="http://schemas.microsoft.com/office/word/2016/wordml/cid" xmlns:w16="http://schemas.microsoft.com/office/word/2018/wordml" xmlns:w16sdtdh="http://schemas.microsoft.com/office/word/2020/wordml/sdtdatahash" xmlns:w16se="http://schemas.microsoft.com/office/word/2015/wordml/symex" xmlns:wpg="http://schemas.microsoft.com/office/word/2010/wordprocessingGroup" xmlns:wpi="http://schemas.microsoft.com/office/word/2010/wordprocessingInk" xmlns:wne="http://schemas.microsoft.com/office/word/2006/wordml" xmlns:wps="http://schemas.microsoft.com/office/word/2010/wordprocessingShape" mc:Ignorable="w14 w15 w16se w16cid w16 w16cex w16sdtdh wp14">
   <w:footnote w:type="separator" w:id="-1">
@@ -2386,36 +2350,6 @@
     </w:p>
   </w:footnote>
 </w:footnotes>
-</file>
-
-<file path=word/header1.xml><?xml version="1.0" encoding="utf-8"?>
-<w:hdr xmlns:wpc="http://schemas.microsoft.com/office/word/2010/wordprocessingCanvas" xmlns:cx="http://schemas.microsoft.com/office/drawing/2014/chartex" xmlns:cx1="http://schemas.microsoft.com/office/drawing/2015/9/8/chartex" xmlns:cx2="http://schemas.microsoft.com/office/drawing/2015/10/21/chartex" xmlns:cx3="http://schemas.microsoft.com/office/drawing/2016/5/9/chartex" xmlns:cx4="http://schemas.microsoft.com/office/drawing/2016/5/10/chartex" xmlns:cx5="http://schemas.microsoft.com/office/drawing/2016/5/11/chartex" xmlns:cx6="http://schemas.microsoft.com/office/drawing/2016/5/12/chartex" xmlns:cx7="http://schemas.microsoft.com/office/drawing/2016/5/13/chartex" xmlns:cx8="http://schemas.microsoft.com/office/drawing/2016/5/14/chartex" xmlns:mc="http://schemas.openxmlformats.org/markup-compatibility/2006" xmlns:aink="http://schemas.microsoft.com/office/drawing/2016/ink" xmlns:am3d="http://schemas.microsoft.com/office/drawing/2017/model3d" xmlns:o="urn:schemas-microsoft-com:office:office" xmlns:r="http://schemas.openxmlformats.org/officeDocument/2006/relationships" xmlns:m="http://schemas.openxmlformats.org/officeDocument/2006/math" xmlns:v="urn:schemas-microsoft-com:vml" xmlns:wp14="http://schemas.microsoft.com/office/word/2010/wordprocessingDrawing" xmlns:wp="http://schemas.openxmlformats.org/drawingml/2006/wordprocessingDrawing" xmlns:w10="urn:schemas-microsoft-com:office:word" xmlns:w="http://schemas.openxmlformats.org/wordprocessingml/2006/main" xmlns:w14="http://schemas.microsoft.com/office/word/2010/wordml" xmlns:w15="http://schemas.microsoft.com/office/word/2012/wordml" xmlns:w16cex="http://schemas.microsoft.com/office/word/2018/wordml/cex" xmlns:w16cid="http://schemas.microsoft.com/office/word/2016/wordml/cid" xmlns:w16="http://schemas.microsoft.com/office/word/2018/wordml" xmlns:w16sdtdh="http://schemas.microsoft.com/office/word/2020/wordml/sdtdatahash" xmlns:w16se="http://schemas.microsoft.com/office/word/2015/wordml/symex" xmlns:wpg="http://schemas.microsoft.com/office/word/2010/wordprocessingGroup" xmlns:wpi="http://schemas.microsoft.com/office/word/2010/wordprocessingInk" xmlns:wne="http://schemas.microsoft.com/office/word/2006/wordml" xmlns:wps="http://schemas.microsoft.com/office/word/2010/wordprocessingShape" mc:Ignorable="w14 w15 w16se w16cid w16 w16cex w16sdtdh wp14">
-  <w:p>
-    <w:pPr>
-      <w:pStyle w:val="Header"/>
-    </w:pPr>
-  </w:p>
-</w:hdr>
-</file>
-
-<file path=word/header2.xml><?xml version="1.0" encoding="utf-8"?>
-<w:hdr xmlns:wpc="http://schemas.microsoft.com/office/word/2010/wordprocessingCanvas" xmlns:cx="http://schemas.microsoft.com/office/drawing/2014/chartex" xmlns:cx1="http://schemas.microsoft.com/office/drawing/2015/9/8/chartex" xmlns:cx2="http://schemas.microsoft.com/office/drawing/2015/10/21/chartex" xmlns:cx3="http://schemas.microsoft.com/office/drawing/2016/5/9/chartex" xmlns:cx4="http://schemas.microsoft.com/office/drawing/2016/5/10/chartex" xmlns:cx5="http://schemas.microsoft.com/office/drawing/2016/5/11/chartex" xmlns:cx6="http://schemas.microsoft.com/office/drawing/2016/5/12/chartex" xmlns:cx7="http://schemas.microsoft.com/office/drawing/2016/5/13/chartex" xmlns:cx8="http://schemas.microsoft.com/office/drawing/2016/5/14/chartex" xmlns:mc="http://schemas.openxmlformats.org/markup-compatibility/2006" xmlns:aink="http://schemas.microsoft.com/office/drawing/2016/ink" xmlns:am3d="http://schemas.microsoft.com/office/drawing/2017/model3d" xmlns:o="urn:schemas-microsoft-com:office:office" xmlns:r="http://schemas.openxmlformats.org/officeDocument/2006/relationships" xmlns:m="http://schemas.openxmlformats.org/officeDocument/2006/math" xmlns:v="urn:schemas-microsoft-com:vml" xmlns:wp14="http://schemas.microsoft.com/office/word/2010/wordprocessingDrawing" xmlns:wp="http://schemas.openxmlformats.org/drawingml/2006/wordprocessingDrawing" xmlns:w10="urn:schemas-microsoft-com:office:word" xmlns:w="http://schemas.openxmlformats.org/wordprocessingml/2006/main" xmlns:w14="http://schemas.microsoft.com/office/word/2010/wordml" xmlns:w15="http://schemas.microsoft.com/office/word/2012/wordml" xmlns:w16cex="http://schemas.microsoft.com/office/word/2018/wordml/cex" xmlns:w16cid="http://schemas.microsoft.com/office/word/2016/wordml/cid" xmlns:w16="http://schemas.microsoft.com/office/word/2018/wordml" xmlns:w16sdtdh="http://schemas.microsoft.com/office/word/2020/wordml/sdtdatahash" xmlns:w16se="http://schemas.microsoft.com/office/word/2015/wordml/symex" xmlns:wpg="http://schemas.microsoft.com/office/word/2010/wordprocessingGroup" xmlns:wpi="http://schemas.microsoft.com/office/word/2010/wordprocessingInk" xmlns:wne="http://schemas.microsoft.com/office/word/2006/wordml" xmlns:wps="http://schemas.microsoft.com/office/word/2010/wordprocessingShape" mc:Ignorable="w14 w15 w16se w16cid w16 w16cex w16sdtdh wp14">
-  <w:p>
-    <w:pPr>
-      <w:pStyle w:val="Header"/>
-    </w:pPr>
-  </w:p>
-</w:hdr>
-</file>
-
-<file path=word/header3.xml><?xml version="1.0" encoding="utf-8"?>
-<w:hdr xmlns:wpc="http://schemas.microsoft.com/office/word/2010/wordprocessingCanvas" xmlns:cx="http://schemas.microsoft.com/office/drawing/2014/chartex" xmlns:cx1="http://schemas.microsoft.com/office/drawing/2015/9/8/chartex" xmlns:cx2="http://schemas.microsoft.com/office/drawing/2015/10/21/chartex" xmlns:cx3="http://schemas.microsoft.com/office/drawing/2016/5/9/chartex" xmlns:cx4="http://schemas.microsoft.com/office/drawing/2016/5/10/chartex" xmlns:cx5="http://schemas.microsoft.com/office/drawing/2016/5/11/chartex" xmlns:cx6="http://schemas.microsoft.com/office/drawing/2016/5/12/chartex" xmlns:cx7="http://schemas.microsoft.com/office/drawing/2016/5/13/chartex" xmlns:cx8="http://schemas.microsoft.com/office/drawing/2016/5/14/chartex" xmlns:mc="http://schemas.openxmlformats.org/markup-compatibility/2006" xmlns:aink="http://schemas.microsoft.com/office/drawing/2016/ink" xmlns:am3d="http://schemas.microsoft.com/office/drawing/2017/model3d" xmlns:o="urn:schemas-microsoft-com:office:office" xmlns:r="http://schemas.openxmlformats.org/officeDocument/2006/relationships" xmlns:m="http://schemas.openxmlformats.org/officeDocument/2006/math" xmlns:v="urn:schemas-microsoft-com:vml" xmlns:wp14="http://schemas.microsoft.com/office/word/2010/wordprocessingDrawing" xmlns:wp="http://schemas.openxmlformats.org/drawingml/2006/wordprocessingDrawing" xmlns:w10="urn:schemas-microsoft-com:office:word" xmlns:w="http://schemas.openxmlformats.org/wordprocessingml/2006/main" xmlns:w14="http://schemas.microsoft.com/office/word/2010/wordml" xmlns:w15="http://schemas.microsoft.com/office/word/2012/wordml" xmlns:w16cex="http://schemas.microsoft.com/office/word/2018/wordml/cex" xmlns:w16cid="http://schemas.microsoft.com/office/word/2016/wordml/cid" xmlns:w16="http://schemas.microsoft.com/office/word/2018/wordml" xmlns:w16sdtdh="http://schemas.microsoft.com/office/word/2020/wordml/sdtdatahash" xmlns:w16se="http://schemas.microsoft.com/office/word/2015/wordml/symex" xmlns:wpg="http://schemas.microsoft.com/office/word/2010/wordprocessingGroup" xmlns:wpi="http://schemas.microsoft.com/office/word/2010/wordprocessingInk" xmlns:wne="http://schemas.microsoft.com/office/word/2006/wordml" xmlns:wps="http://schemas.microsoft.com/office/word/2010/wordprocessingShape" mc:Ignorable="w14 w15 w16se w16cid w16 w16cex w16sdtdh wp14">
-  <w:p>
-    <w:pPr>
-      <w:pStyle w:val="Header"/>
-    </w:pPr>
-  </w:p>
-</w:hdr>
 </file>
 
 <file path=word/numbering.xml><?xml version="1.0" encoding="utf-8"?>

</xml_diff>

<commit_message>
Hearing notice other should not generate fee related changes
</commit_message>
<xml_diff>
--- a/docker/docmosis/templates/CV-UNS-HNO-ENG-01196.docx
+++ b/docker/docmosis/templates/CV-UNS-HNO-ENG-01196.docx
@@ -1,6 +1,6 @@
 
 <file path=word/document.xml><?xml version="1.0" encoding="utf-8"?>
-<w:document xmlns:wpc="http://schemas.microsoft.com/office/word/2010/wordprocessingCanvas" xmlns:cx="http://schemas.microsoft.com/office/drawing/2014/chartex" xmlns:cx1="http://schemas.microsoft.com/office/drawing/2015/9/8/chartex" xmlns:cx2="http://schemas.microsoft.com/office/drawing/2015/10/21/chartex" xmlns:cx3="http://schemas.microsoft.com/office/drawing/2016/5/9/chartex" xmlns:cx4="http://schemas.microsoft.com/office/drawing/2016/5/10/chartex" xmlns:cx5="http://schemas.microsoft.com/office/drawing/2016/5/11/chartex" xmlns:cx6="http://schemas.microsoft.com/office/drawing/2016/5/12/chartex" xmlns:cx7="http://schemas.microsoft.com/office/drawing/2016/5/13/chartex" xmlns:cx8="http://schemas.microsoft.com/office/drawing/2016/5/14/chartex" xmlns:mc="http://schemas.openxmlformats.org/markup-compatibility/2006" xmlns:aink="http://schemas.microsoft.com/office/drawing/2016/ink" xmlns:am3d="http://schemas.microsoft.com/office/drawing/2017/model3d" xmlns:o="urn:schemas-microsoft-com:office:office" xmlns:r="http://schemas.openxmlformats.org/officeDocument/2006/relationships" xmlns:m="http://schemas.openxmlformats.org/officeDocument/2006/math" xmlns:v="urn:schemas-microsoft-com:vml" xmlns:wp14="http://schemas.microsoft.com/office/word/2010/wordprocessingDrawing" xmlns:wp="http://schemas.openxmlformats.org/drawingml/2006/wordprocessingDrawing" xmlns:w10="urn:schemas-microsoft-com:office:word" xmlns:w="http://schemas.openxmlformats.org/wordprocessingml/2006/main" xmlns:w14="http://schemas.microsoft.com/office/word/2010/wordml" xmlns:w15="http://schemas.microsoft.com/office/word/2012/wordml" xmlns:w16cex="http://schemas.microsoft.com/office/word/2018/wordml/cex" xmlns:w16cid="http://schemas.microsoft.com/office/word/2016/wordml/cid" xmlns:w16="http://schemas.microsoft.com/office/word/2018/wordml" xmlns:w16sdtdh="http://schemas.microsoft.com/office/word/2020/wordml/sdtdatahash" xmlns:w16se="http://schemas.microsoft.com/office/word/2015/wordml/symex" xmlns:wpg="http://schemas.microsoft.com/office/word/2010/wordprocessingGroup" xmlns:wpi="http://schemas.microsoft.com/office/word/2010/wordprocessingInk" xmlns:wne="http://schemas.microsoft.com/office/word/2006/wordml" xmlns:wps="http://schemas.microsoft.com/office/word/2010/wordprocessingShape" mc:Ignorable="w14 w15 w16se w16cid w16 w16cex w16sdtdh wp14">
+<w:document xmlns:wpc="http://schemas.microsoft.com/office/word/2010/wordprocessingCanvas" xmlns:cx="http://schemas.microsoft.com/office/drawing/2014/chartex" xmlns:cx1="http://schemas.microsoft.com/office/drawing/2015/9/8/chartex" xmlns:cx2="http://schemas.microsoft.com/office/drawing/2015/10/21/chartex" xmlns:cx3="http://schemas.microsoft.com/office/drawing/2016/5/9/chartex" xmlns:cx4="http://schemas.microsoft.com/office/drawing/2016/5/10/chartex" xmlns:cx5="http://schemas.microsoft.com/office/drawing/2016/5/11/chartex" xmlns:cx6="http://schemas.microsoft.com/office/drawing/2016/5/12/chartex" xmlns:cx7="http://schemas.microsoft.com/office/drawing/2016/5/13/chartex" xmlns:cx8="http://schemas.microsoft.com/office/drawing/2016/5/14/chartex" xmlns:mc="http://schemas.openxmlformats.org/markup-compatibility/2006" xmlns:aink="http://schemas.microsoft.com/office/drawing/2016/ink" xmlns:am3d="http://schemas.microsoft.com/office/drawing/2017/model3d" xmlns:o="urn:schemas-microsoft-com:office:office" xmlns:oel="http://schemas.microsoft.com/office/2019/extlst" xmlns:r="http://schemas.openxmlformats.org/officeDocument/2006/relationships" xmlns:m="http://schemas.openxmlformats.org/officeDocument/2006/math" xmlns:v="urn:schemas-microsoft-com:vml" xmlns:wp14="http://schemas.microsoft.com/office/word/2010/wordprocessingDrawing" xmlns:wp="http://schemas.openxmlformats.org/drawingml/2006/wordprocessingDrawing" xmlns:w10="urn:schemas-microsoft-com:office:word" xmlns:w="http://schemas.openxmlformats.org/wordprocessingml/2006/main" xmlns:w14="http://schemas.microsoft.com/office/word/2010/wordml" xmlns:w15="http://schemas.microsoft.com/office/word/2012/wordml" xmlns:w16cex="http://schemas.microsoft.com/office/word/2018/wordml/cex" xmlns:w16cid="http://schemas.microsoft.com/office/word/2016/wordml/cid" xmlns:w16="http://schemas.microsoft.com/office/word/2018/wordml" xmlns:w16sdtdh="http://schemas.microsoft.com/office/word/2020/wordml/sdtdatahash" xmlns:w16se="http://schemas.microsoft.com/office/word/2015/wordml/symex" xmlns:wpg="http://schemas.microsoft.com/office/word/2010/wordprocessingGroup" xmlns:wpi="http://schemas.microsoft.com/office/word/2010/wordprocessingInk" xmlns:wne="http://schemas.microsoft.com/office/word/2006/wordml" xmlns:wps="http://schemas.microsoft.com/office/word/2010/wordprocessingShape" mc:Ignorable="w14 w15 w16se w16cid w16 w16cex w16sdtdh wp14">
   <w:body>
     <w:tbl>
       <w:tblPr>
@@ -1732,254 +1732,16 @@
           <w:szCs w:val="24"/>
         </w:rPr>
       </w:pPr>
-      <w:r>
-        <w:rPr>
-          <w:rFonts w:ascii="Arial" w:hAnsi="Arial" w:cs="Arial"/>
-          <w:color w:val="000000" w:themeColor="text1"/>
-          <w:sz w:val="24"/>
-          <w:szCs w:val="24"/>
-        </w:rPr>
-        <w:t>&lt;&lt;cs_{</w:t>
-      </w:r>
-      <w:proofErr w:type="spellStart"/>
-      <w:r>
-        <w:rPr>
-          <w:rFonts w:ascii="Arial" w:hAnsi="Arial" w:cs="Arial"/>
-          <w:color w:val="000000" w:themeColor="text1"/>
-          <w:sz w:val="24"/>
-          <w:szCs w:val="24"/>
-        </w:rPr>
-        <w:t>listingOrRelisting</w:t>
-      </w:r>
-      <w:proofErr w:type="spellEnd"/>
-      <w:r>
-        <w:rPr>
-          <w:rFonts w:ascii="Arial" w:hAnsi="Arial" w:cs="Arial"/>
-          <w:color w:val="000000" w:themeColor="text1"/>
-          <w:sz w:val="24"/>
-          <w:szCs w:val="24"/>
-        </w:rPr>
-        <w:t xml:space="preserve">=’LISTING’}&gt;&gt; </w:t>
-      </w:r>
     </w:p>
     <w:p>
       <w:pPr>
         <w:spacing w:after="0" w:line="240" w:lineRule="auto"/>
         <w:rPr>
           <w:rFonts w:ascii="Arial" w:hAnsi="Arial" w:cs="Arial"/>
-          <w:color w:val="000000" w:themeColor="text1"/>
-          <w:sz w:val="24"/>
-          <w:szCs w:val="24"/>
-        </w:rPr>
-      </w:pPr>
-      <w:r>
-        <w:rPr>
-          <w:rFonts w:ascii="Arial" w:hAnsi="Arial" w:cs="Arial"/>
-          <w:color w:val="000000" w:themeColor="text1"/>
-          <w:sz w:val="24"/>
-          <w:szCs w:val="24"/>
-        </w:rPr>
-        <w:t xml:space="preserve">The Hearing fee is </w:t>
-      </w:r>
-      <w:bookmarkStart w:id="7" w:name="_Hlk114659981"/>
-      <w:r>
-        <w:rPr>
-          <w:rFonts w:ascii="Arial" w:hAnsi="Arial" w:cs="Arial"/>
-          <w:sz w:val="24"/>
-          <w:szCs w:val="24"/>
-        </w:rPr>
-        <w:t>&lt;&lt;</w:t>
-      </w:r>
-      <w:proofErr w:type="spellStart"/>
-      <w:r>
-        <w:rPr>
-          <w:rFonts w:ascii="Arial" w:hAnsi="Arial" w:cs="Arial"/>
-          <w:sz w:val="24"/>
-          <w:szCs w:val="24"/>
-        </w:rPr>
-        <w:t>feeAmount</w:t>
-      </w:r>
-      <w:proofErr w:type="spellEnd"/>
-      <w:r>
-        <w:rPr>
-          <w:rFonts w:ascii="Arial" w:hAnsi="Arial" w:cs="Arial"/>
-          <w:sz w:val="24"/>
-          <w:szCs w:val="24"/>
-        </w:rPr>
-        <w:t>&gt;&gt;</w:t>
-      </w:r>
-      <w:bookmarkEnd w:id="7"/>
-    </w:p>
-    <w:p>
-      <w:pPr>
-        <w:spacing w:after="0" w:line="240" w:lineRule="auto"/>
-        <w:rPr>
-          <w:rFonts w:ascii="Arial" w:hAnsi="Arial" w:cs="Arial"/>
-          <w:color w:val="000000" w:themeColor="text1"/>
-          <w:sz w:val="24"/>
-          <w:szCs w:val="24"/>
-        </w:rPr>
-      </w:pPr>
-      <w:r>
-        <w:rPr>
-          <w:rFonts w:ascii="Arial" w:hAnsi="Arial" w:cs="Arial"/>
-          <w:color w:val="000000" w:themeColor="text1"/>
-          <w:sz w:val="24"/>
-          <w:szCs w:val="24"/>
-        </w:rPr>
-        <w:t>Payable by &lt;</w:t>
-      </w:r>
-      <w:proofErr w:type="gramStart"/>
-      <w:r>
-        <w:rPr>
-          <w:rFonts w:ascii="Arial" w:hAnsi="Arial" w:cs="Arial"/>
-          <w:color w:val="000000" w:themeColor="text1"/>
-          <w:sz w:val="24"/>
-          <w:szCs w:val="24"/>
-        </w:rPr>
-        <w:t>&lt;{</w:t>
-      </w:r>
-      <w:proofErr w:type="spellStart"/>
-      <w:proofErr w:type="gramEnd"/>
-      <w:r>
-        <w:rPr>
-          <w:rFonts w:ascii="Arial" w:hAnsi="Arial" w:cs="Arial"/>
-          <w:color w:val="000000" w:themeColor="text1"/>
-          <w:sz w:val="24"/>
-          <w:szCs w:val="24"/>
-        </w:rPr>
-        <w:t>dateFormat</w:t>
-      </w:r>
-      <w:proofErr w:type="spellEnd"/>
-      <w:r>
-        <w:rPr>
-          <w:rFonts w:ascii="Arial" w:hAnsi="Arial" w:cs="Arial"/>
-          <w:color w:val="000000" w:themeColor="text1"/>
-          <w:sz w:val="24"/>
-          <w:szCs w:val="24"/>
-        </w:rPr>
-        <w:t>(</w:t>
-      </w:r>
-      <w:proofErr w:type="spellStart"/>
-      <w:r>
-        <w:rPr>
-          <w:rFonts w:ascii="Arial" w:hAnsi="Arial" w:cs="Arial"/>
-          <w:color w:val="000000" w:themeColor="text1"/>
-          <w:sz w:val="24"/>
-          <w:szCs w:val="24"/>
-        </w:rPr>
-        <w:t>hearingDueDate</w:t>
-      </w:r>
-      <w:proofErr w:type="spellEnd"/>
-      <w:r>
-        <w:rPr>
-          <w:rFonts w:ascii="Arial" w:hAnsi="Arial" w:cs="Arial"/>
-          <w:color w:val="000000" w:themeColor="text1"/>
-          <w:sz w:val="24"/>
-          <w:szCs w:val="24"/>
-        </w:rPr>
-        <w:t xml:space="preserve">, ‘dd MMMM </w:t>
-      </w:r>
-      <w:proofErr w:type="spellStart"/>
-      <w:r>
-        <w:rPr>
-          <w:rFonts w:ascii="Arial" w:hAnsi="Arial" w:cs="Arial"/>
-          <w:color w:val="000000" w:themeColor="text1"/>
-          <w:sz w:val="24"/>
-          <w:szCs w:val="24"/>
-        </w:rPr>
-        <w:t>yyyy</w:t>
-      </w:r>
-      <w:proofErr w:type="spellEnd"/>
-      <w:r>
-        <w:rPr>
-          <w:rFonts w:ascii="Arial" w:hAnsi="Arial" w:cs="Arial"/>
-          <w:color w:val="000000" w:themeColor="text1"/>
-          <w:sz w:val="24"/>
-          <w:szCs w:val="24"/>
-        </w:rPr>
-        <w:t>’)}&gt;&gt;</w:t>
-      </w:r>
-      <w:r>
-        <w:rPr>
-          <w:rFonts w:ascii="Arial" w:hAnsi="Arial" w:cs="Arial"/>
-          <w:color w:val="000000" w:themeColor="text1"/>
-          <w:sz w:val="24"/>
-          <w:szCs w:val="24"/>
-        </w:rPr>
-        <w:t>.</w:t>
-      </w:r>
-    </w:p>
-    <w:p>
-      <w:pPr>
-        <w:tabs>
-          <w:tab w:val="left" w:pos="560"/>
-          <w:tab w:val="left" w:pos="1120"/>
-          <w:tab w:val="left" w:pos="1680"/>
-          <w:tab w:val="left" w:pos="2240"/>
-          <w:tab w:val="left" w:pos="2800"/>
-          <w:tab w:val="left" w:pos="3360"/>
-          <w:tab w:val="left" w:pos="3920"/>
-          <w:tab w:val="left" w:pos="4480"/>
-          <w:tab w:val="left" w:pos="5040"/>
-          <w:tab w:val="left" w:pos="5600"/>
-          <w:tab w:val="left" w:pos="6160"/>
-          <w:tab w:val="left" w:pos="6720"/>
-        </w:tabs>
-        <w:autoSpaceDE w:val="0"/>
-        <w:autoSpaceDN w:val="0"/>
-        <w:adjustRightInd w:val="0"/>
-        <w:spacing w:after="0" w:line="240" w:lineRule="auto"/>
-        <w:rPr>
-          <w:rFonts w:ascii="Arial" w:hAnsi="Arial" w:cs="Arial"/>
-          <w:color w:val="000000"/>
-          <w:sz w:val="24"/>
-          <w:szCs w:val="24"/>
-        </w:rPr>
-      </w:pPr>
-    </w:p>
-    <w:p>
-      <w:pPr>
-        <w:tabs>
-          <w:tab w:val="left" w:pos="560"/>
-          <w:tab w:val="left" w:pos="1120"/>
-          <w:tab w:val="left" w:pos="1680"/>
-          <w:tab w:val="left" w:pos="2240"/>
-          <w:tab w:val="left" w:pos="2800"/>
-          <w:tab w:val="left" w:pos="3360"/>
-          <w:tab w:val="left" w:pos="3920"/>
-          <w:tab w:val="left" w:pos="4480"/>
-          <w:tab w:val="left" w:pos="5040"/>
-          <w:tab w:val="left" w:pos="5600"/>
-          <w:tab w:val="left" w:pos="6160"/>
-          <w:tab w:val="left" w:pos="6720"/>
-        </w:tabs>
-        <w:autoSpaceDE w:val="0"/>
-        <w:autoSpaceDN w:val="0"/>
-        <w:adjustRightInd w:val="0"/>
-        <w:spacing w:after="0" w:line="240" w:lineRule="auto"/>
-        <w:rPr>
-          <w:rFonts w:ascii="Arial" w:hAnsi="Arial" w:cs="Arial"/>
-          <w:sz w:val="24"/>
-          <w:szCs w:val="24"/>
-        </w:rPr>
-      </w:pPr>
-      <w:r>
-        <w:rPr>
-          <w:rFonts w:ascii="Arial" w:hAnsi="Arial" w:cs="Arial"/>
-          <w:sz w:val="24"/>
-          <w:szCs w:val="24"/>
-        </w:rPr>
-        <w:t>Unless the claimant does by</w:t>
-      </w:r>
-      <w:r>
-        <w:rPr>
-          <w:rFonts w:ascii="Arial" w:hAnsi="Arial" w:cs="Arial"/>
-          <w:sz w:val="24"/>
-          <w:szCs w:val="24"/>
-        </w:rPr>
-        <w:t xml:space="preserve"> </w:t>
-      </w:r>
+          <w:sz w:val="24"/>
+          <w:szCs w:val="24"/>
+        </w:rPr>
+      </w:pPr>
       <w:r>
         <w:rPr>
           <w:rFonts w:ascii="Arial" w:hAnsi="Arial" w:cs="Arial"/>
@@ -1988,299 +1750,6 @@
           <w:sz w:val="24"/>
           <w:szCs w:val="24"/>
         </w:rPr>
-        <w:t>midnight</w:t>
-      </w:r>
-      <w:r>
-        <w:rPr>
-          <w:rFonts w:ascii="Arial" w:hAnsi="Arial" w:cs="Arial"/>
-          <w:sz w:val="24"/>
-          <w:szCs w:val="24"/>
-        </w:rPr>
-        <w:t xml:space="preserve"> </w:t>
-      </w:r>
-      <w:r>
-        <w:rPr>
-          <w:rFonts w:ascii="Arial" w:hAnsi="Arial" w:cs="Arial"/>
-          <w:sz w:val="24"/>
-          <w:szCs w:val="24"/>
-        </w:rPr>
-        <w:t xml:space="preserve">on </w:t>
-      </w:r>
-      <w:r>
-        <w:rPr>
-          <w:rFonts w:ascii="Arial" w:hAnsi="Arial" w:cs="Arial"/>
-          <w:color w:val="000000" w:themeColor="text1"/>
-          <w:sz w:val="24"/>
-          <w:szCs w:val="24"/>
-        </w:rPr>
-        <w:t>&lt;&lt;{</w:t>
-      </w:r>
-      <w:proofErr w:type="spellStart"/>
-      <w:r>
-        <w:rPr>
-          <w:rFonts w:ascii="Arial" w:hAnsi="Arial" w:cs="Arial"/>
-          <w:color w:val="000000" w:themeColor="text1"/>
-          <w:sz w:val="24"/>
-          <w:szCs w:val="24"/>
-        </w:rPr>
-        <w:t>dateFormat</w:t>
-      </w:r>
-      <w:proofErr w:type="spellEnd"/>
-      <w:r>
-        <w:rPr>
-          <w:rFonts w:ascii="Arial" w:hAnsi="Arial" w:cs="Arial"/>
-          <w:color w:val="000000" w:themeColor="text1"/>
-          <w:sz w:val="24"/>
-          <w:szCs w:val="24"/>
-        </w:rPr>
-        <w:t>(</w:t>
-      </w:r>
-      <w:proofErr w:type="spellStart"/>
-      <w:r>
-        <w:rPr>
-          <w:rFonts w:ascii="Arial" w:hAnsi="Arial" w:cs="Arial"/>
-          <w:color w:val="000000" w:themeColor="text1"/>
-          <w:sz w:val="24"/>
-          <w:szCs w:val="24"/>
-        </w:rPr>
-        <w:t>hearingDueDate</w:t>
-      </w:r>
-      <w:proofErr w:type="spellEnd"/>
-      <w:r>
-        <w:rPr>
-          <w:rFonts w:ascii="Arial" w:hAnsi="Arial" w:cs="Arial"/>
-          <w:color w:val="000000" w:themeColor="text1"/>
-          <w:sz w:val="24"/>
-          <w:szCs w:val="24"/>
-        </w:rPr>
-        <w:t xml:space="preserve">, ‘dd MMMM </w:t>
-      </w:r>
-      <w:proofErr w:type="spellStart"/>
-      <w:r>
-        <w:rPr>
-          <w:rFonts w:ascii="Arial" w:hAnsi="Arial" w:cs="Arial"/>
-          <w:color w:val="000000" w:themeColor="text1"/>
-          <w:sz w:val="24"/>
-          <w:szCs w:val="24"/>
-        </w:rPr>
-        <w:t>yyyy</w:t>
-      </w:r>
-      <w:proofErr w:type="spellEnd"/>
-      <w:r>
-        <w:rPr>
-          <w:rFonts w:ascii="Arial" w:hAnsi="Arial" w:cs="Arial"/>
-          <w:color w:val="000000" w:themeColor="text1"/>
-          <w:sz w:val="24"/>
-          <w:szCs w:val="24"/>
-        </w:rPr>
-        <w:t xml:space="preserve">’)}&gt;&gt; </w:t>
-      </w:r>
-      <w:r>
-        <w:rPr>
-          <w:rFonts w:ascii="Arial" w:hAnsi="Arial" w:cs="Arial"/>
-          <w:sz w:val="24"/>
-          <w:szCs w:val="24"/>
-        </w:rPr>
-        <w:t xml:space="preserve">pay to the court the </w:t>
-      </w:r>
-      <w:r>
-        <w:rPr>
-          <w:rFonts w:ascii="Arial" w:hAnsi="Arial" w:cs="Arial"/>
-          <w:sz w:val="24"/>
-          <w:szCs w:val="24"/>
-        </w:rPr>
-        <w:t>hearing</w:t>
-      </w:r>
-      <w:r>
-        <w:rPr>
-          <w:rFonts w:ascii="Arial" w:hAnsi="Arial" w:cs="Arial"/>
-          <w:sz w:val="24"/>
-          <w:szCs w:val="24"/>
-        </w:rPr>
-        <w:t xml:space="preserve"> fee of </w:t>
-      </w:r>
-      <w:bookmarkStart w:id="8" w:name="_Hlk114660010"/>
-      <w:r>
-        <w:rPr>
-          <w:rFonts w:ascii="Arial" w:hAnsi="Arial" w:cs="Arial"/>
-          <w:sz w:val="24"/>
-          <w:szCs w:val="24"/>
-        </w:rPr>
-        <w:t>&lt;</w:t>
-      </w:r>
-      <w:r>
-        <w:rPr>
-          <w:rFonts w:ascii="Arial" w:hAnsi="Arial" w:cs="Arial"/>
-          <w:sz w:val="24"/>
-          <w:szCs w:val="24"/>
-        </w:rPr>
-        <w:t>&lt;</w:t>
-      </w:r>
-      <w:proofErr w:type="spellStart"/>
-      <w:r>
-        <w:rPr>
-          <w:rFonts w:ascii="Arial" w:hAnsi="Arial" w:cs="Arial"/>
-          <w:b/>
-          <w:bCs/>
-          <w:sz w:val="24"/>
-          <w:szCs w:val="24"/>
-        </w:rPr>
-        <w:t>fee</w:t>
-      </w:r>
-      <w:r>
-        <w:rPr>
-          <w:rFonts w:ascii="Arial" w:hAnsi="Arial" w:cs="Arial"/>
-          <w:b/>
-          <w:bCs/>
-          <w:sz w:val="24"/>
-          <w:szCs w:val="24"/>
-        </w:rPr>
-        <w:t>A</w:t>
-      </w:r>
-      <w:r>
-        <w:rPr>
-          <w:rFonts w:ascii="Arial" w:hAnsi="Arial" w:cs="Arial"/>
-          <w:b/>
-          <w:bCs/>
-          <w:sz w:val="24"/>
-          <w:szCs w:val="24"/>
-        </w:rPr>
-        <w:t>mount</w:t>
-      </w:r>
-      <w:proofErr w:type="spellEnd"/>
-      <w:r>
-        <w:rPr>
-          <w:rFonts w:ascii="Arial" w:hAnsi="Arial" w:cs="Arial"/>
-          <w:b/>
-          <w:bCs/>
-          <w:sz w:val="24"/>
-          <w:szCs w:val="24"/>
-        </w:rPr>
-        <w:t>&gt;</w:t>
-      </w:r>
-      <w:r>
-        <w:rPr>
-          <w:rFonts w:ascii="Arial" w:hAnsi="Arial" w:cs="Arial"/>
-          <w:sz w:val="24"/>
-          <w:szCs w:val="24"/>
-        </w:rPr>
-        <w:t xml:space="preserve">&gt; </w:t>
-      </w:r>
-      <w:bookmarkEnd w:id="8"/>
-      <w:r>
-        <w:rPr>
-          <w:rFonts w:ascii="Arial" w:hAnsi="Arial" w:cs="Arial"/>
-          <w:sz w:val="24"/>
-          <w:szCs w:val="24"/>
-        </w:rPr>
-        <w:t xml:space="preserve">or </w:t>
-      </w:r>
-      <w:r>
-        <w:rPr>
-          <w:rFonts w:ascii="Arial" w:hAnsi="Arial" w:cs="Arial"/>
-          <w:sz w:val="24"/>
-          <w:szCs w:val="24"/>
-        </w:rPr>
-        <w:t>upload</w:t>
-      </w:r>
-      <w:r>
-        <w:rPr>
-          <w:rFonts w:ascii="Arial" w:hAnsi="Arial" w:cs="Arial"/>
-          <w:sz w:val="24"/>
-          <w:szCs w:val="24"/>
-        </w:rPr>
-        <w:t xml:space="preserve"> a properly completed application </w:t>
-      </w:r>
-      <w:r>
-        <w:rPr>
-          <w:rFonts w:ascii="Arial" w:hAnsi="Arial" w:cs="Arial"/>
-          <w:sz w:val="24"/>
-          <w:szCs w:val="24"/>
-        </w:rPr>
-        <w:t>(</w:t>
-      </w:r>
-      <w:proofErr w:type="spellStart"/>
-      <w:r>
-        <w:rPr>
-          <w:rFonts w:ascii="Arial" w:hAnsi="Arial" w:cs="Arial"/>
-          <w:sz w:val="24"/>
-          <w:szCs w:val="24"/>
-        </w:rPr>
-        <w:t>i.e</w:t>
-      </w:r>
-      <w:proofErr w:type="spellEnd"/>
-      <w:r>
-        <w:rPr>
-          <w:rFonts w:ascii="Arial" w:hAnsi="Arial" w:cs="Arial"/>
-          <w:sz w:val="24"/>
-          <w:szCs w:val="24"/>
-        </w:rPr>
-        <w:t xml:space="preserve"> one which provides all the required information in the manner </w:t>
-      </w:r>
-      <w:r>
-        <w:rPr>
-          <w:rFonts w:ascii="Arial" w:hAnsi="Arial" w:cs="Arial"/>
-          <w:sz w:val="24"/>
-          <w:szCs w:val="24"/>
-        </w:rPr>
-        <w:lastRenderedPageBreak/>
-        <w:t xml:space="preserve">requested) for help with fees,  then the claim will be struck out without further order, and unless the courts order otherwise, you will also be liable for the costs which the defendant has incurred. </w:t>
-      </w:r>
-    </w:p>
-    <w:p>
-      <w:pPr>
-        <w:tabs>
-          <w:tab w:val="left" w:pos="560"/>
-          <w:tab w:val="left" w:pos="1120"/>
-          <w:tab w:val="left" w:pos="1680"/>
-          <w:tab w:val="left" w:pos="2240"/>
-          <w:tab w:val="left" w:pos="2800"/>
-          <w:tab w:val="left" w:pos="3360"/>
-          <w:tab w:val="left" w:pos="3920"/>
-          <w:tab w:val="left" w:pos="4480"/>
-          <w:tab w:val="left" w:pos="5040"/>
-          <w:tab w:val="left" w:pos="5600"/>
-          <w:tab w:val="left" w:pos="6160"/>
-          <w:tab w:val="left" w:pos="6720"/>
-        </w:tabs>
-        <w:autoSpaceDE w:val="0"/>
-        <w:autoSpaceDN w:val="0"/>
-        <w:adjustRightInd w:val="0"/>
-        <w:spacing w:after="0" w:line="240" w:lineRule="auto"/>
-        <w:rPr>
-          <w:rFonts w:ascii="Arial" w:hAnsi="Arial" w:cs="Arial"/>
-          <w:color w:val="000000" w:themeColor="text1"/>
-          <w:sz w:val="24"/>
-          <w:szCs w:val="24"/>
-        </w:rPr>
-      </w:pPr>
-      <w:r>
-        <w:rPr>
-          <w:rFonts w:ascii="Arial" w:hAnsi="Arial" w:cs="Arial"/>
-          <w:color w:val="000000" w:themeColor="text1"/>
-          <w:sz w:val="24"/>
-          <w:szCs w:val="24"/>
-        </w:rPr>
-        <w:t>&lt;&lt;es_&gt;&gt;</w:t>
-      </w:r>
-    </w:p>
-    <w:p>
-      <w:pPr>
-        <w:spacing w:after="0" w:line="240" w:lineRule="auto"/>
-        <w:rPr>
-          <w:rFonts w:ascii="Arial" w:hAnsi="Arial" w:cs="Arial"/>
-          <w:sz w:val="24"/>
-          <w:szCs w:val="24"/>
-        </w:rPr>
-      </w:pPr>
-      <w:r>
-        <w:rPr>
-          <w:rFonts w:ascii="Arial" w:hAnsi="Arial" w:cs="Arial"/>
-          <w:b/>
-          <w:bCs/>
-          <w:sz w:val="24"/>
-          <w:szCs w:val="24"/>
-        </w:rPr>
         <w:t xml:space="preserve">Please note: </w:t>
       </w:r>
       <w:r>
@@ -2293,6 +1762,9 @@
       </w:r>
     </w:p>
     <w:sectPr>
+      <w:footerReference w:type="even" r:id="rId9"/>
+      <w:footerReference w:type="default" r:id="rId10"/>
+      <w:footerReference w:type="first" r:id="rId11"/>
       <w:pgSz w:w="11906" w:h="16838"/>
       <w:pgMar w:top="1440" w:right="1080" w:bottom="1440" w:left="1080" w:header="708" w:footer="708" w:gutter="0"/>
       <w:cols w:space="708"/>
@@ -2303,7 +1775,7 @@
 </file>
 
 <file path=word/endnotes.xml><?xml version="1.0" encoding="utf-8"?>
-<w:endnotes xmlns:wpc="http://schemas.microsoft.com/office/word/2010/wordprocessingCanvas" xmlns:cx="http://schemas.microsoft.com/office/drawing/2014/chartex" xmlns:cx1="http://schemas.microsoft.com/office/drawing/2015/9/8/chartex" xmlns:cx2="http://schemas.microsoft.com/office/drawing/2015/10/21/chartex" xmlns:cx3="http://schemas.microsoft.com/office/drawing/2016/5/9/chartex" xmlns:cx4="http://schemas.microsoft.com/office/drawing/2016/5/10/chartex" xmlns:cx5="http://schemas.microsoft.com/office/drawing/2016/5/11/chartex" xmlns:cx6="http://schemas.microsoft.com/office/drawing/2016/5/12/chartex" xmlns:cx7="http://schemas.microsoft.com/office/drawing/2016/5/13/chartex" xmlns:cx8="http://schemas.microsoft.com/office/drawing/2016/5/14/chartex" xmlns:mc="http://schemas.openxmlformats.org/markup-compatibility/2006" xmlns:aink="http://schemas.microsoft.com/office/drawing/2016/ink" xmlns:am3d="http://schemas.microsoft.com/office/drawing/2017/model3d" xmlns:o="urn:schemas-microsoft-com:office:office" xmlns:r="http://schemas.openxmlformats.org/officeDocument/2006/relationships" xmlns:m="http://schemas.openxmlformats.org/officeDocument/2006/math" xmlns:v="urn:schemas-microsoft-com:vml" xmlns:wp14="http://schemas.microsoft.com/office/word/2010/wordprocessingDrawing" xmlns:wp="http://schemas.openxmlformats.org/drawingml/2006/wordprocessingDrawing" xmlns:w10="urn:schemas-microsoft-com:office:word" xmlns:w="http://schemas.openxmlformats.org/wordprocessingml/2006/main" xmlns:w14="http://schemas.microsoft.com/office/word/2010/wordml" xmlns:w15="http://schemas.microsoft.com/office/word/2012/wordml" xmlns:w16cex="http://schemas.microsoft.com/office/word/2018/wordml/cex" xmlns:w16cid="http://schemas.microsoft.com/office/word/2016/wordml/cid" xmlns:w16="http://schemas.microsoft.com/office/word/2018/wordml" xmlns:w16sdtdh="http://schemas.microsoft.com/office/word/2020/wordml/sdtdatahash" xmlns:w16se="http://schemas.microsoft.com/office/word/2015/wordml/symex" xmlns:wpg="http://schemas.microsoft.com/office/word/2010/wordprocessingGroup" xmlns:wpi="http://schemas.microsoft.com/office/word/2010/wordprocessingInk" xmlns:wne="http://schemas.microsoft.com/office/word/2006/wordml" xmlns:wps="http://schemas.microsoft.com/office/word/2010/wordprocessingShape" mc:Ignorable="w14 w15 w16se w16cid w16 w16cex w16sdtdh wp14">
+<w:endnotes xmlns:wpc="http://schemas.microsoft.com/office/word/2010/wordprocessingCanvas" xmlns:cx="http://schemas.microsoft.com/office/drawing/2014/chartex" xmlns:cx1="http://schemas.microsoft.com/office/drawing/2015/9/8/chartex" xmlns:cx2="http://schemas.microsoft.com/office/drawing/2015/10/21/chartex" xmlns:cx3="http://schemas.microsoft.com/office/drawing/2016/5/9/chartex" xmlns:cx4="http://schemas.microsoft.com/office/drawing/2016/5/10/chartex" xmlns:cx5="http://schemas.microsoft.com/office/drawing/2016/5/11/chartex" xmlns:cx6="http://schemas.microsoft.com/office/drawing/2016/5/12/chartex" xmlns:cx7="http://schemas.microsoft.com/office/drawing/2016/5/13/chartex" xmlns:cx8="http://schemas.microsoft.com/office/drawing/2016/5/14/chartex" xmlns:mc="http://schemas.openxmlformats.org/markup-compatibility/2006" xmlns:aink="http://schemas.microsoft.com/office/drawing/2016/ink" xmlns:am3d="http://schemas.microsoft.com/office/drawing/2017/model3d" xmlns:o="urn:schemas-microsoft-com:office:office" xmlns:oel="http://schemas.microsoft.com/office/2019/extlst" xmlns:r="http://schemas.openxmlformats.org/officeDocument/2006/relationships" xmlns:m="http://schemas.openxmlformats.org/officeDocument/2006/math" xmlns:v="urn:schemas-microsoft-com:vml" xmlns:wp14="http://schemas.microsoft.com/office/word/2010/wordprocessingDrawing" xmlns:wp="http://schemas.openxmlformats.org/drawingml/2006/wordprocessingDrawing" xmlns:w10="urn:schemas-microsoft-com:office:word" xmlns:w="http://schemas.openxmlformats.org/wordprocessingml/2006/main" xmlns:w14="http://schemas.microsoft.com/office/word/2010/wordml" xmlns:w15="http://schemas.microsoft.com/office/word/2012/wordml" xmlns:w16cex="http://schemas.microsoft.com/office/word/2018/wordml/cex" xmlns:w16cid="http://schemas.microsoft.com/office/word/2016/wordml/cid" xmlns:w16="http://schemas.microsoft.com/office/word/2018/wordml" xmlns:w16sdtdh="http://schemas.microsoft.com/office/word/2020/wordml/sdtdatahash" xmlns:w16se="http://schemas.microsoft.com/office/word/2015/wordml/symex" xmlns:wpg="http://schemas.microsoft.com/office/word/2010/wordprocessingGroup" xmlns:wpi="http://schemas.microsoft.com/office/word/2010/wordprocessingInk" xmlns:wne="http://schemas.microsoft.com/office/word/2006/wordml" xmlns:wps="http://schemas.microsoft.com/office/word/2010/wordprocessingShape" mc:Ignorable="w14 w15 w16se w16cid w16 w16cex w16sdtdh wp14">
   <w:endnote w:type="separator" w:id="-1">
     <w:p>
       <w:pPr>
@@ -2327,8 +1799,38 @@
 </w:endnotes>
 </file>
 
+<file path=word/footer1.xml><?xml version="1.0" encoding="utf-8"?>
+<w:ftr xmlns:wpc="http://schemas.microsoft.com/office/word/2010/wordprocessingCanvas" xmlns:cx="http://schemas.microsoft.com/office/drawing/2014/chartex" xmlns:cx1="http://schemas.microsoft.com/office/drawing/2015/9/8/chartex" xmlns:cx2="http://schemas.microsoft.com/office/drawing/2015/10/21/chartex" xmlns:cx3="http://schemas.microsoft.com/office/drawing/2016/5/9/chartex" xmlns:cx4="http://schemas.microsoft.com/office/drawing/2016/5/10/chartex" xmlns:cx5="http://schemas.microsoft.com/office/drawing/2016/5/11/chartex" xmlns:cx6="http://schemas.microsoft.com/office/drawing/2016/5/12/chartex" xmlns:cx7="http://schemas.microsoft.com/office/drawing/2016/5/13/chartex" xmlns:cx8="http://schemas.microsoft.com/office/drawing/2016/5/14/chartex" xmlns:mc="http://schemas.openxmlformats.org/markup-compatibility/2006" xmlns:aink="http://schemas.microsoft.com/office/drawing/2016/ink" xmlns:am3d="http://schemas.microsoft.com/office/drawing/2017/model3d" xmlns:o="urn:schemas-microsoft-com:office:office" xmlns:oel="http://schemas.microsoft.com/office/2019/extlst" xmlns:r="http://schemas.openxmlformats.org/officeDocument/2006/relationships" xmlns:m="http://schemas.openxmlformats.org/officeDocument/2006/math" xmlns:v="urn:schemas-microsoft-com:vml" xmlns:wp14="http://schemas.microsoft.com/office/word/2010/wordprocessingDrawing" xmlns:wp="http://schemas.openxmlformats.org/drawingml/2006/wordprocessingDrawing" xmlns:w10="urn:schemas-microsoft-com:office:word" xmlns:w="http://schemas.openxmlformats.org/wordprocessingml/2006/main" xmlns:w14="http://schemas.microsoft.com/office/word/2010/wordml" xmlns:w15="http://schemas.microsoft.com/office/word/2012/wordml" xmlns:w16cex="http://schemas.microsoft.com/office/word/2018/wordml/cex" xmlns:w16cid="http://schemas.microsoft.com/office/word/2016/wordml/cid" xmlns:w16="http://schemas.microsoft.com/office/word/2018/wordml" xmlns:w16sdtdh="http://schemas.microsoft.com/office/word/2020/wordml/sdtdatahash" xmlns:w16se="http://schemas.microsoft.com/office/word/2015/wordml/symex" xmlns:wpg="http://schemas.microsoft.com/office/word/2010/wordprocessingGroup" xmlns:wpi="http://schemas.microsoft.com/office/word/2010/wordprocessingInk" xmlns:wne="http://schemas.microsoft.com/office/word/2006/wordml" xmlns:wps="http://schemas.microsoft.com/office/word/2010/wordprocessingShape" mc:Ignorable="w14 w15 w16se w16cid w16 w16cex w16sdtdh wp14">
+  <w:p>
+    <w:pPr>
+      <w:pStyle w:val="Footer"/>
+    </w:pPr>
+  </w:p>
+</w:ftr>
+</file>
+
+<file path=word/footer2.xml><?xml version="1.0" encoding="utf-8"?>
+<w:ftr xmlns:wpc="http://schemas.microsoft.com/office/word/2010/wordprocessingCanvas" xmlns:cx="http://schemas.microsoft.com/office/drawing/2014/chartex" xmlns:cx1="http://schemas.microsoft.com/office/drawing/2015/9/8/chartex" xmlns:cx2="http://schemas.microsoft.com/office/drawing/2015/10/21/chartex" xmlns:cx3="http://schemas.microsoft.com/office/drawing/2016/5/9/chartex" xmlns:cx4="http://schemas.microsoft.com/office/drawing/2016/5/10/chartex" xmlns:cx5="http://schemas.microsoft.com/office/drawing/2016/5/11/chartex" xmlns:cx6="http://schemas.microsoft.com/office/drawing/2016/5/12/chartex" xmlns:cx7="http://schemas.microsoft.com/office/drawing/2016/5/13/chartex" xmlns:cx8="http://schemas.microsoft.com/office/drawing/2016/5/14/chartex" xmlns:mc="http://schemas.openxmlformats.org/markup-compatibility/2006" xmlns:aink="http://schemas.microsoft.com/office/drawing/2016/ink" xmlns:am3d="http://schemas.microsoft.com/office/drawing/2017/model3d" xmlns:o="urn:schemas-microsoft-com:office:office" xmlns:oel="http://schemas.microsoft.com/office/2019/extlst" xmlns:r="http://schemas.openxmlformats.org/officeDocument/2006/relationships" xmlns:m="http://schemas.openxmlformats.org/officeDocument/2006/math" xmlns:v="urn:schemas-microsoft-com:vml" xmlns:wp14="http://schemas.microsoft.com/office/word/2010/wordprocessingDrawing" xmlns:wp="http://schemas.openxmlformats.org/drawingml/2006/wordprocessingDrawing" xmlns:w10="urn:schemas-microsoft-com:office:word" xmlns:w="http://schemas.openxmlformats.org/wordprocessingml/2006/main" xmlns:w14="http://schemas.microsoft.com/office/word/2010/wordml" xmlns:w15="http://schemas.microsoft.com/office/word/2012/wordml" xmlns:w16cex="http://schemas.microsoft.com/office/word/2018/wordml/cex" xmlns:w16cid="http://schemas.microsoft.com/office/word/2016/wordml/cid" xmlns:w16="http://schemas.microsoft.com/office/word/2018/wordml" xmlns:w16sdtdh="http://schemas.microsoft.com/office/word/2020/wordml/sdtdatahash" xmlns:w16se="http://schemas.microsoft.com/office/word/2015/wordml/symex" xmlns:wpg="http://schemas.microsoft.com/office/word/2010/wordprocessingGroup" xmlns:wpi="http://schemas.microsoft.com/office/word/2010/wordprocessingInk" xmlns:wne="http://schemas.microsoft.com/office/word/2006/wordml" xmlns:wps="http://schemas.microsoft.com/office/word/2010/wordprocessingShape" mc:Ignorable="w14 w15 w16se w16cid w16 w16cex w16sdtdh wp14">
+  <w:p>
+    <w:pPr>
+      <w:pStyle w:val="Footer"/>
+    </w:pPr>
+  </w:p>
+</w:ftr>
+</file>
+
+<file path=word/footer3.xml><?xml version="1.0" encoding="utf-8"?>
+<w:ftr xmlns:wpc="http://schemas.microsoft.com/office/word/2010/wordprocessingCanvas" xmlns:cx="http://schemas.microsoft.com/office/drawing/2014/chartex" xmlns:cx1="http://schemas.microsoft.com/office/drawing/2015/9/8/chartex" xmlns:cx2="http://schemas.microsoft.com/office/drawing/2015/10/21/chartex" xmlns:cx3="http://schemas.microsoft.com/office/drawing/2016/5/9/chartex" xmlns:cx4="http://schemas.microsoft.com/office/drawing/2016/5/10/chartex" xmlns:cx5="http://schemas.microsoft.com/office/drawing/2016/5/11/chartex" xmlns:cx6="http://schemas.microsoft.com/office/drawing/2016/5/12/chartex" xmlns:cx7="http://schemas.microsoft.com/office/drawing/2016/5/13/chartex" xmlns:cx8="http://schemas.microsoft.com/office/drawing/2016/5/14/chartex" xmlns:mc="http://schemas.openxmlformats.org/markup-compatibility/2006" xmlns:aink="http://schemas.microsoft.com/office/drawing/2016/ink" xmlns:am3d="http://schemas.microsoft.com/office/drawing/2017/model3d" xmlns:o="urn:schemas-microsoft-com:office:office" xmlns:oel="http://schemas.microsoft.com/office/2019/extlst" xmlns:r="http://schemas.openxmlformats.org/officeDocument/2006/relationships" xmlns:m="http://schemas.openxmlformats.org/officeDocument/2006/math" xmlns:v="urn:schemas-microsoft-com:vml" xmlns:wp14="http://schemas.microsoft.com/office/word/2010/wordprocessingDrawing" xmlns:wp="http://schemas.openxmlformats.org/drawingml/2006/wordprocessingDrawing" xmlns:w10="urn:schemas-microsoft-com:office:word" xmlns:w="http://schemas.openxmlformats.org/wordprocessingml/2006/main" xmlns:w14="http://schemas.microsoft.com/office/word/2010/wordml" xmlns:w15="http://schemas.microsoft.com/office/word/2012/wordml" xmlns:w16cex="http://schemas.microsoft.com/office/word/2018/wordml/cex" xmlns:w16cid="http://schemas.microsoft.com/office/word/2016/wordml/cid" xmlns:w16="http://schemas.microsoft.com/office/word/2018/wordml" xmlns:w16sdtdh="http://schemas.microsoft.com/office/word/2020/wordml/sdtdatahash" xmlns:w16se="http://schemas.microsoft.com/office/word/2015/wordml/symex" xmlns:wpg="http://schemas.microsoft.com/office/word/2010/wordprocessingGroup" xmlns:wpi="http://schemas.microsoft.com/office/word/2010/wordprocessingInk" xmlns:wne="http://schemas.microsoft.com/office/word/2006/wordml" xmlns:wps="http://schemas.microsoft.com/office/word/2010/wordprocessingShape" mc:Ignorable="w14 w15 w16se w16cid w16 w16cex w16sdtdh wp14">
+  <w:p>
+    <w:pPr>
+      <w:pStyle w:val="Footer"/>
+    </w:pPr>
+  </w:p>
+</w:ftr>
+</file>
+
 <file path=word/footnotes.xml><?xml version="1.0" encoding="utf-8"?>
-<w:footnotes xmlns:wpc="http://schemas.microsoft.com/office/word/2010/wordprocessingCanvas" xmlns:cx="http://schemas.microsoft.com/office/drawing/2014/chartex" xmlns:cx1="http://schemas.microsoft.com/office/drawing/2015/9/8/chartex" xmlns:cx2="http://schemas.microsoft.com/office/drawing/2015/10/21/chartex" xmlns:cx3="http://schemas.microsoft.com/office/drawing/2016/5/9/chartex" xmlns:cx4="http://schemas.microsoft.com/office/drawing/2016/5/10/chartex" xmlns:cx5="http://schemas.microsoft.com/office/drawing/2016/5/11/chartex" xmlns:cx6="http://schemas.microsoft.com/office/drawing/2016/5/12/chartex" xmlns:cx7="http://schemas.microsoft.com/office/drawing/2016/5/13/chartex" xmlns:cx8="http://schemas.microsoft.com/office/drawing/2016/5/14/chartex" xmlns:mc="http://schemas.openxmlformats.org/markup-compatibility/2006" xmlns:aink="http://schemas.microsoft.com/office/drawing/2016/ink" xmlns:am3d="http://schemas.microsoft.com/office/drawing/2017/model3d" xmlns:o="urn:schemas-microsoft-com:office:office" xmlns:r="http://schemas.openxmlformats.org/officeDocument/2006/relationships" xmlns:m="http://schemas.openxmlformats.org/officeDocument/2006/math" xmlns:v="urn:schemas-microsoft-com:vml" xmlns:wp14="http://schemas.microsoft.com/office/word/2010/wordprocessingDrawing" xmlns:wp="http://schemas.openxmlformats.org/drawingml/2006/wordprocessingDrawing" xmlns:w10="urn:schemas-microsoft-com:office:word" xmlns:w="http://schemas.openxmlformats.org/wordprocessingml/2006/main" xmlns:w14="http://schemas.microsoft.com/office/word/2010/wordml" xmlns:w15="http://schemas.microsoft.com/office/word/2012/wordml" xmlns:w16cex="http://schemas.microsoft.com/office/word/2018/wordml/cex" xmlns:w16cid="http://schemas.microsoft.com/office/word/2016/wordml/cid" xmlns:w16="http://schemas.microsoft.com/office/word/2018/wordml" xmlns:w16sdtdh="http://schemas.microsoft.com/office/word/2020/wordml/sdtdatahash" xmlns:w16se="http://schemas.microsoft.com/office/word/2015/wordml/symex" xmlns:wpg="http://schemas.microsoft.com/office/word/2010/wordprocessingGroup" xmlns:wpi="http://schemas.microsoft.com/office/word/2010/wordprocessingInk" xmlns:wne="http://schemas.microsoft.com/office/word/2006/wordml" xmlns:wps="http://schemas.microsoft.com/office/word/2010/wordprocessingShape" mc:Ignorable="w14 w15 w16se w16cid w16 w16cex w16sdtdh wp14">
+<w:footnotes xmlns:wpc="http://schemas.microsoft.com/office/word/2010/wordprocessingCanvas" xmlns:cx="http://schemas.microsoft.com/office/drawing/2014/chartex" xmlns:cx1="http://schemas.microsoft.com/office/drawing/2015/9/8/chartex" xmlns:cx2="http://schemas.microsoft.com/office/drawing/2015/10/21/chartex" xmlns:cx3="http://schemas.microsoft.com/office/drawing/2016/5/9/chartex" xmlns:cx4="http://schemas.microsoft.com/office/drawing/2016/5/10/chartex" xmlns:cx5="http://schemas.microsoft.com/office/drawing/2016/5/11/chartex" xmlns:cx6="http://schemas.microsoft.com/office/drawing/2016/5/12/chartex" xmlns:cx7="http://schemas.microsoft.com/office/drawing/2016/5/13/chartex" xmlns:cx8="http://schemas.microsoft.com/office/drawing/2016/5/14/chartex" xmlns:mc="http://schemas.openxmlformats.org/markup-compatibility/2006" xmlns:aink="http://schemas.microsoft.com/office/drawing/2016/ink" xmlns:am3d="http://schemas.microsoft.com/office/drawing/2017/model3d" xmlns:o="urn:schemas-microsoft-com:office:office" xmlns:oel="http://schemas.microsoft.com/office/2019/extlst" xmlns:r="http://schemas.openxmlformats.org/officeDocument/2006/relationships" xmlns:m="http://schemas.openxmlformats.org/officeDocument/2006/math" xmlns:v="urn:schemas-microsoft-com:vml" xmlns:wp14="http://schemas.microsoft.com/office/word/2010/wordprocessingDrawing" xmlns:wp="http://schemas.openxmlformats.org/drawingml/2006/wordprocessingDrawing" xmlns:w10="urn:schemas-microsoft-com:office:word" xmlns:w="http://schemas.openxmlformats.org/wordprocessingml/2006/main" xmlns:w14="http://schemas.microsoft.com/office/word/2010/wordml" xmlns:w15="http://schemas.microsoft.com/office/word/2012/wordml" xmlns:w16cex="http://schemas.microsoft.com/office/word/2018/wordml/cex" xmlns:w16cid="http://schemas.microsoft.com/office/word/2016/wordml/cid" xmlns:w16="http://schemas.microsoft.com/office/word/2018/wordml" xmlns:w16sdtdh="http://schemas.microsoft.com/office/word/2020/wordml/sdtdatahash" xmlns:w16se="http://schemas.microsoft.com/office/word/2015/wordml/symex" xmlns:wpg="http://schemas.microsoft.com/office/word/2010/wordprocessingGroup" xmlns:wpi="http://schemas.microsoft.com/office/word/2010/wordprocessingInk" xmlns:wne="http://schemas.microsoft.com/office/word/2006/wordml" xmlns:wps="http://schemas.microsoft.com/office/word/2010/wordprocessingShape" mc:Ignorable="w14 w15 w16se w16cid w16 w16cex w16sdtdh wp14">
   <w:footnote w:type="separator" w:id="-1">
     <w:p>
       <w:pPr>
@@ -2353,7 +1855,7 @@
 </file>
 
 <file path=word/numbering.xml><?xml version="1.0" encoding="utf-8"?>
-<w:numbering xmlns:wpc="http://schemas.microsoft.com/office/word/2010/wordprocessingCanvas" xmlns:cx="http://schemas.microsoft.com/office/drawing/2014/chartex" xmlns:cx1="http://schemas.microsoft.com/office/drawing/2015/9/8/chartex" xmlns:cx2="http://schemas.microsoft.com/office/drawing/2015/10/21/chartex" xmlns:cx3="http://schemas.microsoft.com/office/drawing/2016/5/9/chartex" xmlns:cx4="http://schemas.microsoft.com/office/drawing/2016/5/10/chartex" xmlns:cx5="http://schemas.microsoft.com/office/drawing/2016/5/11/chartex" xmlns:cx6="http://schemas.microsoft.com/office/drawing/2016/5/12/chartex" xmlns:cx7="http://schemas.microsoft.com/office/drawing/2016/5/13/chartex" xmlns:cx8="http://schemas.microsoft.com/office/drawing/2016/5/14/chartex" xmlns:mc="http://schemas.openxmlformats.org/markup-compatibility/2006" xmlns:aink="http://schemas.microsoft.com/office/drawing/2016/ink" xmlns:am3d="http://schemas.microsoft.com/office/drawing/2017/model3d" xmlns:o="urn:schemas-microsoft-com:office:office" xmlns:r="http://schemas.openxmlformats.org/officeDocument/2006/relationships" xmlns:m="http://schemas.openxmlformats.org/officeDocument/2006/math" xmlns:v="urn:schemas-microsoft-com:vml" xmlns:wp14="http://schemas.microsoft.com/office/word/2010/wordprocessingDrawing" xmlns:wp="http://schemas.openxmlformats.org/drawingml/2006/wordprocessingDrawing" xmlns:w10="urn:schemas-microsoft-com:office:word" xmlns:w="http://schemas.openxmlformats.org/wordprocessingml/2006/main" xmlns:w14="http://schemas.microsoft.com/office/word/2010/wordml" xmlns:w15="http://schemas.microsoft.com/office/word/2012/wordml" xmlns:w16cex="http://schemas.microsoft.com/office/word/2018/wordml/cex" xmlns:w16cid="http://schemas.microsoft.com/office/word/2016/wordml/cid" xmlns:w16="http://schemas.microsoft.com/office/word/2018/wordml" xmlns:w16sdtdh="http://schemas.microsoft.com/office/word/2020/wordml/sdtdatahash" xmlns:w16se="http://schemas.microsoft.com/office/word/2015/wordml/symex" xmlns:wpg="http://schemas.microsoft.com/office/word/2010/wordprocessingGroup" xmlns:wpi="http://schemas.microsoft.com/office/word/2010/wordprocessingInk" xmlns:wne="http://schemas.microsoft.com/office/word/2006/wordml" xmlns:wps="http://schemas.microsoft.com/office/word/2010/wordprocessingShape" mc:Ignorable="w14 w15 w16se w16cid w16 w16cex w16sdtdh wp14">
+<w:numbering xmlns:wpc="http://schemas.microsoft.com/office/word/2010/wordprocessingCanvas" xmlns:cx="http://schemas.microsoft.com/office/drawing/2014/chartex" xmlns:cx1="http://schemas.microsoft.com/office/drawing/2015/9/8/chartex" xmlns:cx2="http://schemas.microsoft.com/office/drawing/2015/10/21/chartex" xmlns:cx3="http://schemas.microsoft.com/office/drawing/2016/5/9/chartex" xmlns:cx4="http://schemas.microsoft.com/office/drawing/2016/5/10/chartex" xmlns:cx5="http://schemas.microsoft.com/office/drawing/2016/5/11/chartex" xmlns:cx6="http://schemas.microsoft.com/office/drawing/2016/5/12/chartex" xmlns:cx7="http://schemas.microsoft.com/office/drawing/2016/5/13/chartex" xmlns:cx8="http://schemas.microsoft.com/office/drawing/2016/5/14/chartex" xmlns:mc="http://schemas.openxmlformats.org/markup-compatibility/2006" xmlns:aink="http://schemas.microsoft.com/office/drawing/2016/ink" xmlns:am3d="http://schemas.microsoft.com/office/drawing/2017/model3d" xmlns:o="urn:schemas-microsoft-com:office:office" xmlns:oel="http://schemas.microsoft.com/office/2019/extlst" xmlns:r="http://schemas.openxmlformats.org/officeDocument/2006/relationships" xmlns:m="http://schemas.openxmlformats.org/officeDocument/2006/math" xmlns:v="urn:schemas-microsoft-com:vml" xmlns:wp14="http://schemas.microsoft.com/office/word/2010/wordprocessingDrawing" xmlns:wp="http://schemas.openxmlformats.org/drawingml/2006/wordprocessingDrawing" xmlns:w10="urn:schemas-microsoft-com:office:word" xmlns:w="http://schemas.openxmlformats.org/wordprocessingml/2006/main" xmlns:w14="http://schemas.microsoft.com/office/word/2010/wordml" xmlns:w15="http://schemas.microsoft.com/office/word/2012/wordml" xmlns:w16cex="http://schemas.microsoft.com/office/word/2018/wordml/cex" xmlns:w16cid="http://schemas.microsoft.com/office/word/2016/wordml/cid" xmlns:w16="http://schemas.microsoft.com/office/word/2018/wordml" xmlns:w16sdtdh="http://schemas.microsoft.com/office/word/2020/wordml/sdtdatahash" xmlns:w16se="http://schemas.microsoft.com/office/word/2015/wordml/symex" xmlns:wpg="http://schemas.microsoft.com/office/word/2010/wordprocessingGroup" xmlns:wpi="http://schemas.microsoft.com/office/word/2010/wordprocessingInk" xmlns:wne="http://schemas.microsoft.com/office/word/2006/wordml" xmlns:wps="http://schemas.microsoft.com/office/word/2010/wordprocessingShape" mc:Ignorable="w14 w15 w16se w16cid w16 w16cex w16sdtdh wp14">
   <w:abstractNum w:abstractNumId="0" w15:restartNumberingAfterBreak="0">
     <w:nsid w:val="210D2DDA"/>
     <w:multiLevelType w:val="hybridMultilevel"/>
@@ -3181,25 +2683,25 @@
       </w:rPr>
     </w:lvl>
   </w:abstractNum>
-  <w:num w:numId="1">
+  <w:num w:numId="1" w16cid:durableId="499274663">
     <w:abstractNumId w:val="3"/>
   </w:num>
-  <w:num w:numId="2">
+  <w:num w:numId="2" w16cid:durableId="97651397">
     <w:abstractNumId w:val="0"/>
   </w:num>
-  <w:num w:numId="3">
+  <w:num w:numId="3" w16cid:durableId="296033434">
     <w:abstractNumId w:val="4"/>
   </w:num>
-  <w:num w:numId="4">
+  <w:num w:numId="4" w16cid:durableId="967979143">
     <w:abstractNumId w:val="6"/>
   </w:num>
-  <w:num w:numId="5">
+  <w:num w:numId="5" w16cid:durableId="1270814689">
     <w:abstractNumId w:val="2"/>
   </w:num>
-  <w:num w:numId="6">
+  <w:num w:numId="6" w16cid:durableId="1484202453">
     <w:abstractNumId w:val="1"/>
   </w:num>
-  <w:num w:numId="7">
+  <w:num w:numId="7" w16cid:durableId="670108952">
     <w:abstractNumId w:val="5"/>
   </w:num>
 </w:numbering>
@@ -3771,6 +3273,36 @@
       <w:szCs w:val="20"/>
     </w:rPr>
   </w:style>
+  <w:style w:type="paragraph" w:styleId="HTMLPreformatted">
+    <w:name w:val="HTML Preformatted"/>
+    <w:basedOn w:val="Normal"/>
+    <w:link w:val="HTMLPreformattedChar"/>
+    <w:uiPriority w:val="99"/>
+    <w:semiHidden/>
+    <w:unhideWhenUsed/>
+    <w:rsid w:val="0024222E"/>
+    <w:pPr>
+      <w:spacing w:after="0" w:line="240" w:lineRule="auto"/>
+    </w:pPr>
+    <w:rPr>
+      <w:rFonts w:ascii="Consolas" w:hAnsi="Consolas"/>
+      <w:sz w:val="20"/>
+      <w:szCs w:val="20"/>
+    </w:rPr>
+  </w:style>
+  <w:style w:type="character" w:customStyle="1" w:styleId="HTMLPreformattedChar">
+    <w:name w:val="HTML Preformatted Char"/>
+    <w:basedOn w:val="DefaultParagraphFont"/>
+    <w:link w:val="HTMLPreformatted"/>
+    <w:uiPriority w:val="99"/>
+    <w:semiHidden/>
+    <w:rsid w:val="0024222E"/>
+    <w:rPr>
+      <w:rFonts w:ascii="Consolas" w:hAnsi="Consolas"/>
+      <w:sz w:val="20"/>
+      <w:szCs w:val="20"/>
+    </w:rPr>
+  </w:style>
 </w:styles>
 </file>
 
@@ -4061,6 +3593,6 @@
 
 <file path=docMetadata/LabelInfo.xml><?xml version="1.0" encoding="utf-8"?>
 <clbl:labelList xmlns:clbl="http://schemas.microsoft.com/office/2020/mipLabelMetadata">
-  <clbl:label id="{3e0088dc-0629-4ae6-aa8c-813e7a296f50}" enabled="0" method="" siteId="{3e0088dc-0629-4ae6-aa8c-813e7a296f50}" removed="1"/>
+  <clbl:label id="{fa22dce2-39a9-4bf4-a557-7a50b593b56a}" enabled="1" method="Privileged" siteId="{3e0088dc-0629-4ae6-aa8c-813e7a296f50}" contentBits="0" removed="0"/>
 </clbl:labelList>
 </file>
</xml_diff>

<commit_message>
CIV-11932 hearing notice updates includes civ-11818 (#3769)
* Hearing notice other should not generate fee related changes

* test coverage/updates

---------

Co-authored-by: vasudevganesanhmcts <100689363+vasudevganesanhmcts@users.noreply.github.com>
</commit_message>
<xml_diff>
--- a/docker/docmosis/templates/CV-UNS-HNO-ENG-01196.docx
+++ b/docker/docmosis/templates/CV-UNS-HNO-ENG-01196.docx
@@ -1,6 +1,6 @@
 
 <file path=word/document.xml><?xml version="1.0" encoding="utf-8"?>
-<w:document xmlns:wpc="http://schemas.microsoft.com/office/word/2010/wordprocessingCanvas" xmlns:cx="http://schemas.microsoft.com/office/drawing/2014/chartex" xmlns:cx1="http://schemas.microsoft.com/office/drawing/2015/9/8/chartex" xmlns:cx2="http://schemas.microsoft.com/office/drawing/2015/10/21/chartex" xmlns:cx3="http://schemas.microsoft.com/office/drawing/2016/5/9/chartex" xmlns:cx4="http://schemas.microsoft.com/office/drawing/2016/5/10/chartex" xmlns:cx5="http://schemas.microsoft.com/office/drawing/2016/5/11/chartex" xmlns:cx6="http://schemas.microsoft.com/office/drawing/2016/5/12/chartex" xmlns:cx7="http://schemas.microsoft.com/office/drawing/2016/5/13/chartex" xmlns:cx8="http://schemas.microsoft.com/office/drawing/2016/5/14/chartex" xmlns:mc="http://schemas.openxmlformats.org/markup-compatibility/2006" xmlns:aink="http://schemas.microsoft.com/office/drawing/2016/ink" xmlns:am3d="http://schemas.microsoft.com/office/drawing/2017/model3d" xmlns:o="urn:schemas-microsoft-com:office:office" xmlns:r="http://schemas.openxmlformats.org/officeDocument/2006/relationships" xmlns:m="http://schemas.openxmlformats.org/officeDocument/2006/math" xmlns:v="urn:schemas-microsoft-com:vml" xmlns:wp14="http://schemas.microsoft.com/office/word/2010/wordprocessingDrawing" xmlns:wp="http://schemas.openxmlformats.org/drawingml/2006/wordprocessingDrawing" xmlns:w10="urn:schemas-microsoft-com:office:word" xmlns:w="http://schemas.openxmlformats.org/wordprocessingml/2006/main" xmlns:w14="http://schemas.microsoft.com/office/word/2010/wordml" xmlns:w15="http://schemas.microsoft.com/office/word/2012/wordml" xmlns:w16cex="http://schemas.microsoft.com/office/word/2018/wordml/cex" xmlns:w16cid="http://schemas.microsoft.com/office/word/2016/wordml/cid" xmlns:w16="http://schemas.microsoft.com/office/word/2018/wordml" xmlns:w16sdtdh="http://schemas.microsoft.com/office/word/2020/wordml/sdtdatahash" xmlns:w16se="http://schemas.microsoft.com/office/word/2015/wordml/symex" xmlns:wpg="http://schemas.microsoft.com/office/word/2010/wordprocessingGroup" xmlns:wpi="http://schemas.microsoft.com/office/word/2010/wordprocessingInk" xmlns:wne="http://schemas.microsoft.com/office/word/2006/wordml" xmlns:wps="http://schemas.microsoft.com/office/word/2010/wordprocessingShape" mc:Ignorable="w14 w15 w16se w16cid w16 w16cex w16sdtdh wp14">
+<w:document xmlns:wpc="http://schemas.microsoft.com/office/word/2010/wordprocessingCanvas" xmlns:cx="http://schemas.microsoft.com/office/drawing/2014/chartex" xmlns:cx1="http://schemas.microsoft.com/office/drawing/2015/9/8/chartex" xmlns:cx2="http://schemas.microsoft.com/office/drawing/2015/10/21/chartex" xmlns:cx3="http://schemas.microsoft.com/office/drawing/2016/5/9/chartex" xmlns:cx4="http://schemas.microsoft.com/office/drawing/2016/5/10/chartex" xmlns:cx5="http://schemas.microsoft.com/office/drawing/2016/5/11/chartex" xmlns:cx6="http://schemas.microsoft.com/office/drawing/2016/5/12/chartex" xmlns:cx7="http://schemas.microsoft.com/office/drawing/2016/5/13/chartex" xmlns:cx8="http://schemas.microsoft.com/office/drawing/2016/5/14/chartex" xmlns:mc="http://schemas.openxmlformats.org/markup-compatibility/2006" xmlns:aink="http://schemas.microsoft.com/office/drawing/2016/ink" xmlns:am3d="http://schemas.microsoft.com/office/drawing/2017/model3d" xmlns:o="urn:schemas-microsoft-com:office:office" xmlns:oel="http://schemas.microsoft.com/office/2019/extlst" xmlns:r="http://schemas.openxmlformats.org/officeDocument/2006/relationships" xmlns:m="http://schemas.openxmlformats.org/officeDocument/2006/math" xmlns:v="urn:schemas-microsoft-com:vml" xmlns:wp14="http://schemas.microsoft.com/office/word/2010/wordprocessingDrawing" xmlns:wp="http://schemas.openxmlformats.org/drawingml/2006/wordprocessingDrawing" xmlns:w10="urn:schemas-microsoft-com:office:word" xmlns:w="http://schemas.openxmlformats.org/wordprocessingml/2006/main" xmlns:w14="http://schemas.microsoft.com/office/word/2010/wordml" xmlns:w15="http://schemas.microsoft.com/office/word/2012/wordml" xmlns:w16cex="http://schemas.microsoft.com/office/word/2018/wordml/cex" xmlns:w16cid="http://schemas.microsoft.com/office/word/2016/wordml/cid" xmlns:w16="http://schemas.microsoft.com/office/word/2018/wordml" xmlns:w16sdtdh="http://schemas.microsoft.com/office/word/2020/wordml/sdtdatahash" xmlns:w16se="http://schemas.microsoft.com/office/word/2015/wordml/symex" xmlns:wpg="http://schemas.microsoft.com/office/word/2010/wordprocessingGroup" xmlns:wpi="http://schemas.microsoft.com/office/word/2010/wordprocessingInk" xmlns:wne="http://schemas.microsoft.com/office/word/2006/wordml" xmlns:wps="http://schemas.microsoft.com/office/word/2010/wordprocessingShape" mc:Ignorable="w14 w15 w16se w16cid w16 w16cex w16sdtdh wp14">
   <w:body>
     <w:tbl>
       <w:tblPr>
@@ -1732,254 +1732,16 @@
           <w:szCs w:val="24"/>
         </w:rPr>
       </w:pPr>
-      <w:r>
-        <w:rPr>
-          <w:rFonts w:ascii="Arial" w:hAnsi="Arial" w:cs="Arial"/>
-          <w:color w:val="000000" w:themeColor="text1"/>
-          <w:sz w:val="24"/>
-          <w:szCs w:val="24"/>
-        </w:rPr>
-        <w:t>&lt;&lt;cs_{</w:t>
-      </w:r>
-      <w:proofErr w:type="spellStart"/>
-      <w:r>
-        <w:rPr>
-          <w:rFonts w:ascii="Arial" w:hAnsi="Arial" w:cs="Arial"/>
-          <w:color w:val="000000" w:themeColor="text1"/>
-          <w:sz w:val="24"/>
-          <w:szCs w:val="24"/>
-        </w:rPr>
-        <w:t>listingOrRelisting</w:t>
-      </w:r>
-      <w:proofErr w:type="spellEnd"/>
-      <w:r>
-        <w:rPr>
-          <w:rFonts w:ascii="Arial" w:hAnsi="Arial" w:cs="Arial"/>
-          <w:color w:val="000000" w:themeColor="text1"/>
-          <w:sz w:val="24"/>
-          <w:szCs w:val="24"/>
-        </w:rPr>
-        <w:t xml:space="preserve">=’LISTING’}&gt;&gt; </w:t>
-      </w:r>
     </w:p>
     <w:p>
       <w:pPr>
         <w:spacing w:after="0" w:line="240" w:lineRule="auto"/>
         <w:rPr>
           <w:rFonts w:ascii="Arial" w:hAnsi="Arial" w:cs="Arial"/>
-          <w:color w:val="000000" w:themeColor="text1"/>
-          <w:sz w:val="24"/>
-          <w:szCs w:val="24"/>
-        </w:rPr>
-      </w:pPr>
-      <w:r>
-        <w:rPr>
-          <w:rFonts w:ascii="Arial" w:hAnsi="Arial" w:cs="Arial"/>
-          <w:color w:val="000000" w:themeColor="text1"/>
-          <w:sz w:val="24"/>
-          <w:szCs w:val="24"/>
-        </w:rPr>
-        <w:t xml:space="preserve">The Hearing fee is </w:t>
-      </w:r>
-      <w:bookmarkStart w:id="7" w:name="_Hlk114659981"/>
-      <w:r>
-        <w:rPr>
-          <w:rFonts w:ascii="Arial" w:hAnsi="Arial" w:cs="Arial"/>
-          <w:sz w:val="24"/>
-          <w:szCs w:val="24"/>
-        </w:rPr>
-        <w:t>&lt;&lt;</w:t>
-      </w:r>
-      <w:proofErr w:type="spellStart"/>
-      <w:r>
-        <w:rPr>
-          <w:rFonts w:ascii="Arial" w:hAnsi="Arial" w:cs="Arial"/>
-          <w:sz w:val="24"/>
-          <w:szCs w:val="24"/>
-        </w:rPr>
-        <w:t>feeAmount</w:t>
-      </w:r>
-      <w:proofErr w:type="spellEnd"/>
-      <w:r>
-        <w:rPr>
-          <w:rFonts w:ascii="Arial" w:hAnsi="Arial" w:cs="Arial"/>
-          <w:sz w:val="24"/>
-          <w:szCs w:val="24"/>
-        </w:rPr>
-        <w:t>&gt;&gt;</w:t>
-      </w:r>
-      <w:bookmarkEnd w:id="7"/>
-    </w:p>
-    <w:p>
-      <w:pPr>
-        <w:spacing w:after="0" w:line="240" w:lineRule="auto"/>
-        <w:rPr>
-          <w:rFonts w:ascii="Arial" w:hAnsi="Arial" w:cs="Arial"/>
-          <w:color w:val="000000" w:themeColor="text1"/>
-          <w:sz w:val="24"/>
-          <w:szCs w:val="24"/>
-        </w:rPr>
-      </w:pPr>
-      <w:r>
-        <w:rPr>
-          <w:rFonts w:ascii="Arial" w:hAnsi="Arial" w:cs="Arial"/>
-          <w:color w:val="000000" w:themeColor="text1"/>
-          <w:sz w:val="24"/>
-          <w:szCs w:val="24"/>
-        </w:rPr>
-        <w:t>Payable by &lt;</w:t>
-      </w:r>
-      <w:proofErr w:type="gramStart"/>
-      <w:r>
-        <w:rPr>
-          <w:rFonts w:ascii="Arial" w:hAnsi="Arial" w:cs="Arial"/>
-          <w:color w:val="000000" w:themeColor="text1"/>
-          <w:sz w:val="24"/>
-          <w:szCs w:val="24"/>
-        </w:rPr>
-        <w:t>&lt;{</w:t>
-      </w:r>
-      <w:proofErr w:type="spellStart"/>
-      <w:proofErr w:type="gramEnd"/>
-      <w:r>
-        <w:rPr>
-          <w:rFonts w:ascii="Arial" w:hAnsi="Arial" w:cs="Arial"/>
-          <w:color w:val="000000" w:themeColor="text1"/>
-          <w:sz w:val="24"/>
-          <w:szCs w:val="24"/>
-        </w:rPr>
-        <w:t>dateFormat</w:t>
-      </w:r>
-      <w:proofErr w:type="spellEnd"/>
-      <w:r>
-        <w:rPr>
-          <w:rFonts w:ascii="Arial" w:hAnsi="Arial" w:cs="Arial"/>
-          <w:color w:val="000000" w:themeColor="text1"/>
-          <w:sz w:val="24"/>
-          <w:szCs w:val="24"/>
-        </w:rPr>
-        <w:t>(</w:t>
-      </w:r>
-      <w:proofErr w:type="spellStart"/>
-      <w:r>
-        <w:rPr>
-          <w:rFonts w:ascii="Arial" w:hAnsi="Arial" w:cs="Arial"/>
-          <w:color w:val="000000" w:themeColor="text1"/>
-          <w:sz w:val="24"/>
-          <w:szCs w:val="24"/>
-        </w:rPr>
-        <w:t>hearingDueDate</w:t>
-      </w:r>
-      <w:proofErr w:type="spellEnd"/>
-      <w:r>
-        <w:rPr>
-          <w:rFonts w:ascii="Arial" w:hAnsi="Arial" w:cs="Arial"/>
-          <w:color w:val="000000" w:themeColor="text1"/>
-          <w:sz w:val="24"/>
-          <w:szCs w:val="24"/>
-        </w:rPr>
-        <w:t xml:space="preserve">, ‘dd MMMM </w:t>
-      </w:r>
-      <w:proofErr w:type="spellStart"/>
-      <w:r>
-        <w:rPr>
-          <w:rFonts w:ascii="Arial" w:hAnsi="Arial" w:cs="Arial"/>
-          <w:color w:val="000000" w:themeColor="text1"/>
-          <w:sz w:val="24"/>
-          <w:szCs w:val="24"/>
-        </w:rPr>
-        <w:t>yyyy</w:t>
-      </w:r>
-      <w:proofErr w:type="spellEnd"/>
-      <w:r>
-        <w:rPr>
-          <w:rFonts w:ascii="Arial" w:hAnsi="Arial" w:cs="Arial"/>
-          <w:color w:val="000000" w:themeColor="text1"/>
-          <w:sz w:val="24"/>
-          <w:szCs w:val="24"/>
-        </w:rPr>
-        <w:t>’)}&gt;&gt;</w:t>
-      </w:r>
-      <w:r>
-        <w:rPr>
-          <w:rFonts w:ascii="Arial" w:hAnsi="Arial" w:cs="Arial"/>
-          <w:color w:val="000000" w:themeColor="text1"/>
-          <w:sz w:val="24"/>
-          <w:szCs w:val="24"/>
-        </w:rPr>
-        <w:t>.</w:t>
-      </w:r>
-    </w:p>
-    <w:p>
-      <w:pPr>
-        <w:tabs>
-          <w:tab w:val="left" w:pos="560"/>
-          <w:tab w:val="left" w:pos="1120"/>
-          <w:tab w:val="left" w:pos="1680"/>
-          <w:tab w:val="left" w:pos="2240"/>
-          <w:tab w:val="left" w:pos="2800"/>
-          <w:tab w:val="left" w:pos="3360"/>
-          <w:tab w:val="left" w:pos="3920"/>
-          <w:tab w:val="left" w:pos="4480"/>
-          <w:tab w:val="left" w:pos="5040"/>
-          <w:tab w:val="left" w:pos="5600"/>
-          <w:tab w:val="left" w:pos="6160"/>
-          <w:tab w:val="left" w:pos="6720"/>
-        </w:tabs>
-        <w:autoSpaceDE w:val="0"/>
-        <w:autoSpaceDN w:val="0"/>
-        <w:adjustRightInd w:val="0"/>
-        <w:spacing w:after="0" w:line="240" w:lineRule="auto"/>
-        <w:rPr>
-          <w:rFonts w:ascii="Arial" w:hAnsi="Arial" w:cs="Arial"/>
-          <w:color w:val="000000"/>
-          <w:sz w:val="24"/>
-          <w:szCs w:val="24"/>
-        </w:rPr>
-      </w:pPr>
-    </w:p>
-    <w:p>
-      <w:pPr>
-        <w:tabs>
-          <w:tab w:val="left" w:pos="560"/>
-          <w:tab w:val="left" w:pos="1120"/>
-          <w:tab w:val="left" w:pos="1680"/>
-          <w:tab w:val="left" w:pos="2240"/>
-          <w:tab w:val="left" w:pos="2800"/>
-          <w:tab w:val="left" w:pos="3360"/>
-          <w:tab w:val="left" w:pos="3920"/>
-          <w:tab w:val="left" w:pos="4480"/>
-          <w:tab w:val="left" w:pos="5040"/>
-          <w:tab w:val="left" w:pos="5600"/>
-          <w:tab w:val="left" w:pos="6160"/>
-          <w:tab w:val="left" w:pos="6720"/>
-        </w:tabs>
-        <w:autoSpaceDE w:val="0"/>
-        <w:autoSpaceDN w:val="0"/>
-        <w:adjustRightInd w:val="0"/>
-        <w:spacing w:after="0" w:line="240" w:lineRule="auto"/>
-        <w:rPr>
-          <w:rFonts w:ascii="Arial" w:hAnsi="Arial" w:cs="Arial"/>
-          <w:sz w:val="24"/>
-          <w:szCs w:val="24"/>
-        </w:rPr>
-      </w:pPr>
-      <w:r>
-        <w:rPr>
-          <w:rFonts w:ascii="Arial" w:hAnsi="Arial" w:cs="Arial"/>
-          <w:sz w:val="24"/>
-          <w:szCs w:val="24"/>
-        </w:rPr>
-        <w:t>Unless the claimant does by</w:t>
-      </w:r>
-      <w:r>
-        <w:rPr>
-          <w:rFonts w:ascii="Arial" w:hAnsi="Arial" w:cs="Arial"/>
-          <w:sz w:val="24"/>
-          <w:szCs w:val="24"/>
-        </w:rPr>
-        <w:t xml:space="preserve"> </w:t>
-      </w:r>
+          <w:sz w:val="24"/>
+          <w:szCs w:val="24"/>
+        </w:rPr>
+      </w:pPr>
       <w:r>
         <w:rPr>
           <w:rFonts w:ascii="Arial" w:hAnsi="Arial" w:cs="Arial"/>
@@ -1988,299 +1750,6 @@
           <w:sz w:val="24"/>
           <w:szCs w:val="24"/>
         </w:rPr>
-        <w:t>midnight</w:t>
-      </w:r>
-      <w:r>
-        <w:rPr>
-          <w:rFonts w:ascii="Arial" w:hAnsi="Arial" w:cs="Arial"/>
-          <w:sz w:val="24"/>
-          <w:szCs w:val="24"/>
-        </w:rPr>
-        <w:t xml:space="preserve"> </w:t>
-      </w:r>
-      <w:r>
-        <w:rPr>
-          <w:rFonts w:ascii="Arial" w:hAnsi="Arial" w:cs="Arial"/>
-          <w:sz w:val="24"/>
-          <w:szCs w:val="24"/>
-        </w:rPr>
-        <w:t xml:space="preserve">on </w:t>
-      </w:r>
-      <w:r>
-        <w:rPr>
-          <w:rFonts w:ascii="Arial" w:hAnsi="Arial" w:cs="Arial"/>
-          <w:color w:val="000000" w:themeColor="text1"/>
-          <w:sz w:val="24"/>
-          <w:szCs w:val="24"/>
-        </w:rPr>
-        <w:t>&lt;&lt;{</w:t>
-      </w:r>
-      <w:proofErr w:type="spellStart"/>
-      <w:r>
-        <w:rPr>
-          <w:rFonts w:ascii="Arial" w:hAnsi="Arial" w:cs="Arial"/>
-          <w:color w:val="000000" w:themeColor="text1"/>
-          <w:sz w:val="24"/>
-          <w:szCs w:val="24"/>
-        </w:rPr>
-        <w:t>dateFormat</w:t>
-      </w:r>
-      <w:proofErr w:type="spellEnd"/>
-      <w:r>
-        <w:rPr>
-          <w:rFonts w:ascii="Arial" w:hAnsi="Arial" w:cs="Arial"/>
-          <w:color w:val="000000" w:themeColor="text1"/>
-          <w:sz w:val="24"/>
-          <w:szCs w:val="24"/>
-        </w:rPr>
-        <w:t>(</w:t>
-      </w:r>
-      <w:proofErr w:type="spellStart"/>
-      <w:r>
-        <w:rPr>
-          <w:rFonts w:ascii="Arial" w:hAnsi="Arial" w:cs="Arial"/>
-          <w:color w:val="000000" w:themeColor="text1"/>
-          <w:sz w:val="24"/>
-          <w:szCs w:val="24"/>
-        </w:rPr>
-        <w:t>hearingDueDate</w:t>
-      </w:r>
-      <w:proofErr w:type="spellEnd"/>
-      <w:r>
-        <w:rPr>
-          <w:rFonts w:ascii="Arial" w:hAnsi="Arial" w:cs="Arial"/>
-          <w:color w:val="000000" w:themeColor="text1"/>
-          <w:sz w:val="24"/>
-          <w:szCs w:val="24"/>
-        </w:rPr>
-        <w:t xml:space="preserve">, ‘dd MMMM </w:t>
-      </w:r>
-      <w:proofErr w:type="spellStart"/>
-      <w:r>
-        <w:rPr>
-          <w:rFonts w:ascii="Arial" w:hAnsi="Arial" w:cs="Arial"/>
-          <w:color w:val="000000" w:themeColor="text1"/>
-          <w:sz w:val="24"/>
-          <w:szCs w:val="24"/>
-        </w:rPr>
-        <w:t>yyyy</w:t>
-      </w:r>
-      <w:proofErr w:type="spellEnd"/>
-      <w:r>
-        <w:rPr>
-          <w:rFonts w:ascii="Arial" w:hAnsi="Arial" w:cs="Arial"/>
-          <w:color w:val="000000" w:themeColor="text1"/>
-          <w:sz w:val="24"/>
-          <w:szCs w:val="24"/>
-        </w:rPr>
-        <w:t xml:space="preserve">’)}&gt;&gt; </w:t>
-      </w:r>
-      <w:r>
-        <w:rPr>
-          <w:rFonts w:ascii="Arial" w:hAnsi="Arial" w:cs="Arial"/>
-          <w:sz w:val="24"/>
-          <w:szCs w:val="24"/>
-        </w:rPr>
-        <w:t xml:space="preserve">pay to the court the </w:t>
-      </w:r>
-      <w:r>
-        <w:rPr>
-          <w:rFonts w:ascii="Arial" w:hAnsi="Arial" w:cs="Arial"/>
-          <w:sz w:val="24"/>
-          <w:szCs w:val="24"/>
-        </w:rPr>
-        <w:t>hearing</w:t>
-      </w:r>
-      <w:r>
-        <w:rPr>
-          <w:rFonts w:ascii="Arial" w:hAnsi="Arial" w:cs="Arial"/>
-          <w:sz w:val="24"/>
-          <w:szCs w:val="24"/>
-        </w:rPr>
-        <w:t xml:space="preserve"> fee of </w:t>
-      </w:r>
-      <w:bookmarkStart w:id="8" w:name="_Hlk114660010"/>
-      <w:r>
-        <w:rPr>
-          <w:rFonts w:ascii="Arial" w:hAnsi="Arial" w:cs="Arial"/>
-          <w:sz w:val="24"/>
-          <w:szCs w:val="24"/>
-        </w:rPr>
-        <w:t>&lt;</w:t>
-      </w:r>
-      <w:r>
-        <w:rPr>
-          <w:rFonts w:ascii="Arial" w:hAnsi="Arial" w:cs="Arial"/>
-          <w:sz w:val="24"/>
-          <w:szCs w:val="24"/>
-        </w:rPr>
-        <w:t>&lt;</w:t>
-      </w:r>
-      <w:proofErr w:type="spellStart"/>
-      <w:r>
-        <w:rPr>
-          <w:rFonts w:ascii="Arial" w:hAnsi="Arial" w:cs="Arial"/>
-          <w:b/>
-          <w:bCs/>
-          <w:sz w:val="24"/>
-          <w:szCs w:val="24"/>
-        </w:rPr>
-        <w:t>fee</w:t>
-      </w:r>
-      <w:r>
-        <w:rPr>
-          <w:rFonts w:ascii="Arial" w:hAnsi="Arial" w:cs="Arial"/>
-          <w:b/>
-          <w:bCs/>
-          <w:sz w:val="24"/>
-          <w:szCs w:val="24"/>
-        </w:rPr>
-        <w:t>A</w:t>
-      </w:r>
-      <w:r>
-        <w:rPr>
-          <w:rFonts w:ascii="Arial" w:hAnsi="Arial" w:cs="Arial"/>
-          <w:b/>
-          <w:bCs/>
-          <w:sz w:val="24"/>
-          <w:szCs w:val="24"/>
-        </w:rPr>
-        <w:t>mount</w:t>
-      </w:r>
-      <w:proofErr w:type="spellEnd"/>
-      <w:r>
-        <w:rPr>
-          <w:rFonts w:ascii="Arial" w:hAnsi="Arial" w:cs="Arial"/>
-          <w:b/>
-          <w:bCs/>
-          <w:sz w:val="24"/>
-          <w:szCs w:val="24"/>
-        </w:rPr>
-        <w:t>&gt;</w:t>
-      </w:r>
-      <w:r>
-        <w:rPr>
-          <w:rFonts w:ascii="Arial" w:hAnsi="Arial" w:cs="Arial"/>
-          <w:sz w:val="24"/>
-          <w:szCs w:val="24"/>
-        </w:rPr>
-        <w:t xml:space="preserve">&gt; </w:t>
-      </w:r>
-      <w:bookmarkEnd w:id="8"/>
-      <w:r>
-        <w:rPr>
-          <w:rFonts w:ascii="Arial" w:hAnsi="Arial" w:cs="Arial"/>
-          <w:sz w:val="24"/>
-          <w:szCs w:val="24"/>
-        </w:rPr>
-        <w:t xml:space="preserve">or </w:t>
-      </w:r>
-      <w:r>
-        <w:rPr>
-          <w:rFonts w:ascii="Arial" w:hAnsi="Arial" w:cs="Arial"/>
-          <w:sz w:val="24"/>
-          <w:szCs w:val="24"/>
-        </w:rPr>
-        <w:t>upload</w:t>
-      </w:r>
-      <w:r>
-        <w:rPr>
-          <w:rFonts w:ascii="Arial" w:hAnsi="Arial" w:cs="Arial"/>
-          <w:sz w:val="24"/>
-          <w:szCs w:val="24"/>
-        </w:rPr>
-        <w:t xml:space="preserve"> a properly completed application </w:t>
-      </w:r>
-      <w:r>
-        <w:rPr>
-          <w:rFonts w:ascii="Arial" w:hAnsi="Arial" w:cs="Arial"/>
-          <w:sz w:val="24"/>
-          <w:szCs w:val="24"/>
-        </w:rPr>
-        <w:t>(</w:t>
-      </w:r>
-      <w:proofErr w:type="spellStart"/>
-      <w:r>
-        <w:rPr>
-          <w:rFonts w:ascii="Arial" w:hAnsi="Arial" w:cs="Arial"/>
-          <w:sz w:val="24"/>
-          <w:szCs w:val="24"/>
-        </w:rPr>
-        <w:t>i.e</w:t>
-      </w:r>
-      <w:proofErr w:type="spellEnd"/>
-      <w:r>
-        <w:rPr>
-          <w:rFonts w:ascii="Arial" w:hAnsi="Arial" w:cs="Arial"/>
-          <w:sz w:val="24"/>
-          <w:szCs w:val="24"/>
-        </w:rPr>
-        <w:t xml:space="preserve"> one which provides all the required information in the manner </w:t>
-      </w:r>
-      <w:r>
-        <w:rPr>
-          <w:rFonts w:ascii="Arial" w:hAnsi="Arial" w:cs="Arial"/>
-          <w:sz w:val="24"/>
-          <w:szCs w:val="24"/>
-        </w:rPr>
-        <w:lastRenderedPageBreak/>
-        <w:t xml:space="preserve">requested) for help with fees,  then the claim will be struck out without further order, and unless the courts order otherwise, you will also be liable for the costs which the defendant has incurred. </w:t>
-      </w:r>
-    </w:p>
-    <w:p>
-      <w:pPr>
-        <w:tabs>
-          <w:tab w:val="left" w:pos="560"/>
-          <w:tab w:val="left" w:pos="1120"/>
-          <w:tab w:val="left" w:pos="1680"/>
-          <w:tab w:val="left" w:pos="2240"/>
-          <w:tab w:val="left" w:pos="2800"/>
-          <w:tab w:val="left" w:pos="3360"/>
-          <w:tab w:val="left" w:pos="3920"/>
-          <w:tab w:val="left" w:pos="4480"/>
-          <w:tab w:val="left" w:pos="5040"/>
-          <w:tab w:val="left" w:pos="5600"/>
-          <w:tab w:val="left" w:pos="6160"/>
-          <w:tab w:val="left" w:pos="6720"/>
-        </w:tabs>
-        <w:autoSpaceDE w:val="0"/>
-        <w:autoSpaceDN w:val="0"/>
-        <w:adjustRightInd w:val="0"/>
-        <w:spacing w:after="0" w:line="240" w:lineRule="auto"/>
-        <w:rPr>
-          <w:rFonts w:ascii="Arial" w:hAnsi="Arial" w:cs="Arial"/>
-          <w:color w:val="000000" w:themeColor="text1"/>
-          <w:sz w:val="24"/>
-          <w:szCs w:val="24"/>
-        </w:rPr>
-      </w:pPr>
-      <w:r>
-        <w:rPr>
-          <w:rFonts w:ascii="Arial" w:hAnsi="Arial" w:cs="Arial"/>
-          <w:color w:val="000000" w:themeColor="text1"/>
-          <w:sz w:val="24"/>
-          <w:szCs w:val="24"/>
-        </w:rPr>
-        <w:t>&lt;&lt;es_&gt;&gt;</w:t>
-      </w:r>
-    </w:p>
-    <w:p>
-      <w:pPr>
-        <w:spacing w:after="0" w:line="240" w:lineRule="auto"/>
-        <w:rPr>
-          <w:rFonts w:ascii="Arial" w:hAnsi="Arial" w:cs="Arial"/>
-          <w:sz w:val="24"/>
-          <w:szCs w:val="24"/>
-        </w:rPr>
-      </w:pPr>
-      <w:r>
-        <w:rPr>
-          <w:rFonts w:ascii="Arial" w:hAnsi="Arial" w:cs="Arial"/>
-          <w:b/>
-          <w:bCs/>
-          <w:sz w:val="24"/>
-          <w:szCs w:val="24"/>
-        </w:rPr>
         <w:t xml:space="preserve">Please note: </w:t>
       </w:r>
       <w:r>
@@ -2293,6 +1762,9 @@
       </w:r>
     </w:p>
     <w:sectPr>
+      <w:footerReference w:type="even" r:id="rId9"/>
+      <w:footerReference w:type="default" r:id="rId10"/>
+      <w:footerReference w:type="first" r:id="rId11"/>
       <w:pgSz w:w="11906" w:h="16838"/>
       <w:pgMar w:top="1440" w:right="1080" w:bottom="1440" w:left="1080" w:header="708" w:footer="708" w:gutter="0"/>
       <w:cols w:space="708"/>
@@ -2303,7 +1775,7 @@
 </file>
 
 <file path=word/endnotes.xml><?xml version="1.0" encoding="utf-8"?>
-<w:endnotes xmlns:wpc="http://schemas.microsoft.com/office/word/2010/wordprocessingCanvas" xmlns:cx="http://schemas.microsoft.com/office/drawing/2014/chartex" xmlns:cx1="http://schemas.microsoft.com/office/drawing/2015/9/8/chartex" xmlns:cx2="http://schemas.microsoft.com/office/drawing/2015/10/21/chartex" xmlns:cx3="http://schemas.microsoft.com/office/drawing/2016/5/9/chartex" xmlns:cx4="http://schemas.microsoft.com/office/drawing/2016/5/10/chartex" xmlns:cx5="http://schemas.microsoft.com/office/drawing/2016/5/11/chartex" xmlns:cx6="http://schemas.microsoft.com/office/drawing/2016/5/12/chartex" xmlns:cx7="http://schemas.microsoft.com/office/drawing/2016/5/13/chartex" xmlns:cx8="http://schemas.microsoft.com/office/drawing/2016/5/14/chartex" xmlns:mc="http://schemas.openxmlformats.org/markup-compatibility/2006" xmlns:aink="http://schemas.microsoft.com/office/drawing/2016/ink" xmlns:am3d="http://schemas.microsoft.com/office/drawing/2017/model3d" xmlns:o="urn:schemas-microsoft-com:office:office" xmlns:r="http://schemas.openxmlformats.org/officeDocument/2006/relationships" xmlns:m="http://schemas.openxmlformats.org/officeDocument/2006/math" xmlns:v="urn:schemas-microsoft-com:vml" xmlns:wp14="http://schemas.microsoft.com/office/word/2010/wordprocessingDrawing" xmlns:wp="http://schemas.openxmlformats.org/drawingml/2006/wordprocessingDrawing" xmlns:w10="urn:schemas-microsoft-com:office:word" xmlns:w="http://schemas.openxmlformats.org/wordprocessingml/2006/main" xmlns:w14="http://schemas.microsoft.com/office/word/2010/wordml" xmlns:w15="http://schemas.microsoft.com/office/word/2012/wordml" xmlns:w16cex="http://schemas.microsoft.com/office/word/2018/wordml/cex" xmlns:w16cid="http://schemas.microsoft.com/office/word/2016/wordml/cid" xmlns:w16="http://schemas.microsoft.com/office/word/2018/wordml" xmlns:w16sdtdh="http://schemas.microsoft.com/office/word/2020/wordml/sdtdatahash" xmlns:w16se="http://schemas.microsoft.com/office/word/2015/wordml/symex" xmlns:wpg="http://schemas.microsoft.com/office/word/2010/wordprocessingGroup" xmlns:wpi="http://schemas.microsoft.com/office/word/2010/wordprocessingInk" xmlns:wne="http://schemas.microsoft.com/office/word/2006/wordml" xmlns:wps="http://schemas.microsoft.com/office/word/2010/wordprocessingShape" mc:Ignorable="w14 w15 w16se w16cid w16 w16cex w16sdtdh wp14">
+<w:endnotes xmlns:wpc="http://schemas.microsoft.com/office/word/2010/wordprocessingCanvas" xmlns:cx="http://schemas.microsoft.com/office/drawing/2014/chartex" xmlns:cx1="http://schemas.microsoft.com/office/drawing/2015/9/8/chartex" xmlns:cx2="http://schemas.microsoft.com/office/drawing/2015/10/21/chartex" xmlns:cx3="http://schemas.microsoft.com/office/drawing/2016/5/9/chartex" xmlns:cx4="http://schemas.microsoft.com/office/drawing/2016/5/10/chartex" xmlns:cx5="http://schemas.microsoft.com/office/drawing/2016/5/11/chartex" xmlns:cx6="http://schemas.microsoft.com/office/drawing/2016/5/12/chartex" xmlns:cx7="http://schemas.microsoft.com/office/drawing/2016/5/13/chartex" xmlns:cx8="http://schemas.microsoft.com/office/drawing/2016/5/14/chartex" xmlns:mc="http://schemas.openxmlformats.org/markup-compatibility/2006" xmlns:aink="http://schemas.microsoft.com/office/drawing/2016/ink" xmlns:am3d="http://schemas.microsoft.com/office/drawing/2017/model3d" xmlns:o="urn:schemas-microsoft-com:office:office" xmlns:oel="http://schemas.microsoft.com/office/2019/extlst" xmlns:r="http://schemas.openxmlformats.org/officeDocument/2006/relationships" xmlns:m="http://schemas.openxmlformats.org/officeDocument/2006/math" xmlns:v="urn:schemas-microsoft-com:vml" xmlns:wp14="http://schemas.microsoft.com/office/word/2010/wordprocessingDrawing" xmlns:wp="http://schemas.openxmlformats.org/drawingml/2006/wordprocessingDrawing" xmlns:w10="urn:schemas-microsoft-com:office:word" xmlns:w="http://schemas.openxmlformats.org/wordprocessingml/2006/main" xmlns:w14="http://schemas.microsoft.com/office/word/2010/wordml" xmlns:w15="http://schemas.microsoft.com/office/word/2012/wordml" xmlns:w16cex="http://schemas.microsoft.com/office/word/2018/wordml/cex" xmlns:w16cid="http://schemas.microsoft.com/office/word/2016/wordml/cid" xmlns:w16="http://schemas.microsoft.com/office/word/2018/wordml" xmlns:w16sdtdh="http://schemas.microsoft.com/office/word/2020/wordml/sdtdatahash" xmlns:w16se="http://schemas.microsoft.com/office/word/2015/wordml/symex" xmlns:wpg="http://schemas.microsoft.com/office/word/2010/wordprocessingGroup" xmlns:wpi="http://schemas.microsoft.com/office/word/2010/wordprocessingInk" xmlns:wne="http://schemas.microsoft.com/office/word/2006/wordml" xmlns:wps="http://schemas.microsoft.com/office/word/2010/wordprocessingShape" mc:Ignorable="w14 w15 w16se w16cid w16 w16cex w16sdtdh wp14">
   <w:endnote w:type="separator" w:id="-1">
     <w:p>
       <w:pPr>
@@ -2327,8 +1799,38 @@
 </w:endnotes>
 </file>
 
+<file path=word/footer1.xml><?xml version="1.0" encoding="utf-8"?>
+<w:ftr xmlns:wpc="http://schemas.microsoft.com/office/word/2010/wordprocessingCanvas" xmlns:cx="http://schemas.microsoft.com/office/drawing/2014/chartex" xmlns:cx1="http://schemas.microsoft.com/office/drawing/2015/9/8/chartex" xmlns:cx2="http://schemas.microsoft.com/office/drawing/2015/10/21/chartex" xmlns:cx3="http://schemas.microsoft.com/office/drawing/2016/5/9/chartex" xmlns:cx4="http://schemas.microsoft.com/office/drawing/2016/5/10/chartex" xmlns:cx5="http://schemas.microsoft.com/office/drawing/2016/5/11/chartex" xmlns:cx6="http://schemas.microsoft.com/office/drawing/2016/5/12/chartex" xmlns:cx7="http://schemas.microsoft.com/office/drawing/2016/5/13/chartex" xmlns:cx8="http://schemas.microsoft.com/office/drawing/2016/5/14/chartex" xmlns:mc="http://schemas.openxmlformats.org/markup-compatibility/2006" xmlns:aink="http://schemas.microsoft.com/office/drawing/2016/ink" xmlns:am3d="http://schemas.microsoft.com/office/drawing/2017/model3d" xmlns:o="urn:schemas-microsoft-com:office:office" xmlns:oel="http://schemas.microsoft.com/office/2019/extlst" xmlns:r="http://schemas.openxmlformats.org/officeDocument/2006/relationships" xmlns:m="http://schemas.openxmlformats.org/officeDocument/2006/math" xmlns:v="urn:schemas-microsoft-com:vml" xmlns:wp14="http://schemas.microsoft.com/office/word/2010/wordprocessingDrawing" xmlns:wp="http://schemas.openxmlformats.org/drawingml/2006/wordprocessingDrawing" xmlns:w10="urn:schemas-microsoft-com:office:word" xmlns:w="http://schemas.openxmlformats.org/wordprocessingml/2006/main" xmlns:w14="http://schemas.microsoft.com/office/word/2010/wordml" xmlns:w15="http://schemas.microsoft.com/office/word/2012/wordml" xmlns:w16cex="http://schemas.microsoft.com/office/word/2018/wordml/cex" xmlns:w16cid="http://schemas.microsoft.com/office/word/2016/wordml/cid" xmlns:w16="http://schemas.microsoft.com/office/word/2018/wordml" xmlns:w16sdtdh="http://schemas.microsoft.com/office/word/2020/wordml/sdtdatahash" xmlns:w16se="http://schemas.microsoft.com/office/word/2015/wordml/symex" xmlns:wpg="http://schemas.microsoft.com/office/word/2010/wordprocessingGroup" xmlns:wpi="http://schemas.microsoft.com/office/word/2010/wordprocessingInk" xmlns:wne="http://schemas.microsoft.com/office/word/2006/wordml" xmlns:wps="http://schemas.microsoft.com/office/word/2010/wordprocessingShape" mc:Ignorable="w14 w15 w16se w16cid w16 w16cex w16sdtdh wp14">
+  <w:p>
+    <w:pPr>
+      <w:pStyle w:val="Footer"/>
+    </w:pPr>
+  </w:p>
+</w:ftr>
+</file>
+
+<file path=word/footer2.xml><?xml version="1.0" encoding="utf-8"?>
+<w:ftr xmlns:wpc="http://schemas.microsoft.com/office/word/2010/wordprocessingCanvas" xmlns:cx="http://schemas.microsoft.com/office/drawing/2014/chartex" xmlns:cx1="http://schemas.microsoft.com/office/drawing/2015/9/8/chartex" xmlns:cx2="http://schemas.microsoft.com/office/drawing/2015/10/21/chartex" xmlns:cx3="http://schemas.microsoft.com/office/drawing/2016/5/9/chartex" xmlns:cx4="http://schemas.microsoft.com/office/drawing/2016/5/10/chartex" xmlns:cx5="http://schemas.microsoft.com/office/drawing/2016/5/11/chartex" xmlns:cx6="http://schemas.microsoft.com/office/drawing/2016/5/12/chartex" xmlns:cx7="http://schemas.microsoft.com/office/drawing/2016/5/13/chartex" xmlns:cx8="http://schemas.microsoft.com/office/drawing/2016/5/14/chartex" xmlns:mc="http://schemas.openxmlformats.org/markup-compatibility/2006" xmlns:aink="http://schemas.microsoft.com/office/drawing/2016/ink" xmlns:am3d="http://schemas.microsoft.com/office/drawing/2017/model3d" xmlns:o="urn:schemas-microsoft-com:office:office" xmlns:oel="http://schemas.microsoft.com/office/2019/extlst" xmlns:r="http://schemas.openxmlformats.org/officeDocument/2006/relationships" xmlns:m="http://schemas.openxmlformats.org/officeDocument/2006/math" xmlns:v="urn:schemas-microsoft-com:vml" xmlns:wp14="http://schemas.microsoft.com/office/word/2010/wordprocessingDrawing" xmlns:wp="http://schemas.openxmlformats.org/drawingml/2006/wordprocessingDrawing" xmlns:w10="urn:schemas-microsoft-com:office:word" xmlns:w="http://schemas.openxmlformats.org/wordprocessingml/2006/main" xmlns:w14="http://schemas.microsoft.com/office/word/2010/wordml" xmlns:w15="http://schemas.microsoft.com/office/word/2012/wordml" xmlns:w16cex="http://schemas.microsoft.com/office/word/2018/wordml/cex" xmlns:w16cid="http://schemas.microsoft.com/office/word/2016/wordml/cid" xmlns:w16="http://schemas.microsoft.com/office/word/2018/wordml" xmlns:w16sdtdh="http://schemas.microsoft.com/office/word/2020/wordml/sdtdatahash" xmlns:w16se="http://schemas.microsoft.com/office/word/2015/wordml/symex" xmlns:wpg="http://schemas.microsoft.com/office/word/2010/wordprocessingGroup" xmlns:wpi="http://schemas.microsoft.com/office/word/2010/wordprocessingInk" xmlns:wne="http://schemas.microsoft.com/office/word/2006/wordml" xmlns:wps="http://schemas.microsoft.com/office/word/2010/wordprocessingShape" mc:Ignorable="w14 w15 w16se w16cid w16 w16cex w16sdtdh wp14">
+  <w:p>
+    <w:pPr>
+      <w:pStyle w:val="Footer"/>
+    </w:pPr>
+  </w:p>
+</w:ftr>
+</file>
+
+<file path=word/footer3.xml><?xml version="1.0" encoding="utf-8"?>
+<w:ftr xmlns:wpc="http://schemas.microsoft.com/office/word/2010/wordprocessingCanvas" xmlns:cx="http://schemas.microsoft.com/office/drawing/2014/chartex" xmlns:cx1="http://schemas.microsoft.com/office/drawing/2015/9/8/chartex" xmlns:cx2="http://schemas.microsoft.com/office/drawing/2015/10/21/chartex" xmlns:cx3="http://schemas.microsoft.com/office/drawing/2016/5/9/chartex" xmlns:cx4="http://schemas.microsoft.com/office/drawing/2016/5/10/chartex" xmlns:cx5="http://schemas.microsoft.com/office/drawing/2016/5/11/chartex" xmlns:cx6="http://schemas.microsoft.com/office/drawing/2016/5/12/chartex" xmlns:cx7="http://schemas.microsoft.com/office/drawing/2016/5/13/chartex" xmlns:cx8="http://schemas.microsoft.com/office/drawing/2016/5/14/chartex" xmlns:mc="http://schemas.openxmlformats.org/markup-compatibility/2006" xmlns:aink="http://schemas.microsoft.com/office/drawing/2016/ink" xmlns:am3d="http://schemas.microsoft.com/office/drawing/2017/model3d" xmlns:o="urn:schemas-microsoft-com:office:office" xmlns:oel="http://schemas.microsoft.com/office/2019/extlst" xmlns:r="http://schemas.openxmlformats.org/officeDocument/2006/relationships" xmlns:m="http://schemas.openxmlformats.org/officeDocument/2006/math" xmlns:v="urn:schemas-microsoft-com:vml" xmlns:wp14="http://schemas.microsoft.com/office/word/2010/wordprocessingDrawing" xmlns:wp="http://schemas.openxmlformats.org/drawingml/2006/wordprocessingDrawing" xmlns:w10="urn:schemas-microsoft-com:office:word" xmlns:w="http://schemas.openxmlformats.org/wordprocessingml/2006/main" xmlns:w14="http://schemas.microsoft.com/office/word/2010/wordml" xmlns:w15="http://schemas.microsoft.com/office/word/2012/wordml" xmlns:w16cex="http://schemas.microsoft.com/office/word/2018/wordml/cex" xmlns:w16cid="http://schemas.microsoft.com/office/word/2016/wordml/cid" xmlns:w16="http://schemas.microsoft.com/office/word/2018/wordml" xmlns:w16sdtdh="http://schemas.microsoft.com/office/word/2020/wordml/sdtdatahash" xmlns:w16se="http://schemas.microsoft.com/office/word/2015/wordml/symex" xmlns:wpg="http://schemas.microsoft.com/office/word/2010/wordprocessingGroup" xmlns:wpi="http://schemas.microsoft.com/office/word/2010/wordprocessingInk" xmlns:wne="http://schemas.microsoft.com/office/word/2006/wordml" xmlns:wps="http://schemas.microsoft.com/office/word/2010/wordprocessingShape" mc:Ignorable="w14 w15 w16se w16cid w16 w16cex w16sdtdh wp14">
+  <w:p>
+    <w:pPr>
+      <w:pStyle w:val="Footer"/>
+    </w:pPr>
+  </w:p>
+</w:ftr>
+</file>
+
 <file path=word/footnotes.xml><?xml version="1.0" encoding="utf-8"?>
-<w:footnotes xmlns:wpc="http://schemas.microsoft.com/office/word/2010/wordprocessingCanvas" xmlns:cx="http://schemas.microsoft.com/office/drawing/2014/chartex" xmlns:cx1="http://schemas.microsoft.com/office/drawing/2015/9/8/chartex" xmlns:cx2="http://schemas.microsoft.com/office/drawing/2015/10/21/chartex" xmlns:cx3="http://schemas.microsoft.com/office/drawing/2016/5/9/chartex" xmlns:cx4="http://schemas.microsoft.com/office/drawing/2016/5/10/chartex" xmlns:cx5="http://schemas.microsoft.com/office/drawing/2016/5/11/chartex" xmlns:cx6="http://schemas.microsoft.com/office/drawing/2016/5/12/chartex" xmlns:cx7="http://schemas.microsoft.com/office/drawing/2016/5/13/chartex" xmlns:cx8="http://schemas.microsoft.com/office/drawing/2016/5/14/chartex" xmlns:mc="http://schemas.openxmlformats.org/markup-compatibility/2006" xmlns:aink="http://schemas.microsoft.com/office/drawing/2016/ink" xmlns:am3d="http://schemas.microsoft.com/office/drawing/2017/model3d" xmlns:o="urn:schemas-microsoft-com:office:office" xmlns:r="http://schemas.openxmlformats.org/officeDocument/2006/relationships" xmlns:m="http://schemas.openxmlformats.org/officeDocument/2006/math" xmlns:v="urn:schemas-microsoft-com:vml" xmlns:wp14="http://schemas.microsoft.com/office/word/2010/wordprocessingDrawing" xmlns:wp="http://schemas.openxmlformats.org/drawingml/2006/wordprocessingDrawing" xmlns:w10="urn:schemas-microsoft-com:office:word" xmlns:w="http://schemas.openxmlformats.org/wordprocessingml/2006/main" xmlns:w14="http://schemas.microsoft.com/office/word/2010/wordml" xmlns:w15="http://schemas.microsoft.com/office/word/2012/wordml" xmlns:w16cex="http://schemas.microsoft.com/office/word/2018/wordml/cex" xmlns:w16cid="http://schemas.microsoft.com/office/word/2016/wordml/cid" xmlns:w16="http://schemas.microsoft.com/office/word/2018/wordml" xmlns:w16sdtdh="http://schemas.microsoft.com/office/word/2020/wordml/sdtdatahash" xmlns:w16se="http://schemas.microsoft.com/office/word/2015/wordml/symex" xmlns:wpg="http://schemas.microsoft.com/office/word/2010/wordprocessingGroup" xmlns:wpi="http://schemas.microsoft.com/office/word/2010/wordprocessingInk" xmlns:wne="http://schemas.microsoft.com/office/word/2006/wordml" xmlns:wps="http://schemas.microsoft.com/office/word/2010/wordprocessingShape" mc:Ignorable="w14 w15 w16se w16cid w16 w16cex w16sdtdh wp14">
+<w:footnotes xmlns:wpc="http://schemas.microsoft.com/office/word/2010/wordprocessingCanvas" xmlns:cx="http://schemas.microsoft.com/office/drawing/2014/chartex" xmlns:cx1="http://schemas.microsoft.com/office/drawing/2015/9/8/chartex" xmlns:cx2="http://schemas.microsoft.com/office/drawing/2015/10/21/chartex" xmlns:cx3="http://schemas.microsoft.com/office/drawing/2016/5/9/chartex" xmlns:cx4="http://schemas.microsoft.com/office/drawing/2016/5/10/chartex" xmlns:cx5="http://schemas.microsoft.com/office/drawing/2016/5/11/chartex" xmlns:cx6="http://schemas.microsoft.com/office/drawing/2016/5/12/chartex" xmlns:cx7="http://schemas.microsoft.com/office/drawing/2016/5/13/chartex" xmlns:cx8="http://schemas.microsoft.com/office/drawing/2016/5/14/chartex" xmlns:mc="http://schemas.openxmlformats.org/markup-compatibility/2006" xmlns:aink="http://schemas.microsoft.com/office/drawing/2016/ink" xmlns:am3d="http://schemas.microsoft.com/office/drawing/2017/model3d" xmlns:o="urn:schemas-microsoft-com:office:office" xmlns:oel="http://schemas.microsoft.com/office/2019/extlst" xmlns:r="http://schemas.openxmlformats.org/officeDocument/2006/relationships" xmlns:m="http://schemas.openxmlformats.org/officeDocument/2006/math" xmlns:v="urn:schemas-microsoft-com:vml" xmlns:wp14="http://schemas.microsoft.com/office/word/2010/wordprocessingDrawing" xmlns:wp="http://schemas.openxmlformats.org/drawingml/2006/wordprocessingDrawing" xmlns:w10="urn:schemas-microsoft-com:office:word" xmlns:w="http://schemas.openxmlformats.org/wordprocessingml/2006/main" xmlns:w14="http://schemas.microsoft.com/office/word/2010/wordml" xmlns:w15="http://schemas.microsoft.com/office/word/2012/wordml" xmlns:w16cex="http://schemas.microsoft.com/office/word/2018/wordml/cex" xmlns:w16cid="http://schemas.microsoft.com/office/word/2016/wordml/cid" xmlns:w16="http://schemas.microsoft.com/office/word/2018/wordml" xmlns:w16sdtdh="http://schemas.microsoft.com/office/word/2020/wordml/sdtdatahash" xmlns:w16se="http://schemas.microsoft.com/office/word/2015/wordml/symex" xmlns:wpg="http://schemas.microsoft.com/office/word/2010/wordprocessingGroup" xmlns:wpi="http://schemas.microsoft.com/office/word/2010/wordprocessingInk" xmlns:wne="http://schemas.microsoft.com/office/word/2006/wordml" xmlns:wps="http://schemas.microsoft.com/office/word/2010/wordprocessingShape" mc:Ignorable="w14 w15 w16se w16cid w16 w16cex w16sdtdh wp14">
   <w:footnote w:type="separator" w:id="-1">
     <w:p>
       <w:pPr>
@@ -2353,7 +1855,7 @@
 </file>
 
 <file path=word/numbering.xml><?xml version="1.0" encoding="utf-8"?>
-<w:numbering xmlns:wpc="http://schemas.microsoft.com/office/word/2010/wordprocessingCanvas" xmlns:cx="http://schemas.microsoft.com/office/drawing/2014/chartex" xmlns:cx1="http://schemas.microsoft.com/office/drawing/2015/9/8/chartex" xmlns:cx2="http://schemas.microsoft.com/office/drawing/2015/10/21/chartex" xmlns:cx3="http://schemas.microsoft.com/office/drawing/2016/5/9/chartex" xmlns:cx4="http://schemas.microsoft.com/office/drawing/2016/5/10/chartex" xmlns:cx5="http://schemas.microsoft.com/office/drawing/2016/5/11/chartex" xmlns:cx6="http://schemas.microsoft.com/office/drawing/2016/5/12/chartex" xmlns:cx7="http://schemas.microsoft.com/office/drawing/2016/5/13/chartex" xmlns:cx8="http://schemas.microsoft.com/office/drawing/2016/5/14/chartex" xmlns:mc="http://schemas.openxmlformats.org/markup-compatibility/2006" xmlns:aink="http://schemas.microsoft.com/office/drawing/2016/ink" xmlns:am3d="http://schemas.microsoft.com/office/drawing/2017/model3d" xmlns:o="urn:schemas-microsoft-com:office:office" xmlns:r="http://schemas.openxmlformats.org/officeDocument/2006/relationships" xmlns:m="http://schemas.openxmlformats.org/officeDocument/2006/math" xmlns:v="urn:schemas-microsoft-com:vml" xmlns:wp14="http://schemas.microsoft.com/office/word/2010/wordprocessingDrawing" xmlns:wp="http://schemas.openxmlformats.org/drawingml/2006/wordprocessingDrawing" xmlns:w10="urn:schemas-microsoft-com:office:word" xmlns:w="http://schemas.openxmlformats.org/wordprocessingml/2006/main" xmlns:w14="http://schemas.microsoft.com/office/word/2010/wordml" xmlns:w15="http://schemas.microsoft.com/office/word/2012/wordml" xmlns:w16cex="http://schemas.microsoft.com/office/word/2018/wordml/cex" xmlns:w16cid="http://schemas.microsoft.com/office/word/2016/wordml/cid" xmlns:w16="http://schemas.microsoft.com/office/word/2018/wordml" xmlns:w16sdtdh="http://schemas.microsoft.com/office/word/2020/wordml/sdtdatahash" xmlns:w16se="http://schemas.microsoft.com/office/word/2015/wordml/symex" xmlns:wpg="http://schemas.microsoft.com/office/word/2010/wordprocessingGroup" xmlns:wpi="http://schemas.microsoft.com/office/word/2010/wordprocessingInk" xmlns:wne="http://schemas.microsoft.com/office/word/2006/wordml" xmlns:wps="http://schemas.microsoft.com/office/word/2010/wordprocessingShape" mc:Ignorable="w14 w15 w16se w16cid w16 w16cex w16sdtdh wp14">
+<w:numbering xmlns:wpc="http://schemas.microsoft.com/office/word/2010/wordprocessingCanvas" xmlns:cx="http://schemas.microsoft.com/office/drawing/2014/chartex" xmlns:cx1="http://schemas.microsoft.com/office/drawing/2015/9/8/chartex" xmlns:cx2="http://schemas.microsoft.com/office/drawing/2015/10/21/chartex" xmlns:cx3="http://schemas.microsoft.com/office/drawing/2016/5/9/chartex" xmlns:cx4="http://schemas.microsoft.com/office/drawing/2016/5/10/chartex" xmlns:cx5="http://schemas.microsoft.com/office/drawing/2016/5/11/chartex" xmlns:cx6="http://schemas.microsoft.com/office/drawing/2016/5/12/chartex" xmlns:cx7="http://schemas.microsoft.com/office/drawing/2016/5/13/chartex" xmlns:cx8="http://schemas.microsoft.com/office/drawing/2016/5/14/chartex" xmlns:mc="http://schemas.openxmlformats.org/markup-compatibility/2006" xmlns:aink="http://schemas.microsoft.com/office/drawing/2016/ink" xmlns:am3d="http://schemas.microsoft.com/office/drawing/2017/model3d" xmlns:o="urn:schemas-microsoft-com:office:office" xmlns:oel="http://schemas.microsoft.com/office/2019/extlst" xmlns:r="http://schemas.openxmlformats.org/officeDocument/2006/relationships" xmlns:m="http://schemas.openxmlformats.org/officeDocument/2006/math" xmlns:v="urn:schemas-microsoft-com:vml" xmlns:wp14="http://schemas.microsoft.com/office/word/2010/wordprocessingDrawing" xmlns:wp="http://schemas.openxmlformats.org/drawingml/2006/wordprocessingDrawing" xmlns:w10="urn:schemas-microsoft-com:office:word" xmlns:w="http://schemas.openxmlformats.org/wordprocessingml/2006/main" xmlns:w14="http://schemas.microsoft.com/office/word/2010/wordml" xmlns:w15="http://schemas.microsoft.com/office/word/2012/wordml" xmlns:w16cex="http://schemas.microsoft.com/office/word/2018/wordml/cex" xmlns:w16cid="http://schemas.microsoft.com/office/word/2016/wordml/cid" xmlns:w16="http://schemas.microsoft.com/office/word/2018/wordml" xmlns:w16sdtdh="http://schemas.microsoft.com/office/word/2020/wordml/sdtdatahash" xmlns:w16se="http://schemas.microsoft.com/office/word/2015/wordml/symex" xmlns:wpg="http://schemas.microsoft.com/office/word/2010/wordprocessingGroup" xmlns:wpi="http://schemas.microsoft.com/office/word/2010/wordprocessingInk" xmlns:wne="http://schemas.microsoft.com/office/word/2006/wordml" xmlns:wps="http://schemas.microsoft.com/office/word/2010/wordprocessingShape" mc:Ignorable="w14 w15 w16se w16cid w16 w16cex w16sdtdh wp14">
   <w:abstractNum w:abstractNumId="0" w15:restartNumberingAfterBreak="0">
     <w:nsid w:val="210D2DDA"/>
     <w:multiLevelType w:val="hybridMultilevel"/>
@@ -3181,25 +2683,25 @@
       </w:rPr>
     </w:lvl>
   </w:abstractNum>
-  <w:num w:numId="1">
+  <w:num w:numId="1" w16cid:durableId="499274663">
     <w:abstractNumId w:val="3"/>
   </w:num>
-  <w:num w:numId="2">
+  <w:num w:numId="2" w16cid:durableId="97651397">
     <w:abstractNumId w:val="0"/>
   </w:num>
-  <w:num w:numId="3">
+  <w:num w:numId="3" w16cid:durableId="296033434">
     <w:abstractNumId w:val="4"/>
   </w:num>
-  <w:num w:numId="4">
+  <w:num w:numId="4" w16cid:durableId="967979143">
     <w:abstractNumId w:val="6"/>
   </w:num>
-  <w:num w:numId="5">
+  <w:num w:numId="5" w16cid:durableId="1270814689">
     <w:abstractNumId w:val="2"/>
   </w:num>
-  <w:num w:numId="6">
+  <w:num w:numId="6" w16cid:durableId="1484202453">
     <w:abstractNumId w:val="1"/>
   </w:num>
-  <w:num w:numId="7">
+  <w:num w:numId="7" w16cid:durableId="670108952">
     <w:abstractNumId w:val="5"/>
   </w:num>
 </w:numbering>
@@ -3771,6 +3273,36 @@
       <w:szCs w:val="20"/>
     </w:rPr>
   </w:style>
+  <w:style w:type="paragraph" w:styleId="HTMLPreformatted">
+    <w:name w:val="HTML Preformatted"/>
+    <w:basedOn w:val="Normal"/>
+    <w:link w:val="HTMLPreformattedChar"/>
+    <w:uiPriority w:val="99"/>
+    <w:semiHidden/>
+    <w:unhideWhenUsed/>
+    <w:rsid w:val="0024222E"/>
+    <w:pPr>
+      <w:spacing w:after="0" w:line="240" w:lineRule="auto"/>
+    </w:pPr>
+    <w:rPr>
+      <w:rFonts w:ascii="Consolas" w:hAnsi="Consolas"/>
+      <w:sz w:val="20"/>
+      <w:szCs w:val="20"/>
+    </w:rPr>
+  </w:style>
+  <w:style w:type="character" w:customStyle="1" w:styleId="HTMLPreformattedChar">
+    <w:name w:val="HTML Preformatted Char"/>
+    <w:basedOn w:val="DefaultParagraphFont"/>
+    <w:link w:val="HTMLPreformatted"/>
+    <w:uiPriority w:val="99"/>
+    <w:semiHidden/>
+    <w:rsid w:val="0024222E"/>
+    <w:rPr>
+      <w:rFonts w:ascii="Consolas" w:hAnsi="Consolas"/>
+      <w:sz w:val="20"/>
+      <w:szCs w:val="20"/>
+    </w:rPr>
+  </w:style>
 </w:styles>
 </file>
 
@@ -4061,6 +3593,6 @@
 
 <file path=docMetadata/LabelInfo.xml><?xml version="1.0" encoding="utf-8"?>
 <clbl:labelList xmlns:clbl="http://schemas.microsoft.com/office/2020/mipLabelMetadata">
-  <clbl:label id="{3e0088dc-0629-4ae6-aa8c-813e7a296f50}" enabled="0" method="" siteId="{3e0088dc-0629-4ae6-aa8c-813e7a296f50}" removed="1"/>
+  <clbl:label id="{fa22dce2-39a9-4bf4-a557-7a50b593b56a}" enabled="1" method="Privileged" siteId="{3e0088dc-0629-4ae6-aa8c-813e7a296f50}" contentBits="0" removed="0"/>
 </clbl:labelList>
 </file>
</xml_diff>

<commit_message>
CIV-12259 Bundle Content not showing on Manual HN
</commit_message>
<xml_diff>
--- a/docker/docmosis/templates/CV-UNS-HNO-ENG-01196.docx
+++ b/docker/docmosis/templates/CV-UNS-HNO-ENG-01196.docx
@@ -1722,6 +1722,55 @@
         <w:t>&lt;&lt;es_&gt;&gt;</w:t>
       </w:r>
       <w:bookmarkEnd w:id="6"/>
+    </w:p>
+    <w:p>
+      <w:pPr>
+        <w:spacing w:line="240" w:lineRule="auto"/>
+        <w:rPr>
+          <w:rFonts w:ascii="Arial" w:hAnsi="Arial" w:cs="Arial"/>
+          <w:sz w:val="24"/>
+          <w:szCs w:val="24"/>
+        </w:rPr>
+      </w:pPr>
+    </w:p>
+    <w:p>
+      <w:pPr>
+        <w:spacing w:line="240" w:lineRule="auto"/>
+        <w:rPr>
+          <w:rFonts w:ascii="Arial" w:hAnsi="Arial" w:cs="Arial"/>
+          <w:b/>
+          <w:bCs/>
+          <w:sz w:val="24"/>
+          <w:szCs w:val="24"/>
+          <w:u w:val="single"/>
+        </w:rPr>
+      </w:pPr>
+      <w:bookmarkStart w:id="7" w:name="_Hlk150165830"/>
+      <w:r>
+        <w:rPr>
+          <w:rFonts w:ascii="Arial" w:hAnsi="Arial" w:cs="Arial"/>
+          <w:b/>
+          <w:bCs/>
+          <w:sz w:val="24"/>
+          <w:szCs w:val="24"/>
+          <w:u w:val="single"/>
+        </w:rPr>
+        <w:t>The Claimant (or in the event they act in person and the Defendant is represented, the Defendant) must bring to court for the start of the trial a paper copy of the electronic trial bundle for use by witnesses. A failure to do so may result in the imposition of sanctions.</w:t>
+      </w:r>
+    </w:p>
+    <w:bookmarkEnd w:id="7"/>
+    <w:p>
+      <w:pPr>
+        <w:spacing w:line="240" w:lineRule="auto"/>
+        <w:rPr>
+          <w:rFonts w:ascii="Arial" w:hAnsi="Arial" w:cs="Arial"/>
+          <w:b/>
+          <w:bCs/>
+          <w:sz w:val="24"/>
+          <w:szCs w:val="24"/>
+          <w:u w:val="single"/>
+        </w:rPr>
+      </w:pPr>
     </w:p>
     <w:p>
       <w:pPr>

</xml_diff>

<commit_message>
CIV-12259 Bundle Content not showing on Manual HN (#3972)
Co-authored-by: AhsanZX97 <ahsan.zia1@hmcts.net>
Co-authored-by: vasudevganesanhmcts <100689363+vasudevganesanhmcts@users.noreply.github.com>
</commit_message>
<xml_diff>
--- a/docker/docmosis/templates/CV-UNS-HNO-ENG-01196.docx
+++ b/docker/docmosis/templates/CV-UNS-HNO-ENG-01196.docx
@@ -1722,6 +1722,55 @@
         <w:t>&lt;&lt;es_&gt;&gt;</w:t>
       </w:r>
       <w:bookmarkEnd w:id="6"/>
+    </w:p>
+    <w:p>
+      <w:pPr>
+        <w:spacing w:line="240" w:lineRule="auto"/>
+        <w:rPr>
+          <w:rFonts w:ascii="Arial" w:hAnsi="Arial" w:cs="Arial"/>
+          <w:sz w:val="24"/>
+          <w:szCs w:val="24"/>
+        </w:rPr>
+      </w:pPr>
+    </w:p>
+    <w:p>
+      <w:pPr>
+        <w:spacing w:line="240" w:lineRule="auto"/>
+        <w:rPr>
+          <w:rFonts w:ascii="Arial" w:hAnsi="Arial" w:cs="Arial"/>
+          <w:b/>
+          <w:bCs/>
+          <w:sz w:val="24"/>
+          <w:szCs w:val="24"/>
+          <w:u w:val="single"/>
+        </w:rPr>
+      </w:pPr>
+      <w:bookmarkStart w:id="7" w:name="_Hlk150165830"/>
+      <w:r>
+        <w:rPr>
+          <w:rFonts w:ascii="Arial" w:hAnsi="Arial" w:cs="Arial"/>
+          <w:b/>
+          <w:bCs/>
+          <w:sz w:val="24"/>
+          <w:szCs w:val="24"/>
+          <w:u w:val="single"/>
+        </w:rPr>
+        <w:t>The Claimant (or in the event they act in person and the Defendant is represented, the Defendant) must bring to court for the start of the trial a paper copy of the electronic trial bundle for use by witnesses. A failure to do so may result in the imposition of sanctions.</w:t>
+      </w:r>
+    </w:p>
+    <w:bookmarkEnd w:id="7"/>
+    <w:p>
+      <w:pPr>
+        <w:spacing w:line="240" w:lineRule="auto"/>
+        <w:rPr>
+          <w:rFonts w:ascii="Arial" w:hAnsi="Arial" w:cs="Arial"/>
+          <w:b/>
+          <w:bCs/>
+          <w:sz w:val="24"/>
+          <w:szCs w:val="24"/>
+          <w:u w:val="single"/>
+        </w:rPr>
+      </w:pPr>
     </w:p>
     <w:p>
       <w:pPr>

</xml_diff>

<commit_message>
Revert "Merge branch 'master' into CIV-12060-STOP-LR-V-LIP-DJ-DOC"
This reverts commit fa59a3c84829f25ff33187ffb8521fc34d6e94f3, reversing
changes made to 6b47ba59d5068071d64dcbec91f041f77401eb27.
</commit_message>
<xml_diff>
--- a/docker/docmosis/templates/CV-UNS-HNO-ENG-01196.docx
+++ b/docker/docmosis/templates/CV-UNS-HNO-ENG-01196.docx
@@ -1722,55 +1722,6 @@
         <w:t>&lt;&lt;es_&gt;&gt;</w:t>
       </w:r>
       <w:bookmarkEnd w:id="6"/>
-    </w:p>
-    <w:p>
-      <w:pPr>
-        <w:spacing w:line="240" w:lineRule="auto"/>
-        <w:rPr>
-          <w:rFonts w:ascii="Arial" w:hAnsi="Arial" w:cs="Arial"/>
-          <w:sz w:val="24"/>
-          <w:szCs w:val="24"/>
-        </w:rPr>
-      </w:pPr>
-    </w:p>
-    <w:p>
-      <w:pPr>
-        <w:spacing w:line="240" w:lineRule="auto"/>
-        <w:rPr>
-          <w:rFonts w:ascii="Arial" w:hAnsi="Arial" w:cs="Arial"/>
-          <w:b/>
-          <w:bCs/>
-          <w:sz w:val="24"/>
-          <w:szCs w:val="24"/>
-          <w:u w:val="single"/>
-        </w:rPr>
-      </w:pPr>
-      <w:bookmarkStart w:id="7" w:name="_Hlk150165830"/>
-      <w:r>
-        <w:rPr>
-          <w:rFonts w:ascii="Arial" w:hAnsi="Arial" w:cs="Arial"/>
-          <w:b/>
-          <w:bCs/>
-          <w:sz w:val="24"/>
-          <w:szCs w:val="24"/>
-          <w:u w:val="single"/>
-        </w:rPr>
-        <w:t>The Claimant (or in the event they act in person and the Defendant is represented, the Defendant) must bring to court for the start of the trial a paper copy of the electronic trial bundle for use by witnesses. A failure to do so may result in the imposition of sanctions.</w:t>
-      </w:r>
-    </w:p>
-    <w:bookmarkEnd w:id="7"/>
-    <w:p>
-      <w:pPr>
-        <w:spacing w:line="240" w:lineRule="auto"/>
-        <w:rPr>
-          <w:rFonts w:ascii="Arial" w:hAnsi="Arial" w:cs="Arial"/>
-          <w:b/>
-          <w:bCs/>
-          <w:sz w:val="24"/>
-          <w:szCs w:val="24"/>
-          <w:u w:val="single"/>
-        </w:rPr>
-      </w:pPr>
     </w:p>
     <w:p>
       <w:pPr>

</xml_diff>

<commit_message>
Matching unrelated files with master branch
</commit_message>
<xml_diff>
--- a/docker/docmosis/templates/CV-UNS-HNO-ENG-01196.docx
+++ b/docker/docmosis/templates/CV-UNS-HNO-ENG-01196.docx
@@ -1722,6 +1722,55 @@
         <w:t>&lt;&lt;es_&gt;&gt;</w:t>
       </w:r>
       <w:bookmarkEnd w:id="6"/>
+    </w:p>
+    <w:p>
+      <w:pPr>
+        <w:spacing w:line="240" w:lineRule="auto"/>
+        <w:rPr>
+          <w:rFonts w:ascii="Arial" w:hAnsi="Arial" w:cs="Arial"/>
+          <w:sz w:val="24"/>
+          <w:szCs w:val="24"/>
+        </w:rPr>
+      </w:pPr>
+    </w:p>
+    <w:p>
+      <w:pPr>
+        <w:spacing w:line="240" w:lineRule="auto"/>
+        <w:rPr>
+          <w:rFonts w:ascii="Arial" w:hAnsi="Arial" w:cs="Arial"/>
+          <w:b/>
+          <w:bCs/>
+          <w:sz w:val="24"/>
+          <w:szCs w:val="24"/>
+          <w:u w:val="single"/>
+        </w:rPr>
+      </w:pPr>
+      <w:bookmarkStart w:id="7" w:name="_Hlk150165830"/>
+      <w:r>
+        <w:rPr>
+          <w:rFonts w:ascii="Arial" w:hAnsi="Arial" w:cs="Arial"/>
+          <w:b/>
+          <w:bCs/>
+          <w:sz w:val="24"/>
+          <w:szCs w:val="24"/>
+          <w:u w:val="single"/>
+        </w:rPr>
+        <w:t>The Claimant (or in the event they act in person and the Defendant is represented, the Defendant) must bring to court for the start of the trial a paper copy of the electronic trial bundle for use by witnesses. A failure to do so may result in the imposition of sanctions.</w:t>
+      </w:r>
+    </w:p>
+    <w:bookmarkEnd w:id="7"/>
+    <w:p>
+      <w:pPr>
+        <w:spacing w:line="240" w:lineRule="auto"/>
+        <w:rPr>
+          <w:rFonts w:ascii="Arial" w:hAnsi="Arial" w:cs="Arial"/>
+          <w:b/>
+          <w:bCs/>
+          <w:sz w:val="24"/>
+          <w:szCs w:val="24"/>
+          <w:u w:val="single"/>
+        </w:rPr>
+      </w:pPr>
     </w:p>
     <w:p>
       <w:pPr>

</xml_diff>

<commit_message>
update hearing type string
</commit_message>
<xml_diff>
--- a/docker/docmosis/templates/CV-UNS-HNO-ENG-01196.docx
+++ b/docker/docmosis/templates/CV-UNS-HNO-ENG-01196.docx
@@ -1,6 +1,6 @@
 
 <file path=word/document.xml><?xml version="1.0" encoding="utf-8"?>
-<w:document xmlns:wpc="http://schemas.microsoft.com/office/word/2010/wordprocessingCanvas" xmlns:cx="http://schemas.microsoft.com/office/drawing/2014/chartex" xmlns:cx1="http://schemas.microsoft.com/office/drawing/2015/9/8/chartex" xmlns:cx2="http://schemas.microsoft.com/office/drawing/2015/10/21/chartex" xmlns:cx3="http://schemas.microsoft.com/office/drawing/2016/5/9/chartex" xmlns:cx4="http://schemas.microsoft.com/office/drawing/2016/5/10/chartex" xmlns:cx5="http://schemas.microsoft.com/office/drawing/2016/5/11/chartex" xmlns:cx6="http://schemas.microsoft.com/office/drawing/2016/5/12/chartex" xmlns:cx7="http://schemas.microsoft.com/office/drawing/2016/5/13/chartex" xmlns:cx8="http://schemas.microsoft.com/office/drawing/2016/5/14/chartex" xmlns:mc="http://schemas.openxmlformats.org/markup-compatibility/2006" xmlns:aink="http://schemas.microsoft.com/office/drawing/2016/ink" xmlns:am3d="http://schemas.microsoft.com/office/drawing/2017/model3d" xmlns:o="urn:schemas-microsoft-com:office:office" xmlns:oel="http://schemas.microsoft.com/office/2019/extlst" xmlns:r="http://schemas.openxmlformats.org/officeDocument/2006/relationships" xmlns:m="http://schemas.openxmlformats.org/officeDocument/2006/math" xmlns:v="urn:schemas-microsoft-com:vml" xmlns:wp14="http://schemas.microsoft.com/office/word/2010/wordprocessingDrawing" xmlns:wp="http://schemas.openxmlformats.org/drawingml/2006/wordprocessingDrawing" xmlns:w10="urn:schemas-microsoft-com:office:word" xmlns:w="http://schemas.openxmlformats.org/wordprocessingml/2006/main" xmlns:w14="http://schemas.microsoft.com/office/word/2010/wordml" xmlns:w15="http://schemas.microsoft.com/office/word/2012/wordml" xmlns:w16cex="http://schemas.microsoft.com/office/word/2018/wordml/cex" xmlns:w16cid="http://schemas.microsoft.com/office/word/2016/wordml/cid" xmlns:w16="http://schemas.microsoft.com/office/word/2018/wordml" xmlns:w16sdtdh="http://schemas.microsoft.com/office/word/2020/wordml/sdtdatahash" xmlns:w16se="http://schemas.microsoft.com/office/word/2015/wordml/symex" xmlns:wpg="http://schemas.microsoft.com/office/word/2010/wordprocessingGroup" xmlns:wpi="http://schemas.microsoft.com/office/word/2010/wordprocessingInk" xmlns:wne="http://schemas.microsoft.com/office/word/2006/wordml" xmlns:wps="http://schemas.microsoft.com/office/word/2010/wordprocessingShape" mc:Ignorable="w14 w15 w16se w16cid w16 w16cex w16sdtdh wp14">
+<w:document xmlns:wpc="http://schemas.microsoft.com/office/word/2010/wordprocessingCanvas" xmlns:cx="http://schemas.microsoft.com/office/drawing/2014/chartex" xmlns:cx1="http://schemas.microsoft.com/office/drawing/2015/9/8/chartex" xmlns:cx2="http://schemas.microsoft.com/office/drawing/2015/10/21/chartex" xmlns:cx3="http://schemas.microsoft.com/office/drawing/2016/5/9/chartex" xmlns:cx4="http://schemas.microsoft.com/office/drawing/2016/5/10/chartex" xmlns:cx5="http://schemas.microsoft.com/office/drawing/2016/5/11/chartex" xmlns:cx6="http://schemas.microsoft.com/office/drawing/2016/5/12/chartex" xmlns:cx7="http://schemas.microsoft.com/office/drawing/2016/5/13/chartex" xmlns:cx8="http://schemas.microsoft.com/office/drawing/2016/5/14/chartex" xmlns:mc="http://schemas.openxmlformats.org/markup-compatibility/2006" xmlns:aink="http://schemas.microsoft.com/office/drawing/2016/ink" xmlns:am3d="http://schemas.microsoft.com/office/drawing/2017/model3d" xmlns:o="urn:schemas-microsoft-com:office:office" xmlns:oel="http://schemas.microsoft.com/office/2019/extlst" xmlns:r="http://schemas.openxmlformats.org/officeDocument/2006/relationships" xmlns:m="http://schemas.openxmlformats.org/officeDocument/2006/math" xmlns:v="urn:schemas-microsoft-com:vml" xmlns:wp14="http://schemas.microsoft.com/office/word/2010/wordprocessingDrawing" xmlns:wp="http://schemas.openxmlformats.org/drawingml/2006/wordprocessingDrawing" xmlns:w10="urn:schemas-microsoft-com:office:word" xmlns:w="http://schemas.openxmlformats.org/wordprocessingml/2006/main" xmlns:w14="http://schemas.microsoft.com/office/word/2010/wordml" xmlns:w15="http://schemas.microsoft.com/office/word/2012/wordml" xmlns:w16cex="http://schemas.microsoft.com/office/word/2018/wordml/cex" xmlns:w16cid="http://schemas.microsoft.com/office/word/2016/wordml/cid" xmlns:w16="http://schemas.microsoft.com/office/word/2018/wordml" xmlns:w16du="http://schemas.microsoft.com/office/word/2023/wordml/word16du" xmlns:w16sdtdh="http://schemas.microsoft.com/office/word/2020/wordml/sdtdatahash" xmlns:w16se="http://schemas.microsoft.com/office/word/2015/wordml/symex" xmlns:wpg="http://schemas.microsoft.com/office/word/2010/wordprocessingGroup" xmlns:wpi="http://schemas.microsoft.com/office/word/2010/wordprocessingInk" xmlns:wne="http://schemas.microsoft.com/office/word/2006/wordml" xmlns:wps="http://schemas.microsoft.com/office/word/2010/wordprocessingShape" mc:Ignorable="w14 w15 w16se w16cid w16 w16cex w16sdtdh w16du wp14">
   <w:body>
     <w:tbl>
       <w:tblPr>
@@ -59,7 +59,6 @@
               </w:rPr>
               <w:t>&lt;</w:t>
             </w:r>
-            <w:proofErr w:type="spellStart"/>
             <w:r>
               <w:rPr>
                 <w:rFonts w:ascii="Arial" w:hAnsi="Arial" w:cs="Arial"/>
@@ -80,7 +79,6 @@
               </w:rPr>
               <w:t>Name</w:t>
             </w:r>
-            <w:proofErr w:type="spellEnd"/>
             <w:r>
               <w:rPr>
                 <w:rFonts w:ascii="Arial" w:hAnsi="Arial" w:cs="Arial"/>
@@ -168,7 +166,6 @@
               </w:rPr>
               <w:t>&lt;</w:t>
             </w:r>
-            <w:proofErr w:type="spellStart"/>
             <w:r>
               <w:rPr>
                 <w:rFonts w:ascii="Arial" w:hAnsi="Arial" w:cs="Arial"/>
@@ -177,7 +174,6 @@
               </w:rPr>
               <w:t>caseNumber</w:t>
             </w:r>
-            <w:proofErr w:type="spellEnd"/>
             <w:r>
               <w:rPr>
                 <w:rFonts w:ascii="Arial" w:hAnsi="Arial" w:cs="Arial"/>
@@ -242,37 +238,8 @@
                 <w:sz w:val="24"/>
                 <w:szCs w:val="24"/>
               </w:rPr>
-              <w:t>&lt;</w:t>
-            </w:r>
-            <w:proofErr w:type="gramStart"/>
-            <w:r>
-              <w:rPr>
-                <w:rFonts w:ascii="Arial" w:hAnsi="Arial" w:cs="Arial"/>
-                <w:sz w:val="24"/>
-                <w:szCs w:val="24"/>
-              </w:rPr>
-              <w:t>&lt;{</w:t>
-            </w:r>
-            <w:proofErr w:type="spellStart"/>
-            <w:proofErr w:type="gramEnd"/>
-            <w:r>
-              <w:rPr>
-                <w:rFonts w:ascii="Arial" w:hAnsi="Arial" w:cs="Arial"/>
-                <w:sz w:val="24"/>
-                <w:szCs w:val="24"/>
-              </w:rPr>
-              <w:t>dateFormat</w:t>
-            </w:r>
-            <w:proofErr w:type="spellEnd"/>
-            <w:r>
-              <w:rPr>
-                <w:rFonts w:ascii="Arial" w:hAnsi="Arial" w:cs="Arial"/>
-                <w:sz w:val="24"/>
-                <w:szCs w:val="24"/>
-              </w:rPr>
-              <w:t>(</w:t>
-            </w:r>
-            <w:proofErr w:type="spellStart"/>
+              <w:t>&lt;&lt;{dateFormat(</w:t>
+            </w:r>
             <w:r>
               <w:rPr>
                 <w:rFonts w:ascii="Arial" w:hAnsi="Arial" w:cs="Arial"/>
@@ -281,32 +248,13 @@
               </w:rPr>
               <w:t>creationDate</w:t>
             </w:r>
-            <w:proofErr w:type="spellEnd"/>
-            <w:r>
-              <w:rPr>
-                <w:rFonts w:ascii="Arial" w:hAnsi="Arial" w:cs="Arial"/>
-                <w:sz w:val="24"/>
-                <w:szCs w:val="24"/>
-              </w:rPr>
-              <w:t xml:space="preserve">, ‘dd MMMM </w:t>
-            </w:r>
-            <w:proofErr w:type="spellStart"/>
-            <w:r>
-              <w:rPr>
-                <w:rFonts w:ascii="Arial" w:hAnsi="Arial" w:cs="Arial"/>
-                <w:sz w:val="24"/>
-                <w:szCs w:val="24"/>
-              </w:rPr>
-              <w:t>yyyy</w:t>
-            </w:r>
-            <w:proofErr w:type="spellEnd"/>
-            <w:r>
-              <w:rPr>
-                <w:rFonts w:ascii="Arial" w:hAnsi="Arial" w:cs="Arial"/>
-                <w:sz w:val="24"/>
-                <w:szCs w:val="24"/>
-              </w:rPr>
-              <w:t>’)}&gt;&gt;</w:t>
+            <w:r>
+              <w:rPr>
+                <w:rFonts w:ascii="Arial" w:hAnsi="Arial" w:cs="Arial"/>
+                <w:sz w:val="24"/>
+                <w:szCs w:val="24"/>
+              </w:rPr>
+              <w:t>, ‘dd MMMM yyyy’)}&gt;&gt;</w:t>
             </w:r>
           </w:p>
         </w:tc>
@@ -432,7 +380,6 @@
         </w:rPr>
         <w:t>&lt;</w:t>
       </w:r>
-      <w:proofErr w:type="spellStart"/>
       <w:r>
         <w:rPr>
           <w:rFonts w:ascii="Arial" w:hAnsi="Arial" w:cs="Arial"/>
@@ -451,18 +398,7 @@
           <w:sz w:val="44"/>
           <w:szCs w:val="44"/>
         </w:rPr>
-        <w:t>dditionalText</w:t>
-      </w:r>
-      <w:proofErr w:type="spellEnd"/>
-      <w:r>
-        <w:rPr>
-          <w:rFonts w:ascii="Arial" w:hAnsi="Arial" w:cs="Arial"/>
-          <w:b/>
-          <w:bCs/>
-          <w:sz w:val="44"/>
-          <w:szCs w:val="44"/>
-        </w:rPr>
-        <w:t>&gt;</w:t>
+        <w:t>dditionalText&gt;</w:t>
       </w:r>
       <w:r>
         <w:rPr>
@@ -616,25 +552,7 @@
                 <w:sz w:val="24"/>
                 <w:szCs w:val="24"/>
               </w:rPr>
-              <w:t>Reference number: &lt;&lt;</w:t>
-            </w:r>
-            <w:proofErr w:type="spellStart"/>
-            <w:r>
-              <w:rPr>
-                <w:rFonts w:ascii="Arial" w:hAnsi="Arial" w:cs="Arial"/>
-                <w:sz w:val="24"/>
-                <w:szCs w:val="24"/>
-              </w:rPr>
-              <w:t>claimantReference</w:t>
-            </w:r>
-            <w:proofErr w:type="spellEnd"/>
-            <w:r>
-              <w:rPr>
-                <w:rFonts w:ascii="Arial" w:hAnsi="Arial" w:cs="Arial"/>
-                <w:sz w:val="24"/>
-                <w:szCs w:val="24"/>
-              </w:rPr>
-              <w:t>&gt;&gt;</w:t>
+              <w:t>Reference number: &lt;&lt;claimantReference&gt;&gt;</w:t>
             </w:r>
           </w:p>
         </w:tc>
@@ -690,25 +608,7 @@
                 <w:sz w:val="24"/>
                 <w:szCs w:val="24"/>
               </w:rPr>
-              <w:t>&lt;&lt;</w:t>
-            </w:r>
-            <w:proofErr w:type="spellStart"/>
-            <w:r>
-              <w:rPr>
-                <w:rFonts w:ascii="Arial" w:hAnsi="Arial" w:cs="Arial"/>
-                <w:sz w:val="24"/>
-                <w:szCs w:val="24"/>
-              </w:rPr>
-              <w:t>cs_false</w:t>
-            </w:r>
-            <w:proofErr w:type="spellEnd"/>
-            <w:r>
-              <w:rPr>
-                <w:rFonts w:ascii="Arial" w:hAnsi="Arial" w:cs="Arial"/>
-                <w:sz w:val="24"/>
-                <w:szCs w:val="24"/>
-              </w:rPr>
-              <w:t xml:space="preserve">&gt;&gt;&lt;&lt;es_&gt;&gt; </w:t>
+              <w:t xml:space="preserve">&lt;&lt;cs_false&gt;&gt;&lt;&lt;es_&gt;&gt; </w:t>
             </w:r>
             <w:r>
               <w:rPr>
@@ -935,25 +835,7 @@
                 <w:sz w:val="24"/>
                 <w:szCs w:val="24"/>
               </w:rPr>
-              <w:t>Reference number: &lt;&lt;</w:t>
-            </w:r>
-            <w:proofErr w:type="spellStart"/>
-            <w:r>
-              <w:rPr>
-                <w:rFonts w:ascii="Arial" w:hAnsi="Arial" w:cs="Arial"/>
-                <w:sz w:val="24"/>
-                <w:szCs w:val="24"/>
-              </w:rPr>
-              <w:t>defendantReference</w:t>
-            </w:r>
-            <w:proofErr w:type="spellEnd"/>
-            <w:r>
-              <w:rPr>
-                <w:rFonts w:ascii="Arial" w:hAnsi="Arial" w:cs="Arial"/>
-                <w:sz w:val="24"/>
-                <w:szCs w:val="24"/>
-              </w:rPr>
-              <w:t>&gt;&gt;</w:t>
+              <w:t>Reference number: &lt;&lt;defendantReference&gt;&gt;</w:t>
             </w:r>
           </w:p>
         </w:tc>
@@ -1282,69 +1164,13 @@
         </w:rPr>
         <w:t>&lt;</w:t>
       </w:r>
-      <w:proofErr w:type="gramStart"/>
-      <w:r>
-        <w:rPr>
-          <w:rFonts w:ascii="Arial" w:hAnsi="Arial" w:cs="Arial"/>
-          <w:sz w:val="24"/>
-          <w:szCs w:val="24"/>
-        </w:rPr>
-        <w:t>&lt;{</w:t>
-      </w:r>
-      <w:proofErr w:type="spellStart"/>
-      <w:proofErr w:type="gramEnd"/>
-      <w:r>
-        <w:rPr>
-          <w:rFonts w:ascii="Arial" w:hAnsi="Arial" w:cs="Arial"/>
-          <w:sz w:val="24"/>
-          <w:szCs w:val="24"/>
-        </w:rPr>
-        <w:t>dateFormat</w:t>
-      </w:r>
-      <w:proofErr w:type="spellEnd"/>
-      <w:r>
-        <w:rPr>
-          <w:rFonts w:ascii="Arial" w:hAnsi="Arial" w:cs="Arial"/>
-          <w:sz w:val="24"/>
-          <w:szCs w:val="24"/>
-        </w:rPr>
-        <w:t>(</w:t>
-      </w:r>
-      <w:proofErr w:type="spellStart"/>
-      <w:r>
-        <w:rPr>
-          <w:rFonts w:ascii="Arial" w:hAnsi="Arial" w:cs="Arial"/>
-          <w:sz w:val="24"/>
-          <w:szCs w:val="24"/>
-        </w:rPr>
-        <w:t>hearingDate</w:t>
-      </w:r>
-      <w:proofErr w:type="spellEnd"/>
-      <w:r>
-        <w:rPr>
-          <w:rFonts w:ascii="Arial" w:hAnsi="Arial" w:cs="Arial"/>
-          <w:sz w:val="24"/>
-          <w:szCs w:val="24"/>
-        </w:rPr>
-        <w:t xml:space="preserve">, ‘dd MMMM </w:t>
-      </w:r>
-      <w:proofErr w:type="spellStart"/>
-      <w:r>
-        <w:rPr>
-          <w:rFonts w:ascii="Arial" w:hAnsi="Arial" w:cs="Arial"/>
-          <w:sz w:val="24"/>
-          <w:szCs w:val="24"/>
-        </w:rPr>
-        <w:t>yyyy</w:t>
-      </w:r>
-      <w:proofErr w:type="spellEnd"/>
-      <w:r>
-        <w:rPr>
-          <w:rFonts w:ascii="Arial" w:hAnsi="Arial" w:cs="Arial"/>
-          <w:sz w:val="24"/>
-          <w:szCs w:val="24"/>
-        </w:rPr>
-        <w:t>’)}&gt;</w:t>
+      <w:r>
+        <w:rPr>
+          <w:rFonts w:ascii="Arial" w:hAnsi="Arial" w:cs="Arial"/>
+          <w:sz w:val="24"/>
+          <w:szCs w:val="24"/>
+        </w:rPr>
+        <w:t>&lt;{dateFormat(hearingDate, ‘dd MMMM yyyy’)}&gt;</w:t>
       </w:r>
       <w:r>
         <w:rPr>
@@ -1369,25 +1195,7 @@
           <w:sz w:val="24"/>
           <w:szCs w:val="24"/>
         </w:rPr>
-        <w:t>&lt;</w:t>
-      </w:r>
-      <w:proofErr w:type="spellStart"/>
-      <w:r>
-        <w:rPr>
-          <w:rFonts w:ascii="Arial" w:hAnsi="Arial" w:cs="Arial"/>
-          <w:sz w:val="24"/>
-          <w:szCs w:val="24"/>
-        </w:rPr>
-        <w:t>hearingTime</w:t>
-      </w:r>
-      <w:proofErr w:type="spellEnd"/>
-      <w:r>
-        <w:rPr>
-          <w:rFonts w:ascii="Arial" w:hAnsi="Arial" w:cs="Arial"/>
-          <w:sz w:val="24"/>
-          <w:szCs w:val="24"/>
-        </w:rPr>
-        <w:t>&gt;</w:t>
+        <w:t>&lt;hearingTime&gt;</w:t>
       </w:r>
       <w:r>
         <w:rPr>
@@ -1418,22 +1226,6 @@
           <w:szCs w:val="24"/>
         </w:rPr>
       </w:pPr>
-      <w:r>
-        <w:rPr>
-          <w:rFonts w:ascii="Arial" w:hAnsi="Arial" w:cs="Arial"/>
-          <w:sz w:val="24"/>
-          <w:szCs w:val="24"/>
-        </w:rPr>
-        <w:t>by</w:t>
-      </w:r>
-      <w:r>
-        <w:rPr>
-          <w:rFonts w:ascii="Arial" w:hAnsi="Arial" w:cs="Arial"/>
-          <w:sz w:val="24"/>
-          <w:szCs w:val="24"/>
-        </w:rPr>
-        <w:t xml:space="preserve"> </w:t>
-      </w:r>
       <w:bookmarkStart w:id="4" w:name="_Hlk114659947"/>
       <w:r>
         <w:rPr>
@@ -1449,25 +1241,7 @@
           <w:sz w:val="24"/>
           <w:szCs w:val="24"/>
         </w:rPr>
-        <w:t>&lt;</w:t>
-      </w:r>
-      <w:proofErr w:type="spellStart"/>
-      <w:r>
-        <w:rPr>
-          <w:rFonts w:ascii="Arial" w:hAnsi="Arial" w:cs="Arial"/>
-          <w:sz w:val="24"/>
-          <w:szCs w:val="24"/>
-        </w:rPr>
-        <w:t>hearingType</w:t>
-      </w:r>
-      <w:proofErr w:type="spellEnd"/>
-      <w:r>
-        <w:rPr>
-          <w:rFonts w:ascii="Arial" w:hAnsi="Arial" w:cs="Arial"/>
-          <w:sz w:val="24"/>
-          <w:szCs w:val="24"/>
-        </w:rPr>
-        <w:t>&gt;</w:t>
+        <w:t>&lt;hearingType&gt;</w:t>
       </w:r>
       <w:r>
         <w:rPr>
@@ -1561,25 +1335,7 @@
           <w:sz w:val="24"/>
           <w:szCs w:val="24"/>
         </w:rPr>
-        <w:t>&lt;</w:t>
-      </w:r>
-      <w:proofErr w:type="spellStart"/>
-      <w:r>
-        <w:rPr>
-          <w:rFonts w:ascii="Arial" w:hAnsi="Arial" w:cs="Arial"/>
-          <w:sz w:val="24"/>
-          <w:szCs w:val="24"/>
-        </w:rPr>
-        <w:t>hearingDuration</w:t>
-      </w:r>
-      <w:proofErr w:type="spellEnd"/>
-      <w:r>
-        <w:rPr>
-          <w:rFonts w:ascii="Arial" w:hAnsi="Arial" w:cs="Arial"/>
-          <w:sz w:val="24"/>
-          <w:szCs w:val="24"/>
-        </w:rPr>
-        <w:t>&gt;</w:t>
+        <w:t>&lt;hearingDuration&gt;</w:t>
       </w:r>
       <w:r>
         <w:rPr>
@@ -1621,8 +1377,6 @@
         </w:rPr>
         <w:t>&lt;&lt;cs_{</w:t>
       </w:r>
-      <w:proofErr w:type="spellStart"/>
-      <w:proofErr w:type="gramStart"/>
       <w:r>
         <w:rPr>
           <w:rFonts w:ascii="Arial" w:hAnsi="Arial" w:cs="Arial"/>
@@ -1631,7 +1385,6 @@
         </w:rPr>
         <w:t>additionalInfo</w:t>
       </w:r>
-      <w:proofErr w:type="spellEnd"/>
       <w:r>
         <w:rPr>
           <w:rFonts w:ascii="Arial" w:hAnsi="Arial" w:cs="Arial"/>
@@ -1639,17 +1392,7 @@
           <w:sz w:val="24"/>
           <w:szCs w:val="24"/>
         </w:rPr>
-        <w:t>!=</w:t>
-      </w:r>
-      <w:proofErr w:type="gramEnd"/>
-      <w:r>
-        <w:rPr>
-          <w:rFonts w:ascii="Arial" w:hAnsi="Arial" w:cs="Arial"/>
-          <w:color w:val="000000" w:themeColor="text1"/>
-          <w:sz w:val="24"/>
-          <w:szCs w:val="24"/>
-        </w:rPr>
-        <w:t>null}&gt;&gt;</w:t>
+        <w:t>!=null}&gt;&gt;</w:t>
       </w:r>
     </w:p>
     <w:p>
@@ -1675,25 +1418,7 @@
           <w:sz w:val="24"/>
           <w:szCs w:val="24"/>
         </w:rPr>
-        <w:t>&lt;</w:t>
-      </w:r>
-      <w:proofErr w:type="spellStart"/>
-      <w:r>
-        <w:rPr>
-          <w:rFonts w:ascii="Arial" w:hAnsi="Arial" w:cs="Arial"/>
-          <w:sz w:val="24"/>
-          <w:szCs w:val="24"/>
-        </w:rPr>
-        <w:t>additionalInfo</w:t>
-      </w:r>
-      <w:proofErr w:type="spellEnd"/>
-      <w:r>
-        <w:rPr>
-          <w:rFonts w:ascii="Arial" w:hAnsi="Arial" w:cs="Arial"/>
-          <w:sz w:val="24"/>
-          <w:szCs w:val="24"/>
-        </w:rPr>
-        <w:t>&gt;</w:t>
+        <w:t>&lt;additionalInfo&gt;</w:t>
       </w:r>
       <w:r>
         <w:rPr>
@@ -1824,7 +1549,7 @@
 </file>
 
 <file path=word/endnotes.xml><?xml version="1.0" encoding="utf-8"?>
-<w:endnotes xmlns:wpc="http://schemas.microsoft.com/office/word/2010/wordprocessingCanvas" xmlns:cx="http://schemas.microsoft.com/office/drawing/2014/chartex" xmlns:cx1="http://schemas.microsoft.com/office/drawing/2015/9/8/chartex" xmlns:cx2="http://schemas.microsoft.com/office/drawing/2015/10/21/chartex" xmlns:cx3="http://schemas.microsoft.com/office/drawing/2016/5/9/chartex" xmlns:cx4="http://schemas.microsoft.com/office/drawing/2016/5/10/chartex" xmlns:cx5="http://schemas.microsoft.com/office/drawing/2016/5/11/chartex" xmlns:cx6="http://schemas.microsoft.com/office/drawing/2016/5/12/chartex" xmlns:cx7="http://schemas.microsoft.com/office/drawing/2016/5/13/chartex" xmlns:cx8="http://schemas.microsoft.com/office/drawing/2016/5/14/chartex" xmlns:mc="http://schemas.openxmlformats.org/markup-compatibility/2006" xmlns:aink="http://schemas.microsoft.com/office/drawing/2016/ink" xmlns:am3d="http://schemas.microsoft.com/office/drawing/2017/model3d" xmlns:o="urn:schemas-microsoft-com:office:office" xmlns:oel="http://schemas.microsoft.com/office/2019/extlst" xmlns:r="http://schemas.openxmlformats.org/officeDocument/2006/relationships" xmlns:m="http://schemas.openxmlformats.org/officeDocument/2006/math" xmlns:v="urn:schemas-microsoft-com:vml" xmlns:wp14="http://schemas.microsoft.com/office/word/2010/wordprocessingDrawing" xmlns:wp="http://schemas.openxmlformats.org/drawingml/2006/wordprocessingDrawing" xmlns:w10="urn:schemas-microsoft-com:office:word" xmlns:w="http://schemas.openxmlformats.org/wordprocessingml/2006/main" xmlns:w14="http://schemas.microsoft.com/office/word/2010/wordml" xmlns:w15="http://schemas.microsoft.com/office/word/2012/wordml" xmlns:w16cex="http://schemas.microsoft.com/office/word/2018/wordml/cex" xmlns:w16cid="http://schemas.microsoft.com/office/word/2016/wordml/cid" xmlns:w16="http://schemas.microsoft.com/office/word/2018/wordml" xmlns:w16sdtdh="http://schemas.microsoft.com/office/word/2020/wordml/sdtdatahash" xmlns:w16se="http://schemas.microsoft.com/office/word/2015/wordml/symex" xmlns:wpg="http://schemas.microsoft.com/office/word/2010/wordprocessingGroup" xmlns:wpi="http://schemas.microsoft.com/office/word/2010/wordprocessingInk" xmlns:wne="http://schemas.microsoft.com/office/word/2006/wordml" xmlns:wps="http://schemas.microsoft.com/office/word/2010/wordprocessingShape" mc:Ignorable="w14 w15 w16se w16cid w16 w16cex w16sdtdh wp14">
+<w:endnotes xmlns:wpc="http://schemas.microsoft.com/office/word/2010/wordprocessingCanvas" xmlns:cx="http://schemas.microsoft.com/office/drawing/2014/chartex" xmlns:cx1="http://schemas.microsoft.com/office/drawing/2015/9/8/chartex" xmlns:cx2="http://schemas.microsoft.com/office/drawing/2015/10/21/chartex" xmlns:cx3="http://schemas.microsoft.com/office/drawing/2016/5/9/chartex" xmlns:cx4="http://schemas.microsoft.com/office/drawing/2016/5/10/chartex" xmlns:cx5="http://schemas.microsoft.com/office/drawing/2016/5/11/chartex" xmlns:cx6="http://schemas.microsoft.com/office/drawing/2016/5/12/chartex" xmlns:cx7="http://schemas.microsoft.com/office/drawing/2016/5/13/chartex" xmlns:cx8="http://schemas.microsoft.com/office/drawing/2016/5/14/chartex" xmlns:mc="http://schemas.openxmlformats.org/markup-compatibility/2006" xmlns:aink="http://schemas.microsoft.com/office/drawing/2016/ink" xmlns:am3d="http://schemas.microsoft.com/office/drawing/2017/model3d" xmlns:o="urn:schemas-microsoft-com:office:office" xmlns:oel="http://schemas.microsoft.com/office/2019/extlst" xmlns:r="http://schemas.openxmlformats.org/officeDocument/2006/relationships" xmlns:m="http://schemas.openxmlformats.org/officeDocument/2006/math" xmlns:v="urn:schemas-microsoft-com:vml" xmlns:wp14="http://schemas.microsoft.com/office/word/2010/wordprocessingDrawing" xmlns:wp="http://schemas.openxmlformats.org/drawingml/2006/wordprocessingDrawing" xmlns:w10="urn:schemas-microsoft-com:office:word" xmlns:w="http://schemas.openxmlformats.org/wordprocessingml/2006/main" xmlns:w14="http://schemas.microsoft.com/office/word/2010/wordml" xmlns:w15="http://schemas.microsoft.com/office/word/2012/wordml" xmlns:w16cex="http://schemas.microsoft.com/office/word/2018/wordml/cex" xmlns:w16cid="http://schemas.microsoft.com/office/word/2016/wordml/cid" xmlns:w16="http://schemas.microsoft.com/office/word/2018/wordml" xmlns:w16du="http://schemas.microsoft.com/office/word/2023/wordml/word16du" xmlns:w16sdtdh="http://schemas.microsoft.com/office/word/2020/wordml/sdtdatahash" xmlns:w16se="http://schemas.microsoft.com/office/word/2015/wordml/symex" xmlns:wpg="http://schemas.microsoft.com/office/word/2010/wordprocessingGroup" xmlns:wpi="http://schemas.microsoft.com/office/word/2010/wordprocessingInk" xmlns:wne="http://schemas.microsoft.com/office/word/2006/wordml" xmlns:wps="http://schemas.microsoft.com/office/word/2010/wordprocessingShape" mc:Ignorable="w14 w15 w16se w16cid w16 w16cex w16sdtdh w16du wp14">
   <w:endnote w:type="separator" w:id="-1">
     <w:p>
       <w:pPr>
@@ -1849,7 +1574,7 @@
 </file>
 
 <file path=word/footer1.xml><?xml version="1.0" encoding="utf-8"?>
-<w:ftr xmlns:wpc="http://schemas.microsoft.com/office/word/2010/wordprocessingCanvas" xmlns:cx="http://schemas.microsoft.com/office/drawing/2014/chartex" xmlns:cx1="http://schemas.microsoft.com/office/drawing/2015/9/8/chartex" xmlns:cx2="http://schemas.microsoft.com/office/drawing/2015/10/21/chartex" xmlns:cx3="http://schemas.microsoft.com/office/drawing/2016/5/9/chartex" xmlns:cx4="http://schemas.microsoft.com/office/drawing/2016/5/10/chartex" xmlns:cx5="http://schemas.microsoft.com/office/drawing/2016/5/11/chartex" xmlns:cx6="http://schemas.microsoft.com/office/drawing/2016/5/12/chartex" xmlns:cx7="http://schemas.microsoft.com/office/drawing/2016/5/13/chartex" xmlns:cx8="http://schemas.microsoft.com/office/drawing/2016/5/14/chartex" xmlns:mc="http://schemas.openxmlformats.org/markup-compatibility/2006" xmlns:aink="http://schemas.microsoft.com/office/drawing/2016/ink" xmlns:am3d="http://schemas.microsoft.com/office/drawing/2017/model3d" xmlns:o="urn:schemas-microsoft-com:office:office" xmlns:oel="http://schemas.microsoft.com/office/2019/extlst" xmlns:r="http://schemas.openxmlformats.org/officeDocument/2006/relationships" xmlns:m="http://schemas.openxmlformats.org/officeDocument/2006/math" xmlns:v="urn:schemas-microsoft-com:vml" xmlns:wp14="http://schemas.microsoft.com/office/word/2010/wordprocessingDrawing" xmlns:wp="http://schemas.openxmlformats.org/drawingml/2006/wordprocessingDrawing" xmlns:w10="urn:schemas-microsoft-com:office:word" xmlns:w="http://schemas.openxmlformats.org/wordprocessingml/2006/main" xmlns:w14="http://schemas.microsoft.com/office/word/2010/wordml" xmlns:w15="http://schemas.microsoft.com/office/word/2012/wordml" xmlns:w16cex="http://schemas.microsoft.com/office/word/2018/wordml/cex" xmlns:w16cid="http://schemas.microsoft.com/office/word/2016/wordml/cid" xmlns:w16="http://schemas.microsoft.com/office/word/2018/wordml" xmlns:w16sdtdh="http://schemas.microsoft.com/office/word/2020/wordml/sdtdatahash" xmlns:w16se="http://schemas.microsoft.com/office/word/2015/wordml/symex" xmlns:wpg="http://schemas.microsoft.com/office/word/2010/wordprocessingGroup" xmlns:wpi="http://schemas.microsoft.com/office/word/2010/wordprocessingInk" xmlns:wne="http://schemas.microsoft.com/office/word/2006/wordml" xmlns:wps="http://schemas.microsoft.com/office/word/2010/wordprocessingShape" mc:Ignorable="w14 w15 w16se w16cid w16 w16cex w16sdtdh wp14">
+<w:ftr xmlns:wpc="http://schemas.microsoft.com/office/word/2010/wordprocessingCanvas" xmlns:cx="http://schemas.microsoft.com/office/drawing/2014/chartex" xmlns:cx1="http://schemas.microsoft.com/office/drawing/2015/9/8/chartex" xmlns:cx2="http://schemas.microsoft.com/office/drawing/2015/10/21/chartex" xmlns:cx3="http://schemas.microsoft.com/office/drawing/2016/5/9/chartex" xmlns:cx4="http://schemas.microsoft.com/office/drawing/2016/5/10/chartex" xmlns:cx5="http://schemas.microsoft.com/office/drawing/2016/5/11/chartex" xmlns:cx6="http://schemas.microsoft.com/office/drawing/2016/5/12/chartex" xmlns:cx7="http://schemas.microsoft.com/office/drawing/2016/5/13/chartex" xmlns:cx8="http://schemas.microsoft.com/office/drawing/2016/5/14/chartex" xmlns:mc="http://schemas.openxmlformats.org/markup-compatibility/2006" xmlns:aink="http://schemas.microsoft.com/office/drawing/2016/ink" xmlns:am3d="http://schemas.microsoft.com/office/drawing/2017/model3d" xmlns:o="urn:schemas-microsoft-com:office:office" xmlns:oel="http://schemas.microsoft.com/office/2019/extlst" xmlns:r="http://schemas.openxmlformats.org/officeDocument/2006/relationships" xmlns:m="http://schemas.openxmlformats.org/officeDocument/2006/math" xmlns:v="urn:schemas-microsoft-com:vml" xmlns:wp14="http://schemas.microsoft.com/office/word/2010/wordprocessingDrawing" xmlns:wp="http://schemas.openxmlformats.org/drawingml/2006/wordprocessingDrawing" xmlns:w10="urn:schemas-microsoft-com:office:word" xmlns:w="http://schemas.openxmlformats.org/wordprocessingml/2006/main" xmlns:w14="http://schemas.microsoft.com/office/word/2010/wordml" xmlns:w15="http://schemas.microsoft.com/office/word/2012/wordml" xmlns:w16cex="http://schemas.microsoft.com/office/word/2018/wordml/cex" xmlns:w16cid="http://schemas.microsoft.com/office/word/2016/wordml/cid" xmlns:w16="http://schemas.microsoft.com/office/word/2018/wordml" xmlns:w16du="http://schemas.microsoft.com/office/word/2023/wordml/word16du" xmlns:w16sdtdh="http://schemas.microsoft.com/office/word/2020/wordml/sdtdatahash" xmlns:w16se="http://schemas.microsoft.com/office/word/2015/wordml/symex" xmlns:wpg="http://schemas.microsoft.com/office/word/2010/wordprocessingGroup" xmlns:wpi="http://schemas.microsoft.com/office/word/2010/wordprocessingInk" xmlns:wne="http://schemas.microsoft.com/office/word/2006/wordml" xmlns:wps="http://schemas.microsoft.com/office/word/2010/wordprocessingShape" mc:Ignorable="w14 w15 w16se w16cid w16 w16cex w16sdtdh w16du wp14">
   <w:p>
     <w:pPr>
       <w:pStyle w:val="Footer"/>
@@ -1859,7 +1584,7 @@
 </file>
 
 <file path=word/footer2.xml><?xml version="1.0" encoding="utf-8"?>
-<w:ftr xmlns:wpc="http://schemas.microsoft.com/office/word/2010/wordprocessingCanvas" xmlns:cx="http://schemas.microsoft.com/office/drawing/2014/chartex" xmlns:cx1="http://schemas.microsoft.com/office/drawing/2015/9/8/chartex" xmlns:cx2="http://schemas.microsoft.com/office/drawing/2015/10/21/chartex" xmlns:cx3="http://schemas.microsoft.com/office/drawing/2016/5/9/chartex" xmlns:cx4="http://schemas.microsoft.com/office/drawing/2016/5/10/chartex" xmlns:cx5="http://schemas.microsoft.com/office/drawing/2016/5/11/chartex" xmlns:cx6="http://schemas.microsoft.com/office/drawing/2016/5/12/chartex" xmlns:cx7="http://schemas.microsoft.com/office/drawing/2016/5/13/chartex" xmlns:cx8="http://schemas.microsoft.com/office/drawing/2016/5/14/chartex" xmlns:mc="http://schemas.openxmlformats.org/markup-compatibility/2006" xmlns:aink="http://schemas.microsoft.com/office/drawing/2016/ink" xmlns:am3d="http://schemas.microsoft.com/office/drawing/2017/model3d" xmlns:o="urn:schemas-microsoft-com:office:office" xmlns:oel="http://schemas.microsoft.com/office/2019/extlst" xmlns:r="http://schemas.openxmlformats.org/officeDocument/2006/relationships" xmlns:m="http://schemas.openxmlformats.org/officeDocument/2006/math" xmlns:v="urn:schemas-microsoft-com:vml" xmlns:wp14="http://schemas.microsoft.com/office/word/2010/wordprocessingDrawing" xmlns:wp="http://schemas.openxmlformats.org/drawingml/2006/wordprocessingDrawing" xmlns:w10="urn:schemas-microsoft-com:office:word" xmlns:w="http://schemas.openxmlformats.org/wordprocessingml/2006/main" xmlns:w14="http://schemas.microsoft.com/office/word/2010/wordml" xmlns:w15="http://schemas.microsoft.com/office/word/2012/wordml" xmlns:w16cex="http://schemas.microsoft.com/office/word/2018/wordml/cex" xmlns:w16cid="http://schemas.microsoft.com/office/word/2016/wordml/cid" xmlns:w16="http://schemas.microsoft.com/office/word/2018/wordml" xmlns:w16sdtdh="http://schemas.microsoft.com/office/word/2020/wordml/sdtdatahash" xmlns:w16se="http://schemas.microsoft.com/office/word/2015/wordml/symex" xmlns:wpg="http://schemas.microsoft.com/office/word/2010/wordprocessingGroup" xmlns:wpi="http://schemas.microsoft.com/office/word/2010/wordprocessingInk" xmlns:wne="http://schemas.microsoft.com/office/word/2006/wordml" xmlns:wps="http://schemas.microsoft.com/office/word/2010/wordprocessingShape" mc:Ignorable="w14 w15 w16se w16cid w16 w16cex w16sdtdh wp14">
+<w:ftr xmlns:wpc="http://schemas.microsoft.com/office/word/2010/wordprocessingCanvas" xmlns:cx="http://schemas.microsoft.com/office/drawing/2014/chartex" xmlns:cx1="http://schemas.microsoft.com/office/drawing/2015/9/8/chartex" xmlns:cx2="http://schemas.microsoft.com/office/drawing/2015/10/21/chartex" xmlns:cx3="http://schemas.microsoft.com/office/drawing/2016/5/9/chartex" xmlns:cx4="http://schemas.microsoft.com/office/drawing/2016/5/10/chartex" xmlns:cx5="http://schemas.microsoft.com/office/drawing/2016/5/11/chartex" xmlns:cx6="http://schemas.microsoft.com/office/drawing/2016/5/12/chartex" xmlns:cx7="http://schemas.microsoft.com/office/drawing/2016/5/13/chartex" xmlns:cx8="http://schemas.microsoft.com/office/drawing/2016/5/14/chartex" xmlns:mc="http://schemas.openxmlformats.org/markup-compatibility/2006" xmlns:aink="http://schemas.microsoft.com/office/drawing/2016/ink" xmlns:am3d="http://schemas.microsoft.com/office/drawing/2017/model3d" xmlns:o="urn:schemas-microsoft-com:office:office" xmlns:oel="http://schemas.microsoft.com/office/2019/extlst" xmlns:r="http://schemas.openxmlformats.org/officeDocument/2006/relationships" xmlns:m="http://schemas.openxmlformats.org/officeDocument/2006/math" xmlns:v="urn:schemas-microsoft-com:vml" xmlns:wp14="http://schemas.microsoft.com/office/word/2010/wordprocessingDrawing" xmlns:wp="http://schemas.openxmlformats.org/drawingml/2006/wordprocessingDrawing" xmlns:w10="urn:schemas-microsoft-com:office:word" xmlns:w="http://schemas.openxmlformats.org/wordprocessingml/2006/main" xmlns:w14="http://schemas.microsoft.com/office/word/2010/wordml" xmlns:w15="http://schemas.microsoft.com/office/word/2012/wordml" xmlns:w16cex="http://schemas.microsoft.com/office/word/2018/wordml/cex" xmlns:w16cid="http://schemas.microsoft.com/office/word/2016/wordml/cid" xmlns:w16="http://schemas.microsoft.com/office/word/2018/wordml" xmlns:w16du="http://schemas.microsoft.com/office/word/2023/wordml/word16du" xmlns:w16sdtdh="http://schemas.microsoft.com/office/word/2020/wordml/sdtdatahash" xmlns:w16se="http://schemas.microsoft.com/office/word/2015/wordml/symex" xmlns:wpg="http://schemas.microsoft.com/office/word/2010/wordprocessingGroup" xmlns:wpi="http://schemas.microsoft.com/office/word/2010/wordprocessingInk" xmlns:wne="http://schemas.microsoft.com/office/word/2006/wordml" xmlns:wps="http://schemas.microsoft.com/office/word/2010/wordprocessingShape" mc:Ignorable="w14 w15 w16se w16cid w16 w16cex w16sdtdh w16du wp14">
   <w:p>
     <w:pPr>
       <w:pStyle w:val="Footer"/>
@@ -1869,7 +1594,7 @@
 </file>
 
 <file path=word/footer3.xml><?xml version="1.0" encoding="utf-8"?>
-<w:ftr xmlns:wpc="http://schemas.microsoft.com/office/word/2010/wordprocessingCanvas" xmlns:cx="http://schemas.microsoft.com/office/drawing/2014/chartex" xmlns:cx1="http://schemas.microsoft.com/office/drawing/2015/9/8/chartex" xmlns:cx2="http://schemas.microsoft.com/office/drawing/2015/10/21/chartex" xmlns:cx3="http://schemas.microsoft.com/office/drawing/2016/5/9/chartex" xmlns:cx4="http://schemas.microsoft.com/office/drawing/2016/5/10/chartex" xmlns:cx5="http://schemas.microsoft.com/office/drawing/2016/5/11/chartex" xmlns:cx6="http://schemas.microsoft.com/office/drawing/2016/5/12/chartex" xmlns:cx7="http://schemas.microsoft.com/office/drawing/2016/5/13/chartex" xmlns:cx8="http://schemas.microsoft.com/office/drawing/2016/5/14/chartex" xmlns:mc="http://schemas.openxmlformats.org/markup-compatibility/2006" xmlns:aink="http://schemas.microsoft.com/office/drawing/2016/ink" xmlns:am3d="http://schemas.microsoft.com/office/drawing/2017/model3d" xmlns:o="urn:schemas-microsoft-com:office:office" xmlns:oel="http://schemas.microsoft.com/office/2019/extlst" xmlns:r="http://schemas.openxmlformats.org/officeDocument/2006/relationships" xmlns:m="http://schemas.openxmlformats.org/officeDocument/2006/math" xmlns:v="urn:schemas-microsoft-com:vml" xmlns:wp14="http://schemas.microsoft.com/office/word/2010/wordprocessingDrawing" xmlns:wp="http://schemas.openxmlformats.org/drawingml/2006/wordprocessingDrawing" xmlns:w10="urn:schemas-microsoft-com:office:word" xmlns:w="http://schemas.openxmlformats.org/wordprocessingml/2006/main" xmlns:w14="http://schemas.microsoft.com/office/word/2010/wordml" xmlns:w15="http://schemas.microsoft.com/office/word/2012/wordml" xmlns:w16cex="http://schemas.microsoft.com/office/word/2018/wordml/cex" xmlns:w16cid="http://schemas.microsoft.com/office/word/2016/wordml/cid" xmlns:w16="http://schemas.microsoft.com/office/word/2018/wordml" xmlns:w16sdtdh="http://schemas.microsoft.com/office/word/2020/wordml/sdtdatahash" xmlns:w16se="http://schemas.microsoft.com/office/word/2015/wordml/symex" xmlns:wpg="http://schemas.microsoft.com/office/word/2010/wordprocessingGroup" xmlns:wpi="http://schemas.microsoft.com/office/word/2010/wordprocessingInk" xmlns:wne="http://schemas.microsoft.com/office/word/2006/wordml" xmlns:wps="http://schemas.microsoft.com/office/word/2010/wordprocessingShape" mc:Ignorable="w14 w15 w16se w16cid w16 w16cex w16sdtdh wp14">
+<w:ftr xmlns:wpc="http://schemas.microsoft.com/office/word/2010/wordprocessingCanvas" xmlns:cx="http://schemas.microsoft.com/office/drawing/2014/chartex" xmlns:cx1="http://schemas.microsoft.com/office/drawing/2015/9/8/chartex" xmlns:cx2="http://schemas.microsoft.com/office/drawing/2015/10/21/chartex" xmlns:cx3="http://schemas.microsoft.com/office/drawing/2016/5/9/chartex" xmlns:cx4="http://schemas.microsoft.com/office/drawing/2016/5/10/chartex" xmlns:cx5="http://schemas.microsoft.com/office/drawing/2016/5/11/chartex" xmlns:cx6="http://schemas.microsoft.com/office/drawing/2016/5/12/chartex" xmlns:cx7="http://schemas.microsoft.com/office/drawing/2016/5/13/chartex" xmlns:cx8="http://schemas.microsoft.com/office/drawing/2016/5/14/chartex" xmlns:mc="http://schemas.openxmlformats.org/markup-compatibility/2006" xmlns:aink="http://schemas.microsoft.com/office/drawing/2016/ink" xmlns:am3d="http://schemas.microsoft.com/office/drawing/2017/model3d" xmlns:o="urn:schemas-microsoft-com:office:office" xmlns:oel="http://schemas.microsoft.com/office/2019/extlst" xmlns:r="http://schemas.openxmlformats.org/officeDocument/2006/relationships" xmlns:m="http://schemas.openxmlformats.org/officeDocument/2006/math" xmlns:v="urn:schemas-microsoft-com:vml" xmlns:wp14="http://schemas.microsoft.com/office/word/2010/wordprocessingDrawing" xmlns:wp="http://schemas.openxmlformats.org/drawingml/2006/wordprocessingDrawing" xmlns:w10="urn:schemas-microsoft-com:office:word" xmlns:w="http://schemas.openxmlformats.org/wordprocessingml/2006/main" xmlns:w14="http://schemas.microsoft.com/office/word/2010/wordml" xmlns:w15="http://schemas.microsoft.com/office/word/2012/wordml" xmlns:w16cex="http://schemas.microsoft.com/office/word/2018/wordml/cex" xmlns:w16cid="http://schemas.microsoft.com/office/word/2016/wordml/cid" xmlns:w16="http://schemas.microsoft.com/office/word/2018/wordml" xmlns:w16du="http://schemas.microsoft.com/office/word/2023/wordml/word16du" xmlns:w16sdtdh="http://schemas.microsoft.com/office/word/2020/wordml/sdtdatahash" xmlns:w16se="http://schemas.microsoft.com/office/word/2015/wordml/symex" xmlns:wpg="http://schemas.microsoft.com/office/word/2010/wordprocessingGroup" xmlns:wpi="http://schemas.microsoft.com/office/word/2010/wordprocessingInk" xmlns:wne="http://schemas.microsoft.com/office/word/2006/wordml" xmlns:wps="http://schemas.microsoft.com/office/word/2010/wordprocessingShape" mc:Ignorable="w14 w15 w16se w16cid w16 w16cex w16sdtdh w16du wp14">
   <w:p>
     <w:pPr>
       <w:pStyle w:val="Footer"/>
@@ -1879,7 +1604,7 @@
 </file>
 
 <file path=word/footnotes.xml><?xml version="1.0" encoding="utf-8"?>
-<w:footnotes xmlns:wpc="http://schemas.microsoft.com/office/word/2010/wordprocessingCanvas" xmlns:cx="http://schemas.microsoft.com/office/drawing/2014/chartex" xmlns:cx1="http://schemas.microsoft.com/office/drawing/2015/9/8/chartex" xmlns:cx2="http://schemas.microsoft.com/office/drawing/2015/10/21/chartex" xmlns:cx3="http://schemas.microsoft.com/office/drawing/2016/5/9/chartex" xmlns:cx4="http://schemas.microsoft.com/office/drawing/2016/5/10/chartex" xmlns:cx5="http://schemas.microsoft.com/office/drawing/2016/5/11/chartex" xmlns:cx6="http://schemas.microsoft.com/office/drawing/2016/5/12/chartex" xmlns:cx7="http://schemas.microsoft.com/office/drawing/2016/5/13/chartex" xmlns:cx8="http://schemas.microsoft.com/office/drawing/2016/5/14/chartex" xmlns:mc="http://schemas.openxmlformats.org/markup-compatibility/2006" xmlns:aink="http://schemas.microsoft.com/office/drawing/2016/ink" xmlns:am3d="http://schemas.microsoft.com/office/drawing/2017/model3d" xmlns:o="urn:schemas-microsoft-com:office:office" xmlns:oel="http://schemas.microsoft.com/office/2019/extlst" xmlns:r="http://schemas.openxmlformats.org/officeDocument/2006/relationships" xmlns:m="http://schemas.openxmlformats.org/officeDocument/2006/math" xmlns:v="urn:schemas-microsoft-com:vml" xmlns:wp14="http://schemas.microsoft.com/office/word/2010/wordprocessingDrawing" xmlns:wp="http://schemas.openxmlformats.org/drawingml/2006/wordprocessingDrawing" xmlns:w10="urn:schemas-microsoft-com:office:word" xmlns:w="http://schemas.openxmlformats.org/wordprocessingml/2006/main" xmlns:w14="http://schemas.microsoft.com/office/word/2010/wordml" xmlns:w15="http://schemas.microsoft.com/office/word/2012/wordml" xmlns:w16cex="http://schemas.microsoft.com/office/word/2018/wordml/cex" xmlns:w16cid="http://schemas.microsoft.com/office/word/2016/wordml/cid" xmlns:w16="http://schemas.microsoft.com/office/word/2018/wordml" xmlns:w16sdtdh="http://schemas.microsoft.com/office/word/2020/wordml/sdtdatahash" xmlns:w16se="http://schemas.microsoft.com/office/word/2015/wordml/symex" xmlns:wpg="http://schemas.microsoft.com/office/word/2010/wordprocessingGroup" xmlns:wpi="http://schemas.microsoft.com/office/word/2010/wordprocessingInk" xmlns:wne="http://schemas.microsoft.com/office/word/2006/wordml" xmlns:wps="http://schemas.microsoft.com/office/word/2010/wordprocessingShape" mc:Ignorable="w14 w15 w16se w16cid w16 w16cex w16sdtdh wp14">
+<w:footnotes xmlns:wpc="http://schemas.microsoft.com/office/word/2010/wordprocessingCanvas" xmlns:cx="http://schemas.microsoft.com/office/drawing/2014/chartex" xmlns:cx1="http://schemas.microsoft.com/office/drawing/2015/9/8/chartex" xmlns:cx2="http://schemas.microsoft.com/office/drawing/2015/10/21/chartex" xmlns:cx3="http://schemas.microsoft.com/office/drawing/2016/5/9/chartex" xmlns:cx4="http://schemas.microsoft.com/office/drawing/2016/5/10/chartex" xmlns:cx5="http://schemas.microsoft.com/office/drawing/2016/5/11/chartex" xmlns:cx6="http://schemas.microsoft.com/office/drawing/2016/5/12/chartex" xmlns:cx7="http://schemas.microsoft.com/office/drawing/2016/5/13/chartex" xmlns:cx8="http://schemas.microsoft.com/office/drawing/2016/5/14/chartex" xmlns:mc="http://schemas.openxmlformats.org/markup-compatibility/2006" xmlns:aink="http://schemas.microsoft.com/office/drawing/2016/ink" xmlns:am3d="http://schemas.microsoft.com/office/drawing/2017/model3d" xmlns:o="urn:schemas-microsoft-com:office:office" xmlns:oel="http://schemas.microsoft.com/office/2019/extlst" xmlns:r="http://schemas.openxmlformats.org/officeDocument/2006/relationships" xmlns:m="http://schemas.openxmlformats.org/officeDocument/2006/math" xmlns:v="urn:schemas-microsoft-com:vml" xmlns:wp14="http://schemas.microsoft.com/office/word/2010/wordprocessingDrawing" xmlns:wp="http://schemas.openxmlformats.org/drawingml/2006/wordprocessingDrawing" xmlns:w10="urn:schemas-microsoft-com:office:word" xmlns:w="http://schemas.openxmlformats.org/wordprocessingml/2006/main" xmlns:w14="http://schemas.microsoft.com/office/word/2010/wordml" xmlns:w15="http://schemas.microsoft.com/office/word/2012/wordml" xmlns:w16cex="http://schemas.microsoft.com/office/word/2018/wordml/cex" xmlns:w16cid="http://schemas.microsoft.com/office/word/2016/wordml/cid" xmlns:w16="http://schemas.microsoft.com/office/word/2018/wordml" xmlns:w16du="http://schemas.microsoft.com/office/word/2023/wordml/word16du" xmlns:w16sdtdh="http://schemas.microsoft.com/office/word/2020/wordml/sdtdatahash" xmlns:w16se="http://schemas.microsoft.com/office/word/2015/wordml/symex" xmlns:wpg="http://schemas.microsoft.com/office/word/2010/wordprocessingGroup" xmlns:wpi="http://schemas.microsoft.com/office/word/2010/wordprocessingInk" xmlns:wne="http://schemas.microsoft.com/office/word/2006/wordml" xmlns:wps="http://schemas.microsoft.com/office/word/2010/wordprocessingShape" mc:Ignorable="w14 w15 w16se w16cid w16 w16cex w16sdtdh w16du wp14">
   <w:footnote w:type="separator" w:id="-1">
     <w:p>
       <w:pPr>
@@ -1904,7 +1629,7 @@
 </file>
 
 <file path=word/numbering.xml><?xml version="1.0" encoding="utf-8"?>
-<w:numbering xmlns:wpc="http://schemas.microsoft.com/office/word/2010/wordprocessingCanvas" xmlns:cx="http://schemas.microsoft.com/office/drawing/2014/chartex" xmlns:cx1="http://schemas.microsoft.com/office/drawing/2015/9/8/chartex" xmlns:cx2="http://schemas.microsoft.com/office/drawing/2015/10/21/chartex" xmlns:cx3="http://schemas.microsoft.com/office/drawing/2016/5/9/chartex" xmlns:cx4="http://schemas.microsoft.com/office/drawing/2016/5/10/chartex" xmlns:cx5="http://schemas.microsoft.com/office/drawing/2016/5/11/chartex" xmlns:cx6="http://schemas.microsoft.com/office/drawing/2016/5/12/chartex" xmlns:cx7="http://schemas.microsoft.com/office/drawing/2016/5/13/chartex" xmlns:cx8="http://schemas.microsoft.com/office/drawing/2016/5/14/chartex" xmlns:mc="http://schemas.openxmlformats.org/markup-compatibility/2006" xmlns:aink="http://schemas.microsoft.com/office/drawing/2016/ink" xmlns:am3d="http://schemas.microsoft.com/office/drawing/2017/model3d" xmlns:o="urn:schemas-microsoft-com:office:office" xmlns:oel="http://schemas.microsoft.com/office/2019/extlst" xmlns:r="http://schemas.openxmlformats.org/officeDocument/2006/relationships" xmlns:m="http://schemas.openxmlformats.org/officeDocument/2006/math" xmlns:v="urn:schemas-microsoft-com:vml" xmlns:wp14="http://schemas.microsoft.com/office/word/2010/wordprocessingDrawing" xmlns:wp="http://schemas.openxmlformats.org/drawingml/2006/wordprocessingDrawing" xmlns:w10="urn:schemas-microsoft-com:office:word" xmlns:w="http://schemas.openxmlformats.org/wordprocessingml/2006/main" xmlns:w14="http://schemas.microsoft.com/office/word/2010/wordml" xmlns:w15="http://schemas.microsoft.com/office/word/2012/wordml" xmlns:w16cex="http://schemas.microsoft.com/office/word/2018/wordml/cex" xmlns:w16cid="http://schemas.microsoft.com/office/word/2016/wordml/cid" xmlns:w16="http://schemas.microsoft.com/office/word/2018/wordml" xmlns:w16sdtdh="http://schemas.microsoft.com/office/word/2020/wordml/sdtdatahash" xmlns:w16se="http://schemas.microsoft.com/office/word/2015/wordml/symex" xmlns:wpg="http://schemas.microsoft.com/office/word/2010/wordprocessingGroup" xmlns:wpi="http://schemas.microsoft.com/office/word/2010/wordprocessingInk" xmlns:wne="http://schemas.microsoft.com/office/word/2006/wordml" xmlns:wps="http://schemas.microsoft.com/office/word/2010/wordprocessingShape" mc:Ignorable="w14 w15 w16se w16cid w16 w16cex w16sdtdh wp14">
+<w:numbering xmlns:wpc="http://schemas.microsoft.com/office/word/2010/wordprocessingCanvas" xmlns:cx="http://schemas.microsoft.com/office/drawing/2014/chartex" xmlns:cx1="http://schemas.microsoft.com/office/drawing/2015/9/8/chartex" xmlns:cx2="http://schemas.microsoft.com/office/drawing/2015/10/21/chartex" xmlns:cx3="http://schemas.microsoft.com/office/drawing/2016/5/9/chartex" xmlns:cx4="http://schemas.microsoft.com/office/drawing/2016/5/10/chartex" xmlns:cx5="http://schemas.microsoft.com/office/drawing/2016/5/11/chartex" xmlns:cx6="http://schemas.microsoft.com/office/drawing/2016/5/12/chartex" xmlns:cx7="http://schemas.microsoft.com/office/drawing/2016/5/13/chartex" xmlns:cx8="http://schemas.microsoft.com/office/drawing/2016/5/14/chartex" xmlns:mc="http://schemas.openxmlformats.org/markup-compatibility/2006" xmlns:aink="http://schemas.microsoft.com/office/drawing/2016/ink" xmlns:am3d="http://schemas.microsoft.com/office/drawing/2017/model3d" xmlns:o="urn:schemas-microsoft-com:office:office" xmlns:oel="http://schemas.microsoft.com/office/2019/extlst" xmlns:r="http://schemas.openxmlformats.org/officeDocument/2006/relationships" xmlns:m="http://schemas.openxmlformats.org/officeDocument/2006/math" xmlns:v="urn:schemas-microsoft-com:vml" xmlns:wp14="http://schemas.microsoft.com/office/word/2010/wordprocessingDrawing" xmlns:wp="http://schemas.openxmlformats.org/drawingml/2006/wordprocessingDrawing" xmlns:w10="urn:schemas-microsoft-com:office:word" xmlns:w="http://schemas.openxmlformats.org/wordprocessingml/2006/main" xmlns:w14="http://schemas.microsoft.com/office/word/2010/wordml" xmlns:w15="http://schemas.microsoft.com/office/word/2012/wordml" xmlns:w16cex="http://schemas.microsoft.com/office/word/2018/wordml/cex" xmlns:w16cid="http://schemas.microsoft.com/office/word/2016/wordml/cid" xmlns:w16="http://schemas.microsoft.com/office/word/2018/wordml" xmlns:w16du="http://schemas.microsoft.com/office/word/2023/wordml/word16du" xmlns:w16sdtdh="http://schemas.microsoft.com/office/word/2020/wordml/sdtdatahash" xmlns:w16se="http://schemas.microsoft.com/office/word/2015/wordml/symex" xmlns:wpg="http://schemas.microsoft.com/office/word/2010/wordprocessingGroup" xmlns:wpi="http://schemas.microsoft.com/office/word/2010/wordprocessingInk" xmlns:wne="http://schemas.microsoft.com/office/word/2006/wordml" xmlns:wps="http://schemas.microsoft.com/office/word/2010/wordprocessingShape" mc:Ignorable="w14 w15 w16se w16cid w16 w16cex w16sdtdh w16du wp14">
   <w:abstractNum w:abstractNumId="0" w15:restartNumberingAfterBreak="0">
     <w:nsid w:val="210D2DDA"/>
     <w:multiLevelType w:val="hybridMultilevel"/>
@@ -2757,7 +2482,7 @@
 </file>
 
 <file path=word/styles.xml><?xml version="1.0" encoding="utf-8"?>
-<w:styles xmlns:mc="http://schemas.openxmlformats.org/markup-compatibility/2006" xmlns:r="http://schemas.openxmlformats.org/officeDocument/2006/relationships" xmlns:w="http://schemas.openxmlformats.org/wordprocessingml/2006/main" xmlns:w14="http://schemas.microsoft.com/office/word/2010/wordml" xmlns:w15="http://schemas.microsoft.com/office/word/2012/wordml" xmlns:w16cex="http://schemas.microsoft.com/office/word/2018/wordml/cex" xmlns:w16cid="http://schemas.microsoft.com/office/word/2016/wordml/cid" xmlns:w16="http://schemas.microsoft.com/office/word/2018/wordml" xmlns:w16sdtdh="http://schemas.microsoft.com/office/word/2020/wordml/sdtdatahash" xmlns:w16se="http://schemas.microsoft.com/office/word/2015/wordml/symex" mc:Ignorable="w14 w15 w16se w16cid w16 w16cex w16sdtdh">
+<w:styles xmlns:mc="http://schemas.openxmlformats.org/markup-compatibility/2006" xmlns:r="http://schemas.openxmlformats.org/officeDocument/2006/relationships" xmlns:w="http://schemas.openxmlformats.org/wordprocessingml/2006/main" xmlns:w14="http://schemas.microsoft.com/office/word/2010/wordml" xmlns:w15="http://schemas.microsoft.com/office/word/2012/wordml" xmlns:w16cex="http://schemas.microsoft.com/office/word/2018/wordml/cex" xmlns:w16cid="http://schemas.microsoft.com/office/word/2016/wordml/cid" xmlns:w16="http://schemas.microsoft.com/office/word/2018/wordml" xmlns:w16du="http://schemas.microsoft.com/office/word/2023/wordml/word16du" xmlns:w16sdtdh="http://schemas.microsoft.com/office/word/2020/wordml/sdtdatahash" xmlns:w16se="http://schemas.microsoft.com/office/word/2015/wordml/symex" mc:Ignorable="w14 w15 w16se w16cid w16 w16cex w16sdtdh w16du">
   <w:docDefaults>
     <w:rPrDefault>
       <w:rPr>

</xml_diff>

<commit_message>
CIV-15193 Hearing notices updates for AHN (#5404)
* CIV-15193 Hearing notices updates for AHN
* fix feeAmount in template
* update hearing type string
</commit_message>
<xml_diff>
--- a/docker/docmosis/templates/CV-UNS-HNO-ENG-01196.docx
+++ b/docker/docmosis/templates/CV-UNS-HNO-ENG-01196.docx
@@ -1,6 +1,6 @@
 
 <file path=word/document.xml><?xml version="1.0" encoding="utf-8"?>
-<w:document xmlns:wpc="http://schemas.microsoft.com/office/word/2010/wordprocessingCanvas" xmlns:cx="http://schemas.microsoft.com/office/drawing/2014/chartex" xmlns:cx1="http://schemas.microsoft.com/office/drawing/2015/9/8/chartex" xmlns:cx2="http://schemas.microsoft.com/office/drawing/2015/10/21/chartex" xmlns:cx3="http://schemas.microsoft.com/office/drawing/2016/5/9/chartex" xmlns:cx4="http://schemas.microsoft.com/office/drawing/2016/5/10/chartex" xmlns:cx5="http://schemas.microsoft.com/office/drawing/2016/5/11/chartex" xmlns:cx6="http://schemas.microsoft.com/office/drawing/2016/5/12/chartex" xmlns:cx7="http://schemas.microsoft.com/office/drawing/2016/5/13/chartex" xmlns:cx8="http://schemas.microsoft.com/office/drawing/2016/5/14/chartex" xmlns:mc="http://schemas.openxmlformats.org/markup-compatibility/2006" xmlns:aink="http://schemas.microsoft.com/office/drawing/2016/ink" xmlns:am3d="http://schemas.microsoft.com/office/drawing/2017/model3d" xmlns:o="urn:schemas-microsoft-com:office:office" xmlns:oel="http://schemas.microsoft.com/office/2019/extlst" xmlns:r="http://schemas.openxmlformats.org/officeDocument/2006/relationships" xmlns:m="http://schemas.openxmlformats.org/officeDocument/2006/math" xmlns:v="urn:schemas-microsoft-com:vml" xmlns:wp14="http://schemas.microsoft.com/office/word/2010/wordprocessingDrawing" xmlns:wp="http://schemas.openxmlformats.org/drawingml/2006/wordprocessingDrawing" xmlns:w10="urn:schemas-microsoft-com:office:word" xmlns:w="http://schemas.openxmlformats.org/wordprocessingml/2006/main" xmlns:w14="http://schemas.microsoft.com/office/word/2010/wordml" xmlns:w15="http://schemas.microsoft.com/office/word/2012/wordml" xmlns:w16cex="http://schemas.microsoft.com/office/word/2018/wordml/cex" xmlns:w16cid="http://schemas.microsoft.com/office/word/2016/wordml/cid" xmlns:w16="http://schemas.microsoft.com/office/word/2018/wordml" xmlns:w16sdtdh="http://schemas.microsoft.com/office/word/2020/wordml/sdtdatahash" xmlns:w16se="http://schemas.microsoft.com/office/word/2015/wordml/symex" xmlns:wpg="http://schemas.microsoft.com/office/word/2010/wordprocessingGroup" xmlns:wpi="http://schemas.microsoft.com/office/word/2010/wordprocessingInk" xmlns:wne="http://schemas.microsoft.com/office/word/2006/wordml" xmlns:wps="http://schemas.microsoft.com/office/word/2010/wordprocessingShape" mc:Ignorable="w14 w15 w16se w16cid w16 w16cex w16sdtdh wp14">
+<w:document xmlns:wpc="http://schemas.microsoft.com/office/word/2010/wordprocessingCanvas" xmlns:cx="http://schemas.microsoft.com/office/drawing/2014/chartex" xmlns:cx1="http://schemas.microsoft.com/office/drawing/2015/9/8/chartex" xmlns:cx2="http://schemas.microsoft.com/office/drawing/2015/10/21/chartex" xmlns:cx3="http://schemas.microsoft.com/office/drawing/2016/5/9/chartex" xmlns:cx4="http://schemas.microsoft.com/office/drawing/2016/5/10/chartex" xmlns:cx5="http://schemas.microsoft.com/office/drawing/2016/5/11/chartex" xmlns:cx6="http://schemas.microsoft.com/office/drawing/2016/5/12/chartex" xmlns:cx7="http://schemas.microsoft.com/office/drawing/2016/5/13/chartex" xmlns:cx8="http://schemas.microsoft.com/office/drawing/2016/5/14/chartex" xmlns:mc="http://schemas.openxmlformats.org/markup-compatibility/2006" xmlns:aink="http://schemas.microsoft.com/office/drawing/2016/ink" xmlns:am3d="http://schemas.microsoft.com/office/drawing/2017/model3d" xmlns:o="urn:schemas-microsoft-com:office:office" xmlns:oel="http://schemas.microsoft.com/office/2019/extlst" xmlns:r="http://schemas.openxmlformats.org/officeDocument/2006/relationships" xmlns:m="http://schemas.openxmlformats.org/officeDocument/2006/math" xmlns:v="urn:schemas-microsoft-com:vml" xmlns:wp14="http://schemas.microsoft.com/office/word/2010/wordprocessingDrawing" xmlns:wp="http://schemas.openxmlformats.org/drawingml/2006/wordprocessingDrawing" xmlns:w10="urn:schemas-microsoft-com:office:word" xmlns:w="http://schemas.openxmlformats.org/wordprocessingml/2006/main" xmlns:w14="http://schemas.microsoft.com/office/word/2010/wordml" xmlns:w15="http://schemas.microsoft.com/office/word/2012/wordml" xmlns:w16cex="http://schemas.microsoft.com/office/word/2018/wordml/cex" xmlns:w16cid="http://schemas.microsoft.com/office/word/2016/wordml/cid" xmlns:w16="http://schemas.microsoft.com/office/word/2018/wordml" xmlns:w16du="http://schemas.microsoft.com/office/word/2023/wordml/word16du" xmlns:w16sdtdh="http://schemas.microsoft.com/office/word/2020/wordml/sdtdatahash" xmlns:w16se="http://schemas.microsoft.com/office/word/2015/wordml/symex" xmlns:wpg="http://schemas.microsoft.com/office/word/2010/wordprocessingGroup" xmlns:wpi="http://schemas.microsoft.com/office/word/2010/wordprocessingInk" xmlns:wne="http://schemas.microsoft.com/office/word/2006/wordml" xmlns:wps="http://schemas.microsoft.com/office/word/2010/wordprocessingShape" mc:Ignorable="w14 w15 w16se w16cid w16 w16cex w16sdtdh w16du wp14">
   <w:body>
     <w:tbl>
       <w:tblPr>
@@ -59,7 +59,6 @@
               </w:rPr>
               <w:t>&lt;</w:t>
             </w:r>
-            <w:proofErr w:type="spellStart"/>
             <w:r>
               <w:rPr>
                 <w:rFonts w:ascii="Arial" w:hAnsi="Arial" w:cs="Arial"/>
@@ -80,7 +79,6 @@
               </w:rPr>
               <w:t>Name</w:t>
             </w:r>
-            <w:proofErr w:type="spellEnd"/>
             <w:r>
               <w:rPr>
                 <w:rFonts w:ascii="Arial" w:hAnsi="Arial" w:cs="Arial"/>
@@ -168,7 +166,6 @@
               </w:rPr>
               <w:t>&lt;</w:t>
             </w:r>
-            <w:proofErr w:type="spellStart"/>
             <w:r>
               <w:rPr>
                 <w:rFonts w:ascii="Arial" w:hAnsi="Arial" w:cs="Arial"/>
@@ -177,7 +174,6 @@
               </w:rPr>
               <w:t>caseNumber</w:t>
             </w:r>
-            <w:proofErr w:type="spellEnd"/>
             <w:r>
               <w:rPr>
                 <w:rFonts w:ascii="Arial" w:hAnsi="Arial" w:cs="Arial"/>
@@ -242,37 +238,8 @@
                 <w:sz w:val="24"/>
                 <w:szCs w:val="24"/>
               </w:rPr>
-              <w:t>&lt;</w:t>
-            </w:r>
-            <w:proofErr w:type="gramStart"/>
-            <w:r>
-              <w:rPr>
-                <w:rFonts w:ascii="Arial" w:hAnsi="Arial" w:cs="Arial"/>
-                <w:sz w:val="24"/>
-                <w:szCs w:val="24"/>
-              </w:rPr>
-              <w:t>&lt;{</w:t>
-            </w:r>
-            <w:proofErr w:type="spellStart"/>
-            <w:proofErr w:type="gramEnd"/>
-            <w:r>
-              <w:rPr>
-                <w:rFonts w:ascii="Arial" w:hAnsi="Arial" w:cs="Arial"/>
-                <w:sz w:val="24"/>
-                <w:szCs w:val="24"/>
-              </w:rPr>
-              <w:t>dateFormat</w:t>
-            </w:r>
-            <w:proofErr w:type="spellEnd"/>
-            <w:r>
-              <w:rPr>
-                <w:rFonts w:ascii="Arial" w:hAnsi="Arial" w:cs="Arial"/>
-                <w:sz w:val="24"/>
-                <w:szCs w:val="24"/>
-              </w:rPr>
-              <w:t>(</w:t>
-            </w:r>
-            <w:proofErr w:type="spellStart"/>
+              <w:t>&lt;&lt;{dateFormat(</w:t>
+            </w:r>
             <w:r>
               <w:rPr>
                 <w:rFonts w:ascii="Arial" w:hAnsi="Arial" w:cs="Arial"/>
@@ -281,32 +248,13 @@
               </w:rPr>
               <w:t>creationDate</w:t>
             </w:r>
-            <w:proofErr w:type="spellEnd"/>
-            <w:r>
-              <w:rPr>
-                <w:rFonts w:ascii="Arial" w:hAnsi="Arial" w:cs="Arial"/>
-                <w:sz w:val="24"/>
-                <w:szCs w:val="24"/>
-              </w:rPr>
-              <w:t xml:space="preserve">, ‘dd MMMM </w:t>
-            </w:r>
-            <w:proofErr w:type="spellStart"/>
-            <w:r>
-              <w:rPr>
-                <w:rFonts w:ascii="Arial" w:hAnsi="Arial" w:cs="Arial"/>
-                <w:sz w:val="24"/>
-                <w:szCs w:val="24"/>
-              </w:rPr>
-              <w:t>yyyy</w:t>
-            </w:r>
-            <w:proofErr w:type="spellEnd"/>
-            <w:r>
-              <w:rPr>
-                <w:rFonts w:ascii="Arial" w:hAnsi="Arial" w:cs="Arial"/>
-                <w:sz w:val="24"/>
-                <w:szCs w:val="24"/>
-              </w:rPr>
-              <w:t>’)}&gt;&gt;</w:t>
+            <w:r>
+              <w:rPr>
+                <w:rFonts w:ascii="Arial" w:hAnsi="Arial" w:cs="Arial"/>
+                <w:sz w:val="24"/>
+                <w:szCs w:val="24"/>
+              </w:rPr>
+              <w:t>, ‘dd MMMM yyyy’)}&gt;&gt;</w:t>
             </w:r>
           </w:p>
         </w:tc>
@@ -432,7 +380,6 @@
         </w:rPr>
         <w:t>&lt;</w:t>
       </w:r>
-      <w:proofErr w:type="spellStart"/>
       <w:r>
         <w:rPr>
           <w:rFonts w:ascii="Arial" w:hAnsi="Arial" w:cs="Arial"/>
@@ -451,18 +398,7 @@
           <w:sz w:val="44"/>
           <w:szCs w:val="44"/>
         </w:rPr>
-        <w:t>dditionalText</w:t>
-      </w:r>
-      <w:proofErr w:type="spellEnd"/>
-      <w:r>
-        <w:rPr>
-          <w:rFonts w:ascii="Arial" w:hAnsi="Arial" w:cs="Arial"/>
-          <w:b/>
-          <w:bCs/>
-          <w:sz w:val="44"/>
-          <w:szCs w:val="44"/>
-        </w:rPr>
-        <w:t>&gt;</w:t>
+        <w:t>dditionalText&gt;</w:t>
       </w:r>
       <w:r>
         <w:rPr>
@@ -616,25 +552,7 @@
                 <w:sz w:val="24"/>
                 <w:szCs w:val="24"/>
               </w:rPr>
-              <w:t>Reference number: &lt;&lt;</w:t>
-            </w:r>
-            <w:proofErr w:type="spellStart"/>
-            <w:r>
-              <w:rPr>
-                <w:rFonts w:ascii="Arial" w:hAnsi="Arial" w:cs="Arial"/>
-                <w:sz w:val="24"/>
-                <w:szCs w:val="24"/>
-              </w:rPr>
-              <w:t>claimantReference</w:t>
-            </w:r>
-            <w:proofErr w:type="spellEnd"/>
-            <w:r>
-              <w:rPr>
-                <w:rFonts w:ascii="Arial" w:hAnsi="Arial" w:cs="Arial"/>
-                <w:sz w:val="24"/>
-                <w:szCs w:val="24"/>
-              </w:rPr>
-              <w:t>&gt;&gt;</w:t>
+              <w:t>Reference number: &lt;&lt;claimantReference&gt;&gt;</w:t>
             </w:r>
           </w:p>
         </w:tc>
@@ -690,25 +608,7 @@
                 <w:sz w:val="24"/>
                 <w:szCs w:val="24"/>
               </w:rPr>
-              <w:t>&lt;&lt;</w:t>
-            </w:r>
-            <w:proofErr w:type="spellStart"/>
-            <w:r>
-              <w:rPr>
-                <w:rFonts w:ascii="Arial" w:hAnsi="Arial" w:cs="Arial"/>
-                <w:sz w:val="24"/>
-                <w:szCs w:val="24"/>
-              </w:rPr>
-              <w:t>cs_false</w:t>
-            </w:r>
-            <w:proofErr w:type="spellEnd"/>
-            <w:r>
-              <w:rPr>
-                <w:rFonts w:ascii="Arial" w:hAnsi="Arial" w:cs="Arial"/>
-                <w:sz w:val="24"/>
-                <w:szCs w:val="24"/>
-              </w:rPr>
-              <w:t xml:space="preserve">&gt;&gt;&lt;&lt;es_&gt;&gt; </w:t>
+              <w:t xml:space="preserve">&lt;&lt;cs_false&gt;&gt;&lt;&lt;es_&gt;&gt; </w:t>
             </w:r>
             <w:r>
               <w:rPr>
@@ -935,25 +835,7 @@
                 <w:sz w:val="24"/>
                 <w:szCs w:val="24"/>
               </w:rPr>
-              <w:t>Reference number: &lt;&lt;</w:t>
-            </w:r>
-            <w:proofErr w:type="spellStart"/>
-            <w:r>
-              <w:rPr>
-                <w:rFonts w:ascii="Arial" w:hAnsi="Arial" w:cs="Arial"/>
-                <w:sz w:val="24"/>
-                <w:szCs w:val="24"/>
-              </w:rPr>
-              <w:t>defendantReference</w:t>
-            </w:r>
-            <w:proofErr w:type="spellEnd"/>
-            <w:r>
-              <w:rPr>
-                <w:rFonts w:ascii="Arial" w:hAnsi="Arial" w:cs="Arial"/>
-                <w:sz w:val="24"/>
-                <w:szCs w:val="24"/>
-              </w:rPr>
-              <w:t>&gt;&gt;</w:t>
+              <w:t>Reference number: &lt;&lt;defendantReference&gt;&gt;</w:t>
             </w:r>
           </w:p>
         </w:tc>
@@ -1282,69 +1164,13 @@
         </w:rPr>
         <w:t>&lt;</w:t>
       </w:r>
-      <w:proofErr w:type="gramStart"/>
-      <w:r>
-        <w:rPr>
-          <w:rFonts w:ascii="Arial" w:hAnsi="Arial" w:cs="Arial"/>
-          <w:sz w:val="24"/>
-          <w:szCs w:val="24"/>
-        </w:rPr>
-        <w:t>&lt;{</w:t>
-      </w:r>
-      <w:proofErr w:type="spellStart"/>
-      <w:proofErr w:type="gramEnd"/>
-      <w:r>
-        <w:rPr>
-          <w:rFonts w:ascii="Arial" w:hAnsi="Arial" w:cs="Arial"/>
-          <w:sz w:val="24"/>
-          <w:szCs w:val="24"/>
-        </w:rPr>
-        <w:t>dateFormat</w:t>
-      </w:r>
-      <w:proofErr w:type="spellEnd"/>
-      <w:r>
-        <w:rPr>
-          <w:rFonts w:ascii="Arial" w:hAnsi="Arial" w:cs="Arial"/>
-          <w:sz w:val="24"/>
-          <w:szCs w:val="24"/>
-        </w:rPr>
-        <w:t>(</w:t>
-      </w:r>
-      <w:proofErr w:type="spellStart"/>
-      <w:r>
-        <w:rPr>
-          <w:rFonts w:ascii="Arial" w:hAnsi="Arial" w:cs="Arial"/>
-          <w:sz w:val="24"/>
-          <w:szCs w:val="24"/>
-        </w:rPr>
-        <w:t>hearingDate</w:t>
-      </w:r>
-      <w:proofErr w:type="spellEnd"/>
-      <w:r>
-        <w:rPr>
-          <w:rFonts w:ascii="Arial" w:hAnsi="Arial" w:cs="Arial"/>
-          <w:sz w:val="24"/>
-          <w:szCs w:val="24"/>
-        </w:rPr>
-        <w:t xml:space="preserve">, ‘dd MMMM </w:t>
-      </w:r>
-      <w:proofErr w:type="spellStart"/>
-      <w:r>
-        <w:rPr>
-          <w:rFonts w:ascii="Arial" w:hAnsi="Arial" w:cs="Arial"/>
-          <w:sz w:val="24"/>
-          <w:szCs w:val="24"/>
-        </w:rPr>
-        <w:t>yyyy</w:t>
-      </w:r>
-      <w:proofErr w:type="spellEnd"/>
-      <w:r>
-        <w:rPr>
-          <w:rFonts w:ascii="Arial" w:hAnsi="Arial" w:cs="Arial"/>
-          <w:sz w:val="24"/>
-          <w:szCs w:val="24"/>
-        </w:rPr>
-        <w:t>’)}&gt;</w:t>
+      <w:r>
+        <w:rPr>
+          <w:rFonts w:ascii="Arial" w:hAnsi="Arial" w:cs="Arial"/>
+          <w:sz w:val="24"/>
+          <w:szCs w:val="24"/>
+        </w:rPr>
+        <w:t>&lt;{dateFormat(hearingDate, ‘dd MMMM yyyy’)}&gt;</w:t>
       </w:r>
       <w:r>
         <w:rPr>
@@ -1369,25 +1195,7 @@
           <w:sz w:val="24"/>
           <w:szCs w:val="24"/>
         </w:rPr>
-        <w:t>&lt;</w:t>
-      </w:r>
-      <w:proofErr w:type="spellStart"/>
-      <w:r>
-        <w:rPr>
-          <w:rFonts w:ascii="Arial" w:hAnsi="Arial" w:cs="Arial"/>
-          <w:sz w:val="24"/>
-          <w:szCs w:val="24"/>
-        </w:rPr>
-        <w:t>hearingTime</w:t>
-      </w:r>
-      <w:proofErr w:type="spellEnd"/>
-      <w:r>
-        <w:rPr>
-          <w:rFonts w:ascii="Arial" w:hAnsi="Arial" w:cs="Arial"/>
-          <w:sz w:val="24"/>
-          <w:szCs w:val="24"/>
-        </w:rPr>
-        <w:t>&gt;</w:t>
+        <w:t>&lt;hearingTime&gt;</w:t>
       </w:r>
       <w:r>
         <w:rPr>
@@ -1418,22 +1226,6 @@
           <w:szCs w:val="24"/>
         </w:rPr>
       </w:pPr>
-      <w:r>
-        <w:rPr>
-          <w:rFonts w:ascii="Arial" w:hAnsi="Arial" w:cs="Arial"/>
-          <w:sz w:val="24"/>
-          <w:szCs w:val="24"/>
-        </w:rPr>
-        <w:t>by</w:t>
-      </w:r>
-      <w:r>
-        <w:rPr>
-          <w:rFonts w:ascii="Arial" w:hAnsi="Arial" w:cs="Arial"/>
-          <w:sz w:val="24"/>
-          <w:szCs w:val="24"/>
-        </w:rPr>
-        <w:t xml:space="preserve"> </w:t>
-      </w:r>
       <w:bookmarkStart w:id="4" w:name="_Hlk114659947"/>
       <w:r>
         <w:rPr>
@@ -1449,25 +1241,7 @@
           <w:sz w:val="24"/>
           <w:szCs w:val="24"/>
         </w:rPr>
-        <w:t>&lt;</w:t>
-      </w:r>
-      <w:proofErr w:type="spellStart"/>
-      <w:r>
-        <w:rPr>
-          <w:rFonts w:ascii="Arial" w:hAnsi="Arial" w:cs="Arial"/>
-          <w:sz w:val="24"/>
-          <w:szCs w:val="24"/>
-        </w:rPr>
-        <w:t>hearingType</w:t>
-      </w:r>
-      <w:proofErr w:type="spellEnd"/>
-      <w:r>
-        <w:rPr>
-          <w:rFonts w:ascii="Arial" w:hAnsi="Arial" w:cs="Arial"/>
-          <w:sz w:val="24"/>
-          <w:szCs w:val="24"/>
-        </w:rPr>
-        <w:t>&gt;</w:t>
+        <w:t>&lt;hearingType&gt;</w:t>
       </w:r>
       <w:r>
         <w:rPr>
@@ -1561,25 +1335,7 @@
           <w:sz w:val="24"/>
           <w:szCs w:val="24"/>
         </w:rPr>
-        <w:t>&lt;</w:t>
-      </w:r>
-      <w:proofErr w:type="spellStart"/>
-      <w:r>
-        <w:rPr>
-          <w:rFonts w:ascii="Arial" w:hAnsi="Arial" w:cs="Arial"/>
-          <w:sz w:val="24"/>
-          <w:szCs w:val="24"/>
-        </w:rPr>
-        <w:t>hearingDuration</w:t>
-      </w:r>
-      <w:proofErr w:type="spellEnd"/>
-      <w:r>
-        <w:rPr>
-          <w:rFonts w:ascii="Arial" w:hAnsi="Arial" w:cs="Arial"/>
-          <w:sz w:val="24"/>
-          <w:szCs w:val="24"/>
-        </w:rPr>
-        <w:t>&gt;</w:t>
+        <w:t>&lt;hearingDuration&gt;</w:t>
       </w:r>
       <w:r>
         <w:rPr>
@@ -1621,8 +1377,6 @@
         </w:rPr>
         <w:t>&lt;&lt;cs_{</w:t>
       </w:r>
-      <w:proofErr w:type="spellStart"/>
-      <w:proofErr w:type="gramStart"/>
       <w:r>
         <w:rPr>
           <w:rFonts w:ascii="Arial" w:hAnsi="Arial" w:cs="Arial"/>
@@ -1631,7 +1385,6 @@
         </w:rPr>
         <w:t>additionalInfo</w:t>
       </w:r>
-      <w:proofErr w:type="spellEnd"/>
       <w:r>
         <w:rPr>
           <w:rFonts w:ascii="Arial" w:hAnsi="Arial" w:cs="Arial"/>
@@ -1639,17 +1392,7 @@
           <w:sz w:val="24"/>
           <w:szCs w:val="24"/>
         </w:rPr>
-        <w:t>!=</w:t>
-      </w:r>
-      <w:proofErr w:type="gramEnd"/>
-      <w:r>
-        <w:rPr>
-          <w:rFonts w:ascii="Arial" w:hAnsi="Arial" w:cs="Arial"/>
-          <w:color w:val="000000" w:themeColor="text1"/>
-          <w:sz w:val="24"/>
-          <w:szCs w:val="24"/>
-        </w:rPr>
-        <w:t>null}&gt;&gt;</w:t>
+        <w:t>!=null}&gt;&gt;</w:t>
       </w:r>
     </w:p>
     <w:p>
@@ -1675,25 +1418,7 @@
           <w:sz w:val="24"/>
           <w:szCs w:val="24"/>
         </w:rPr>
-        <w:t>&lt;</w:t>
-      </w:r>
-      <w:proofErr w:type="spellStart"/>
-      <w:r>
-        <w:rPr>
-          <w:rFonts w:ascii="Arial" w:hAnsi="Arial" w:cs="Arial"/>
-          <w:sz w:val="24"/>
-          <w:szCs w:val="24"/>
-        </w:rPr>
-        <w:t>additionalInfo</w:t>
-      </w:r>
-      <w:proofErr w:type="spellEnd"/>
-      <w:r>
-        <w:rPr>
-          <w:rFonts w:ascii="Arial" w:hAnsi="Arial" w:cs="Arial"/>
-          <w:sz w:val="24"/>
-          <w:szCs w:val="24"/>
-        </w:rPr>
-        <w:t>&gt;</w:t>
+        <w:t>&lt;additionalInfo&gt;</w:t>
       </w:r>
       <w:r>
         <w:rPr>
@@ -1824,7 +1549,7 @@
 </file>
 
 <file path=word/endnotes.xml><?xml version="1.0" encoding="utf-8"?>
-<w:endnotes xmlns:wpc="http://schemas.microsoft.com/office/word/2010/wordprocessingCanvas" xmlns:cx="http://schemas.microsoft.com/office/drawing/2014/chartex" xmlns:cx1="http://schemas.microsoft.com/office/drawing/2015/9/8/chartex" xmlns:cx2="http://schemas.microsoft.com/office/drawing/2015/10/21/chartex" xmlns:cx3="http://schemas.microsoft.com/office/drawing/2016/5/9/chartex" xmlns:cx4="http://schemas.microsoft.com/office/drawing/2016/5/10/chartex" xmlns:cx5="http://schemas.microsoft.com/office/drawing/2016/5/11/chartex" xmlns:cx6="http://schemas.microsoft.com/office/drawing/2016/5/12/chartex" xmlns:cx7="http://schemas.microsoft.com/office/drawing/2016/5/13/chartex" xmlns:cx8="http://schemas.microsoft.com/office/drawing/2016/5/14/chartex" xmlns:mc="http://schemas.openxmlformats.org/markup-compatibility/2006" xmlns:aink="http://schemas.microsoft.com/office/drawing/2016/ink" xmlns:am3d="http://schemas.microsoft.com/office/drawing/2017/model3d" xmlns:o="urn:schemas-microsoft-com:office:office" xmlns:oel="http://schemas.microsoft.com/office/2019/extlst" xmlns:r="http://schemas.openxmlformats.org/officeDocument/2006/relationships" xmlns:m="http://schemas.openxmlformats.org/officeDocument/2006/math" xmlns:v="urn:schemas-microsoft-com:vml" xmlns:wp14="http://schemas.microsoft.com/office/word/2010/wordprocessingDrawing" xmlns:wp="http://schemas.openxmlformats.org/drawingml/2006/wordprocessingDrawing" xmlns:w10="urn:schemas-microsoft-com:office:word" xmlns:w="http://schemas.openxmlformats.org/wordprocessingml/2006/main" xmlns:w14="http://schemas.microsoft.com/office/word/2010/wordml" xmlns:w15="http://schemas.microsoft.com/office/word/2012/wordml" xmlns:w16cex="http://schemas.microsoft.com/office/word/2018/wordml/cex" xmlns:w16cid="http://schemas.microsoft.com/office/word/2016/wordml/cid" xmlns:w16="http://schemas.microsoft.com/office/word/2018/wordml" xmlns:w16sdtdh="http://schemas.microsoft.com/office/word/2020/wordml/sdtdatahash" xmlns:w16se="http://schemas.microsoft.com/office/word/2015/wordml/symex" xmlns:wpg="http://schemas.microsoft.com/office/word/2010/wordprocessingGroup" xmlns:wpi="http://schemas.microsoft.com/office/word/2010/wordprocessingInk" xmlns:wne="http://schemas.microsoft.com/office/word/2006/wordml" xmlns:wps="http://schemas.microsoft.com/office/word/2010/wordprocessingShape" mc:Ignorable="w14 w15 w16se w16cid w16 w16cex w16sdtdh wp14">
+<w:endnotes xmlns:wpc="http://schemas.microsoft.com/office/word/2010/wordprocessingCanvas" xmlns:cx="http://schemas.microsoft.com/office/drawing/2014/chartex" xmlns:cx1="http://schemas.microsoft.com/office/drawing/2015/9/8/chartex" xmlns:cx2="http://schemas.microsoft.com/office/drawing/2015/10/21/chartex" xmlns:cx3="http://schemas.microsoft.com/office/drawing/2016/5/9/chartex" xmlns:cx4="http://schemas.microsoft.com/office/drawing/2016/5/10/chartex" xmlns:cx5="http://schemas.microsoft.com/office/drawing/2016/5/11/chartex" xmlns:cx6="http://schemas.microsoft.com/office/drawing/2016/5/12/chartex" xmlns:cx7="http://schemas.microsoft.com/office/drawing/2016/5/13/chartex" xmlns:cx8="http://schemas.microsoft.com/office/drawing/2016/5/14/chartex" xmlns:mc="http://schemas.openxmlformats.org/markup-compatibility/2006" xmlns:aink="http://schemas.microsoft.com/office/drawing/2016/ink" xmlns:am3d="http://schemas.microsoft.com/office/drawing/2017/model3d" xmlns:o="urn:schemas-microsoft-com:office:office" xmlns:oel="http://schemas.microsoft.com/office/2019/extlst" xmlns:r="http://schemas.openxmlformats.org/officeDocument/2006/relationships" xmlns:m="http://schemas.openxmlformats.org/officeDocument/2006/math" xmlns:v="urn:schemas-microsoft-com:vml" xmlns:wp14="http://schemas.microsoft.com/office/word/2010/wordprocessingDrawing" xmlns:wp="http://schemas.openxmlformats.org/drawingml/2006/wordprocessingDrawing" xmlns:w10="urn:schemas-microsoft-com:office:word" xmlns:w="http://schemas.openxmlformats.org/wordprocessingml/2006/main" xmlns:w14="http://schemas.microsoft.com/office/word/2010/wordml" xmlns:w15="http://schemas.microsoft.com/office/word/2012/wordml" xmlns:w16cex="http://schemas.microsoft.com/office/word/2018/wordml/cex" xmlns:w16cid="http://schemas.microsoft.com/office/word/2016/wordml/cid" xmlns:w16="http://schemas.microsoft.com/office/word/2018/wordml" xmlns:w16du="http://schemas.microsoft.com/office/word/2023/wordml/word16du" xmlns:w16sdtdh="http://schemas.microsoft.com/office/word/2020/wordml/sdtdatahash" xmlns:w16se="http://schemas.microsoft.com/office/word/2015/wordml/symex" xmlns:wpg="http://schemas.microsoft.com/office/word/2010/wordprocessingGroup" xmlns:wpi="http://schemas.microsoft.com/office/word/2010/wordprocessingInk" xmlns:wne="http://schemas.microsoft.com/office/word/2006/wordml" xmlns:wps="http://schemas.microsoft.com/office/word/2010/wordprocessingShape" mc:Ignorable="w14 w15 w16se w16cid w16 w16cex w16sdtdh w16du wp14">
   <w:endnote w:type="separator" w:id="-1">
     <w:p>
       <w:pPr>
@@ -1849,7 +1574,7 @@
 </file>
 
 <file path=word/footer1.xml><?xml version="1.0" encoding="utf-8"?>
-<w:ftr xmlns:wpc="http://schemas.microsoft.com/office/word/2010/wordprocessingCanvas" xmlns:cx="http://schemas.microsoft.com/office/drawing/2014/chartex" xmlns:cx1="http://schemas.microsoft.com/office/drawing/2015/9/8/chartex" xmlns:cx2="http://schemas.microsoft.com/office/drawing/2015/10/21/chartex" xmlns:cx3="http://schemas.microsoft.com/office/drawing/2016/5/9/chartex" xmlns:cx4="http://schemas.microsoft.com/office/drawing/2016/5/10/chartex" xmlns:cx5="http://schemas.microsoft.com/office/drawing/2016/5/11/chartex" xmlns:cx6="http://schemas.microsoft.com/office/drawing/2016/5/12/chartex" xmlns:cx7="http://schemas.microsoft.com/office/drawing/2016/5/13/chartex" xmlns:cx8="http://schemas.microsoft.com/office/drawing/2016/5/14/chartex" xmlns:mc="http://schemas.openxmlformats.org/markup-compatibility/2006" xmlns:aink="http://schemas.microsoft.com/office/drawing/2016/ink" xmlns:am3d="http://schemas.microsoft.com/office/drawing/2017/model3d" xmlns:o="urn:schemas-microsoft-com:office:office" xmlns:oel="http://schemas.microsoft.com/office/2019/extlst" xmlns:r="http://schemas.openxmlformats.org/officeDocument/2006/relationships" xmlns:m="http://schemas.openxmlformats.org/officeDocument/2006/math" xmlns:v="urn:schemas-microsoft-com:vml" xmlns:wp14="http://schemas.microsoft.com/office/word/2010/wordprocessingDrawing" xmlns:wp="http://schemas.openxmlformats.org/drawingml/2006/wordprocessingDrawing" xmlns:w10="urn:schemas-microsoft-com:office:word" xmlns:w="http://schemas.openxmlformats.org/wordprocessingml/2006/main" xmlns:w14="http://schemas.microsoft.com/office/word/2010/wordml" xmlns:w15="http://schemas.microsoft.com/office/word/2012/wordml" xmlns:w16cex="http://schemas.microsoft.com/office/word/2018/wordml/cex" xmlns:w16cid="http://schemas.microsoft.com/office/word/2016/wordml/cid" xmlns:w16="http://schemas.microsoft.com/office/word/2018/wordml" xmlns:w16sdtdh="http://schemas.microsoft.com/office/word/2020/wordml/sdtdatahash" xmlns:w16se="http://schemas.microsoft.com/office/word/2015/wordml/symex" xmlns:wpg="http://schemas.microsoft.com/office/word/2010/wordprocessingGroup" xmlns:wpi="http://schemas.microsoft.com/office/word/2010/wordprocessingInk" xmlns:wne="http://schemas.microsoft.com/office/word/2006/wordml" xmlns:wps="http://schemas.microsoft.com/office/word/2010/wordprocessingShape" mc:Ignorable="w14 w15 w16se w16cid w16 w16cex w16sdtdh wp14">
+<w:ftr xmlns:wpc="http://schemas.microsoft.com/office/word/2010/wordprocessingCanvas" xmlns:cx="http://schemas.microsoft.com/office/drawing/2014/chartex" xmlns:cx1="http://schemas.microsoft.com/office/drawing/2015/9/8/chartex" xmlns:cx2="http://schemas.microsoft.com/office/drawing/2015/10/21/chartex" xmlns:cx3="http://schemas.microsoft.com/office/drawing/2016/5/9/chartex" xmlns:cx4="http://schemas.microsoft.com/office/drawing/2016/5/10/chartex" xmlns:cx5="http://schemas.microsoft.com/office/drawing/2016/5/11/chartex" xmlns:cx6="http://schemas.microsoft.com/office/drawing/2016/5/12/chartex" xmlns:cx7="http://schemas.microsoft.com/office/drawing/2016/5/13/chartex" xmlns:cx8="http://schemas.microsoft.com/office/drawing/2016/5/14/chartex" xmlns:mc="http://schemas.openxmlformats.org/markup-compatibility/2006" xmlns:aink="http://schemas.microsoft.com/office/drawing/2016/ink" xmlns:am3d="http://schemas.microsoft.com/office/drawing/2017/model3d" xmlns:o="urn:schemas-microsoft-com:office:office" xmlns:oel="http://schemas.microsoft.com/office/2019/extlst" xmlns:r="http://schemas.openxmlformats.org/officeDocument/2006/relationships" xmlns:m="http://schemas.openxmlformats.org/officeDocument/2006/math" xmlns:v="urn:schemas-microsoft-com:vml" xmlns:wp14="http://schemas.microsoft.com/office/word/2010/wordprocessingDrawing" xmlns:wp="http://schemas.openxmlformats.org/drawingml/2006/wordprocessingDrawing" xmlns:w10="urn:schemas-microsoft-com:office:word" xmlns:w="http://schemas.openxmlformats.org/wordprocessingml/2006/main" xmlns:w14="http://schemas.microsoft.com/office/word/2010/wordml" xmlns:w15="http://schemas.microsoft.com/office/word/2012/wordml" xmlns:w16cex="http://schemas.microsoft.com/office/word/2018/wordml/cex" xmlns:w16cid="http://schemas.microsoft.com/office/word/2016/wordml/cid" xmlns:w16="http://schemas.microsoft.com/office/word/2018/wordml" xmlns:w16du="http://schemas.microsoft.com/office/word/2023/wordml/word16du" xmlns:w16sdtdh="http://schemas.microsoft.com/office/word/2020/wordml/sdtdatahash" xmlns:w16se="http://schemas.microsoft.com/office/word/2015/wordml/symex" xmlns:wpg="http://schemas.microsoft.com/office/word/2010/wordprocessingGroup" xmlns:wpi="http://schemas.microsoft.com/office/word/2010/wordprocessingInk" xmlns:wne="http://schemas.microsoft.com/office/word/2006/wordml" xmlns:wps="http://schemas.microsoft.com/office/word/2010/wordprocessingShape" mc:Ignorable="w14 w15 w16se w16cid w16 w16cex w16sdtdh w16du wp14">
   <w:p>
     <w:pPr>
       <w:pStyle w:val="Footer"/>
@@ -1859,7 +1584,7 @@
 </file>
 
 <file path=word/footer2.xml><?xml version="1.0" encoding="utf-8"?>
-<w:ftr xmlns:wpc="http://schemas.microsoft.com/office/word/2010/wordprocessingCanvas" xmlns:cx="http://schemas.microsoft.com/office/drawing/2014/chartex" xmlns:cx1="http://schemas.microsoft.com/office/drawing/2015/9/8/chartex" xmlns:cx2="http://schemas.microsoft.com/office/drawing/2015/10/21/chartex" xmlns:cx3="http://schemas.microsoft.com/office/drawing/2016/5/9/chartex" xmlns:cx4="http://schemas.microsoft.com/office/drawing/2016/5/10/chartex" xmlns:cx5="http://schemas.microsoft.com/office/drawing/2016/5/11/chartex" xmlns:cx6="http://schemas.microsoft.com/office/drawing/2016/5/12/chartex" xmlns:cx7="http://schemas.microsoft.com/office/drawing/2016/5/13/chartex" xmlns:cx8="http://schemas.microsoft.com/office/drawing/2016/5/14/chartex" xmlns:mc="http://schemas.openxmlformats.org/markup-compatibility/2006" xmlns:aink="http://schemas.microsoft.com/office/drawing/2016/ink" xmlns:am3d="http://schemas.microsoft.com/office/drawing/2017/model3d" xmlns:o="urn:schemas-microsoft-com:office:office" xmlns:oel="http://schemas.microsoft.com/office/2019/extlst" xmlns:r="http://schemas.openxmlformats.org/officeDocument/2006/relationships" xmlns:m="http://schemas.openxmlformats.org/officeDocument/2006/math" xmlns:v="urn:schemas-microsoft-com:vml" xmlns:wp14="http://schemas.microsoft.com/office/word/2010/wordprocessingDrawing" xmlns:wp="http://schemas.openxmlformats.org/drawingml/2006/wordprocessingDrawing" xmlns:w10="urn:schemas-microsoft-com:office:word" xmlns:w="http://schemas.openxmlformats.org/wordprocessingml/2006/main" xmlns:w14="http://schemas.microsoft.com/office/word/2010/wordml" xmlns:w15="http://schemas.microsoft.com/office/word/2012/wordml" xmlns:w16cex="http://schemas.microsoft.com/office/word/2018/wordml/cex" xmlns:w16cid="http://schemas.microsoft.com/office/word/2016/wordml/cid" xmlns:w16="http://schemas.microsoft.com/office/word/2018/wordml" xmlns:w16sdtdh="http://schemas.microsoft.com/office/word/2020/wordml/sdtdatahash" xmlns:w16se="http://schemas.microsoft.com/office/word/2015/wordml/symex" xmlns:wpg="http://schemas.microsoft.com/office/word/2010/wordprocessingGroup" xmlns:wpi="http://schemas.microsoft.com/office/word/2010/wordprocessingInk" xmlns:wne="http://schemas.microsoft.com/office/word/2006/wordml" xmlns:wps="http://schemas.microsoft.com/office/word/2010/wordprocessingShape" mc:Ignorable="w14 w15 w16se w16cid w16 w16cex w16sdtdh wp14">
+<w:ftr xmlns:wpc="http://schemas.microsoft.com/office/word/2010/wordprocessingCanvas" xmlns:cx="http://schemas.microsoft.com/office/drawing/2014/chartex" xmlns:cx1="http://schemas.microsoft.com/office/drawing/2015/9/8/chartex" xmlns:cx2="http://schemas.microsoft.com/office/drawing/2015/10/21/chartex" xmlns:cx3="http://schemas.microsoft.com/office/drawing/2016/5/9/chartex" xmlns:cx4="http://schemas.microsoft.com/office/drawing/2016/5/10/chartex" xmlns:cx5="http://schemas.microsoft.com/office/drawing/2016/5/11/chartex" xmlns:cx6="http://schemas.microsoft.com/office/drawing/2016/5/12/chartex" xmlns:cx7="http://schemas.microsoft.com/office/drawing/2016/5/13/chartex" xmlns:cx8="http://schemas.microsoft.com/office/drawing/2016/5/14/chartex" xmlns:mc="http://schemas.openxmlformats.org/markup-compatibility/2006" xmlns:aink="http://schemas.microsoft.com/office/drawing/2016/ink" xmlns:am3d="http://schemas.microsoft.com/office/drawing/2017/model3d" xmlns:o="urn:schemas-microsoft-com:office:office" xmlns:oel="http://schemas.microsoft.com/office/2019/extlst" xmlns:r="http://schemas.openxmlformats.org/officeDocument/2006/relationships" xmlns:m="http://schemas.openxmlformats.org/officeDocument/2006/math" xmlns:v="urn:schemas-microsoft-com:vml" xmlns:wp14="http://schemas.microsoft.com/office/word/2010/wordprocessingDrawing" xmlns:wp="http://schemas.openxmlformats.org/drawingml/2006/wordprocessingDrawing" xmlns:w10="urn:schemas-microsoft-com:office:word" xmlns:w="http://schemas.openxmlformats.org/wordprocessingml/2006/main" xmlns:w14="http://schemas.microsoft.com/office/word/2010/wordml" xmlns:w15="http://schemas.microsoft.com/office/word/2012/wordml" xmlns:w16cex="http://schemas.microsoft.com/office/word/2018/wordml/cex" xmlns:w16cid="http://schemas.microsoft.com/office/word/2016/wordml/cid" xmlns:w16="http://schemas.microsoft.com/office/word/2018/wordml" xmlns:w16du="http://schemas.microsoft.com/office/word/2023/wordml/word16du" xmlns:w16sdtdh="http://schemas.microsoft.com/office/word/2020/wordml/sdtdatahash" xmlns:w16se="http://schemas.microsoft.com/office/word/2015/wordml/symex" xmlns:wpg="http://schemas.microsoft.com/office/word/2010/wordprocessingGroup" xmlns:wpi="http://schemas.microsoft.com/office/word/2010/wordprocessingInk" xmlns:wne="http://schemas.microsoft.com/office/word/2006/wordml" xmlns:wps="http://schemas.microsoft.com/office/word/2010/wordprocessingShape" mc:Ignorable="w14 w15 w16se w16cid w16 w16cex w16sdtdh w16du wp14">
   <w:p>
     <w:pPr>
       <w:pStyle w:val="Footer"/>
@@ -1869,7 +1594,7 @@
 </file>
 
 <file path=word/footer3.xml><?xml version="1.0" encoding="utf-8"?>
-<w:ftr xmlns:wpc="http://schemas.microsoft.com/office/word/2010/wordprocessingCanvas" xmlns:cx="http://schemas.microsoft.com/office/drawing/2014/chartex" xmlns:cx1="http://schemas.microsoft.com/office/drawing/2015/9/8/chartex" xmlns:cx2="http://schemas.microsoft.com/office/drawing/2015/10/21/chartex" xmlns:cx3="http://schemas.microsoft.com/office/drawing/2016/5/9/chartex" xmlns:cx4="http://schemas.microsoft.com/office/drawing/2016/5/10/chartex" xmlns:cx5="http://schemas.microsoft.com/office/drawing/2016/5/11/chartex" xmlns:cx6="http://schemas.microsoft.com/office/drawing/2016/5/12/chartex" xmlns:cx7="http://schemas.microsoft.com/office/drawing/2016/5/13/chartex" xmlns:cx8="http://schemas.microsoft.com/office/drawing/2016/5/14/chartex" xmlns:mc="http://schemas.openxmlformats.org/markup-compatibility/2006" xmlns:aink="http://schemas.microsoft.com/office/drawing/2016/ink" xmlns:am3d="http://schemas.microsoft.com/office/drawing/2017/model3d" xmlns:o="urn:schemas-microsoft-com:office:office" xmlns:oel="http://schemas.microsoft.com/office/2019/extlst" xmlns:r="http://schemas.openxmlformats.org/officeDocument/2006/relationships" xmlns:m="http://schemas.openxmlformats.org/officeDocument/2006/math" xmlns:v="urn:schemas-microsoft-com:vml" xmlns:wp14="http://schemas.microsoft.com/office/word/2010/wordprocessingDrawing" xmlns:wp="http://schemas.openxmlformats.org/drawingml/2006/wordprocessingDrawing" xmlns:w10="urn:schemas-microsoft-com:office:word" xmlns:w="http://schemas.openxmlformats.org/wordprocessingml/2006/main" xmlns:w14="http://schemas.microsoft.com/office/word/2010/wordml" xmlns:w15="http://schemas.microsoft.com/office/word/2012/wordml" xmlns:w16cex="http://schemas.microsoft.com/office/word/2018/wordml/cex" xmlns:w16cid="http://schemas.microsoft.com/office/word/2016/wordml/cid" xmlns:w16="http://schemas.microsoft.com/office/word/2018/wordml" xmlns:w16sdtdh="http://schemas.microsoft.com/office/word/2020/wordml/sdtdatahash" xmlns:w16se="http://schemas.microsoft.com/office/word/2015/wordml/symex" xmlns:wpg="http://schemas.microsoft.com/office/word/2010/wordprocessingGroup" xmlns:wpi="http://schemas.microsoft.com/office/word/2010/wordprocessingInk" xmlns:wne="http://schemas.microsoft.com/office/word/2006/wordml" xmlns:wps="http://schemas.microsoft.com/office/word/2010/wordprocessingShape" mc:Ignorable="w14 w15 w16se w16cid w16 w16cex w16sdtdh wp14">
+<w:ftr xmlns:wpc="http://schemas.microsoft.com/office/word/2010/wordprocessingCanvas" xmlns:cx="http://schemas.microsoft.com/office/drawing/2014/chartex" xmlns:cx1="http://schemas.microsoft.com/office/drawing/2015/9/8/chartex" xmlns:cx2="http://schemas.microsoft.com/office/drawing/2015/10/21/chartex" xmlns:cx3="http://schemas.microsoft.com/office/drawing/2016/5/9/chartex" xmlns:cx4="http://schemas.microsoft.com/office/drawing/2016/5/10/chartex" xmlns:cx5="http://schemas.microsoft.com/office/drawing/2016/5/11/chartex" xmlns:cx6="http://schemas.microsoft.com/office/drawing/2016/5/12/chartex" xmlns:cx7="http://schemas.microsoft.com/office/drawing/2016/5/13/chartex" xmlns:cx8="http://schemas.microsoft.com/office/drawing/2016/5/14/chartex" xmlns:mc="http://schemas.openxmlformats.org/markup-compatibility/2006" xmlns:aink="http://schemas.microsoft.com/office/drawing/2016/ink" xmlns:am3d="http://schemas.microsoft.com/office/drawing/2017/model3d" xmlns:o="urn:schemas-microsoft-com:office:office" xmlns:oel="http://schemas.microsoft.com/office/2019/extlst" xmlns:r="http://schemas.openxmlformats.org/officeDocument/2006/relationships" xmlns:m="http://schemas.openxmlformats.org/officeDocument/2006/math" xmlns:v="urn:schemas-microsoft-com:vml" xmlns:wp14="http://schemas.microsoft.com/office/word/2010/wordprocessingDrawing" xmlns:wp="http://schemas.openxmlformats.org/drawingml/2006/wordprocessingDrawing" xmlns:w10="urn:schemas-microsoft-com:office:word" xmlns:w="http://schemas.openxmlformats.org/wordprocessingml/2006/main" xmlns:w14="http://schemas.microsoft.com/office/word/2010/wordml" xmlns:w15="http://schemas.microsoft.com/office/word/2012/wordml" xmlns:w16cex="http://schemas.microsoft.com/office/word/2018/wordml/cex" xmlns:w16cid="http://schemas.microsoft.com/office/word/2016/wordml/cid" xmlns:w16="http://schemas.microsoft.com/office/word/2018/wordml" xmlns:w16du="http://schemas.microsoft.com/office/word/2023/wordml/word16du" xmlns:w16sdtdh="http://schemas.microsoft.com/office/word/2020/wordml/sdtdatahash" xmlns:w16se="http://schemas.microsoft.com/office/word/2015/wordml/symex" xmlns:wpg="http://schemas.microsoft.com/office/word/2010/wordprocessingGroup" xmlns:wpi="http://schemas.microsoft.com/office/word/2010/wordprocessingInk" xmlns:wne="http://schemas.microsoft.com/office/word/2006/wordml" xmlns:wps="http://schemas.microsoft.com/office/word/2010/wordprocessingShape" mc:Ignorable="w14 w15 w16se w16cid w16 w16cex w16sdtdh w16du wp14">
   <w:p>
     <w:pPr>
       <w:pStyle w:val="Footer"/>
@@ -1879,7 +1604,7 @@
 </file>
 
 <file path=word/footnotes.xml><?xml version="1.0" encoding="utf-8"?>
-<w:footnotes xmlns:wpc="http://schemas.microsoft.com/office/word/2010/wordprocessingCanvas" xmlns:cx="http://schemas.microsoft.com/office/drawing/2014/chartex" xmlns:cx1="http://schemas.microsoft.com/office/drawing/2015/9/8/chartex" xmlns:cx2="http://schemas.microsoft.com/office/drawing/2015/10/21/chartex" xmlns:cx3="http://schemas.microsoft.com/office/drawing/2016/5/9/chartex" xmlns:cx4="http://schemas.microsoft.com/office/drawing/2016/5/10/chartex" xmlns:cx5="http://schemas.microsoft.com/office/drawing/2016/5/11/chartex" xmlns:cx6="http://schemas.microsoft.com/office/drawing/2016/5/12/chartex" xmlns:cx7="http://schemas.microsoft.com/office/drawing/2016/5/13/chartex" xmlns:cx8="http://schemas.microsoft.com/office/drawing/2016/5/14/chartex" xmlns:mc="http://schemas.openxmlformats.org/markup-compatibility/2006" xmlns:aink="http://schemas.microsoft.com/office/drawing/2016/ink" xmlns:am3d="http://schemas.microsoft.com/office/drawing/2017/model3d" xmlns:o="urn:schemas-microsoft-com:office:office" xmlns:oel="http://schemas.microsoft.com/office/2019/extlst" xmlns:r="http://schemas.openxmlformats.org/officeDocument/2006/relationships" xmlns:m="http://schemas.openxmlformats.org/officeDocument/2006/math" xmlns:v="urn:schemas-microsoft-com:vml" xmlns:wp14="http://schemas.microsoft.com/office/word/2010/wordprocessingDrawing" xmlns:wp="http://schemas.openxmlformats.org/drawingml/2006/wordprocessingDrawing" xmlns:w10="urn:schemas-microsoft-com:office:word" xmlns:w="http://schemas.openxmlformats.org/wordprocessingml/2006/main" xmlns:w14="http://schemas.microsoft.com/office/word/2010/wordml" xmlns:w15="http://schemas.microsoft.com/office/word/2012/wordml" xmlns:w16cex="http://schemas.microsoft.com/office/word/2018/wordml/cex" xmlns:w16cid="http://schemas.microsoft.com/office/word/2016/wordml/cid" xmlns:w16="http://schemas.microsoft.com/office/word/2018/wordml" xmlns:w16sdtdh="http://schemas.microsoft.com/office/word/2020/wordml/sdtdatahash" xmlns:w16se="http://schemas.microsoft.com/office/word/2015/wordml/symex" xmlns:wpg="http://schemas.microsoft.com/office/word/2010/wordprocessingGroup" xmlns:wpi="http://schemas.microsoft.com/office/word/2010/wordprocessingInk" xmlns:wne="http://schemas.microsoft.com/office/word/2006/wordml" xmlns:wps="http://schemas.microsoft.com/office/word/2010/wordprocessingShape" mc:Ignorable="w14 w15 w16se w16cid w16 w16cex w16sdtdh wp14">
+<w:footnotes xmlns:wpc="http://schemas.microsoft.com/office/word/2010/wordprocessingCanvas" xmlns:cx="http://schemas.microsoft.com/office/drawing/2014/chartex" xmlns:cx1="http://schemas.microsoft.com/office/drawing/2015/9/8/chartex" xmlns:cx2="http://schemas.microsoft.com/office/drawing/2015/10/21/chartex" xmlns:cx3="http://schemas.microsoft.com/office/drawing/2016/5/9/chartex" xmlns:cx4="http://schemas.microsoft.com/office/drawing/2016/5/10/chartex" xmlns:cx5="http://schemas.microsoft.com/office/drawing/2016/5/11/chartex" xmlns:cx6="http://schemas.microsoft.com/office/drawing/2016/5/12/chartex" xmlns:cx7="http://schemas.microsoft.com/office/drawing/2016/5/13/chartex" xmlns:cx8="http://schemas.microsoft.com/office/drawing/2016/5/14/chartex" xmlns:mc="http://schemas.openxmlformats.org/markup-compatibility/2006" xmlns:aink="http://schemas.microsoft.com/office/drawing/2016/ink" xmlns:am3d="http://schemas.microsoft.com/office/drawing/2017/model3d" xmlns:o="urn:schemas-microsoft-com:office:office" xmlns:oel="http://schemas.microsoft.com/office/2019/extlst" xmlns:r="http://schemas.openxmlformats.org/officeDocument/2006/relationships" xmlns:m="http://schemas.openxmlformats.org/officeDocument/2006/math" xmlns:v="urn:schemas-microsoft-com:vml" xmlns:wp14="http://schemas.microsoft.com/office/word/2010/wordprocessingDrawing" xmlns:wp="http://schemas.openxmlformats.org/drawingml/2006/wordprocessingDrawing" xmlns:w10="urn:schemas-microsoft-com:office:word" xmlns:w="http://schemas.openxmlformats.org/wordprocessingml/2006/main" xmlns:w14="http://schemas.microsoft.com/office/word/2010/wordml" xmlns:w15="http://schemas.microsoft.com/office/word/2012/wordml" xmlns:w16cex="http://schemas.microsoft.com/office/word/2018/wordml/cex" xmlns:w16cid="http://schemas.microsoft.com/office/word/2016/wordml/cid" xmlns:w16="http://schemas.microsoft.com/office/word/2018/wordml" xmlns:w16du="http://schemas.microsoft.com/office/word/2023/wordml/word16du" xmlns:w16sdtdh="http://schemas.microsoft.com/office/word/2020/wordml/sdtdatahash" xmlns:w16se="http://schemas.microsoft.com/office/word/2015/wordml/symex" xmlns:wpg="http://schemas.microsoft.com/office/word/2010/wordprocessingGroup" xmlns:wpi="http://schemas.microsoft.com/office/word/2010/wordprocessingInk" xmlns:wne="http://schemas.microsoft.com/office/word/2006/wordml" xmlns:wps="http://schemas.microsoft.com/office/word/2010/wordprocessingShape" mc:Ignorable="w14 w15 w16se w16cid w16 w16cex w16sdtdh w16du wp14">
   <w:footnote w:type="separator" w:id="-1">
     <w:p>
       <w:pPr>
@@ -1904,7 +1629,7 @@
 </file>
 
 <file path=word/numbering.xml><?xml version="1.0" encoding="utf-8"?>
-<w:numbering xmlns:wpc="http://schemas.microsoft.com/office/word/2010/wordprocessingCanvas" xmlns:cx="http://schemas.microsoft.com/office/drawing/2014/chartex" xmlns:cx1="http://schemas.microsoft.com/office/drawing/2015/9/8/chartex" xmlns:cx2="http://schemas.microsoft.com/office/drawing/2015/10/21/chartex" xmlns:cx3="http://schemas.microsoft.com/office/drawing/2016/5/9/chartex" xmlns:cx4="http://schemas.microsoft.com/office/drawing/2016/5/10/chartex" xmlns:cx5="http://schemas.microsoft.com/office/drawing/2016/5/11/chartex" xmlns:cx6="http://schemas.microsoft.com/office/drawing/2016/5/12/chartex" xmlns:cx7="http://schemas.microsoft.com/office/drawing/2016/5/13/chartex" xmlns:cx8="http://schemas.microsoft.com/office/drawing/2016/5/14/chartex" xmlns:mc="http://schemas.openxmlformats.org/markup-compatibility/2006" xmlns:aink="http://schemas.microsoft.com/office/drawing/2016/ink" xmlns:am3d="http://schemas.microsoft.com/office/drawing/2017/model3d" xmlns:o="urn:schemas-microsoft-com:office:office" xmlns:oel="http://schemas.microsoft.com/office/2019/extlst" xmlns:r="http://schemas.openxmlformats.org/officeDocument/2006/relationships" xmlns:m="http://schemas.openxmlformats.org/officeDocument/2006/math" xmlns:v="urn:schemas-microsoft-com:vml" xmlns:wp14="http://schemas.microsoft.com/office/word/2010/wordprocessingDrawing" xmlns:wp="http://schemas.openxmlformats.org/drawingml/2006/wordprocessingDrawing" xmlns:w10="urn:schemas-microsoft-com:office:word" xmlns:w="http://schemas.openxmlformats.org/wordprocessingml/2006/main" xmlns:w14="http://schemas.microsoft.com/office/word/2010/wordml" xmlns:w15="http://schemas.microsoft.com/office/word/2012/wordml" xmlns:w16cex="http://schemas.microsoft.com/office/word/2018/wordml/cex" xmlns:w16cid="http://schemas.microsoft.com/office/word/2016/wordml/cid" xmlns:w16="http://schemas.microsoft.com/office/word/2018/wordml" xmlns:w16sdtdh="http://schemas.microsoft.com/office/word/2020/wordml/sdtdatahash" xmlns:w16se="http://schemas.microsoft.com/office/word/2015/wordml/symex" xmlns:wpg="http://schemas.microsoft.com/office/word/2010/wordprocessingGroup" xmlns:wpi="http://schemas.microsoft.com/office/word/2010/wordprocessingInk" xmlns:wne="http://schemas.microsoft.com/office/word/2006/wordml" xmlns:wps="http://schemas.microsoft.com/office/word/2010/wordprocessingShape" mc:Ignorable="w14 w15 w16se w16cid w16 w16cex w16sdtdh wp14">
+<w:numbering xmlns:wpc="http://schemas.microsoft.com/office/word/2010/wordprocessingCanvas" xmlns:cx="http://schemas.microsoft.com/office/drawing/2014/chartex" xmlns:cx1="http://schemas.microsoft.com/office/drawing/2015/9/8/chartex" xmlns:cx2="http://schemas.microsoft.com/office/drawing/2015/10/21/chartex" xmlns:cx3="http://schemas.microsoft.com/office/drawing/2016/5/9/chartex" xmlns:cx4="http://schemas.microsoft.com/office/drawing/2016/5/10/chartex" xmlns:cx5="http://schemas.microsoft.com/office/drawing/2016/5/11/chartex" xmlns:cx6="http://schemas.microsoft.com/office/drawing/2016/5/12/chartex" xmlns:cx7="http://schemas.microsoft.com/office/drawing/2016/5/13/chartex" xmlns:cx8="http://schemas.microsoft.com/office/drawing/2016/5/14/chartex" xmlns:mc="http://schemas.openxmlformats.org/markup-compatibility/2006" xmlns:aink="http://schemas.microsoft.com/office/drawing/2016/ink" xmlns:am3d="http://schemas.microsoft.com/office/drawing/2017/model3d" xmlns:o="urn:schemas-microsoft-com:office:office" xmlns:oel="http://schemas.microsoft.com/office/2019/extlst" xmlns:r="http://schemas.openxmlformats.org/officeDocument/2006/relationships" xmlns:m="http://schemas.openxmlformats.org/officeDocument/2006/math" xmlns:v="urn:schemas-microsoft-com:vml" xmlns:wp14="http://schemas.microsoft.com/office/word/2010/wordprocessingDrawing" xmlns:wp="http://schemas.openxmlformats.org/drawingml/2006/wordprocessingDrawing" xmlns:w10="urn:schemas-microsoft-com:office:word" xmlns:w="http://schemas.openxmlformats.org/wordprocessingml/2006/main" xmlns:w14="http://schemas.microsoft.com/office/word/2010/wordml" xmlns:w15="http://schemas.microsoft.com/office/word/2012/wordml" xmlns:w16cex="http://schemas.microsoft.com/office/word/2018/wordml/cex" xmlns:w16cid="http://schemas.microsoft.com/office/word/2016/wordml/cid" xmlns:w16="http://schemas.microsoft.com/office/word/2018/wordml" xmlns:w16du="http://schemas.microsoft.com/office/word/2023/wordml/word16du" xmlns:w16sdtdh="http://schemas.microsoft.com/office/word/2020/wordml/sdtdatahash" xmlns:w16se="http://schemas.microsoft.com/office/word/2015/wordml/symex" xmlns:wpg="http://schemas.microsoft.com/office/word/2010/wordprocessingGroup" xmlns:wpi="http://schemas.microsoft.com/office/word/2010/wordprocessingInk" xmlns:wne="http://schemas.microsoft.com/office/word/2006/wordml" xmlns:wps="http://schemas.microsoft.com/office/word/2010/wordprocessingShape" mc:Ignorable="w14 w15 w16se w16cid w16 w16cex w16sdtdh w16du wp14">
   <w:abstractNum w:abstractNumId="0" w15:restartNumberingAfterBreak="0">
     <w:nsid w:val="210D2DDA"/>
     <w:multiLevelType w:val="hybridMultilevel"/>
@@ -2757,7 +2482,7 @@
 </file>
 
 <file path=word/styles.xml><?xml version="1.0" encoding="utf-8"?>
-<w:styles xmlns:mc="http://schemas.openxmlformats.org/markup-compatibility/2006" xmlns:r="http://schemas.openxmlformats.org/officeDocument/2006/relationships" xmlns:w="http://schemas.openxmlformats.org/wordprocessingml/2006/main" xmlns:w14="http://schemas.microsoft.com/office/word/2010/wordml" xmlns:w15="http://schemas.microsoft.com/office/word/2012/wordml" xmlns:w16cex="http://schemas.microsoft.com/office/word/2018/wordml/cex" xmlns:w16cid="http://schemas.microsoft.com/office/word/2016/wordml/cid" xmlns:w16="http://schemas.microsoft.com/office/word/2018/wordml" xmlns:w16sdtdh="http://schemas.microsoft.com/office/word/2020/wordml/sdtdatahash" xmlns:w16se="http://schemas.microsoft.com/office/word/2015/wordml/symex" mc:Ignorable="w14 w15 w16se w16cid w16 w16cex w16sdtdh">
+<w:styles xmlns:mc="http://schemas.openxmlformats.org/markup-compatibility/2006" xmlns:r="http://schemas.openxmlformats.org/officeDocument/2006/relationships" xmlns:w="http://schemas.openxmlformats.org/wordprocessingml/2006/main" xmlns:w14="http://schemas.microsoft.com/office/word/2010/wordml" xmlns:w15="http://schemas.microsoft.com/office/word/2012/wordml" xmlns:w16cex="http://schemas.microsoft.com/office/word/2018/wordml/cex" xmlns:w16cid="http://schemas.microsoft.com/office/word/2016/wordml/cid" xmlns:w16="http://schemas.microsoft.com/office/word/2018/wordml" xmlns:w16du="http://schemas.microsoft.com/office/word/2023/wordml/word16du" xmlns:w16sdtdh="http://schemas.microsoft.com/office/word/2020/wordml/sdtdatahash" xmlns:w16se="http://schemas.microsoft.com/office/word/2015/wordml/symex" mc:Ignorable="w14 w15 w16se w16cid w16 w16cex w16sdtdh w16du">
   <w:docDefaults>
     <w:rPrDefault>
       <w:rPr>

</xml_diff>